<commit_message>
Circle Language Spec: Started composing a 'new' introduction chapter, composed of rewrites of pieces of 'older' texts from the Symbol Language documentation. Changed some basic formatting in the original Symbol Language documentation.
</commit_message>
<xml_diff>
--- a/1.1. Circle Language Spec/01. Overview/Circle Language Spec Overview.docx
+++ b/1.1. Circle Language Spec/01. Overview/Circle Language Spec Overview.docx
@@ -77,7 +77,15 @@
         <w:t xml:space="preserve">about </w:t>
       </w:r>
       <w:r>
-        <w:t>a diagram notation for visualizing program code.</w:t>
+        <w:t xml:space="preserve">a diagram notation for visualizing </w:t>
+      </w:r>
+      <w:r>
+        <w:t>computer</w:t>
+      </w:r>
+      <w:bookmarkStart w:id="0" w:name="_GoBack"/>
+      <w:bookmarkEnd w:id="0"/>
+      <w:r>
+        <w:t xml:space="preserve"> code.</w:t>
       </w:r>
     </w:p>
     <w:p/>
@@ -1090,8 +1098,6 @@
       <w:pPr>
         <w:pStyle w:val="Spacing"/>
       </w:pPr>
-      <w:bookmarkStart w:id="0" w:name="_GoBack"/>
-      <w:bookmarkEnd w:id="0"/>
     </w:p>
     <w:p>
       <w:pPr>
@@ -1154,15 +1160,7 @@
         <w:ind w:left="1136"/>
       </w:pPr>
       <w:r>
-        <w:t xml:space="preserve">The code generator version of the </w:t>
-      </w:r>
-      <w:proofErr w:type="spellStart"/>
-      <w:r>
-        <w:t>the</w:t>
-      </w:r>
-      <w:proofErr w:type="spellEnd"/>
-      <w:r>
-        <w:t xml:space="preserve"> computer language (version 0.9) simply borrowed the public and private concept of the target programming language for which code was generated. The </w:t>
+        <w:t xml:space="preserve">The code generator version of the the computer language (version 0.9) simply borrowed the public and private concept of the target programming language for which code was generated. The </w:t>
       </w:r>
       <w:r>
         <w:rPr>
@@ -1475,15 +1473,7 @@
         <w:ind w:left="1136"/>
       </w:pPr>
       <w:r>
-        <w:t xml:space="preserve">Even though it is just a combination of some other constructs, it is such an important concept, that the new computer language explicitly defines it as a </w:t>
-      </w:r>
-      <w:proofErr w:type="spellStart"/>
-      <w:r>
-        <w:t>sepate</w:t>
-      </w:r>
-      <w:proofErr w:type="spellEnd"/>
-      <w:r>
-        <w:t xml:space="preserve"> construct, following the footsteps of other programming environments, that did this as well.</w:t>
+        <w:t>Even though it is just a combination of some other constructs, it is such an important concept, that the new computer language explicitly defines it as a sepate construct, following the footsteps of other programming environments, that did this as well.</w:t>
       </w:r>
     </w:p>
     <w:p>
@@ -1541,15 +1531,7 @@
         <w:t>object inheritance</w:t>
       </w:r>
       <w:r>
-        <w:t xml:space="preserve">. This means, that one object takes over the characteristics of a specific other object. In fact, the other object melts together with the new object. When you change base members of the new object, the base object’s data also changes. This is </w:t>
-      </w:r>
-      <w:proofErr w:type="spellStart"/>
-      <w:r>
-        <w:t>callled</w:t>
-      </w:r>
-      <w:proofErr w:type="spellEnd"/>
-      <w:r>
-        <w:t xml:space="preserve"> </w:t>
+        <w:t xml:space="preserve">. This means, that one object takes over the characteristics of a specific other object. In fact, the other object melts together with the new object. When you change base members of the new object, the base object’s data also changes. This is callled </w:t>
       </w:r>
       <w:r>
         <w:rPr>
@@ -1852,15 +1834,7 @@
         <w:ind w:left="1136"/>
       </w:pPr>
       <w:r>
-        <w:t xml:space="preserve">At first there is no type control at all. Anything can reference anything and this results in all sorts of possibilities, that things will go wrong in a program. Type control only enforces restrictions. When type controls is implemented inside the new computer language, it is like nothing extra is offered, but only the ability to impose more restrictions to the </w:t>
-      </w:r>
-      <w:proofErr w:type="spellStart"/>
-      <w:r>
-        <w:t>possiblities</w:t>
-      </w:r>
-      <w:proofErr w:type="spellEnd"/>
-      <w:r>
-        <w:t xml:space="preserve"> already offered.</w:t>
+        <w:t>At first there is no type control at all. Anything can reference anything and this results in all sorts of possibilities, that things will go wrong in a program. Type control only enforces restrictions. When type controls is implemented inside the new computer language, it is like nothing extra is offered, but only the ability to impose more restrictions to the possiblities already offered.</w:t>
       </w:r>
     </w:p>
     <w:p>
@@ -1899,15 +1873,7 @@
         <w:ind w:left="1136"/>
       </w:pPr>
       <w:r>
-        <w:t xml:space="preserve">Object resolution takes place when a reference to one object is blocked out by another object, shadowing or overriding the original object. (It also applies to commands or methods.) A reference is set to one object, but instead the reference is sort of </w:t>
-      </w:r>
-      <w:proofErr w:type="spellStart"/>
-      <w:r>
-        <w:t>inconsentiously</w:t>
-      </w:r>
-      <w:proofErr w:type="spellEnd"/>
-      <w:r>
-        <w:t xml:space="preserve"> gravitated towards another object. There are multiple situations in which object resolution takes place, such as: overriding, overloading, shadowing, ambiguity, implicit conversions and default members. At first it was thought, that these kinds of situations were due to ambiguity and the textual nature of code, but in the new computer language when you draw out the situation in a diagram, they turn out to be more like automatically detoured object references.</w:t>
+        <w:t>Object resolution takes place when a reference to one object is blocked out by another object, shadowing or overriding the original object. (It also applies to commands or methods.) A reference is set to one object, but instead the reference is sort of inconsentiously gravitated towards another object. There are multiple situations in which object resolution takes place, such as: overriding, overloading, shadowing, ambiguity, implicit conversions and default members. At first it was thought, that these kinds of situations were due to ambiguity and the textual nature of code, but in the new computer language when you draw out the situation in a diagram, they turn out to be more like automatically detoured object references.</w:t>
       </w:r>
     </w:p>
     <w:p>
@@ -2268,15 +2234,7 @@
     </w:p>
     <w:p>
       <w:r>
-        <w:t xml:space="preserve">- 'Subtext' implies that this is always possible, but </w:t>
-      </w:r>
-      <w:proofErr w:type="spellStart"/>
-      <w:r>
-        <w:t>ofcourse</w:t>
-      </w:r>
-      <w:proofErr w:type="spellEnd"/>
-      <w:r>
-        <w:t xml:space="preserve"> underlying procedures could be</w:t>
+        <w:t>- 'Subtext' implies that this is always possible, but ofcourse underlying procedures could be</w:t>
       </w:r>
     </w:p>
     <w:p>
@@ -2302,13 +2260,8 @@
     </w:p>
     <w:p/>
     <w:p>
-      <w:proofErr w:type="spellStart"/>
-      <w:r>
-        <w:t>Analyse</w:t>
-      </w:r>
-      <w:proofErr w:type="spellEnd"/>
-      <w:r>
-        <w:t xml:space="preserve"> the features of F# and find a place for it in my system.</w:t>
+      <w:r>
+        <w:t>Analyse the features of F# and find a place for it in my system.</w:t>
       </w:r>
     </w:p>
     <w:p>
@@ -2354,131 +2307,47 @@
         <w:rPr>
           <w:lang w:val="nl-NL"/>
         </w:rPr>
-        <w:t xml:space="preserve">Caché bestrijkt vele gebieden al, waar Code een oplossing voor biedt. Het relationeel en object </w:t>
-      </w:r>
-      <w:proofErr w:type="spellStart"/>
-      <w:r>
-        <w:rPr>
-          <w:lang w:val="nl-NL"/>
-        </w:rPr>
-        <w:t>georienteerd</w:t>
-      </w:r>
-      <w:proofErr w:type="spellEnd"/>
-      <w:r>
-        <w:rPr>
-          <w:lang w:val="nl-NL"/>
-        </w:rPr>
-        <w:t xml:space="preserve"> </w:t>
-      </w:r>
-      <w:proofErr w:type="spellStart"/>
-      <w:r>
-        <w:rPr>
-          <w:lang w:val="nl-NL"/>
-        </w:rPr>
-        <w:t>unifyen</w:t>
-      </w:r>
-      <w:proofErr w:type="spellEnd"/>
-      <w:r>
-        <w:rPr>
-          <w:lang w:val="nl-NL"/>
-        </w:rPr>
-        <w:t>, dan zit daar eigenlijk al bijna compleet in.</w:t>
-      </w:r>
-    </w:p>
-    <w:p>
-      <w:pPr>
-        <w:rPr>
-          <w:lang w:val="nl-NL"/>
-        </w:rPr>
-      </w:pPr>
-    </w:p>
-    <w:p>
-      <w:pPr>
-        <w:rPr>
-          <w:lang w:val="nl-NL"/>
-        </w:rPr>
-      </w:pPr>
-      <w:r>
-        <w:rPr>
-          <w:lang w:val="nl-NL"/>
-        </w:rPr>
-        <w:t xml:space="preserve">Afgeleide </w:t>
-      </w:r>
-      <w:proofErr w:type="spellStart"/>
-      <w:r>
-        <w:rPr>
-          <w:lang w:val="nl-NL"/>
-        </w:rPr>
-        <w:t>containment</w:t>
-      </w:r>
-      <w:proofErr w:type="spellEnd"/>
-      <w:r>
-        <w:rPr>
-          <w:lang w:val="nl-NL"/>
-        </w:rPr>
-        <w:t xml:space="preserve"> relaties niet, diagrammen niet en applicatie feature generatie niet, en aspecten niet (ik zal naast standaard aspecten van JJ, zorgen dan je customer concepten kunt introduceren.) </w:t>
-      </w:r>
-      <w:proofErr w:type="spellStart"/>
-      <w:r>
-        <w:rPr>
-          <w:lang w:val="nl-NL"/>
-        </w:rPr>
-        <w:t>extended</w:t>
-      </w:r>
-      <w:proofErr w:type="spellEnd"/>
-      <w:r>
-        <w:rPr>
-          <w:lang w:val="nl-NL"/>
-        </w:rPr>
-        <w:t xml:space="preserve"> </w:t>
-      </w:r>
-      <w:proofErr w:type="spellStart"/>
-      <w:r>
-        <w:rPr>
-          <w:lang w:val="nl-NL"/>
-        </w:rPr>
-        <w:t>inheritance</w:t>
-      </w:r>
-      <w:proofErr w:type="spellEnd"/>
-      <w:r>
-        <w:rPr>
-          <w:lang w:val="nl-NL"/>
-        </w:rPr>
-        <w:t xml:space="preserve"> niet, kiezen tussen geheugen en schrijf niet, speciale security niet.</w:t>
-      </w:r>
-    </w:p>
-    <w:p>
-      <w:pPr>
-        <w:rPr>
-          <w:lang w:val="nl-NL"/>
-        </w:rPr>
-      </w:pPr>
-    </w:p>
-    <w:p>
-      <w:pPr>
-        <w:rPr>
-          <w:lang w:val="nl-NL"/>
-        </w:rPr>
-      </w:pPr>
-      <w:r>
-        <w:rPr>
-          <w:lang w:val="nl-NL"/>
-        </w:rPr>
-        <w:t xml:space="preserve">Dat soort concepten niet, maar het hele idee relationeel en object </w:t>
-      </w:r>
-      <w:proofErr w:type="spellStart"/>
-      <w:r>
-        <w:rPr>
-          <w:lang w:val="nl-NL"/>
-        </w:rPr>
-        <w:t>georienteerd</w:t>
-      </w:r>
-      <w:proofErr w:type="spellEnd"/>
-      <w:r>
-        <w:rPr>
-          <w:lang w:val="nl-NL"/>
-        </w:rPr>
-        <w:t xml:space="preserve"> gelijk trekken wel. Behalve echt 1 taal maken van OO en SQL</w:t>
+        <w:t>Caché bestrijkt vele gebieden al, waar Code een oplossing voor biedt. Het relationeel en object georienteerd unifyen, dan zit daar eigenlijk al bijna compleet in.</w:t>
+      </w:r>
+    </w:p>
+    <w:p>
+      <w:pPr>
+        <w:rPr>
+          <w:lang w:val="nl-NL"/>
+        </w:rPr>
+      </w:pPr>
+    </w:p>
+    <w:p>
+      <w:pPr>
+        <w:rPr>
+          <w:lang w:val="nl-NL"/>
+        </w:rPr>
+      </w:pPr>
+      <w:r>
+        <w:rPr>
+          <w:lang w:val="nl-NL"/>
+        </w:rPr>
+        <w:t>Afgeleide containment relaties niet, diagrammen niet en applicatie feature generatie niet, en aspecten niet (ik zal naast standaard aspecten van JJ, zorgen dan je customer concepten kunt introduceren.) extended inheritance niet, kiezen tussen geheugen en schrijf niet, speciale security niet.</w:t>
+      </w:r>
+    </w:p>
+    <w:p>
+      <w:pPr>
+        <w:rPr>
+          <w:lang w:val="nl-NL"/>
+        </w:rPr>
+      </w:pPr>
+    </w:p>
+    <w:p>
+      <w:pPr>
+        <w:rPr>
+          <w:lang w:val="nl-NL"/>
+        </w:rPr>
+      </w:pPr>
+      <w:r>
+        <w:rPr>
+          <w:lang w:val="nl-NL"/>
+        </w:rPr>
+        <w:t>Dat soort concepten niet, maar het hele idee relationeel en object georienteerd gelijk trekken wel. Behalve echt 1 taal maken van OO en SQL</w:t>
       </w:r>
     </w:p>
     <w:p>
@@ -2522,49 +2391,7 @@
         <w:rPr>
           <w:lang w:val="nl-NL"/>
         </w:rPr>
-        <w:t xml:space="preserve">Wat nog steeds wel origineel is, ook ten opzichte van Cache, is de visie om OO ondergeschikt te maken aan het relationele model. In OO - </w:t>
-      </w:r>
-      <w:proofErr w:type="spellStart"/>
-      <w:r>
-        <w:rPr>
-          <w:lang w:val="nl-NL"/>
-        </w:rPr>
-        <w:t>Relational</w:t>
-      </w:r>
-      <w:proofErr w:type="spellEnd"/>
-      <w:r>
-        <w:rPr>
-          <w:lang w:val="nl-NL"/>
-        </w:rPr>
-        <w:t xml:space="preserve"> oplossingen wordt in object-</w:t>
-      </w:r>
-      <w:proofErr w:type="spellStart"/>
-      <w:r>
-        <w:rPr>
-          <w:lang w:val="nl-NL"/>
-        </w:rPr>
-        <w:t>relational</w:t>
-      </w:r>
-      <w:proofErr w:type="spellEnd"/>
-      <w:r>
-        <w:rPr>
-          <w:lang w:val="nl-NL"/>
-        </w:rPr>
-        <w:t xml:space="preserve"> mapping, OO bovenop relationeel geplaatst. </w:t>
-      </w:r>
-      <w:proofErr w:type="spellStart"/>
-      <w:r>
-        <w:rPr>
-          <w:lang w:val="nl-NL"/>
-        </w:rPr>
-        <w:t>Chaché</w:t>
-      </w:r>
-      <w:proofErr w:type="spellEnd"/>
-      <w:r>
-        <w:rPr>
-          <w:lang w:val="nl-NL"/>
-        </w:rPr>
-        <w:t xml:space="preserve"> zet de OO benadering ook bovenaan, en de relationele benadering als handig alternatief.</w:t>
+        <w:t>Wat nog steeds wel origineel is, ook ten opzichte van Cache, is de visie om OO ondergeschikt te maken aan het relationele model. In OO - Relational oplossingen wordt in object-relational mapping, OO bovenop relationeel geplaatst. Chaché zet de OO benadering ook bovenaan, en de relationele benadering als handig alternatief.</w:t>
       </w:r>
     </w:p>
     <w:p>
@@ -2586,27 +2413,7 @@
           <w:i/>
           <w:lang w:val="nl-NL"/>
         </w:rPr>
-        <w:t xml:space="preserve">OO Versus </w:t>
-      </w:r>
-      <w:proofErr w:type="spellStart"/>
-      <w:r>
-        <w:rPr>
-          <w:rFonts w:cs="Arial"/>
-          <w:bCs/>
-          <w:i/>
-          <w:lang w:val="nl-NL"/>
-        </w:rPr>
-        <w:t>Relational</w:t>
-      </w:r>
-      <w:proofErr w:type="spellEnd"/>
-      <w:r>
-        <w:rPr>
-          <w:rFonts w:cs="Arial"/>
-          <w:bCs/>
-          <w:i/>
-          <w:lang w:val="nl-NL"/>
-        </w:rPr>
-        <w:t xml:space="preserve"> Database</w:t>
+        <w:t>OO Versus Relational Database</w:t>
       </w:r>
     </w:p>
     <w:p>
@@ -2639,104 +2446,40 @@
         <w:rPr>
           <w:lang w:val="nl-NL"/>
         </w:rPr>
-        <w:t xml:space="preserve">Ik denk dat het ook een zaak is </w:t>
-      </w:r>
-      <w:proofErr w:type="spellStart"/>
-      <w:r>
-        <w:rPr>
-          <w:lang w:val="nl-NL"/>
-        </w:rPr>
-        <w:t>twee-kampen</w:t>
-      </w:r>
-      <w:proofErr w:type="spellEnd"/>
-      <w:r>
-        <w:rPr>
-          <w:lang w:val="nl-NL"/>
-        </w:rPr>
-        <w:t>. Ik zie in beide methodes het licht.</w:t>
-      </w:r>
-    </w:p>
-    <w:p>
-      <w:pPr>
-        <w:rPr>
-          <w:lang w:val="nl-NL"/>
-        </w:rPr>
-      </w:pPr>
-    </w:p>
-    <w:p>
-      <w:pPr>
-        <w:rPr>
-          <w:lang w:val="nl-NL"/>
-        </w:rPr>
-      </w:pPr>
-      <w:r>
-        <w:rPr>
-          <w:lang w:val="nl-NL"/>
-        </w:rPr>
-        <w:t xml:space="preserve">Anderen vinden OO bijvoorbeeld het beste, en voegen hier relationeel aan toe, en andere mensen vinden relationeel het handigste, en voegen hier OO aan toe. </w:t>
-      </w:r>
-      <w:proofErr w:type="spellStart"/>
-      <w:r>
-        <w:rPr>
-          <w:lang w:val="nl-NL"/>
-        </w:rPr>
-        <w:t>Don’t</w:t>
-      </w:r>
-      <w:proofErr w:type="spellEnd"/>
-      <w:r>
-        <w:rPr>
-          <w:lang w:val="nl-NL"/>
-        </w:rPr>
-        <w:t xml:space="preserve"> want </w:t>
-      </w:r>
-      <w:proofErr w:type="spellStart"/>
-      <w:r>
-        <w:rPr>
-          <w:lang w:val="nl-NL"/>
-        </w:rPr>
-        <w:t>to</w:t>
-      </w:r>
-      <w:proofErr w:type="spellEnd"/>
-      <w:r>
-        <w:rPr>
-          <w:lang w:val="nl-NL"/>
-        </w:rPr>
-        <w:t xml:space="preserve"> </w:t>
-      </w:r>
-      <w:proofErr w:type="spellStart"/>
-      <w:r>
-        <w:rPr>
-          <w:lang w:val="nl-NL"/>
-        </w:rPr>
-        <w:t>consider</w:t>
-      </w:r>
-      <w:proofErr w:type="spellEnd"/>
-    </w:p>
-    <w:p>
-      <w:pPr>
-        <w:rPr>
-          <w:lang w:val="nl-NL"/>
-        </w:rPr>
-      </w:pPr>
-      <w:r>
-        <w:rPr>
-          <w:lang w:val="nl-NL"/>
-        </w:rPr>
-        <w:t xml:space="preserve">Je moet dus echt aansporen dingen in de objectstructuur te </w:t>
-      </w:r>
-      <w:proofErr w:type="spellStart"/>
-      <w:r>
-        <w:rPr>
-          <w:lang w:val="nl-NL"/>
-        </w:rPr>
-        <w:t>embedded</w:t>
-      </w:r>
-      <w:proofErr w:type="spellEnd"/>
-      <w:r>
-        <w:rPr>
-          <w:lang w:val="nl-NL"/>
-        </w:rPr>
-        <w:t xml:space="preserve"> en daar met recursie op te lossen, in plaats van EEN moeilijke procedure erlangs schrijven</w:t>
+        <w:t>Ik denk dat het ook een zaak is twee-kampen. Ik zie in beide methodes het licht.</w:t>
+      </w:r>
+    </w:p>
+    <w:p>
+      <w:pPr>
+        <w:rPr>
+          <w:lang w:val="nl-NL"/>
+        </w:rPr>
+      </w:pPr>
+    </w:p>
+    <w:p>
+      <w:pPr>
+        <w:rPr>
+          <w:lang w:val="nl-NL"/>
+        </w:rPr>
+      </w:pPr>
+      <w:r>
+        <w:rPr>
+          <w:lang w:val="nl-NL"/>
+        </w:rPr>
+        <w:t>Anderen vinden OO bijvoorbeeld het beste, en voegen hier relationeel aan toe, en andere mensen vinden relationeel het handigste, en voegen hier OO aan toe. Don’t want to consider</w:t>
+      </w:r>
+    </w:p>
+    <w:p>
+      <w:pPr>
+        <w:rPr>
+          <w:lang w:val="nl-NL"/>
+        </w:rPr>
+      </w:pPr>
+      <w:r>
+        <w:rPr>
+          <w:lang w:val="nl-NL"/>
+        </w:rPr>
+        <w:t>Je moet dus echt aansporen dingen in de objectstructuur te embedded en daar met recursie op te lossen, in plaats van EEN moeilijke procedure erlangs schrijven</w:t>
       </w:r>
     </w:p>
     <w:p>
@@ -2808,117 +2551,67 @@
         <w:rPr>
           <w:lang w:val="nl-NL"/>
         </w:rPr>
-        <w:t xml:space="preserve">Zoek op in HTML </w:t>
-      </w:r>
-      <w:proofErr w:type="spellStart"/>
-      <w:r>
-        <w:rPr>
-          <w:lang w:val="nl-NL"/>
-        </w:rPr>
-        <w:t>for</w:t>
-      </w:r>
-      <w:proofErr w:type="spellEnd"/>
+        <w:t>Zoek op in HTML for Dummies hoe je naar een 'bookmark' springt.</w:t>
+      </w:r>
+    </w:p>
+    <w:p>
+      <w:pPr>
+        <w:rPr>
+          <w:lang w:val="nl-NL"/>
+        </w:rPr>
+      </w:pPr>
+    </w:p>
+    <w:p>
+      <w:pPr>
+        <w:rPr>
+          <w:lang w:val="nl-NL"/>
+        </w:rPr>
+      </w:pPr>
+    </w:p>
+    <w:p>
+      <w:pPr>
+        <w:rPr>
+          <w:lang w:val="nl-NL"/>
+        </w:rPr>
+      </w:pPr>
+    </w:p>
+    <w:p>
+      <w:pPr>
+        <w:rPr>
+          <w:lang w:val="nl-NL"/>
+        </w:rPr>
+      </w:pPr>
+      <w:r>
+        <w:rPr>
+          <w:lang w:val="nl-NL"/>
+        </w:rPr>
+        <w:t>Ideas,</w:t>
+      </w:r>
+    </w:p>
+    <w:p>
+      <w:pPr>
+        <w:rPr>
+          <w:lang w:val="nl-NL"/>
+        </w:rPr>
+      </w:pPr>
       <w:r>
         <w:rPr>
           <w:lang w:val="nl-NL"/>
         </w:rPr>
         <w:t xml:space="preserve"> </w:t>
       </w:r>
-      <w:proofErr w:type="spellStart"/>
-      <w:r>
-        <w:rPr>
-          <w:lang w:val="nl-NL"/>
-        </w:rPr>
-        <w:t>Dummies</w:t>
-      </w:r>
-      <w:proofErr w:type="spellEnd"/>
-      <w:r>
-        <w:rPr>
-          <w:lang w:val="nl-NL"/>
-        </w:rPr>
-        <w:t xml:space="preserve"> hoe je naar een 'bookmark' springt.</w:t>
-      </w:r>
-    </w:p>
-    <w:p>
-      <w:pPr>
-        <w:rPr>
-          <w:lang w:val="nl-NL"/>
-        </w:rPr>
-      </w:pPr>
-    </w:p>
-    <w:p>
-      <w:pPr>
-        <w:rPr>
-          <w:lang w:val="nl-NL"/>
-        </w:rPr>
-      </w:pPr>
-    </w:p>
-    <w:p>
-      <w:pPr>
-        <w:rPr>
-          <w:lang w:val="nl-NL"/>
-        </w:rPr>
-      </w:pPr>
-    </w:p>
-    <w:p>
-      <w:pPr>
-        <w:rPr>
-          <w:lang w:val="nl-NL"/>
-        </w:rPr>
-      </w:pPr>
-      <w:proofErr w:type="spellStart"/>
-      <w:r>
-        <w:rPr>
-          <w:lang w:val="nl-NL"/>
-        </w:rPr>
-        <w:t>Ideas</w:t>
-      </w:r>
-      <w:proofErr w:type="spellEnd"/>
-      <w:r>
-        <w:rPr>
-          <w:lang w:val="nl-NL"/>
-        </w:rPr>
-        <w:t>,</w:t>
-      </w:r>
-    </w:p>
-    <w:p>
-      <w:pPr>
-        <w:rPr>
-          <w:lang w:val="nl-NL"/>
-        </w:rPr>
-      </w:pPr>
-      <w:r>
-        <w:rPr>
-          <w:lang w:val="nl-NL"/>
-        </w:rPr>
-        <w:t xml:space="preserve"> </w:t>
-      </w:r>
-    </w:p>
-    <w:p>
-      <w:pPr>
-        <w:rPr>
-          <w:lang w:val="nl-NL"/>
-        </w:rPr>
-      </w:pPr>
-      <w:r>
-        <w:rPr>
-          <w:lang w:val="nl-NL"/>
-        </w:rPr>
-        <w:t xml:space="preserve">Ik heb het vermoeden, dat als we alle gegevensverwerkingen via </w:t>
-      </w:r>
-      <w:proofErr w:type="spellStart"/>
-      <w:r>
-        <w:rPr>
-          <w:lang w:val="nl-NL"/>
-        </w:rPr>
-        <w:t>webservices</w:t>
-      </w:r>
-      <w:proofErr w:type="spellEnd"/>
-      <w:r>
-        <w:rPr>
-          <w:lang w:val="nl-NL"/>
-        </w:rPr>
-        <w:t xml:space="preserve"> zouden laten lopen, dat de boel niet vooruit te branden is.</w:t>
+    </w:p>
+    <w:p>
+      <w:pPr>
+        <w:rPr>
+          <w:lang w:val="nl-NL"/>
+        </w:rPr>
+      </w:pPr>
+      <w:r>
+        <w:rPr>
+          <w:lang w:val="nl-NL"/>
+        </w:rPr>
+        <w:t>Ik heb het vermoeden, dat als we alle gegevensverwerkingen via webservices zouden laten lopen, dat de boel niet vooruit te branden is.</w:t>
       </w:r>
     </w:p>
     <w:p>
@@ -2994,7 +2687,6 @@
           <w:lang w:val="nl-NL"/>
         </w:rPr>
       </w:pPr>
-      <w:proofErr w:type="spellStart"/>
       <w:r>
         <w:rPr>
           <w:rFonts w:cs="Arial"/>
@@ -3004,7 +2696,6 @@
         </w:rPr>
         <w:t>Other</w:t>
       </w:r>
-      <w:proofErr w:type="spellEnd"/>
     </w:p>
     <w:p>
       <w:pPr>
@@ -3049,96 +2740,46 @@
         <w:rPr>
           <w:lang w:val="nl-NL"/>
         </w:rPr>
-        <w:t xml:space="preserve">ook niet in de in de copy </w:t>
-      </w:r>
-      <w:proofErr w:type="spellStart"/>
-      <w:r>
-        <w:rPr>
-          <w:lang w:val="nl-NL"/>
-        </w:rPr>
-        <w:t>command</w:t>
-      </w:r>
-      <w:proofErr w:type="spellEnd"/>
-      <w:r>
-        <w:rPr>
-          <w:lang w:val="nl-NL"/>
-        </w:rPr>
-        <w:t xml:space="preserve"> definitie zelf bijhouden.</w:t>
-      </w:r>
-    </w:p>
-    <w:p>
-      <w:pPr>
-        <w:rPr>
-          <w:lang w:val="nl-NL"/>
-        </w:rPr>
-      </w:pPr>
-      <w:r>
-        <w:rPr>
-          <w:lang w:val="nl-NL"/>
-        </w:rPr>
-        <w:t xml:space="preserve">Maar je zou wel de mogelijkheid willen hebben om te </w:t>
-      </w:r>
-      <w:proofErr w:type="spellStart"/>
-      <w:r>
-        <w:rPr>
-          <w:lang w:val="nl-NL"/>
-        </w:rPr>
-        <w:t>querien</w:t>
-      </w:r>
-      <w:proofErr w:type="spellEnd"/>
-    </w:p>
-    <w:p>
-      <w:pPr>
-        <w:rPr>
-          <w:lang w:val="nl-NL"/>
-        </w:rPr>
-      </w:pPr>
-      <w:r>
-        <w:rPr>
-          <w:lang w:val="nl-NL"/>
-        </w:rPr>
-        <w:t xml:space="preserve">welke </w:t>
-      </w:r>
-      <w:proofErr w:type="spellStart"/>
-      <w:r>
-        <w:rPr>
-          <w:lang w:val="nl-NL"/>
-        </w:rPr>
-        <w:t>kopieeracties</w:t>
-      </w:r>
-      <w:proofErr w:type="spellEnd"/>
-      <w:r>
-        <w:rPr>
-          <w:lang w:val="nl-NL"/>
-        </w:rPr>
-        <w:t xml:space="preserve"> er binnen een bepaald systeem zijn.</w:t>
-      </w:r>
-    </w:p>
-    <w:p>
-      <w:pPr>
-        <w:rPr>
-          <w:lang w:val="nl-NL"/>
-        </w:rPr>
-      </w:pPr>
-      <w:r>
-        <w:rPr>
-          <w:lang w:val="nl-NL"/>
-        </w:rPr>
-        <w:t xml:space="preserve">Je kunt altijd een ruwe </w:t>
-      </w:r>
-      <w:proofErr w:type="spellStart"/>
-      <w:r>
-        <w:rPr>
-          <w:lang w:val="nl-NL"/>
-        </w:rPr>
-        <w:t>sequentiele</w:t>
-      </w:r>
-      <w:proofErr w:type="spellEnd"/>
-      <w:r>
-        <w:rPr>
-          <w:lang w:val="nl-NL"/>
-        </w:rPr>
-        <w:t xml:space="preserve"> zoek-query uitvoeren op</w:t>
+        <w:t>ook niet in de in de copy command definitie zelf bijhouden.</w:t>
+      </w:r>
+    </w:p>
+    <w:p>
+      <w:pPr>
+        <w:rPr>
+          <w:lang w:val="nl-NL"/>
+        </w:rPr>
+      </w:pPr>
+      <w:r>
+        <w:rPr>
+          <w:lang w:val="nl-NL"/>
+        </w:rPr>
+        <w:t>Maar je zou wel de mogelijkheid willen hebben om te querien</w:t>
+      </w:r>
+    </w:p>
+    <w:p>
+      <w:pPr>
+        <w:rPr>
+          <w:lang w:val="nl-NL"/>
+        </w:rPr>
+      </w:pPr>
+      <w:r>
+        <w:rPr>
+          <w:lang w:val="nl-NL"/>
+        </w:rPr>
+        <w:t>welke kopieeracties er binnen een bepaald systeem zijn.</w:t>
+      </w:r>
+    </w:p>
+    <w:p>
+      <w:pPr>
+        <w:rPr>
+          <w:lang w:val="nl-NL"/>
+        </w:rPr>
+      </w:pPr>
+      <w:r>
+        <w:rPr>
+          <w:lang w:val="nl-NL"/>
+        </w:rPr>
+        <w:t>Je kunt altijd een ruwe sequentiele zoek-query uitvoeren op</w:t>
       </w:r>
     </w:p>
     <w:p>
@@ -3199,19 +2840,11 @@
           <w:lang w:val="nl-NL"/>
         </w:rPr>
       </w:pPr>
-      <w:proofErr w:type="spellStart"/>
-      <w:r>
-        <w:rPr>
-          <w:lang w:val="nl-NL"/>
-        </w:rPr>
-        <w:t>method</w:t>
-      </w:r>
-      <w:proofErr w:type="spellEnd"/>
-      <w:r>
-        <w:rPr>
-          <w:lang w:val="nl-NL"/>
-        </w:rPr>
-        <w:t xml:space="preserve"> of class.</w:t>
+      <w:r>
+        <w:rPr>
+          <w:lang w:val="nl-NL"/>
+        </w:rPr>
+        <w:t>method of class.</w:t>
       </w:r>
     </w:p>
     <w:p>
@@ -3328,48 +2961,20 @@
         <w:rPr>
           <w:lang w:val="nl-NL"/>
         </w:rPr>
-        <w:t xml:space="preserve">Maar bij </w:t>
-      </w:r>
-      <w:proofErr w:type="spellStart"/>
-      <w:r>
-        <w:rPr>
-          <w:lang w:val="nl-NL"/>
-        </w:rPr>
-        <w:t>methods</w:t>
-      </w:r>
-      <w:proofErr w:type="spellEnd"/>
-      <w:r>
-        <w:rPr>
-          <w:lang w:val="nl-NL"/>
-        </w:rPr>
-        <w:t xml:space="preserve"> is het anders. Die hebben altijd een richting,</w:t>
-      </w:r>
-    </w:p>
-    <w:p>
-      <w:pPr>
-        <w:rPr>
-          <w:lang w:val="nl-NL"/>
-        </w:rPr>
-      </w:pPr>
-      <w:r>
-        <w:rPr>
-          <w:lang w:val="nl-NL"/>
-        </w:rPr>
-        <w:t xml:space="preserve">en de relatie terug is echt de </w:t>
-      </w:r>
-      <w:proofErr w:type="spellStart"/>
-      <w:r>
-        <w:rPr>
-          <w:lang w:val="nl-NL"/>
-        </w:rPr>
-        <w:t>backwards</w:t>
-      </w:r>
-      <w:proofErr w:type="spellEnd"/>
-      <w:r>
-        <w:rPr>
-          <w:lang w:val="nl-NL"/>
-        </w:rPr>
-        <w:t xml:space="preserve"> verwijzing.</w:t>
+        <w:t>Maar bij methods is het anders. Die hebben altijd een richting,</w:t>
+      </w:r>
+    </w:p>
+    <w:p>
+      <w:pPr>
+        <w:rPr>
+          <w:lang w:val="nl-NL"/>
+        </w:rPr>
+      </w:pPr>
+      <w:r>
+        <w:rPr>
+          <w:lang w:val="nl-NL"/>
+        </w:rPr>
+        <w:t>en de relatie terug is echt de backwards verwijzing.</w:t>
       </w:r>
     </w:p>
     <w:p>
@@ -3415,48 +3020,20 @@
         <w:rPr>
           <w:lang w:val="nl-NL"/>
         </w:rPr>
-        <w:t xml:space="preserve">Alleen soms wil je voor een definitie, die zijn </w:t>
-      </w:r>
-      <w:proofErr w:type="spellStart"/>
-      <w:r>
-        <w:rPr>
-          <w:lang w:val="nl-NL"/>
-        </w:rPr>
-        <w:t>referrers</w:t>
-      </w:r>
-      <w:proofErr w:type="spellEnd"/>
-      <w:r>
-        <w:rPr>
-          <w:lang w:val="nl-NL"/>
-        </w:rPr>
-        <w:t xml:space="preserve"> niet bijhoudt,</w:t>
-      </w:r>
-    </w:p>
-    <w:p>
-      <w:pPr>
-        <w:rPr>
-          <w:lang w:val="nl-NL"/>
-        </w:rPr>
-      </w:pPr>
-      <w:r>
-        <w:rPr>
-          <w:lang w:val="nl-NL"/>
-        </w:rPr>
-        <w:t xml:space="preserve">toch </w:t>
-      </w:r>
-      <w:proofErr w:type="spellStart"/>
-      <w:r>
-        <w:rPr>
-          <w:lang w:val="nl-NL"/>
-        </w:rPr>
-        <w:t>referrers</w:t>
-      </w:r>
-      <w:proofErr w:type="spellEnd"/>
-      <w:r>
-        <w:rPr>
-          <w:lang w:val="nl-NL"/>
-        </w:rPr>
-        <w:t xml:space="preserve"> bijhouden.</w:t>
+        <w:t>Alleen soms wil je voor een definitie, die zijn referrers niet bijhoudt,</w:t>
+      </w:r>
+    </w:p>
+    <w:p>
+      <w:pPr>
+        <w:rPr>
+          <w:lang w:val="nl-NL"/>
+        </w:rPr>
+      </w:pPr>
+      <w:r>
+        <w:rPr>
+          <w:lang w:val="nl-NL"/>
+        </w:rPr>
+        <w:t>toch referrers bijhouden.</w:t>
       </w:r>
     </w:p>
     <w:p>
@@ -3482,21 +3059,7 @@
         <w:rPr>
           <w:lang w:val="nl-NL"/>
         </w:rPr>
-        <w:t xml:space="preserve">Eigenlijk moet dan een systeem de </w:t>
-      </w:r>
-      <w:proofErr w:type="spellStart"/>
-      <w:r>
-        <w:rPr>
-          <w:lang w:val="nl-NL"/>
-        </w:rPr>
-        <w:t>referrers</w:t>
-      </w:r>
-      <w:proofErr w:type="spellEnd"/>
-      <w:r>
-        <w:rPr>
-          <w:lang w:val="nl-NL"/>
-        </w:rPr>
-        <w:t xml:space="preserve"> naar een definitie van een</w:t>
+        <w:t>Eigenlijk moet dan een systeem de referrers naar een definitie van een</w:t>
       </w:r>
     </w:p>
     <w:p>
@@ -3535,221 +3098,680 @@
         <w:rPr>
           <w:lang w:val="nl-NL"/>
         </w:rPr>
-        <w:t xml:space="preserve">Je maakt bij </w:t>
-      </w:r>
-      <w:proofErr w:type="spellStart"/>
-      <w:r>
-        <w:rPr>
-          <w:lang w:val="nl-NL"/>
-        </w:rPr>
-        <w:t>methods</w:t>
-      </w:r>
-      <w:proofErr w:type="spellEnd"/>
-      <w:r>
-        <w:rPr>
-          <w:lang w:val="nl-NL"/>
-        </w:rPr>
-        <w:t xml:space="preserve"> eigenlijk ook relaties tussen </w:t>
-      </w:r>
-      <w:proofErr w:type="spellStart"/>
-      <w:r>
-        <w:rPr>
-          <w:lang w:val="nl-NL"/>
-        </w:rPr>
-        <w:t>method</w:t>
-      </w:r>
-      <w:proofErr w:type="spellEnd"/>
+        <w:t>Je maakt bij methods eigenlijk ook relaties tussen method definitions aan.</w:t>
+      </w:r>
+    </w:p>
+    <w:p>
+      <w:pPr>
+        <w:rPr>
+          <w:lang w:val="nl-NL"/>
+        </w:rPr>
+      </w:pPr>
+      <w:r>
+        <w:rPr>
+          <w:lang w:val="nl-NL"/>
+        </w:rPr>
+        <w:t>Die zouden dan ook referrers bij kunnen houden, en een gesynchroniseerde</w:t>
+      </w:r>
+    </w:p>
+    <w:p>
+      <w:pPr>
+        <w:rPr>
+          <w:lang w:val="nl-NL"/>
+        </w:rPr>
+      </w:pPr>
+      <w:r>
+        <w:rPr>
+          <w:lang w:val="nl-NL"/>
+        </w:rPr>
+        <w:t>relatie aan kunnen gaan.</w:t>
+      </w:r>
+    </w:p>
+    <w:p>
+      <w:pPr>
+        <w:rPr>
+          <w:lang w:val="nl-NL"/>
+        </w:rPr>
+      </w:pPr>
+    </w:p>
+    <w:p>
+      <w:pPr>
+        <w:rPr>
+          <w:lang w:val="nl-NL"/>
+        </w:rPr>
+      </w:pPr>
+      <w:r>
+        <w:rPr>
+          <w:lang w:val="nl-NL"/>
+        </w:rPr>
+        <w:t>JJ</w:t>
+      </w:r>
+    </w:p>
+    <w:p>
+      <w:pPr>
+        <w:rPr>
+          <w:lang w:val="nl-NL"/>
+        </w:rPr>
+      </w:pPr>
+    </w:p>
+    <w:p>
+      <w:pPr>
+        <w:rPr>
+          <w:lang w:val="nl-NL"/>
+        </w:rPr>
+      </w:pPr>
+      <w:r>
+        <w:rPr>
+          <w:lang w:val="nl-NL"/>
+        </w:rPr>
+        <w:t>Software System, General</w:t>
+      </w:r>
+    </w:p>
+    <w:p>
+      <w:pPr>
+        <w:rPr>
+          <w:lang w:val="nl-NL"/>
+        </w:rPr>
+      </w:pPr>
+    </w:p>
+    <w:p>
+      <w:r>
+        <w:t>An application of this new model, that is my software system, would be</w:t>
+      </w:r>
+    </w:p>
+    <w:p>
+      <w:r>
+        <w:t>for instance, that someone comes up with something that makes any lengthy</w:t>
+      </w:r>
+    </w:p>
+    <w:p>
+      <w:r>
+        <w:t>process pauzable, items in it skippable, etcetera. Just a handy concept</w:t>
+      </w:r>
+    </w:p>
+    <w:p>
+      <w:r>
+        <w:t>for handling lenghty processes.</w:t>
+      </w:r>
+    </w:p>
+    <w:p>
+      <w:pPr>
+        <w:rPr>
+          <w:sz w:val="12"/>
+        </w:rPr>
+      </w:pPr>
+    </w:p>
+    <w:p>
+      <w:r>
+        <w:t>A handy user could inherit an existing system and extend it with a new</w:t>
+      </w:r>
+    </w:p>
+    <w:p>
+      <w:r>
+        <w:t>concept, that was not applicable to the system yet.</w:t>
+      </w:r>
+    </w:p>
+    <w:p>
+      <w:pPr>
+        <w:rPr>
+          <w:sz w:val="12"/>
+        </w:rPr>
+      </w:pPr>
+    </w:p>
+    <w:p>
+      <w:r>
+        <w:t>I think in order for a system to be adaptable to new concepts, there</w:t>
+      </w:r>
+    </w:p>
+    <w:p>
+      <w:r>
+        <w:t>must be a set of standards to be upheld. Otherwise a program might be just</w:t>
+      </w:r>
+    </w:p>
+    <w:p>
+      <w:r>
+        <w:t>one big method, and that can not adopt new concepts.</w:t>
+      </w:r>
+    </w:p>
+    <w:p>
+      <w:r>
+        <w:t>So you have to impose design rules in order to make a program</w:t>
+      </w:r>
+    </w:p>
+    <w:p>
+      <w:r>
+        <w:t>adaptable to new concepts.</w:t>
+      </w:r>
+    </w:p>
+    <w:p/>
+    <w:p>
+      <w:r>
+        <w:t>JJ</w:t>
+      </w:r>
+    </w:p>
+    <w:p/>
+    <w:p/>
+    <w:p>
+      <w:r>
+        <w:t>Software System</w:t>
+      </w:r>
+    </w:p>
+    <w:p/>
+    <w:p>
+      <w:r>
+        <w:t>- Crap first</w:t>
+      </w:r>
+    </w:p>
+    <w:p>
+      <w:r>
+        <w:t>- Objects second</w:t>
+      </w:r>
+    </w:p>
+    <w:p>
+      <w:r>
+        <w:t>- Methods third</w:t>
+      </w:r>
+    </w:p>
+    <w:p>
+      <w:r>
+        <w:t>Not:</w:t>
+      </w:r>
+    </w:p>
+    <w:p>
+      <w:r>
+        <w:t>- Methods first</w:t>
+      </w:r>
+    </w:p>
+    <w:p>
+      <w:r>
+        <w:t>- Object second</w:t>
+      </w:r>
+    </w:p>
+    <w:p>
+      <w:r>
+        <w:t>- Crap third</w:t>
+      </w:r>
+    </w:p>
+    <w:p/>
+    <w:p>
+      <w:pPr>
+        <w:rPr>
+          <w:lang w:val="nl-NL"/>
+        </w:rPr>
+      </w:pPr>
+      <w:r>
+        <w:rPr>
+          <w:lang w:val="nl-NL"/>
+        </w:rPr>
+        <w:t>JJ</w:t>
+      </w:r>
+    </w:p>
+    <w:p>
+      <w:pPr>
+        <w:rPr>
+          <w:lang w:val="nl-NL"/>
+        </w:rPr>
+      </w:pPr>
+    </w:p>
+    <w:p>
+      <w:pPr>
+        <w:rPr>
+          <w:lang w:val="nl-NL"/>
+        </w:rPr>
+      </w:pPr>
+    </w:p>
+    <w:p>
+      <w:pPr>
+        <w:rPr>
+          <w:lang w:val="nl-NL"/>
+        </w:rPr>
+      </w:pPr>
+      <w:r>
+        <w:rPr>
+          <w:lang w:val="nl-NL"/>
+        </w:rPr>
+        <w:t>Computer Language,</w:t>
+      </w:r>
+    </w:p>
+    <w:p>
+      <w:pPr>
+        <w:rPr>
+          <w:lang w:val="nl-NL"/>
+        </w:rPr>
+      </w:pPr>
+    </w:p>
+    <w:p>
+      <w:pPr>
+        <w:rPr>
+          <w:lang w:val="nl-NL"/>
+        </w:rPr>
+      </w:pPr>
+      <w:r>
+        <w:rPr>
+          <w:lang w:val="nl-NL"/>
+        </w:rPr>
+        <w:t>Windows Workflow raakvlakken met diagrammen.</w:t>
+      </w:r>
+    </w:p>
+    <w:p>
+      <w:pPr>
+        <w:rPr>
+          <w:lang w:val="nl-NL"/>
+        </w:rPr>
+      </w:pPr>
+    </w:p>
+    <w:p>
+      <w:r>
+        <w:t>JJ</w:t>
+      </w:r>
+    </w:p>
+    <w:p/>
+    <w:p/>
+    <w:p>
+      <w:r>
+        <w:t>Computer Language,</w:t>
+      </w:r>
+    </w:p>
+    <w:p/>
+    <w:p>
+      <w:r>
+        <w:t>I saw something call speficying the structure of a program, rather than what happens step-by-step is called declarative programming, as opposed to imperative programming.</w:t>
+      </w:r>
+    </w:p>
+    <w:p/>
+    <w:p>
+      <w:r>
+        <w:t>JJ</w:t>
+      </w:r>
+    </w:p>
+    <w:p/>
+    <w:p/>
+    <w:p>
+      <w:r>
+        <w:t>Computer Language,</w:t>
+      </w:r>
+    </w:p>
+    <w:p/>
+    <w:p>
+      <w:r>
+        <w:t>I don't have ... for user program flow, for instance when using</w:t>
+      </w:r>
+    </w:p>
+    <w:p>
+      <w:r>
+        <w:t>multiple windows seemingly arbitrarily, but not...</w:t>
+      </w:r>
+    </w:p>
+    <w:p>
+      <w:r>
+        <w:t>And also not for workflow.</w:t>
+      </w:r>
+    </w:p>
+    <w:p>
+      <w:r>
+        <w:t>I don't know yet how workflow fits into the system.</w:t>
+      </w:r>
+    </w:p>
+    <w:p>
+      <w:r>
+        <w:t>Probably as internet threads.</w:t>
+      </w:r>
+    </w:p>
+    <w:p/>
+    <w:p>
+      <w:r>
+        <w:t>JJ</w:t>
+      </w:r>
+    </w:p>
+    <w:p/>
+    <w:p/>
+    <w:p>
+      <w:r>
+        <w:t>Computer Language,</w:t>
+      </w:r>
+    </w:p>
+    <w:p/>
+    <w:p>
+      <w:pPr>
+        <w:rPr>
+          <w:lang w:val="nl-NL"/>
+        </w:rPr>
+      </w:pPr>
+      <w:r>
+        <w:rPr>
+          <w:lang w:val="nl-NL"/>
+        </w:rPr>
+        <w:t xml:space="preserve">Ik wil gewoon dat workflow en methods die elkaar aanroepen gewoon hetzelfde concept zijn. </w:t>
+      </w:r>
+      <w:r>
+        <w:rPr>
+          <w:lang w:val="nl-NL"/>
+        </w:rPr>
+        <w:cr/>
+        <w:t>Method stappen kunnen parallel lopen en seriele punten hebben en vertragingen en gezette tijden hebben.</w:t>
+      </w:r>
+    </w:p>
+    <w:p>
+      <w:pPr>
+        <w:rPr>
+          <w:lang w:val="nl-NL"/>
+        </w:rPr>
+      </w:pPr>
+    </w:p>
+    <w:p>
+      <w:r>
+        <w:t>JJ</w:t>
+      </w:r>
+    </w:p>
+    <w:p/>
+    <w:p/>
+    <w:p>
+      <w:r>
+        <w:t>Stereotyping</w:t>
+      </w:r>
+    </w:p>
+    <w:p/>
+    <w:p>
+      <w:r>
+        <w:t xml:space="preserve">Perhaps another typing can be assigned to a relation, instead of containment. For instance: </w:t>
+      </w:r>
+      <w:r>
+        <w:rPr>
+          <w:i/>
+          <w:iCs/>
+        </w:rPr>
+        <w:t xml:space="preserve">ownership </w:t>
+      </w:r>
+      <w:r>
+        <w:t xml:space="preserve">or </w:t>
+      </w:r>
+      <w:r>
+        <w:rPr>
+          <w:i/>
+          <w:iCs/>
+        </w:rPr>
+        <w:t>usage</w:t>
+      </w:r>
+      <w:r>
+        <w:t xml:space="preserve">. Perhaps a few standard ones, and it may be possible to define your own typing by specifying a </w:t>
+      </w:r>
+      <w:r>
+        <w:rPr>
+          <w:rFonts w:ascii="Franklin Gothic Demi" w:hAnsi="Franklin Gothic Demi"/>
+        </w:rPr>
+        <w:t>String</w:t>
+      </w:r>
+      <w:r>
+        <w:t>.</w:t>
+      </w:r>
+    </w:p>
+    <w:p/>
+    <w:p>
+      <w:r>
+        <w:t>JJ</w:t>
+      </w:r>
+    </w:p>
+    <w:p/>
+    <w:p/>
+    <w:p>
+      <w:r>
+        <w:t>Computer Language,</w:t>
+      </w:r>
+    </w:p>
+    <w:p/>
+    <w:p>
+      <w:r>
+        <w:t>Dead links.</w:t>
+      </w:r>
+    </w:p>
+    <w:p/>
+    <w:p>
+      <w:pPr>
+        <w:rPr>
+          <w:lang w:val="nl-NL"/>
+        </w:rPr>
+      </w:pPr>
+      <w:r>
+        <w:rPr>
+          <w:lang w:val="nl-NL"/>
+        </w:rPr>
+        <w:t>JJ</w:t>
+      </w:r>
+    </w:p>
+    <w:p>
+      <w:pPr>
+        <w:rPr>
+          <w:lang w:val="nl-NL"/>
+        </w:rPr>
+      </w:pPr>
+    </w:p>
+    <w:p>
+      <w:pPr>
+        <w:rPr>
+          <w:lang w:val="nl-NL"/>
+        </w:rPr>
+      </w:pPr>
+    </w:p>
+    <w:p>
+      <w:pPr>
+        <w:rPr>
+          <w:lang w:val="nl-NL"/>
+        </w:rPr>
+      </w:pPr>
+      <w:r>
+        <w:rPr>
+          <w:lang w:val="nl-NL"/>
+        </w:rPr>
+        <w:t>Collection,</w:t>
+      </w:r>
+    </w:p>
+    <w:p>
+      <w:pPr>
+        <w:rPr>
+          <w:lang w:val="nl-NL"/>
+        </w:rPr>
+      </w:pPr>
+    </w:p>
+    <w:p>
+      <w:pPr>
+        <w:rPr>
+          <w:lang w:val="nl-NL"/>
+        </w:rPr>
+      </w:pPr>
+      <w:r>
+        <w:rPr>
+          <w:lang w:val="nl-NL"/>
+        </w:rPr>
+        <w:t>In Collection kan je ook vanalles van verschillende modules van verschillende sites combineren, tot 1 home-page. Je hoeft dus niet te kiezen tussen sites, waar je een home-page op kunt maken. Je kunt zelf alles dat ze aanbieden met elkaar combineren, zonder al te veel heisa. Ook een leuk argument om het Collection te hoemen.</w:t>
+      </w:r>
+    </w:p>
+    <w:p>
+      <w:pPr>
+        <w:rPr>
+          <w:lang w:val="nl-NL"/>
+        </w:rPr>
+      </w:pPr>
+    </w:p>
+    <w:p>
+      <w:pPr>
+        <w:rPr>
+          <w:lang w:val="nl-NL"/>
+        </w:rPr>
+      </w:pPr>
+      <w:r>
+        <w:rPr>
+          <w:lang w:val="nl-NL"/>
+        </w:rPr>
+        <w:t>JJ</w:t>
+      </w:r>
+    </w:p>
+    <w:p>
+      <w:pPr>
+        <w:rPr>
+          <w:lang w:val="nl-NL"/>
+        </w:rPr>
+      </w:pPr>
+    </w:p>
+    <w:p>
+      <w:pPr>
+        <w:rPr>
+          <w:lang w:val="nl-NL"/>
+        </w:rPr>
+      </w:pPr>
+    </w:p>
+    <w:p>
+      <w:pPr>
+        <w:rPr>
+          <w:lang w:val="nl-NL"/>
+        </w:rPr>
+      </w:pPr>
+      <w:r>
+        <w:rPr>
+          <w:lang w:val="nl-NL"/>
+        </w:rPr>
+        <w:t>Computer Language,</w:t>
+      </w:r>
+    </w:p>
+    <w:p>
+      <w:pPr>
+        <w:rPr>
+          <w:lang w:val="nl-NL"/>
+        </w:rPr>
+      </w:pPr>
+    </w:p>
+    <w:p>
+      <w:r>
+        <w:t>Important statement to use: objects first, procedures second.</w:t>
+      </w:r>
+    </w:p>
+    <w:p/>
+    <w:p>
+      <w:r>
+        <w:t>JJ</w:t>
+      </w:r>
+    </w:p>
+    <w:p/>
+    <w:p/>
+    <w:p>
+      <w:r>
+        <w:t>Computer Language,</w:t>
+      </w:r>
+    </w:p>
+    <w:p/>
+    <w:p>
+      <w:r>
+        <w:t>People aren't realizing that a computer program IS a domain-specific language.</w:t>
+      </w:r>
+    </w:p>
+    <w:p/>
+    <w:p>
+      <w:pPr>
+        <w:rPr>
+          <w:lang w:val="nl-NL"/>
+        </w:rPr>
+      </w:pPr>
+      <w:r>
+        <w:rPr>
+          <w:lang w:val="nl-NL"/>
+        </w:rPr>
+        <w:t>JJ</w:t>
+      </w:r>
+    </w:p>
+    <w:p>
+      <w:pPr>
+        <w:rPr>
+          <w:lang w:val="nl-NL"/>
+        </w:rPr>
+      </w:pPr>
+    </w:p>
+    <w:p>
+      <w:pPr>
+        <w:rPr>
+          <w:lang w:val="nl-NL"/>
+        </w:rPr>
+      </w:pPr>
+    </w:p>
+    <w:p>
+      <w:pPr>
+        <w:rPr>
+          <w:lang w:val="nl-NL"/>
+        </w:rPr>
+      </w:pPr>
+      <w:r>
+        <w:rPr>
+          <w:lang w:val="nl-NL"/>
+        </w:rPr>
+        <w:t>Computer Language,</w:t>
+      </w:r>
+    </w:p>
+    <w:p>
+      <w:pPr>
+        <w:rPr>
+          <w:lang w:val="nl-NL"/>
+        </w:rPr>
+      </w:pPr>
       <w:r>
         <w:rPr>
           <w:lang w:val="nl-NL"/>
         </w:rPr>
         <w:t xml:space="preserve"> </w:t>
       </w:r>
-      <w:proofErr w:type="spellStart"/>
-      <w:r>
-        <w:rPr>
-          <w:lang w:val="nl-NL"/>
-        </w:rPr>
-        <w:t>definitions</w:t>
-      </w:r>
-      <w:proofErr w:type="spellEnd"/>
-      <w:r>
-        <w:rPr>
-          <w:lang w:val="nl-NL"/>
-        </w:rPr>
-        <w:t xml:space="preserve"> aan.</w:t>
-      </w:r>
-    </w:p>
-    <w:p>
-      <w:pPr>
-        <w:rPr>
-          <w:lang w:val="nl-NL"/>
-        </w:rPr>
-      </w:pPr>
-      <w:r>
-        <w:rPr>
-          <w:lang w:val="nl-NL"/>
-        </w:rPr>
-        <w:t xml:space="preserve">Die zouden dan ook </w:t>
-      </w:r>
-      <w:proofErr w:type="spellStart"/>
-      <w:r>
-        <w:rPr>
-          <w:lang w:val="nl-NL"/>
-        </w:rPr>
-        <w:t>referrers</w:t>
-      </w:r>
-      <w:proofErr w:type="spellEnd"/>
-      <w:r>
-        <w:rPr>
-          <w:lang w:val="nl-NL"/>
-        </w:rPr>
-        <w:t xml:space="preserve"> bij kunnen houden, en een gesynchroniseerde</w:t>
-      </w:r>
-    </w:p>
-    <w:p>
-      <w:pPr>
-        <w:rPr>
-          <w:lang w:val="nl-NL"/>
-        </w:rPr>
-      </w:pPr>
-      <w:r>
-        <w:rPr>
-          <w:lang w:val="nl-NL"/>
-        </w:rPr>
-        <w:t>relatie aan kunnen gaan.</w:t>
-      </w:r>
-    </w:p>
-    <w:p>
-      <w:pPr>
-        <w:rPr>
-          <w:lang w:val="nl-NL"/>
-        </w:rPr>
-      </w:pPr>
-    </w:p>
-    <w:p>
-      <w:pPr>
-        <w:rPr>
-          <w:lang w:val="nl-NL"/>
-        </w:rPr>
-      </w:pPr>
-      <w:r>
-        <w:rPr>
-          <w:lang w:val="nl-NL"/>
-        </w:rPr>
+    </w:p>
+    <w:p>
+      <w:pPr>
+        <w:rPr>
+          <w:lang w:val="nl-NL"/>
+        </w:rPr>
+      </w:pPr>
+      <w:r>
+        <w:rPr>
+          <w:lang w:val="nl-NL"/>
+        </w:rPr>
+        <w:t>Met diagrams in computer language wordt de systematiek echt zichtbaar.</w:t>
+      </w:r>
+    </w:p>
+    <w:p>
+      <w:pPr>
+        <w:rPr>
+          <w:lang w:val="nl-NL"/>
+        </w:rPr>
+      </w:pPr>
+      <w:r>
+        <w:rPr>
+          <w:lang w:val="nl-NL"/>
+        </w:rPr>
+        <w:t>Op het moment programmeren we eigenlijk allemaal blind en op de tast.</w:t>
+      </w:r>
+    </w:p>
+    <w:p>
+      <w:pPr>
+        <w:rPr>
+          <w:lang w:val="nl-NL"/>
+        </w:rPr>
+      </w:pPr>
+      <w:r>
+        <w:rPr>
+          <w:lang w:val="nl-NL"/>
+        </w:rPr>
+        <w:t xml:space="preserve"> </w:t>
+      </w:r>
+    </w:p>
+    <w:p>
+      <w:r>
         <w:t>JJ</w:t>
       </w:r>
     </w:p>
-    <w:p>
-      <w:pPr>
-        <w:rPr>
-          <w:lang w:val="nl-NL"/>
-        </w:rPr>
-      </w:pPr>
-    </w:p>
-    <w:p>
-      <w:pPr>
-        <w:rPr>
-          <w:lang w:val="nl-NL"/>
-        </w:rPr>
-      </w:pPr>
-      <w:r>
-        <w:rPr>
-          <w:lang w:val="nl-NL"/>
-        </w:rPr>
-        <w:t>Software System, General</w:t>
-      </w:r>
-    </w:p>
-    <w:p>
-      <w:pPr>
-        <w:rPr>
-          <w:lang w:val="nl-NL"/>
-        </w:rPr>
-      </w:pPr>
-    </w:p>
-    <w:p>
-      <w:r>
-        <w:t>An application of this new model, that is my software system, would be</w:t>
-      </w:r>
-    </w:p>
-    <w:p>
-      <w:r>
-        <w:t>for instance, that someone comes up with something that makes any lengthy</w:t>
-      </w:r>
-    </w:p>
-    <w:p>
-      <w:r>
-        <w:t xml:space="preserve">process </w:t>
-      </w:r>
-      <w:proofErr w:type="spellStart"/>
-      <w:r>
-        <w:t>pauzable</w:t>
-      </w:r>
-      <w:proofErr w:type="spellEnd"/>
-      <w:r>
-        <w:t>, items in it skippable, etcetera. Just a handy concept</w:t>
-      </w:r>
-    </w:p>
-    <w:p>
-      <w:r>
-        <w:t xml:space="preserve">for handling </w:t>
-      </w:r>
-      <w:proofErr w:type="spellStart"/>
-      <w:r>
-        <w:t>lenghty</w:t>
-      </w:r>
-      <w:proofErr w:type="spellEnd"/>
-      <w:r>
-        <w:t xml:space="preserve"> processes.</w:t>
-      </w:r>
-    </w:p>
-    <w:p>
-      <w:pPr>
-        <w:rPr>
-          <w:sz w:val="12"/>
-        </w:rPr>
-      </w:pPr>
-    </w:p>
-    <w:p>
-      <w:r>
-        <w:t>A handy user could inherit an existing system and extend it with a new</w:t>
-      </w:r>
-    </w:p>
-    <w:p>
-      <w:r>
-        <w:t>concept, that was not applicable to the system yet.</w:t>
-      </w:r>
-    </w:p>
-    <w:p>
-      <w:pPr>
-        <w:rPr>
-          <w:sz w:val="12"/>
-        </w:rPr>
-      </w:pPr>
-    </w:p>
-    <w:p>
-      <w:r>
-        <w:t>I think in order for a system to be adaptable to new concepts, there</w:t>
-      </w:r>
-    </w:p>
-    <w:p>
-      <w:r>
-        <w:t>must be a set of standards to be upheld. Otherwise a program might be just</w:t>
-      </w:r>
-    </w:p>
-    <w:p>
-      <w:r>
-        <w:t>one big method, and that can not adopt new concepts.</w:t>
-      </w:r>
-    </w:p>
-    <w:p>
-      <w:r>
-        <w:t>So you have to impose design rules in order to make a program</w:t>
-      </w:r>
-    </w:p>
-    <w:p>
-      <w:r>
-        <w:t>adaptable to new concepts.</w:t>
+    <w:p/>
+    <w:p/>
+    <w:p>
+      <w:r>
+        <w:t>Computer Language,</w:t>
+      </w:r>
+    </w:p>
+    <w:p/>
+    <w:p>
+      <w:r>
+        <w:t>The idea of object oriented is: objects first, procedures second.</w:t>
       </w:r>
     </w:p>
     <w:p/>
@@ -3762,112 +3784,135 @@
     <w:p/>
     <w:p>
       <w:r>
-        <w:t>Software System</w:t>
-      </w:r>
-    </w:p>
-    <w:p/>
-    <w:p>
-      <w:r>
-        <w:t>- Crap first</w:t>
-      </w:r>
-    </w:p>
-    <w:p>
-      <w:r>
-        <w:t>- Objects second</w:t>
-      </w:r>
-    </w:p>
-    <w:p>
-      <w:r>
-        <w:t>- Methods third</w:t>
-      </w:r>
-    </w:p>
-    <w:p>
-      <w:r>
-        <w:t>Not:</w:t>
-      </w:r>
-    </w:p>
-    <w:p>
-      <w:r>
-        <w:t>- Methods first</w:t>
-      </w:r>
-    </w:p>
-    <w:p>
-      <w:r>
-        <w:t>- Object second</w:t>
-      </w:r>
-    </w:p>
-    <w:p>
-      <w:r>
-        <w:t>- Crap third</w:t>
-      </w:r>
-    </w:p>
-    <w:p/>
-    <w:p>
-      <w:pPr>
-        <w:rPr>
-          <w:lang w:val="nl-NL"/>
-        </w:rPr>
-      </w:pPr>
-      <w:r>
-        <w:rPr>
-          <w:lang w:val="nl-NL"/>
-        </w:rPr>
+        <w:t>Computer Language,</w:t>
+      </w:r>
+    </w:p>
+    <w:p/>
+    <w:p>
+      <w:r>
+        <w:t xml:space="preserve">The diagram expression also makes it possible to </w:t>
+      </w:r>
+    </w:p>
+    <w:p>
+      <w:r>
+        <w:t>use hand signs in the air to draw out relations between objects,</w:t>
+      </w:r>
+    </w:p>
+    <w:p>
+      <w:r>
+        <w:t>in a technical story you try to explain.</w:t>
+      </w:r>
+    </w:p>
+    <w:p/>
+    <w:p>
+      <w:pPr>
+        <w:rPr>
+          <w:lang w:val="nl-NL"/>
+        </w:rPr>
+      </w:pPr>
+      <w:r>
+        <w:rPr>
+          <w:lang w:val="nl-NL"/>
+        </w:rPr>
+        <w:t>JJ 2008-06-03</w:t>
+      </w:r>
+    </w:p>
+    <w:p>
+      <w:pPr>
+        <w:rPr>
+          <w:lang w:val="nl-NL"/>
+        </w:rPr>
+      </w:pPr>
+    </w:p>
+    <w:p>
+      <w:pPr>
+        <w:rPr>
+          <w:lang w:val="nl-NL"/>
+        </w:rPr>
+      </w:pPr>
+    </w:p>
+    <w:p>
+      <w:pPr>
+        <w:rPr>
+          <w:lang w:val="nl-NL"/>
+        </w:rPr>
+      </w:pPr>
+      <w:r>
+        <w:rPr>
+          <w:lang w:val="nl-NL"/>
+        </w:rPr>
+        <w:t>Computer Language,</w:t>
+      </w:r>
+    </w:p>
+    <w:p>
+      <w:pPr>
+        <w:rPr>
+          <w:lang w:val="nl-NL"/>
+        </w:rPr>
+      </w:pPr>
+    </w:p>
+    <w:p>
+      <w:pPr>
+        <w:rPr>
+          <w:lang w:val="nl-NL"/>
+        </w:rPr>
+      </w:pPr>
+      <w:r>
+        <w:rPr>
+          <w:lang w:val="nl-NL"/>
+        </w:rPr>
+        <w:t>De kracht van programmeertalen nu, zit hem niet in de taal zelf,</w:t>
+      </w:r>
+    </w:p>
+    <w:p>
+      <w:r>
+        <w:t>maar in het framework.</w:t>
+      </w:r>
+    </w:p>
+    <w:p/>
+    <w:p>
+      <w:r>
+        <w:t>What makes programming languages today powerful,</w:t>
+      </w:r>
+    </w:p>
+    <w:p>
+      <w:r>
+        <w:t>is not the language itself, but the framework.</w:t>
+      </w:r>
+    </w:p>
+    <w:p/>
+    <w:p>
+      <w:r>
         <w:t>JJ</w:t>
       </w:r>
     </w:p>
-    <w:p>
-      <w:pPr>
-        <w:rPr>
-          <w:lang w:val="nl-NL"/>
-        </w:rPr>
-      </w:pPr>
-    </w:p>
-    <w:p>
-      <w:pPr>
-        <w:rPr>
-          <w:lang w:val="nl-NL"/>
-        </w:rPr>
-      </w:pPr>
-    </w:p>
-    <w:p>
-      <w:pPr>
-        <w:rPr>
-          <w:lang w:val="nl-NL"/>
-        </w:rPr>
-      </w:pPr>
-      <w:r>
-        <w:rPr>
-          <w:lang w:val="nl-NL"/>
-        </w:rPr>
+    <w:p/>
+    <w:p/>
+    <w:p>
+      <w:r>
         <w:t>Computer Language,</w:t>
       </w:r>
     </w:p>
     <w:p>
-      <w:pPr>
-        <w:rPr>
-          <w:lang w:val="nl-NL"/>
-        </w:rPr>
-      </w:pPr>
-    </w:p>
-    <w:p>
-      <w:pPr>
-        <w:rPr>
-          <w:lang w:val="nl-NL"/>
-        </w:rPr>
-      </w:pPr>
-      <w:r>
-        <w:rPr>
-          <w:lang w:val="nl-NL"/>
-        </w:rPr>
-        <w:t>Windows Workflow raakvlakken met diagrammen.</w:t>
-      </w:r>
-    </w:p>
-    <w:p>
-      <w:pPr>
-        <w:rPr>
-          <w:lang w:val="nl-NL"/>
-        </w:rPr>
-      </w:pPr>
+      <w:r>
+        <w:t>2008-08-15</w:t>
+      </w:r>
+    </w:p>
+    <w:p/>
+    <w:p>
+      <w:r>
+        <w:t>Other programming languages and diagram expressions:</w:t>
+      </w:r>
+    </w:p>
+    <w:p>
+      <w:r>
+        <w:t>http://www.obsolete.com/dug/sorcery/oop.htm</w:t>
+      </w:r>
+    </w:p>
+    <w:p>
+      <w:r>
+        <w:t xml:space="preserve"> </w:t>
+      </w:r>
     </w:p>
     <w:p>
       <w:r>
@@ -3881,18 +3926,32 @@
         <w:t>Computer Language,</w:t>
       </w:r>
     </w:p>
-    <w:p/>
-    <w:p>
-      <w:r>
-        <w:t xml:space="preserve">I saw something call </w:t>
-      </w:r>
-      <w:proofErr w:type="spellStart"/>
-      <w:r>
-        <w:t>speficying</w:t>
-      </w:r>
-      <w:proofErr w:type="spellEnd"/>
-      <w:r>
-        <w:t xml:space="preserve"> the structure of a program, rather than what happens step-by-step is called declarative programming, as opposed to imperative programming.</w:t>
+    <w:p>
+      <w:r>
+        <w:t xml:space="preserve"> </w:t>
+      </w:r>
+    </w:p>
+    <w:p>
+      <w:r>
+        <w:t>Other programming languages and diagram expressions:</w:t>
+      </w:r>
+    </w:p>
+    <w:p>
+      <w:pPr>
+        <w:rPr>
+          <w:lang w:val="nl-NL"/>
+        </w:rPr>
+      </w:pPr>
+      <w:r>
+        <w:rPr>
+          <w:lang w:val="nl-NL"/>
+        </w:rPr>
+        <w:t>Leuke zoekterm om op te googlen:</w:t>
+      </w:r>
+    </w:p>
+    <w:p>
+      <w:r>
+        <w:t>"my own programming language"</w:t>
       </w:r>
     </w:p>
     <w:p/>
@@ -3908,33 +3967,31 @@
         <w:t>Computer Language,</w:t>
       </w:r>
     </w:p>
-    <w:p/>
-    <w:p>
-      <w:r>
-        <w:t>I don't have ... for user program flow, for instance when using</w:t>
-      </w:r>
-    </w:p>
-    <w:p>
-      <w:r>
-        <w:t>multiple windows seemingly arbitrarily, but not...</w:t>
-      </w:r>
-    </w:p>
-    <w:p>
-      <w:r>
-        <w:t>And also not for workflow.</w:t>
-      </w:r>
-    </w:p>
-    <w:p>
-      <w:r>
-        <w:t>I don't know yet how workflow fits into the system.</w:t>
-      </w:r>
-    </w:p>
-    <w:p>
-      <w:r>
-        <w:t>Probably as internet threads.</w:t>
-      </w:r>
-    </w:p>
-    <w:p/>
+    <w:p>
+      <w:r>
+        <w:t>2008-08-15</w:t>
+      </w:r>
+    </w:p>
+    <w:p>
+      <w:r>
+        <w:t xml:space="preserve"> </w:t>
+      </w:r>
+    </w:p>
+    <w:p>
+      <w:r>
+        <w:t>Other programming languages and diagram expressions:</w:t>
+      </w:r>
+    </w:p>
+    <w:p>
+      <w:r>
+        <w:t>http://jolt-lang.org/</w:t>
+      </w:r>
+    </w:p>
+    <w:p>
+      <w:r>
+        <w:t xml:space="preserve"> </w:t>
+      </w:r>
+    </w:p>
     <w:p>
       <w:r>
         <w:t>JJ</w:t>
@@ -3944,844 +4001,150 @@
     <w:p/>
     <w:p>
       <w:r>
+        <w:t>Single paradigm for all digital objects,</w:t>
+      </w:r>
+    </w:p>
+    <w:p>
+      <w:r>
+        <w:t xml:space="preserve"> </w:t>
+      </w:r>
+    </w:p>
+    <w:p>
+      <w:r>
+        <w:t>See the physical disk as an object.</w:t>
+      </w:r>
+    </w:p>
+    <w:p>
+      <w:r>
+        <w:t xml:space="preserve">See the IO on it, </w:t>
+      </w:r>
+    </w:p>
+    <w:p>
+      <w:r>
+        <w:t>and what source does IO on it.</w:t>
+      </w:r>
+    </w:p>
+    <w:p>
+      <w:r>
+        <w:t>Be able to see which reference has the most activity.</w:t>
+      </w:r>
+    </w:p>
+    <w:p>
+      <w:r>
+        <w:t>Be able to navigate through the system,</w:t>
+      </w:r>
+    </w:p>
+    <w:p>
+      <w:r>
+        <w:t>so that you can trace the source of the activity.</w:t>
+      </w:r>
+    </w:p>
+    <w:p>
+      <w:r>
+        <w:t xml:space="preserve"> </w:t>
+      </w:r>
+    </w:p>
+    <w:p>
+      <w:r>
+        <w:t>That way you not only fly through the internet,</w:t>
+      </w:r>
+    </w:p>
+    <w:p>
+      <w:r>
+        <w:t>and the applications, but you can also navigate through</w:t>
+      </w:r>
+    </w:p>
+    <w:p>
+      <w:r>
+        <w:t>the internal workings of your computer.</w:t>
+      </w:r>
+    </w:p>
+    <w:p>
+      <w:r>
+        <w:t xml:space="preserve"> </w:t>
+      </w:r>
+    </w:p>
+    <w:p>
+      <w:r>
+        <w:t>I guess I do want to see magnitude of activity</w:t>
+      </w:r>
+    </w:p>
+    <w:p>
+      <w:r>
+        <w:t>in the diagrams.</w:t>
+      </w:r>
+    </w:p>
+    <w:p>
+      <w:r>
+        <w:t xml:space="preserve">  </w:t>
+      </w:r>
+    </w:p>
+    <w:p>
+      <w:r>
+        <w:t>JJ</w:t>
+      </w:r>
+    </w:p>
+    <w:p/>
+    <w:p/>
+    <w:p>
+      <w:r>
         <w:t>Computer Language,</w:t>
       </w:r>
     </w:p>
-    <w:p/>
-    <w:p>
-      <w:pPr>
-        <w:rPr>
-          <w:lang w:val="nl-NL"/>
-        </w:rPr>
-      </w:pPr>
-      <w:r>
-        <w:rPr>
-          <w:lang w:val="nl-NL"/>
-        </w:rPr>
-        <w:t xml:space="preserve">Ik wil gewoon dat workflow en </w:t>
-      </w:r>
-      <w:proofErr w:type="spellStart"/>
-      <w:r>
-        <w:rPr>
-          <w:lang w:val="nl-NL"/>
-        </w:rPr>
-        <w:t>methods</w:t>
-      </w:r>
-      <w:proofErr w:type="spellEnd"/>
-      <w:r>
-        <w:rPr>
-          <w:lang w:val="nl-NL"/>
-        </w:rPr>
-        <w:t xml:space="preserve"> die elkaar aanroepen gewoon hetzelfde concept zijn. </w:t>
-      </w:r>
-      <w:r>
-        <w:rPr>
-          <w:lang w:val="nl-NL"/>
-        </w:rPr>
-        <w:cr/>
-        <w:t xml:space="preserve">Method stappen kunnen parallel lopen en </w:t>
-      </w:r>
-      <w:proofErr w:type="spellStart"/>
-      <w:r>
-        <w:rPr>
-          <w:lang w:val="nl-NL"/>
-        </w:rPr>
-        <w:t>seriele</w:t>
-      </w:r>
-      <w:proofErr w:type="spellEnd"/>
-      <w:r>
-        <w:rPr>
-          <w:lang w:val="nl-NL"/>
-        </w:rPr>
-        <w:t xml:space="preserve"> punten hebben en vertragingen en gezette tijden hebben.</w:t>
-      </w:r>
-    </w:p>
-    <w:p>
-      <w:pPr>
-        <w:rPr>
-          <w:lang w:val="nl-NL"/>
-        </w:rPr>
-      </w:pPr>
-    </w:p>
-    <w:p>
-      <w:r>
-        <w:t>JJ</w:t>
-      </w:r>
-    </w:p>
-    <w:p/>
-    <w:p/>
-    <w:p>
-      <w:r>
-        <w:t>Stereotyping</w:t>
-      </w:r>
-    </w:p>
-    <w:p/>
-    <w:p>
-      <w:r>
-        <w:t xml:space="preserve">Perhaps another typing can be assigned to a relation, instead of containment. For instance: </w:t>
-      </w:r>
-      <w:r>
-        <w:rPr>
-          <w:i/>
-          <w:iCs/>
-        </w:rPr>
-        <w:t xml:space="preserve">ownership </w:t>
-      </w:r>
-      <w:r>
-        <w:t xml:space="preserve">or </w:t>
-      </w:r>
-      <w:r>
-        <w:rPr>
-          <w:i/>
-          <w:iCs/>
-        </w:rPr>
-        <w:t>usage</w:t>
-      </w:r>
-      <w:r>
-        <w:t xml:space="preserve">. Perhaps a few standard ones, and it may be possible to define your own typing by specifying a </w:t>
-      </w:r>
-      <w:r>
-        <w:rPr>
-          <w:rFonts w:ascii="Franklin Gothic Demi" w:hAnsi="Franklin Gothic Demi"/>
-        </w:rPr>
-        <w:t>String</w:t>
-      </w:r>
-      <w:r>
-        <w:t>.</w:t>
-      </w:r>
-    </w:p>
-    <w:p/>
-    <w:p>
-      <w:r>
-        <w:t>JJ</w:t>
-      </w:r>
-    </w:p>
-    <w:p/>
-    <w:p/>
-    <w:p>
-      <w:r>
-        <w:t>Computer Language,</w:t>
-      </w:r>
-    </w:p>
-    <w:p/>
-    <w:p>
-      <w:r>
-        <w:t>Dead links.</w:t>
-      </w:r>
-    </w:p>
-    <w:p/>
-    <w:p>
-      <w:pPr>
-        <w:rPr>
-          <w:lang w:val="nl-NL"/>
-        </w:rPr>
-      </w:pPr>
-      <w:r>
-        <w:rPr>
-          <w:lang w:val="nl-NL"/>
-        </w:rPr>
-        <w:t>JJ</w:t>
-      </w:r>
-    </w:p>
-    <w:p>
-      <w:pPr>
-        <w:rPr>
-          <w:lang w:val="nl-NL"/>
-        </w:rPr>
-      </w:pPr>
-    </w:p>
-    <w:p>
-      <w:pPr>
-        <w:rPr>
-          <w:lang w:val="nl-NL"/>
-        </w:rPr>
-      </w:pPr>
-    </w:p>
-    <w:p>
-      <w:pPr>
-        <w:rPr>
-          <w:lang w:val="nl-NL"/>
-        </w:rPr>
-      </w:pPr>
-      <w:r>
-        <w:rPr>
-          <w:lang w:val="nl-NL"/>
-        </w:rPr>
-        <w:t>Collection,</w:t>
-      </w:r>
-    </w:p>
-    <w:p>
-      <w:pPr>
-        <w:rPr>
-          <w:lang w:val="nl-NL"/>
-        </w:rPr>
-      </w:pPr>
-    </w:p>
-    <w:p>
-      <w:pPr>
-        <w:rPr>
-          <w:lang w:val="nl-NL"/>
-        </w:rPr>
-      </w:pPr>
-      <w:r>
-        <w:rPr>
-          <w:lang w:val="nl-NL"/>
-        </w:rPr>
-        <w:t xml:space="preserve">In Collection kan je ook </w:t>
-      </w:r>
-      <w:proofErr w:type="spellStart"/>
-      <w:r>
-        <w:rPr>
-          <w:lang w:val="nl-NL"/>
-        </w:rPr>
-        <w:t>vanalles</w:t>
-      </w:r>
-      <w:proofErr w:type="spellEnd"/>
-      <w:r>
-        <w:rPr>
-          <w:lang w:val="nl-NL"/>
-        </w:rPr>
-        <w:t xml:space="preserve"> van verschillende modules van verschillende sites combineren, tot 1 </w:t>
-      </w:r>
-      <w:proofErr w:type="spellStart"/>
-      <w:r>
-        <w:rPr>
-          <w:lang w:val="nl-NL"/>
-        </w:rPr>
-        <w:t>home-page</w:t>
-      </w:r>
-      <w:proofErr w:type="spellEnd"/>
-      <w:r>
-        <w:rPr>
-          <w:lang w:val="nl-NL"/>
-        </w:rPr>
-        <w:t xml:space="preserve">. Je hoeft dus niet te kiezen tussen sites, waar je een </w:t>
-      </w:r>
-      <w:proofErr w:type="spellStart"/>
-      <w:r>
-        <w:rPr>
-          <w:lang w:val="nl-NL"/>
-        </w:rPr>
-        <w:t>home-page</w:t>
-      </w:r>
-      <w:proofErr w:type="spellEnd"/>
-      <w:r>
-        <w:rPr>
-          <w:lang w:val="nl-NL"/>
-        </w:rPr>
-        <w:t xml:space="preserve"> op kunt maken. Je kunt zelf alles dat ze aanbieden met elkaar combineren, zonder al te veel heisa. Ook een leuk argument om het Collection te </w:t>
-      </w:r>
-      <w:proofErr w:type="spellStart"/>
-      <w:r>
-        <w:rPr>
-          <w:lang w:val="nl-NL"/>
-        </w:rPr>
-        <w:t>hoemen</w:t>
-      </w:r>
-      <w:proofErr w:type="spellEnd"/>
-      <w:r>
-        <w:rPr>
-          <w:lang w:val="nl-NL"/>
-        </w:rPr>
-        <w:t>.</w:t>
-      </w:r>
-    </w:p>
-    <w:p>
-      <w:pPr>
-        <w:rPr>
-          <w:lang w:val="nl-NL"/>
-        </w:rPr>
-      </w:pPr>
-    </w:p>
-    <w:p>
-      <w:pPr>
-        <w:rPr>
-          <w:lang w:val="nl-NL"/>
-        </w:rPr>
-      </w:pPr>
-      <w:r>
-        <w:rPr>
-          <w:lang w:val="nl-NL"/>
-        </w:rPr>
-        <w:t>JJ</w:t>
-      </w:r>
-    </w:p>
-    <w:p>
-      <w:pPr>
-        <w:rPr>
-          <w:lang w:val="nl-NL"/>
-        </w:rPr>
-      </w:pPr>
-    </w:p>
-    <w:p>
-      <w:pPr>
-        <w:rPr>
-          <w:lang w:val="nl-NL"/>
-        </w:rPr>
-      </w:pPr>
-    </w:p>
-    <w:p>
-      <w:pPr>
-        <w:rPr>
-          <w:lang w:val="nl-NL"/>
-        </w:rPr>
-      </w:pPr>
-      <w:r>
-        <w:rPr>
-          <w:lang w:val="nl-NL"/>
-        </w:rPr>
-        <w:t>Computer Language,</w:t>
-      </w:r>
-    </w:p>
-    <w:p>
-      <w:pPr>
-        <w:rPr>
-          <w:lang w:val="nl-NL"/>
-        </w:rPr>
-      </w:pPr>
-    </w:p>
-    <w:p>
-      <w:r>
-        <w:t>Important statement to use: objects first, procedures second.</w:t>
-      </w:r>
-    </w:p>
-    <w:p/>
-    <w:p>
-      <w:r>
-        <w:t>JJ</w:t>
-      </w:r>
-    </w:p>
-    <w:p/>
-    <w:p/>
-    <w:p>
-      <w:r>
-        <w:t>Computer Language,</w:t>
-      </w:r>
-    </w:p>
-    <w:p/>
-    <w:p>
-      <w:r>
-        <w:t>People aren't realizing that a computer program IS a domain-specific language.</w:t>
-      </w:r>
-    </w:p>
-    <w:p/>
-    <w:p>
-      <w:pPr>
-        <w:rPr>
-          <w:lang w:val="nl-NL"/>
-        </w:rPr>
-      </w:pPr>
-      <w:r>
-        <w:rPr>
-          <w:lang w:val="nl-NL"/>
-        </w:rPr>
-        <w:t>JJ</w:t>
-      </w:r>
-    </w:p>
-    <w:p>
-      <w:pPr>
-        <w:rPr>
-          <w:lang w:val="nl-NL"/>
-        </w:rPr>
-      </w:pPr>
-    </w:p>
-    <w:p>
-      <w:pPr>
-        <w:rPr>
-          <w:lang w:val="nl-NL"/>
-        </w:rPr>
-      </w:pPr>
-    </w:p>
-    <w:p>
-      <w:pPr>
-        <w:rPr>
-          <w:lang w:val="nl-NL"/>
-        </w:rPr>
-      </w:pPr>
-      <w:r>
-        <w:rPr>
-          <w:lang w:val="nl-NL"/>
-        </w:rPr>
-        <w:t>Computer Language,</w:t>
-      </w:r>
-    </w:p>
-    <w:p>
-      <w:pPr>
-        <w:rPr>
-          <w:lang w:val="nl-NL"/>
-        </w:rPr>
-      </w:pPr>
-      <w:r>
-        <w:rPr>
-          <w:lang w:val="nl-NL"/>
-        </w:rPr>
+    <w:p>
+      <w:r>
+        <w:t>2008-09-02</w:t>
+      </w:r>
+    </w:p>
+    <w:p/>
+    <w:p>
+      <w:r>
+        <w:t>Some people seem to like isolated memory space.</w:t>
+      </w:r>
+    </w:p>
+    <w:p>
+      <w:r>
+        <w:t>But this is just for some protection that it gives.</w:t>
+      </w:r>
+    </w:p>
+    <w:p>
+      <w:r>
+        <w:t>Memory leaks only live inside a process.</w:t>
+      </w:r>
+    </w:p>
+    <w:p>
+      <w:r>
+        <w:t>When it is stopped, then the memory leaks</w:t>
+      </w:r>
+    </w:p>
+    <w:p>
+      <w:r>
+        <w:t>are released.</w:t>
+      </w:r>
+    </w:p>
+    <w:p>
+      <w:r>
+        <w:t>When something crashes, it is just that process, that crashes.</w:t>
+      </w:r>
+    </w:p>
+    <w:p>
+      <w:r>
+        <w:t>The rest keeps running.</w:t>
+      </w:r>
+    </w:p>
+    <w:p>
+      <w:r>
         <w:t xml:space="preserve"> </w:t>
       </w:r>
     </w:p>
     <w:p>
-      <w:pPr>
-        <w:rPr>
-          <w:lang w:val="nl-NL"/>
-        </w:rPr>
-      </w:pPr>
-      <w:r>
-        <w:rPr>
-          <w:lang w:val="nl-NL"/>
-        </w:rPr>
-        <w:t xml:space="preserve">Met diagrams in computer </w:t>
-      </w:r>
-      <w:proofErr w:type="spellStart"/>
-      <w:r>
-        <w:rPr>
-          <w:lang w:val="nl-NL"/>
-        </w:rPr>
-        <w:t>language</w:t>
-      </w:r>
-      <w:proofErr w:type="spellEnd"/>
-      <w:r>
-        <w:rPr>
-          <w:lang w:val="nl-NL"/>
-        </w:rPr>
-        <w:t xml:space="preserve"> wordt de systematiek echt zichtbaar.</w:t>
-      </w:r>
-    </w:p>
-    <w:p>
-      <w:pPr>
-        <w:rPr>
-          <w:lang w:val="nl-NL"/>
-        </w:rPr>
-      </w:pPr>
-      <w:r>
-        <w:rPr>
-          <w:lang w:val="nl-NL"/>
-        </w:rPr>
-        <w:t>Op het moment programmeren we eigenlijk allemaal blind en op de tast.</w:t>
-      </w:r>
-    </w:p>
-    <w:p>
-      <w:pPr>
-        <w:rPr>
-          <w:lang w:val="nl-NL"/>
-        </w:rPr>
-      </w:pPr>
-      <w:r>
-        <w:rPr>
-          <w:lang w:val="nl-NL"/>
-        </w:rPr>
-        <w:t xml:space="preserve"> </w:t>
-      </w:r>
-    </w:p>
-    <w:p>
-      <w:r>
-        <w:t>JJ</w:t>
-      </w:r>
-    </w:p>
-    <w:p/>
-    <w:p/>
-    <w:p>
-      <w:r>
-        <w:t>Computer Language,</w:t>
-      </w:r>
-    </w:p>
-    <w:p/>
-    <w:p>
-      <w:r>
-        <w:t>The idea of object oriented is: objects first, procedures second.</w:t>
-      </w:r>
-    </w:p>
-    <w:p/>
-    <w:p>
-      <w:r>
-        <w:t>JJ</w:t>
-      </w:r>
-    </w:p>
-    <w:p/>
-    <w:p/>
-    <w:p>
-      <w:r>
-        <w:t>Computer Language,</w:t>
-      </w:r>
-    </w:p>
-    <w:p/>
-    <w:p>
-      <w:r>
-        <w:t xml:space="preserve">The diagram expression also makes it possible to </w:t>
-      </w:r>
-    </w:p>
-    <w:p>
-      <w:r>
-        <w:t>use hand signs in the air to draw out relations between objects,</w:t>
-      </w:r>
-    </w:p>
-    <w:p>
-      <w:r>
-        <w:t>in a technical story you try to explain.</w:t>
-      </w:r>
-    </w:p>
-    <w:p/>
-    <w:p>
-      <w:pPr>
-        <w:rPr>
-          <w:lang w:val="nl-NL"/>
-        </w:rPr>
-      </w:pPr>
-      <w:r>
-        <w:rPr>
-          <w:lang w:val="nl-NL"/>
-        </w:rPr>
-        <w:t>JJ 2008-06-03</w:t>
-      </w:r>
-    </w:p>
-    <w:p>
-      <w:pPr>
-        <w:rPr>
-          <w:lang w:val="nl-NL"/>
-        </w:rPr>
-      </w:pPr>
-    </w:p>
-    <w:p>
-      <w:pPr>
-        <w:rPr>
-          <w:lang w:val="nl-NL"/>
-        </w:rPr>
-      </w:pPr>
-    </w:p>
-    <w:p>
-      <w:pPr>
-        <w:rPr>
-          <w:lang w:val="nl-NL"/>
-        </w:rPr>
-      </w:pPr>
-      <w:r>
-        <w:rPr>
-          <w:lang w:val="nl-NL"/>
-        </w:rPr>
-        <w:t>Computer Language,</w:t>
-      </w:r>
-    </w:p>
-    <w:p>
-      <w:pPr>
-        <w:rPr>
-          <w:lang w:val="nl-NL"/>
-        </w:rPr>
-      </w:pPr>
-    </w:p>
-    <w:p>
-      <w:pPr>
-        <w:rPr>
-          <w:lang w:val="nl-NL"/>
-        </w:rPr>
-      </w:pPr>
-      <w:r>
-        <w:rPr>
-          <w:lang w:val="nl-NL"/>
-        </w:rPr>
-        <w:t>De kracht van programmeertalen nu, zit hem niet in de taal zelf,</w:t>
-      </w:r>
-    </w:p>
-    <w:p>
-      <w:r>
-        <w:t>maar in het framework.</w:t>
-      </w:r>
-    </w:p>
-    <w:p/>
-    <w:p>
-      <w:r>
-        <w:t>What makes programming languages today powerful,</w:t>
-      </w:r>
-    </w:p>
-    <w:p>
-      <w:r>
-        <w:t>is not the language itself, but the framework.</w:t>
-      </w:r>
-    </w:p>
-    <w:p/>
-    <w:p>
-      <w:r>
-        <w:t>JJ</w:t>
-      </w:r>
-    </w:p>
-    <w:p/>
-    <w:p/>
-    <w:p>
-      <w:r>
-        <w:t>Computer Language,</w:t>
-      </w:r>
-    </w:p>
-    <w:p>
-      <w:r>
-        <w:t>2008-08-15</w:t>
-      </w:r>
-    </w:p>
-    <w:p/>
-    <w:p>
-      <w:r>
-        <w:t>Other programming languages and diagram expressions:</w:t>
-      </w:r>
-    </w:p>
-    <w:p>
-      <w:r>
-        <w:t>http://www.obsolete.com/dug/sorcery/oop.htm</w:t>
-      </w:r>
-    </w:p>
-    <w:p>
-      <w:r>
-        <w:t xml:space="preserve"> </w:t>
-      </w:r>
-    </w:p>
-    <w:p>
-      <w:r>
-        <w:t>JJ</w:t>
-      </w:r>
-    </w:p>
-    <w:p/>
-    <w:p/>
-    <w:p>
-      <w:r>
-        <w:t>Computer Language,</w:t>
-      </w:r>
-    </w:p>
-    <w:p>
-      <w:r>
-        <w:t xml:space="preserve"> </w:t>
-      </w:r>
-    </w:p>
-    <w:p>
-      <w:r>
-        <w:t>Other programming languages and diagram expressions:</w:t>
-      </w:r>
-    </w:p>
-    <w:p>
-      <w:pPr>
-        <w:rPr>
-          <w:lang w:val="nl-NL"/>
-        </w:rPr>
-      </w:pPr>
-      <w:r>
-        <w:rPr>
-          <w:lang w:val="nl-NL"/>
-        </w:rPr>
-        <w:t xml:space="preserve">Leuke zoekterm om op te </w:t>
-      </w:r>
-      <w:proofErr w:type="spellStart"/>
-      <w:r>
-        <w:rPr>
-          <w:lang w:val="nl-NL"/>
-        </w:rPr>
-        <w:t>googlen</w:t>
-      </w:r>
-      <w:proofErr w:type="spellEnd"/>
-      <w:r>
-        <w:rPr>
-          <w:lang w:val="nl-NL"/>
-        </w:rPr>
-        <w:t>:</w:t>
-      </w:r>
-    </w:p>
-    <w:p>
-      <w:r>
-        <w:t>"my own programming language"</w:t>
-      </w:r>
-    </w:p>
-    <w:p/>
-    <w:p>
-      <w:r>
-        <w:t>JJ</w:t>
-      </w:r>
-    </w:p>
-    <w:p/>
-    <w:p/>
-    <w:p>
-      <w:r>
-        <w:t>Computer Language,</w:t>
-      </w:r>
-    </w:p>
-    <w:p>
-      <w:r>
-        <w:t>2008-08-15</w:t>
-      </w:r>
-    </w:p>
-    <w:p>
-      <w:r>
-        <w:t xml:space="preserve"> </w:t>
-      </w:r>
-    </w:p>
-    <w:p>
-      <w:r>
-        <w:t>Other programming languages and diagram expressions:</w:t>
-      </w:r>
-    </w:p>
-    <w:p>
-      <w:r>
-        <w:t>http://jolt-lang.org/</w:t>
-      </w:r>
-    </w:p>
-    <w:p>
-      <w:r>
-        <w:t xml:space="preserve"> </w:t>
-      </w:r>
-    </w:p>
-    <w:p>
-      <w:r>
-        <w:t>JJ</w:t>
-      </w:r>
-    </w:p>
-    <w:p/>
-    <w:p/>
-    <w:p>
-      <w:r>
-        <w:t>Single paradigm for all digital objects,</w:t>
-      </w:r>
-    </w:p>
-    <w:p>
-      <w:r>
-        <w:t xml:space="preserve"> </w:t>
-      </w:r>
-    </w:p>
-    <w:p>
-      <w:r>
-        <w:t>See the physical disk as an object.</w:t>
-      </w:r>
-    </w:p>
-    <w:p>
-      <w:r>
-        <w:t xml:space="preserve">See the IO on it, </w:t>
-      </w:r>
-    </w:p>
-    <w:p>
-      <w:r>
-        <w:t>and what source does IO on it.</w:t>
-      </w:r>
-    </w:p>
-    <w:p>
-      <w:r>
-        <w:t>Be able to see which reference has the most activity.</w:t>
-      </w:r>
-    </w:p>
-    <w:p>
-      <w:r>
-        <w:t>Be able to navigate through the system,</w:t>
-      </w:r>
-    </w:p>
-    <w:p>
-      <w:r>
-        <w:t>so that you can trace the source of the activity.</w:t>
-      </w:r>
-    </w:p>
-    <w:p>
-      <w:r>
-        <w:t xml:space="preserve"> </w:t>
-      </w:r>
-    </w:p>
-    <w:p>
-      <w:r>
-        <w:t>That way you not only fly through the internet,</w:t>
-      </w:r>
-    </w:p>
-    <w:p>
-      <w:r>
-        <w:t>and the applications, but you can also navigate through</w:t>
-      </w:r>
-    </w:p>
-    <w:p>
-      <w:r>
-        <w:t>the internal workings of your computer.</w:t>
-      </w:r>
-    </w:p>
-    <w:p>
-      <w:r>
-        <w:t xml:space="preserve"> </w:t>
-      </w:r>
-    </w:p>
-    <w:p>
-      <w:r>
-        <w:t>I guess I do want to see magnitude of activity</w:t>
-      </w:r>
-    </w:p>
-    <w:p>
-      <w:r>
-        <w:t>in the diagrams.</w:t>
-      </w:r>
-    </w:p>
-    <w:p>
-      <w:r>
-        <w:t xml:space="preserve">  </w:t>
-      </w:r>
-    </w:p>
-    <w:p>
-      <w:r>
-        <w:t>JJ</w:t>
-      </w:r>
-    </w:p>
-    <w:p/>
-    <w:p/>
-    <w:p>
-      <w:r>
-        <w:t>Computer Language,</w:t>
-      </w:r>
-    </w:p>
-    <w:p>
-      <w:r>
-        <w:t>2008-09-02</w:t>
-      </w:r>
-    </w:p>
-    <w:p/>
-    <w:p>
-      <w:r>
-        <w:t>Some people seem to like isolated memory space.</w:t>
-      </w:r>
-    </w:p>
-    <w:p>
-      <w:r>
-        <w:t>But this is just for some protection that it gives.</w:t>
-      </w:r>
-    </w:p>
-    <w:p>
-      <w:r>
-        <w:t>Memory leaks only live inside a process.</w:t>
-      </w:r>
-    </w:p>
-    <w:p>
-      <w:r>
-        <w:t>When it is stopped, then the memory leaks</w:t>
-      </w:r>
-    </w:p>
-    <w:p>
-      <w:r>
-        <w:t>are released.</w:t>
-      </w:r>
-    </w:p>
-    <w:p>
-      <w:r>
-        <w:t>When something crashes, it is just that process, that crashes.</w:t>
-      </w:r>
-    </w:p>
-    <w:p>
-      <w:r>
-        <w:t>The rest keeps running.</w:t>
-      </w:r>
-    </w:p>
-    <w:p>
-      <w:r>
-        <w:t xml:space="preserve"> </w:t>
-      </w:r>
-    </w:p>
-    <w:p>
       <w:r>
         <w:t>But in my own system, the whole internet is really just one process.</w:t>
       </w:r>
     </w:p>
     <w:p>
       <w:r>
-        <w:t xml:space="preserve">So what needs to be done, is </w:t>
-      </w:r>
-      <w:proofErr w:type="spellStart"/>
-      <w:r>
-        <w:t>analyse</w:t>
-      </w:r>
-      <w:proofErr w:type="spellEnd"/>
-      <w:r>
-        <w:t xml:space="preserve"> the advantages</w:t>
+        <w:t>So what needs to be done, is analyse the advantages</w:t>
       </w:r>
     </w:p>
     <w:p>

</xml_diff>

<commit_message>
Circle Language Spec: Overview: Reformulate texts up until the Parameters section.
</commit_message>
<xml_diff>
--- a/1.1. Circle Language Spec/01. Overview/Circle Language Spec Overview.docx
+++ b/1.1. Circle Language Spec/01. Overview/Circle Language Spec Overview.docx
@@ -53,7 +53,13 @@
     </w:p>
     <w:p>
       <w:r>
-        <w:t xml:space="preserve">This documentation folder describes </w:t>
+        <w:t xml:space="preserve">This documentation </w:t>
+      </w:r>
+      <w:r>
+        <w:t xml:space="preserve">attempts to </w:t>
+      </w:r>
+      <w:r>
+        <w:t xml:space="preserve">describe </w:t>
       </w:r>
       <w:r>
         <w:t xml:space="preserve">a programming language called </w:t>
@@ -82,8 +88,6 @@
       <w:r>
         <w:t>computer</w:t>
       </w:r>
-      <w:bookmarkStart w:id="0" w:name="_GoBack"/>
-      <w:bookmarkEnd w:id="0"/>
       <w:r>
         <w:t xml:space="preserve"> code.</w:t>
       </w:r>
@@ -94,16 +98,10 @@
         <w:ind w:left="568"/>
       </w:pPr>
       <w:r>
-        <w:t xml:space="preserve">There are </w:t>
-      </w:r>
-      <w:r>
-        <w:t>expla</w:t>
-      </w:r>
-      <w:r>
-        <w:t>nations of</w:t>
-      </w:r>
-      <w:r>
-        <w:t xml:space="preserve"> how basic coding concepts are implemented </w:t>
+        <w:t xml:space="preserve">It makes an effort to explain </w:t>
+      </w:r>
+      <w:r>
+        <w:t xml:space="preserve">how basic coding concepts are implemented </w:t>
       </w:r>
       <w:r>
         <w:t>in Circle</w:t>
@@ -126,69 +124,52 @@
     <w:p>
       <w:pPr>
         <w:ind w:left="568"/>
-      </w:pPr>
-      <w:r>
-        <w:t xml:space="preserve">About </w:t>
-      </w:r>
-      <w:r>
-        <w:t>90</w:t>
-      </w:r>
-      <w:r>
-        <w:t>% of the</w:t>
-      </w:r>
-      <w:r>
-        <w:t>se</w:t>
-      </w:r>
-      <w:r>
-        <w:t xml:space="preserve"> concepts are </w:t>
-      </w:r>
-      <w:r>
-        <w:t>in an adequately finished state</w:t>
-      </w:r>
-      <w:r>
-        <w:t xml:space="preserve">. Those are put at the beginning of the documentation. They draw </w:t>
-      </w:r>
-      <w:r>
-        <w:t xml:space="preserve">a </w:t>
-      </w:r>
-      <w:r>
-        <w:t xml:space="preserve">picture of what the language </w:t>
-      </w:r>
-      <w:r>
-        <w:t>coul</w:t>
-      </w:r>
-      <w:r>
-        <w:t>d</w:t>
+        <w:rPr>
+          <w:i/>
+        </w:rPr>
+      </w:pPr>
+      <w:r>
+        <w:t>Related to this, s</w:t>
+      </w:r>
+      <w:r>
+        <w:t>everal experimental versions of programming language</w:t>
+      </w:r>
+      <w:r>
+        <w:t xml:space="preserve">s </w:t>
+      </w:r>
+      <w:r>
+        <w:t xml:space="preserve">have been developed, but </w:t>
+      </w:r>
+      <w:r>
+        <w:t xml:space="preserve">nothing ever entirely </w:t>
+      </w:r>
+      <w:r>
+        <w:t>finished.</w:t>
+      </w:r>
+    </w:p>
+    <w:p>
+      <w:pPr>
+        <w:pStyle w:val="Spacing"/>
+      </w:pPr>
+    </w:p>
+    <w:p>
+      <w:r>
+        <w:t>The documentation</w:t>
       </w:r>
       <w:r>
         <w:t xml:space="preserve"> </w:t>
       </w:r>
       <w:r>
-        <w:t>look like and how the diagr</w:t>
-      </w:r>
-      <w:r>
-        <w:t xml:space="preserve">am notation is applied. About </w:t>
-      </w:r>
-      <w:r>
-        <w:t>10</w:t>
-      </w:r>
-      <w:r>
-        <w:t xml:space="preserve">% of the concepts </w:t>
-      </w:r>
-      <w:r>
-        <w:t xml:space="preserve">are </w:t>
-      </w:r>
-      <w:r>
-        <w:t>not described</w:t>
-      </w:r>
-      <w:r>
-        <w:t xml:space="preserve"> as well</w:t>
-      </w:r>
-      <w:r>
-        <w:t xml:space="preserve">. Those are </w:t>
-      </w:r>
-      <w:r>
-        <w:t>put at the end.</w:t>
+        <w:t xml:space="preserve">tries to </w:t>
+      </w:r>
+      <w:r>
+        <w:t xml:space="preserve">cover </w:t>
+      </w:r>
+      <w:r>
+        <w:t xml:space="preserve">the following </w:t>
+      </w:r>
+      <w:r>
+        <w:t>topics:</w:t>
       </w:r>
     </w:p>
     <w:p>
@@ -198,60 +179,22 @@
     </w:p>
     <w:p>
       <w:pPr>
-        <w:ind w:left="568"/>
-        <w:rPr>
-          <w:i/>
-        </w:rPr>
-      </w:pPr>
-      <w:r>
-        <w:t>Several experimental versions of a new computer programming language have been developed, but not yet a final one.</w:t>
-      </w:r>
-      <w:r>
-        <w:t xml:space="preserve"> M</w:t>
-      </w:r>
-      <w:r>
-        <w:t xml:space="preserve">ost of the documentation explains how the concepts will be implemented in </w:t>
-      </w:r>
-      <w:r>
-        <w:t xml:space="preserve">a </w:t>
-      </w:r>
-      <w:r>
-        <w:t>version</w:t>
-      </w:r>
-      <w:r>
-        <w:t xml:space="preserve"> yet to be programmed</w:t>
-      </w:r>
-      <w:r>
-        <w:t>.</w:t>
-      </w:r>
-    </w:p>
-    <w:p>
-      <w:pPr>
-        <w:pStyle w:val="Spacing"/>
-      </w:pPr>
-    </w:p>
-    <w:p>
-      <w:r>
-        <w:t>The documentation</w:t>
-      </w:r>
-      <w:r>
-        <w:t xml:space="preserve"> </w:t>
-      </w:r>
-      <w:r>
-        <w:t xml:space="preserve">covers </w:t>
-      </w:r>
-      <w:r>
-        <w:t xml:space="preserve">the following </w:t>
-      </w:r>
-      <w:r>
-        <w:t>topics:</w:t>
-      </w:r>
-    </w:p>
-    <w:p>
-      <w:pPr>
-        <w:pStyle w:val="Spacing"/>
-      </w:pPr>
-    </w:p>
+        <w:pStyle w:val="Heading3"/>
+      </w:pPr>
+      <w:r>
+        <w:t>Overview</w:t>
+      </w:r>
+    </w:p>
+    <w:p/>
+    <w:p>
+      <w:pPr>
+        <w:ind w:left="1136"/>
+      </w:pPr>
+      <w:r>
+        <w:t xml:space="preserve">This overview, which attempts to briefly describe each topic. </w:t>
+      </w:r>
+    </w:p>
+    <w:p/>
     <w:p>
       <w:pPr>
         <w:keepNext/>
@@ -269,6 +212,57 @@
           <w:bCs/>
           <w:i/>
         </w:rPr>
+        <w:t>Introduction</w:t>
+      </w:r>
+    </w:p>
+    <w:p/>
+    <w:p>
+      <w:pPr>
+        <w:ind w:left="1136"/>
+      </w:pPr>
+      <w:r>
+        <w:t xml:space="preserve">Might </w:t>
+      </w:r>
+      <w:r>
+        <w:t xml:space="preserve">gently introduce </w:t>
+      </w:r>
+      <w:r>
+        <w:t>what this</w:t>
+      </w:r>
+      <w:r>
+        <w:t xml:space="preserve"> Circle </w:t>
+      </w:r>
+      <w:r>
+        <w:t>language looks like</w:t>
+      </w:r>
+      <w:r>
+        <w:t>.</w:t>
+      </w:r>
+    </w:p>
+    <w:p>
+      <w:pPr>
+        <w:rPr>
+          <w:i/>
+        </w:rPr>
+      </w:pPr>
+    </w:p>
+    <w:p>
+      <w:pPr>
+        <w:keepNext/>
+        <w:ind w:left="851"/>
+        <w:outlineLvl w:val="2"/>
+        <w:rPr>
+          <w:rFonts w:cs="Arial"/>
+          <w:bCs/>
+          <w:i/>
+        </w:rPr>
+      </w:pPr>
+      <w:r>
+        <w:rPr>
+          <w:rFonts w:cs="Arial"/>
+          <w:bCs/>
+          <w:i/>
+        </w:rPr>
         <w:t>Basic Diagram Elements</w:t>
       </w:r>
     </w:p>
@@ -284,28 +278,43 @@
         <w:ind w:left="1136"/>
       </w:pPr>
       <w:r>
-        <w:t>Describes the basics of a diagram notation for visualizing code.</w:t>
-      </w:r>
-      <w:r>
-        <w:t xml:space="preserve"> Explains the basic elements that the diagrams are composed of, such as circles, triangles, crosses, squares and lines. This documentation explains what they mean in diagrams.</w:t>
+        <w:t xml:space="preserve">Tries to </w:t>
+      </w:r>
+      <w:r>
+        <w:t xml:space="preserve">give </w:t>
+      </w:r>
+      <w:r>
+        <w:t xml:space="preserve">a more </w:t>
+      </w:r>
+      <w:r>
+        <w:t xml:space="preserve">complete </w:t>
+      </w:r>
+      <w:r>
+        <w:t xml:space="preserve">overview </w:t>
+      </w:r>
+      <w:r>
+        <w:t xml:space="preserve">over </w:t>
+      </w:r>
+      <w:r>
+        <w:t xml:space="preserve">the </w:t>
+      </w:r>
+      <w:r>
+        <w:t xml:space="preserve">basic elements </w:t>
+      </w:r>
+      <w:r>
+        <w:t>that the diagrams are composed of, such as circles, triangles, crosses, squares and lines. This documentation explains what they mean in diagrams.</w:t>
       </w:r>
       <w:r>
         <w:t xml:space="preserve"> </w:t>
       </w:r>
       <w:r>
-        <w:t xml:space="preserve">Later in the documentation more details about the diagram notation will be covered, but these articles were put at the beginning of the documentation, because they are important original ideas about the diagram notation and </w:t>
-      </w:r>
-      <w:r>
-        <w:t xml:space="preserve">had better be </w:t>
-      </w:r>
-      <w:r>
-        <w:t>cover</w:t>
-      </w:r>
-      <w:r>
-        <w:t>ed</w:t>
-      </w:r>
-      <w:r>
-        <w:t xml:space="preserve"> first. The articles are finished up quite well. A start was made at implementing the diagram language, that is to become version 3 of the new computer language.</w:t>
+        <w:t xml:space="preserve">Later in the </w:t>
+      </w:r>
+      <w:r>
+        <w:t xml:space="preserve"> </w:t>
+      </w:r>
+      <w:r>
+        <w:t>documentation more details about the diagram notation will be covered.</w:t>
       </w:r>
     </w:p>
     <w:p>
@@ -331,7 +340,16 @@
         <w:ind w:left="1136"/>
       </w:pPr>
       <w:r>
-        <w:t xml:space="preserve">This documentation describes what objects are in computer technology and the most basic of concepts about objects. It also introduces </w:t>
+        <w:t xml:space="preserve">This documentation </w:t>
+      </w:r>
+      <w:r>
+        <w:t xml:space="preserve">aims to </w:t>
+      </w:r>
+      <w:r>
+        <w:t xml:space="preserve">describe what objects are in computer technology and basic of concepts about objects. It also </w:t>
+      </w:r>
+      <w:r>
+        <w:t xml:space="preserve">tries to shed light on </w:t>
       </w:r>
       <w:r>
         <w:t xml:space="preserve">drawing out </w:t>
@@ -343,14 +361,145 @@
         <w:t xml:space="preserve">using </w:t>
       </w:r>
       <w:r>
-        <w:t>the diagram notation</w:t>
-      </w:r>
-      <w:r>
-        <w:t xml:space="preserve"> of the new computer language</w:t>
+        <w:t xml:space="preserve">the </w:t>
+      </w:r>
+      <w:r>
+        <w:t xml:space="preserve">Circle </w:t>
+      </w:r>
+      <w:r>
+        <w:t>diagram notation.</w:t>
+      </w:r>
+    </w:p>
+    <w:p>
+      <w:pPr>
+        <w:pStyle w:val="Spacing"/>
+      </w:pPr>
+    </w:p>
+    <w:p>
+      <w:pPr>
+        <w:pStyle w:val="Heading3"/>
+      </w:pPr>
+      <w:r>
+        <w:t>Classes</w:t>
+      </w:r>
+    </w:p>
+    <w:p>
+      <w:pPr>
+        <w:pStyle w:val="Spacing"/>
+      </w:pPr>
+    </w:p>
+    <w:p>
+      <w:pPr>
+        <w:ind w:left="1136"/>
+      </w:pPr>
+      <w:r>
+        <w:t xml:space="preserve">This documentation </w:t>
+      </w:r>
+      <w:r>
+        <w:t xml:space="preserve">attempts to </w:t>
+      </w:r>
+      <w:r>
+        <w:t xml:space="preserve">explain the concept of </w:t>
+      </w:r>
+      <w:r>
+        <w:rPr>
+          <w:i/>
+        </w:rPr>
+        <w:t>classes</w:t>
       </w:r>
       <w:r>
         <w:t>.</w:t>
       </w:r>
+      <w:r>
+        <w:t xml:space="preserve"> </w:t>
+      </w:r>
+      <w:r>
+        <w:t xml:space="preserve">A class </w:t>
+      </w:r>
+      <w:r>
+        <w:t xml:space="preserve">is </w:t>
+      </w:r>
+      <w:r>
+        <w:t xml:space="preserve">sort of </w:t>
+      </w:r>
+      <w:r>
+        <w:t>like</w:t>
+      </w:r>
+      <w:r>
+        <w:t xml:space="preserve"> </w:t>
+      </w:r>
+      <w:r>
+        <w:t xml:space="preserve">a special object, that </w:t>
+      </w:r>
+      <w:r>
+        <w:t xml:space="preserve">describes </w:t>
+      </w:r>
+      <w:r>
+        <w:t xml:space="preserve">the characteristics and behavior of other objects. The other objects </w:t>
+      </w:r>
+      <w:r>
+        <w:t xml:space="preserve">might </w:t>
+      </w:r>
+      <w:r>
+        <w:t xml:space="preserve">select the special object as their class and </w:t>
+      </w:r>
+      <w:r>
+        <w:t xml:space="preserve">the idea is that </w:t>
+      </w:r>
+      <w:r>
+        <w:t>their behavior is then boun</w:t>
+      </w:r>
+      <w:r>
+        <w:t>d to the rules set by that class</w:t>
+      </w:r>
+      <w:r>
+        <w:t>.</w:t>
+      </w:r>
+      <w:r>
+        <w:t xml:space="preserve"> </w:t>
+      </w:r>
+      <w:r>
+        <w:t xml:space="preserve">The </w:t>
+      </w:r>
+      <w:r>
+        <w:t xml:space="preserve">foundation </w:t>
+      </w:r>
+      <w:r>
+        <w:t xml:space="preserve">may </w:t>
+      </w:r>
+      <w:r>
+        <w:t xml:space="preserve">be explained, but </w:t>
+      </w:r>
+      <w:r>
+        <w:t>the concept</w:t>
+      </w:r>
+      <w:r>
+        <w:t xml:space="preserve"> of</w:t>
+      </w:r>
+      <w:r>
+        <w:t xml:space="preserve"> </w:t>
+      </w:r>
+      <w:r>
+        <w:rPr>
+          <w:i/>
+        </w:rPr>
+        <w:t xml:space="preserve">static </w:t>
+      </w:r>
+      <w:r>
+        <w:t xml:space="preserve">is </w:t>
+      </w:r>
+      <w:r>
+        <w:t xml:space="preserve">not really </w:t>
+      </w:r>
+      <w:r>
+        <w:t>worked out</w:t>
+      </w:r>
+      <w:r>
+        <w:t xml:space="preserve"> yet</w:t>
+      </w:r>
+      <w:r>
+        <w:t>.</w:t>
+      </w:r>
     </w:p>
     <w:p>
       <w:pPr>
@@ -362,7 +511,7 @@
         <w:pStyle w:val="Heading3"/>
       </w:pPr>
       <w:r>
-        <w:t>Classes</w:t>
+        <w:t>Relations</w:t>
       </w:r>
     </w:p>
     <w:p>
@@ -375,13 +524,159 @@
         <w:ind w:left="1136"/>
       </w:pPr>
       <w:r>
-        <w:t xml:space="preserve">This documentation explains the concept of </w:t>
-      </w:r>
-      <w:r>
-        <w:rPr>
-          <w:i/>
-        </w:rPr>
-        <w:t>classes</w:t>
+        <w:t>When an object</w:t>
+      </w:r>
+      <w:r>
+        <w:t xml:space="preserve"> connect</w:t>
+      </w:r>
+      <w:r>
+        <w:t>s</w:t>
+      </w:r>
+      <w:r>
+        <w:t xml:space="preserve"> </w:t>
+      </w:r>
+      <w:r>
+        <w:t xml:space="preserve">to </w:t>
+      </w:r>
+      <w:r>
+        <w:t>another object</w:t>
+      </w:r>
+      <w:r>
+        <w:t xml:space="preserve">, </w:t>
+      </w:r>
+      <w:r>
+        <w:t xml:space="preserve">it is like </w:t>
+      </w:r>
+      <w:r>
+        <w:t xml:space="preserve">a relation between the two objects </w:t>
+      </w:r>
+      <w:r>
+        <w:t xml:space="preserve">is </w:t>
+      </w:r>
+      <w:r>
+        <w:t>established</w:t>
+      </w:r>
+      <w:r>
+        <w:t xml:space="preserve">. This documentation </w:t>
+      </w:r>
+      <w:r>
+        <w:t xml:space="preserve">tries to </w:t>
+      </w:r>
+      <w:r>
+        <w:t xml:space="preserve">explain the concept of relations. Even though objects </w:t>
+      </w:r>
+      <w:r>
+        <w:t xml:space="preserve">might </w:t>
+      </w:r>
+      <w:r>
+        <w:t xml:space="preserve">relate to </w:t>
+      </w:r>
+      <w:r>
+        <w:t xml:space="preserve">an </w:t>
+      </w:r>
+      <w:r>
+        <w:t xml:space="preserve">arbitrary set of other objects, the concept </w:t>
+      </w:r>
+      <w:r>
+        <w:t xml:space="preserve">can also be </w:t>
+      </w:r>
+      <w:r>
+        <w:t xml:space="preserve">about how </w:t>
+      </w:r>
+      <w:r>
+        <w:rPr>
+          <w:i/>
+        </w:rPr>
+        <w:t xml:space="preserve">classes </w:t>
+      </w:r>
+      <w:r>
+        <w:t xml:space="preserve">set the </w:t>
+      </w:r>
+      <w:r>
+        <w:t xml:space="preserve">rules </w:t>
+      </w:r>
+      <w:r>
+        <w:t xml:space="preserve">for </w:t>
+      </w:r>
+      <w:r>
+        <w:t>the kind</w:t>
+      </w:r>
+      <w:r>
+        <w:t>s</w:t>
+      </w:r>
+      <w:r>
+        <w:t xml:space="preserve"> of relations objects can have. Relations between classes form </w:t>
+      </w:r>
+      <w:r>
+        <w:t>a</w:t>
+      </w:r>
+      <w:r>
+        <w:t xml:space="preserve"> sort of</w:t>
+      </w:r>
+      <w:r>
+        <w:t xml:space="preserve"> </w:t>
+      </w:r>
+      <w:r>
+        <w:rPr>
+          <w:i/>
+        </w:rPr>
+        <w:t xml:space="preserve">model </w:t>
+      </w:r>
+      <w:r>
+        <w:t>of relations to which objects conform.</w:t>
+      </w:r>
+    </w:p>
+    <w:p>
+      <w:pPr>
+        <w:pStyle w:val="Spacing"/>
+      </w:pPr>
+    </w:p>
+    <w:p>
+      <w:pPr>
+        <w:pStyle w:val="Heading3"/>
+      </w:pPr>
+      <w:r>
+        <w:t>System Objects</w:t>
+      </w:r>
+    </w:p>
+    <w:p>
+      <w:pPr>
+        <w:pStyle w:val="Spacing"/>
+      </w:pPr>
+    </w:p>
+    <w:p>
+      <w:pPr>
+        <w:ind w:left="1136"/>
+      </w:pPr>
+      <w:r>
+        <w:t>O</w:t>
+      </w:r>
+      <w:r>
+        <w:t xml:space="preserve">ne </w:t>
+      </w:r>
+      <w:r>
+        <w:t xml:space="preserve">possible </w:t>
+      </w:r>
+      <w:r>
+        <w:t xml:space="preserve">application </w:t>
+      </w:r>
+      <w:r>
+        <w:t xml:space="preserve">of how this language might run in practice, </w:t>
+      </w:r>
+      <w:r>
+        <w:t xml:space="preserve">is </w:t>
+      </w:r>
+      <w:r>
+        <w:t xml:space="preserve">one where </w:t>
+      </w:r>
+      <w:r>
+        <w:t xml:space="preserve">systems are composed of </w:t>
+      </w:r>
+      <w:r>
+        <w:rPr>
+          <w:i/>
+        </w:rPr>
+        <w:t>system objects</w:t>
       </w:r>
       <w:r>
         <w:t>.</w:t>
@@ -390,592 +685,520 @@
         <w:t xml:space="preserve"> </w:t>
       </w:r>
       <w:r>
-        <w:t>A class is a special object, that describes the characteristics and behavior of other objects. The other objects select the special object as their class and their behavior is then boun</w:t>
-      </w:r>
-      <w:r>
-        <w:t>d to the rules set by that class</w:t>
+        <w:t xml:space="preserve">System objects could be the </w:t>
+      </w:r>
+      <w:r>
+        <w:rPr>
+          <w:i/>
+        </w:rPr>
+        <w:t xml:space="preserve">actual </w:t>
+      </w:r>
+      <w:r>
+        <w:t>objects, that a system runs on.</w:t>
+      </w:r>
+      <w:r>
+        <w:t xml:space="preserve"> </w:t>
+      </w:r>
+      <w:r>
+        <w:t>Even though it might be a very specific application</w:t>
+      </w:r>
+      <w:r>
+        <w:t xml:space="preserve"> of the language</w:t>
+      </w:r>
+      <w:r>
+        <w:t xml:space="preserve">, </w:t>
+      </w:r>
+      <w:r>
+        <w:t>explaining it ma</w:t>
+      </w:r>
+      <w:r>
+        <w:t>de</w:t>
+      </w:r>
+      <w:r>
+        <w:t xml:space="preserve"> more </w:t>
+      </w:r>
+      <w:r>
+        <w:t>general</w:t>
+      </w:r>
+      <w:r>
+        <w:t>ly</w:t>
+      </w:r>
+      <w:r>
+        <w:t xml:space="preserve"> usable things</w:t>
+      </w:r>
+      <w:r>
+        <w:t xml:space="preserve"> sort of</w:t>
+      </w:r>
+      <w:r>
+        <w:t xml:space="preserve"> </w:t>
+      </w:r>
+      <w:r>
+        <w:t xml:space="preserve">fall </w:t>
+      </w:r>
+      <w:r>
+        <w:t>out</w:t>
+      </w:r>
+      <w:r>
+        <w:t xml:space="preserve">. </w:t>
+      </w:r>
+      <w:r>
+        <w:t xml:space="preserve">The main purpose of system objects </w:t>
+      </w:r>
+      <w:r>
+        <w:t xml:space="preserve">might be </w:t>
+      </w:r>
+      <w:r>
+        <w:t xml:space="preserve">to manage relations between objects. System objects </w:t>
+      </w:r>
+      <w:r>
+        <w:t xml:space="preserve">can </w:t>
+      </w:r>
+      <w:r>
+        <w:t xml:space="preserve">control </w:t>
+      </w:r>
+      <w:r>
+        <w:rPr>
+          <w:i/>
+        </w:rPr>
+        <w:t>system aspects</w:t>
+      </w:r>
+      <w:r>
+        <w:t xml:space="preserve">, </w:t>
+      </w:r>
+      <w:r>
+        <w:t xml:space="preserve">such as </w:t>
+      </w:r>
+      <w:r>
+        <w:rPr>
+          <w:b/>
+          <w:bCs/>
+        </w:rPr>
+        <w:t>Class</w:t>
+      </w:r>
+      <w:r>
+        <w:t xml:space="preserve">, </w:t>
+      </w:r>
+      <w:r>
+        <w:rPr>
+          <w:b/>
+          <w:bCs/>
+        </w:rPr>
+        <w:t>Interface</w:t>
+      </w:r>
+      <w:r>
+        <w:t xml:space="preserve">, </w:t>
+      </w:r>
+      <w:r>
+        <w:rPr>
+          <w:b/>
+          <w:bCs/>
+        </w:rPr>
+        <w:t xml:space="preserve">Execution </w:t>
+      </w:r>
+      <w:r>
+        <w:t>and</w:t>
+      </w:r>
+      <w:r>
+        <w:t xml:space="preserve"> </w:t>
+      </w:r>
+      <w:r>
+        <w:rPr>
+          <w:b/>
+          <w:bCs/>
+        </w:rPr>
+        <w:t>Data</w:t>
+      </w:r>
+      <w:r>
+        <w:t xml:space="preserve">. Aspects </w:t>
+      </w:r>
+      <w:r>
+        <w:t xml:space="preserve">would be </w:t>
+      </w:r>
+      <w:r>
+        <w:t xml:space="preserve">controlled through system commands. </w:t>
+      </w:r>
+      <w:r>
+        <w:t>Then it goes on with a</w:t>
+      </w:r>
+      <w:r>
+        <w:t>ssignment commands</w:t>
+      </w:r>
+      <w:r>
+        <w:t>, which would</w:t>
+      </w:r>
+      <w:r>
+        <w:t xml:space="preserve"> also </w:t>
+      </w:r>
+      <w:r>
+        <w:t xml:space="preserve">be </w:t>
+      </w:r>
+      <w:r>
+        <w:t>system commands. An assignment command copies an aspect from one object to another.</w:t>
+      </w:r>
+    </w:p>
+    <w:p>
+      <w:pPr>
+        <w:ind w:left="1136"/>
+      </w:pPr>
+      <w:r>
+        <w:t xml:space="preserve">The </w:t>
+      </w:r>
+      <w:r>
+        <w:rPr>
+          <w:i/>
+        </w:rPr>
+        <w:t xml:space="preserve">System Objects </w:t>
+      </w:r>
+      <w:r>
+        <w:t xml:space="preserve">documentation </w:t>
+      </w:r>
+      <w:r>
+        <w:t xml:space="preserve">tries to </w:t>
+      </w:r>
+      <w:r>
+        <w:t xml:space="preserve">covers connectors, connections and different notational forms </w:t>
+      </w:r>
+      <w:r>
+        <w:t xml:space="preserve">to </w:t>
+      </w:r>
+      <w:r>
+        <w:t xml:space="preserve">control </w:t>
+      </w:r>
+      <w:r>
+        <w:t xml:space="preserve">these </w:t>
+      </w:r>
+      <w:r>
+        <w:t>aspects.</w:t>
+      </w:r>
+    </w:p>
+    <w:p>
+      <w:pPr>
+        <w:pStyle w:val="Spacing"/>
+      </w:pPr>
+    </w:p>
+    <w:p>
+      <w:pPr>
+        <w:pStyle w:val="Heading3"/>
+      </w:pPr>
+      <w:r>
+        <w:t>Commands</w:t>
+      </w:r>
+    </w:p>
+    <w:p>
+      <w:pPr>
+        <w:pStyle w:val="Spacing"/>
+      </w:pPr>
+    </w:p>
+    <w:p>
+      <w:pPr>
+        <w:ind w:left="1136"/>
+      </w:pPr>
+      <w:r>
+        <w:t xml:space="preserve">Commands are </w:t>
+      </w:r>
+      <w:r>
+        <w:t xml:space="preserve">considered </w:t>
+      </w:r>
+      <w:r>
+        <w:t xml:space="preserve">executable objects. </w:t>
+      </w:r>
+      <w:r>
+        <w:t xml:space="preserve">Other synonyms for </w:t>
+      </w:r>
+      <w:r>
+        <w:t>commands</w:t>
+      </w:r>
+      <w:r>
+        <w:t xml:space="preserve"> are </w:t>
+      </w:r>
+      <w:r>
+        <w:rPr>
+          <w:i/>
+        </w:rPr>
+        <w:t>method</w:t>
+      </w:r>
+      <w:r>
+        <w:rPr>
+          <w:i/>
+        </w:rPr>
+        <w:t>s</w:t>
+      </w:r>
+      <w:r>
+        <w:t xml:space="preserve">, </w:t>
+      </w:r>
+      <w:r>
+        <w:rPr>
+          <w:i/>
+        </w:rPr>
+        <w:t>procedure</w:t>
+      </w:r>
+      <w:r>
+        <w:rPr>
+          <w:i/>
+        </w:rPr>
+        <w:t>s</w:t>
+      </w:r>
+      <w:r>
+        <w:t xml:space="preserve">, </w:t>
+      </w:r>
+      <w:r>
+        <w:rPr>
+          <w:i/>
+        </w:rPr>
+        <w:t>routin</w:t>
+      </w:r>
+      <w:r>
+        <w:rPr>
+          <w:i/>
+        </w:rPr>
+        <w:t>e</w:t>
+      </w:r>
+      <w:r>
+        <w:rPr>
+          <w:i/>
+        </w:rPr>
+        <w:t>s</w:t>
+      </w:r>
+      <w:r>
+        <w:t xml:space="preserve">, </w:t>
+      </w:r>
+      <w:r>
+        <w:rPr>
+          <w:i/>
+        </w:rPr>
+        <w:t>sub</w:t>
+      </w:r>
+      <w:r>
+        <w:rPr>
+          <w:i/>
+        </w:rPr>
+        <w:t>s</w:t>
+      </w:r>
+      <w:r>
+        <w:rPr>
+          <w:i/>
+        </w:rPr>
+        <w:t xml:space="preserve"> </w:t>
+      </w:r>
+      <w:r>
+        <w:t xml:space="preserve">and </w:t>
+      </w:r>
+      <w:r>
+        <w:rPr>
+          <w:i/>
+        </w:rPr>
+        <w:t>function</w:t>
+      </w:r>
+      <w:r>
+        <w:rPr>
+          <w:i/>
+        </w:rPr>
+        <w:t>s</w:t>
+      </w:r>
+      <w:r>
+        <w:t xml:space="preserve">. </w:t>
+      </w:r>
+      <w:r>
+        <w:t xml:space="preserve">In the </w:t>
+      </w:r>
+      <w:r>
+        <w:t xml:space="preserve">Circle Language Spec </w:t>
+      </w:r>
+      <w:r>
+        <w:t xml:space="preserve">all </w:t>
+      </w:r>
+      <w:r>
+        <w:t>those executable objects</w:t>
+      </w:r>
+      <w:r>
+        <w:t xml:space="preserve"> are called </w:t>
+      </w:r>
+      <w:r>
+        <w:rPr>
+          <w:i/>
+        </w:rPr>
+        <w:t>commands</w:t>
+      </w:r>
+      <w:r>
+        <w:t xml:space="preserve">. </w:t>
+      </w:r>
+      <w:r>
+        <w:t xml:space="preserve">In </w:t>
+      </w:r>
+      <w:r>
+        <w:t xml:space="preserve">some </w:t>
+      </w:r>
+      <w:r>
+        <w:t xml:space="preserve">programming languages, commands are not objects, but entirely separate constructs, that you </w:t>
+      </w:r>
+      <w:r>
+        <w:t xml:space="preserve">might </w:t>
+      </w:r>
+      <w:r>
+        <w:t xml:space="preserve">not really exchange with objects. But in </w:t>
+      </w:r>
+      <w:r>
+        <w:t xml:space="preserve">Circle an attempt is made to </w:t>
+      </w:r>
+      <w:r>
+        <w:t xml:space="preserve">see </w:t>
+      </w:r>
+      <w:r>
+        <w:t xml:space="preserve">them </w:t>
+      </w:r>
+      <w:r>
+        <w:t>as</w:t>
+      </w:r>
+      <w:r>
+        <w:t xml:space="preserve"> object</w:t>
+      </w:r>
+      <w:r>
+        <w:t xml:space="preserve">s, that just </w:t>
+      </w:r>
+      <w:r>
+        <w:t xml:space="preserve">so </w:t>
+      </w:r>
+      <w:r>
+        <w:t>happen</w:t>
+      </w:r>
+      <w:r>
+        <w:t xml:space="preserve"> to be executable. </w:t>
+      </w:r>
+      <w:r>
+        <w:t>C</w:t>
+      </w:r>
+      <w:r>
+        <w:t xml:space="preserve">ommands do </w:t>
+      </w:r>
+      <w:r>
+        <w:t xml:space="preserve">seem to </w:t>
+      </w:r>
+      <w:r>
+        <w:t xml:space="preserve">have special </w:t>
+      </w:r>
+      <w:r>
+        <w:t>(</w:t>
+      </w:r>
+      <w:r>
+        <w:t>creation</w:t>
+      </w:r>
+      <w:r>
+        <w:t>)</w:t>
+      </w:r>
+      <w:r>
+        <w:t xml:space="preserve"> behavior</w:t>
+      </w:r>
+      <w:r>
+        <w:t>. This documentation tries to evaluate this special behavior and their rules</w:t>
       </w:r>
       <w:r>
         <w:t>.</w:t>
       </w:r>
-      <w:r>
+    </w:p>
+    <w:p>
+      <w:pPr>
+        <w:pStyle w:val="Spacing"/>
+      </w:pPr>
+    </w:p>
+    <w:p>
+      <w:pPr>
+        <w:pStyle w:val="Heading3"/>
+      </w:pPr>
+      <w:r>
+        <w:t>Parameters</w:t>
+      </w:r>
+    </w:p>
+    <w:p>
+      <w:pPr>
+        <w:pStyle w:val="Spacing"/>
+      </w:pPr>
+    </w:p>
+    <w:p>
+      <w:pPr>
+        <w:ind w:left="1136"/>
+      </w:pPr>
+      <w:r>
+        <w:t xml:space="preserve">Parameters are like instructions passed along with a command that make the command behave differently. </w:t>
+      </w:r>
+      <w:r>
+        <w:t xml:space="preserve">This documentation tries to </w:t>
+      </w:r>
+      <w:r>
+        <w:t>explain parameters as a relationship</w:t>
+      </w:r>
+      <w:r>
+        <w:rPr>
+          <w:i/>
+        </w:rPr>
         <w:t xml:space="preserve"> </w:t>
       </w:r>
       <w:r>
-        <w:t xml:space="preserve">Another synonym for class is </w:t>
-      </w:r>
-      <w:r>
-        <w:rPr>
-          <w:i/>
-        </w:rPr>
-        <w:t>type</w:t>
-      </w:r>
-      <w:r>
-        <w:t xml:space="preserve">. </w:t>
-      </w:r>
-      <w:r>
-        <w:t xml:space="preserve">The explanations </w:t>
-      </w:r>
-      <w:r>
-        <w:t>inside this folder</w:t>
+        <w:t>between commands and objects.</w:t>
+      </w:r>
+      <w:r>
+        <w:t xml:space="preserve"> It entertains an idea of how</w:t>
+      </w:r>
+      <w:r>
+        <w:t xml:space="preserve"> </w:t>
+      </w:r>
+      <w:r>
+        <w:rPr>
+          <w:i/>
+        </w:rPr>
+        <w:t xml:space="preserve">command parameters </w:t>
+      </w:r>
+      <w:r>
+        <w:t xml:space="preserve">and </w:t>
+      </w:r>
+      <w:r>
+        <w:rPr>
+          <w:i/>
+        </w:rPr>
+        <w:t xml:space="preserve">class </w:t>
+      </w:r>
+      <w:r>
+        <w:rPr>
+          <w:i/>
+        </w:rPr>
+        <w:t xml:space="preserve">methods </w:t>
+      </w:r>
+      <w:r>
+        <w:t>ar</w:t>
+      </w:r>
+      <w:r>
+        <w:t>e inter</w:t>
+      </w:r>
+      <w:r>
+        <w:t>changeable: one and the same concept</w:t>
+      </w:r>
+      <w:r>
+        <w:t>. It is not</w:t>
+      </w:r>
+      <w:r>
+        <w:t xml:space="preserve"> sure</w:t>
       </w:r>
       <w:r>
         <w:t>,</w:t>
       </w:r>
       <w:r>
+        <w:t xml:space="preserve"> if this idea will </w:t>
+      </w:r>
+      <w:r>
+        <w:t xml:space="preserve">still be in there </w:t>
+      </w:r>
+      <w:r>
+        <w:t>in the future.</w:t>
+      </w:r>
+      <w:r>
         <w:t xml:space="preserve"> </w:t>
       </w:r>
       <w:r>
-        <w:t>about the most fundamental concepts</w:t>
-      </w:r>
-      <w:r>
-        <w:t>,</w:t>
-      </w:r>
-      <w:r>
-        <w:t xml:space="preserve"> is finished</w:t>
-      </w:r>
-      <w:r>
-        <w:t xml:space="preserve"> and the diagram notation is also covered</w:t>
-      </w:r>
-      <w:r>
-        <w:t>, but the concept</w:t>
-      </w:r>
-      <w:r>
-        <w:t xml:space="preserve"> of</w:t>
-      </w:r>
-      <w:r>
-        <w:t xml:space="preserve"> </w:t>
-      </w:r>
-      <w:r>
-        <w:rPr>
-          <w:i/>
-        </w:rPr>
-        <w:t xml:space="preserve">static </w:t>
-      </w:r>
-      <w:r>
-        <w:t>is yet to be worked out.</w:t>
-      </w:r>
-    </w:p>
-    <w:p>
-      <w:pPr>
-        <w:pStyle w:val="Spacing"/>
-      </w:pPr>
-    </w:p>
-    <w:p>
-      <w:pPr>
-        <w:pStyle w:val="Heading3"/>
-      </w:pPr>
-      <w:r>
-        <w:t>Relations</w:t>
-      </w:r>
-    </w:p>
-    <w:p>
-      <w:pPr>
-        <w:pStyle w:val="Spacing"/>
-      </w:pPr>
-    </w:p>
-    <w:p>
-      <w:pPr>
-        <w:ind w:left="1136"/>
-      </w:pPr>
-      <w:r>
-        <w:t>When an object</w:t>
-      </w:r>
-      <w:r>
-        <w:t xml:space="preserve"> connect</w:t>
-      </w:r>
-      <w:r>
-        <w:t>s</w:t>
-      </w:r>
-      <w:r>
-        <w:t xml:space="preserve"> </w:t>
-      </w:r>
-      <w:r>
-        <w:t xml:space="preserve">to </w:t>
-      </w:r>
-      <w:r>
-        <w:t>another object</w:t>
-      </w:r>
-      <w:r>
-        <w:t xml:space="preserve">, </w:t>
-      </w:r>
-      <w:r>
-        <w:t xml:space="preserve">a relation between the two objects </w:t>
-      </w:r>
-      <w:r>
-        <w:t xml:space="preserve">is </w:t>
-      </w:r>
-      <w:r>
-        <w:t>established</w:t>
-      </w:r>
-      <w:r>
-        <w:t xml:space="preserve">. This documentation explains the concept of relations. Even though objects can relate to any arbitrary set of other objects, the concept is mostly about how </w:t>
-      </w:r>
-      <w:r>
-        <w:rPr>
-          <w:i/>
-        </w:rPr>
-        <w:t xml:space="preserve">classes </w:t>
-      </w:r>
-      <w:r>
-        <w:t xml:space="preserve">set the </w:t>
-      </w:r>
-      <w:r>
-        <w:t xml:space="preserve">rules </w:t>
-      </w:r>
-      <w:r>
-        <w:t xml:space="preserve">for </w:t>
-      </w:r>
-      <w:r>
-        <w:t>the kind</w:t>
-      </w:r>
-      <w:r>
-        <w:t>s</w:t>
-      </w:r>
-      <w:r>
-        <w:t xml:space="preserve"> of relations objects can have. Relations between classes form </w:t>
-      </w:r>
-      <w:r>
-        <w:t xml:space="preserve">a </w:t>
-      </w:r>
-      <w:r>
-        <w:rPr>
-          <w:i/>
-        </w:rPr>
-        <w:t xml:space="preserve">model </w:t>
-      </w:r>
-      <w:r>
-        <w:t>of relations to which objects conform.</w:t>
-      </w:r>
-      <w:r>
-        <w:t xml:space="preserve"> The concept is fully worked out along with the diagram notation for it.</w:t>
-      </w:r>
-    </w:p>
-    <w:p>
-      <w:pPr>
-        <w:pStyle w:val="Spacing"/>
-      </w:pPr>
-    </w:p>
-    <w:p>
-      <w:pPr>
-        <w:pStyle w:val="Heading3"/>
-      </w:pPr>
-      <w:r>
-        <w:t>System Objects</w:t>
-      </w:r>
-    </w:p>
-    <w:p>
-      <w:pPr>
-        <w:pStyle w:val="Spacing"/>
-      </w:pPr>
-    </w:p>
-    <w:p>
-      <w:pPr>
-        <w:ind w:left="1136"/>
-      </w:pPr>
-      <w:r>
-        <w:t xml:space="preserve">All systems are composed of </w:t>
-      </w:r>
-      <w:r>
-        <w:rPr>
-          <w:i/>
-        </w:rPr>
-        <w:t>system objects</w:t>
-      </w:r>
-      <w:r>
-        <w:t xml:space="preserve">. The main purpose of system objects is to manage relations between objects. System objects are </w:t>
-      </w:r>
-      <w:r>
-        <w:rPr>
-          <w:i/>
-        </w:rPr>
-        <w:t xml:space="preserve">actual </w:t>
-      </w:r>
-      <w:r>
-        <w:t xml:space="preserve">objects, that all other systems are based on. Most of the </w:t>
-      </w:r>
-      <w:r>
-        <w:t xml:space="preserve">system objects </w:t>
-      </w:r>
-      <w:r>
-        <w:t xml:space="preserve">are part of the </w:t>
-      </w:r>
-      <w:r>
-        <w:rPr>
-          <w:i/>
-        </w:rPr>
-        <w:t>code base</w:t>
-      </w:r>
-      <w:r>
-        <w:t>.</w:t>
-      </w:r>
-    </w:p>
-    <w:p>
-      <w:pPr>
-        <w:ind w:left="1136"/>
-      </w:pPr>
-      <w:r>
-        <w:t xml:space="preserve">System objects control </w:t>
-      </w:r>
-      <w:r>
-        <w:rPr>
-          <w:i/>
-        </w:rPr>
-        <w:t>system aspects</w:t>
-      </w:r>
-      <w:r>
-        <w:t xml:space="preserve">, </w:t>
-      </w:r>
-      <w:r>
-        <w:t xml:space="preserve">such as </w:t>
-      </w:r>
-      <w:r>
-        <w:rPr>
-          <w:rStyle w:val="CodeChar"/>
-        </w:rPr>
-        <w:t>Class</w:t>
-      </w:r>
-      <w:r>
-        <w:t xml:space="preserve">, </w:t>
-      </w:r>
-      <w:r>
-        <w:rPr>
-          <w:rStyle w:val="CodeChar"/>
-        </w:rPr>
-        <w:t>Execution</w:t>
-      </w:r>
-      <w:r>
-        <w:t xml:space="preserve"> and</w:t>
-      </w:r>
-      <w:r>
-        <w:t xml:space="preserve"> </w:t>
-      </w:r>
-      <w:r>
-        <w:rPr>
-          <w:rStyle w:val="CodeChar"/>
-        </w:rPr>
-        <w:t>Values</w:t>
-      </w:r>
-      <w:r>
-        <w:t>. Aspects as such are controlled through system commands. Assignment commands are also system commands. An assignment command copies an aspect from one object to another.</w:t>
-      </w:r>
-    </w:p>
-    <w:p>
-      <w:pPr>
-        <w:ind w:left="1136"/>
-      </w:pPr>
-      <w:r>
-        <w:t xml:space="preserve">The </w:t>
-      </w:r>
-      <w:r>
-        <w:rPr>
-          <w:i/>
-        </w:rPr>
-        <w:t xml:space="preserve">System Objects </w:t>
-      </w:r>
-      <w:r>
-        <w:t>documentation covers connectors, connections and all the different notational forms that come with controlling system aspects.</w:t>
-      </w:r>
-    </w:p>
-    <w:p>
-      <w:pPr>
-        <w:pStyle w:val="Spacing"/>
-      </w:pPr>
-    </w:p>
-    <w:p>
-      <w:pPr>
-        <w:pStyle w:val="Heading3"/>
-      </w:pPr>
-      <w:r>
-        <w:t>Commands</w:t>
-      </w:r>
-    </w:p>
-    <w:p>
-      <w:pPr>
-        <w:pStyle w:val="Spacing"/>
-      </w:pPr>
-    </w:p>
-    <w:p>
-      <w:pPr>
-        <w:ind w:left="1136"/>
-      </w:pPr>
-      <w:r>
-        <w:t xml:space="preserve">This documentation is about executable objects. </w:t>
-      </w:r>
-      <w:r>
-        <w:t xml:space="preserve">Other synonyms for </w:t>
-      </w:r>
-      <w:r>
-        <w:t>executable objects</w:t>
-      </w:r>
-      <w:r>
-        <w:t xml:space="preserve"> are </w:t>
-      </w:r>
-      <w:r>
-        <w:rPr>
-          <w:i/>
-        </w:rPr>
-        <w:t>method</w:t>
-      </w:r>
-      <w:r>
-        <w:rPr>
-          <w:i/>
-        </w:rPr>
-        <w:t>s</w:t>
-      </w:r>
-      <w:r>
-        <w:t xml:space="preserve">, </w:t>
-      </w:r>
-      <w:r>
-        <w:rPr>
-          <w:i/>
-        </w:rPr>
-        <w:t>procedure</w:t>
-      </w:r>
-      <w:r>
-        <w:rPr>
-          <w:i/>
-        </w:rPr>
-        <w:t>s</w:t>
-      </w:r>
-      <w:r>
-        <w:t xml:space="preserve">, </w:t>
-      </w:r>
-      <w:r>
-        <w:rPr>
-          <w:i/>
-        </w:rPr>
-        <w:t>routin</w:t>
-      </w:r>
-      <w:r>
-        <w:rPr>
-          <w:i/>
-        </w:rPr>
-        <w:t>e</w:t>
-      </w:r>
-      <w:r>
-        <w:rPr>
-          <w:i/>
-        </w:rPr>
-        <w:t>s</w:t>
-      </w:r>
-      <w:r>
-        <w:t xml:space="preserve">, </w:t>
-      </w:r>
-      <w:r>
-        <w:rPr>
-          <w:i/>
-        </w:rPr>
-        <w:t>sub</w:t>
-      </w:r>
-      <w:r>
-        <w:rPr>
-          <w:i/>
-        </w:rPr>
-        <w:t>s</w:t>
-      </w:r>
-      <w:r>
-        <w:rPr>
-          <w:i/>
-        </w:rPr>
-        <w:t xml:space="preserve"> </w:t>
-      </w:r>
-      <w:r>
-        <w:t xml:space="preserve">and </w:t>
-      </w:r>
-      <w:r>
-        <w:rPr>
-          <w:i/>
-        </w:rPr>
-        <w:t>function</w:t>
-      </w:r>
-      <w:r>
-        <w:rPr>
-          <w:i/>
-        </w:rPr>
-        <w:t>s</w:t>
-      </w:r>
-      <w:r>
-        <w:t xml:space="preserve">. </w:t>
-      </w:r>
-      <w:r>
-        <w:t xml:space="preserve">In the new computer language </w:t>
-      </w:r>
-      <w:r>
-        <w:t xml:space="preserve">all </w:t>
-      </w:r>
-      <w:r>
-        <w:t>those executable objects</w:t>
-      </w:r>
-      <w:r>
-        <w:t xml:space="preserve"> are called </w:t>
-      </w:r>
-      <w:r>
-        <w:rPr>
-          <w:i/>
-        </w:rPr>
-        <w:t>commands</w:t>
-      </w:r>
-      <w:r>
-        <w:t xml:space="preserve">, because </w:t>
-      </w:r>
-      <w:r>
-        <w:t xml:space="preserve">that is a term that both </w:t>
-      </w:r>
-      <w:r>
-        <w:t>novices</w:t>
-      </w:r>
-      <w:r>
-        <w:t xml:space="preserve"> and </w:t>
-      </w:r>
-      <w:r>
-        <w:t xml:space="preserve">experts </w:t>
-      </w:r>
-      <w:r>
-        <w:t>can relate to</w:t>
-      </w:r>
-      <w:r>
-        <w:t>. That way</w:t>
-      </w:r>
-      <w:r>
-        <w:t xml:space="preserve"> everybody knows</w:t>
-      </w:r>
-      <w:r>
-        <w:t xml:space="preserve"> that</w:t>
-      </w:r>
-      <w:r>
-        <w:t xml:space="preserve"> </w:t>
-      </w:r>
-      <w:r>
-        <w:t xml:space="preserve">we are </w:t>
-      </w:r>
-      <w:r>
-        <w:t>talking about the same thing.</w:t>
-      </w:r>
-      <w:r>
-        <w:t xml:space="preserve"> In other programming languages, commands are not objects, but entirely separate constructs, that you can not really exchange with objects. But in the new computer language, commands are all implemented as object</w:t>
-      </w:r>
-      <w:r>
-        <w:t>s, that just happen</w:t>
-      </w:r>
-      <w:r>
-        <w:t xml:space="preserve"> to be executable. However, </w:t>
-      </w:r>
-      <w:r>
-        <w:t xml:space="preserve">commands do have special creation behavior, which is also covered in this documentation. Also, the concept of </w:t>
-      </w:r>
-      <w:r>
-        <w:t xml:space="preserve">parameter value </w:t>
-      </w:r>
-      <w:r>
-        <w:t>assignment is covered.</w:t>
-      </w:r>
-    </w:p>
-    <w:p>
-      <w:pPr>
-        <w:pStyle w:val="Spacing"/>
-      </w:pPr>
-    </w:p>
-    <w:p>
-      <w:pPr>
-        <w:pStyle w:val="Heading3"/>
-      </w:pPr>
-      <w:r>
-        <w:t>Parameters</w:t>
-      </w:r>
-    </w:p>
-    <w:p>
-      <w:pPr>
-        <w:pStyle w:val="Spacing"/>
-      </w:pPr>
-    </w:p>
-    <w:p>
-      <w:pPr>
-        <w:ind w:left="1136"/>
-      </w:pPr>
-      <w:r>
-        <w:t xml:space="preserve">You may have a good </w:t>
-      </w:r>
-      <w:r>
-        <w:t xml:space="preserve">conception of </w:t>
-      </w:r>
-      <w:r>
-        <w:t xml:space="preserve">parameters </w:t>
-      </w:r>
-      <w:r>
-        <w:t>in relation to command</w:t>
-      </w:r>
-      <w:r>
-        <w:t>s</w:t>
-      </w:r>
-      <w:r>
-        <w:t xml:space="preserve">. </w:t>
-      </w:r>
-      <w:r>
-        <w:t>T</w:t>
-      </w:r>
-      <w:r>
-        <w:t xml:space="preserve">his documentation clarifies how parameters are no more than </w:t>
-      </w:r>
-      <w:r>
-        <w:t>a relation</w:t>
-      </w:r>
-      <w:r>
-        <w:rPr>
-          <w:i/>
-        </w:rPr>
-        <w:t xml:space="preserve"> </w:t>
-      </w:r>
-      <w:r>
-        <w:t xml:space="preserve">between commands and objects. </w:t>
-      </w:r>
-      <w:r>
-        <w:t>Also it is covered how parameters are assigned ju</w:t>
-      </w:r>
-      <w:r>
-        <w:t>st before a command is executed</w:t>
-      </w:r>
-      <w:r>
-        <w:t>. Also,</w:t>
-      </w:r>
-      <w:r>
-        <w:t xml:space="preserve"> it is covered how </w:t>
-      </w:r>
-      <w:r>
-        <w:rPr>
-          <w:i/>
-        </w:rPr>
-        <w:t xml:space="preserve">command parameters </w:t>
-      </w:r>
-      <w:r>
-        <w:t xml:space="preserve">and </w:t>
-      </w:r>
-      <w:r>
-        <w:rPr>
-          <w:i/>
-        </w:rPr>
-        <w:t xml:space="preserve">class </w:t>
-      </w:r>
-      <w:r>
-        <w:rPr>
-          <w:i/>
-        </w:rPr>
-        <w:t xml:space="preserve">methods </w:t>
-      </w:r>
-      <w:r>
-        <w:t>ar</w:t>
-      </w:r>
-      <w:r>
-        <w:t>e completely inter</w:t>
-      </w:r>
-      <w:r>
-        <w:t>changeable: one and the same concept</w:t>
-      </w:r>
-      <w:r>
-        <w:t>.</w:t>
-      </w:r>
-      <w:r>
-        <w:t xml:space="preserve"> The diagram notation of commands and parameters is completely worked out.</w:t>
+        <w:t>Also t</w:t>
+      </w:r>
+      <w:bookmarkStart w:id="0" w:name="_GoBack"/>
+      <w:bookmarkEnd w:id="0"/>
+      <w:r>
+        <w:t>he diagram notation of commands and parameters is worked out.</w:t>
       </w:r>
     </w:p>
     <w:p>
@@ -5159,12 +5382,13 @@
   <w:style w:type="paragraph" w:default="1" w:styleId="Normal">
     <w:name w:val="Normal"/>
     <w:qFormat/>
-    <w:rsid w:val="003271FC"/>
+    <w:rsid w:val="00AF2E06"/>
     <w:pPr>
       <w:ind w:left="567"/>
     </w:pPr>
     <w:rPr>
-      <w:rFonts w:ascii="Tahoma" w:hAnsi="Tahoma"/>
+      <w:rFonts w:ascii="Calibri" w:hAnsi="Calibri"/>
+      <w:sz w:val="22"/>
       <w:szCs w:val="26"/>
     </w:rPr>
   </w:style>
@@ -5185,7 +5409,6 @@
       <w:i/>
       <w:iCs/>
       <w:color w:val="FFFFFF"/>
-      <w:sz w:val="22"/>
       <w:szCs w:val="36"/>
     </w:rPr>
   </w:style>
@@ -5276,7 +5499,6 @@
       <w:rFonts w:ascii="Times New Roman" w:hAnsi="Times New Roman"/>
       <w:b/>
       <w:bCs/>
-      <w:sz w:val="22"/>
       <w:szCs w:val="22"/>
     </w:rPr>
   </w:style>

</xml_diff>

<commit_message>
Circle Language Spec Overview: Reformulated several sections (up until Black Boxes).
</commit_message>
<xml_diff>
--- a/1.1. Circle Language Spec/01. Overview/Circle Language Spec Overview.docx
+++ b/1.1. Circle Language Spec/01. Overview/Circle Language Spec Overview.docx
@@ -700,22 +700,37 @@
         <w:t xml:space="preserve"> </w:t>
       </w:r>
       <w:r>
-        <w:t>Even though it might be a very specific application</w:t>
-      </w:r>
-      <w:r>
-        <w:t xml:space="preserve"> of the language</w:t>
-      </w:r>
-      <w:r>
-        <w:t xml:space="preserve">, </w:t>
-      </w:r>
-      <w:r>
-        <w:t>explaining it ma</w:t>
-      </w:r>
-      <w:r>
-        <w:t>de</w:t>
-      </w:r>
-      <w:r>
-        <w:t xml:space="preserve"> more </w:t>
+        <w:t xml:space="preserve">This </w:t>
+      </w:r>
+      <w:r>
+        <w:t xml:space="preserve">might be a very specific </w:t>
+      </w:r>
+      <w:r>
+        <w:t xml:space="preserve">use </w:t>
+      </w:r>
+      <w:r>
+        <w:t>of the language</w:t>
+      </w:r>
+      <w:r>
+        <w:t>,</w:t>
+      </w:r>
+      <w:r>
+        <w:t xml:space="preserve"> but</w:t>
+      </w:r>
+      <w:r>
+        <w:t xml:space="preserve"> </w:t>
+      </w:r>
+      <w:r>
+        <w:t>explaining it</w:t>
+      </w:r>
+      <w:r>
+        <w:t>,</w:t>
+      </w:r>
+      <w:r>
+        <w:t xml:space="preserve"> </w:t>
+      </w:r>
+      <w:r>
+        <w:t xml:space="preserve">seems to make </w:t>
       </w:r>
       <w:r>
         <w:t>general</w:t>
@@ -727,9 +742,6 @@
         <w:t xml:space="preserve"> usable things</w:t>
       </w:r>
       <w:r>
-        <w:t xml:space="preserve"> sort of</w:t>
-      </w:r>
-      <w:r>
         <w:t xml:space="preserve"> </w:t>
       </w:r>
       <w:r>
@@ -745,13 +757,32 @@
         <w:t xml:space="preserve">The main purpose of system objects </w:t>
       </w:r>
       <w:r>
-        <w:t xml:space="preserve">might be </w:t>
-      </w:r>
-      <w:r>
-        <w:t xml:space="preserve">to manage relations between objects. System objects </w:t>
+        <w:t>might be</w:t>
+      </w:r>
+      <w:r>
+        <w:t>,</w:t>
+      </w:r>
+      <w:r>
+        <w:t xml:space="preserve"> </w:t>
+      </w:r>
+      <w:r>
+        <w:t xml:space="preserve">to manage </w:t>
+      </w:r>
+      <w:r>
+        <w:rPr>
+          <w:i/>
+          <w:iCs/>
+        </w:rPr>
+        <w:t>relations</w:t>
+      </w:r>
+      <w:r>
+        <w:t xml:space="preserve"> between objects. System objects </w:t>
       </w:r>
       <w:r>
         <w:t xml:space="preserve">can </w:t>
+      </w:r>
+      <w:r>
+        <w:t xml:space="preserve">also </w:t>
       </w:r>
       <w:r>
         <w:t xml:space="preserve">control </w:t>
@@ -818,7 +849,13 @@
         <w:t xml:space="preserve">controlled through system commands. </w:t>
       </w:r>
       <w:r>
-        <w:t>Then it goes on with a</w:t>
+        <w:t xml:space="preserve">Then </w:t>
+      </w:r>
+      <w:r>
+        <w:t xml:space="preserve">the story </w:t>
+      </w:r>
+      <w:r>
+        <w:t>goes on with a</w:t>
       </w:r>
       <w:r>
         <w:t>ssignment commands</w:t>
@@ -833,42 +870,285 @@
         <w:t xml:space="preserve">be </w:t>
       </w:r>
       <w:r>
+        <w:t xml:space="preserve">considered </w:t>
+      </w:r>
+      <w:r>
         <w:t>system commands. An assignment command copies an aspect from one object to another.</w:t>
       </w:r>
+      <w:r>
+        <w:t xml:space="preserve"> </w:t>
+      </w:r>
+      <w:r>
+        <w:t xml:space="preserve">The </w:t>
+      </w:r>
+      <w:r>
+        <w:rPr>
+          <w:i/>
+        </w:rPr>
+        <w:t xml:space="preserve">System Objects </w:t>
+      </w:r>
+      <w:r>
+        <w:t xml:space="preserve">documentation </w:t>
+      </w:r>
+      <w:r>
+        <w:rPr>
+          <w:iCs/>
+        </w:rPr>
+        <w:t>also</w:t>
+      </w:r>
+      <w:r>
+        <w:rPr>
+          <w:i/>
+        </w:rPr>
+        <w:t xml:space="preserve"> </w:t>
+      </w:r>
+      <w:r>
+        <w:t xml:space="preserve">tries to </w:t>
+      </w:r>
+      <w:r>
+        <w:t xml:space="preserve">cover connectors, connections and different notational forms </w:t>
+      </w:r>
+      <w:r>
+        <w:t xml:space="preserve">to </w:t>
+      </w:r>
+      <w:r>
+        <w:t xml:space="preserve">control </w:t>
+      </w:r>
+      <w:r>
+        <w:t xml:space="preserve">these </w:t>
+      </w:r>
+      <w:r>
+        <w:t>aspects.</w:t>
+      </w:r>
+    </w:p>
+    <w:p>
+      <w:pPr>
+        <w:pStyle w:val="Spacing"/>
+      </w:pPr>
+    </w:p>
+    <w:p>
+      <w:pPr>
+        <w:pStyle w:val="Heading3"/>
+      </w:pPr>
+      <w:r>
+        <w:t>Commands</w:t>
+      </w:r>
+    </w:p>
+    <w:p>
+      <w:pPr>
+        <w:pStyle w:val="Spacing"/>
+      </w:pPr>
     </w:p>
     <w:p>
       <w:pPr>
         <w:ind w:left="1136"/>
       </w:pPr>
       <w:r>
-        <w:t xml:space="preserve">The </w:t>
-      </w:r>
-      <w:r>
-        <w:rPr>
-          <w:i/>
-        </w:rPr>
-        <w:t xml:space="preserve">System Objects </w:t>
-      </w:r>
-      <w:r>
-        <w:t xml:space="preserve">documentation </w:t>
-      </w:r>
-      <w:r>
-        <w:t xml:space="preserve">tries to </w:t>
-      </w:r>
-      <w:r>
-        <w:t xml:space="preserve">covers connectors, connections and different notational forms </w:t>
-      </w:r>
-      <w:r>
-        <w:t xml:space="preserve">to </w:t>
-      </w:r>
-      <w:r>
-        <w:t xml:space="preserve">control </w:t>
-      </w:r>
-      <w:r>
-        <w:t xml:space="preserve">these </w:t>
-      </w:r>
-      <w:r>
-        <w:t>aspects.</w:t>
+        <w:t xml:space="preserve">Commands are </w:t>
+      </w:r>
+      <w:r>
+        <w:t xml:space="preserve">considered </w:t>
+      </w:r>
+      <w:r>
+        <w:t xml:space="preserve">executable objects. </w:t>
+      </w:r>
+      <w:r>
+        <w:t xml:space="preserve">Other synonyms for </w:t>
+      </w:r>
+      <w:r>
+        <w:t>commands</w:t>
+      </w:r>
+      <w:r>
+        <w:t xml:space="preserve"> are </w:t>
+      </w:r>
+      <w:r>
+        <w:rPr>
+          <w:i/>
+        </w:rPr>
+        <w:t>method</w:t>
+      </w:r>
+      <w:r>
+        <w:rPr>
+          <w:i/>
+        </w:rPr>
+        <w:t>s</w:t>
+      </w:r>
+      <w:r>
+        <w:t xml:space="preserve">, </w:t>
+      </w:r>
+      <w:r>
+        <w:rPr>
+          <w:i/>
+        </w:rPr>
+        <w:t>procedure</w:t>
+      </w:r>
+      <w:r>
+        <w:rPr>
+          <w:i/>
+        </w:rPr>
+        <w:t>s</w:t>
+      </w:r>
+      <w:r>
+        <w:t xml:space="preserve">, </w:t>
+      </w:r>
+      <w:r>
+        <w:rPr>
+          <w:i/>
+        </w:rPr>
+        <w:t>routin</w:t>
+      </w:r>
+      <w:r>
+        <w:rPr>
+          <w:i/>
+        </w:rPr>
+        <w:t>e</w:t>
+      </w:r>
+      <w:r>
+        <w:rPr>
+          <w:i/>
+        </w:rPr>
+        <w:t>s</w:t>
+      </w:r>
+      <w:r>
+        <w:t xml:space="preserve">, </w:t>
+      </w:r>
+      <w:r>
+        <w:rPr>
+          <w:i/>
+        </w:rPr>
+        <w:t>sub</w:t>
+      </w:r>
+      <w:r>
+        <w:rPr>
+          <w:i/>
+        </w:rPr>
+        <w:t>s</w:t>
+      </w:r>
+      <w:r>
+        <w:rPr>
+          <w:i/>
+        </w:rPr>
+        <w:t xml:space="preserve"> </w:t>
+      </w:r>
+      <w:r>
+        <w:t xml:space="preserve">and </w:t>
+      </w:r>
+      <w:r>
+        <w:rPr>
+          <w:i/>
+        </w:rPr>
+        <w:t>function</w:t>
+      </w:r>
+      <w:r>
+        <w:rPr>
+          <w:i/>
+        </w:rPr>
+        <w:t>s</w:t>
+      </w:r>
+      <w:r>
+        <w:t xml:space="preserve">. </w:t>
+      </w:r>
+      <w:r>
+        <w:t xml:space="preserve">In the </w:t>
+      </w:r>
+      <w:r>
+        <w:t xml:space="preserve">Circle Language Spec </w:t>
+      </w:r>
+      <w:r>
+        <w:t xml:space="preserve">all </w:t>
+      </w:r>
+      <w:r>
+        <w:t>those executable objects</w:t>
+      </w:r>
+      <w:r>
+        <w:t xml:space="preserve"> are called </w:t>
+      </w:r>
+      <w:r>
+        <w:rPr>
+          <w:i/>
+        </w:rPr>
+        <w:t>commands</w:t>
+      </w:r>
+      <w:r>
+        <w:t xml:space="preserve">. </w:t>
+      </w:r>
+      <w:r>
+        <w:t xml:space="preserve">In </w:t>
+      </w:r>
+      <w:r>
+        <w:t xml:space="preserve">some </w:t>
+      </w:r>
+      <w:r>
+        <w:t xml:space="preserve">programming languages, commands are not objects, but </w:t>
+      </w:r>
+      <w:r>
+        <w:t xml:space="preserve">completely </w:t>
+      </w:r>
+      <w:r>
+        <w:t xml:space="preserve">separate constructs, that you </w:t>
+      </w:r>
+      <w:r>
+        <w:t xml:space="preserve">might </w:t>
+      </w:r>
+      <w:r>
+        <w:t xml:space="preserve">not really exchange with objects. But in </w:t>
+      </w:r>
+      <w:r>
+        <w:t xml:space="preserve">Circle an attempt is made to </w:t>
+      </w:r>
+      <w:r>
+        <w:t xml:space="preserve">see </w:t>
+      </w:r>
+      <w:r>
+        <w:t xml:space="preserve">them </w:t>
+      </w:r>
+      <w:r>
+        <w:t>as</w:t>
+      </w:r>
+      <w:r>
+        <w:t xml:space="preserve"> object</w:t>
+      </w:r>
+      <w:r>
+        <w:t xml:space="preserve">s, that just </w:t>
+      </w:r>
+      <w:r>
+        <w:t xml:space="preserve">so </w:t>
+      </w:r>
+      <w:r>
+        <w:t>happen</w:t>
+      </w:r>
+      <w:r>
+        <w:t xml:space="preserve"> to be executable. </w:t>
+      </w:r>
+      <w:r>
+        <w:t>C</w:t>
+      </w:r>
+      <w:r>
+        <w:t xml:space="preserve">ommands do </w:t>
+      </w:r>
+      <w:r>
+        <w:t xml:space="preserve">seem to </w:t>
+      </w:r>
+      <w:r>
+        <w:t xml:space="preserve">have special </w:t>
+      </w:r>
+      <w:r>
+        <w:t>(</w:t>
+      </w:r>
+      <w:r>
+        <w:t>creation</w:t>
+      </w:r>
+      <w:r>
+        <w:t>)</w:t>
+      </w:r>
+      <w:r>
+        <w:t xml:space="preserve"> behavior</w:t>
+      </w:r>
+      <w:r>
+        <w:t>. This documentation tries to evaluate this special behavior and their rules</w:t>
+      </w:r>
+      <w:r>
+        <w:t>.</w:t>
       </w:r>
     </w:p>
     <w:p>
@@ -881,7 +1161,7 @@
         <w:pStyle w:val="Heading3"/>
       </w:pPr>
       <w:r>
-        <w:t>Commands</w:t>
+        <w:t>Parameters</w:t>
       </w:r>
     </w:p>
     <w:p>
@@ -894,85 +1174,562 @@
         <w:ind w:left="1136"/>
       </w:pPr>
       <w:r>
-        <w:t xml:space="preserve">Commands are </w:t>
+        <w:t xml:space="preserve">Parameters are like instructions passed along with a command that make the command behave differently. </w:t>
+      </w:r>
+      <w:r>
+        <w:t xml:space="preserve">This documentation tries to </w:t>
+      </w:r>
+      <w:r>
+        <w:t>explain parameters as a relationship</w:t>
+      </w:r>
+      <w:r>
+        <w:rPr>
+          <w:i/>
+        </w:rPr>
+        <w:t xml:space="preserve"> </w:t>
+      </w:r>
+      <w:r>
+        <w:t>between commands and objects.</w:t>
+      </w:r>
+      <w:r>
+        <w:t xml:space="preserve"> It entertains an idea of how</w:t>
+      </w:r>
+      <w:r>
+        <w:t xml:space="preserve"> </w:t>
+      </w:r>
+      <w:r>
+        <w:rPr>
+          <w:i/>
+        </w:rPr>
+        <w:t xml:space="preserve">command parameters </w:t>
+      </w:r>
+      <w:r>
+        <w:t xml:space="preserve">and </w:t>
+      </w:r>
+      <w:r>
+        <w:rPr>
+          <w:i/>
+        </w:rPr>
+        <w:t xml:space="preserve">class </w:t>
+      </w:r>
+      <w:r>
+        <w:rPr>
+          <w:i/>
+        </w:rPr>
+        <w:t xml:space="preserve">methods </w:t>
+      </w:r>
+      <w:r>
+        <w:t>ar</w:t>
+      </w:r>
+      <w:r>
+        <w:t>e inter</w:t>
+      </w:r>
+      <w:r>
+        <w:t>changeable: one and the same concept</w:t>
+      </w:r>
+      <w:r>
+        <w:t>. It is not</w:t>
+      </w:r>
+      <w:r>
+        <w:t xml:space="preserve"> sure</w:t>
+      </w:r>
+      <w:r>
+        <w:t>,</w:t>
+      </w:r>
+      <w:r>
+        <w:t xml:space="preserve"> if this idea will </w:t>
+      </w:r>
+      <w:r>
+        <w:t xml:space="preserve">still be in there </w:t>
+      </w:r>
+      <w:r>
+        <w:t>in the future.</w:t>
+      </w:r>
+      <w:r>
+        <w:t xml:space="preserve"> </w:t>
+      </w:r>
+      <w:r>
+        <w:t>Also t</w:t>
+      </w:r>
+      <w:r>
+        <w:t xml:space="preserve">he diagram notation of commands and parameters is </w:t>
+      </w:r>
+      <w:r>
+        <w:t>covered</w:t>
+      </w:r>
+      <w:r>
+        <w:t>.</w:t>
+      </w:r>
+    </w:p>
+    <w:p>
+      <w:pPr>
+        <w:pStyle w:val="Spacing"/>
+      </w:pPr>
+    </w:p>
+    <w:p>
+      <w:pPr>
+        <w:pStyle w:val="Heading3"/>
+      </w:pPr>
+      <w:r>
+        <w:t>Globality</w:t>
+      </w:r>
+    </w:p>
+    <w:p>
+      <w:pPr>
+        <w:pStyle w:val="Spacing"/>
+      </w:pPr>
+    </w:p>
+    <w:p>
+      <w:pPr>
+        <w:ind w:left="1136"/>
+      </w:pPr>
+      <w:r>
+        <w:t>(</w:t>
+      </w:r>
+      <w:r>
+        <w:t>The made</w:t>
+      </w:r>
+      <w:r>
+        <w:t>-</w:t>
+      </w:r>
+      <w:r>
+        <w:t xml:space="preserve">up word 'globality' </w:t>
+      </w:r>
+      <w:r>
+        <w:t>is</w:t>
+      </w:r>
+      <w:r>
+        <w:t xml:space="preserve"> </w:t>
+      </w:r>
+      <w:r>
+        <w:t xml:space="preserve">based on the </w:t>
+      </w:r>
+      <w:r>
+        <w:t>concept of 'global'</w:t>
+      </w:r>
+      <w:r>
+        <w:t xml:space="preserve"> from </w:t>
+      </w:r>
+      <w:r>
+        <w:t>Visual Basic</w:t>
+      </w:r>
+      <w:r>
+        <w:t>. B</w:t>
+      </w:r>
+      <w:r>
+        <w:t xml:space="preserve">ut </w:t>
+      </w:r>
+      <w:r>
+        <w:t xml:space="preserve">in the future the term </w:t>
+      </w:r>
+      <w:r>
+        <w:rPr>
+          <w:i/>
+          <w:iCs/>
+        </w:rPr>
+        <w:t>Modules</w:t>
+      </w:r>
+      <w:r>
+        <w:t xml:space="preserve"> might </w:t>
+      </w:r>
+      <w:r>
+        <w:t>used instead.</w:t>
+      </w:r>
+      <w:r>
+        <w:t>)</w:t>
+      </w:r>
+    </w:p>
+    <w:p>
+      <w:pPr>
+        <w:ind w:left="1136"/>
+      </w:pPr>
+    </w:p>
+    <w:p>
+      <w:pPr>
+        <w:ind w:left="1136"/>
+      </w:pPr>
+      <w:r>
+        <w:t xml:space="preserve">A </w:t>
+      </w:r>
+      <w:r>
+        <w:t xml:space="preserve">module </w:t>
+      </w:r>
+      <w:r>
+        <w:t xml:space="preserve">is like a little world in which objects and commands live. A </w:t>
+      </w:r>
+      <w:r>
+        <w:t xml:space="preserve">module </w:t>
+      </w:r>
+      <w:r>
+        <w:t>can be a site, a computer program</w:t>
+      </w:r>
+      <w:r>
+        <w:t xml:space="preserve">, </w:t>
+      </w:r>
+      <w:r>
+        <w:t>a library</w:t>
+      </w:r>
+      <w:r>
+        <w:t>, a name space</w:t>
+      </w:r>
+      <w:r>
+        <w:t xml:space="preserve"> </w:t>
+      </w:r>
+      <w:r>
+        <w:t xml:space="preserve">or </w:t>
+      </w:r>
+      <w:r>
+        <w:t xml:space="preserve">any </w:t>
+      </w:r>
+      <w:r>
+        <w:t xml:space="preserve">other kind of module. A </w:t>
+      </w:r>
+      <w:r>
+        <w:t xml:space="preserve">module </w:t>
+      </w:r>
+      <w:r>
+        <w:t xml:space="preserve">groups together functionality or data. A </w:t>
+      </w:r>
+      <w:r>
+        <w:t xml:space="preserve">module </w:t>
+      </w:r>
+      <w:r>
+        <w:t>can be thought of as</w:t>
+      </w:r>
+      <w:r>
+        <w:t xml:space="preserve"> an object with a special property</w:t>
+      </w:r>
+      <w:r>
+        <w:t>.</w:t>
+      </w:r>
+      <w:r>
+        <w:t xml:space="preserve"> </w:t>
+      </w:r>
+      <w:r>
+        <w:t>This is the suggested description of that property: A</w:t>
+      </w:r>
+      <w:r>
+        <w:t xml:space="preserve">nything directly inside the </w:t>
+      </w:r>
+      <w:r>
+        <w:t xml:space="preserve">module </w:t>
+      </w:r>
+      <w:r>
+        <w:t>can be directly refe</w:t>
+      </w:r>
+      <w:r>
+        <w:t xml:space="preserve">renced from anywhere within that </w:t>
+      </w:r>
+      <w:r>
+        <w:t>module</w:t>
+      </w:r>
+      <w:r>
+        <w:t>.</w:t>
+      </w:r>
+    </w:p>
+    <w:p>
+      <w:pPr>
+        <w:pStyle w:val="Spacing"/>
+      </w:pPr>
+    </w:p>
+    <w:p>
+      <w:pPr>
+        <w:pStyle w:val="Heading3"/>
+      </w:pPr>
+      <w:r>
+        <w:t>Execution Control</w:t>
+      </w:r>
+    </w:p>
+    <w:p>
+      <w:pPr>
+        <w:pStyle w:val="Spacing"/>
+      </w:pPr>
+    </w:p>
+    <w:p>
+      <w:pPr>
+        <w:ind w:left="1136"/>
+      </w:pPr>
+      <w:r>
+        <w:t>The idea of e</w:t>
+      </w:r>
+      <w:r>
+        <w:t xml:space="preserve">xecution control statements </w:t>
+      </w:r>
+      <w:r>
+        <w:t xml:space="preserve">is that they would </w:t>
+      </w:r>
+      <w:r>
+        <w:t xml:space="preserve">control the execution flow of a program: the order in which things are executed. </w:t>
+      </w:r>
+      <w:r>
+        <w:t xml:space="preserve">Several </w:t>
+      </w:r>
+      <w:r>
+        <w:t>execution control statement</w:t>
+      </w:r>
+      <w:r>
+        <w:t>s</w:t>
+      </w:r>
+      <w:r>
+        <w:t xml:space="preserve"> are proposed</w:t>
+      </w:r>
+      <w:r>
+        <w:t xml:space="preserve">. </w:t>
+      </w:r>
+      <w:r>
+        <w:t>Key e</w:t>
+      </w:r>
+      <w:r>
+        <w:t>xamples</w:t>
+      </w:r>
+      <w:r>
+        <w:t xml:space="preserve"> of them</w:t>
+      </w:r>
+      <w:r>
+        <w:t xml:space="preserve"> </w:t>
+      </w:r>
+      <w:r>
+        <w:t>are</w:t>
+      </w:r>
+      <w:r>
+        <w:t>:</w:t>
+      </w:r>
+      <w:r>
+        <w:t xml:space="preserve"> </w:t>
+      </w:r>
+      <w:r>
+        <w:rPr>
+          <w:b/>
+          <w:bCs/>
+        </w:rPr>
+        <w:t>If</w:t>
+      </w:r>
+      <w:r>
+        <w:t xml:space="preserve"> and </w:t>
+      </w:r>
+      <w:r>
+        <w:rPr>
+          <w:b/>
+          <w:bCs/>
+        </w:rPr>
+        <w:t>For</w:t>
+      </w:r>
+      <w:r>
+        <w:t xml:space="preserve">. </w:t>
+      </w:r>
+      <w:r>
+        <w:t xml:space="preserve">An attempt is made to cover </w:t>
+      </w:r>
+      <w:r>
+        <w:t xml:space="preserve">a complete set of </w:t>
+      </w:r>
+      <w:r>
+        <w:t>execution control statements</w:t>
+      </w:r>
+      <w:r>
+        <w:t>,</w:t>
+      </w:r>
+      <w:r>
+        <w:t xml:space="preserve"> to explore what </w:t>
+      </w:r>
+      <w:r>
+        <w:t xml:space="preserve">would be </w:t>
+      </w:r>
+      <w:r>
+        <w:t xml:space="preserve">needed from the diagram notation </w:t>
+      </w:r>
+      <w:r>
+        <w:t>in that area</w:t>
+      </w:r>
+      <w:r>
+        <w:t>.</w:t>
+      </w:r>
+    </w:p>
+    <w:p>
+      <w:pPr>
+        <w:pStyle w:val="Spacing"/>
+      </w:pPr>
+    </w:p>
+    <w:p>
+      <w:pPr>
+        <w:pStyle w:val="Heading3"/>
+      </w:pPr>
+      <w:r>
+        <w:t>Black Box</w:t>
+      </w:r>
+      <w:r>
+        <w:t>es</w:t>
+      </w:r>
+    </w:p>
+    <w:p>
+      <w:pPr>
+        <w:pStyle w:val="Spacing"/>
+      </w:pPr>
+    </w:p>
+    <w:p>
+      <w:pPr>
+        <w:ind w:left="1136"/>
+      </w:pPr>
+      <w:r>
+        <w:t xml:space="preserve">The concept of </w:t>
+      </w:r>
+      <w:r>
+        <w:rPr>
+          <w:i/>
+        </w:rPr>
+        <w:t xml:space="preserve">Black Box </w:t>
+      </w:r>
+      <w:r>
+        <w:t xml:space="preserve">is also known as the concept of </w:t>
+      </w:r>
+      <w:r>
+        <w:rPr>
+          <w:i/>
+        </w:rPr>
+        <w:t xml:space="preserve">Public </w:t>
+      </w:r>
+      <w:r>
+        <w:rPr>
+          <w:i/>
+        </w:rPr>
+        <w:t>and</w:t>
+      </w:r>
+      <w:r>
+        <w:rPr>
+          <w:i/>
+        </w:rPr>
+        <w:t xml:space="preserve"> Private</w:t>
+      </w:r>
+      <w:r>
+        <w:t xml:space="preserve">. </w:t>
+      </w:r>
+      <w:r>
+        <w:rPr>
+          <w:i/>
+        </w:rPr>
+        <w:t>Private</w:t>
+      </w:r>
+      <w:r>
+        <w:t xml:space="preserve"> makes something only accessible inside the object. </w:t>
+      </w:r>
+      <w:r>
+        <w:rPr>
+          <w:i/>
+        </w:rPr>
+        <w:t xml:space="preserve">Public </w:t>
+      </w:r>
+      <w:r>
+        <w:t>makes something accessible outside the object. That way, the inner workings of an object are hidden away and you only work with the input and output.</w:t>
+      </w:r>
+    </w:p>
+    <w:p>
+      <w:pPr>
+        <w:ind w:left="1136"/>
+      </w:pPr>
+    </w:p>
+    <w:p>
+      <w:pPr>
+        <w:ind w:left="1136"/>
+      </w:pPr>
+      <w:r>
+        <w:t>The notation might be changed compared to what is described there now.</w:t>
+      </w:r>
+      <w:r>
+        <w:t xml:space="preserve"> The </w:t>
+      </w:r>
+      <w:r>
+        <w:t xml:space="preserve">current version </w:t>
+      </w:r>
+      <w:r>
+        <w:t>focuses around something</w:t>
+      </w:r>
+      <w:r>
+        <w:t>,</w:t>
+      </w:r>
+      <w:r>
+        <w:t xml:space="preserve"> that </w:t>
+      </w:r>
+      <w:r>
+        <w:t xml:space="preserve">might be </w:t>
+      </w:r>
+      <w:r>
+        <w:t xml:space="preserve">called the </w:t>
+      </w:r>
+      <w:r>
+        <w:rPr>
+          <w:i/>
+          <w:iCs/>
+        </w:rPr>
+        <w:t>friend</w:t>
+      </w:r>
+      <w:r>
+        <w:t xml:space="preserve"> notation.</w:t>
+      </w:r>
+      <w:r>
+        <w:t xml:space="preserve"> </w:t>
+      </w:r>
+      <w:r>
+        <w:t>This is because t</w:t>
+      </w:r>
+      <w:r>
+        <w:t>he</w:t>
+      </w:r>
+      <w:r>
+        <w:t xml:space="preserve"> </w:t>
+      </w:r>
+      <w:r>
+        <w:t xml:space="preserve">notation </w:t>
+      </w:r>
+      <w:r>
+        <w:t xml:space="preserve">is </w:t>
+      </w:r>
+      <w:r>
+        <w:t xml:space="preserve">currently </w:t>
+      </w:r>
+      <w:r>
+        <w:t xml:space="preserve">designed according </w:t>
+      </w:r>
+      <w:r>
+        <w:t xml:space="preserve">to a different view on objects and commands. Which commands get access to the private contents of which objects is less obvious, </w:t>
+      </w:r>
+      <w:r>
+        <w:t xml:space="preserve">if </w:t>
+      </w:r>
+      <w:r>
+        <w:t xml:space="preserve">a command is not </w:t>
       </w:r>
       <w:r>
         <w:t xml:space="preserve">considered </w:t>
       </w:r>
       <w:r>
-        <w:t xml:space="preserve">executable objects. </w:t>
-      </w:r>
-      <w:r>
-        <w:t xml:space="preserve">Other synonyms for </w:t>
-      </w:r>
-      <w:r>
-        <w:t>commands</w:t>
-      </w:r>
-      <w:r>
-        <w:t xml:space="preserve"> are </w:t>
-      </w:r>
-      <w:r>
-        <w:rPr>
-          <w:i/>
-        </w:rPr>
-        <w:t>method</w:t>
-      </w:r>
-      <w:r>
-        <w:rPr>
-          <w:i/>
-        </w:rPr>
-        <w:t>s</w:t>
-      </w:r>
-      <w:r>
-        <w:t xml:space="preserve">, </w:t>
-      </w:r>
-      <w:r>
-        <w:rPr>
-          <w:i/>
-        </w:rPr>
-        <w:t>procedure</w:t>
-      </w:r>
-      <w:r>
-        <w:rPr>
-          <w:i/>
-        </w:rPr>
-        <w:t>s</w:t>
-      </w:r>
-      <w:r>
-        <w:t xml:space="preserve">, </w:t>
-      </w:r>
-      <w:r>
-        <w:rPr>
-          <w:i/>
-        </w:rPr>
-        <w:t>routin</w:t>
-      </w:r>
-      <w:r>
-        <w:rPr>
-          <w:i/>
-        </w:rPr>
-        <w:t>e</w:t>
-      </w:r>
-      <w:r>
-        <w:rPr>
-          <w:i/>
-        </w:rPr>
-        <w:t>s</w:t>
-      </w:r>
-      <w:r>
-        <w:t xml:space="preserve">, </w:t>
-      </w:r>
-      <w:r>
-        <w:rPr>
-          <w:i/>
-        </w:rPr>
-        <w:t>sub</w:t>
-      </w:r>
-      <w:r>
-        <w:rPr>
-          <w:i/>
-        </w:rPr>
-        <w:t>s</w:t>
+        <w:t xml:space="preserve">as </w:t>
+      </w:r>
+      <w:r>
+        <w:t xml:space="preserve">part of a specific object. </w:t>
+      </w:r>
+      <w:r>
+        <w:t>The effect is that</w:t>
+      </w:r>
+      <w:r>
+        <w:t xml:space="preserve"> no command gets access to the private contents of an object, unless that command is </w:t>
+      </w:r>
+      <w:r>
+        <w:t xml:space="preserve">declared </w:t>
+      </w:r>
+      <w:r>
+        <w:t xml:space="preserve">a </w:t>
+      </w:r>
+      <w:r>
+        <w:rPr>
+          <w:i/>
+        </w:rPr>
+        <w:t xml:space="preserve">friend </w:t>
+      </w:r>
+      <w:r>
+        <w:rPr>
+          <w:iCs/>
+        </w:rPr>
+        <w:t>by</w:t>
       </w:r>
       <w:r>
         <w:rPr>
@@ -981,461 +1738,64 @@
         <w:t xml:space="preserve"> </w:t>
       </w:r>
       <w:r>
-        <w:t xml:space="preserve">and </w:t>
-      </w:r>
-      <w:r>
-        <w:rPr>
-          <w:i/>
-        </w:rPr>
-        <w:t>function</w:t>
-      </w:r>
-      <w:r>
-        <w:rPr>
-          <w:i/>
-        </w:rPr>
-        <w:t>s</w:t>
-      </w:r>
-      <w:r>
-        <w:t xml:space="preserve">. </w:t>
-      </w:r>
-      <w:r>
-        <w:t xml:space="preserve">In the </w:t>
-      </w:r>
-      <w:r>
-        <w:t xml:space="preserve">Circle Language Spec </w:t>
-      </w:r>
-      <w:r>
-        <w:t xml:space="preserve">all </w:t>
-      </w:r>
-      <w:r>
-        <w:t>those executable objects</w:t>
-      </w:r>
-      <w:r>
-        <w:t xml:space="preserve"> are called </w:t>
-      </w:r>
-      <w:r>
-        <w:rPr>
-          <w:i/>
-        </w:rPr>
-        <w:t>commands</w:t>
-      </w:r>
-      <w:r>
-        <w:t xml:space="preserve">. </w:t>
-      </w:r>
-      <w:r>
-        <w:t xml:space="preserve">In </w:t>
-      </w:r>
-      <w:r>
-        <w:t xml:space="preserve">some </w:t>
-      </w:r>
-      <w:r>
-        <w:t xml:space="preserve">programming languages, commands are not objects, but entirely separate constructs, that you </w:t>
-      </w:r>
-      <w:r>
-        <w:t xml:space="preserve">might </w:t>
-      </w:r>
-      <w:r>
-        <w:t xml:space="preserve">not really exchange with objects. But in </w:t>
-      </w:r>
-      <w:r>
-        <w:t xml:space="preserve">Circle an attempt is made to </w:t>
-      </w:r>
-      <w:r>
-        <w:t xml:space="preserve">see </w:t>
-      </w:r>
-      <w:r>
-        <w:t xml:space="preserve">them </w:t>
-      </w:r>
-      <w:r>
-        <w:t>as</w:t>
-      </w:r>
-      <w:r>
-        <w:t xml:space="preserve"> object</w:t>
-      </w:r>
-      <w:r>
-        <w:t xml:space="preserve">s, that just </w:t>
-      </w:r>
-      <w:r>
-        <w:t xml:space="preserve">so </w:t>
-      </w:r>
-      <w:r>
-        <w:t>happen</w:t>
-      </w:r>
-      <w:r>
-        <w:t xml:space="preserve"> to be executable. </w:t>
-      </w:r>
-      <w:r>
-        <w:t>C</w:t>
-      </w:r>
-      <w:r>
-        <w:t xml:space="preserve">ommands do </w:t>
-      </w:r>
-      <w:r>
-        <w:t xml:space="preserve">seem to </w:t>
-      </w:r>
-      <w:r>
-        <w:t xml:space="preserve">have special </w:t>
-      </w:r>
-      <w:r>
-        <w:t>(</w:t>
-      </w:r>
-      <w:r>
-        <w:t>creation</w:t>
-      </w:r>
-      <w:r>
-        <w:t>)</w:t>
-      </w:r>
-      <w:r>
-        <w:t xml:space="preserve"> behavior</w:t>
-      </w:r>
-      <w:r>
-        <w:t>. This documentation tries to evaluate this special behavior and their rules</w:t>
-      </w:r>
-      <w:r>
-        <w:t>.</w:t>
-      </w:r>
-    </w:p>
-    <w:p>
-      <w:pPr>
-        <w:pStyle w:val="Spacing"/>
-      </w:pPr>
-    </w:p>
-    <w:p>
-      <w:pPr>
-        <w:pStyle w:val="Heading3"/>
-      </w:pPr>
-      <w:r>
-        <w:t>Parameters</w:t>
-      </w:r>
-    </w:p>
-    <w:p>
-      <w:pPr>
-        <w:pStyle w:val="Spacing"/>
-      </w:pPr>
+        <w:t>the object. This creates a tighter bond between the command and the object.</w:t>
+      </w:r>
+      <w:r>
+        <w:t xml:space="preserve"> Thinking of commands as no more than objecs, </w:t>
+      </w:r>
+      <w:r>
+        <w:t>impact</w:t>
+      </w:r>
+      <w:r>
+        <w:t>ed</w:t>
+      </w:r>
+      <w:r>
+        <w:t xml:space="preserve"> the way </w:t>
+      </w:r>
+      <w:r>
+        <w:t xml:space="preserve">black boxing </w:t>
+      </w:r>
+      <w:r>
+        <w:t xml:space="preserve">was </w:t>
+      </w:r>
+      <w:r>
+        <w:t>worked out.</w:t>
+      </w:r>
     </w:p>
     <w:p>
       <w:pPr>
         <w:ind w:left="1136"/>
       </w:pPr>
-      <w:r>
-        <w:t xml:space="preserve">Parameters are like instructions passed along with a command that make the command behave differently. </w:t>
-      </w:r>
-      <w:r>
-        <w:t xml:space="preserve">This documentation tries to </w:t>
-      </w:r>
-      <w:r>
-        <w:t>explain parameters as a relationship</w:t>
-      </w:r>
-      <w:r>
-        <w:rPr>
-          <w:i/>
-        </w:rPr>
-        <w:t xml:space="preserve"> </w:t>
-      </w:r>
-      <w:r>
-        <w:t>between commands and objects.</w:t>
-      </w:r>
-      <w:r>
-        <w:t xml:space="preserve"> It entertains an idea of how</w:t>
-      </w:r>
-      <w:r>
-        <w:t xml:space="preserve"> </w:t>
-      </w:r>
-      <w:r>
-        <w:rPr>
-          <w:i/>
-        </w:rPr>
-        <w:t xml:space="preserve">command parameters </w:t>
-      </w:r>
-      <w:r>
-        <w:t xml:space="preserve">and </w:t>
-      </w:r>
-      <w:r>
-        <w:rPr>
-          <w:i/>
-        </w:rPr>
-        <w:t xml:space="preserve">class </w:t>
-      </w:r>
-      <w:r>
-        <w:rPr>
-          <w:i/>
-        </w:rPr>
-        <w:t xml:space="preserve">methods </w:t>
-      </w:r>
-      <w:r>
-        <w:t>ar</w:t>
-      </w:r>
-      <w:r>
-        <w:t>e inter</w:t>
-      </w:r>
-      <w:r>
-        <w:t>changeable: one and the same concept</w:t>
-      </w:r>
-      <w:r>
-        <w:t>. It is not</w:t>
-      </w:r>
-      <w:r>
-        <w:t xml:space="preserve"> sure</w:t>
-      </w:r>
-      <w:r>
-        <w:t>,</w:t>
-      </w:r>
-      <w:r>
-        <w:t xml:space="preserve"> if this idea will </w:t>
-      </w:r>
-      <w:r>
-        <w:t xml:space="preserve">still be in there </w:t>
-      </w:r>
-      <w:r>
-        <w:t>in the future.</w:t>
-      </w:r>
-      <w:r>
-        <w:t xml:space="preserve"> </w:t>
-      </w:r>
-      <w:r>
-        <w:t>Also t</w:t>
+    </w:p>
+    <w:p>
+      <w:pPr>
+        <w:ind w:left="1136"/>
+      </w:pPr>
+      <w:r>
+        <w:t xml:space="preserve">In the future, a simpler black box method might be </w:t>
+      </w:r>
+      <w:r>
+        <w:t xml:space="preserve">proposed at </w:t>
+      </w:r>
+      <w:r>
+        <w:t xml:space="preserve">first: one more </w:t>
+      </w:r>
+      <w:r>
+        <w:t xml:space="preserve">tailored to </w:t>
+      </w:r>
+      <w:r>
+        <w:t>what black boxing things are going on in other programming languages.</w:t>
+      </w:r>
+      <w:r>
+        <w:t xml:space="preserve"> This while the friend notation might </w:t>
+      </w:r>
+      <w:r>
+        <w:t xml:space="preserve">still </w:t>
       </w:r>
       <w:bookmarkStart w:id="0" w:name="_GoBack"/>
       <w:bookmarkEnd w:id="0"/>
       <w:r>
-        <w:t>he diagram notation of commands and parameters is worked out.</w:t>
-      </w:r>
-    </w:p>
-    <w:p>
-      <w:pPr>
-        <w:pStyle w:val="Spacing"/>
-      </w:pPr>
-    </w:p>
-    <w:p>
-      <w:pPr>
-        <w:pStyle w:val="Heading3"/>
-      </w:pPr>
-      <w:r>
-        <w:t>Globality</w:t>
-      </w:r>
-    </w:p>
-    <w:p>
-      <w:pPr>
-        <w:pStyle w:val="Spacing"/>
-      </w:pPr>
-    </w:p>
-    <w:p>
-      <w:pPr>
-        <w:ind w:left="1136"/>
-      </w:pPr>
-      <w:r>
-        <w:t xml:space="preserve">A globality is like a little world in which objects and commands live. A globality can be a site, a computer program, a library or </w:t>
-      </w:r>
-      <w:r>
-        <w:t xml:space="preserve">any </w:t>
-      </w:r>
-      <w:r>
-        <w:t>other kind of module. A globality groups together functionality or data. A globality is an object with a special property. Anything directly inside the globality can be directly refe</w:t>
-      </w:r>
-      <w:r>
-        <w:t xml:space="preserve">renced from anywhere within that </w:t>
-      </w:r>
-      <w:r>
-        <w:t>globality. The concept and the notation are worked out in this documentation folder.</w:t>
-      </w:r>
-    </w:p>
-    <w:p>
-      <w:pPr>
-        <w:pStyle w:val="Spacing"/>
-      </w:pPr>
-    </w:p>
-    <w:p>
-      <w:pPr>
-        <w:pStyle w:val="Heading3"/>
-      </w:pPr>
-      <w:r>
-        <w:t>Execution Control</w:t>
-      </w:r>
-    </w:p>
-    <w:p>
-      <w:pPr>
-        <w:pStyle w:val="Spacing"/>
-      </w:pPr>
-    </w:p>
-    <w:p>
-      <w:pPr>
-        <w:ind w:left="1136"/>
-      </w:pPr>
-      <w:r>
-        <w:t>Execution control statements control the execution flow of a program: the order in which things are executed. There are several execution control statement</w:t>
-      </w:r>
-      <w:r>
-        <w:t xml:space="preserve">s. </w:t>
-      </w:r>
-      <w:r>
-        <w:t>Key e</w:t>
-      </w:r>
-      <w:r>
-        <w:t>xamples</w:t>
-      </w:r>
-      <w:r>
-        <w:t xml:space="preserve"> of them</w:t>
-      </w:r>
-      <w:r>
-        <w:t xml:space="preserve"> are:</w:t>
-      </w:r>
-      <w:r>
-        <w:t xml:space="preserve"> </w:t>
-      </w:r>
-      <w:r>
-        <w:rPr>
-          <w:rStyle w:val="CodeChar"/>
-        </w:rPr>
-        <w:t>If</w:t>
-      </w:r>
-      <w:r>
-        <w:t xml:space="preserve"> and </w:t>
-      </w:r>
-      <w:r>
-        <w:rPr>
-          <w:rStyle w:val="CodeChar"/>
-        </w:rPr>
-        <w:t>For</w:t>
-      </w:r>
-      <w:r>
-        <w:t>. All the execution control statements are covered in this documentation along with their diagram notation.</w:t>
-      </w:r>
-    </w:p>
-    <w:p>
-      <w:pPr>
-        <w:pStyle w:val="Spacing"/>
-      </w:pPr>
-    </w:p>
-    <w:p>
-      <w:pPr>
-        <w:pStyle w:val="Heading3"/>
-      </w:pPr>
-      <w:r>
-        <w:t>Black Box</w:t>
-      </w:r>
-      <w:r>
-        <w:t>es</w:t>
-      </w:r>
-    </w:p>
-    <w:p>
-      <w:pPr>
-        <w:pStyle w:val="Spacing"/>
-      </w:pPr>
-    </w:p>
-    <w:p>
-      <w:pPr>
-        <w:ind w:left="1136"/>
-      </w:pPr>
-      <w:r>
-        <w:t xml:space="preserve">The concept of </w:t>
-      </w:r>
-      <w:r>
-        <w:rPr>
-          <w:i/>
-        </w:rPr>
-        <w:t xml:space="preserve">Black Box </w:t>
-      </w:r>
-      <w:r>
-        <w:t xml:space="preserve">is also known as the concept of </w:t>
-      </w:r>
-      <w:r>
-        <w:rPr>
-          <w:i/>
-        </w:rPr>
-        <w:t xml:space="preserve">Public </w:t>
-      </w:r>
-      <w:r>
-        <w:rPr>
-          <w:i/>
-        </w:rPr>
-        <w:t>and</w:t>
-      </w:r>
-      <w:r>
-        <w:rPr>
-          <w:i/>
-        </w:rPr>
-        <w:t xml:space="preserve"> Private</w:t>
-      </w:r>
-      <w:r>
-        <w:t xml:space="preserve">. </w:t>
-      </w:r>
-      <w:r>
-        <w:rPr>
-          <w:i/>
-        </w:rPr>
-        <w:t>Private</w:t>
-      </w:r>
-      <w:r>
-        <w:t xml:space="preserve"> makes something only accessible inside the object. </w:t>
-      </w:r>
-      <w:r>
-        <w:rPr>
-          <w:i/>
-        </w:rPr>
-        <w:t xml:space="preserve">Public </w:t>
-      </w:r>
-      <w:r>
-        <w:t>makes something accessible outside the object. That way, the inner workings of an object are hidden away and you only work with the input and output.</w:t>
-      </w:r>
-    </w:p>
-    <w:p>
-      <w:pPr>
-        <w:ind w:left="1136"/>
-      </w:pPr>
-      <w:r>
-        <w:t xml:space="preserve">The code generator version of the the computer language (version 0.9) simply borrowed the public and private concept of the target programming language for which code was generated. The </w:t>
-      </w:r>
-      <w:r>
-        <w:rPr>
-          <w:i/>
-        </w:rPr>
-        <w:t xml:space="preserve">generic module </w:t>
-      </w:r>
-      <w:r>
-        <w:t>version of the new computer language (version 2.0) did not have any black boxing yet at all. The black box implementation of the version to come is worked out in this documentation folder.</w:t>
-      </w:r>
-    </w:p>
-    <w:p>
-      <w:pPr>
-        <w:ind w:left="1136"/>
-      </w:pPr>
-      <w:r>
-        <w:t>The main articles about black boxing are finished, but you will also find a lot of unfinished material at the end of the documentation, which might be worked out later. Nevertheless, the main idea is worked out completely, and it is clearly denoted which material is not finished.</w:t>
-      </w:r>
-    </w:p>
-    <w:p>
-      <w:pPr>
-        <w:ind w:left="1136"/>
-      </w:pPr>
-      <w:r>
-        <w:t xml:space="preserve">The idea for the future is that </w:t>
-      </w:r>
-      <w:r>
-        <w:rPr>
-          <w:i/>
-        </w:rPr>
-        <w:t xml:space="preserve">user </w:t>
-      </w:r>
-      <w:r>
-        <w:t xml:space="preserve">access control and </w:t>
-      </w:r>
-      <w:r>
-        <w:rPr>
-          <w:i/>
-        </w:rPr>
-        <w:t xml:space="preserve">black boxing </w:t>
-      </w:r>
-      <w:r>
-        <w:t xml:space="preserve">access control will become a single concept of ‘what has access to what’, but that will not immediately be done at first. A simpler black box method is worked out first: one much like what you see in contemporary programming languages. However, this method is adapted to the new computer language, because the new computer language has a different view on objects and commands. Which commands get access to the private contents of which objects is less obvious, because a command is not part of a specific object or class. In fact, no command gets access to the private contents of an object, unless that command is a </w:t>
-      </w:r>
-      <w:r>
-        <w:rPr>
-          <w:i/>
-        </w:rPr>
-        <w:t xml:space="preserve">friend </w:t>
-      </w:r>
-      <w:r>
-        <w:t>of the object. This creates a tighter bond between the command and the object. Another thing, that is different in the new computer language, is that commands are no more than objects. They are the same thing. This really impacts the way you think about black boxing.</w:t>
+        <w:t>be preserved for more specific use-cases.</w:t>
       </w:r>
     </w:p>
     <w:p>

</xml_diff>

<commit_message>
Circle Language Spec Overview: Reformulated the Black Boxes, Interfaces, Events sections.
</commit_message>
<xml_diff>
--- a/1.1. Circle Language Spec/01. Overview/Circle Language Spec Overview.docx
+++ b/1.1. Circle Language Spec/01. Overview/Circle Language Spec Overview.docx
@@ -1571,16 +1571,34 @@
         <w:ind w:left="1136"/>
       </w:pPr>
       <w:r>
-        <w:t xml:space="preserve">The concept of </w:t>
-      </w:r>
-      <w:r>
-        <w:rPr>
-          <w:i/>
-        </w:rPr>
-        <w:t xml:space="preserve">Black Box </w:t>
-      </w:r>
-      <w:r>
-        <w:t xml:space="preserve">is also known as the concept of </w:t>
+        <w:t xml:space="preserve">It </w:t>
+      </w:r>
+      <w:r>
+        <w:t xml:space="preserve">could </w:t>
+      </w:r>
+      <w:r>
+        <w:t xml:space="preserve">be said, that </w:t>
+      </w:r>
+      <w:r>
+        <w:rPr>
+          <w:i/>
+        </w:rPr>
+        <w:t>Black Box</w:t>
+      </w:r>
+      <w:r>
+        <w:rPr>
+          <w:i/>
+        </w:rPr>
+        <w:t>es</w:t>
+      </w:r>
+      <w:r>
+        <w:rPr>
+          <w:i/>
+        </w:rPr>
+        <w:t xml:space="preserve"> </w:t>
+      </w:r>
+      <w:r>
+        <w:t xml:space="preserve">have to do with </w:t>
       </w:r>
       <w:r>
         <w:rPr>
@@ -1610,7 +1628,19 @@
         <w:t>Private</w:t>
       </w:r>
       <w:r>
-        <w:t xml:space="preserve"> makes something only accessible inside the object. </w:t>
+        <w:t xml:space="preserve"> </w:t>
+      </w:r>
+      <w:r>
+        <w:t>would make</w:t>
+      </w:r>
+      <w:r>
+        <w:t xml:space="preserve"> something only accessible inside </w:t>
+      </w:r>
+      <w:r>
+        <w:t>an</w:t>
+      </w:r>
+      <w:r>
+        <w:t xml:space="preserve"> object. </w:t>
       </w:r>
       <w:r>
         <w:rPr>
@@ -1619,7 +1649,52 @@
         <w:t xml:space="preserve">Public </w:t>
       </w:r>
       <w:r>
-        <w:t>makes something accessible outside the object. That way, the inner workings of an object are hidden away and you only work with the input and output.</w:t>
+        <w:rPr>
+          <w:iCs/>
+        </w:rPr>
+        <w:t xml:space="preserve">would </w:t>
+      </w:r>
+      <w:r>
+        <w:t xml:space="preserve">make something accessible outside </w:t>
+      </w:r>
+      <w:r>
+        <w:t xml:space="preserve">an </w:t>
+      </w:r>
+      <w:r>
+        <w:t>object</w:t>
+      </w:r>
+      <w:r>
+        <w:t xml:space="preserve"> as well</w:t>
+      </w:r>
+      <w:r>
+        <w:t>.</w:t>
+      </w:r>
+      <w:r>
+        <w:t xml:space="preserve"> </w:t>
+      </w:r>
+      <w:r>
+        <w:t xml:space="preserve">That way, the inner workings of an object </w:t>
+      </w:r>
+      <w:r>
+        <w:t xml:space="preserve">may </w:t>
+      </w:r>
+      <w:r>
+        <w:t xml:space="preserve">be </w:t>
+      </w:r>
+      <w:r>
+        <w:t xml:space="preserve">hidden away and </w:t>
+      </w:r>
+      <w:r>
+        <w:t xml:space="preserve">this </w:t>
+      </w:r>
+      <w:r>
+        <w:t xml:space="preserve">would </w:t>
+      </w:r>
+      <w:r>
+        <w:t xml:space="preserve">make it possible to </w:t>
+      </w:r>
+      <w:r>
+        <w:t>only work with the input and output.</w:t>
       </w:r>
     </w:p>
     <w:p>
@@ -1632,7 +1707,7 @@
         <w:ind w:left="1136"/>
       </w:pPr>
       <w:r>
-        <w:t>The notation might be changed compared to what is described there now.</w:t>
+        <w:t>The notation might be changed compared to what is described here now.</w:t>
       </w:r>
       <w:r>
         <w:t xml:space="preserve"> The </w:t>
@@ -1641,7 +1716,10 @@
         <w:t xml:space="preserve">current version </w:t>
       </w:r>
       <w:r>
-        <w:t>focuses around something</w:t>
+        <w:t xml:space="preserve">tends to </w:t>
+      </w:r>
+      <w:r>
+        <w:t>focus around something</w:t>
       </w:r>
       <w:r>
         <w:t>,</w:t>
@@ -1650,7 +1728,10 @@
         <w:t xml:space="preserve"> that </w:t>
       </w:r>
       <w:r>
-        <w:t xml:space="preserve">might be </w:t>
+        <w:t xml:space="preserve">could </w:t>
+      </w:r>
+      <w:r>
+        <w:t xml:space="preserve">be </w:t>
       </w:r>
       <w:r>
         <w:t xml:space="preserve">called the </w:t>
@@ -1678,37 +1759,58 @@
         <w:t xml:space="preserve"> </w:t>
       </w:r>
       <w:r>
+        <w:t xml:space="preserve">current design of the </w:t>
+      </w:r>
+      <w:r>
         <w:t xml:space="preserve">notation </w:t>
       </w:r>
       <w:r>
-        <w:t xml:space="preserve">is </w:t>
-      </w:r>
-      <w:r>
-        <w:t xml:space="preserve">currently </w:t>
-      </w:r>
-      <w:r>
-        <w:t xml:space="preserve">designed according </w:t>
-      </w:r>
-      <w:r>
-        <w:t xml:space="preserve">to a different view on objects and commands. Which commands get access to the private contents of which objects is less obvious, </w:t>
-      </w:r>
-      <w:r>
-        <w:t xml:space="preserve">if </w:t>
+        <w:t xml:space="preserve">was made with </w:t>
+      </w:r>
+      <w:r>
+        <w:t>a different view on objects and commands.</w:t>
+      </w:r>
+      <w:r>
+        <w:t xml:space="preserve"> Commands were considered more independent and not necessarily considered part of an object.</w:t>
+      </w:r>
+      <w:r>
+        <w:t xml:space="preserve"> Which commands </w:t>
+      </w:r>
+      <w:r>
+        <w:t>can</w:t>
+      </w:r>
+      <w:r>
+        <w:t xml:space="preserve"> access the private contents of which objects </w:t>
+      </w:r>
+      <w:r>
+        <w:t>would be</w:t>
+      </w:r>
+      <w:r>
+        <w:t xml:space="preserve"> less obvious, </w:t>
+      </w:r>
+      <w:r>
+        <w:t>when</w:t>
+      </w:r>
+      <w:r>
+        <w:t xml:space="preserve"> </w:t>
       </w:r>
       <w:r>
         <w:t xml:space="preserve">a command is not </w:t>
       </w:r>
       <w:r>
-        <w:t xml:space="preserve">considered </w:t>
-      </w:r>
-      <w:r>
-        <w:t xml:space="preserve">as </w:t>
+        <w:t xml:space="preserve">really </w:t>
       </w:r>
       <w:r>
         <w:t xml:space="preserve">part of a specific object. </w:t>
       </w:r>
       <w:r>
-        <w:t>The effect is that</w:t>
+        <w:t xml:space="preserve">The effect </w:t>
+      </w:r>
+      <w:r>
+        <w:t xml:space="preserve">seemed to be, </w:t>
+      </w:r>
+      <w:r>
+        <w:t>that</w:t>
       </w:r>
       <w:r>
         <w:t xml:space="preserve"> no command gets access to the private contents of an object, unless that command is </w:t>
@@ -1738,28 +1840,40 @@
         <w:t xml:space="preserve"> </w:t>
       </w:r>
       <w:r>
-        <w:t>the object. This creates a tighter bond between the command and the object.</w:t>
-      </w:r>
-      <w:r>
-        <w:t xml:space="preserve"> Thinking of commands as no more than objecs, </w:t>
-      </w:r>
-      <w:r>
-        <w:t>impact</w:t>
-      </w:r>
-      <w:r>
-        <w:t>ed</w:t>
-      </w:r>
-      <w:r>
-        <w:t xml:space="preserve"> the way </w:t>
-      </w:r>
-      <w:r>
-        <w:t xml:space="preserve">black boxing </w:t>
-      </w:r>
-      <w:r>
-        <w:t xml:space="preserve">was </w:t>
-      </w:r>
-      <w:r>
-        <w:t>worked out.</w:t>
+        <w:t xml:space="preserve">the object. </w:t>
+      </w:r>
+      <w:r>
+        <w:t xml:space="preserve">Friend declaration would </w:t>
+      </w:r>
+      <w:r>
+        <w:t>create a tighter bond between the command and the object.</w:t>
+      </w:r>
+      <w:r>
+        <w:t xml:space="preserve"> Thinking of commands as no more than objec</w:t>
+      </w:r>
+      <w:r>
+        <w:t>t</w:t>
+      </w:r>
+      <w:r>
+        <w:t xml:space="preserve">, </w:t>
+      </w:r>
+      <w:r>
+        <w:t xml:space="preserve">seems to have </w:t>
+      </w:r>
+      <w:r>
+        <w:t>affected</w:t>
+      </w:r>
+      <w:r>
+        <w:t xml:space="preserve"> the design of </w:t>
+      </w:r>
+      <w:r>
+        <w:t>black boxin</w:t>
+      </w:r>
+      <w:r>
+        <w:t>g</w:t>
+      </w:r>
+      <w:r>
+        <w:t>.</w:t>
       </w:r>
     </w:p>
     <w:p>
@@ -1775,27 +1889,34 @@
         <w:t xml:space="preserve">In the future, a simpler black box method might be </w:t>
       </w:r>
       <w:r>
-        <w:t xml:space="preserve">proposed at </w:t>
-      </w:r>
-      <w:r>
-        <w:t xml:space="preserve">first: one more </w:t>
-      </w:r>
-      <w:r>
-        <w:t xml:space="preserve">tailored to </w:t>
-      </w:r>
-      <w:r>
-        <w:t>what black boxing things are going on in other programming languages.</w:t>
-      </w:r>
-      <w:r>
-        <w:t xml:space="preserve"> This while the friend notation might </w:t>
+        <w:t>proposed</w:t>
+      </w:r>
+      <w:r>
+        <w:t xml:space="preserve">: more </w:t>
+      </w:r>
+      <w:r>
+        <w:t xml:space="preserve">like </w:t>
+      </w:r>
+      <w:r>
+        <w:t xml:space="preserve">how it works </w:t>
+      </w:r>
+      <w:r>
+        <w:t>in other programming languages.</w:t>
+      </w:r>
+      <w:r>
+        <w:t xml:space="preserve"> </w:t>
+      </w:r>
+      <w:r>
+        <w:t>T</w:t>
+      </w:r>
+      <w:r>
+        <w:t xml:space="preserve">he friend notation might </w:t>
       </w:r>
       <w:r>
         <w:t xml:space="preserve">still </w:t>
       </w:r>
-      <w:bookmarkStart w:id="0" w:name="_GoBack"/>
-      <w:bookmarkEnd w:id="0"/>
-      <w:r>
-        <w:t>be preserved for more specific use-cases.</w:t>
+      <w:r>
+        <w:t>be preserved for specific use-cases.</w:t>
       </w:r>
     </w:p>
     <w:p>
@@ -1821,13 +1942,34 @@
         <w:ind w:left="1136"/>
       </w:pPr>
       <w:r>
+        <w:t xml:space="preserve">This chapter attempts to cover the </w:t>
+      </w:r>
+      <w:r>
+        <w:t xml:space="preserve">basic concept of interfaces along with </w:t>
+      </w:r>
+      <w:r>
+        <w:t xml:space="preserve">their </w:t>
+      </w:r>
+      <w:r>
+        <w:t xml:space="preserve">diagram notation. </w:t>
+      </w:r>
+      <w:r>
         <w:t>Up till now t</w:t>
       </w:r>
       <w:r>
         <w:t>he idea of interfaces wa</w:t>
       </w:r>
       <w:r>
-        <w:t>s fully left out of the stories</w:t>
+        <w:t xml:space="preserve">s </w:t>
+      </w:r>
+      <w:r>
+        <w:t xml:space="preserve">left </w:t>
+      </w:r>
+      <w:r>
+        <w:t>out of the stories</w:t>
+      </w:r>
+      <w:r>
+        <w:t xml:space="preserve"> in some cases</w:t>
       </w:r>
       <w:r>
         <w:t>.</w:t>
@@ -1836,25 +1978,16 @@
         <w:t xml:space="preserve"> </w:t>
       </w:r>
       <w:r>
-        <w:t xml:space="preserve">This documentation makes the concept of interfaces catch up with the </w:t>
-      </w:r>
-      <w:r>
-        <w:t xml:space="preserve">rest of the </w:t>
-      </w:r>
-      <w:r>
-        <w:t>documentation</w:t>
-      </w:r>
-      <w:r>
-        <w:t xml:space="preserve">. The basic concept of interfaces </w:t>
-      </w:r>
-      <w:r>
-        <w:t>is covered along with its diagram notation</w:t>
-      </w:r>
-      <w:r>
-        <w:t xml:space="preserve">. Also </w:t>
-      </w:r>
-      <w:r>
-        <w:t xml:space="preserve">covered are: </w:t>
+        <w:t xml:space="preserve">This chapter tries to catch up with that. </w:t>
+      </w:r>
+      <w:r>
+        <w:t xml:space="preserve">There are also </w:t>
+      </w:r>
+      <w:r>
+        <w:t>efforts to explain</w:t>
+      </w:r>
+      <w:r>
+        <w:t xml:space="preserve">: </w:t>
       </w:r>
       <w:r>
         <w:t xml:space="preserve">interface assignment, </w:t>
@@ -1869,110 +2002,50 @@
         <w:t>m through the use of interfaces</w:t>
       </w:r>
       <w:r>
-        <w:t>. Another concept, yet to be worked out, is how commands of an object are grouped by site: an object can have commands, defined on different sites, and the commands should be grouped by site in order to judge how reliable the commands are</w:t>
+        <w:t xml:space="preserve">. </w:t>
+      </w:r>
+      <w:r>
+        <w:t xml:space="preserve">As interfaces can be applied to </w:t>
+      </w:r>
+      <w:r>
+        <w:rPr>
+          <w:i/>
+          <w:iCs/>
+        </w:rPr>
+        <w:t>objects</w:t>
+      </w:r>
+      <w:r>
+        <w:t>, interface</w:t>
+      </w:r>
+      <w:r>
+        <w:t>s</w:t>
       </w:r>
       <w:r>
         <w:t xml:space="preserve"> </w:t>
       </w:r>
       <w:r>
-        <w:rPr>
-          <w:i/>
-        </w:rPr>
-        <w:t>(</w:t>
-      </w:r>
-      <w:r>
-        <w:rPr>
-          <w:i/>
-        </w:rPr>
-        <w:t>grouped</w:t>
-      </w:r>
-      <w:r>
-        <w:rPr>
-          <w:i/>
-        </w:rPr>
+        <w:t>can</w:t>
+      </w:r>
+      <w:r>
         <w:t xml:space="preserve"> </w:t>
       </w:r>
       <w:r>
-        <w:rPr>
-          <w:i/>
-        </w:rPr>
-        <w:t>by source)</w:t>
+        <w:t xml:space="preserve">also </w:t>
+      </w:r>
+      <w:r>
+        <w:t>be applied</w:t>
+      </w:r>
+      <w:r>
+        <w:t xml:space="preserve"> to </w:t>
+      </w:r>
+      <w:r>
+        <w:rPr>
+          <w:i/>
+        </w:rPr>
+        <w:t>commands</w:t>
       </w:r>
       <w:r>
         <w:t>.</w:t>
-      </w:r>
-      <w:r>
-        <w:t xml:space="preserve"> As interfaces can be applied to objects, interface</w:t>
-      </w:r>
-      <w:r>
-        <w:t>s</w:t>
-      </w:r>
-      <w:r>
-        <w:t xml:space="preserve"> </w:t>
-      </w:r>
-      <w:r>
-        <w:t>can</w:t>
-      </w:r>
-      <w:r>
-        <w:t xml:space="preserve"> </w:t>
-      </w:r>
-      <w:r>
-        <w:t xml:space="preserve">also </w:t>
-      </w:r>
-      <w:r>
-        <w:t>be applied</w:t>
-      </w:r>
-      <w:r>
-        <w:t xml:space="preserve"> to </w:t>
-      </w:r>
-      <w:r>
-        <w:rPr>
-          <w:i/>
-        </w:rPr>
-        <w:t>commands</w:t>
-      </w:r>
-      <w:r>
-        <w:t>.</w:t>
-      </w:r>
-    </w:p>
-    <w:p>
-      <w:pPr>
-        <w:pStyle w:val="Spacing"/>
-      </w:pPr>
-    </w:p>
-    <w:p>
-      <w:pPr>
-        <w:ind w:left="1136"/>
-      </w:pPr>
-      <w:r>
-        <w:t xml:space="preserve">At some point the idea was, to also cover all the different </w:t>
-      </w:r>
-      <w:r>
-        <w:rPr>
-          <w:i/>
-        </w:rPr>
-        <w:t>uses</w:t>
-      </w:r>
-      <w:r>
-        <w:t xml:space="preserve"> of interfaces. But the different uses of interfaces are adequately described </w:t>
-      </w:r>
-      <w:r>
-        <w:t>by</w:t>
-      </w:r>
-      <w:r>
-        <w:t xml:space="preserve"> other literature. The focus will </w:t>
-      </w:r>
-      <w:r>
-        <w:t>lie</w:t>
-      </w:r>
-      <w:r>
-        <w:t xml:space="preserve"> on explaining the raw concept of interfaces and </w:t>
-      </w:r>
-      <w:r>
-        <w:t>their presence</w:t>
-      </w:r>
-      <w:r>
-        <w:t xml:space="preserve"> in the new computer language.</w:t>
       </w:r>
     </w:p>
     <w:p>
@@ -2004,22 +2077,67 @@
         <w:ind w:left="1136"/>
       </w:pPr>
       <w:r>
-        <w:t>Events are notification calls. Call re</w:t>
-      </w:r>
-      <w:r>
-        <w:t xml:space="preserve">ceivers subscribe to an event. </w:t>
-      </w:r>
-      <w:r>
-        <w:t xml:space="preserve">The call sender will call the receivers whenever it feels like it. Another name for </w:t>
+        <w:t xml:space="preserve">Events </w:t>
+      </w:r>
+      <w:r>
+        <w:t xml:space="preserve">might be thought of as </w:t>
+      </w:r>
+      <w:r>
+        <w:t>notification calls. Call re</w:t>
+      </w:r>
+      <w:r>
+        <w:t xml:space="preserve">ceivers </w:t>
+      </w:r>
+      <w:r>
+        <w:t xml:space="preserve">would </w:t>
+      </w:r>
+      <w:r>
+        <w:t xml:space="preserve">subscribe to an event. </w:t>
+      </w:r>
+      <w:r>
+        <w:t xml:space="preserve">The call sender </w:t>
+      </w:r>
+      <w:r>
+        <w:t xml:space="preserve">would </w:t>
+      </w:r>
+      <w:r>
+        <w:t xml:space="preserve">call the receivers </w:t>
+      </w:r>
+      <w:r>
+        <w:t>when it would see fit</w:t>
+      </w:r>
+      <w:r>
+        <w:t xml:space="preserve">. Another </w:t>
+      </w:r>
+      <w:r>
+        <w:t xml:space="preserve">variation of the </w:t>
       </w:r>
       <w:r>
         <w:t>events</w:t>
       </w:r>
       <w:r>
-        <w:t xml:space="preserve"> that</w:t>
-      </w:r>
-      <w:r>
-        <w:t xml:space="preserve"> the world adopts, is </w:t>
+        <w:t xml:space="preserve"> </w:t>
+      </w:r>
+      <w:r>
+        <w:t xml:space="preserve">concept, </w:t>
+      </w:r>
+      <w:r>
+        <w:t>that</w:t>
+      </w:r>
+      <w:r>
+        <w:t xml:space="preserve"> the world </w:t>
+      </w:r>
+      <w:r>
+        <w:t xml:space="preserve">seems to </w:t>
+      </w:r>
+      <w:r>
+        <w:t>adopts, is</w:t>
+      </w:r>
+      <w:r>
+        <w:t xml:space="preserve"> called</w:t>
+      </w:r>
+      <w:r>
+        <w:t xml:space="preserve"> </w:t>
       </w:r>
       <w:r>
         <w:rPr>
@@ -2028,7 +2146,34 @@
         <w:t>‘the observer pattern’</w:t>
       </w:r>
       <w:r>
-        <w:t>. The caller decides what the message looks like. The receiver has to supply a command, that has an interface, specified by the caller.</w:t>
+        <w:t xml:space="preserve">. The </w:t>
+      </w:r>
+      <w:r>
+        <w:t xml:space="preserve">sender </w:t>
+      </w:r>
+      <w:r>
+        <w:t xml:space="preserve">would </w:t>
+      </w:r>
+      <w:r>
+        <w:t xml:space="preserve">decide what the message looks like. The receiver </w:t>
+      </w:r>
+      <w:r>
+        <w:t xml:space="preserve">would </w:t>
+      </w:r>
+      <w:r>
+        <w:t xml:space="preserve">supply a command, that </w:t>
+      </w:r>
+      <w:r>
+        <w:t xml:space="preserve">should have </w:t>
+      </w:r>
+      <w:r>
+        <w:t xml:space="preserve">an interface, specified by the </w:t>
+      </w:r>
+      <w:r>
+        <w:t>sender</w:t>
+      </w:r>
+      <w:r>
+        <w:t>.</w:t>
       </w:r>
     </w:p>
     <w:p>
@@ -2042,7 +2187,19 @@
         <w:ind w:left="1136"/>
       </w:pPr>
       <w:r>
-        <w:t>The concept of events is nothing more than a combination of constructs: an array of command references, a command interface and supporting the command interface, registering the command inside the array of command references and then calling all the commands in the array at specific times.</w:t>
+        <w:t xml:space="preserve">The concept of events </w:t>
+      </w:r>
+      <w:r>
+        <w:t xml:space="preserve">can be seen as </w:t>
+      </w:r>
+      <w:r>
+        <w:t>a combination of constructs: an array of command references, a command interface</w:t>
+      </w:r>
+      <w:r>
+        <w:t xml:space="preserve">, then </w:t>
+      </w:r>
+      <w:r>
+        <w:t>supporting the command interface, registering the command inside the array of command references and then calling all the commands in the array at specific times.</w:t>
       </w:r>
     </w:p>
     <w:p>
@@ -2056,7 +2213,67 @@
         <w:ind w:left="1136"/>
       </w:pPr>
       <w:r>
-        <w:t>Even though it is just a combination of some other constructs, it is such an important concept, that the new computer language explicitly defines it as a sepate construct, following the footsteps of other programming environments, that did this as well.</w:t>
+        <w:t xml:space="preserve">Even though it </w:t>
+      </w:r>
+      <w:r>
+        <w:t xml:space="preserve">could be </w:t>
+      </w:r>
+      <w:r>
+        <w:t xml:space="preserve">established by </w:t>
+      </w:r>
+      <w:r>
+        <w:t xml:space="preserve">just a combination of other constructs, it </w:t>
+      </w:r>
+      <w:r>
+        <w:t xml:space="preserve">seems to be </w:t>
+      </w:r>
+      <w:r>
+        <w:t>such a</w:t>
+      </w:r>
+      <w:r>
+        <w:t xml:space="preserve"> usable</w:t>
+      </w:r>
+      <w:r>
+        <w:t xml:space="preserve"> concept, that </w:t>
+      </w:r>
+      <w:r>
+        <w:t xml:space="preserve">Circle </w:t>
+      </w:r>
+      <w:r>
+        <w:t xml:space="preserve">explicitly </w:t>
+      </w:r>
+      <w:r>
+        <w:t xml:space="preserve">attempts to </w:t>
+      </w:r>
+      <w:r>
+        <w:t>define it as a sepa</w:t>
+      </w:r>
+      <w:r>
+        <w:t>ra</w:t>
+      </w:r>
+      <w:r>
+        <w:t xml:space="preserve">te construct, </w:t>
+      </w:r>
+      <w:r>
+        <w:t xml:space="preserve">like some other </w:t>
+      </w:r>
+      <w:r>
+        <w:t xml:space="preserve">programming </w:t>
+      </w:r>
+      <w:r>
+        <w:t>language</w:t>
+      </w:r>
+      <w:r>
+        <w:t>s</w:t>
+      </w:r>
+      <w:r>
+        <w:t xml:space="preserve"> seem to do</w:t>
+      </w:r>
+      <w:r>
+        <w:t xml:space="preserve"> as well</w:t>
+      </w:r>
+      <w:r>
+        <w:t>.</w:t>
       </w:r>
     </w:p>
     <w:p>
@@ -2070,7 +2287,28 @@
         <w:ind w:left="1136"/>
       </w:pPr>
       <w:r>
-        <w:t>The documentation will also show how events look in the diagram notation of the new computer language.</w:t>
+        <w:t xml:space="preserve">The documentation also </w:t>
+      </w:r>
+      <w:r>
+        <w:t xml:space="preserve">tries to </w:t>
+      </w:r>
+      <w:r>
+        <w:t>show</w:t>
+      </w:r>
+      <w:r>
+        <w:t>,</w:t>
+      </w:r>
+      <w:r>
+        <w:t xml:space="preserve"> how events look in the </w:t>
+      </w:r>
+      <w:r>
+        <w:t>Circle</w:t>
+      </w:r>
+      <w:r>
+        <w:t xml:space="preserve"> </w:t>
+      </w:r>
+      <w:r>
+        <w:t>diagram notation.</w:t>
       </w:r>
     </w:p>
     <w:p>
@@ -2096,7 +2334,33 @@
         <w:ind w:left="1136"/>
       </w:pPr>
       <w:r>
-        <w:t xml:space="preserve">This documentation folder covers the concept of inheritance. This concept has been present inside object oriented programming languages for decades. But the new computer language takes it a little bit further. In other languages one class can inherit from another class, taking over all its characteristics before the derived class gets extended or altered. Inheritance goes further than that in the new computer language. Next to </w:t>
+        <w:t xml:space="preserve">This </w:t>
+      </w:r>
+      <w:r>
+        <w:t xml:space="preserve">part of the </w:t>
+      </w:r>
+      <w:r>
+        <w:t xml:space="preserve">documentation </w:t>
+      </w:r>
+      <w:r>
+        <w:t xml:space="preserve">attempts to </w:t>
+      </w:r>
+      <w:r>
+        <w:t xml:space="preserve">covers the concept of inheritance. This concept </w:t>
+      </w:r>
+      <w:r>
+        <w:t xml:space="preserve">seems to be intricately part of some </w:t>
+      </w:r>
+      <w:r>
+        <w:t>oriented programming languages</w:t>
+      </w:r>
+      <w:r>
+        <w:t xml:space="preserve"> for a while now</w:t>
+      </w:r>
+      <w:bookmarkStart w:id="0" w:name="_GoBack"/>
+      <w:bookmarkEnd w:id="0"/>
+      <w:r>
+        <w:t xml:space="preserve">. But the new computer language takes it a little bit further. In other languages one class can inherit from another class, taking over all its characteristics before the derived class gets extended or altered. Inheritance goes further than that in the new computer language. Next to </w:t>
       </w:r>
       <w:r>
         <w:rPr>

</xml_diff>

<commit_message>
Circle Language Spec: Mainly for the Overview, reformulated the sections Inheritance and to a lesser extent Type Control and Object Order. Marked 'trigger' words in red, starting at Type Control onward. Those words seem to indicate a certain definiteness or judgements, that might be replaced by more 'open' language.
</commit_message>
<xml_diff>
--- a/1.1. Circle Language Spec/01. Overview/Circle Language Spec Overview.docx
+++ b/1.1. Circle Language Spec/01. Overview/Circle Language Spec Overview.docx
@@ -2302,65 +2302,138 @@
         <w:t xml:space="preserve"> how events look in the </w:t>
       </w:r>
       <w:r>
-        <w:t>Circle</w:t>
+        <w:t xml:space="preserve">Circle </w:t>
+      </w:r>
+      <w:r>
+        <w:t>diagram notation.</w:t>
+      </w:r>
+    </w:p>
+    <w:p>
+      <w:pPr>
+        <w:pStyle w:val="Spacing"/>
+      </w:pPr>
+    </w:p>
+    <w:p>
+      <w:pPr>
+        <w:pStyle w:val="Heading3"/>
+      </w:pPr>
+      <w:r>
+        <w:t>Inheritance</w:t>
+      </w:r>
+    </w:p>
+    <w:p>
+      <w:pPr>
+        <w:pStyle w:val="Spacing"/>
+      </w:pPr>
+    </w:p>
+    <w:p>
+      <w:pPr>
+        <w:ind w:left="1136"/>
+      </w:pPr>
+      <w:r>
+        <w:t xml:space="preserve">This </w:t>
+      </w:r>
+      <w:r>
+        <w:t xml:space="preserve">part of the </w:t>
+      </w:r>
+      <w:r>
+        <w:t xml:space="preserve">documentation </w:t>
+      </w:r>
+      <w:r>
+        <w:t xml:space="preserve">attempts to </w:t>
+      </w:r>
+      <w:r>
+        <w:t>explain</w:t>
+      </w:r>
+      <w:r>
+        <w:t xml:space="preserve"> the concept of inheritance</w:t>
+      </w:r>
+      <w:r>
+        <w:t xml:space="preserve"> inside the Circle language</w:t>
+      </w:r>
+      <w:r>
+        <w:t xml:space="preserve">. This concept </w:t>
+      </w:r>
+      <w:r>
+        <w:t>seem</w:t>
+      </w:r>
+      <w:r>
+        <w:t>s</w:t>
       </w:r>
       <w:r>
         <w:t xml:space="preserve"> </w:t>
       </w:r>
       <w:r>
-        <w:t>diagram notation.</w:t>
-      </w:r>
-    </w:p>
-    <w:p>
-      <w:pPr>
-        <w:pStyle w:val="Spacing"/>
-      </w:pPr>
-    </w:p>
-    <w:p>
-      <w:pPr>
-        <w:pStyle w:val="Heading3"/>
-      </w:pPr>
-      <w:r>
-        <w:t>Inheritance</w:t>
-      </w:r>
-    </w:p>
-    <w:p>
-      <w:pPr>
-        <w:pStyle w:val="Spacing"/>
-      </w:pPr>
-    </w:p>
-    <w:p>
-      <w:pPr>
-        <w:ind w:left="1136"/>
-      </w:pPr>
-      <w:r>
-        <w:t xml:space="preserve">This </w:t>
-      </w:r>
-      <w:r>
-        <w:t xml:space="preserve">part of the </w:t>
-      </w:r>
-      <w:r>
-        <w:t xml:space="preserve">documentation </w:t>
-      </w:r>
-      <w:r>
-        <w:t xml:space="preserve">attempts to </w:t>
-      </w:r>
-      <w:r>
-        <w:t xml:space="preserve">covers the concept of inheritance. This concept </w:t>
-      </w:r>
-      <w:r>
-        <w:t xml:space="preserve">seems to be intricately part of some </w:t>
+        <w:t xml:space="preserve">to have been intrinsically </w:t>
+      </w:r>
+      <w:r>
+        <w:t xml:space="preserve">part of some </w:t>
+      </w:r>
+      <w:r>
+        <w:t xml:space="preserve">object </w:t>
       </w:r>
       <w:r>
         <w:t>oriented programming languages</w:t>
       </w:r>
       <w:r>
-        <w:t xml:space="preserve"> for a while now</w:t>
-      </w:r>
-      <w:bookmarkStart w:id="0" w:name="_GoBack"/>
-      <w:bookmarkEnd w:id="0"/>
-      <w:r>
-        <w:t xml:space="preserve">. But the new computer language takes it a little bit further. In other languages one class can inherit from another class, taking over all its characteristics before the derived class gets extended or altered. Inheritance goes further than that in the new computer language. Next to </w:t>
+        <w:t xml:space="preserve"> for quite some time now</w:t>
+      </w:r>
+      <w:r>
+        <w:t xml:space="preserve">. </w:t>
+      </w:r>
+      <w:r>
+        <w:t xml:space="preserve">In </w:t>
+      </w:r>
+      <w:r>
+        <w:t xml:space="preserve">certain </w:t>
+      </w:r>
+      <w:r>
+        <w:t xml:space="preserve">languages one class </w:t>
+      </w:r>
+      <w:r>
+        <w:t>might</w:t>
+      </w:r>
+      <w:r>
+        <w:t xml:space="preserve"> </w:t>
+      </w:r>
+      <w:r>
+        <w:t xml:space="preserve">inherit from another class, </w:t>
+      </w:r>
+      <w:r>
+        <w:t xml:space="preserve">to </w:t>
+      </w:r>
+      <w:r>
+        <w:t>tak</w:t>
+      </w:r>
+      <w:r>
+        <w:t>e</w:t>
+      </w:r>
+      <w:r>
+        <w:t xml:space="preserve"> over all its characteristics before the derived class </w:t>
+      </w:r>
+      <w:r>
+        <w:t xml:space="preserve">would </w:t>
+      </w:r>
+      <w:r>
+        <w:t xml:space="preserve">get extended or altered. </w:t>
+      </w:r>
+      <w:r>
+        <w:t xml:space="preserve">When the notation in Circle was worked out, different variations on that seemed to fall out, that </w:t>
+      </w:r>
+      <w:r>
+        <w:t>might</w:t>
+      </w:r>
+      <w:r>
+        <w:t xml:space="preserve"> not necessarily </w:t>
+      </w:r>
+      <w:r>
+        <w:t xml:space="preserve">be </w:t>
+      </w:r>
+      <w:r>
+        <w:t xml:space="preserve">present in all object oriented languages. </w:t>
+      </w:r>
+      <w:r>
+        <w:t xml:space="preserve">Next to </w:t>
       </w:r>
       <w:r>
         <w:rPr>
@@ -2369,7 +2442,32 @@
         <w:t>class inheritance</w:t>
       </w:r>
       <w:r>
-        <w:t xml:space="preserve"> (the traditional form of inheritance), there is also </w:t>
+        <w:t xml:space="preserve"> (</w:t>
+      </w:r>
+      <w:r>
+        <w:t xml:space="preserve">could be thought of as the </w:t>
+      </w:r>
+      <w:r>
+        <w:rPr>
+          <w:i/>
+          <w:iCs/>
+        </w:rPr>
+        <w:t>traditional</w:t>
+      </w:r>
+      <w:r>
+        <w:t xml:space="preserve"> form of inheritance), there </w:t>
+      </w:r>
+      <w:r>
+        <w:t xml:space="preserve">could </w:t>
+      </w:r>
+      <w:r>
+        <w:t>also</w:t>
+      </w:r>
+      <w:r>
+        <w:t xml:space="preserve"> be</w:t>
+      </w:r>
+      <w:r>
+        <w:t xml:space="preserve"> </w:t>
       </w:r>
       <w:r>
         <w:rPr>
@@ -2378,7 +2476,40 @@
         <w:t>object inheritance</w:t>
       </w:r>
       <w:r>
-        <w:t xml:space="preserve">. This means, that one object takes over the characteristics of a specific other object. In fact, the other object melts together with the new object. When you change base members of the new object, the base object’s data also changes. This is callled </w:t>
+        <w:t xml:space="preserve">. This </w:t>
+      </w:r>
+      <w:r>
+        <w:t xml:space="preserve">would </w:t>
+      </w:r>
+      <w:r>
+        <w:t xml:space="preserve">mean, that one object takes over the characteristics of a specific other object. </w:t>
+      </w:r>
+      <w:r>
+        <w:t>T</w:t>
+      </w:r>
+      <w:r>
+        <w:t xml:space="preserve">he other object </w:t>
+      </w:r>
+      <w:r>
+        <w:t xml:space="preserve">seems to </w:t>
+      </w:r>
+      <w:r>
+        <w:t xml:space="preserve">melt together with the new object. When you </w:t>
+      </w:r>
+      <w:r>
+        <w:t xml:space="preserve">would </w:t>
+      </w:r>
+      <w:r>
+        <w:t xml:space="preserve">change base members of the new object, the base object’s data </w:t>
+      </w:r>
+      <w:r>
+        <w:t xml:space="preserve">would </w:t>
+      </w:r>
+      <w:r>
+        <w:t xml:space="preserve">also change. This </w:t>
+      </w:r>
+      <w:r>
+        <w:t xml:space="preserve">could be called </w:t>
       </w:r>
       <w:r>
         <w:rPr>
@@ -2387,7 +2518,64 @@
         <w:t>object inheritance</w:t>
       </w:r>
       <w:r>
-        <w:t xml:space="preserve">. There are even more forms of inheritance. A collection can be inherited from, so that a whole existing table of items can be extended with new columns. This is called </w:t>
+        <w:t xml:space="preserve">. </w:t>
+      </w:r>
+      <w:r>
+        <w:t xml:space="preserve">More </w:t>
+      </w:r>
+      <w:r>
+        <w:t>forms of inheritance</w:t>
+      </w:r>
+      <w:r>
+        <w:t xml:space="preserve"> are proposed</w:t>
+      </w:r>
+      <w:r>
+        <w:t xml:space="preserve">. A collection </w:t>
+      </w:r>
+      <w:r>
+        <w:t xml:space="preserve">might </w:t>
+      </w:r>
+      <w:r>
+        <w:t xml:space="preserve">be inherited from, so that a whole existing </w:t>
+      </w:r>
+      <w:r>
+        <w:t>'</w:t>
+      </w:r>
+      <w:r>
+        <w:t>table</w:t>
+      </w:r>
+      <w:r>
+        <w:t>'</w:t>
+      </w:r>
+      <w:r>
+        <w:t xml:space="preserve"> of items </w:t>
+      </w:r>
+      <w:r>
+        <w:t xml:space="preserve">might </w:t>
+      </w:r>
+      <w:r>
+        <w:t xml:space="preserve">be extended with </w:t>
+      </w:r>
+      <w:r>
+        <w:t>'</w:t>
+      </w:r>
+      <w:r>
+        <w:t>new columns</w:t>
+      </w:r>
+      <w:r>
+        <w:t>'</w:t>
+      </w:r>
+      <w:r>
+        <w:t xml:space="preserve">. This </w:t>
+      </w:r>
+      <w:r>
+        <w:t>c</w:t>
+      </w:r>
+      <w:r>
+        <w:t xml:space="preserve">ould be </w:t>
+      </w:r>
+      <w:r>
+        <w:t xml:space="preserve">called </w:t>
       </w:r>
       <w:r>
         <w:rPr>
@@ -2405,7 +2593,46 @@
         <w:t>.</w:t>
       </w:r>
       <w:r>
-        <w:t xml:space="preserve"> A whole </w:t>
+        <w:t xml:space="preserve"> </w:t>
+      </w:r>
+      <w:r>
+        <w:t>There is also the idea for a construct, where a</w:t>
+      </w:r>
+      <w:r>
+        <w:t xml:space="preserve"> whole </w:t>
+      </w:r>
+      <w:r>
+        <w:rPr>
+          <w:i/>
+        </w:rPr>
+        <w:t>system</w:t>
+      </w:r>
+      <w:r>
+        <w:rPr>
+          <w:i/>
+        </w:rPr>
+        <w:t xml:space="preserve"> </w:t>
+      </w:r>
+      <w:r>
+        <w:rPr>
+          <w:iCs/>
+        </w:rPr>
+        <w:t>or module</w:t>
+      </w:r>
+      <w:r>
+        <w:rPr>
+          <w:i/>
+        </w:rPr>
+        <w:t xml:space="preserve"> </w:t>
+      </w:r>
+      <w:r>
+        <w:t xml:space="preserve">can inherit from another system, taking over all of its characteristics, and the derived system can be altered, augmented, specialized and extended. This </w:t>
+      </w:r>
+      <w:r>
+        <w:t xml:space="preserve">could be </w:t>
+      </w:r>
+      <w:r>
+        <w:t xml:space="preserve">called </w:t>
       </w:r>
       <w:r>
         <w:rPr>
@@ -2414,22 +2641,76 @@
         <w:t xml:space="preserve">system </w:t>
       </w:r>
       <w:r>
-        <w:t xml:space="preserve">can also inherit from another system, taking over all of its characteristics, and the derived system can be altered, augmented, specialized and extended. This is called </w:t>
-      </w:r>
-      <w:r>
-        <w:rPr>
-          <w:i/>
-        </w:rPr>
-        <w:t xml:space="preserve">system </w:t>
-      </w:r>
-      <w:r>
         <w:rPr>
           <w:i/>
         </w:rPr>
         <w:t>inheritance</w:t>
       </w:r>
       <w:r>
-        <w:t>. If the original system gets changed, this may also change the derived systems. So basically: everything can be inherited from and this can render specialized versions of any class, object, collection or module.</w:t>
+        <w:rPr>
+          <w:i/>
+        </w:rPr>
+        <w:t xml:space="preserve"> </w:t>
+      </w:r>
+      <w:r>
+        <w:rPr>
+          <w:iCs/>
+        </w:rPr>
+        <w:t>or</w:t>
+      </w:r>
+      <w:r>
+        <w:rPr>
+          <w:i/>
+        </w:rPr>
+        <w:t xml:space="preserve"> module inheritance</w:t>
+      </w:r>
+      <w:r>
+        <w:t>. If the original system gets changed, this may also change the derived systems.</w:t>
+      </w:r>
+      <w:r>
+        <w:t xml:space="preserve"> (Other technology might establish this with </w:t>
+      </w:r>
+      <w:r>
+        <w:t xml:space="preserve">what you might call </w:t>
+      </w:r>
+      <w:r>
+        <w:t xml:space="preserve">'proxy classes' and extending auto-generated </w:t>
+      </w:r>
+      <w:r>
+        <w:t>proxy-</w:t>
+      </w:r>
+      <w:r>
+        <w:t xml:space="preserve">classes with </w:t>
+      </w:r>
+      <w:r>
+        <w:t>additional</w:t>
+      </w:r>
+      <w:r>
+        <w:t xml:space="preserve"> </w:t>
+      </w:r>
+      <w:r>
+        <w:t>aspects.)</w:t>
+      </w:r>
+      <w:r>
+        <w:t xml:space="preserve"> So basically</w:t>
+      </w:r>
+      <w:r>
+        <w:t xml:space="preserve"> the idea is that </w:t>
+      </w:r>
+      <w:r>
+        <w:t xml:space="preserve">everything </w:t>
+      </w:r>
+      <w:r>
+        <w:t xml:space="preserve">might </w:t>
+      </w:r>
+      <w:r>
+        <w:t xml:space="preserve">be inherited from </w:t>
+      </w:r>
+      <w:r>
+        <w:t xml:space="preserve">to </w:t>
+      </w:r>
+      <w:r>
+        <w:t>render specialized versions of any class, object, collection or module.</w:t>
       </w:r>
     </w:p>
     <w:p>
@@ -2443,7 +2724,13 @@
         <w:ind w:left="1136"/>
       </w:pPr>
       <w:r>
-        <w:t xml:space="preserve">Such specialization can be also be applied to </w:t>
+        <w:t xml:space="preserve">Such specialization </w:t>
+      </w:r>
+      <w:r>
+        <w:t xml:space="preserve">might </w:t>
+      </w:r>
+      <w:r>
+        <w:t xml:space="preserve">also be applied to </w:t>
       </w:r>
       <w:r>
         <w:rPr>
@@ -2470,7 +2757,13 @@
         <w:t xml:space="preserve"> </w:t>
       </w:r>
       <w:r>
-        <w:t xml:space="preserve">documentation also covers </w:t>
+        <w:t xml:space="preserve">documentation also </w:t>
+      </w:r>
+      <w:r>
+        <w:t xml:space="preserve">aims to </w:t>
+      </w:r>
+      <w:r>
+        <w:t xml:space="preserve">cover </w:t>
       </w:r>
       <w:r>
         <w:t>other</w:t>
@@ -2506,13 +2799,347 @@
         <w:t>extension</w:t>
       </w:r>
       <w:r>
-        <w:t xml:space="preserve">. Inheritance is very closely related to the concept of </w:t>
-      </w:r>
-      <w:r>
-        <w:rPr>
-          <w:i/>
-        </w:rPr>
-        <w:t>interfaces</w:t>
+        <w:t xml:space="preserve">. Inheritance </w:t>
+      </w:r>
+      <w:r>
+        <w:t xml:space="preserve">might be thought of </w:t>
+      </w:r>
+      <w:r>
+        <w:t xml:space="preserve">very closely related to the concept of </w:t>
+      </w:r>
+      <w:r>
+        <w:rPr>
+          <w:i/>
+        </w:rPr>
+        <w:t>interface</w:t>
+      </w:r>
+      <w:r>
+        <w:rPr>
+          <w:i/>
+        </w:rPr>
+        <w:t>s.</w:t>
+      </w:r>
+    </w:p>
+    <w:p>
+      <w:pPr>
+        <w:pStyle w:val="Spacing"/>
+      </w:pPr>
+    </w:p>
+    <w:p>
+      <w:r>
+        <w:t xml:space="preserve">That was </w:t>
+      </w:r>
+      <w:r>
+        <w:t>the</w:t>
+      </w:r>
+      <w:r>
+        <w:t xml:space="preserve"> more</w:t>
+      </w:r>
+      <w:r>
+        <w:t xml:space="preserve"> </w:t>
+      </w:r>
+      <w:r>
+        <w:rPr>
+          <w:iCs/>
+        </w:rPr>
+        <w:t>finished</w:t>
+      </w:r>
+      <w:r>
+        <w:rPr>
+          <w:i/>
+        </w:rPr>
+        <w:t xml:space="preserve"> </w:t>
+      </w:r>
+      <w:r>
+        <w:t xml:space="preserve">up </w:t>
+      </w:r>
+      <w:r>
+        <w:t xml:space="preserve">documentation. </w:t>
+      </w:r>
+      <w:r>
+        <w:t xml:space="preserve">Next are listed </w:t>
+      </w:r>
+      <w:r>
+        <w:t>the document</w:t>
+      </w:r>
+      <w:r>
+        <w:t>s</w:t>
+      </w:r>
+      <w:r>
+        <w:t xml:space="preserve">, that are not </w:t>
+      </w:r>
+      <w:r>
+        <w:t xml:space="preserve">as much </w:t>
+      </w:r>
+      <w:r>
+        <w:t xml:space="preserve">finished </w:t>
+      </w:r>
+      <w:r>
+        <w:t>up</w:t>
+      </w:r>
+      <w:r>
+        <w:t xml:space="preserve">. The descriptions below, however, </w:t>
+      </w:r>
+      <w:r>
+        <w:rPr>
+          <w:i/>
+        </w:rPr>
+        <w:t xml:space="preserve">are </w:t>
+      </w:r>
+      <w:r>
+        <w:t xml:space="preserve">finished. The list </w:t>
+      </w:r>
+      <w:r>
+        <w:t xml:space="preserve">aims to </w:t>
+      </w:r>
+      <w:r>
+        <w:t>begin with the easiest ones to finish. The tougher ones to finish are mentioned last.</w:t>
+      </w:r>
+    </w:p>
+    <w:p>
+      <w:pPr>
+        <w:pStyle w:val="Spacing"/>
+      </w:pPr>
+    </w:p>
+    <w:p>
+      <w:pPr>
+        <w:pStyle w:val="Heading3"/>
+      </w:pPr>
+      <w:r>
+        <w:t>Type Control</w:t>
+      </w:r>
+    </w:p>
+    <w:p>
+      <w:pPr>
+        <w:pStyle w:val="Spacing"/>
+      </w:pPr>
+    </w:p>
+    <w:p>
+      <w:pPr>
+        <w:ind w:left="1136"/>
+      </w:pPr>
+      <w:r>
+        <w:t xml:space="preserve">Objects </w:t>
+      </w:r>
+      <w:r>
+        <w:t xml:space="preserve">can </w:t>
+      </w:r>
+      <w:r>
+        <w:t xml:space="preserve">relate to </w:t>
+      </w:r>
+      <w:r>
+        <w:rPr>
+          <w:color w:val="FF0000"/>
+        </w:rPr>
+        <w:t xml:space="preserve">any </w:t>
+      </w:r>
+      <w:r>
+        <w:t xml:space="preserve">arbitrary set of other objects. However, when </w:t>
+      </w:r>
+      <w:r>
+        <w:rPr>
+          <w:color w:val="FF0000"/>
+        </w:rPr>
+        <w:t xml:space="preserve">you </w:t>
+      </w:r>
+      <w:r>
+        <w:rPr>
+          <w:color w:val="FF0000"/>
+        </w:rPr>
+        <w:t xml:space="preserve">set </w:t>
+      </w:r>
+      <w:r>
+        <w:t xml:space="preserve">the </w:t>
+      </w:r>
+      <w:r>
+        <w:rPr>
+          <w:i/>
+        </w:rPr>
+        <w:t>class</w:t>
+      </w:r>
+      <w:r>
+        <w:t xml:space="preserve"> of an object, the relations </w:t>
+      </w:r>
+      <w:r>
+        <w:rPr>
+          <w:color w:val="FF0000"/>
+        </w:rPr>
+        <w:t xml:space="preserve">are </w:t>
+      </w:r>
+      <w:r>
+        <w:rPr>
+          <w:color w:val="FF0000"/>
+        </w:rPr>
+        <w:t xml:space="preserve">bound </w:t>
+      </w:r>
+      <w:r>
+        <w:t xml:space="preserve">to the </w:t>
+      </w:r>
+      <w:r>
+        <w:rPr>
+          <w:color w:val="FF0000"/>
+        </w:rPr>
+        <w:t xml:space="preserve">rules </w:t>
+      </w:r>
+      <w:r>
+        <w:t xml:space="preserve">of the class. This </w:t>
+      </w:r>
+      <w:r>
+        <w:rPr>
+          <w:color w:val="FF0000"/>
+        </w:rPr>
+        <w:t xml:space="preserve">is </w:t>
+      </w:r>
+      <w:r>
+        <w:t xml:space="preserve">a form of type control. Another form of type control </w:t>
+      </w:r>
+      <w:r>
+        <w:rPr>
+          <w:color w:val="FF0000"/>
+        </w:rPr>
+        <w:t xml:space="preserve">is </w:t>
+      </w:r>
+      <w:r>
+        <w:t xml:space="preserve">when you </w:t>
+      </w:r>
+      <w:r>
+        <w:rPr>
+          <w:color w:val="FF0000"/>
+        </w:rPr>
+        <w:t xml:space="preserve">fix </w:t>
+      </w:r>
+      <w:r>
+        <w:t xml:space="preserve">the interface of an object reference. This </w:t>
+      </w:r>
+      <w:r>
+        <w:rPr>
+          <w:color w:val="FF0000"/>
+        </w:rPr>
+        <w:t xml:space="preserve">limits </w:t>
+      </w:r>
+      <w:r>
+        <w:t xml:space="preserve">the types of objects you </w:t>
+      </w:r>
+      <w:r>
+        <w:rPr>
+          <w:color w:val="FF0000"/>
+        </w:rPr>
+        <w:t xml:space="preserve">can </w:t>
+      </w:r>
+      <w:r>
+        <w:t xml:space="preserve">assign to the </w:t>
+      </w:r>
+      <w:r>
+        <w:t>object refer</w:t>
+      </w:r>
+      <w:r>
+        <w:t xml:space="preserve">ence. </w:t>
+      </w:r>
+      <w:r>
+        <w:rPr>
+          <w:color w:val="FF0000"/>
+        </w:rPr>
+        <w:t xml:space="preserve">Only </w:t>
+      </w:r>
+      <w:r>
+        <w:t>objects with a class</w:t>
+      </w:r>
+      <w:r>
+        <w:t xml:space="preserve"> </w:t>
+      </w:r>
+      <w:r>
+        <w:t>that support</w:t>
+      </w:r>
+      <w:r>
+        <w:t>s</w:t>
+      </w:r>
+      <w:r>
+        <w:t xml:space="preserve"> the interface</w:t>
+      </w:r>
+      <w:r>
+        <w:t>,</w:t>
+      </w:r>
+      <w:r>
+        <w:t xml:space="preserve"> </w:t>
+      </w:r>
+      <w:r>
+        <w:t xml:space="preserve">can </w:t>
+      </w:r>
+      <w:r>
+        <w:t>then be assigned.</w:t>
+      </w:r>
+    </w:p>
+    <w:p>
+      <w:pPr>
+        <w:pStyle w:val="Spacing"/>
+      </w:pPr>
+    </w:p>
+    <w:p>
+      <w:pPr>
+        <w:ind w:left="1136"/>
+      </w:pPr>
+      <w:r>
+        <w:t xml:space="preserve">Binding an object to more </w:t>
+      </w:r>
+      <w:r>
+        <w:rPr>
+          <w:color w:val="FF0000"/>
+        </w:rPr>
+        <w:t xml:space="preserve">rules </w:t>
+      </w:r>
+      <w:r>
+        <w:rPr>
+          <w:color w:val="FF0000"/>
+        </w:rPr>
+        <w:t xml:space="preserve">is </w:t>
+      </w:r>
+      <w:r>
+        <w:t xml:space="preserve">also called </w:t>
+      </w:r>
+      <w:r>
+        <w:rPr>
+          <w:i/>
+        </w:rPr>
+        <w:t>explicit</w:t>
+      </w:r>
+      <w:r>
+        <w:t xml:space="preserve"> </w:t>
+      </w:r>
+      <w:r>
+        <w:t xml:space="preserve">declaration. Not binding an object or object reference to </w:t>
+      </w:r>
+      <w:r>
+        <w:rPr>
+          <w:color w:val="FF0000"/>
+        </w:rPr>
+        <w:t>rules is</w:t>
+      </w:r>
+      <w:r>
+        <w:t xml:space="preserve"> called </w:t>
+      </w:r>
+      <w:r>
+        <w:rPr>
+          <w:i/>
+        </w:rPr>
+        <w:t>generic</w:t>
+      </w:r>
+      <w:r>
+        <w:t xml:space="preserve"> declaration</w:t>
+      </w:r>
+      <w:r>
+        <w:t xml:space="preserve">. Both concepts </w:t>
+      </w:r>
+      <w:r>
+        <w:rPr>
+          <w:color w:val="FF0000"/>
+        </w:rPr>
+        <w:t xml:space="preserve">are </w:t>
+      </w:r>
+      <w:r>
+        <w:rPr>
+          <w:i/>
+        </w:rPr>
+        <w:t>type control</w:t>
       </w:r>
       <w:r>
         <w:t>.</w:t>
@@ -2524,26 +3151,530 @@
       </w:pPr>
     </w:p>
     <w:p>
-      <w:r>
-        <w:t xml:space="preserve">Those were the </w:t>
-      </w:r>
-      <w:r>
-        <w:rPr>
-          <w:i/>
-        </w:rPr>
-        <w:t xml:space="preserve">finished </w:t>
-      </w:r>
-      <w:r>
-        <w:t xml:space="preserve">documentation folders. Now follow the documentation folders, that are not finished yet. The descriptions below, however, </w:t>
-      </w:r>
-      <w:r>
-        <w:rPr>
-          <w:i/>
+      <w:pPr>
+        <w:ind w:left="1136"/>
+      </w:pPr>
+      <w:r>
+        <w:t xml:space="preserve">Type control </w:t>
+      </w:r>
+      <w:r>
+        <w:rPr>
+          <w:color w:val="FF0000"/>
+        </w:rPr>
+        <w:t>is</w:t>
+      </w:r>
+      <w:r>
+        <w:t xml:space="preserve"> </w:t>
+      </w:r>
+      <w:r>
+        <w:rPr>
+          <w:color w:val="FF0000"/>
+        </w:rPr>
+        <w:t xml:space="preserve">so </w:t>
+      </w:r>
+      <w:r>
+        <w:t xml:space="preserve">present inside programming languages, that it seems programming languages </w:t>
+      </w:r>
+      <w:r>
+        <w:rPr>
+          <w:color w:val="FF0000"/>
+        </w:rPr>
+        <w:t xml:space="preserve">cannot </w:t>
+      </w:r>
+      <w:r>
+        <w:t xml:space="preserve">do </w:t>
+      </w:r>
+      <w:r>
+        <w:rPr>
+          <w:color w:val="FF0000"/>
+        </w:rPr>
+        <w:t xml:space="preserve">without </w:t>
+      </w:r>
+      <w:r>
+        <w:t xml:space="preserve">type control. But </w:t>
+      </w:r>
+      <w:r>
+        <w:rPr>
+          <w:color w:val="FF0000"/>
+        </w:rPr>
+        <w:t>actually</w:t>
+      </w:r>
+      <w:r>
+        <w:t xml:space="preserve">, it </w:t>
+      </w:r>
+      <w:r>
+        <w:rPr>
+          <w:color w:val="FF0000"/>
+        </w:rPr>
+        <w:t xml:space="preserve">is </w:t>
+      </w:r>
+      <w:r>
+        <w:t xml:space="preserve">easier to make a programming language </w:t>
+      </w:r>
+      <w:r>
+        <w:rPr>
+          <w:color w:val="FF0000"/>
+        </w:rPr>
+        <w:t xml:space="preserve">without </w:t>
+      </w:r>
+      <w:r>
+        <w:rPr>
+          <w:color w:val="FF0000"/>
+        </w:rPr>
+        <w:t xml:space="preserve">any </w:t>
+      </w:r>
+      <w:r>
+        <w:t>type control</w:t>
+      </w:r>
+      <w:r>
+        <w:t xml:space="preserve"> in it</w:t>
+      </w:r>
+      <w:r>
+        <w:t xml:space="preserve">, than to program type control into it. You </w:t>
+      </w:r>
+      <w:r>
+        <w:rPr>
+          <w:color w:val="FF0000"/>
+        </w:rPr>
+        <w:t xml:space="preserve">would </w:t>
+      </w:r>
+      <w:r>
+        <w:t xml:space="preserve">think, that when a programming language </w:t>
+      </w:r>
+      <w:r>
+        <w:rPr>
+          <w:color w:val="FF0000"/>
+        </w:rPr>
+        <w:t xml:space="preserve">has to </w:t>
+      </w:r>
+      <w:r>
+        <w:t xml:space="preserve">support classes and interfaces, it </w:t>
+      </w:r>
+      <w:r>
+        <w:rPr>
+          <w:color w:val="FF0000"/>
+        </w:rPr>
+        <w:t xml:space="preserve">actually requires </w:t>
+      </w:r>
+      <w:r>
+        <w:t xml:space="preserve">the programming language to </w:t>
+      </w:r>
+      <w:r>
+        <w:t xml:space="preserve">have </w:t>
+      </w:r>
+      <w:r>
+        <w:rPr>
+          <w:color w:val="FF0000"/>
+        </w:rPr>
+        <w:t xml:space="preserve">all sorts </w:t>
+      </w:r>
+      <w:r>
+        <w:t xml:space="preserve">of </w:t>
+      </w:r>
+      <w:r>
+        <w:rPr>
+          <w:color w:val="FF0000"/>
+        </w:rPr>
+        <w:t xml:space="preserve">extra </w:t>
+      </w:r>
+      <w:r>
+        <w:t xml:space="preserve">possibilities. But </w:t>
+      </w:r>
+      <w:r>
+        <w:rPr>
+          <w:color w:val="FF0000"/>
+        </w:rPr>
+        <w:t>in reality</w:t>
+      </w:r>
+      <w:r>
+        <w:t xml:space="preserve">, </w:t>
+      </w:r>
+      <w:r>
+        <w:rPr>
+          <w:color w:val="FF0000"/>
+        </w:rPr>
+        <w:t xml:space="preserve">all </w:t>
+      </w:r>
+      <w:r>
+        <w:t xml:space="preserve">the possibilities </w:t>
+      </w:r>
+      <w:r>
+        <w:rPr>
+          <w:color w:val="FF0000"/>
+        </w:rPr>
+        <w:t xml:space="preserve">are already </w:t>
+      </w:r>
+      <w:r>
+        <w:t>present.</w:t>
+      </w:r>
+    </w:p>
+    <w:p>
+      <w:pPr>
+        <w:ind w:left="1136"/>
+      </w:pPr>
+      <w:r>
+        <w:t xml:space="preserve">At first there </w:t>
+      </w:r>
+      <w:r>
+        <w:rPr>
+          <w:color w:val="FF0000"/>
+        </w:rPr>
+        <w:t xml:space="preserve">is no </w:t>
+      </w:r>
+      <w:r>
+        <w:t xml:space="preserve">type control </w:t>
+      </w:r>
+      <w:r>
+        <w:rPr>
+          <w:color w:val="FF0000"/>
+        </w:rPr>
+        <w:t>at all</w:t>
+      </w:r>
+      <w:r>
+        <w:t xml:space="preserve">. </w:t>
+      </w:r>
+      <w:r>
+        <w:rPr>
+          <w:color w:val="FF0000"/>
+        </w:rPr>
+        <w:t xml:space="preserve">Anything </w:t>
+      </w:r>
+      <w:r>
+        <w:t xml:space="preserve">can reference </w:t>
+      </w:r>
+      <w:r>
+        <w:rPr>
+          <w:color w:val="FF0000"/>
+        </w:rPr>
+        <w:t xml:space="preserve">anything </w:t>
+      </w:r>
+      <w:r>
+        <w:t xml:space="preserve">and this </w:t>
+      </w:r>
+      <w:r>
+        <w:rPr>
+          <w:color w:val="FF0000"/>
+        </w:rPr>
+        <w:t xml:space="preserve">results </w:t>
+      </w:r>
+      <w:r>
+        <w:t xml:space="preserve">in </w:t>
+      </w:r>
+      <w:r>
+        <w:rPr>
+          <w:color w:val="FF0000"/>
+        </w:rPr>
+        <w:t xml:space="preserve">all sorts </w:t>
+      </w:r>
+      <w:r>
+        <w:t xml:space="preserve">of possibilities, that things </w:t>
+      </w:r>
+      <w:r>
+        <w:rPr>
+          <w:color w:val="FF0000"/>
+        </w:rPr>
+        <w:t xml:space="preserve">will go wrong </w:t>
+      </w:r>
+      <w:r>
+        <w:t xml:space="preserve">in a program. Type control only </w:t>
+      </w:r>
+      <w:r>
+        <w:rPr>
+          <w:color w:val="FF0000"/>
+        </w:rPr>
+        <w:t>enforces restrictions</w:t>
+      </w:r>
+      <w:r>
+        <w:t xml:space="preserve">. When type controls </w:t>
+      </w:r>
+      <w:r>
+        <w:rPr>
+          <w:color w:val="FF0000"/>
+        </w:rPr>
+        <w:t xml:space="preserve">is </w:t>
+      </w:r>
+      <w:r>
+        <w:t xml:space="preserve">implemented inside </w:t>
+      </w:r>
+      <w:r>
+        <w:rPr>
+          <w:color w:val="FF0000"/>
+        </w:rPr>
+        <w:t>the new computer language</w:t>
+      </w:r>
+      <w:r>
+        <w:t xml:space="preserve">, it </w:t>
+      </w:r>
+      <w:r>
+        <w:rPr>
+          <w:color w:val="FF0000"/>
+        </w:rPr>
+        <w:t xml:space="preserve">is </w:t>
+      </w:r>
+      <w:r>
+        <w:t xml:space="preserve">like </w:t>
+      </w:r>
+      <w:r>
+        <w:rPr>
+          <w:color w:val="FF0000"/>
+        </w:rPr>
+        <w:t xml:space="preserve">nothing extra is </w:t>
+      </w:r>
+      <w:r>
+        <w:t xml:space="preserve">offered, but </w:t>
+      </w:r>
+      <w:r>
+        <w:rPr>
+          <w:color w:val="FF0000"/>
+        </w:rPr>
+        <w:t xml:space="preserve">only </w:t>
+      </w:r>
+      <w:r>
+        <w:t xml:space="preserve">the ability to </w:t>
+      </w:r>
+      <w:r>
+        <w:rPr>
+          <w:color w:val="FF0000"/>
+        </w:rPr>
+        <w:t xml:space="preserve">impose </w:t>
+      </w:r>
+      <w:r>
+        <w:t xml:space="preserve">more </w:t>
+      </w:r>
+      <w:r>
+        <w:rPr>
+          <w:color w:val="FF0000"/>
+        </w:rPr>
+        <w:t xml:space="preserve">restrictions </w:t>
+      </w:r>
+      <w:r>
+        <w:t xml:space="preserve">to the </w:t>
+      </w:r>
+      <w:proofErr w:type="spellStart"/>
+      <w:r>
+        <w:t>possiblities</w:t>
+      </w:r>
+      <w:proofErr w:type="spellEnd"/>
+      <w:r>
+        <w:t xml:space="preserve"> </w:t>
+      </w:r>
+      <w:r>
+        <w:rPr>
+          <w:color w:val="FF0000"/>
+        </w:rPr>
+        <w:t xml:space="preserve">already </w:t>
+      </w:r>
+      <w:r>
+        <w:t>offered.</w:t>
+      </w:r>
+    </w:p>
+    <w:p>
+      <w:pPr>
+        <w:pStyle w:val="Spacing"/>
+      </w:pPr>
+    </w:p>
+    <w:p>
+      <w:pPr>
+        <w:ind w:left="1136"/>
+      </w:pPr>
+      <w:r>
+        <w:t xml:space="preserve">This documentation folder </w:t>
+      </w:r>
+      <w:r>
+        <w:rPr>
+          <w:color w:val="FF0000"/>
+        </w:rPr>
+        <w:t xml:space="preserve">contains only </w:t>
+      </w:r>
+      <w:r>
+        <w:t xml:space="preserve">one document, that </w:t>
+      </w:r>
+      <w:r>
+        <w:rPr>
+          <w:color w:val="FF0000"/>
+        </w:rPr>
+        <w:t xml:space="preserve">contains </w:t>
+      </w:r>
+      <w:r>
+        <w:t xml:space="preserve">a </w:t>
+      </w:r>
+      <w:r>
+        <w:rPr>
+          <w:color w:val="FF0000"/>
+        </w:rPr>
+        <w:t xml:space="preserve">stack-up </w:t>
+      </w:r>
+      <w:r>
+        <w:t xml:space="preserve">of ideas yet </w:t>
+      </w:r>
+      <w:r>
+        <w:rPr>
+          <w:color w:val="FF0000"/>
+        </w:rPr>
+        <w:t xml:space="preserve">to be </w:t>
+      </w:r>
+      <w:r>
+        <w:t xml:space="preserve">turned into </w:t>
+      </w:r>
+      <w:r>
+        <w:rPr>
+          <w:color w:val="FF0000"/>
+        </w:rPr>
+        <w:t xml:space="preserve">good </w:t>
+      </w:r>
+      <w:r>
+        <w:t xml:space="preserve">documentation. It also </w:t>
+      </w:r>
+      <w:r>
+        <w:rPr>
+          <w:color w:val="FF0000"/>
+        </w:rPr>
+        <w:t xml:space="preserve">contains </w:t>
+      </w:r>
+      <w:r>
+        <w:t xml:space="preserve">type control as originally worked out in an </w:t>
+      </w:r>
+      <w:r>
+        <w:rPr>
+          <w:color w:val="FF0000"/>
+        </w:rPr>
+        <w:t xml:space="preserve">older </w:t>
+      </w:r>
+      <w:r>
+        <w:t>design of a diagram notation language.</w:t>
+      </w:r>
+    </w:p>
+    <w:p>
+      <w:pPr>
+        <w:pStyle w:val="Spacing"/>
+      </w:pPr>
+    </w:p>
+    <w:p>
+      <w:pPr>
+        <w:pStyle w:val="Heading3"/>
+      </w:pPr>
+      <w:r>
+        <w:t>Object Resolution</w:t>
+      </w:r>
+    </w:p>
+    <w:p>
+      <w:pPr>
+        <w:pStyle w:val="Spacing"/>
+      </w:pPr>
+    </w:p>
+    <w:p>
+      <w:pPr>
+        <w:ind w:left="1136"/>
+      </w:pPr>
+      <w:r>
+        <w:t xml:space="preserve">Object resolution takes place when a reference to one object </w:t>
+      </w:r>
+      <w:r>
+        <w:rPr>
+          <w:color w:val="FF0000"/>
+        </w:rPr>
+        <w:t xml:space="preserve">is blocked out </w:t>
+      </w:r>
+      <w:r>
+        <w:t xml:space="preserve">by another object, shadowing or overriding the original object. (It also </w:t>
+      </w:r>
+      <w:r>
+        <w:rPr>
+          <w:color w:val="FF0000"/>
+        </w:rPr>
+        <w:t xml:space="preserve">applies </w:t>
+      </w:r>
+      <w:r>
+        <w:t xml:space="preserve">to commands or methods.) A reference </w:t>
+      </w:r>
+      <w:r>
+        <w:rPr>
+          <w:color w:val="FF0000"/>
+        </w:rPr>
+        <w:t xml:space="preserve">is </w:t>
+      </w:r>
+      <w:r>
+        <w:t xml:space="preserve">set to </w:t>
+      </w:r>
+      <w:r>
+        <w:rPr>
+          <w:color w:val="FF0000"/>
+        </w:rPr>
+        <w:t xml:space="preserve">one </w:t>
+      </w:r>
+      <w:r>
+        <w:t xml:space="preserve">object, but instead the reference </w:t>
+      </w:r>
+      <w:r>
+        <w:rPr>
+          <w:color w:val="FF0000"/>
+        </w:rPr>
+        <w:t xml:space="preserve">is </w:t>
+      </w:r>
+      <w:r>
+        <w:t xml:space="preserve">sort of </w:t>
+      </w:r>
+      <w:proofErr w:type="spellStart"/>
+      <w:r>
+        <w:t>inconsentiously</w:t>
+      </w:r>
+      <w:proofErr w:type="spellEnd"/>
+      <w:r>
+        <w:t xml:space="preserve"> </w:t>
+      </w:r>
+      <w:r>
+        <w:rPr>
+          <w:color w:val="FF0000"/>
+        </w:rPr>
+        <w:t xml:space="preserve">gravitated </w:t>
+      </w:r>
+      <w:r>
+        <w:t xml:space="preserve">towards another object. There </w:t>
+      </w:r>
+      <w:r>
+        <w:rPr>
+          <w:color w:val="FF0000"/>
         </w:rPr>
         <w:t xml:space="preserve">are </w:t>
       </w:r>
       <w:r>
-        <w:t>finished. The list begins with the easiest ones to finish. The tougher ones to finish are mentioned last.</w:t>
+        <w:t xml:space="preserve">multiple situations in which object resolution takes place, such as: overriding, overloading, shadowing, ambiguity, implicit conversions and default members. At first it was thought, that these kinds of situations </w:t>
+      </w:r>
+      <w:r>
+        <w:rPr>
+          <w:color w:val="FF0000"/>
+        </w:rPr>
+        <w:t xml:space="preserve">were </w:t>
+      </w:r>
+      <w:r>
+        <w:t xml:space="preserve">due to </w:t>
+      </w:r>
+      <w:r>
+        <w:rPr>
+          <w:color w:val="FF0000"/>
+        </w:rPr>
+        <w:t xml:space="preserve">ambiguity </w:t>
+      </w:r>
+      <w:r>
+        <w:t xml:space="preserve">and the textual nature of code, but in the </w:t>
+      </w:r>
+      <w:r>
+        <w:rPr>
+          <w:color w:val="FF0000"/>
+        </w:rPr>
+        <w:t xml:space="preserve">new computer language </w:t>
+      </w:r>
+      <w:r>
+        <w:t xml:space="preserve">when you draw out the situation in a diagram, they </w:t>
+      </w:r>
+      <w:r>
+        <w:rPr>
+          <w:color w:val="FF0000"/>
+        </w:rPr>
+        <w:t xml:space="preserve">turn out </w:t>
+      </w:r>
+      <w:r>
+        <w:t>to be more like automatically detoured object references.</w:t>
       </w:r>
     </w:p>
     <w:p>
@@ -2553,10 +3684,77 @@
     </w:p>
     <w:p>
       <w:pPr>
+        <w:ind w:left="1136"/>
+      </w:pPr>
+      <w:r>
+        <w:t xml:space="preserve">This documentation </w:t>
+      </w:r>
+      <w:r>
+        <w:rPr>
+          <w:color w:val="FF0000"/>
+        </w:rPr>
+        <w:t xml:space="preserve">is </w:t>
+      </w:r>
+      <w:r>
+        <w:t xml:space="preserve">not </w:t>
+      </w:r>
+      <w:r>
+        <w:rPr>
+          <w:color w:val="FF0000"/>
+        </w:rPr>
+        <w:t xml:space="preserve">finished up </w:t>
+      </w:r>
+      <w:r>
+        <w:t xml:space="preserve">yet. It contains </w:t>
+      </w:r>
+      <w:r>
+        <w:rPr>
+          <w:color w:val="FF0000"/>
+        </w:rPr>
+        <w:t xml:space="preserve">a lot </w:t>
+      </w:r>
+      <w:r>
+        <w:t xml:space="preserve">of ideas, that </w:t>
+      </w:r>
+      <w:r>
+        <w:rPr>
+          <w:color w:val="FF0000"/>
+        </w:rPr>
+        <w:t xml:space="preserve">are not </w:t>
+      </w:r>
+      <w:r>
+        <w:t xml:space="preserve">entirely described yet, that </w:t>
+      </w:r>
+      <w:r>
+        <w:rPr>
+          <w:color w:val="FF0000"/>
+        </w:rPr>
+        <w:t xml:space="preserve">are </w:t>
+      </w:r>
+      <w:r>
+        <w:t xml:space="preserve">yet to be turned into </w:t>
+      </w:r>
+      <w:r>
+        <w:rPr>
+          <w:color w:val="FF0000"/>
+        </w:rPr>
+        <w:t xml:space="preserve">readable </w:t>
+      </w:r>
+      <w:r>
+        <w:t>documentation.</w:t>
+      </w:r>
+    </w:p>
+    <w:p>
+      <w:pPr>
+        <w:pStyle w:val="Spacing"/>
+      </w:pPr>
+    </w:p>
+    <w:p>
+      <w:pPr>
         <w:pStyle w:val="Heading3"/>
       </w:pPr>
       <w:r>
-        <w:t>Type Control</w:t>
+        <w:t>Conditions</w:t>
       </w:r>
     </w:p>
     <w:p>
@@ -2569,197 +3767,43 @@
         <w:ind w:left="1136"/>
       </w:pPr>
       <w:r>
-        <w:t xml:space="preserve">Objects can relate to any arbitrary set of other objects. However, when you set the </w:t>
-      </w:r>
-      <w:r>
-        <w:rPr>
-          <w:i/>
-        </w:rPr>
-        <w:t>class</w:t>
-      </w:r>
-      <w:r>
-        <w:t xml:space="preserve"> of an object, the relations are bound to the rules of the class. This is a form of type control. Another form of type control is when you fix the interface of an object reference. This limits the types of objects you can assign to the </w:t>
-      </w:r>
-      <w:r>
-        <w:t>object refer</w:t>
-      </w:r>
-      <w:r>
-        <w:t>ence. Only objects with a class</w:t>
-      </w:r>
-      <w:r>
+        <w:t xml:space="preserve">You can set </w:t>
+      </w:r>
+      <w:r>
+        <w:rPr>
+          <w:color w:val="FF0000"/>
+        </w:rPr>
+        <w:t xml:space="preserve">rules </w:t>
+      </w:r>
+      <w:r>
+        <w:t xml:space="preserve">for what kind of values </w:t>
+      </w:r>
+      <w:r>
+        <w:rPr>
+          <w:color w:val="FF0000"/>
+        </w:rPr>
+        <w:t xml:space="preserve">can be </w:t>
+      </w:r>
+      <w:r>
+        <w:t xml:space="preserve">filled in into an object and conditions for starting a procedure. You </w:t>
+      </w:r>
+      <w:r>
+        <w:rPr>
+          <w:color w:val="FF0000"/>
+        </w:rPr>
+        <w:t xml:space="preserve">can </w:t>
+      </w:r>
+      <w:r>
+        <w:t>do</w:t>
+      </w:r>
+      <w:r>
+        <w:rPr>
+          <w:color w:val="FF0000"/>
+        </w:rPr>
         <w:t xml:space="preserve"> </w:t>
       </w:r>
       <w:r>
-        <w:t>that support</w:t>
-      </w:r>
-      <w:r>
-        <w:t>s</w:t>
-      </w:r>
-      <w:r>
-        <w:t xml:space="preserve"> the interface</w:t>
-      </w:r>
-      <w:r>
-        <w:t>,</w:t>
-      </w:r>
-      <w:r>
-        <w:t xml:space="preserve"> can then be assigned.</w:t>
-      </w:r>
-    </w:p>
-    <w:p>
-      <w:pPr>
-        <w:pStyle w:val="Spacing"/>
-      </w:pPr>
-    </w:p>
-    <w:p>
-      <w:pPr>
-        <w:ind w:left="1136"/>
-      </w:pPr>
-      <w:r>
-        <w:t xml:space="preserve">Binding an object to more rules is also called </w:t>
-      </w:r>
-      <w:r>
-        <w:rPr>
-          <w:i/>
-        </w:rPr>
-        <w:t>explicit</w:t>
-      </w:r>
-      <w:r>
-        <w:t xml:space="preserve"> </w:t>
-      </w:r>
-      <w:r>
-        <w:t xml:space="preserve">declaration. Not binding an object or object reference to rules is called </w:t>
-      </w:r>
-      <w:r>
-        <w:rPr>
-          <w:i/>
-        </w:rPr>
-        <w:t>generic</w:t>
-      </w:r>
-      <w:r>
-        <w:t xml:space="preserve"> declaration</w:t>
-      </w:r>
-      <w:r>
-        <w:t xml:space="preserve">. Both concepts are </w:t>
-      </w:r>
-      <w:r>
-        <w:rPr>
-          <w:i/>
-        </w:rPr>
-        <w:t>type control</w:t>
-      </w:r>
-      <w:r>
-        <w:t>.</w:t>
-      </w:r>
-    </w:p>
-    <w:p>
-      <w:pPr>
-        <w:pStyle w:val="Spacing"/>
-      </w:pPr>
-    </w:p>
-    <w:p>
-      <w:pPr>
-        <w:ind w:left="1136"/>
-      </w:pPr>
-      <w:r>
-        <w:t xml:space="preserve">Type control is so present inside programming languages, that it seems programming languages can not do without type control. But actually, it is easier to make a programming language without </w:t>
-      </w:r>
-      <w:r>
-        <w:t xml:space="preserve">any </w:t>
-      </w:r>
-      <w:r>
-        <w:t>type control</w:t>
-      </w:r>
-      <w:r>
-        <w:t xml:space="preserve"> in it</w:t>
-      </w:r>
-      <w:r>
-        <w:t>, than to program type control into it. You would think, that when a programming language has to support classes and interfaces, it actually requires the programming language to have all sorts of extra possibilities. But in reality, all the possibilities are already present.</w:t>
-      </w:r>
-    </w:p>
-    <w:p>
-      <w:pPr>
-        <w:ind w:left="1136"/>
-      </w:pPr>
-      <w:r>
-        <w:t>At first there is no type control at all. Anything can reference anything and this results in all sorts of possibilities, that things will go wrong in a program. Type control only enforces restrictions. When type controls is implemented inside the new computer language, it is like nothing extra is offered, but only the ability to impose more restrictions to the possiblities already offered.</w:t>
-      </w:r>
-    </w:p>
-    <w:p>
-      <w:pPr>
-        <w:pStyle w:val="Spacing"/>
-      </w:pPr>
-    </w:p>
-    <w:p>
-      <w:pPr>
-        <w:ind w:left="1136"/>
-      </w:pPr>
-      <w:r>
-        <w:t>This documentation folder contains only one document, that contains a stack-up of ideas yet to be turned into good documentation. It also contains type control as originally worked out in an older design of a diagram notation language.</w:t>
-      </w:r>
-    </w:p>
-    <w:p>
-      <w:pPr>
-        <w:pStyle w:val="Spacing"/>
-      </w:pPr>
-    </w:p>
-    <w:p>
-      <w:pPr>
-        <w:pStyle w:val="Heading3"/>
-      </w:pPr>
-      <w:r>
-        <w:t>Object Resolution</w:t>
-      </w:r>
-    </w:p>
-    <w:p>
-      <w:pPr>
-        <w:pStyle w:val="Spacing"/>
-      </w:pPr>
-    </w:p>
-    <w:p>
-      <w:pPr>
-        <w:ind w:left="1136"/>
-      </w:pPr>
-      <w:r>
-        <w:t>Object resolution takes place when a reference to one object is blocked out by another object, shadowing or overriding the original object. (It also applies to commands or methods.) A reference is set to one object, but instead the reference is sort of inconsentiously gravitated towards another object. There are multiple situations in which object resolution takes place, such as: overriding, overloading, shadowing, ambiguity, implicit conversions and default members. At first it was thought, that these kinds of situations were due to ambiguity and the textual nature of code, but in the new computer language when you draw out the situation in a diagram, they turn out to be more like automatically detoured object references.</w:t>
-      </w:r>
-    </w:p>
-    <w:p>
-      <w:pPr>
-        <w:pStyle w:val="Spacing"/>
-      </w:pPr>
-    </w:p>
-    <w:p>
-      <w:pPr>
-        <w:ind w:left="1136"/>
-      </w:pPr>
-      <w:r>
-        <w:t>This documentation is not finished up yet. It contains a lot of ideas, that are not entirely described yet, that are yet to be turned into readable documentation.</w:t>
-      </w:r>
-    </w:p>
-    <w:p>
-      <w:pPr>
-        <w:pStyle w:val="Spacing"/>
-      </w:pPr>
-    </w:p>
-    <w:p>
-      <w:pPr>
-        <w:pStyle w:val="Heading3"/>
-      </w:pPr>
-      <w:r>
-        <w:t>Conditions</w:t>
-      </w:r>
-    </w:p>
-    <w:p>
-      <w:pPr>
-        <w:pStyle w:val="Spacing"/>
-      </w:pPr>
-    </w:p>
-    <w:p>
-      <w:pPr>
-        <w:ind w:left="1136"/>
-      </w:pPr>
-      <w:r>
-        <w:t xml:space="preserve">You can set rules for what kind of values can be filled in into an object and conditions for starting a procedure. You can do this by adding code to a procedure or to a </w:t>
+        <w:t xml:space="preserve">this by adding code to a procedure or to a </w:t>
       </w:r>
       <w:r>
         <w:rPr>
@@ -2774,9 +3818,135 @@
         <w:t xml:space="preserve">et </w:t>
       </w:r>
       <w:r>
-        <w:t xml:space="preserve">procedure for the assignment of a value. That code then makes sure, that when certain conditions are not met, the execution of the rest of the procedure is refused. This is the low-level way to specify conditions. However, conditions are such an important concept in programming, that they are defined as a separate construct inside the new computer language. Every value object and every command can define a set of conditions, that have to be met or the value will not be assigned or the command will not </w:t>
-      </w:r>
-      <w:r>
+        <w:t xml:space="preserve">procedure for the assignment of a value. That code then </w:t>
+      </w:r>
+      <w:r>
+        <w:rPr>
+          <w:color w:val="FF0000"/>
+        </w:rPr>
+        <w:t>makes sure</w:t>
+      </w:r>
+      <w:r>
+        <w:t xml:space="preserve">, that when certain conditions are </w:t>
+      </w:r>
+      <w:r>
+        <w:rPr>
+          <w:color w:val="FF0000"/>
+        </w:rPr>
+        <w:t>not met</w:t>
+      </w:r>
+      <w:r>
+        <w:t xml:space="preserve">, the execution of the rest of the procedure </w:t>
+      </w:r>
+      <w:r>
+        <w:rPr>
+          <w:color w:val="FF0000"/>
+        </w:rPr>
+        <w:t>is refused</w:t>
+      </w:r>
+      <w:r>
+        <w:t xml:space="preserve">. This is the low-level way to specify conditions. However, conditions </w:t>
+      </w:r>
+      <w:r>
+        <w:rPr>
+          <w:color w:val="FF0000"/>
+        </w:rPr>
+        <w:t xml:space="preserve">are such </w:t>
+      </w:r>
+      <w:r>
+        <w:t xml:space="preserve">an </w:t>
+      </w:r>
+      <w:r>
+        <w:rPr>
+          <w:color w:val="FF0000"/>
+        </w:rPr>
+        <w:t xml:space="preserve">important </w:t>
+      </w:r>
+      <w:r>
+        <w:t xml:space="preserve">concept in programming, that they </w:t>
+      </w:r>
+      <w:r>
+        <w:rPr>
+          <w:color w:val="FF0000"/>
+        </w:rPr>
+        <w:t xml:space="preserve">are defined </w:t>
+      </w:r>
+      <w:r>
+        <w:t xml:space="preserve">as a </w:t>
+      </w:r>
+      <w:r>
+        <w:rPr>
+          <w:color w:val="FF0000"/>
+        </w:rPr>
+        <w:t>separate</w:t>
+      </w:r>
+      <w:r>
+        <w:t xml:space="preserve"> construct inside </w:t>
+      </w:r>
+      <w:r>
+        <w:rPr>
+          <w:color w:val="FF0000"/>
+        </w:rPr>
+        <w:t>the new computer language</w:t>
+      </w:r>
+      <w:r>
+        <w:t xml:space="preserve">. </w:t>
+      </w:r>
+      <w:r>
+        <w:rPr>
+          <w:color w:val="FF0000"/>
+        </w:rPr>
+        <w:t xml:space="preserve">Every </w:t>
+      </w:r>
+      <w:r>
+        <w:t xml:space="preserve">value object and </w:t>
+      </w:r>
+      <w:r>
+        <w:rPr>
+          <w:color w:val="FF0000"/>
+        </w:rPr>
+        <w:t xml:space="preserve">every </w:t>
+      </w:r>
+      <w:r>
+        <w:t xml:space="preserve">command </w:t>
+      </w:r>
+      <w:r>
+        <w:rPr>
+          <w:color w:val="FF0000"/>
+        </w:rPr>
+        <w:t xml:space="preserve">can define </w:t>
+      </w:r>
+      <w:r>
+        <w:t xml:space="preserve">a set of conditions, that </w:t>
+      </w:r>
+      <w:r>
+        <w:rPr>
+          <w:color w:val="FF0000"/>
+        </w:rPr>
+        <w:t xml:space="preserve">have to be met </w:t>
+      </w:r>
+      <w:r>
+        <w:t xml:space="preserve">or the value </w:t>
+      </w:r>
+      <w:r>
+        <w:rPr>
+          <w:color w:val="FF0000"/>
+        </w:rPr>
+        <w:t xml:space="preserve">will not be </w:t>
+      </w:r>
+      <w:r>
+        <w:t xml:space="preserve">assigned or the command </w:t>
+      </w:r>
+      <w:r>
+        <w:rPr>
+          <w:color w:val="FF0000"/>
+        </w:rPr>
+        <w:t xml:space="preserve">will not </w:t>
+      </w:r>
+      <w:r>
+        <w:rPr>
+          <w:color w:val="FF0000"/>
+        </w:rPr>
         <w:t xml:space="preserve">be </w:t>
       </w:r>
       <w:r>
@@ -2786,7 +3956,31 @@
         <w:t>d</w:t>
       </w:r>
       <w:r>
-        <w:t>. The documentation is not worked out yet, and only contains a couple of loose ideas.</w:t>
+        <w:t xml:space="preserve">. The documentation </w:t>
+      </w:r>
+      <w:r>
+        <w:rPr>
+          <w:color w:val="FF0000"/>
+        </w:rPr>
+        <w:t xml:space="preserve">is not </w:t>
+      </w:r>
+      <w:r>
+        <w:t xml:space="preserve">worked out yet, and </w:t>
+      </w:r>
+      <w:r>
+        <w:rPr>
+          <w:color w:val="FF0000"/>
+        </w:rPr>
+        <w:t xml:space="preserve">only contains </w:t>
+      </w:r>
+      <w:r>
+        <w:rPr>
+          <w:color w:val="FF0000"/>
+        </w:rPr>
+        <w:t xml:space="preserve">a couple of </w:t>
+      </w:r>
+      <w:r>
+        <w:t>loose ideas.</w:t>
       </w:r>
     </w:p>
     <w:p>
@@ -2826,7 +4020,16 @@
         <w:ind w:left="1136"/>
       </w:pPr>
       <w:r>
-        <w:t xml:space="preserve">By default, objects inside a collection are not sorted. The </w:t>
+        <w:t xml:space="preserve">By default, objects inside a collection </w:t>
+      </w:r>
+      <w:r>
+        <w:rPr>
+          <w:color w:val="FF0000"/>
+        </w:rPr>
+        <w:t xml:space="preserve">are not </w:t>
+      </w:r>
+      <w:r>
+        <w:t xml:space="preserve">sorted. The </w:t>
       </w:r>
       <w:r>
         <w:rPr>
@@ -2835,16 +4038,61 @@
         <w:t xml:space="preserve">Object Order </w:t>
       </w:r>
       <w:r>
-        <w:t xml:space="preserve">concept should allow sorting a list, and also should provide a proper diagram notation for it. This documentation folder is just a small throw-together of ideas, yet to be turned into good documentation. </w:t>
-      </w:r>
-      <w:r>
-        <w:rPr>
-          <w:i/>
-        </w:rPr>
-        <w:t xml:space="preserve">Object Order </w:t>
-      </w:r>
-      <w:r>
-        <w:t>was not implemented yet inside versions 0.9 and 2.0 of the new computer language, because it was not needed at the time yet.</w:t>
+        <w:t xml:space="preserve">concept </w:t>
+      </w:r>
+      <w:r>
+        <w:rPr>
+          <w:color w:val="FF0000"/>
+        </w:rPr>
+        <w:t xml:space="preserve">should </w:t>
+      </w:r>
+      <w:r>
+        <w:t xml:space="preserve">allow sorting a list, and also </w:t>
+      </w:r>
+      <w:r>
+        <w:rPr>
+          <w:color w:val="FF0000"/>
+        </w:rPr>
+        <w:t xml:space="preserve">should </w:t>
+      </w:r>
+      <w:r>
+        <w:t xml:space="preserve">provide a </w:t>
+      </w:r>
+      <w:r>
+        <w:rPr>
+          <w:color w:val="FF0000"/>
+        </w:rPr>
+        <w:t xml:space="preserve">proper </w:t>
+      </w:r>
+      <w:r>
+        <w:t xml:space="preserve">diagram notation for it. This documentation </w:t>
+      </w:r>
+      <w:r>
+        <w:rPr>
+          <w:color w:val="FF0000"/>
+        </w:rPr>
+        <w:t xml:space="preserve">folder is just a small throw-together </w:t>
+      </w:r>
+      <w:r>
+        <w:t xml:space="preserve">of ideas, yet </w:t>
+      </w:r>
+      <w:r>
+        <w:rPr>
+          <w:color w:val="FF0000"/>
+        </w:rPr>
+        <w:t xml:space="preserve">to be </w:t>
+      </w:r>
+      <w:r>
+        <w:t xml:space="preserve">turned into </w:t>
+      </w:r>
+      <w:r>
+        <w:rPr>
+          <w:color w:val="FF0000"/>
+        </w:rPr>
+        <w:t xml:space="preserve">good </w:t>
+      </w:r>
+      <w:r>
+        <w:t>documentation.</w:t>
       </w:r>
     </w:p>
     <w:p>
@@ -2870,13 +4118,49 @@
         <w:ind w:left="1136"/>
       </w:pPr>
       <w:r>
-        <w:t xml:space="preserve">This folder contains </w:t>
-      </w:r>
-      <w:r>
+        <w:t xml:space="preserve">This folder </w:t>
+      </w:r>
+      <w:r>
+        <w:rPr>
+          <w:color w:val="FF0000"/>
+        </w:rPr>
+        <w:t xml:space="preserve">contains </w:t>
+      </w:r>
+      <w:r>
+        <w:rPr>
+          <w:color w:val="FF0000"/>
+        </w:rPr>
         <w:t xml:space="preserve">some </w:t>
       </w:r>
       <w:r>
-        <w:t>articles, for which a proper place was not found yet. There are not many articles inside this documentation folder.</w:t>
+        <w:t xml:space="preserve">articles, for which a </w:t>
+      </w:r>
+      <w:r>
+        <w:rPr>
+          <w:color w:val="FF0000"/>
+        </w:rPr>
+        <w:t xml:space="preserve">proper </w:t>
+      </w:r>
+      <w:r>
+        <w:t xml:space="preserve">place </w:t>
+      </w:r>
+      <w:r>
+        <w:rPr>
+          <w:color w:val="FF0000"/>
+        </w:rPr>
+        <w:t xml:space="preserve">was not </w:t>
+      </w:r>
+      <w:r>
+        <w:t xml:space="preserve">found yet. There </w:t>
+      </w:r>
+      <w:r>
+        <w:rPr>
+          <w:color w:val="FF0000"/>
+        </w:rPr>
+        <w:t xml:space="preserve">are not many </w:t>
+      </w:r>
+      <w:r>
+        <w:t>articles inside this documentation folder.</w:t>
       </w:r>
     </w:p>
     <w:p>
@@ -2916,7 +4200,46 @@
         <w:ind w:left="1136"/>
       </w:pPr>
       <w:r>
-        <w:t>The diagram should be fully automatically drawn out. The metrics and positioning of the shapes and lines are automatically determined.</w:t>
+        <w:t xml:space="preserve">The diagram </w:t>
+      </w:r>
+      <w:r>
+        <w:rPr>
+          <w:color w:val="FF0000"/>
+        </w:rPr>
+        <w:t xml:space="preserve">should </w:t>
+      </w:r>
+      <w:r>
+        <w:t xml:space="preserve">be </w:t>
+      </w:r>
+      <w:r>
+        <w:rPr>
+          <w:color w:val="FF0000"/>
+        </w:rPr>
+        <w:t xml:space="preserve">fully </w:t>
+      </w:r>
+      <w:r>
+        <w:t xml:space="preserve">automatically </w:t>
+      </w:r>
+      <w:r>
+        <w:t xml:space="preserve">drawn out. The metrics and positioning of the shapes and lines </w:t>
+      </w:r>
+      <w:r>
+        <w:rPr>
+          <w:color w:val="FF0000"/>
+        </w:rPr>
+        <w:t xml:space="preserve">are </w:t>
+      </w:r>
+      <w:r>
+        <w:t xml:space="preserve">automatically </w:t>
+      </w:r>
+      <w:r>
+        <w:rPr>
+          <w:color w:val="FF0000"/>
+        </w:rPr>
+        <w:t>determined</w:t>
+      </w:r>
+      <w:r>
+        <w:t>.</w:t>
       </w:r>
       <w:r>
         <w:t xml:space="preserve"> </w:t>
@@ -2928,7 +4251,76 @@
         <w:t xml:space="preserve">also </w:t>
       </w:r>
       <w:r>
-        <w:t>covers the different kinds of ways you can express systematics. The basic ideas about a diagram notation were already covered at the beginning of the new computer language documentation, because it was important to quickly introduce those. The diagram expression is also explained throughout the code concepts documentation. This part of the documentation will cover the remaining topics about the diagram expression.</w:t>
+        <w:rPr>
+          <w:color w:val="FF0000"/>
+        </w:rPr>
+        <w:t xml:space="preserve">covers </w:t>
+      </w:r>
+      <w:r>
+        <w:t xml:space="preserve">the different kinds of ways you can express systematics. The basic ideas about a diagram notation </w:t>
+      </w:r>
+      <w:r>
+        <w:rPr>
+          <w:color w:val="FF0000"/>
+        </w:rPr>
+        <w:t xml:space="preserve">were already </w:t>
+      </w:r>
+      <w:r>
+        <w:t xml:space="preserve">covered at the beginning of the </w:t>
+      </w:r>
+      <w:r>
+        <w:rPr>
+          <w:color w:val="FF0000"/>
+        </w:rPr>
+        <w:t xml:space="preserve">new computer language </w:t>
+      </w:r>
+      <w:r>
+        <w:t xml:space="preserve">documentation, because it </w:t>
+      </w:r>
+      <w:r>
+        <w:rPr>
+          <w:color w:val="FF0000"/>
+        </w:rPr>
+        <w:t xml:space="preserve">was important </w:t>
+      </w:r>
+      <w:r>
+        <w:t xml:space="preserve">to </w:t>
+      </w:r>
+      <w:r>
+        <w:rPr>
+          <w:color w:val="FF0000"/>
+        </w:rPr>
+        <w:t xml:space="preserve">quickly </w:t>
+      </w:r>
+      <w:r>
+        <w:t xml:space="preserve">introduce those. The diagram expression </w:t>
+      </w:r>
+      <w:r>
+        <w:rPr>
+          <w:color w:val="FF0000"/>
+        </w:rPr>
+        <w:t xml:space="preserve">is </w:t>
+      </w:r>
+      <w:r>
+        <w:t xml:space="preserve">also </w:t>
+      </w:r>
+      <w:r>
+        <w:rPr>
+          <w:color w:val="FF0000"/>
+        </w:rPr>
+        <w:t xml:space="preserve">explained throughout </w:t>
+      </w:r>
+      <w:r>
+        <w:t xml:space="preserve">the code concepts documentation. This part of the documentation </w:t>
+      </w:r>
+      <w:r>
+        <w:rPr>
+          <w:color w:val="FF0000"/>
+        </w:rPr>
+        <w:t xml:space="preserve">will </w:t>
+      </w:r>
+      <w:r>
+        <w:t>cover the remaining topics about the diagram expression.</w:t>
       </w:r>
     </w:p>
     <w:p>
@@ -2936,7 +4328,97 @@
         <w:ind w:left="1136"/>
       </w:pPr>
       <w:r>
-        <w:t>The idea behind expression in general is that a program’s systematics are not described by text code, but text code as well as the diagram notation are a mere expression of systematics, stored in a binary way as interlinked objects. Much of this documentation folder is a mere throw-together of ideas or pieces of text, that came out of previous descriptions of new computer programming languages.</w:t>
+        <w:t xml:space="preserve">The idea behind expression in general </w:t>
+      </w:r>
+      <w:r>
+        <w:rPr>
+          <w:color w:val="FF0000"/>
+        </w:rPr>
+        <w:t xml:space="preserve">is </w:t>
+      </w:r>
+      <w:r>
+        <w:t xml:space="preserve">that a program’s systematics </w:t>
+      </w:r>
+      <w:r>
+        <w:rPr>
+          <w:color w:val="FF0000"/>
+        </w:rPr>
+        <w:t xml:space="preserve">are not </w:t>
+      </w:r>
+      <w:r>
+        <w:t xml:space="preserve">described by text code, but text code as well as the diagram notation </w:t>
+      </w:r>
+      <w:r>
+        <w:rPr>
+          <w:color w:val="FF0000"/>
+        </w:rPr>
+        <w:t xml:space="preserve">are </w:t>
+      </w:r>
+      <w:r>
+        <w:t>a</w:t>
+      </w:r>
+      <w:r>
+        <w:rPr>
+          <w:color w:val="FF0000"/>
+        </w:rPr>
+        <w:t xml:space="preserve"> </w:t>
+      </w:r>
+      <w:r>
+        <w:rPr>
+          <w:color w:val="FF0000"/>
+        </w:rPr>
+        <w:t xml:space="preserve">mere </w:t>
+      </w:r>
+      <w:r>
+        <w:t xml:space="preserve">expression of systematics, </w:t>
+      </w:r>
+      <w:r>
+        <w:rPr>
+          <w:color w:val="FF0000"/>
+        </w:rPr>
+        <w:t xml:space="preserve">stored </w:t>
+      </w:r>
+      <w:r>
+        <w:t xml:space="preserve">in a binary way as interlinked objects. Much of this documentation </w:t>
+      </w:r>
+      <w:r>
+        <w:rPr>
+          <w:color w:val="FF0000"/>
+        </w:rPr>
+        <w:t xml:space="preserve">folder is </w:t>
+      </w:r>
+      <w:r>
+        <w:t xml:space="preserve">a </w:t>
+      </w:r>
+      <w:r>
+        <w:rPr>
+          <w:color w:val="FF0000"/>
+        </w:rPr>
+        <w:t xml:space="preserve">mere throw-together </w:t>
+      </w:r>
+      <w:r>
+        <w:t xml:space="preserve">of ideas or pieces of text, that </w:t>
+      </w:r>
+      <w:r>
+        <w:rPr>
+          <w:color w:val="FF0000"/>
+        </w:rPr>
+        <w:t xml:space="preserve">came </w:t>
+      </w:r>
+      <w:r>
+        <w:t xml:space="preserve">out of previous descriptions of </w:t>
+      </w:r>
+      <w:r>
+        <w:rPr>
+          <w:color w:val="FF0000"/>
+        </w:rPr>
+        <w:t xml:space="preserve">new </w:t>
+      </w:r>
+      <w:r>
+        <w:t>computer programming languages</w:t>
+      </w:r>
+      <w:r>
+        <w:t>.</w:t>
       </w:r>
     </w:p>
     <w:p>
@@ -2944,7 +4426,97 @@
         <w:ind w:left="1136"/>
       </w:pPr>
       <w:r>
-        <w:t>Text code and diagram expression can be complemented by any other form of expression. Displaying data in tabular form is another form of expression. Expressing data and commands in a graphical windows user interface is also an alternative form of expression of systematics. Furthermore, certain objects have specialized expressions. For instance a sound object may be expressed by playing its sound, but not all objects can be expressed by playing it as sound. All expressions are considered alternative expressions of systematics, just like text code and diagram code.</w:t>
+        <w:t xml:space="preserve">Text code and diagram expression </w:t>
+      </w:r>
+      <w:r>
+        <w:rPr>
+          <w:color w:val="FF0000"/>
+        </w:rPr>
+        <w:t xml:space="preserve">can be </w:t>
+      </w:r>
+      <w:r>
+        <w:t xml:space="preserve">complemented by </w:t>
+      </w:r>
+      <w:r>
+        <w:rPr>
+          <w:color w:val="FF0000"/>
+        </w:rPr>
+        <w:t xml:space="preserve">any </w:t>
+      </w:r>
+      <w:r>
+        <w:t xml:space="preserve">other form of expression. Displaying data in tabular form </w:t>
+      </w:r>
+      <w:r>
+        <w:rPr>
+          <w:color w:val="FF0000"/>
+        </w:rPr>
+        <w:t xml:space="preserve">is </w:t>
+      </w:r>
+      <w:r>
+        <w:t xml:space="preserve">another form of expression. Expressing data and commands in a graphical windows user interface </w:t>
+      </w:r>
+      <w:r>
+        <w:rPr>
+          <w:color w:val="FF0000"/>
+        </w:rPr>
+        <w:t>is</w:t>
+      </w:r>
+      <w:r>
+        <w:t xml:space="preserve"> also an alternative form of expression of systematics. Furthermore, certain objects </w:t>
+      </w:r>
+      <w:r>
+        <w:rPr>
+          <w:color w:val="FF0000"/>
+        </w:rPr>
+        <w:t xml:space="preserve">have </w:t>
+      </w:r>
+      <w:r>
+        <w:t xml:space="preserve">specialized expressions. For instance a sound object may be expressed by playing its sound, but </w:t>
+      </w:r>
+      <w:r>
+        <w:rPr>
+          <w:color w:val="FF0000"/>
+        </w:rPr>
+        <w:t xml:space="preserve">not all </w:t>
+      </w:r>
+      <w:r>
+        <w:t xml:space="preserve">objects </w:t>
+      </w:r>
+      <w:r>
+        <w:rPr>
+          <w:color w:val="FF0000"/>
+        </w:rPr>
+        <w:t xml:space="preserve">can </w:t>
+      </w:r>
+      <w:r>
+        <w:t xml:space="preserve">be expressed by playing it as sound. </w:t>
+      </w:r>
+      <w:r>
+        <w:rPr>
+          <w:color w:val="FF0000"/>
+        </w:rPr>
+        <w:t xml:space="preserve">All </w:t>
+      </w:r>
+      <w:r>
+        <w:t xml:space="preserve">expressions </w:t>
+      </w:r>
+      <w:r>
+        <w:rPr>
+          <w:color w:val="FF0000"/>
+        </w:rPr>
+        <w:t xml:space="preserve">are </w:t>
+      </w:r>
+      <w:r>
+        <w:t xml:space="preserve">considered alternative expressions of systematics, </w:t>
+      </w:r>
+      <w:r>
+        <w:rPr>
+          <w:color w:val="FF0000"/>
+        </w:rPr>
+        <w:t xml:space="preserve">just like </w:t>
+      </w:r>
+      <w:r>
+        <w:t>text code and diagram code.</w:t>
       </w:r>
     </w:p>
     <w:p>
@@ -2966,10 +4538,28 @@
         <w:ind w:left="1136"/>
       </w:pPr>
       <w:r>
-        <w:t>C</w:t>
-      </w:r>
-      <w:r>
-        <w:t>ontains summaries of other languages, mainly C and C++, in the form of bulleted lists. They were made around the year 2004 during an analysis of the grammar of C and C++ to compare them to the new computer language.</w:t>
+        <w:rPr>
+          <w:color w:val="FF0000"/>
+        </w:rPr>
+        <w:t xml:space="preserve">Contains </w:t>
+      </w:r>
+      <w:r>
+        <w:t xml:space="preserve">summaries of other languages, mainly C and C++, in the form of bulleted lists. They </w:t>
+      </w:r>
+      <w:r>
+        <w:t xml:space="preserve">were </w:t>
+      </w:r>
+      <w:r>
+        <w:t xml:space="preserve">made around the year 2004 during an analysis of the grammar of C and C++ to compare them to </w:t>
+      </w:r>
+      <w:r>
+        <w:rPr>
+          <w:color w:val="FF0000"/>
+        </w:rPr>
+        <w:t>the new computer language</w:t>
+      </w:r>
+      <w:r>
+        <w:t>.</w:t>
       </w:r>
     </w:p>
     <w:p>
@@ -3009,7 +4599,34 @@
         <w:ind w:left="1136"/>
       </w:pPr>
       <w:r>
-        <w:t>This folder contains previous versions of descriptions of a new computer programming language.</w:t>
+        <w:t xml:space="preserve">This folder </w:t>
+      </w:r>
+      <w:r>
+        <w:rPr>
+          <w:color w:val="FF0000"/>
+        </w:rPr>
+        <w:t xml:space="preserve">contains </w:t>
+      </w:r>
+      <w:r>
+        <w:t>previous version</w:t>
+      </w:r>
+      <w:r>
+        <w:rPr>
+          <w:color w:val="FF0000"/>
+        </w:rPr>
+        <w:t>s</w:t>
+      </w:r>
+      <w:r>
+        <w:t xml:space="preserve"> of descriptions of </w:t>
+      </w:r>
+      <w:r>
+        <w:rPr>
+          <w:color w:val="FF0000"/>
+        </w:rPr>
+        <w:t>a new computer programming language</w:t>
+      </w:r>
+      <w:r>
+        <w:t>.</w:t>
       </w:r>
     </w:p>
     <w:p>
@@ -3049,10 +4666,26 @@
         <w:rPr>
           <w:i/>
         </w:rPr>
-        <w:t>The texts below are loose ideas, yet to be turned into good documentation.</w:t>
-      </w:r>
-    </w:p>
-    <w:p/>
+        <w:t xml:space="preserve">The texts below are loose ideas, yet to be turned into </w:t>
+      </w:r>
+      <w:r>
+        <w:rPr>
+          <w:i/>
+          <w:color w:val="FF0000"/>
+        </w:rPr>
+        <w:t xml:space="preserve">good </w:t>
+      </w:r>
+      <w:r>
+        <w:rPr>
+          <w:i/>
+        </w:rPr>
+        <w:t>documentation.</w:t>
+      </w:r>
+    </w:p>
+    <w:p>
+      <w:bookmarkStart w:id="0" w:name="_GoBack"/>
+      <w:bookmarkEnd w:id="0"/>
+    </w:p>
     <w:p/>
     <w:p>
       <w:pPr>
@@ -3081,7 +4714,15 @@
     </w:p>
     <w:p>
       <w:r>
-        <w:t>- 'Subtext' implies that this is always possible, but ofcourse underlying procedures could be</w:t>
+        <w:t xml:space="preserve">- 'Subtext' implies that this is always possible, but </w:t>
+      </w:r>
+      <w:proofErr w:type="spellStart"/>
+      <w:r>
+        <w:t>ofcourse</w:t>
+      </w:r>
+      <w:proofErr w:type="spellEnd"/>
+      <w:r>
+        <w:t xml:space="preserve"> underlying procedures could be</w:t>
       </w:r>
     </w:p>
     <w:p>
@@ -3107,8 +4748,13 @@
     </w:p>
     <w:p/>
     <w:p>
-      <w:r>
-        <w:t>Analyse the features of F# and find a place for it in my system.</w:t>
+      <w:proofErr w:type="spellStart"/>
+      <w:r>
+        <w:t>Analyse</w:t>
+      </w:r>
+      <w:proofErr w:type="spellEnd"/>
+      <w:r>
+        <w:t xml:space="preserve"> the features of F# and find a place for it in my system.</w:t>
       </w:r>
     </w:p>
     <w:p>
@@ -3154,47 +4800,131 @@
         <w:rPr>
           <w:lang w:val="nl-NL"/>
         </w:rPr>
-        <w:t>Caché bestrijkt vele gebieden al, waar Code een oplossing voor biedt. Het relationeel en object georienteerd unifyen, dan zit daar eigenlijk al bijna compleet in.</w:t>
-      </w:r>
-    </w:p>
-    <w:p>
-      <w:pPr>
-        <w:rPr>
-          <w:lang w:val="nl-NL"/>
-        </w:rPr>
-      </w:pPr>
-    </w:p>
-    <w:p>
-      <w:pPr>
-        <w:rPr>
-          <w:lang w:val="nl-NL"/>
-        </w:rPr>
-      </w:pPr>
-      <w:r>
-        <w:rPr>
-          <w:lang w:val="nl-NL"/>
-        </w:rPr>
-        <w:t>Afgeleide containment relaties niet, diagrammen niet en applicatie feature generatie niet, en aspecten niet (ik zal naast standaard aspecten van JJ, zorgen dan je customer concepten kunt introduceren.) extended inheritance niet, kiezen tussen geheugen en schrijf niet, speciale security niet.</w:t>
-      </w:r>
-    </w:p>
-    <w:p>
-      <w:pPr>
-        <w:rPr>
-          <w:lang w:val="nl-NL"/>
-        </w:rPr>
-      </w:pPr>
-    </w:p>
-    <w:p>
-      <w:pPr>
-        <w:rPr>
-          <w:lang w:val="nl-NL"/>
-        </w:rPr>
-      </w:pPr>
-      <w:r>
-        <w:rPr>
-          <w:lang w:val="nl-NL"/>
-        </w:rPr>
-        <w:t>Dat soort concepten niet, maar het hele idee relationeel en object georienteerd gelijk trekken wel. Behalve echt 1 taal maken van OO en SQL</w:t>
+        <w:t xml:space="preserve">Caché bestrijkt vele gebieden al, waar Code een oplossing voor biedt. Het relationeel en object </w:t>
+      </w:r>
+      <w:proofErr w:type="spellStart"/>
+      <w:r>
+        <w:rPr>
+          <w:lang w:val="nl-NL"/>
+        </w:rPr>
+        <w:t>georienteerd</w:t>
+      </w:r>
+      <w:proofErr w:type="spellEnd"/>
+      <w:r>
+        <w:rPr>
+          <w:lang w:val="nl-NL"/>
+        </w:rPr>
+        <w:t xml:space="preserve"> </w:t>
+      </w:r>
+      <w:proofErr w:type="spellStart"/>
+      <w:r>
+        <w:rPr>
+          <w:lang w:val="nl-NL"/>
+        </w:rPr>
+        <w:t>unifyen</w:t>
+      </w:r>
+      <w:proofErr w:type="spellEnd"/>
+      <w:r>
+        <w:rPr>
+          <w:lang w:val="nl-NL"/>
+        </w:rPr>
+        <w:t>, dan zit daar eigenlijk al bijna compleet in.</w:t>
+      </w:r>
+    </w:p>
+    <w:p>
+      <w:pPr>
+        <w:rPr>
+          <w:lang w:val="nl-NL"/>
+        </w:rPr>
+      </w:pPr>
+    </w:p>
+    <w:p>
+      <w:pPr>
+        <w:rPr>
+          <w:lang w:val="nl-NL"/>
+        </w:rPr>
+      </w:pPr>
+      <w:r>
+        <w:rPr>
+          <w:lang w:val="nl-NL"/>
+        </w:rPr>
+        <w:t xml:space="preserve">Afgeleide </w:t>
+      </w:r>
+      <w:proofErr w:type="spellStart"/>
+      <w:r>
+        <w:rPr>
+          <w:lang w:val="nl-NL"/>
+        </w:rPr>
+        <w:t>containment</w:t>
+      </w:r>
+      <w:proofErr w:type="spellEnd"/>
+      <w:r>
+        <w:rPr>
+          <w:lang w:val="nl-NL"/>
+        </w:rPr>
+        <w:t xml:space="preserve"> relaties niet, diagrammen niet en applicatie feature generatie niet, en aspecten niet (ik zal naast standaard aspecten van JJ, zorgen dan je customer concepten kunt introduceren.) </w:t>
+      </w:r>
+      <w:proofErr w:type="spellStart"/>
+      <w:r>
+        <w:rPr>
+          <w:lang w:val="nl-NL"/>
+        </w:rPr>
+        <w:t>extended</w:t>
+      </w:r>
+      <w:proofErr w:type="spellEnd"/>
+      <w:r>
+        <w:rPr>
+          <w:lang w:val="nl-NL"/>
+        </w:rPr>
+        <w:t xml:space="preserve"> </w:t>
+      </w:r>
+      <w:proofErr w:type="spellStart"/>
+      <w:r>
+        <w:rPr>
+          <w:lang w:val="nl-NL"/>
+        </w:rPr>
+        <w:t>inheritance</w:t>
+      </w:r>
+      <w:proofErr w:type="spellEnd"/>
+      <w:r>
+        <w:rPr>
+          <w:lang w:val="nl-NL"/>
+        </w:rPr>
+        <w:t xml:space="preserve"> niet, kiezen tussen geheugen en schrijf niet, speciale security niet.</w:t>
+      </w:r>
+    </w:p>
+    <w:p>
+      <w:pPr>
+        <w:rPr>
+          <w:lang w:val="nl-NL"/>
+        </w:rPr>
+      </w:pPr>
+    </w:p>
+    <w:p>
+      <w:pPr>
+        <w:rPr>
+          <w:lang w:val="nl-NL"/>
+        </w:rPr>
+      </w:pPr>
+      <w:r>
+        <w:rPr>
+          <w:lang w:val="nl-NL"/>
+        </w:rPr>
+        <w:t xml:space="preserve">Dat soort concepten niet, maar het hele idee relationeel en object </w:t>
+      </w:r>
+      <w:proofErr w:type="spellStart"/>
+      <w:r>
+        <w:rPr>
+          <w:lang w:val="nl-NL"/>
+        </w:rPr>
+        <w:t>georienteerd</w:t>
+      </w:r>
+      <w:proofErr w:type="spellEnd"/>
+      <w:r>
+        <w:rPr>
+          <w:lang w:val="nl-NL"/>
+        </w:rPr>
+        <w:t xml:space="preserve"> gelijk trekken wel. Behalve echt 1 taal maken van OO en SQL</w:t>
       </w:r>
     </w:p>
     <w:p>
@@ -3238,7 +4968,49 @@
         <w:rPr>
           <w:lang w:val="nl-NL"/>
         </w:rPr>
-        <w:t>Wat nog steeds wel origineel is, ook ten opzichte van Cache, is de visie om OO ondergeschikt te maken aan het relationele model. In OO - Relational oplossingen wordt in object-relational mapping, OO bovenop relationeel geplaatst. Chaché zet de OO benadering ook bovenaan, en de relationele benadering als handig alternatief.</w:t>
+        <w:t xml:space="preserve">Wat nog steeds wel origineel is, ook ten opzichte van Cache, is de visie om OO ondergeschikt te maken aan het relationele model. In OO - </w:t>
+      </w:r>
+      <w:proofErr w:type="spellStart"/>
+      <w:r>
+        <w:rPr>
+          <w:lang w:val="nl-NL"/>
+        </w:rPr>
+        <w:t>Relational</w:t>
+      </w:r>
+      <w:proofErr w:type="spellEnd"/>
+      <w:r>
+        <w:rPr>
+          <w:lang w:val="nl-NL"/>
+        </w:rPr>
+        <w:t xml:space="preserve"> oplossingen wordt in object-</w:t>
+      </w:r>
+      <w:proofErr w:type="spellStart"/>
+      <w:r>
+        <w:rPr>
+          <w:lang w:val="nl-NL"/>
+        </w:rPr>
+        <w:t>relational</w:t>
+      </w:r>
+      <w:proofErr w:type="spellEnd"/>
+      <w:r>
+        <w:rPr>
+          <w:lang w:val="nl-NL"/>
+        </w:rPr>
+        <w:t xml:space="preserve"> mapping, OO bovenop relationeel geplaatst. </w:t>
+      </w:r>
+      <w:proofErr w:type="spellStart"/>
+      <w:r>
+        <w:rPr>
+          <w:lang w:val="nl-NL"/>
+        </w:rPr>
+        <w:t>Chaché</w:t>
+      </w:r>
+      <w:proofErr w:type="spellEnd"/>
+      <w:r>
+        <w:rPr>
+          <w:lang w:val="nl-NL"/>
+        </w:rPr>
+        <w:t xml:space="preserve"> zet de OO benadering ook bovenaan, en de relationele benadering als handig alternatief.</w:t>
       </w:r>
     </w:p>
     <w:p>
@@ -3260,7 +5032,27 @@
           <w:i/>
           <w:lang w:val="nl-NL"/>
         </w:rPr>
-        <w:t>OO Versus Relational Database</w:t>
+        <w:t xml:space="preserve">OO Versus </w:t>
+      </w:r>
+      <w:proofErr w:type="spellStart"/>
+      <w:r>
+        <w:rPr>
+          <w:rFonts w:cs="Arial"/>
+          <w:bCs/>
+          <w:i/>
+          <w:lang w:val="nl-NL"/>
+        </w:rPr>
+        <w:t>Relational</w:t>
+      </w:r>
+      <w:proofErr w:type="spellEnd"/>
+      <w:r>
+        <w:rPr>
+          <w:rFonts w:cs="Arial"/>
+          <w:bCs/>
+          <w:i/>
+          <w:lang w:val="nl-NL"/>
+        </w:rPr>
+        <w:t xml:space="preserve"> Database</w:t>
       </w:r>
     </w:p>
     <w:p>
@@ -3293,40 +5085,104 @@
         <w:rPr>
           <w:lang w:val="nl-NL"/>
         </w:rPr>
-        <w:t>Ik denk dat het ook een zaak is twee-kampen. Ik zie in beide methodes het licht.</w:t>
-      </w:r>
-    </w:p>
-    <w:p>
-      <w:pPr>
-        <w:rPr>
-          <w:lang w:val="nl-NL"/>
-        </w:rPr>
-      </w:pPr>
-    </w:p>
-    <w:p>
-      <w:pPr>
-        <w:rPr>
-          <w:lang w:val="nl-NL"/>
-        </w:rPr>
-      </w:pPr>
-      <w:r>
-        <w:rPr>
-          <w:lang w:val="nl-NL"/>
-        </w:rPr>
-        <w:t>Anderen vinden OO bijvoorbeeld het beste, en voegen hier relationeel aan toe, en andere mensen vinden relationeel het handigste, en voegen hier OO aan toe. Don’t want to consider</w:t>
-      </w:r>
-    </w:p>
-    <w:p>
-      <w:pPr>
-        <w:rPr>
-          <w:lang w:val="nl-NL"/>
-        </w:rPr>
-      </w:pPr>
-      <w:r>
-        <w:rPr>
-          <w:lang w:val="nl-NL"/>
-        </w:rPr>
-        <w:t>Je moet dus echt aansporen dingen in de objectstructuur te embedded en daar met recursie op te lossen, in plaats van EEN moeilijke procedure erlangs schrijven</w:t>
+        <w:t xml:space="preserve">Ik denk dat het ook een zaak is </w:t>
+      </w:r>
+      <w:proofErr w:type="spellStart"/>
+      <w:r>
+        <w:rPr>
+          <w:lang w:val="nl-NL"/>
+        </w:rPr>
+        <w:t>twee-kampen</w:t>
+      </w:r>
+      <w:proofErr w:type="spellEnd"/>
+      <w:r>
+        <w:rPr>
+          <w:lang w:val="nl-NL"/>
+        </w:rPr>
+        <w:t>. Ik zie in beide methodes het licht.</w:t>
+      </w:r>
+    </w:p>
+    <w:p>
+      <w:pPr>
+        <w:rPr>
+          <w:lang w:val="nl-NL"/>
+        </w:rPr>
+      </w:pPr>
+    </w:p>
+    <w:p>
+      <w:pPr>
+        <w:rPr>
+          <w:lang w:val="nl-NL"/>
+        </w:rPr>
+      </w:pPr>
+      <w:r>
+        <w:rPr>
+          <w:lang w:val="nl-NL"/>
+        </w:rPr>
+        <w:t xml:space="preserve">Anderen vinden OO bijvoorbeeld het beste, en voegen hier relationeel aan toe, en andere mensen vinden relationeel het handigste, en voegen hier OO aan toe. </w:t>
+      </w:r>
+      <w:proofErr w:type="spellStart"/>
+      <w:r>
+        <w:rPr>
+          <w:lang w:val="nl-NL"/>
+        </w:rPr>
+        <w:t>Don’t</w:t>
+      </w:r>
+      <w:proofErr w:type="spellEnd"/>
+      <w:r>
+        <w:rPr>
+          <w:lang w:val="nl-NL"/>
+        </w:rPr>
+        <w:t xml:space="preserve"> want </w:t>
+      </w:r>
+      <w:proofErr w:type="spellStart"/>
+      <w:r>
+        <w:rPr>
+          <w:lang w:val="nl-NL"/>
+        </w:rPr>
+        <w:t>to</w:t>
+      </w:r>
+      <w:proofErr w:type="spellEnd"/>
+      <w:r>
+        <w:rPr>
+          <w:lang w:val="nl-NL"/>
+        </w:rPr>
+        <w:t xml:space="preserve"> </w:t>
+      </w:r>
+      <w:proofErr w:type="spellStart"/>
+      <w:r>
+        <w:rPr>
+          <w:lang w:val="nl-NL"/>
+        </w:rPr>
+        <w:t>consider</w:t>
+      </w:r>
+      <w:proofErr w:type="spellEnd"/>
+    </w:p>
+    <w:p>
+      <w:pPr>
+        <w:rPr>
+          <w:lang w:val="nl-NL"/>
+        </w:rPr>
+      </w:pPr>
+      <w:r>
+        <w:rPr>
+          <w:lang w:val="nl-NL"/>
+        </w:rPr>
+        <w:t xml:space="preserve">Je moet dus echt aansporen dingen in de objectstructuur te </w:t>
+      </w:r>
+      <w:proofErr w:type="spellStart"/>
+      <w:r>
+        <w:rPr>
+          <w:lang w:val="nl-NL"/>
+        </w:rPr>
+        <w:t>embedded</w:t>
+      </w:r>
+      <w:proofErr w:type="spellEnd"/>
+      <w:r>
+        <w:rPr>
+          <w:lang w:val="nl-NL"/>
+        </w:rPr>
+        <w:t xml:space="preserve"> en daar met recursie op te lossen, in plaats van EEN moeilijke procedure erlangs schrijven</w:t>
       </w:r>
     </w:p>
     <w:p>
@@ -3398,67 +5254,117 @@
         <w:rPr>
           <w:lang w:val="nl-NL"/>
         </w:rPr>
-        <w:t>Zoek op in HTML for Dummies hoe je naar een 'bookmark' springt.</w:t>
-      </w:r>
-    </w:p>
-    <w:p>
-      <w:pPr>
-        <w:rPr>
-          <w:lang w:val="nl-NL"/>
-        </w:rPr>
-      </w:pPr>
-    </w:p>
-    <w:p>
-      <w:pPr>
-        <w:rPr>
-          <w:lang w:val="nl-NL"/>
-        </w:rPr>
-      </w:pPr>
-    </w:p>
-    <w:p>
-      <w:pPr>
-        <w:rPr>
-          <w:lang w:val="nl-NL"/>
-        </w:rPr>
-      </w:pPr>
-    </w:p>
-    <w:p>
-      <w:pPr>
-        <w:rPr>
-          <w:lang w:val="nl-NL"/>
-        </w:rPr>
-      </w:pPr>
-      <w:r>
-        <w:rPr>
-          <w:lang w:val="nl-NL"/>
-        </w:rPr>
-        <w:t>Ideas,</w:t>
-      </w:r>
-    </w:p>
-    <w:p>
-      <w:pPr>
-        <w:rPr>
-          <w:lang w:val="nl-NL"/>
-        </w:rPr>
-      </w:pPr>
+        <w:t xml:space="preserve">Zoek op in HTML </w:t>
+      </w:r>
+      <w:proofErr w:type="spellStart"/>
+      <w:r>
+        <w:rPr>
+          <w:lang w:val="nl-NL"/>
+        </w:rPr>
+        <w:t>for</w:t>
+      </w:r>
+      <w:proofErr w:type="spellEnd"/>
       <w:r>
         <w:rPr>
           <w:lang w:val="nl-NL"/>
         </w:rPr>
         <w:t xml:space="preserve"> </w:t>
       </w:r>
-    </w:p>
-    <w:p>
-      <w:pPr>
-        <w:rPr>
-          <w:lang w:val="nl-NL"/>
-        </w:rPr>
-      </w:pPr>
-      <w:r>
-        <w:rPr>
-          <w:lang w:val="nl-NL"/>
-        </w:rPr>
-        <w:t>Ik heb het vermoeden, dat als we alle gegevensverwerkingen via webservices zouden laten lopen, dat de boel niet vooruit te branden is.</w:t>
+      <w:proofErr w:type="spellStart"/>
+      <w:r>
+        <w:rPr>
+          <w:lang w:val="nl-NL"/>
+        </w:rPr>
+        <w:t>Dummies</w:t>
+      </w:r>
+      <w:proofErr w:type="spellEnd"/>
+      <w:r>
+        <w:rPr>
+          <w:lang w:val="nl-NL"/>
+        </w:rPr>
+        <w:t xml:space="preserve"> hoe je naar een 'bookmark' springt.</w:t>
+      </w:r>
+    </w:p>
+    <w:p>
+      <w:pPr>
+        <w:rPr>
+          <w:lang w:val="nl-NL"/>
+        </w:rPr>
+      </w:pPr>
+    </w:p>
+    <w:p>
+      <w:pPr>
+        <w:rPr>
+          <w:lang w:val="nl-NL"/>
+        </w:rPr>
+      </w:pPr>
+    </w:p>
+    <w:p>
+      <w:pPr>
+        <w:rPr>
+          <w:lang w:val="nl-NL"/>
+        </w:rPr>
+      </w:pPr>
+    </w:p>
+    <w:p>
+      <w:pPr>
+        <w:rPr>
+          <w:lang w:val="nl-NL"/>
+        </w:rPr>
+      </w:pPr>
+      <w:proofErr w:type="spellStart"/>
+      <w:r>
+        <w:rPr>
+          <w:lang w:val="nl-NL"/>
+        </w:rPr>
+        <w:t>Ideas</w:t>
+      </w:r>
+      <w:proofErr w:type="spellEnd"/>
+      <w:r>
+        <w:rPr>
+          <w:lang w:val="nl-NL"/>
+        </w:rPr>
+        <w:t>,</w:t>
+      </w:r>
+    </w:p>
+    <w:p>
+      <w:pPr>
+        <w:rPr>
+          <w:lang w:val="nl-NL"/>
+        </w:rPr>
+      </w:pPr>
+      <w:r>
+        <w:rPr>
+          <w:lang w:val="nl-NL"/>
+        </w:rPr>
+        <w:t xml:space="preserve"> </w:t>
+      </w:r>
+    </w:p>
+    <w:p>
+      <w:pPr>
+        <w:rPr>
+          <w:lang w:val="nl-NL"/>
+        </w:rPr>
+      </w:pPr>
+      <w:r>
+        <w:rPr>
+          <w:lang w:val="nl-NL"/>
+        </w:rPr>
+        <w:t xml:space="preserve">Ik heb het vermoeden, dat als we alle gegevensverwerkingen via </w:t>
+      </w:r>
+      <w:proofErr w:type="spellStart"/>
+      <w:r>
+        <w:rPr>
+          <w:lang w:val="nl-NL"/>
+        </w:rPr>
+        <w:t>webservices</w:t>
+      </w:r>
+      <w:proofErr w:type="spellEnd"/>
+      <w:r>
+        <w:rPr>
+          <w:lang w:val="nl-NL"/>
+        </w:rPr>
+        <w:t xml:space="preserve"> zouden laten lopen, dat de boel niet vooruit te branden is.</w:t>
       </w:r>
     </w:p>
     <w:p>
@@ -3534,6 +5440,7 @@
           <w:lang w:val="nl-NL"/>
         </w:rPr>
       </w:pPr>
+      <w:proofErr w:type="spellStart"/>
       <w:r>
         <w:rPr>
           <w:rFonts w:cs="Arial"/>
@@ -3543,6 +5450,7 @@
         </w:rPr>
         <w:t>Other</w:t>
       </w:r>
+      <w:proofErr w:type="spellEnd"/>
     </w:p>
     <w:p>
       <w:pPr>
@@ -3587,46 +5495,96 @@
         <w:rPr>
           <w:lang w:val="nl-NL"/>
         </w:rPr>
-        <w:t>ook niet in de in de copy command definitie zelf bijhouden.</w:t>
-      </w:r>
-    </w:p>
-    <w:p>
-      <w:pPr>
-        <w:rPr>
-          <w:lang w:val="nl-NL"/>
-        </w:rPr>
-      </w:pPr>
-      <w:r>
-        <w:rPr>
-          <w:lang w:val="nl-NL"/>
-        </w:rPr>
-        <w:t>Maar je zou wel de mogelijkheid willen hebben om te querien</w:t>
-      </w:r>
-    </w:p>
-    <w:p>
-      <w:pPr>
-        <w:rPr>
-          <w:lang w:val="nl-NL"/>
-        </w:rPr>
-      </w:pPr>
-      <w:r>
-        <w:rPr>
-          <w:lang w:val="nl-NL"/>
-        </w:rPr>
-        <w:t>welke kopieeracties er binnen een bepaald systeem zijn.</w:t>
-      </w:r>
-    </w:p>
-    <w:p>
-      <w:pPr>
-        <w:rPr>
-          <w:lang w:val="nl-NL"/>
-        </w:rPr>
-      </w:pPr>
-      <w:r>
-        <w:rPr>
-          <w:lang w:val="nl-NL"/>
-        </w:rPr>
-        <w:t>Je kunt altijd een ruwe sequentiele zoek-query uitvoeren op</w:t>
+        <w:t xml:space="preserve">ook niet in de in de copy </w:t>
+      </w:r>
+      <w:proofErr w:type="spellStart"/>
+      <w:r>
+        <w:rPr>
+          <w:lang w:val="nl-NL"/>
+        </w:rPr>
+        <w:t>command</w:t>
+      </w:r>
+      <w:proofErr w:type="spellEnd"/>
+      <w:r>
+        <w:rPr>
+          <w:lang w:val="nl-NL"/>
+        </w:rPr>
+        <w:t xml:space="preserve"> definitie zelf bijhouden.</w:t>
+      </w:r>
+    </w:p>
+    <w:p>
+      <w:pPr>
+        <w:rPr>
+          <w:lang w:val="nl-NL"/>
+        </w:rPr>
+      </w:pPr>
+      <w:r>
+        <w:rPr>
+          <w:lang w:val="nl-NL"/>
+        </w:rPr>
+        <w:t xml:space="preserve">Maar je zou wel de mogelijkheid willen hebben om te </w:t>
+      </w:r>
+      <w:proofErr w:type="spellStart"/>
+      <w:r>
+        <w:rPr>
+          <w:lang w:val="nl-NL"/>
+        </w:rPr>
+        <w:t>querien</w:t>
+      </w:r>
+      <w:proofErr w:type="spellEnd"/>
+    </w:p>
+    <w:p>
+      <w:pPr>
+        <w:rPr>
+          <w:lang w:val="nl-NL"/>
+        </w:rPr>
+      </w:pPr>
+      <w:r>
+        <w:rPr>
+          <w:lang w:val="nl-NL"/>
+        </w:rPr>
+        <w:t xml:space="preserve">welke </w:t>
+      </w:r>
+      <w:proofErr w:type="spellStart"/>
+      <w:r>
+        <w:rPr>
+          <w:lang w:val="nl-NL"/>
+        </w:rPr>
+        <w:t>kopieeracties</w:t>
+      </w:r>
+      <w:proofErr w:type="spellEnd"/>
+      <w:r>
+        <w:rPr>
+          <w:lang w:val="nl-NL"/>
+        </w:rPr>
+        <w:t xml:space="preserve"> er binnen een bepaald systeem zijn.</w:t>
+      </w:r>
+    </w:p>
+    <w:p>
+      <w:pPr>
+        <w:rPr>
+          <w:lang w:val="nl-NL"/>
+        </w:rPr>
+      </w:pPr>
+      <w:r>
+        <w:rPr>
+          <w:lang w:val="nl-NL"/>
+        </w:rPr>
+        <w:t xml:space="preserve">Je kunt altijd een ruwe </w:t>
+      </w:r>
+      <w:proofErr w:type="spellStart"/>
+      <w:r>
+        <w:rPr>
+          <w:lang w:val="nl-NL"/>
+        </w:rPr>
+        <w:t>sequentiele</w:t>
+      </w:r>
+      <w:proofErr w:type="spellEnd"/>
+      <w:r>
+        <w:rPr>
+          <w:lang w:val="nl-NL"/>
+        </w:rPr>
+        <w:t xml:space="preserve"> zoek-query uitvoeren op</w:t>
       </w:r>
     </w:p>
     <w:p>
@@ -3687,11 +5645,19 @@
           <w:lang w:val="nl-NL"/>
         </w:rPr>
       </w:pPr>
-      <w:r>
-        <w:rPr>
-          <w:lang w:val="nl-NL"/>
-        </w:rPr>
-        <w:t>method of class.</w:t>
+      <w:proofErr w:type="spellStart"/>
+      <w:r>
+        <w:rPr>
+          <w:lang w:val="nl-NL"/>
+        </w:rPr>
+        <w:t>method</w:t>
+      </w:r>
+      <w:proofErr w:type="spellEnd"/>
+      <w:r>
+        <w:rPr>
+          <w:lang w:val="nl-NL"/>
+        </w:rPr>
+        <w:t xml:space="preserve"> of class.</w:t>
       </w:r>
     </w:p>
     <w:p>
@@ -3808,20 +5774,48 @@
         <w:rPr>
           <w:lang w:val="nl-NL"/>
         </w:rPr>
-        <w:t>Maar bij methods is het anders. Die hebben altijd een richting,</w:t>
-      </w:r>
-    </w:p>
-    <w:p>
-      <w:pPr>
-        <w:rPr>
-          <w:lang w:val="nl-NL"/>
-        </w:rPr>
-      </w:pPr>
-      <w:r>
-        <w:rPr>
-          <w:lang w:val="nl-NL"/>
-        </w:rPr>
-        <w:t>en de relatie terug is echt de backwards verwijzing.</w:t>
+        <w:t xml:space="preserve">Maar bij </w:t>
+      </w:r>
+      <w:proofErr w:type="spellStart"/>
+      <w:r>
+        <w:rPr>
+          <w:lang w:val="nl-NL"/>
+        </w:rPr>
+        <w:t>methods</w:t>
+      </w:r>
+      <w:proofErr w:type="spellEnd"/>
+      <w:r>
+        <w:rPr>
+          <w:lang w:val="nl-NL"/>
+        </w:rPr>
+        <w:t xml:space="preserve"> is het anders. Die hebben altijd een richting,</w:t>
+      </w:r>
+    </w:p>
+    <w:p>
+      <w:pPr>
+        <w:rPr>
+          <w:lang w:val="nl-NL"/>
+        </w:rPr>
+      </w:pPr>
+      <w:r>
+        <w:rPr>
+          <w:lang w:val="nl-NL"/>
+        </w:rPr>
+        <w:t xml:space="preserve">en de relatie terug is echt de </w:t>
+      </w:r>
+      <w:proofErr w:type="spellStart"/>
+      <w:r>
+        <w:rPr>
+          <w:lang w:val="nl-NL"/>
+        </w:rPr>
+        <w:t>backwards</w:t>
+      </w:r>
+      <w:proofErr w:type="spellEnd"/>
+      <w:r>
+        <w:rPr>
+          <w:lang w:val="nl-NL"/>
+        </w:rPr>
+        <w:t xml:space="preserve"> verwijzing.</w:t>
       </w:r>
     </w:p>
     <w:p>
@@ -3867,20 +5861,48 @@
         <w:rPr>
           <w:lang w:val="nl-NL"/>
         </w:rPr>
-        <w:t>Alleen soms wil je voor een definitie, die zijn referrers niet bijhoudt,</w:t>
-      </w:r>
-    </w:p>
-    <w:p>
-      <w:pPr>
-        <w:rPr>
-          <w:lang w:val="nl-NL"/>
-        </w:rPr>
-      </w:pPr>
-      <w:r>
-        <w:rPr>
-          <w:lang w:val="nl-NL"/>
-        </w:rPr>
-        <w:t>toch referrers bijhouden.</w:t>
+        <w:t xml:space="preserve">Alleen soms wil je voor een definitie, die zijn </w:t>
+      </w:r>
+      <w:proofErr w:type="spellStart"/>
+      <w:r>
+        <w:rPr>
+          <w:lang w:val="nl-NL"/>
+        </w:rPr>
+        <w:t>referrers</w:t>
+      </w:r>
+      <w:proofErr w:type="spellEnd"/>
+      <w:r>
+        <w:rPr>
+          <w:lang w:val="nl-NL"/>
+        </w:rPr>
+        <w:t xml:space="preserve"> niet bijhoudt,</w:t>
+      </w:r>
+    </w:p>
+    <w:p>
+      <w:pPr>
+        <w:rPr>
+          <w:lang w:val="nl-NL"/>
+        </w:rPr>
+      </w:pPr>
+      <w:r>
+        <w:rPr>
+          <w:lang w:val="nl-NL"/>
+        </w:rPr>
+        <w:t xml:space="preserve">toch </w:t>
+      </w:r>
+      <w:proofErr w:type="spellStart"/>
+      <w:r>
+        <w:rPr>
+          <w:lang w:val="nl-NL"/>
+        </w:rPr>
+        <w:t>referrers</w:t>
+      </w:r>
+      <w:proofErr w:type="spellEnd"/>
+      <w:r>
+        <w:rPr>
+          <w:lang w:val="nl-NL"/>
+        </w:rPr>
+        <w:t xml:space="preserve"> bijhouden.</w:t>
       </w:r>
     </w:p>
     <w:p>
@@ -3906,7 +5928,21 @@
         <w:rPr>
           <w:lang w:val="nl-NL"/>
         </w:rPr>
-        <w:t>Eigenlijk moet dan een systeem de referrers naar een definitie van een</w:t>
+        <w:t xml:space="preserve">Eigenlijk moet dan een systeem de </w:t>
+      </w:r>
+      <w:proofErr w:type="spellStart"/>
+      <w:r>
+        <w:rPr>
+          <w:lang w:val="nl-NL"/>
+        </w:rPr>
+        <w:t>referrers</w:t>
+      </w:r>
+      <w:proofErr w:type="spellEnd"/>
+      <w:r>
+        <w:rPr>
+          <w:lang w:val="nl-NL"/>
+        </w:rPr>
+        <w:t xml:space="preserve"> naar een definitie van een</w:t>
       </w:r>
     </w:p>
     <w:p>
@@ -3945,20 +5981,76 @@
         <w:rPr>
           <w:lang w:val="nl-NL"/>
         </w:rPr>
-        <w:t>Je maakt bij methods eigenlijk ook relaties tussen method definitions aan.</w:t>
-      </w:r>
-    </w:p>
-    <w:p>
-      <w:pPr>
-        <w:rPr>
-          <w:lang w:val="nl-NL"/>
-        </w:rPr>
-      </w:pPr>
-      <w:r>
-        <w:rPr>
-          <w:lang w:val="nl-NL"/>
-        </w:rPr>
-        <w:t>Die zouden dan ook referrers bij kunnen houden, en een gesynchroniseerde</w:t>
+        <w:t xml:space="preserve">Je maakt bij </w:t>
+      </w:r>
+      <w:proofErr w:type="spellStart"/>
+      <w:r>
+        <w:rPr>
+          <w:lang w:val="nl-NL"/>
+        </w:rPr>
+        <w:t>methods</w:t>
+      </w:r>
+      <w:proofErr w:type="spellEnd"/>
+      <w:r>
+        <w:rPr>
+          <w:lang w:val="nl-NL"/>
+        </w:rPr>
+        <w:t xml:space="preserve"> eigenlijk ook relaties tussen </w:t>
+      </w:r>
+      <w:proofErr w:type="spellStart"/>
+      <w:r>
+        <w:rPr>
+          <w:lang w:val="nl-NL"/>
+        </w:rPr>
+        <w:t>method</w:t>
+      </w:r>
+      <w:proofErr w:type="spellEnd"/>
+      <w:r>
+        <w:rPr>
+          <w:lang w:val="nl-NL"/>
+        </w:rPr>
+        <w:t xml:space="preserve"> </w:t>
+      </w:r>
+      <w:proofErr w:type="spellStart"/>
+      <w:r>
+        <w:rPr>
+          <w:lang w:val="nl-NL"/>
+        </w:rPr>
+        <w:t>definitions</w:t>
+      </w:r>
+      <w:proofErr w:type="spellEnd"/>
+      <w:r>
+        <w:rPr>
+          <w:lang w:val="nl-NL"/>
+        </w:rPr>
+        <w:t xml:space="preserve"> aan.</w:t>
+      </w:r>
+    </w:p>
+    <w:p>
+      <w:pPr>
+        <w:rPr>
+          <w:lang w:val="nl-NL"/>
+        </w:rPr>
+      </w:pPr>
+      <w:r>
+        <w:rPr>
+          <w:lang w:val="nl-NL"/>
+        </w:rPr>
+        <w:t xml:space="preserve">Die zouden dan ook </w:t>
+      </w:r>
+      <w:proofErr w:type="spellStart"/>
+      <w:r>
+        <w:rPr>
+          <w:lang w:val="nl-NL"/>
+        </w:rPr>
+        <w:t>referrers</w:t>
+      </w:r>
+      <w:proofErr w:type="spellEnd"/>
+      <w:r>
+        <w:rPr>
+          <w:lang w:val="nl-NL"/>
+        </w:rPr>
+        <w:t xml:space="preserve"> bij kunnen houden, en een gesynchroniseerde</w:t>
       </w:r>
     </w:p>
     <w:p>
@@ -4033,12 +6125,28 @@
     </w:p>
     <w:p>
       <w:r>
-        <w:t>process pauzable, items in it skippable, etcetera. Just a handy concept</w:t>
-      </w:r>
-    </w:p>
-    <w:p>
-      <w:r>
-        <w:t>for handling lenghty processes.</w:t>
+        <w:t xml:space="preserve">process </w:t>
+      </w:r>
+      <w:proofErr w:type="spellStart"/>
+      <w:r>
+        <w:t>pauzable</w:t>
+      </w:r>
+      <w:proofErr w:type="spellEnd"/>
+      <w:r>
+        <w:t>, items in it skippable, etcetera. Just a handy concept</w:t>
+      </w:r>
+    </w:p>
+    <w:p>
+      <w:r>
+        <w:t xml:space="preserve">for handling </w:t>
+      </w:r>
+      <w:proofErr w:type="spellStart"/>
+      <w:r>
+        <w:t>lenghty</w:t>
+      </w:r>
+      <w:proofErr w:type="spellEnd"/>
+      <w:r>
+        <w:t xml:space="preserve"> processes.</w:t>
       </w:r>
     </w:p>
     <w:p>
@@ -4222,7 +6330,15 @@
     <w:p/>
     <w:p>
       <w:r>
-        <w:t>I saw something call speficying the structure of a program, rather than what happens step-by-step is called declarative programming, as opposed to imperative programming.</w:t>
+        <w:t xml:space="preserve">I saw something call </w:t>
+      </w:r>
+      <w:proofErr w:type="spellStart"/>
+      <w:r>
+        <w:t>speficying</w:t>
+      </w:r>
+      <w:proofErr w:type="spellEnd"/>
+      <w:r>
+        <w:t xml:space="preserve"> the structure of a program, rather than what happens step-by-step is called declarative programming, as opposed to imperative programming.</w:t>
       </w:r>
     </w:p>
     <w:p/>
@@ -4288,14 +6404,42 @@
         <w:rPr>
           <w:lang w:val="nl-NL"/>
         </w:rPr>
-        <w:t xml:space="preserve">Ik wil gewoon dat workflow en methods die elkaar aanroepen gewoon hetzelfde concept zijn. </w:t>
+        <w:t xml:space="preserve">Ik wil gewoon dat workflow en </w:t>
+      </w:r>
+      <w:proofErr w:type="spellStart"/>
+      <w:r>
+        <w:rPr>
+          <w:lang w:val="nl-NL"/>
+        </w:rPr>
+        <w:t>methods</w:t>
+      </w:r>
+      <w:proofErr w:type="spellEnd"/>
+      <w:r>
+        <w:rPr>
+          <w:lang w:val="nl-NL"/>
+        </w:rPr>
+        <w:t xml:space="preserve"> die elkaar aanroepen gewoon hetzelfde concept zijn. </w:t>
       </w:r>
       <w:r>
         <w:rPr>
           <w:lang w:val="nl-NL"/>
         </w:rPr>
         <w:cr/>
-        <w:t>Method stappen kunnen parallel lopen en seriele punten hebben en vertragingen en gezette tijden hebben.</w:t>
+        <w:t xml:space="preserve">Method stappen kunnen parallel lopen en </w:t>
+      </w:r>
+      <w:proofErr w:type="spellStart"/>
+      <w:r>
+        <w:rPr>
+          <w:lang w:val="nl-NL"/>
+        </w:rPr>
+        <w:t>seriele</w:t>
+      </w:r>
+      <w:proofErr w:type="spellEnd"/>
+      <w:r>
+        <w:rPr>
+          <w:lang w:val="nl-NL"/>
+        </w:rPr>
+        <w:t xml:space="preserve"> punten hebben en vertragingen en gezette tijden hebben.</w:t>
       </w:r>
     </w:p>
     <w:p>
@@ -4429,7 +6573,63 @@
         <w:rPr>
           <w:lang w:val="nl-NL"/>
         </w:rPr>
-        <w:t>In Collection kan je ook vanalles van verschillende modules van verschillende sites combineren, tot 1 home-page. Je hoeft dus niet te kiezen tussen sites, waar je een home-page op kunt maken. Je kunt zelf alles dat ze aanbieden met elkaar combineren, zonder al te veel heisa. Ook een leuk argument om het Collection te hoemen.</w:t>
+        <w:t xml:space="preserve">In Collection kan je ook </w:t>
+      </w:r>
+      <w:proofErr w:type="spellStart"/>
+      <w:r>
+        <w:rPr>
+          <w:lang w:val="nl-NL"/>
+        </w:rPr>
+        <w:t>vanalles</w:t>
+      </w:r>
+      <w:proofErr w:type="spellEnd"/>
+      <w:r>
+        <w:rPr>
+          <w:lang w:val="nl-NL"/>
+        </w:rPr>
+        <w:t xml:space="preserve"> van verschillende modules van verschillende sites combineren, tot 1 </w:t>
+      </w:r>
+      <w:proofErr w:type="spellStart"/>
+      <w:r>
+        <w:rPr>
+          <w:lang w:val="nl-NL"/>
+        </w:rPr>
+        <w:t>home-page</w:t>
+      </w:r>
+      <w:proofErr w:type="spellEnd"/>
+      <w:r>
+        <w:rPr>
+          <w:lang w:val="nl-NL"/>
+        </w:rPr>
+        <w:t xml:space="preserve">. Je hoeft dus niet te kiezen tussen sites, waar je een </w:t>
+      </w:r>
+      <w:proofErr w:type="spellStart"/>
+      <w:r>
+        <w:rPr>
+          <w:lang w:val="nl-NL"/>
+        </w:rPr>
+        <w:t>home-page</w:t>
+      </w:r>
+      <w:proofErr w:type="spellEnd"/>
+      <w:r>
+        <w:rPr>
+          <w:lang w:val="nl-NL"/>
+        </w:rPr>
+        <w:t xml:space="preserve"> op kunt maken. Je kunt zelf alles dat ze aanbieden met elkaar combineren, zonder al te veel heisa. Ook een leuk argument om het Collection te </w:t>
+      </w:r>
+      <w:proofErr w:type="spellStart"/>
+      <w:r>
+        <w:rPr>
+          <w:lang w:val="nl-NL"/>
+        </w:rPr>
+        <w:t>hoemen</w:t>
+      </w:r>
+      <w:proofErr w:type="spellEnd"/>
+      <w:r>
+        <w:rPr>
+          <w:lang w:val="nl-NL"/>
+        </w:rPr>
+        <w:t>.</w:t>
       </w:r>
     </w:p>
     <w:p>
@@ -4574,7 +6774,21 @@
         <w:rPr>
           <w:lang w:val="nl-NL"/>
         </w:rPr>
-        <w:t>Met diagrams in computer language wordt de systematiek echt zichtbaar.</w:t>
+        <w:t xml:space="preserve">Met diagrams in computer </w:t>
+      </w:r>
+      <w:proofErr w:type="spellStart"/>
+      <w:r>
+        <w:rPr>
+          <w:lang w:val="nl-NL"/>
+        </w:rPr>
+        <w:t>language</w:t>
+      </w:r>
+      <w:proofErr w:type="spellEnd"/>
+      <w:r>
+        <w:rPr>
+          <w:lang w:val="nl-NL"/>
+        </w:rPr>
+        <w:t xml:space="preserve"> wordt de systematiek echt zichtbaar.</w:t>
       </w:r>
     </w:p>
     <w:p>
@@ -4793,7 +7007,21 @@
         <w:rPr>
           <w:lang w:val="nl-NL"/>
         </w:rPr>
-        <w:t>Leuke zoekterm om op te googlen:</w:t>
+        <w:t xml:space="preserve">Leuke zoekterm om op te </w:t>
+      </w:r>
+      <w:proofErr w:type="spellStart"/>
+      <w:r>
+        <w:rPr>
+          <w:lang w:val="nl-NL"/>
+        </w:rPr>
+        <w:t>googlen</w:t>
+      </w:r>
+      <w:proofErr w:type="spellEnd"/>
+      <w:r>
+        <w:rPr>
+          <w:lang w:val="nl-NL"/>
+        </w:rPr>
+        <w:t>:</w:t>
       </w:r>
     </w:p>
     <w:p>
@@ -4991,7 +7219,15 @@
     </w:p>
     <w:p>
       <w:r>
-        <w:t>So what needs to be done, is analyse the advantages</w:t>
+        <w:t xml:space="preserve">So what needs to be done, is </w:t>
+      </w:r>
+      <w:proofErr w:type="spellStart"/>
+      <w:r>
+        <w:t>analyse</w:t>
+      </w:r>
+      <w:proofErr w:type="spellEnd"/>
+      <w:r>
+        <w:t xml:space="preserve"> the advantages</w:t>
       </w:r>
     </w:p>
     <w:p>

</xml_diff>

<commit_message>
Circle Language Spec Overeview:  Mark in red, trigger words, that might express things more strictly than required.
</commit_message>
<xml_diff>
--- a/1.1. Circle Language Spec/01. Overview/Circle Language Spec Overview.docx
+++ b/1.1. Circle Language Spec/01. Overview/Circle Language Spec Overview.docx
@@ -98,10 +98,22 @@
         <w:ind w:left="568"/>
       </w:pPr>
       <w:r>
-        <w:t xml:space="preserve">It makes an effort to explain </w:t>
-      </w:r>
-      <w:r>
-        <w:t xml:space="preserve">how basic coding concepts are implemented </w:t>
+        <w:t xml:space="preserve">It makes an </w:t>
+      </w:r>
+      <w:r>
+        <w:rPr>
+          <w:color w:val="FF0000"/>
+        </w:rPr>
+        <w:t xml:space="preserve">effort </w:t>
+      </w:r>
+      <w:r>
+        <w:t xml:space="preserve">to explain </w:t>
+      </w:r>
+      <w:r>
+        <w:t xml:space="preserve">how basic coding concepts </w:t>
+      </w:r>
+      <w:r>
+        <w:t xml:space="preserve">work </w:t>
       </w:r>
       <w:r>
         <w:t>in Circle</w:t>
@@ -138,20 +150,19 @@
         <w:t xml:space="preserve">s </w:t>
       </w:r>
       <w:r>
-        <w:t xml:space="preserve">have been developed, but </w:t>
-      </w:r>
-      <w:r>
-        <w:t xml:space="preserve">nothing ever entirely </w:t>
+        <w:t xml:space="preserve">have been </w:t>
+      </w:r>
+      <w:r>
+        <w:t xml:space="preserve">developed, but </w:t>
+      </w:r>
+      <w:r>
+        <w:t xml:space="preserve">nothing entirely </w:t>
       </w:r>
       <w:r>
         <w:t>finished.</w:t>
       </w:r>
     </w:p>
-    <w:p>
-      <w:pPr>
-        <w:pStyle w:val="Spacing"/>
-      </w:pPr>
-    </w:p>
+    <w:p/>
     <w:p>
       <w:r>
         <w:t>The documentation</w:t>
@@ -163,6 +174,9 @@
         <w:t xml:space="preserve">tries to </w:t>
       </w:r>
       <w:r>
+        <w:rPr>
+          <w:color w:val="FF0000"/>
+        </w:rPr>
         <w:t xml:space="preserve">cover </w:t>
       </w:r>
       <w:r>
@@ -172,11 +186,7 @@
         <w:t>topics:</w:t>
       </w:r>
     </w:p>
-    <w:p>
-      <w:pPr>
-        <w:pStyle w:val="Spacing"/>
-      </w:pPr>
-    </w:p>
+    <w:p/>
     <w:p>
       <w:pPr>
         <w:pStyle w:val="Heading3"/>
@@ -233,7 +243,10 @@
         <w:t xml:space="preserve"> Circle </w:t>
       </w:r>
       <w:r>
-        <w:t>language looks like</w:t>
+        <w:t xml:space="preserve">language </w:t>
+      </w:r>
+      <w:r>
+        <w:t>is about</w:t>
       </w:r>
       <w:r>
         <w:t>.</w:t>
@@ -302,7 +315,25 @@
         <w:t xml:space="preserve">basic elements </w:t>
       </w:r>
       <w:r>
-        <w:t>that the diagrams are composed of, such as circles, triangles, crosses, squares and lines. This documentation explains what they mean in diagrams.</w:t>
+        <w:t xml:space="preserve">that the diagrams are composed of, such as circles, triangles, crosses, squares and lines. This documentation </w:t>
+      </w:r>
+      <w:r>
+        <w:rPr>
+          <w:color w:val="FF0000"/>
+        </w:rPr>
+        <w:t xml:space="preserve">explains </w:t>
+      </w:r>
+      <w:r>
+        <w:t xml:space="preserve">what they </w:t>
+      </w:r>
+      <w:r>
+        <w:rPr>
+          <w:color w:val="FF0000"/>
+        </w:rPr>
+        <w:t xml:space="preserve">mean </w:t>
+      </w:r>
+      <w:r>
+        <w:t>in diagrams.</w:t>
       </w:r>
       <w:r>
         <w:t xml:space="preserve"> </w:t>
@@ -314,14 +345,19 @@
         <w:t xml:space="preserve"> </w:t>
       </w:r>
       <w:r>
-        <w:t>documentation more details about the diagram notation will be covered.</w:t>
-      </w:r>
-    </w:p>
-    <w:p>
-      <w:pPr>
-        <w:pStyle w:val="Spacing"/>
-      </w:pPr>
-    </w:p>
+        <w:t xml:space="preserve">documentation more details about the diagram notation </w:t>
+      </w:r>
+      <w:r>
+        <w:rPr>
+          <w:color w:val="FF0000"/>
+        </w:rPr>
+        <w:t xml:space="preserve">will be </w:t>
+      </w:r>
+      <w:r>
+        <w:t>covered.</w:t>
+      </w:r>
+    </w:p>
+    <w:p/>
     <w:p>
       <w:pPr>
         <w:pStyle w:val="Heading3"/>
@@ -330,11 +366,7 @@
         <w:t>Objects</w:t>
       </w:r>
     </w:p>
-    <w:p>
-      <w:pPr>
-        <w:pStyle w:val="Spacing"/>
-      </w:pPr>
-    </w:p>
+    <w:p/>
     <w:p>
       <w:pPr>
         <w:ind w:left="1136"/>
@@ -346,7 +378,16 @@
         <w:t xml:space="preserve">aims to </w:t>
       </w:r>
       <w:r>
-        <w:t xml:space="preserve">describe what objects are in computer technology and basic of concepts about objects. It also </w:t>
+        <w:t xml:space="preserve">describe what objects </w:t>
+      </w:r>
+      <w:r>
+        <w:rPr>
+          <w:color w:val="FF0000"/>
+        </w:rPr>
+        <w:t xml:space="preserve">are </w:t>
+      </w:r>
+      <w:r>
+        <w:t xml:space="preserve">in computer technology and basic of concepts about objects. It also </w:t>
       </w:r>
       <w:r>
         <w:t xml:space="preserve">tries to shed light on </w:t>
@@ -370,11 +411,7 @@
         <w:t>diagram notation.</w:t>
       </w:r>
     </w:p>
-    <w:p>
-      <w:pPr>
-        <w:pStyle w:val="Spacing"/>
-      </w:pPr>
-    </w:p>
+    <w:p/>
     <w:p>
       <w:pPr>
         <w:pStyle w:val="Heading3"/>
@@ -383,11 +420,7 @@
         <w:t>Classes</w:t>
       </w:r>
     </w:p>
-    <w:p>
-      <w:pPr>
-        <w:pStyle w:val="Spacing"/>
-      </w:pPr>
-    </w:p>
+    <w:p/>
     <w:p>
       <w:pPr>
         <w:ind w:left="1136"/>
@@ -399,7 +432,13 @@
         <w:t xml:space="preserve">attempts to </w:t>
       </w:r>
       <w:r>
-        <w:t xml:space="preserve">explain the concept of </w:t>
+        <w:rPr>
+          <w:color w:val="FF0000"/>
+        </w:rPr>
+        <w:t xml:space="preserve">explain </w:t>
+      </w:r>
+      <w:r>
+        <w:t xml:space="preserve">the concept of </w:t>
       </w:r>
       <w:r>
         <w:rPr>
@@ -489,6 +528,9 @@
         <w:t xml:space="preserve">is </w:t>
       </w:r>
       <w:r>
+        <w:rPr>
+          <w:color w:val="FF0000"/>
+        </w:rPr>
         <w:t xml:space="preserve">not really </w:t>
       </w:r>
       <w:r>
@@ -501,11 +543,7 @@
         <w:t>.</w:t>
       </w:r>
     </w:p>
-    <w:p>
-      <w:pPr>
-        <w:pStyle w:val="Spacing"/>
-      </w:pPr>
-    </w:p>
+    <w:p/>
     <w:p>
       <w:pPr>
         <w:pStyle w:val="Heading3"/>
@@ -514,11 +552,7 @@
         <w:t>Relations</w:t>
       </w:r>
     </w:p>
-    <w:p>
-      <w:pPr>
-        <w:pStyle w:val="Spacing"/>
-      </w:pPr>
-    </w:p>
+    <w:p/>
     <w:p>
       <w:pPr>
         <w:ind w:left="1136"/>
@@ -554,6 +588,9 @@
         <w:t xml:space="preserve">is </w:t>
       </w:r>
       <w:r>
+        <w:rPr>
+          <w:color w:val="FF0000"/>
+        </w:rPr>
         <w:t>established</w:t>
       </w:r>
       <w:r>
@@ -563,7 +600,13 @@
         <w:t xml:space="preserve">tries to </w:t>
       </w:r>
       <w:r>
-        <w:t xml:space="preserve">explain the concept of relations. Even though objects </w:t>
+        <w:rPr>
+          <w:color w:val="FF0000"/>
+        </w:rPr>
+        <w:t xml:space="preserve">explain </w:t>
+      </w:r>
+      <w:r>
+        <w:t xml:space="preserve">the concept of relations. Even though objects </w:t>
       </w:r>
       <w:r>
         <w:t xml:space="preserve">might </w:t>
@@ -578,7 +621,19 @@
         <w:t xml:space="preserve">arbitrary set of other objects, the concept </w:t>
       </w:r>
       <w:r>
-        <w:t xml:space="preserve">can also be </w:t>
+        <w:rPr>
+          <w:color w:val="FF0000"/>
+        </w:rPr>
+        <w:t xml:space="preserve">can </w:t>
+      </w:r>
+      <w:r>
+        <w:t xml:space="preserve">also </w:t>
+      </w:r>
+      <w:r>
+        <w:rPr>
+          <w:color w:val="FF0000"/>
+        </w:rPr>
+        <w:t xml:space="preserve">be </w:t>
       </w:r>
       <w:r>
         <w:t xml:space="preserve">about how </w:t>
@@ -593,6 +648,9 @@
         <w:t xml:space="preserve">set the </w:t>
       </w:r>
       <w:r>
+        <w:rPr>
+          <w:color w:val="FF0000"/>
+        </w:rPr>
         <w:t xml:space="preserve">rules </w:t>
       </w:r>
       <w:r>
@@ -605,7 +663,16 @@
         <w:t>s</w:t>
       </w:r>
       <w:r>
-        <w:t xml:space="preserve"> of relations objects can have. Relations between classes form </w:t>
+        <w:t xml:space="preserve"> of relations objects </w:t>
+      </w:r>
+      <w:r>
+        <w:rPr>
+          <w:color w:val="FF0000"/>
+        </w:rPr>
+        <w:t xml:space="preserve">can </w:t>
+      </w:r>
+      <w:r>
+        <w:t xml:space="preserve">have. Relations between classes form </w:t>
       </w:r>
       <w:r>
         <w:t>a</w:t>
@@ -623,14 +690,19 @@
         <w:t xml:space="preserve">model </w:t>
       </w:r>
       <w:r>
-        <w:t>of relations to which objects conform.</w:t>
-      </w:r>
-    </w:p>
-    <w:p>
-      <w:pPr>
-        <w:pStyle w:val="Spacing"/>
-      </w:pPr>
-    </w:p>
+        <w:t xml:space="preserve">of relations to which objects </w:t>
+      </w:r>
+      <w:r>
+        <w:rPr>
+          <w:color w:val="FF0000"/>
+        </w:rPr>
+        <w:t>conform</w:t>
+      </w:r>
+      <w:r>
+        <w:t>.</w:t>
+      </w:r>
+    </w:p>
+    <w:p/>
     <w:p>
       <w:pPr>
         <w:pStyle w:val="Heading3"/>
@@ -639,11 +711,7 @@
         <w:t>System Objects</w:t>
       </w:r>
     </w:p>
-    <w:p>
-      <w:pPr>
-        <w:pStyle w:val="Spacing"/>
-      </w:pPr>
-    </w:p>
+    <w:p/>
     <w:p>
       <w:pPr>
         <w:ind w:left="1136"/>
@@ -670,7 +738,16 @@
         <w:t xml:space="preserve">one where </w:t>
       </w:r>
       <w:r>
-        <w:t xml:space="preserve">systems are composed of </w:t>
+        <w:t xml:space="preserve">systems </w:t>
+      </w:r>
+      <w:r>
+        <w:rPr>
+          <w:color w:val="FF0000"/>
+        </w:rPr>
+        <w:t xml:space="preserve">are </w:t>
+      </w:r>
+      <w:r>
+        <w:t xml:space="preserve">composed of </w:t>
       </w:r>
       <w:r>
         <w:rPr>
@@ -721,7 +798,13 @@
         <w:t xml:space="preserve"> </w:t>
       </w:r>
       <w:r>
-        <w:t>explaining it</w:t>
+        <w:rPr>
+          <w:color w:val="FF0000"/>
+        </w:rPr>
+        <w:t xml:space="preserve">explaining </w:t>
+      </w:r>
+      <w:r>
+        <w:t>it</w:t>
       </w:r>
       <w:r>
         <w:t>,</w:t>
@@ -730,7 +813,13 @@
         <w:t xml:space="preserve"> </w:t>
       </w:r>
       <w:r>
-        <w:t xml:space="preserve">seems to make </w:t>
+        <w:t xml:space="preserve">seems to </w:t>
+      </w:r>
+      <w:r>
+        <w:rPr>
+          <w:color w:val="FF0000"/>
+        </w:rPr>
+        <w:t xml:space="preserve">make </w:t>
       </w:r>
       <w:r>
         <w:t>general</w:t>
@@ -754,7 +843,16 @@
         <w:t xml:space="preserve">. </w:t>
       </w:r>
       <w:r>
-        <w:t xml:space="preserve">The main purpose of system objects </w:t>
+        <w:t xml:space="preserve">The main </w:t>
+      </w:r>
+      <w:r>
+        <w:rPr>
+          <w:color w:val="FF0000"/>
+        </w:rPr>
+        <w:t xml:space="preserve">purpose </w:t>
+      </w:r>
+      <w:r>
+        <w:t xml:space="preserve">of system objects </w:t>
       </w:r>
       <w:r>
         <w:t>might be</w:t>
@@ -779,6 +877,9 @@
         <w:t xml:space="preserve"> between objects. System objects </w:t>
       </w:r>
       <w:r>
+        <w:rPr>
+          <w:color w:val="FF0000"/>
+        </w:rPr>
         <w:t xml:space="preserve">can </w:t>
       </w:r>
       <w:r>
@@ -843,7 +944,10 @@
         <w:t xml:space="preserve">. Aspects </w:t>
       </w:r>
       <w:r>
-        <w:t xml:space="preserve">would be </w:t>
+        <w:t>c</w:t>
+      </w:r>
+      <w:r>
+        <w:t xml:space="preserve">ould be </w:t>
       </w:r>
       <w:r>
         <w:t xml:space="preserve">controlled through system commands. </w:t>
@@ -861,7 +965,13 @@
         <w:t>ssignment commands</w:t>
       </w:r>
       <w:r>
-        <w:t>, which would</w:t>
+        <w:t xml:space="preserve">, which </w:t>
+      </w:r>
+      <w:r>
+        <w:t>c</w:t>
+      </w:r>
+      <w:r>
+        <w:t>ould</w:t>
       </w:r>
       <w:r>
         <w:t xml:space="preserve"> also </w:t>
@@ -873,7 +983,16 @@
         <w:t xml:space="preserve">considered </w:t>
       </w:r>
       <w:r>
-        <w:t>system commands. An assignment command copies an aspect from one object to another.</w:t>
+        <w:t xml:space="preserve">system commands. An assignment command </w:t>
+      </w:r>
+      <w:r>
+        <w:rPr>
+          <w:color w:val="FF0000"/>
+        </w:rPr>
+        <w:t xml:space="preserve">copies </w:t>
+      </w:r>
+      <w:r>
+        <w:t>an aspect from one object to another.</w:t>
       </w:r>
       <w:r>
         <w:t xml:space="preserve"> </w:t>
@@ -906,12 +1025,21 @@
         <w:t xml:space="preserve">tries to </w:t>
       </w:r>
       <w:r>
-        <w:t xml:space="preserve">cover connectors, connections and different notational forms </w:t>
+        <w:rPr>
+          <w:color w:val="FF0000"/>
+        </w:rPr>
+        <w:t xml:space="preserve">cover </w:t>
+      </w:r>
+      <w:r>
+        <w:t xml:space="preserve">connectors, connections and different notational forms </w:t>
       </w:r>
       <w:r>
         <w:t xml:space="preserve">to </w:t>
       </w:r>
       <w:r>
+        <w:rPr>
+          <w:color w:val="FF0000"/>
+        </w:rPr>
         <w:t xml:space="preserve">control </w:t>
       </w:r>
       <w:r>
@@ -921,11 +1049,7 @@
         <w:t>aspects.</w:t>
       </w:r>
     </w:p>
-    <w:p>
-      <w:pPr>
-        <w:pStyle w:val="Spacing"/>
-      </w:pPr>
-    </w:p>
+    <w:p/>
     <w:p>
       <w:pPr>
         <w:pStyle w:val="Heading3"/>
@@ -934,17 +1058,19 @@
         <w:t>Commands</w:t>
       </w:r>
     </w:p>
-    <w:p>
-      <w:pPr>
-        <w:pStyle w:val="Spacing"/>
-      </w:pPr>
-    </w:p>
+    <w:p/>
     <w:p>
       <w:pPr>
         <w:ind w:left="1136"/>
       </w:pPr>
       <w:r>
-        <w:t xml:space="preserve">Commands are </w:t>
+        <w:t xml:space="preserve">Commands </w:t>
+      </w:r>
+      <w:r>
+        <w:rPr>
+          <w:color w:val="FF0000"/>
+        </w:rPr>
+        <w:t xml:space="preserve">are </w:t>
       </w:r>
       <w:r>
         <w:t xml:space="preserve">considered </w:t>
@@ -959,7 +1085,13 @@
         <w:t>commands</w:t>
       </w:r>
       <w:r>
-        <w:t xml:space="preserve"> are </w:t>
+        <w:t xml:space="preserve"> </w:t>
+      </w:r>
+      <w:r>
+        <w:rPr>
+          <w:color w:val="FF0000"/>
+        </w:rPr>
+        <w:t xml:space="preserve">are </w:t>
       </w:r>
       <w:r>
         <w:rPr>
@@ -1055,13 +1187,25 @@
         <w:t xml:space="preserve">Circle Language Spec </w:t>
       </w:r>
       <w:r>
+        <w:rPr>
+          <w:color w:val="FF0000"/>
+        </w:rPr>
         <w:t xml:space="preserve">all </w:t>
       </w:r>
       <w:r>
         <w:t>those executable objects</w:t>
       </w:r>
       <w:r>
-        <w:t xml:space="preserve"> are called </w:t>
+        <w:t xml:space="preserve"> </w:t>
+      </w:r>
+      <w:r>
+        <w:rPr>
+          <w:color w:val="FF0000"/>
+        </w:rPr>
+        <w:t xml:space="preserve">are </w:t>
+      </w:r>
+      <w:r>
+        <w:t xml:space="preserve">called </w:t>
       </w:r>
       <w:r>
         <w:rPr>
@@ -1079,19 +1223,55 @@
         <w:t xml:space="preserve">some </w:t>
       </w:r>
       <w:r>
-        <w:t xml:space="preserve">programming languages, commands are not objects, but </w:t>
-      </w:r>
-      <w:r>
+        <w:t xml:space="preserve">programming languages, commands </w:t>
+      </w:r>
+      <w:r>
+        <w:rPr>
+          <w:color w:val="FF0000"/>
+        </w:rPr>
+        <w:t xml:space="preserve">are </w:t>
+      </w:r>
+      <w:r>
+        <w:rPr>
+          <w:color w:val="FF0000"/>
+        </w:rPr>
+        <w:t xml:space="preserve">not </w:t>
+      </w:r>
+      <w:r>
+        <w:t xml:space="preserve">objects, but </w:t>
+      </w:r>
+      <w:r>
+        <w:rPr>
+          <w:color w:val="FF0000"/>
+        </w:rPr>
         <w:t xml:space="preserve">completely </w:t>
       </w:r>
       <w:r>
-        <w:t xml:space="preserve">separate constructs, that you </w:t>
+        <w:rPr>
+          <w:color w:val="FF0000"/>
+        </w:rPr>
+        <w:t xml:space="preserve">separate </w:t>
+      </w:r>
+      <w:r>
+        <w:t xml:space="preserve">constructs, that you </w:t>
       </w:r>
       <w:r>
         <w:t xml:space="preserve">might </w:t>
       </w:r>
       <w:r>
-        <w:t xml:space="preserve">not really exchange with objects. But in </w:t>
+        <w:rPr>
+          <w:color w:val="FF0000"/>
+        </w:rPr>
+        <w:t xml:space="preserve">not </w:t>
+      </w:r>
+      <w:r>
+        <w:rPr>
+          <w:color w:val="FF0000"/>
+        </w:rPr>
+        <w:t xml:space="preserve">really </w:t>
+      </w:r>
+      <w:r>
+        <w:t xml:space="preserve">exchange with objects. But in </w:t>
       </w:r>
       <w:r>
         <w:t xml:space="preserve">Circle an attempt is made to </w:t>
@@ -1109,9 +1289,18 @@
         <w:t xml:space="preserve"> object</w:t>
       </w:r>
       <w:r>
-        <w:t xml:space="preserve">s, that just </w:t>
-      </w:r>
-      <w:r>
+        <w:t xml:space="preserve">s, that </w:t>
+      </w:r>
+      <w:r>
+        <w:rPr>
+          <w:color w:val="FF0000"/>
+        </w:rPr>
+        <w:t xml:space="preserve">just </w:t>
+      </w:r>
+      <w:r>
+        <w:rPr>
+          <w:color w:val="FF0000"/>
+        </w:rPr>
         <w:t xml:space="preserve">so </w:t>
       </w:r>
       <w:r>
@@ -1130,7 +1319,13 @@
         <w:t xml:space="preserve">seem to </w:t>
       </w:r>
       <w:r>
-        <w:t xml:space="preserve">have special </w:t>
+        <w:t xml:space="preserve">have </w:t>
+      </w:r>
+      <w:r>
+        <w:rPr>
+          <w:color w:val="FF0000"/>
+        </w:rPr>
+        <w:t xml:space="preserve">special </w:t>
       </w:r>
       <w:r>
         <w:t>(</w:t>
@@ -1145,17 +1340,28 @@
         <w:t xml:space="preserve"> behavior</w:t>
       </w:r>
       <w:r>
-        <w:t>. This documentation tries to evaluate this special behavior and their rules</w:t>
+        <w:t xml:space="preserve">. This documentation tries to evaluate this </w:t>
+      </w:r>
+      <w:r>
+        <w:rPr>
+          <w:color w:val="FF0000"/>
+        </w:rPr>
+        <w:t xml:space="preserve">special </w:t>
+      </w:r>
+      <w:r>
+        <w:t xml:space="preserve">behavior and their </w:t>
+      </w:r>
+      <w:r>
+        <w:rPr>
+          <w:color w:val="FF0000"/>
+        </w:rPr>
+        <w:t>rules</w:t>
       </w:r>
       <w:r>
         <w:t>.</w:t>
       </w:r>
     </w:p>
-    <w:p>
-      <w:pPr>
-        <w:pStyle w:val="Spacing"/>
-      </w:pPr>
-    </w:p>
+    <w:p/>
     <w:p>
       <w:pPr>
         <w:pStyle w:val="Heading3"/>
@@ -1164,23 +1370,43 @@
         <w:t>Parameters</w:t>
       </w:r>
     </w:p>
-    <w:p>
-      <w:pPr>
-        <w:pStyle w:val="Spacing"/>
-      </w:pPr>
-    </w:p>
+    <w:p/>
     <w:p>
       <w:pPr>
         <w:ind w:left="1136"/>
       </w:pPr>
       <w:r>
-        <w:t xml:space="preserve">Parameters are like instructions passed along with a command that make the command behave differently. </w:t>
+        <w:t xml:space="preserve">Parameters </w:t>
+      </w:r>
+      <w:r>
+        <w:rPr>
+          <w:color w:val="FF0000"/>
+        </w:rPr>
+        <w:t xml:space="preserve">are </w:t>
+      </w:r>
+      <w:r>
+        <w:t xml:space="preserve">like instructions passed along with a command that </w:t>
+      </w:r>
+      <w:r>
+        <w:rPr>
+          <w:color w:val="FF0000"/>
+        </w:rPr>
+        <w:t xml:space="preserve">make </w:t>
+      </w:r>
+      <w:r>
+        <w:t xml:space="preserve">the command behave differently. </w:t>
       </w:r>
       <w:r>
         <w:t xml:space="preserve">This documentation tries to </w:t>
       </w:r>
       <w:r>
-        <w:t>explain parameters as a relationship</w:t>
+        <w:rPr>
+          <w:color w:val="FF0000"/>
+        </w:rPr>
+        <w:t xml:space="preserve">explain </w:t>
+      </w:r>
+      <w:r>
+        <w:t>parameters as a relationship</w:t>
       </w:r>
       <w:r>
         <w:rPr>
@@ -1219,25 +1445,58 @@
         <w:t xml:space="preserve">methods </w:t>
       </w:r>
       <w:r>
+        <w:rPr>
+          <w:color w:val="FF0000"/>
+        </w:rPr>
         <w:t>ar</w:t>
       </w:r>
       <w:r>
-        <w:t>e inter</w:t>
-      </w:r>
-      <w:r>
-        <w:t>changeable: one and the same concept</w:t>
-      </w:r>
-      <w:r>
-        <w:t>. It is not</w:t>
-      </w:r>
-      <w:r>
+        <w:rPr>
+          <w:color w:val="FF0000"/>
+        </w:rPr>
+        <w:t xml:space="preserve">e </w:t>
+      </w:r>
+      <w:r>
+        <w:t>inter</w:t>
+      </w:r>
+      <w:r>
+        <w:t xml:space="preserve">changeable: </w:t>
+      </w:r>
+      <w:r>
+        <w:rPr>
+          <w:color w:val="FF0000"/>
+        </w:rPr>
+        <w:t xml:space="preserve">one and the same </w:t>
+      </w:r>
+      <w:r>
+        <w:t>concept</w:t>
+      </w:r>
+      <w:r>
+        <w:t xml:space="preserve">. It is </w:t>
+      </w:r>
+      <w:r>
+        <w:rPr>
+          <w:color w:val="FF0000"/>
+        </w:rPr>
+        <w:t>not</w:t>
+      </w:r>
+      <w:r>
+        <w:rPr>
+          <w:color w:val="FF0000"/>
+        </w:rPr>
         <w:t xml:space="preserve"> sure</w:t>
       </w:r>
       <w:r>
         <w:t>,</w:t>
       </w:r>
       <w:r>
-        <w:t xml:space="preserve"> if this idea will </w:t>
+        <w:t xml:space="preserve"> if this idea </w:t>
+      </w:r>
+      <w:r>
+        <w:rPr>
+          <w:color w:val="FF0000"/>
+        </w:rPr>
+        <w:t xml:space="preserve">will </w:t>
       </w:r>
       <w:r>
         <w:t xml:space="preserve">still be in there </w:t>
@@ -1252,20 +1511,25 @@
         <w:t>Also t</w:t>
       </w:r>
       <w:r>
-        <w:t xml:space="preserve">he diagram notation of commands and parameters is </w:t>
-      </w:r>
-      <w:r>
+        <w:t xml:space="preserve">he diagram notation of commands and parameters </w:t>
+      </w:r>
+      <w:r>
+        <w:rPr>
+          <w:color w:val="FF0000"/>
+        </w:rPr>
+        <w:t xml:space="preserve">is </w:t>
+      </w:r>
+      <w:r>
+        <w:rPr>
+          <w:color w:val="FF0000"/>
+        </w:rPr>
         <w:t>covered</w:t>
       </w:r>
       <w:r>
         <w:t>.</w:t>
       </w:r>
     </w:p>
-    <w:p>
-      <w:pPr>
-        <w:pStyle w:val="Spacing"/>
-      </w:pPr>
-    </w:p>
+    <w:p/>
     <w:p>
       <w:pPr>
         <w:pStyle w:val="Heading3"/>
@@ -1274,11 +1538,7 @@
         <w:t>Globality</w:t>
       </w:r>
     </w:p>
-    <w:p>
-      <w:pPr>
-        <w:pStyle w:val="Spacing"/>
-      </w:pPr>
-    </w:p>
+    <w:p/>
     <w:p>
       <w:pPr>
         <w:ind w:left="1136"/>
@@ -1320,7 +1580,10 @@
         <w:t xml:space="preserve">ut </w:t>
       </w:r>
       <w:r>
-        <w:t xml:space="preserve">in the future the term </w:t>
+        <w:t xml:space="preserve">later </w:t>
+      </w:r>
+      <w:r>
+        <w:t xml:space="preserve">the term </w:t>
       </w:r>
       <w:r>
         <w:rPr>
@@ -1355,13 +1618,25 @@
         <w:t xml:space="preserve">module </w:t>
       </w:r>
       <w:r>
-        <w:t xml:space="preserve">is like a little world in which objects and commands live. A </w:t>
+        <w:t xml:space="preserve">is like a </w:t>
+      </w:r>
+      <w:r>
+        <w:rPr>
+          <w:color w:val="FF0000"/>
+        </w:rPr>
+        <w:t xml:space="preserve">little </w:t>
+      </w:r>
+      <w:r>
+        <w:t xml:space="preserve">world in which objects and commands live. A </w:t>
       </w:r>
       <w:r>
         <w:t xml:space="preserve">module </w:t>
       </w:r>
       <w:r>
-        <w:t>can be a site, a computer program</w:t>
+        <w:t xml:space="preserve">can </w:t>
+      </w:r>
+      <w:r>
+        <w:t>be a site, a computer program</w:t>
       </w:r>
       <w:r>
         <w:t xml:space="preserve">, </w:t>
@@ -1379,6 +1654,9 @@
         <w:t xml:space="preserve">or </w:t>
       </w:r>
       <w:r>
+        <w:rPr>
+          <w:color w:val="FF0000"/>
+        </w:rPr>
         <w:t xml:space="preserve">any </w:t>
       </w:r>
       <w:r>
@@ -1388,13 +1666,25 @@
         <w:t xml:space="preserve">module </w:t>
       </w:r>
       <w:r>
-        <w:t xml:space="preserve">groups together functionality or data. A </w:t>
+        <w:rPr>
+          <w:color w:val="FF0000"/>
+        </w:rPr>
+        <w:t xml:space="preserve">groups </w:t>
+      </w:r>
+      <w:r>
+        <w:t xml:space="preserve">together functionality or data. A </w:t>
       </w:r>
       <w:r>
         <w:t xml:space="preserve">module </w:t>
       </w:r>
       <w:r>
-        <w:t>can be thought of as</w:t>
+        <w:rPr>
+          <w:color w:val="FF0000"/>
+        </w:rPr>
+        <w:t xml:space="preserve">can </w:t>
+      </w:r>
+      <w:r>
+        <w:t>be thought of as</w:t>
       </w:r>
       <w:r>
         <w:t xml:space="preserve"> an object with a special property</w:t>
@@ -1427,24 +1717,22 @@
         <w:t>.</w:t>
       </w:r>
     </w:p>
-    <w:p>
-      <w:pPr>
-        <w:pStyle w:val="Spacing"/>
-      </w:pPr>
-    </w:p>
+    <w:p/>
     <w:p>
       <w:pPr>
         <w:pStyle w:val="Heading3"/>
       </w:pPr>
       <w:r>
-        <w:t>Execution Control</w:t>
-      </w:r>
-    </w:p>
-    <w:p>
-      <w:pPr>
-        <w:pStyle w:val="Spacing"/>
-      </w:pPr>
-    </w:p>
+        <w:t xml:space="preserve">Execution </w:t>
+      </w:r>
+      <w:r>
+        <w:rPr>
+          <w:color w:val="FF0000"/>
+        </w:rPr>
+        <w:t>Control</w:t>
+      </w:r>
+    </w:p>
+    <w:p/>
     <w:p>
       <w:pPr>
         <w:ind w:left="1136"/>
@@ -1453,13 +1741,37 @@
         <w:t>The idea of e</w:t>
       </w:r>
       <w:r>
-        <w:t xml:space="preserve">xecution control statements </w:t>
-      </w:r>
-      <w:r>
-        <w:t xml:space="preserve">is that they would </w:t>
-      </w:r>
-      <w:r>
-        <w:t xml:space="preserve">control the execution flow of a program: the order in which things are executed. </w:t>
+        <w:t xml:space="preserve">xecution </w:t>
+      </w:r>
+      <w:r>
+        <w:rPr>
+          <w:color w:val="FF0000"/>
+        </w:rPr>
+        <w:t xml:space="preserve">control </w:t>
+      </w:r>
+      <w:r>
+        <w:t xml:space="preserve">statements </w:t>
+      </w:r>
+      <w:r>
+        <w:t xml:space="preserve">is that they </w:t>
+      </w:r>
+      <w:r>
+        <w:rPr>
+          <w:color w:val="FF0000"/>
+        </w:rPr>
+        <w:t>would</w:t>
+      </w:r>
+      <w:r>
+        <w:t xml:space="preserve"> </w:t>
+      </w:r>
+      <w:r>
+        <w:rPr>
+          <w:color w:val="FF0000"/>
+        </w:rPr>
+        <w:t xml:space="preserve">control </w:t>
+      </w:r>
+      <w:r>
+        <w:t xml:space="preserve">the execution flow of a program: the order in which things are executed. </w:t>
       </w:r>
       <w:r>
         <w:t xml:space="preserve">Several </w:t>
@@ -1471,7 +1783,16 @@
         <w:t>s</w:t>
       </w:r>
       <w:r>
-        <w:t xml:space="preserve"> are proposed</w:t>
+        <w:t xml:space="preserve"> </w:t>
+      </w:r>
+      <w:r>
+        <w:rPr>
+          <w:color w:val="FF0000"/>
+        </w:rPr>
+        <w:t xml:space="preserve">are </w:t>
+      </w:r>
+      <w:r>
+        <w:t>proposed</w:t>
       </w:r>
       <w:r>
         <w:t xml:space="preserve">. </w:t>
@@ -1489,6 +1810,9 @@
         <w:t xml:space="preserve"> </w:t>
       </w:r>
       <w:r>
+        <w:rPr>
+          <w:color w:val="FF0000"/>
+        </w:rPr>
         <w:t>are</w:t>
       </w:r>
       <w:r>
@@ -1518,13 +1842,37 @@
         <w:t xml:space="preserve">. </w:t>
       </w:r>
       <w:r>
-        <w:t xml:space="preserve">An attempt is made to cover </w:t>
-      </w:r>
-      <w:r>
-        <w:t xml:space="preserve">a complete set of </w:t>
-      </w:r>
-      <w:r>
-        <w:t>execution control statements</w:t>
+        <w:t xml:space="preserve">An attempt is made to </w:t>
+      </w:r>
+      <w:r>
+        <w:rPr>
+          <w:color w:val="FF0000"/>
+        </w:rPr>
+        <w:t xml:space="preserve">cover </w:t>
+      </w:r>
+      <w:r>
+        <w:t xml:space="preserve">a </w:t>
+      </w:r>
+      <w:r>
+        <w:rPr>
+          <w:color w:val="FF0000"/>
+        </w:rPr>
+        <w:t xml:space="preserve">complete </w:t>
+      </w:r>
+      <w:r>
+        <w:t xml:space="preserve">set of </w:t>
+      </w:r>
+      <w:r>
+        <w:t xml:space="preserve">execution </w:t>
+      </w:r>
+      <w:r>
+        <w:rPr>
+          <w:color w:val="FF0000"/>
+        </w:rPr>
+        <w:t xml:space="preserve">control </w:t>
+      </w:r>
+      <w:r>
+        <w:t>statements</w:t>
       </w:r>
       <w:r>
         <w:t>,</w:t>
@@ -1533,10 +1881,22 @@
         <w:t xml:space="preserve"> to explore what </w:t>
       </w:r>
       <w:r>
-        <w:t xml:space="preserve">would be </w:t>
-      </w:r>
-      <w:r>
-        <w:t xml:space="preserve">needed from the diagram notation </w:t>
+        <w:rPr>
+          <w:color w:val="FF0000"/>
+        </w:rPr>
+        <w:t>would</w:t>
+      </w:r>
+      <w:r>
+        <w:t xml:space="preserve"> be </w:t>
+      </w:r>
+      <w:r>
+        <w:rPr>
+          <w:color w:val="FF0000"/>
+        </w:rPr>
+        <w:t xml:space="preserve">needed </w:t>
+      </w:r>
+      <w:r>
+        <w:t xml:space="preserve">from the diagram notation </w:t>
       </w:r>
       <w:r>
         <w:t>in that area</w:t>
@@ -1545,11 +1905,7 @@
         <w:t>.</w:t>
       </w:r>
     </w:p>
-    <w:p>
-      <w:pPr>
-        <w:pStyle w:val="Spacing"/>
-      </w:pPr>
-    </w:p>
+    <w:p/>
     <w:p>
       <w:pPr>
         <w:pStyle w:val="Heading3"/>
@@ -1561,11 +1917,7 @@
         <w:t>es</w:t>
       </w:r>
     </w:p>
-    <w:p>
-      <w:pPr>
-        <w:pStyle w:val="Spacing"/>
-      </w:pPr>
-    </w:p>
+    <w:p/>
     <w:p>
       <w:pPr>
         <w:ind w:left="1136"/>
@@ -1631,10 +1983,31 @@
         <w:t xml:space="preserve"> </w:t>
       </w:r>
       <w:r>
-        <w:t>would make</w:t>
-      </w:r>
-      <w:r>
-        <w:t xml:space="preserve"> something only accessible inside </w:t>
+        <w:rPr>
+          <w:color w:val="FF0000"/>
+        </w:rPr>
+        <w:t>would</w:t>
+      </w:r>
+      <w:r>
+        <w:rPr>
+          <w:color w:val="FF0000"/>
+        </w:rPr>
+        <w:t xml:space="preserve"> </w:t>
+      </w:r>
+      <w:r>
+        <w:t>make</w:t>
+      </w:r>
+      <w:r>
+        <w:t xml:space="preserve"> something </w:t>
+      </w:r>
+      <w:r>
+        <w:rPr>
+          <w:color w:val="FF0000"/>
+        </w:rPr>
+        <w:t xml:space="preserve">only </w:t>
+      </w:r>
+      <w:r>
+        <w:t xml:space="preserve">accessible inside </w:t>
       </w:r>
       <w:r>
         <w:t>an</w:t>
@@ -1651,8 +2024,15 @@
       <w:r>
         <w:rPr>
           <w:iCs/>
-        </w:rPr>
-        <w:t xml:space="preserve">would </w:t>
+          <w:color w:val="FF0000"/>
+        </w:rPr>
+        <w:t>would</w:t>
+      </w:r>
+      <w:r>
+        <w:rPr>
+          <w:iCs/>
+        </w:rPr>
+        <w:t xml:space="preserve"> </w:t>
       </w:r>
       <w:r>
         <w:t xml:space="preserve">make something accessible outside </w:t>
@@ -1688,10 +2068,22 @@
         <w:t xml:space="preserve">this </w:t>
       </w:r>
       <w:r>
-        <w:t xml:space="preserve">would </w:t>
-      </w:r>
-      <w:r>
-        <w:t xml:space="preserve">make it possible to </w:t>
+        <w:rPr>
+          <w:color w:val="FF0000"/>
+        </w:rPr>
+        <w:t>would</w:t>
+      </w:r>
+      <w:r>
+        <w:t xml:space="preserve"> </w:t>
+      </w:r>
+      <w:r>
+        <w:rPr>
+          <w:color w:val="FF0000"/>
+        </w:rPr>
+        <w:t xml:space="preserve">make it possible </w:t>
+      </w:r>
+      <w:r>
+        <w:t xml:space="preserve">to </w:t>
       </w:r>
       <w:r>
         <w:t>only work with the input and output.</w:t>
@@ -1707,7 +2099,16 @@
         <w:ind w:left="1136"/>
       </w:pPr>
       <w:r>
-        <w:t>The notation might be changed compared to what is described here now.</w:t>
+        <w:t xml:space="preserve">The notation might be changed compared to what is described here </w:t>
+      </w:r>
+      <w:r>
+        <w:rPr>
+          <w:color w:val="FF0000"/>
+        </w:rPr>
+        <w:t>now</w:t>
+      </w:r>
+      <w:r>
+        <w:t>.</w:t>
       </w:r>
       <w:r>
         <w:t xml:space="preserve"> The </w:t>
@@ -1719,7 +2120,13 @@
         <w:t xml:space="preserve">tends to </w:t>
       </w:r>
       <w:r>
-        <w:t>focus around something</w:t>
+        <w:rPr>
+          <w:color w:val="FF0000"/>
+        </w:rPr>
+        <w:t xml:space="preserve">focus </w:t>
+      </w:r>
+      <w:r>
+        <w:t>around something</w:t>
       </w:r>
       <w:r>
         <w:t>,</w:t>
@@ -1750,7 +2157,16 @@
         <w:t xml:space="preserve"> </w:t>
       </w:r>
       <w:r>
-        <w:t>This is because t</w:t>
+        <w:t xml:space="preserve">This </w:t>
+      </w:r>
+      <w:r>
+        <w:rPr>
+          <w:color w:val="FF0000"/>
+        </w:rPr>
+        <w:t xml:space="preserve">is because </w:t>
+      </w:r>
+      <w:r>
+        <w:t>t</w:t>
       </w:r>
       <w:r>
         <w:t>he</w:t>
@@ -1765,25 +2181,67 @@
         <w:t xml:space="preserve">notation </w:t>
       </w:r>
       <w:r>
-        <w:t xml:space="preserve">was made with </w:t>
-      </w:r>
-      <w:r>
-        <w:t>a different view on objects and commands.</w:t>
-      </w:r>
-      <w:r>
-        <w:t xml:space="preserve"> Commands were considered more independent and not necessarily considered part of an object.</w:t>
+        <w:rPr>
+          <w:color w:val="FF0000"/>
+        </w:rPr>
+        <w:t xml:space="preserve">was </w:t>
+      </w:r>
+      <w:r>
+        <w:t xml:space="preserve">made with </w:t>
+      </w:r>
+      <w:r>
+        <w:t xml:space="preserve">a </w:t>
+      </w:r>
+      <w:r>
+        <w:rPr>
+          <w:color w:val="FF0000"/>
+        </w:rPr>
+        <w:t xml:space="preserve">different </w:t>
+      </w:r>
+      <w:r>
+        <w:t>view on objects and commands.</w:t>
+      </w:r>
+      <w:r>
+        <w:t xml:space="preserve"> Commands </w:t>
+      </w:r>
+      <w:r>
+        <w:t xml:space="preserve">were considered </w:t>
+      </w:r>
+      <w:r>
+        <w:t>more independent and not necessarily considered part of an object.</w:t>
       </w:r>
       <w:r>
         <w:t xml:space="preserve"> Which commands </w:t>
       </w:r>
       <w:r>
+        <w:rPr>
+          <w:color w:val="FF0000"/>
+        </w:rPr>
         <w:t>can</w:t>
       </w:r>
       <w:r>
-        <w:t xml:space="preserve"> access the private contents of which objects </w:t>
-      </w:r>
-      <w:r>
-        <w:t>would be</w:t>
+        <w:rPr>
+          <w:color w:val="FF0000"/>
+        </w:rPr>
+        <w:t xml:space="preserve"> </w:t>
+      </w:r>
+      <w:r>
+        <w:t xml:space="preserve">access the private contents of which objects </w:t>
+      </w:r>
+      <w:r>
+        <w:rPr>
+          <w:color w:val="FF0000"/>
+        </w:rPr>
+        <w:t>would</w:t>
+      </w:r>
+      <w:r>
+        <w:rPr>
+          <w:color w:val="FF0000"/>
+        </w:rPr>
+        <w:t xml:space="preserve"> </w:t>
+      </w:r>
+      <w:r>
+        <w:t>be</w:t>
       </w:r>
       <w:r>
         <w:t xml:space="preserve"> less obvious, </w:t>
@@ -1795,13 +2253,31 @@
         <w:t xml:space="preserve"> </w:t>
       </w:r>
       <w:r>
-        <w:t xml:space="preserve">a command is not </w:t>
-      </w:r>
-      <w:r>
+        <w:t xml:space="preserve">a command </w:t>
+      </w:r>
+      <w:r>
+        <w:rPr>
+          <w:color w:val="FF0000"/>
+        </w:rPr>
+        <w:t xml:space="preserve">is not </w:t>
+      </w:r>
+      <w:r>
+        <w:rPr>
+          <w:color w:val="FF0000"/>
+        </w:rPr>
         <w:t xml:space="preserve">really </w:t>
       </w:r>
       <w:r>
-        <w:t xml:space="preserve">part of a specific object. </w:t>
+        <w:t xml:space="preserve">part of a </w:t>
+      </w:r>
+      <w:r>
+        <w:rPr>
+          <w:color w:val="FF0000"/>
+        </w:rPr>
+        <w:t xml:space="preserve">specific </w:t>
+      </w:r>
+      <w:r>
+        <w:t xml:space="preserve">object. </w:t>
       </w:r>
       <w:r>
         <w:t xml:space="preserve">The effect </w:t>
@@ -1813,7 +2289,22 @@
         <w:t>that</w:t>
       </w:r>
       <w:r>
-        <w:t xml:space="preserve"> no command gets access to the private contents of an object, unless that command is </w:t>
+        <w:t xml:space="preserve"> </w:t>
+      </w:r>
+      <w:r>
+        <w:rPr>
+          <w:color w:val="FF0000"/>
+        </w:rPr>
+        <w:t xml:space="preserve">no </w:t>
+      </w:r>
+      <w:r>
+        <w:t xml:space="preserve">command gets access to the private contents of an object, unless that command </w:t>
+      </w:r>
+      <w:r>
+        <w:rPr>
+          <w:color w:val="FF0000"/>
+        </w:rPr>
+        <w:t xml:space="preserve">is </w:t>
       </w:r>
       <w:r>
         <w:t xml:space="preserve">declared </w:t>
@@ -1843,13 +2334,43 @@
         <w:t xml:space="preserve">the object. </w:t>
       </w:r>
       <w:r>
-        <w:t xml:space="preserve">Friend declaration would </w:t>
-      </w:r>
-      <w:r>
-        <w:t>create a tighter bond between the command and the object.</w:t>
-      </w:r>
-      <w:r>
-        <w:t xml:space="preserve"> Thinking of commands as no more than objec</w:t>
+        <w:t xml:space="preserve">Friend declaration </w:t>
+      </w:r>
+      <w:r>
+        <w:rPr>
+          <w:color w:val="FF0000"/>
+        </w:rPr>
+        <w:t>would</w:t>
+      </w:r>
+      <w:r>
+        <w:rPr>
+          <w:color w:val="FF0000"/>
+        </w:rPr>
+        <w:t xml:space="preserve"> </w:t>
+      </w:r>
+      <w:r>
+        <w:t xml:space="preserve">create a </w:t>
+      </w:r>
+      <w:r>
+        <w:rPr>
+          <w:color w:val="FF0000"/>
+        </w:rPr>
+        <w:t xml:space="preserve">tighter </w:t>
+      </w:r>
+      <w:r>
+        <w:t>bond between the command and the object.</w:t>
+      </w:r>
+      <w:r>
+        <w:t xml:space="preserve"> Thinking of commands as </w:t>
+      </w:r>
+      <w:r>
+        <w:rPr>
+          <w:color w:val="FF0000"/>
+        </w:rPr>
+        <w:t xml:space="preserve">no more than </w:t>
+      </w:r>
+      <w:r>
+        <w:t>objec</w:t>
       </w:r>
       <w:r>
         <w:t>t</w:t>
@@ -1886,9 +2407,21 @@
         <w:ind w:left="1136"/>
       </w:pPr>
       <w:r>
-        <w:t xml:space="preserve">In the future, a simpler black box method might be </w:t>
-      </w:r>
-      <w:r>
+        <w:t xml:space="preserve">In the future, a </w:t>
+      </w:r>
+      <w:r>
+        <w:rPr>
+          <w:color w:val="FF0000"/>
+        </w:rPr>
+        <w:t xml:space="preserve">simpler </w:t>
+      </w:r>
+      <w:r>
+        <w:t xml:space="preserve">black box method might be </w:t>
+      </w:r>
+      <w:r>
+        <w:rPr>
+          <w:color w:val="FF0000"/>
+        </w:rPr>
         <w:t>proposed</w:t>
       </w:r>
       <w:r>
@@ -1898,7 +2431,13 @@
         <w:t xml:space="preserve">like </w:t>
       </w:r>
       <w:r>
-        <w:t xml:space="preserve">how it works </w:t>
+        <w:t>how</w:t>
+      </w:r>
+      <w:r>
+        <w:rPr>
+          <w:color w:val="FF0000"/>
+        </w:rPr>
+        <w:t xml:space="preserve"> it works </w:t>
       </w:r>
       <w:r>
         <w:t>in other programming languages.</w:t>
@@ -1916,14 +2455,19 @@
         <w:t xml:space="preserve">still </w:t>
       </w:r>
       <w:r>
-        <w:t>be preserved for specific use-cases.</w:t>
-      </w:r>
-    </w:p>
-    <w:p>
-      <w:pPr>
-        <w:pStyle w:val="Spacing"/>
-      </w:pPr>
-    </w:p>
+        <w:t xml:space="preserve">be preserved for </w:t>
+      </w:r>
+      <w:r>
+        <w:rPr>
+          <w:color w:val="FF0000"/>
+        </w:rPr>
+        <w:t xml:space="preserve">specific </w:t>
+      </w:r>
+      <w:r>
+        <w:t>use-cases.</w:t>
+      </w:r>
+    </w:p>
+    <w:p/>
     <w:p>
       <w:pPr>
         <w:pStyle w:val="Heading3"/>
@@ -1932,17 +2476,22 @@
         <w:t>Interfaces</w:t>
       </w:r>
     </w:p>
-    <w:p>
-      <w:pPr>
-        <w:pStyle w:val="Spacing"/>
-      </w:pPr>
-    </w:p>
+    <w:p/>
     <w:p>
       <w:pPr>
         <w:ind w:left="1136"/>
       </w:pPr>
       <w:r>
-        <w:t xml:space="preserve">This chapter attempts to cover the </w:t>
+        <w:t xml:space="preserve">This chapter attempts to </w:t>
+      </w:r>
+      <w:r>
+        <w:rPr>
+          <w:color w:val="FF0000"/>
+        </w:rPr>
+        <w:t xml:space="preserve">cover </w:t>
+      </w:r>
+      <w:r>
+        <w:t xml:space="preserve">the </w:t>
       </w:r>
       <w:r>
         <w:t xml:space="preserve">basic concept of interfaces along with </w:t>
@@ -1957,9 +2506,18 @@
         <w:t>Up till now t</w:t>
       </w:r>
       <w:r>
-        <w:t>he idea of interfaces wa</w:t>
-      </w:r>
-      <w:r>
+        <w:t xml:space="preserve">he idea of interfaces </w:t>
+      </w:r>
+      <w:r>
+        <w:rPr>
+          <w:color w:val="FF0000"/>
+        </w:rPr>
+        <w:t>wa</w:t>
+      </w:r>
+      <w:r>
+        <w:rPr>
+          <w:color w:val="FF0000"/>
+        </w:rPr>
         <w:t xml:space="preserve">s </w:t>
       </w:r>
       <w:r>
@@ -1978,13 +2536,28 @@
         <w:t xml:space="preserve"> </w:t>
       </w:r>
       <w:r>
-        <w:t xml:space="preserve">This chapter tries to catch up with that. </w:t>
+        <w:t xml:space="preserve">This chapter tries to </w:t>
+      </w:r>
+      <w:r>
+        <w:rPr>
+          <w:color w:val="FF0000"/>
+        </w:rPr>
+        <w:t xml:space="preserve">catch up </w:t>
+      </w:r>
+      <w:r>
+        <w:t xml:space="preserve">with that. </w:t>
       </w:r>
       <w:r>
         <w:t xml:space="preserve">There are also </w:t>
       </w:r>
       <w:r>
-        <w:t>efforts to explain</w:t>
+        <w:rPr>
+          <w:color w:val="FF0000"/>
+        </w:rPr>
+        <w:t xml:space="preserve">efforts </w:t>
+      </w:r>
+      <w:r>
+        <w:t>to explain</w:t>
       </w:r>
       <w:r>
         <w:t xml:space="preserve">: </w:t>
@@ -1996,16 +2569,37 @@
         <w:t xml:space="preserve">interface reference </w:t>
       </w:r>
       <w:r>
-        <w:t>and relations that for</w:t>
-      </w:r>
-      <w:r>
-        <w:t>m through the use of interfaces</w:t>
+        <w:t xml:space="preserve">and relations that </w:t>
+      </w:r>
+      <w:r>
+        <w:rPr>
+          <w:color w:val="FF0000"/>
+        </w:rPr>
+        <w:t>for</w:t>
+      </w:r>
+      <w:r>
+        <w:rPr>
+          <w:color w:val="FF0000"/>
+        </w:rPr>
+        <w:t xml:space="preserve">m </w:t>
+      </w:r>
+      <w:r>
+        <w:t>through the use of interfaces</w:t>
       </w:r>
       <w:r>
         <w:t xml:space="preserve">. </w:t>
       </w:r>
       <w:r>
-        <w:t xml:space="preserve">As interfaces can be applied to </w:t>
+        <w:t xml:space="preserve">As interfaces </w:t>
+      </w:r>
+      <w:r>
+        <w:rPr>
+          <w:color w:val="FF0000"/>
+        </w:rPr>
+        <w:t xml:space="preserve">can </w:t>
+      </w:r>
+      <w:r>
+        <w:t xml:space="preserve">be applied to </w:t>
       </w:r>
       <w:r>
         <w:rPr>
@@ -2024,9 +2618,15 @@
         <w:t xml:space="preserve"> </w:t>
       </w:r>
       <w:r>
+        <w:rPr>
+          <w:color w:val="FF0000"/>
+        </w:rPr>
         <w:t>can</w:t>
       </w:r>
       <w:r>
+        <w:rPr>
+          <w:color w:val="FF0000"/>
+        </w:rPr>
         <w:t xml:space="preserve"> </w:t>
       </w:r>
       <w:r>
@@ -2048,11 +2648,7 @@
         <w:t>.</w:t>
       </w:r>
     </w:p>
-    <w:p>
-      <w:pPr>
-        <w:pStyle w:val="Spacing"/>
-      </w:pPr>
-    </w:p>
+    <w:p/>
     <w:p>
       <w:pPr>
         <w:pStyle w:val="Heading3"/>
@@ -2062,12 +2658,6 @@
       </w:r>
     </w:p>
     <w:p>
-      <w:pPr>
-        <w:pStyle w:val="Spacing"/>
-        <w:tabs>
-          <w:tab w:val="left" w:pos="2343"/>
-        </w:tabs>
-      </w:pPr>
       <w:r>
         <w:tab/>
       </w:r>
@@ -2089,7 +2679,16 @@
         <w:t xml:space="preserve">ceivers </w:t>
       </w:r>
       <w:r>
-        <w:t xml:space="preserve">would </w:t>
+        <w:rPr>
+          <w:color w:val="FF0000"/>
+        </w:rPr>
+        <w:t>would</w:t>
+      </w:r>
+      <w:r>
+        <w:rPr>
+          <w:color w:val="FF0000"/>
+        </w:rPr>
+        <w:t xml:space="preserve"> </w:t>
       </w:r>
       <w:r>
         <w:t xml:space="preserve">subscribe to an event. </w:t>
@@ -2098,13 +2697,34 @@
         <w:t xml:space="preserve">The call sender </w:t>
       </w:r>
       <w:r>
-        <w:t xml:space="preserve">would </w:t>
+        <w:rPr>
+          <w:color w:val="FF0000"/>
+        </w:rPr>
+        <w:t>would</w:t>
+      </w:r>
+      <w:r>
+        <w:rPr>
+          <w:color w:val="FF0000"/>
+        </w:rPr>
+        <w:t xml:space="preserve"> </w:t>
       </w:r>
       <w:r>
         <w:t xml:space="preserve">call the receivers </w:t>
       </w:r>
       <w:r>
-        <w:t>when it would see fit</w:t>
+        <w:t xml:space="preserve">when it </w:t>
+      </w:r>
+      <w:r>
+        <w:rPr>
+          <w:color w:val="FF0000"/>
+        </w:rPr>
+        <w:t>would</w:t>
+      </w:r>
+      <w:r>
+        <w:rPr>
+          <w:color w:val="FF0000"/>
+        </w:rPr>
+        <w:t xml:space="preserve"> see fit</w:t>
       </w:r>
       <w:r>
         <w:t xml:space="preserve">. Another </w:t>
@@ -2131,9 +2751,18 @@
         <w:t xml:space="preserve">seems to </w:t>
       </w:r>
       <w:r>
-        <w:t>adopts, is</w:t>
-      </w:r>
-      <w:r>
+        <w:t xml:space="preserve">adopts, </w:t>
+      </w:r>
+      <w:r>
+        <w:rPr>
+          <w:color w:val="FF0000"/>
+        </w:rPr>
+        <w:t>is</w:t>
+      </w:r>
+      <w:r>
+        <w:rPr>
+          <w:color w:val="FF0000"/>
+        </w:rPr>
         <w:t xml:space="preserve"> called</w:t>
       </w:r>
       <w:r>
@@ -2152,13 +2781,31 @@
         <w:t xml:space="preserve">sender </w:t>
       </w:r>
       <w:r>
-        <w:t xml:space="preserve">would </w:t>
+        <w:rPr>
+          <w:color w:val="FF0000"/>
+        </w:rPr>
+        <w:t>would</w:t>
+      </w:r>
+      <w:r>
+        <w:rPr>
+          <w:color w:val="FF0000"/>
+        </w:rPr>
+        <w:t xml:space="preserve"> </w:t>
       </w:r>
       <w:r>
         <w:t xml:space="preserve">decide what the message looks like. The receiver </w:t>
       </w:r>
       <w:r>
-        <w:t xml:space="preserve">would </w:t>
+        <w:rPr>
+          <w:color w:val="FF0000"/>
+        </w:rPr>
+        <w:t>would</w:t>
+      </w:r>
+      <w:r>
+        <w:rPr>
+          <w:color w:val="FF0000"/>
+        </w:rPr>
+        <w:t xml:space="preserve"> </w:t>
       </w:r>
       <w:r>
         <w:t xml:space="preserve">supply a command, that </w:t>
@@ -2176,12 +2823,7 @@
         <w:t>.</w:t>
       </w:r>
     </w:p>
-    <w:p>
-      <w:pPr>
-        <w:pStyle w:val="Spacing"/>
-        <w:ind w:left="1135"/>
-      </w:pPr>
-    </w:p>
+    <w:p/>
     <w:p>
       <w:pPr>
         <w:ind w:left="1136"/>
@@ -2190,7 +2832,13 @@
         <w:t xml:space="preserve">The concept of events </w:t>
       </w:r>
       <w:r>
-        <w:t xml:space="preserve">can be seen as </w:t>
+        <w:rPr>
+          <w:color w:val="FF0000"/>
+        </w:rPr>
+        <w:t xml:space="preserve">can </w:t>
+      </w:r>
+      <w:r>
+        <w:t xml:space="preserve">be seen as </w:t>
       </w:r>
       <w:r>
         <w:t>a combination of constructs: an array of command references, a command interface</w:t>
@@ -2199,15 +2847,34 @@
         <w:t xml:space="preserve">, then </w:t>
       </w:r>
       <w:r>
-        <w:t>supporting the command interface, registering the command inside the array of command references and then calling all the commands in the array at specific times.</w:t>
-      </w:r>
-    </w:p>
-    <w:p>
-      <w:pPr>
-        <w:pStyle w:val="Spacing"/>
-        <w:ind w:left="1135"/>
-      </w:pPr>
-    </w:p>
+        <w:t xml:space="preserve">supporting the command interface, registering the command inside the array of command references and then calling </w:t>
+      </w:r>
+      <w:r>
+        <w:rPr>
+          <w:color w:val="FF0000"/>
+        </w:rPr>
+        <w:t xml:space="preserve">all </w:t>
+      </w:r>
+      <w:r>
+        <w:t xml:space="preserve">the commands in the array </w:t>
+      </w:r>
+      <w:r>
+        <w:t xml:space="preserve">at </w:t>
+      </w:r>
+      <w:r>
+        <w:rPr>
+          <w:color w:val="FF0000"/>
+        </w:rPr>
+        <w:t xml:space="preserve">specific </w:t>
+      </w:r>
+      <w:r>
+        <w:t>times</w:t>
+      </w:r>
+      <w:r>
+        <w:t>.</w:t>
+      </w:r>
+    </w:p>
+    <w:p/>
     <w:p>
       <w:pPr>
         <w:ind w:left="1136"/>
@@ -2216,19 +2883,37 @@
         <w:t xml:space="preserve">Even though it </w:t>
       </w:r>
       <w:r>
-        <w:t xml:space="preserve">could be </w:t>
+        <w:rPr>
+          <w:color w:val="FF0000"/>
+        </w:rPr>
+        <w:t xml:space="preserve">could </w:t>
+      </w:r>
+      <w:r>
+        <w:t xml:space="preserve">be </w:t>
       </w:r>
       <w:r>
         <w:t xml:space="preserve">established by </w:t>
       </w:r>
       <w:r>
-        <w:t xml:space="preserve">just a combination of other constructs, it </w:t>
+        <w:rPr>
+          <w:color w:val="FF0000"/>
+        </w:rPr>
+        <w:t xml:space="preserve">just </w:t>
+      </w:r>
+      <w:r>
+        <w:t xml:space="preserve">a combination of other constructs, it </w:t>
       </w:r>
       <w:r>
         <w:t xml:space="preserve">seems to be </w:t>
       </w:r>
       <w:r>
-        <w:t>such a</w:t>
+        <w:rPr>
+          <w:color w:val="FF0000"/>
+        </w:rPr>
+        <w:t xml:space="preserve">such </w:t>
+      </w:r>
+      <w:r>
+        <w:t>a</w:t>
       </w:r>
       <w:r>
         <w:t xml:space="preserve"> usable</w:t>
@@ -2240,13 +2925,22 @@
         <w:t xml:space="preserve">Circle </w:t>
       </w:r>
       <w:r>
+        <w:rPr>
+          <w:color w:val="FF0000"/>
+        </w:rPr>
         <w:t xml:space="preserve">explicitly </w:t>
       </w:r>
       <w:r>
         <w:t xml:space="preserve">attempts to </w:t>
       </w:r>
       <w:r>
-        <w:t>define it as a sepa</w:t>
+        <w:rPr>
+          <w:color w:val="FF0000"/>
+        </w:rPr>
+        <w:t xml:space="preserve">define </w:t>
+      </w:r>
+      <w:r>
+        <w:t>it as a sepa</w:t>
       </w:r>
       <w:r>
         <w:t>ra</w:t>
@@ -2276,12 +2970,7 @@
         <w:t>.</w:t>
       </w:r>
     </w:p>
-    <w:p>
-      <w:pPr>
-        <w:pStyle w:val="Spacing"/>
-        <w:ind w:left="1135"/>
-      </w:pPr>
-    </w:p>
+    <w:p/>
     <w:p>
       <w:pPr>
         <w:ind w:left="1136"/>
@@ -2299,20 +2988,19 @@
         <w:t>,</w:t>
       </w:r>
       <w:r>
-        <w:t xml:space="preserve"> how events look in the </w:t>
-      </w:r>
-      <w:r>
-        <w:t xml:space="preserve">Circle </w:t>
+        <w:t xml:space="preserve"> how events look in </w:t>
+      </w:r>
+      <w:r>
+        <w:t>Circle</w:t>
+      </w:r>
+      <w:r>
+        <w:t xml:space="preserve">'s </w:t>
       </w:r>
       <w:r>
         <w:t>diagram notation.</w:t>
       </w:r>
     </w:p>
-    <w:p>
-      <w:pPr>
-        <w:pStyle w:val="Spacing"/>
-      </w:pPr>
-    </w:p>
+    <w:p/>
     <w:p>
       <w:pPr>
         <w:pStyle w:val="Heading3"/>
@@ -2321,11 +3009,7 @@
         <w:t>Inheritance</w:t>
       </w:r>
     </w:p>
-    <w:p>
-      <w:pPr>
-        <w:pStyle w:val="Spacing"/>
-      </w:pPr>
-    </w:p>
+    <w:p/>
     <w:p>
       <w:pPr>
         <w:ind w:left="1136"/>
@@ -2343,10 +3027,19 @@
         <w:t xml:space="preserve">attempts to </w:t>
       </w:r>
       <w:r>
+        <w:rPr>
+          <w:color w:val="FF0000"/>
+        </w:rPr>
         <w:t>explain</w:t>
       </w:r>
       <w:r>
-        <w:t xml:space="preserve"> the concept of inheritance</w:t>
+        <w:rPr>
+          <w:color w:val="FF0000"/>
+        </w:rPr>
+        <w:t xml:space="preserve"> </w:t>
+      </w:r>
+      <w:r>
+        <w:t>the concept of inheritance</w:t>
       </w:r>
       <w:r>
         <w:t xml:space="preserve"> inside the Circle language</w:t>
@@ -2364,7 +3057,13 @@
         <w:t xml:space="preserve"> </w:t>
       </w:r>
       <w:r>
-        <w:t xml:space="preserve">to have been intrinsically </w:t>
+        <w:t xml:space="preserve">to have been </w:t>
+      </w:r>
+      <w:r>
+        <w:rPr>
+          <w:color w:val="FF0000"/>
+        </w:rPr>
+        <w:t xml:space="preserve">intrinsically </w:t>
       </w:r>
       <w:r>
         <w:t xml:space="preserve">part of some </w:t>
@@ -2376,7 +3075,22 @@
         <w:t>oriented programming languages</w:t>
       </w:r>
       <w:r>
-        <w:t xml:space="preserve"> for quite some time now</w:t>
+        <w:t xml:space="preserve"> for </w:t>
+      </w:r>
+      <w:r>
+        <w:rPr>
+          <w:color w:val="FF0000"/>
+        </w:rPr>
+        <w:t xml:space="preserve">quite some </w:t>
+      </w:r>
+      <w:r>
+        <w:t xml:space="preserve">time </w:t>
+      </w:r>
+      <w:r>
+        <w:rPr>
+          <w:color w:val="FF0000"/>
+        </w:rPr>
+        <w:t>now</w:t>
       </w:r>
       <w:r>
         <w:t xml:space="preserve">. </w:t>
@@ -2409,10 +3123,28 @@
         <w:t>e</w:t>
       </w:r>
       <w:r>
-        <w:t xml:space="preserve"> over all its characteristics before the derived class </w:t>
-      </w:r>
-      <w:r>
-        <w:t xml:space="preserve">would </w:t>
+        <w:t xml:space="preserve"> over </w:t>
+      </w:r>
+      <w:r>
+        <w:rPr>
+          <w:color w:val="FF0000"/>
+        </w:rPr>
+        <w:t xml:space="preserve">all </w:t>
+      </w:r>
+      <w:r>
+        <w:t xml:space="preserve">its characteristics before the derived class </w:t>
+      </w:r>
+      <w:r>
+        <w:rPr>
+          <w:color w:val="FF0000"/>
+        </w:rPr>
+        <w:t>would</w:t>
+      </w:r>
+      <w:r>
+        <w:rPr>
+          <w:color w:val="FF0000"/>
+        </w:rPr>
+        <w:t xml:space="preserve"> </w:t>
       </w:r>
       <w:r>
         <w:t xml:space="preserve">get extended or altered. </w:t>
@@ -2479,7 +3211,13 @@
         <w:t xml:space="preserve">. This </w:t>
       </w:r>
       <w:r>
-        <w:t xml:space="preserve">would </w:t>
+        <w:rPr>
+          <w:color w:val="FF0000"/>
+        </w:rPr>
+        <w:t>would</w:t>
+      </w:r>
+      <w:r>
+        <w:t xml:space="preserve"> </w:t>
       </w:r>
       <w:r>
         <w:t xml:space="preserve">mean, that one object takes over the characteristics of a specific other object. </w:t>
@@ -2497,13 +3235,25 @@
         <w:t xml:space="preserve">melt together with the new object. When you </w:t>
       </w:r>
       <w:r>
-        <w:t xml:space="preserve">would </w:t>
+        <w:rPr>
+          <w:color w:val="FF0000"/>
+        </w:rPr>
+        <w:t>would</w:t>
+      </w:r>
+      <w:r>
+        <w:t xml:space="preserve"> </w:t>
       </w:r>
       <w:r>
         <w:t xml:space="preserve">change base members of the new object, the base object’s data </w:t>
       </w:r>
       <w:r>
-        <w:t xml:space="preserve">would </w:t>
+        <w:rPr>
+          <w:color w:val="FF0000"/>
+        </w:rPr>
+        <w:t>would</w:t>
+      </w:r>
+      <w:r>
+        <w:t xml:space="preserve"> </w:t>
       </w:r>
       <w:r>
         <w:t xml:space="preserve">also change. This </w:t>
@@ -2527,7 +3277,16 @@
         <w:t>forms of inheritance</w:t>
       </w:r>
       <w:r>
-        <w:t xml:space="preserve"> are proposed</w:t>
+        <w:t xml:space="preserve"> </w:t>
+      </w:r>
+      <w:r>
+        <w:rPr>
+          <w:color w:val="FF0000"/>
+        </w:rPr>
+        <w:t xml:space="preserve">are </w:t>
+      </w:r>
+      <w:r>
+        <w:t>proposed</w:t>
       </w:r>
       <w:r>
         <w:t xml:space="preserve">. A collection </w:t>
@@ -2536,7 +3295,16 @@
         <w:t xml:space="preserve">might </w:t>
       </w:r>
       <w:r>
-        <w:t xml:space="preserve">be inherited from, so that a whole existing </w:t>
+        <w:t xml:space="preserve">be inherited from, so that a </w:t>
+      </w:r>
+      <w:r>
+        <w:rPr>
+          <w:color w:val="FF0000"/>
+        </w:rPr>
+        <w:t xml:space="preserve">whole </w:t>
+      </w:r>
+      <w:r>
+        <w:t xml:space="preserve">existing </w:t>
       </w:r>
       <w:r>
         <w:t>'</w:t>
@@ -2599,7 +3367,13 @@
         <w:t>There is also the idea for a construct, where a</w:t>
       </w:r>
       <w:r>
-        <w:t xml:space="preserve"> whole </w:t>
+        <w:t xml:space="preserve"> </w:t>
+      </w:r>
+      <w:r>
+        <w:rPr>
+          <w:color w:val="FF0000"/>
+        </w:rPr>
+        <w:t xml:space="preserve">whole </w:t>
       </w:r>
       <w:r>
         <w:rPr>
@@ -2626,10 +3400,25 @@
         <w:t xml:space="preserve"> </w:t>
       </w:r>
       <w:r>
-        <w:t xml:space="preserve">can inherit from another system, taking over all of its characteristics, and the derived system can be altered, augmented, specialized and extended. This </w:t>
-      </w:r>
-      <w:r>
-        <w:t xml:space="preserve">could be </w:t>
+        <w:t xml:space="preserve">can inherit from another system, taking over </w:t>
+      </w:r>
+      <w:r>
+        <w:rPr>
+          <w:color w:val="FF0000"/>
+        </w:rPr>
+        <w:t xml:space="preserve">all </w:t>
+      </w:r>
+      <w:r>
+        <w:t xml:space="preserve">of its characteristics, and the derived system can be altered, augmented, specialized and extended. This </w:t>
+      </w:r>
+      <w:r>
+        <w:rPr>
+          <w:color w:val="FF0000"/>
+        </w:rPr>
+        <w:t xml:space="preserve">could </w:t>
+      </w:r>
+      <w:r>
+        <w:t xml:space="preserve">be </w:t>
       </w:r>
       <w:r>
         <w:t xml:space="preserve">called </w:t>
@@ -2665,13 +3454,34 @@
         <w:t xml:space="preserve"> module inheritance</w:t>
       </w:r>
       <w:r>
-        <w:t>. If the original system gets changed, this may also change the derived systems.</w:t>
+        <w:t xml:space="preserve">. If the original system </w:t>
+      </w:r>
+      <w:r>
+        <w:rPr>
+          <w:color w:val="FF0000"/>
+        </w:rPr>
+        <w:t xml:space="preserve">gets </w:t>
+      </w:r>
+      <w:r>
+        <w:t>changed, this may also change the derived systems.</w:t>
       </w:r>
       <w:r>
         <w:t xml:space="preserve"> (Other technology might establish this with </w:t>
       </w:r>
       <w:r>
-        <w:t xml:space="preserve">what you might call </w:t>
+        <w:t xml:space="preserve">what might </w:t>
+      </w:r>
+      <w:r>
+        <w:t xml:space="preserve">be </w:t>
+      </w:r>
+      <w:r>
+        <w:t>call</w:t>
+      </w:r>
+      <w:r>
+        <w:t>ed</w:t>
+      </w:r>
+      <w:r>
+        <w:t xml:space="preserve"> </w:t>
       </w:r>
       <w:r>
         <w:t xml:space="preserve">'proxy classes' and extending auto-generated </w:t>
@@ -2692,12 +3502,27 @@
         <w:t>aspects.)</w:t>
       </w:r>
       <w:r>
-        <w:t xml:space="preserve"> So basically</w:t>
-      </w:r>
-      <w:r>
-        <w:t xml:space="preserve"> the idea is that </w:t>
-      </w:r>
-      <w:r>
+        <w:t xml:space="preserve"> So </w:t>
+      </w:r>
+      <w:r>
+        <w:rPr>
+          <w:color w:val="FF0000"/>
+        </w:rPr>
+        <w:t>basically</w:t>
+      </w:r>
+      <w:r>
+        <w:rPr>
+          <w:color w:val="FF0000"/>
+        </w:rPr>
+        <w:t xml:space="preserve"> </w:t>
+      </w:r>
+      <w:r>
+        <w:t xml:space="preserve">the idea is that </w:t>
+      </w:r>
+      <w:r>
+        <w:rPr>
+          <w:color w:val="FF0000"/>
+        </w:rPr>
         <w:t xml:space="preserve">everything </w:t>
       </w:r>
       <w:r>
@@ -2710,15 +3535,19 @@
         <w:t xml:space="preserve">to </w:t>
       </w:r>
       <w:r>
-        <w:t>render specialized versions of any class, object, collection or module.</w:t>
-      </w:r>
-    </w:p>
-    <w:p>
-      <w:pPr>
-        <w:pStyle w:val="Spacing"/>
-        <w:ind w:left="0"/>
-      </w:pPr>
-    </w:p>
+        <w:t xml:space="preserve">render specialized versions of </w:t>
+      </w:r>
+      <w:r>
+        <w:rPr>
+          <w:color w:val="FF0000"/>
+        </w:rPr>
+        <w:t xml:space="preserve">any </w:t>
+      </w:r>
+      <w:r>
+        <w:t>class, object, collection or module.</w:t>
+      </w:r>
+    </w:p>
+    <w:p/>
     <w:p>
       <w:pPr>
         <w:ind w:left="1136"/>
@@ -2763,6 +3592,9 @@
         <w:t xml:space="preserve">aims to </w:t>
       </w:r>
       <w:r>
+        <w:rPr>
+          <w:color w:val="FF0000"/>
+        </w:rPr>
         <w:t xml:space="preserve">cover </w:t>
       </w:r>
       <w:r>
@@ -2805,7 +3637,13 @@
         <w:t xml:space="preserve">might be thought of </w:t>
       </w:r>
       <w:r>
-        <w:t xml:space="preserve">very closely related to the concept of </w:t>
+        <w:rPr>
+          <w:color w:val="FF0000"/>
+        </w:rPr>
+        <w:t xml:space="preserve">very closely </w:t>
+      </w:r>
+      <w:r>
+        <w:t xml:space="preserve">related to the concept of </w:t>
       </w:r>
       <w:r>
         <w:rPr>
@@ -2820,11 +3658,7 @@
         <w:t>s.</w:t>
       </w:r>
     </w:p>
-    <w:p>
-      <w:pPr>
-        <w:pStyle w:val="Spacing"/>
-      </w:pPr>
-    </w:p>
+    <w:p/>
     <w:p>
       <w:r>
         <w:t xml:space="preserve">That was </w:t>
@@ -2841,12 +3675,14 @@
       <w:r>
         <w:rPr>
           <w:iCs/>
+          <w:color w:val="FF0000"/>
         </w:rPr>
         <w:t>finished</w:t>
       </w:r>
       <w:r>
         <w:rPr>
           <w:i/>
+          <w:color w:val="FF0000"/>
         </w:rPr>
         <w:t xml:space="preserve"> </w:t>
       </w:r>
@@ -2857,7 +3693,16 @@
         <w:t xml:space="preserve">documentation. </w:t>
       </w:r>
       <w:r>
-        <w:t xml:space="preserve">Next are listed </w:t>
+        <w:t xml:space="preserve">Next </w:t>
+      </w:r>
+      <w:r>
+        <w:rPr>
+          <w:color w:val="FF0000"/>
+        </w:rPr>
+        <w:t xml:space="preserve">are </w:t>
+      </w:r>
+      <w:r>
+        <w:t xml:space="preserve">listed </w:t>
       </w:r>
       <w:r>
         <w:t>the document</w:t>
@@ -2866,12 +3711,24 @@
         <w:t>s</w:t>
       </w:r>
       <w:r>
-        <w:t xml:space="preserve">, that are not </w:t>
-      </w:r>
-      <w:r>
+        <w:t xml:space="preserve">, that </w:t>
+      </w:r>
+      <w:r>
+        <w:rPr>
+          <w:color w:val="FF0000"/>
+        </w:rPr>
+        <w:t xml:space="preserve">are not </w:t>
+      </w:r>
+      <w:r>
+        <w:rPr>
+          <w:color w:val="FF0000"/>
+        </w:rPr>
         <w:t xml:space="preserve">as much </w:t>
       </w:r>
       <w:r>
+        <w:rPr>
+          <w:color w:val="FF0000"/>
+        </w:rPr>
         <w:t xml:space="preserve">finished </w:t>
       </w:r>
       <w:r>
@@ -2883,6 +3740,7 @@
       <w:r>
         <w:rPr>
           <w:i/>
+          <w:color w:val="FF0000"/>
         </w:rPr>
         <w:t xml:space="preserve">are </w:t>
       </w:r>
@@ -2893,14 +3751,46 @@
         <w:t xml:space="preserve">aims to </w:t>
       </w:r>
       <w:r>
-        <w:t>begin with the easiest ones to finish. The tougher ones to finish are mentioned last.</w:t>
-      </w:r>
-    </w:p>
-    <w:p>
-      <w:pPr>
-        <w:pStyle w:val="Spacing"/>
-      </w:pPr>
-    </w:p>
+        <w:t xml:space="preserve">begin with the </w:t>
+      </w:r>
+      <w:r>
+        <w:rPr>
+          <w:color w:val="FF0000"/>
+        </w:rPr>
+        <w:t xml:space="preserve">easiest </w:t>
+      </w:r>
+      <w:r>
+        <w:t xml:space="preserve">ones to </w:t>
+      </w:r>
+      <w:r>
+        <w:rPr>
+          <w:color w:val="FF0000"/>
+        </w:rPr>
+        <w:t>finish</w:t>
+      </w:r>
+      <w:r>
+        <w:t xml:space="preserve">. The </w:t>
+      </w:r>
+      <w:r>
+        <w:rPr>
+          <w:color w:val="FF0000"/>
+        </w:rPr>
+        <w:t xml:space="preserve">tougher </w:t>
+      </w:r>
+      <w:r>
+        <w:t xml:space="preserve">ones to </w:t>
+      </w:r>
+      <w:r>
+        <w:rPr>
+          <w:color w:val="FF0000"/>
+        </w:rPr>
+        <w:t xml:space="preserve">finish are </w:t>
+      </w:r>
+      <w:r>
+        <w:t>mentioned last.</w:t>
+      </w:r>
+    </w:p>
+    <w:p/>
     <w:p>
       <w:pPr>
         <w:pStyle w:val="Heading3"/>
@@ -2909,11 +3799,7 @@
         <w:t>Type Control</w:t>
       </w:r>
     </w:p>
-    <w:p>
-      <w:pPr>
-        <w:pStyle w:val="Spacing"/>
-      </w:pPr>
-    </w:p>
+    <w:p/>
     <w:p>
       <w:pPr>
         <w:ind w:left="1136"/>
@@ -2922,10 +3808,270 @@
         <w:t xml:space="preserve">Objects </w:t>
       </w:r>
       <w:r>
+        <w:t xml:space="preserve">might </w:t>
+      </w:r>
+      <w:r>
+        <w:t>relate to arbitra</w:t>
+      </w:r>
+      <w:bookmarkStart w:id="0" w:name="_GoBack"/>
+      <w:bookmarkEnd w:id="0"/>
+      <w:r>
+        <w:t>ry set</w:t>
+      </w:r>
+      <w:r>
+        <w:t>s</w:t>
+      </w:r>
+      <w:r>
+        <w:t xml:space="preserve"> of other objects. However, when</w:t>
+      </w:r>
+      <w:r>
+        <w:t xml:space="preserve"> the class of an object </w:t>
+      </w:r>
+      <w:r>
+        <w:t>is set</w:t>
+      </w:r>
+      <w:r>
+        <w:t xml:space="preserve">, </w:t>
+      </w:r>
+      <w:r>
+        <w:t xml:space="preserve">some </w:t>
+      </w:r>
+      <w:r>
+        <w:t>relations</w:t>
+      </w:r>
+      <w:r>
+        <w:t xml:space="preserve"> might be determined by the class</w:t>
+      </w:r>
+      <w:r>
+        <w:t>. This</w:t>
+      </w:r>
+      <w:r>
+        <w:t xml:space="preserve"> </w:t>
+      </w:r>
+      <w:r>
+        <w:t xml:space="preserve">could </w:t>
+      </w:r>
+      <w:r>
+        <w:t>be considered one</w:t>
+      </w:r>
+      <w:r>
+        <w:t xml:space="preserve"> form of type control. Another form of type control </w:t>
+      </w:r>
+      <w:r>
+        <w:rPr>
+          <w:color w:val="FF0000"/>
+        </w:rPr>
+        <w:t xml:space="preserve">is </w:t>
+      </w:r>
+      <w:r>
+        <w:t xml:space="preserve">when you </w:t>
+      </w:r>
+      <w:r>
+        <w:rPr>
+          <w:color w:val="FF0000"/>
+        </w:rPr>
+        <w:t xml:space="preserve">fix </w:t>
+      </w:r>
+      <w:r>
+        <w:t xml:space="preserve">the interface of an object reference. This </w:t>
+      </w:r>
+      <w:r>
+        <w:rPr>
+          <w:color w:val="FF0000"/>
+        </w:rPr>
+        <w:t xml:space="preserve">limits </w:t>
+      </w:r>
+      <w:r>
+        <w:t xml:space="preserve">the types of objects you </w:t>
+      </w:r>
+      <w:r>
+        <w:rPr>
+          <w:color w:val="FF0000"/>
+        </w:rPr>
         <w:t xml:space="preserve">can </w:t>
       </w:r>
       <w:r>
-        <w:t xml:space="preserve">relate to </w:t>
+        <w:t xml:space="preserve">assign to the </w:t>
+      </w:r>
+      <w:r>
+        <w:t>object refer</w:t>
+      </w:r>
+      <w:r>
+        <w:t xml:space="preserve">ence. </w:t>
+      </w:r>
+      <w:r>
+        <w:rPr>
+          <w:color w:val="FF0000"/>
+        </w:rPr>
+        <w:t xml:space="preserve">Only </w:t>
+      </w:r>
+      <w:r>
+        <w:t>objects with a class</w:t>
+      </w:r>
+      <w:r>
+        <w:t xml:space="preserve"> </w:t>
+      </w:r>
+      <w:r>
+        <w:t>that support</w:t>
+      </w:r>
+      <w:r>
+        <w:t>s</w:t>
+      </w:r>
+      <w:r>
+        <w:t xml:space="preserve"> the interface</w:t>
+      </w:r>
+      <w:r>
+        <w:t>,</w:t>
+      </w:r>
+      <w:r>
+        <w:t xml:space="preserve"> </w:t>
+      </w:r>
+      <w:r>
+        <w:t xml:space="preserve">can </w:t>
+      </w:r>
+      <w:r>
+        <w:t>then be assigned.</w:t>
+      </w:r>
+    </w:p>
+    <w:p/>
+    <w:p>
+      <w:pPr>
+        <w:ind w:left="1136"/>
+      </w:pPr>
+      <w:r>
+        <w:t xml:space="preserve">Binding an object to more </w:t>
+      </w:r>
+      <w:r>
+        <w:rPr>
+          <w:color w:val="FF0000"/>
+        </w:rPr>
+        <w:t xml:space="preserve">rules </w:t>
+      </w:r>
+      <w:r>
+        <w:rPr>
+          <w:color w:val="FF0000"/>
+        </w:rPr>
+        <w:t xml:space="preserve">is </w:t>
+      </w:r>
+      <w:r>
+        <w:t xml:space="preserve">also called </w:t>
+      </w:r>
+      <w:r>
+        <w:rPr>
+          <w:i/>
+        </w:rPr>
+        <w:t>explicit</w:t>
+      </w:r>
+      <w:r>
+        <w:t xml:space="preserve"> </w:t>
+      </w:r>
+      <w:r>
+        <w:t xml:space="preserve">declaration. Not binding an object or object reference to </w:t>
+      </w:r>
+      <w:r>
+        <w:rPr>
+          <w:color w:val="FF0000"/>
+        </w:rPr>
+        <w:t>rules is</w:t>
+      </w:r>
+      <w:r>
+        <w:t xml:space="preserve"> called </w:t>
+      </w:r>
+      <w:r>
+        <w:rPr>
+          <w:i/>
+        </w:rPr>
+        <w:t>generic</w:t>
+      </w:r>
+      <w:r>
+        <w:t xml:space="preserve"> declaration</w:t>
+      </w:r>
+      <w:r>
+        <w:t xml:space="preserve">. Both concepts </w:t>
+      </w:r>
+      <w:r>
+        <w:rPr>
+          <w:color w:val="FF0000"/>
+        </w:rPr>
+        <w:t xml:space="preserve">are </w:t>
+      </w:r>
+      <w:r>
+        <w:rPr>
+          <w:i/>
+        </w:rPr>
+        <w:t>type control</w:t>
+      </w:r>
+      <w:r>
+        <w:t>.</w:t>
+      </w:r>
+    </w:p>
+    <w:p/>
+    <w:p>
+      <w:pPr>
+        <w:ind w:left="1136"/>
+      </w:pPr>
+      <w:r>
+        <w:t xml:space="preserve">Type control </w:t>
+      </w:r>
+      <w:r>
+        <w:rPr>
+          <w:color w:val="FF0000"/>
+        </w:rPr>
+        <w:t>is</w:t>
+      </w:r>
+      <w:r>
+        <w:t xml:space="preserve"> </w:t>
+      </w:r>
+      <w:r>
+        <w:rPr>
+          <w:color w:val="FF0000"/>
+        </w:rPr>
+        <w:t xml:space="preserve">so </w:t>
+      </w:r>
+      <w:r>
+        <w:t xml:space="preserve">present inside programming languages, that it seems programming languages </w:t>
+      </w:r>
+      <w:r>
+        <w:rPr>
+          <w:color w:val="FF0000"/>
+        </w:rPr>
+        <w:t xml:space="preserve">cannot </w:t>
+      </w:r>
+      <w:r>
+        <w:t xml:space="preserve">do </w:t>
+      </w:r>
+      <w:r>
+        <w:rPr>
+          <w:color w:val="FF0000"/>
+        </w:rPr>
+        <w:t xml:space="preserve">without </w:t>
+      </w:r>
+      <w:r>
+        <w:t xml:space="preserve">type control. But </w:t>
+      </w:r>
+      <w:r>
+        <w:rPr>
+          <w:color w:val="FF0000"/>
+        </w:rPr>
+        <w:t>actually</w:t>
+      </w:r>
+      <w:r>
+        <w:t xml:space="preserve">, it </w:t>
+      </w:r>
+      <w:r>
+        <w:rPr>
+          <w:color w:val="FF0000"/>
+        </w:rPr>
+        <w:t xml:space="preserve">is </w:t>
+      </w:r>
+      <w:r>
+        <w:t xml:space="preserve">easier to make a programming language </w:t>
+      </w:r>
+      <w:r>
+        <w:rPr>
+          <w:color w:val="FF0000"/>
+        </w:rPr>
+        <w:t xml:space="preserve">without </w:t>
       </w:r>
       <w:r>
         <w:rPr>
@@ -2934,31 +4080,406 @@
         <w:t xml:space="preserve">any </w:t>
       </w:r>
       <w:r>
-        <w:t xml:space="preserve">arbitrary set of other objects. However, when </w:t>
-      </w:r>
-      <w:r>
-        <w:rPr>
-          <w:color w:val="FF0000"/>
-        </w:rPr>
-        <w:t xml:space="preserve">you </w:t>
-      </w:r>
-      <w:r>
-        <w:rPr>
-          <w:color w:val="FF0000"/>
-        </w:rPr>
-        <w:t xml:space="preserve">set </w:t>
-      </w:r>
-      <w:r>
-        <w:t xml:space="preserve">the </w:t>
-      </w:r>
-      <w:r>
-        <w:rPr>
-          <w:i/>
-        </w:rPr>
-        <w:t>class</w:t>
-      </w:r>
-      <w:r>
-        <w:t xml:space="preserve"> of an object, the relations </w:t>
+        <w:t>type control</w:t>
+      </w:r>
+      <w:r>
+        <w:t xml:space="preserve"> in it</w:t>
+      </w:r>
+      <w:r>
+        <w:t xml:space="preserve">, than to program type control into it. You </w:t>
+      </w:r>
+      <w:r>
+        <w:rPr>
+          <w:color w:val="FF0000"/>
+        </w:rPr>
+        <w:t>would</w:t>
+      </w:r>
+      <w:r>
+        <w:rPr>
+          <w:color w:val="FF0000"/>
+        </w:rPr>
+        <w:t xml:space="preserve"> </w:t>
+      </w:r>
+      <w:r>
+        <w:t xml:space="preserve">think, that when a programming language </w:t>
+      </w:r>
+      <w:r>
+        <w:rPr>
+          <w:color w:val="FF0000"/>
+        </w:rPr>
+        <w:t xml:space="preserve">has to </w:t>
+      </w:r>
+      <w:r>
+        <w:t xml:space="preserve">support classes and interfaces, it </w:t>
+      </w:r>
+      <w:r>
+        <w:rPr>
+          <w:color w:val="FF0000"/>
+        </w:rPr>
+        <w:t xml:space="preserve">actually requires </w:t>
+      </w:r>
+      <w:r>
+        <w:t xml:space="preserve">the programming language to </w:t>
+      </w:r>
+      <w:r>
+        <w:t xml:space="preserve">have </w:t>
+      </w:r>
+      <w:r>
+        <w:rPr>
+          <w:color w:val="FF0000"/>
+        </w:rPr>
+        <w:t xml:space="preserve">all sorts </w:t>
+      </w:r>
+      <w:r>
+        <w:t xml:space="preserve">of </w:t>
+      </w:r>
+      <w:r>
+        <w:rPr>
+          <w:color w:val="FF0000"/>
+        </w:rPr>
+        <w:t xml:space="preserve">extra </w:t>
+      </w:r>
+      <w:r>
+        <w:t xml:space="preserve">possibilities. But </w:t>
+      </w:r>
+      <w:r>
+        <w:rPr>
+          <w:color w:val="FF0000"/>
+        </w:rPr>
+        <w:t>in reality</w:t>
+      </w:r>
+      <w:r>
+        <w:t xml:space="preserve">, </w:t>
+      </w:r>
+      <w:r>
+        <w:rPr>
+          <w:color w:val="FF0000"/>
+        </w:rPr>
+        <w:t xml:space="preserve">all </w:t>
+      </w:r>
+      <w:r>
+        <w:t xml:space="preserve">the possibilities </w:t>
+      </w:r>
+      <w:r>
+        <w:rPr>
+          <w:color w:val="FF0000"/>
+        </w:rPr>
+        <w:t xml:space="preserve">are already </w:t>
+      </w:r>
+      <w:r>
+        <w:t>present.</w:t>
+      </w:r>
+    </w:p>
+    <w:p>
+      <w:pPr>
+        <w:ind w:left="1136"/>
+      </w:pPr>
+      <w:r>
+        <w:t xml:space="preserve">At first there </w:t>
+      </w:r>
+      <w:r>
+        <w:rPr>
+          <w:color w:val="FF0000"/>
+        </w:rPr>
+        <w:t xml:space="preserve">is no </w:t>
+      </w:r>
+      <w:r>
+        <w:t xml:space="preserve">type control </w:t>
+      </w:r>
+      <w:r>
+        <w:rPr>
+          <w:color w:val="FF0000"/>
+        </w:rPr>
+        <w:t>at all</w:t>
+      </w:r>
+      <w:r>
+        <w:t xml:space="preserve">. </w:t>
+      </w:r>
+      <w:r>
+        <w:rPr>
+          <w:color w:val="FF0000"/>
+        </w:rPr>
+        <w:t xml:space="preserve">Anything </w:t>
+      </w:r>
+      <w:r>
+        <w:t xml:space="preserve">can reference </w:t>
+      </w:r>
+      <w:r>
+        <w:rPr>
+          <w:color w:val="FF0000"/>
+        </w:rPr>
+        <w:t xml:space="preserve">anything </w:t>
+      </w:r>
+      <w:r>
+        <w:t xml:space="preserve">and this </w:t>
+      </w:r>
+      <w:r>
+        <w:rPr>
+          <w:color w:val="FF0000"/>
+        </w:rPr>
+        <w:t xml:space="preserve">results </w:t>
+      </w:r>
+      <w:r>
+        <w:t xml:space="preserve">in </w:t>
+      </w:r>
+      <w:r>
+        <w:rPr>
+          <w:color w:val="FF0000"/>
+        </w:rPr>
+        <w:t xml:space="preserve">all sorts </w:t>
+      </w:r>
+      <w:r>
+        <w:t xml:space="preserve">of possibilities, that things </w:t>
+      </w:r>
+      <w:r>
+        <w:rPr>
+          <w:color w:val="FF0000"/>
+        </w:rPr>
+        <w:t xml:space="preserve">will go wrong </w:t>
+      </w:r>
+      <w:r>
+        <w:t xml:space="preserve">in a program. Type control only </w:t>
+      </w:r>
+      <w:r>
+        <w:rPr>
+          <w:color w:val="FF0000"/>
+        </w:rPr>
+        <w:t>enforces restrictions</w:t>
+      </w:r>
+      <w:r>
+        <w:t xml:space="preserve">. When type controls </w:t>
+      </w:r>
+      <w:r>
+        <w:rPr>
+          <w:color w:val="FF0000"/>
+        </w:rPr>
+        <w:t xml:space="preserve">is </w:t>
+      </w:r>
+      <w:r>
+        <w:t xml:space="preserve">implemented inside </w:t>
+      </w:r>
+      <w:r>
+        <w:rPr>
+          <w:color w:val="FF0000"/>
+        </w:rPr>
+        <w:t>the new computer language</w:t>
+      </w:r>
+      <w:r>
+        <w:t xml:space="preserve">, it </w:t>
+      </w:r>
+      <w:r>
+        <w:rPr>
+          <w:color w:val="FF0000"/>
+        </w:rPr>
+        <w:t xml:space="preserve">is </w:t>
+      </w:r>
+      <w:r>
+        <w:t xml:space="preserve">like </w:t>
+      </w:r>
+      <w:r>
+        <w:rPr>
+          <w:color w:val="FF0000"/>
+        </w:rPr>
+        <w:t xml:space="preserve">nothing extra is </w:t>
+      </w:r>
+      <w:r>
+        <w:t xml:space="preserve">offered, but </w:t>
+      </w:r>
+      <w:r>
+        <w:rPr>
+          <w:color w:val="FF0000"/>
+        </w:rPr>
+        <w:t xml:space="preserve">only </w:t>
+      </w:r>
+      <w:r>
+        <w:t xml:space="preserve">the ability to </w:t>
+      </w:r>
+      <w:r>
+        <w:rPr>
+          <w:color w:val="FF0000"/>
+        </w:rPr>
+        <w:t xml:space="preserve">impose </w:t>
+      </w:r>
+      <w:r>
+        <w:t xml:space="preserve">more </w:t>
+      </w:r>
+      <w:r>
+        <w:rPr>
+          <w:color w:val="FF0000"/>
+        </w:rPr>
+        <w:t xml:space="preserve">restrictions </w:t>
+      </w:r>
+      <w:r>
+        <w:t xml:space="preserve">to the </w:t>
+      </w:r>
+      <w:proofErr w:type="spellStart"/>
+      <w:r>
+        <w:t>possiblities</w:t>
+      </w:r>
+      <w:proofErr w:type="spellEnd"/>
+      <w:r>
+        <w:t xml:space="preserve"> </w:t>
+      </w:r>
+      <w:r>
+        <w:rPr>
+          <w:color w:val="FF0000"/>
+        </w:rPr>
+        <w:t xml:space="preserve">already </w:t>
+      </w:r>
+      <w:r>
+        <w:t>offered.</w:t>
+      </w:r>
+    </w:p>
+    <w:p/>
+    <w:p>
+      <w:pPr>
+        <w:ind w:left="1136"/>
+      </w:pPr>
+      <w:r>
+        <w:t xml:space="preserve">This documentation folder </w:t>
+      </w:r>
+      <w:r>
+        <w:rPr>
+          <w:color w:val="FF0000"/>
+        </w:rPr>
+        <w:t xml:space="preserve">contains only </w:t>
+      </w:r>
+      <w:r>
+        <w:t xml:space="preserve">one document, that </w:t>
+      </w:r>
+      <w:r>
+        <w:rPr>
+          <w:color w:val="FF0000"/>
+        </w:rPr>
+        <w:t xml:space="preserve">contains </w:t>
+      </w:r>
+      <w:r>
+        <w:t xml:space="preserve">a </w:t>
+      </w:r>
+      <w:r>
+        <w:rPr>
+          <w:color w:val="FF0000"/>
+        </w:rPr>
+        <w:t xml:space="preserve">stack-up </w:t>
+      </w:r>
+      <w:r>
+        <w:t xml:space="preserve">of ideas yet </w:t>
+      </w:r>
+      <w:r>
+        <w:rPr>
+          <w:color w:val="FF0000"/>
+        </w:rPr>
+        <w:t xml:space="preserve">to be </w:t>
+      </w:r>
+      <w:r>
+        <w:t xml:space="preserve">turned into </w:t>
+      </w:r>
+      <w:r>
+        <w:rPr>
+          <w:color w:val="FF0000"/>
+        </w:rPr>
+        <w:t xml:space="preserve">good </w:t>
+      </w:r>
+      <w:r>
+        <w:t xml:space="preserve">documentation. It also </w:t>
+      </w:r>
+      <w:r>
+        <w:rPr>
+          <w:color w:val="FF0000"/>
+        </w:rPr>
+        <w:t xml:space="preserve">contains </w:t>
+      </w:r>
+      <w:r>
+        <w:t xml:space="preserve">type control as originally worked out in an </w:t>
+      </w:r>
+      <w:r>
+        <w:rPr>
+          <w:color w:val="FF0000"/>
+        </w:rPr>
+        <w:t xml:space="preserve">older </w:t>
+      </w:r>
+      <w:r>
+        <w:t>design of a diagram notation language.</w:t>
+      </w:r>
+    </w:p>
+    <w:p/>
+    <w:p>
+      <w:pPr>
+        <w:pStyle w:val="Heading3"/>
+      </w:pPr>
+      <w:r>
+        <w:t>Object Resolution</w:t>
+      </w:r>
+    </w:p>
+    <w:p/>
+    <w:p>
+      <w:pPr>
+        <w:ind w:left="1136"/>
+      </w:pPr>
+      <w:r>
+        <w:t xml:space="preserve">Object resolution takes place when a reference to one object </w:t>
+      </w:r>
+      <w:r>
+        <w:rPr>
+          <w:color w:val="FF0000"/>
+        </w:rPr>
+        <w:t xml:space="preserve">is blocked out </w:t>
+      </w:r>
+      <w:r>
+        <w:t xml:space="preserve">by another object, shadowing or overriding the original object. (It also </w:t>
+      </w:r>
+      <w:r>
+        <w:rPr>
+          <w:color w:val="FF0000"/>
+        </w:rPr>
+        <w:t xml:space="preserve">applies </w:t>
+      </w:r>
+      <w:r>
+        <w:t xml:space="preserve">to commands or methods.) A reference </w:t>
+      </w:r>
+      <w:r>
+        <w:rPr>
+          <w:color w:val="FF0000"/>
+        </w:rPr>
+        <w:t xml:space="preserve">is </w:t>
+      </w:r>
+      <w:r>
+        <w:t xml:space="preserve">set to </w:t>
+      </w:r>
+      <w:r>
+        <w:rPr>
+          <w:color w:val="FF0000"/>
+        </w:rPr>
+        <w:t xml:space="preserve">one </w:t>
+      </w:r>
+      <w:r>
+        <w:t xml:space="preserve">object, but instead the reference </w:t>
+      </w:r>
+      <w:r>
+        <w:rPr>
+          <w:color w:val="FF0000"/>
+        </w:rPr>
+        <w:t xml:space="preserve">is </w:t>
+      </w:r>
+      <w:r>
+        <w:t xml:space="preserve">sort of </w:t>
+      </w:r>
+      <w:proofErr w:type="spellStart"/>
+      <w:r>
+        <w:t>inconsentiously</w:t>
+      </w:r>
+      <w:proofErr w:type="spellEnd"/>
+      <w:r>
+        <w:t xml:space="preserve"> </w:t>
+      </w:r>
+      <w:r>
+        <w:rPr>
+          <w:color w:val="FF0000"/>
+        </w:rPr>
+        <w:t xml:space="preserve">gravitated </w:t>
+      </w:r>
+      <w:r>
+        <w:t xml:space="preserve">towards another object. There </w:t>
       </w:r>
       <w:r>
         <w:rPr>
@@ -2967,13 +4488,124 @@
         <w:t xml:space="preserve">are </w:t>
       </w:r>
       <w:r>
-        <w:rPr>
-          <w:color w:val="FF0000"/>
-        </w:rPr>
-        <w:t xml:space="preserve">bound </w:t>
-      </w:r>
-      <w:r>
-        <w:t xml:space="preserve">to the </w:t>
+        <w:t xml:space="preserve">multiple situations in which object resolution takes place, such as: overriding, overloading, shadowing, ambiguity, implicit conversions and default members. At first it was thought, that these kinds of situations </w:t>
+      </w:r>
+      <w:r>
+        <w:rPr>
+          <w:color w:val="FF0000"/>
+        </w:rPr>
+        <w:t xml:space="preserve">were </w:t>
+      </w:r>
+      <w:r>
+        <w:t xml:space="preserve">due to </w:t>
+      </w:r>
+      <w:r>
+        <w:rPr>
+          <w:color w:val="FF0000"/>
+        </w:rPr>
+        <w:t xml:space="preserve">ambiguity </w:t>
+      </w:r>
+      <w:r>
+        <w:t xml:space="preserve">and the textual nature of code, but in the </w:t>
+      </w:r>
+      <w:r>
+        <w:rPr>
+          <w:color w:val="FF0000"/>
+        </w:rPr>
+        <w:t xml:space="preserve">new computer language </w:t>
+      </w:r>
+      <w:r>
+        <w:t xml:space="preserve">when you draw out the situation in a diagram, they </w:t>
+      </w:r>
+      <w:r>
+        <w:rPr>
+          <w:color w:val="FF0000"/>
+        </w:rPr>
+        <w:t xml:space="preserve">turn out </w:t>
+      </w:r>
+      <w:r>
+        <w:t>to be more like automatically detoured object references.</w:t>
+      </w:r>
+    </w:p>
+    <w:p/>
+    <w:p>
+      <w:pPr>
+        <w:ind w:left="1136"/>
+      </w:pPr>
+      <w:r>
+        <w:t xml:space="preserve">This documentation </w:t>
+      </w:r>
+      <w:r>
+        <w:rPr>
+          <w:color w:val="FF0000"/>
+        </w:rPr>
+        <w:t xml:space="preserve">is </w:t>
+      </w:r>
+      <w:r>
+        <w:t xml:space="preserve">not </w:t>
+      </w:r>
+      <w:r>
+        <w:rPr>
+          <w:color w:val="FF0000"/>
+        </w:rPr>
+        <w:t xml:space="preserve">finished up </w:t>
+      </w:r>
+      <w:r>
+        <w:t xml:space="preserve">yet. It contains </w:t>
+      </w:r>
+      <w:r>
+        <w:rPr>
+          <w:color w:val="FF0000"/>
+        </w:rPr>
+        <w:t xml:space="preserve">a lot </w:t>
+      </w:r>
+      <w:r>
+        <w:t xml:space="preserve">of ideas, that </w:t>
+      </w:r>
+      <w:r>
+        <w:rPr>
+          <w:color w:val="FF0000"/>
+        </w:rPr>
+        <w:t xml:space="preserve">are not </w:t>
+      </w:r>
+      <w:r>
+        <w:t xml:space="preserve">entirely described yet, that </w:t>
+      </w:r>
+      <w:r>
+        <w:rPr>
+          <w:color w:val="FF0000"/>
+        </w:rPr>
+        <w:t xml:space="preserve">are </w:t>
+      </w:r>
+      <w:r>
+        <w:t xml:space="preserve">yet to be turned into </w:t>
+      </w:r>
+      <w:r>
+        <w:rPr>
+          <w:color w:val="FF0000"/>
+        </w:rPr>
+        <w:t xml:space="preserve">readable </w:t>
+      </w:r>
+      <w:r>
+        <w:t>documentation.</w:t>
+      </w:r>
+    </w:p>
+    <w:p/>
+    <w:p>
+      <w:pPr>
+        <w:pStyle w:val="Heading3"/>
+      </w:pPr>
+      <w:r>
+        <w:t>Conditions</w:t>
+      </w:r>
+    </w:p>
+    <w:p/>
+    <w:p>
+      <w:pPr>
+        <w:ind w:left="1136"/>
+      </w:pPr>
+      <w:r>
+        <w:t xml:space="preserve">You can set </w:t>
       </w:r>
       <w:r>
         <w:rPr>
@@ -2982,43 +4614,16 @@
         <w:t xml:space="preserve">rules </w:t>
       </w:r>
       <w:r>
-        <w:t xml:space="preserve">of the class. This </w:t>
-      </w:r>
-      <w:r>
-        <w:rPr>
-          <w:color w:val="FF0000"/>
-        </w:rPr>
-        <w:t xml:space="preserve">is </w:t>
-      </w:r>
-      <w:r>
-        <w:t xml:space="preserve">a form of type control. Another form of type control </w:t>
-      </w:r>
-      <w:r>
-        <w:rPr>
-          <w:color w:val="FF0000"/>
-        </w:rPr>
-        <w:t xml:space="preserve">is </w:t>
-      </w:r>
-      <w:r>
-        <w:t xml:space="preserve">when you </w:t>
-      </w:r>
-      <w:r>
-        <w:rPr>
-          <w:color w:val="FF0000"/>
-        </w:rPr>
-        <w:t xml:space="preserve">fix </w:t>
-      </w:r>
-      <w:r>
-        <w:t xml:space="preserve">the interface of an object reference. This </w:t>
-      </w:r>
-      <w:r>
-        <w:rPr>
-          <w:color w:val="FF0000"/>
-        </w:rPr>
-        <w:t xml:space="preserve">limits </w:t>
-      </w:r>
-      <w:r>
-        <w:t xml:space="preserve">the types of objects you </w:t>
+        <w:t xml:space="preserve">for what kind of values </w:t>
+      </w:r>
+      <w:r>
+        <w:rPr>
+          <w:color w:val="FF0000"/>
+        </w:rPr>
+        <w:t xml:space="preserve">can be </w:t>
+      </w:r>
+      <w:r>
+        <w:t xml:space="preserve">filled in into an object and conditions for starting a procedure. You </w:t>
       </w:r>
       <w:r>
         <w:rPr>
@@ -3027,308 +4632,100 @@
         <w:t xml:space="preserve">can </w:t>
       </w:r>
       <w:r>
-        <w:t xml:space="preserve">assign to the </w:t>
-      </w:r>
-      <w:r>
-        <w:t>object refer</w:t>
-      </w:r>
-      <w:r>
-        <w:t xml:space="preserve">ence. </w:t>
-      </w:r>
-      <w:r>
-        <w:rPr>
-          <w:color w:val="FF0000"/>
-        </w:rPr>
-        <w:t xml:space="preserve">Only </w:t>
-      </w:r>
-      <w:r>
-        <w:t>objects with a class</w:t>
-      </w:r>
-      <w:r>
-        <w:t xml:space="preserve"> </w:t>
-      </w:r>
-      <w:r>
-        <w:t>that support</w:t>
-      </w:r>
-      <w:r>
-        <w:t>s</w:t>
-      </w:r>
-      <w:r>
-        <w:t xml:space="preserve"> the interface</w:t>
-      </w:r>
-      <w:r>
-        <w:t>,</w:t>
-      </w:r>
-      <w:r>
-        <w:t xml:space="preserve"> </w:t>
-      </w:r>
-      <w:r>
-        <w:t xml:space="preserve">can </w:t>
-      </w:r>
-      <w:r>
-        <w:t>then be assigned.</w:t>
-      </w:r>
-    </w:p>
-    <w:p>
-      <w:pPr>
-        <w:pStyle w:val="Spacing"/>
-      </w:pPr>
-    </w:p>
-    <w:p>
-      <w:pPr>
-        <w:ind w:left="1136"/>
-      </w:pPr>
-      <w:r>
-        <w:t xml:space="preserve">Binding an object to more </w:t>
-      </w:r>
-      <w:r>
-        <w:rPr>
-          <w:color w:val="FF0000"/>
-        </w:rPr>
-        <w:t xml:space="preserve">rules </w:t>
-      </w:r>
-      <w:r>
-        <w:rPr>
-          <w:color w:val="FF0000"/>
-        </w:rPr>
-        <w:t xml:space="preserve">is </w:t>
-      </w:r>
-      <w:r>
-        <w:t xml:space="preserve">also called </w:t>
-      </w:r>
-      <w:r>
-        <w:rPr>
-          <w:i/>
-        </w:rPr>
-        <w:t>explicit</w:t>
-      </w:r>
-      <w:r>
-        <w:t xml:space="preserve"> </w:t>
-      </w:r>
-      <w:r>
-        <w:t xml:space="preserve">declaration. Not binding an object or object reference to </w:t>
-      </w:r>
-      <w:r>
-        <w:rPr>
-          <w:color w:val="FF0000"/>
-        </w:rPr>
-        <w:t>rules is</w:t>
-      </w:r>
-      <w:r>
-        <w:t xml:space="preserve"> called </w:t>
-      </w:r>
-      <w:r>
-        <w:rPr>
-          <w:i/>
-        </w:rPr>
-        <w:t>generic</w:t>
-      </w:r>
-      <w:r>
-        <w:t xml:space="preserve"> declaration</w:t>
-      </w:r>
-      <w:r>
-        <w:t xml:space="preserve">. Both concepts </w:t>
-      </w:r>
-      <w:r>
-        <w:rPr>
-          <w:color w:val="FF0000"/>
-        </w:rPr>
-        <w:t xml:space="preserve">are </w:t>
-      </w:r>
-      <w:r>
-        <w:rPr>
-          <w:i/>
-        </w:rPr>
-        <w:t>type control</w:t>
-      </w:r>
-      <w:r>
-        <w:t>.</w:t>
-      </w:r>
-    </w:p>
-    <w:p>
-      <w:pPr>
-        <w:pStyle w:val="Spacing"/>
-      </w:pPr>
-    </w:p>
-    <w:p>
-      <w:pPr>
-        <w:ind w:left="1136"/>
-      </w:pPr>
-      <w:r>
-        <w:t xml:space="preserve">Type control </w:t>
-      </w:r>
-      <w:r>
-        <w:rPr>
-          <w:color w:val="FF0000"/>
-        </w:rPr>
-        <w:t>is</w:t>
-      </w:r>
-      <w:r>
-        <w:t xml:space="preserve"> </w:t>
-      </w:r>
-      <w:r>
-        <w:rPr>
-          <w:color w:val="FF0000"/>
-        </w:rPr>
-        <w:t xml:space="preserve">so </w:t>
-      </w:r>
-      <w:r>
-        <w:t xml:space="preserve">present inside programming languages, that it seems programming languages </w:t>
-      </w:r>
-      <w:r>
-        <w:rPr>
-          <w:color w:val="FF0000"/>
-        </w:rPr>
-        <w:t xml:space="preserve">cannot </w:t>
-      </w:r>
-      <w:r>
-        <w:t xml:space="preserve">do </w:t>
-      </w:r>
-      <w:r>
-        <w:rPr>
-          <w:color w:val="FF0000"/>
-        </w:rPr>
-        <w:t xml:space="preserve">without </w:t>
-      </w:r>
-      <w:r>
-        <w:t xml:space="preserve">type control. But </w:t>
-      </w:r>
-      <w:r>
-        <w:rPr>
-          <w:color w:val="FF0000"/>
-        </w:rPr>
-        <w:t>actually</w:t>
-      </w:r>
-      <w:r>
-        <w:t xml:space="preserve">, it </w:t>
-      </w:r>
-      <w:r>
-        <w:rPr>
-          <w:color w:val="FF0000"/>
-        </w:rPr>
-        <w:t xml:space="preserve">is </w:t>
-      </w:r>
-      <w:r>
-        <w:t xml:space="preserve">easier to make a programming language </w:t>
-      </w:r>
-      <w:r>
-        <w:rPr>
-          <w:color w:val="FF0000"/>
-        </w:rPr>
-        <w:t xml:space="preserve">without </w:t>
-      </w:r>
-      <w:r>
-        <w:rPr>
-          <w:color w:val="FF0000"/>
-        </w:rPr>
-        <w:t xml:space="preserve">any </w:t>
-      </w:r>
-      <w:r>
-        <w:t>type control</w:t>
-      </w:r>
-      <w:r>
-        <w:t xml:space="preserve"> in it</w:t>
-      </w:r>
-      <w:r>
-        <w:t xml:space="preserve">, than to program type control into it. You </w:t>
-      </w:r>
-      <w:r>
-        <w:rPr>
-          <w:color w:val="FF0000"/>
-        </w:rPr>
-        <w:t xml:space="preserve">would </w:t>
-      </w:r>
-      <w:r>
-        <w:t xml:space="preserve">think, that when a programming language </w:t>
-      </w:r>
-      <w:r>
-        <w:rPr>
-          <w:color w:val="FF0000"/>
-        </w:rPr>
-        <w:t xml:space="preserve">has to </w:t>
-      </w:r>
-      <w:r>
-        <w:t xml:space="preserve">support classes and interfaces, it </w:t>
-      </w:r>
-      <w:r>
-        <w:rPr>
-          <w:color w:val="FF0000"/>
-        </w:rPr>
-        <w:t xml:space="preserve">actually requires </w:t>
-      </w:r>
-      <w:r>
-        <w:t xml:space="preserve">the programming language to </w:t>
-      </w:r>
-      <w:r>
-        <w:t xml:space="preserve">have </w:t>
-      </w:r>
-      <w:r>
-        <w:rPr>
-          <w:color w:val="FF0000"/>
-        </w:rPr>
-        <w:t xml:space="preserve">all sorts </w:t>
-      </w:r>
-      <w:r>
-        <w:t xml:space="preserve">of </w:t>
-      </w:r>
-      <w:r>
-        <w:rPr>
-          <w:color w:val="FF0000"/>
-        </w:rPr>
-        <w:t xml:space="preserve">extra </w:t>
-      </w:r>
-      <w:r>
-        <w:t xml:space="preserve">possibilities. But </w:t>
-      </w:r>
-      <w:r>
-        <w:rPr>
-          <w:color w:val="FF0000"/>
-        </w:rPr>
-        <w:t>in reality</w:t>
-      </w:r>
-      <w:r>
-        <w:t xml:space="preserve">, </w:t>
-      </w:r>
-      <w:r>
-        <w:rPr>
-          <w:color w:val="FF0000"/>
-        </w:rPr>
-        <w:t xml:space="preserve">all </w:t>
-      </w:r>
-      <w:r>
-        <w:t xml:space="preserve">the possibilities </w:t>
-      </w:r>
-      <w:r>
-        <w:rPr>
-          <w:color w:val="FF0000"/>
-        </w:rPr>
-        <w:t xml:space="preserve">are already </w:t>
-      </w:r>
-      <w:r>
-        <w:t>present.</w:t>
-      </w:r>
-    </w:p>
-    <w:p>
-      <w:pPr>
-        <w:ind w:left="1136"/>
-      </w:pPr>
-      <w:r>
-        <w:t xml:space="preserve">At first there </w:t>
-      </w:r>
-      <w:r>
-        <w:rPr>
-          <w:color w:val="FF0000"/>
-        </w:rPr>
-        <w:t xml:space="preserve">is no </w:t>
-      </w:r>
-      <w:r>
-        <w:t xml:space="preserve">type control </w:t>
-      </w:r>
-      <w:r>
-        <w:rPr>
-          <w:color w:val="FF0000"/>
-        </w:rPr>
-        <w:t>at all</w:t>
+        <w:t>do</w:t>
+      </w:r>
+      <w:r>
+        <w:rPr>
+          <w:color w:val="FF0000"/>
+        </w:rPr>
+        <w:t xml:space="preserve"> </w:t>
+      </w:r>
+      <w:r>
+        <w:t xml:space="preserve">this by adding code to a procedure or to a </w:t>
+      </w:r>
+      <w:r>
+        <w:rPr>
+          <w:rStyle w:val="CodeChar"/>
+        </w:rPr>
+        <w:t>S</w:t>
+      </w:r>
+      <w:r>
+        <w:rPr>
+          <w:rStyle w:val="CodeChar"/>
+        </w:rPr>
+        <w:t xml:space="preserve">et </w:t>
+      </w:r>
+      <w:r>
+        <w:t xml:space="preserve">procedure for the assignment of a value. That code then </w:t>
+      </w:r>
+      <w:r>
+        <w:rPr>
+          <w:color w:val="FF0000"/>
+        </w:rPr>
+        <w:t>makes sure</w:t>
+      </w:r>
+      <w:r>
+        <w:t xml:space="preserve">, that when certain conditions are </w:t>
+      </w:r>
+      <w:r>
+        <w:rPr>
+          <w:color w:val="FF0000"/>
+        </w:rPr>
+        <w:t>not met</w:t>
+      </w:r>
+      <w:r>
+        <w:t xml:space="preserve">, the execution of the rest of the procedure </w:t>
+      </w:r>
+      <w:r>
+        <w:rPr>
+          <w:color w:val="FF0000"/>
+        </w:rPr>
+        <w:t>is refused</w:t>
+      </w:r>
+      <w:r>
+        <w:t xml:space="preserve">. This is the low-level way to specify conditions. However, conditions </w:t>
+      </w:r>
+      <w:r>
+        <w:rPr>
+          <w:color w:val="FF0000"/>
+        </w:rPr>
+        <w:t xml:space="preserve">are such </w:t>
+      </w:r>
+      <w:r>
+        <w:t xml:space="preserve">an </w:t>
+      </w:r>
+      <w:r>
+        <w:rPr>
+          <w:color w:val="FF0000"/>
+        </w:rPr>
+        <w:t xml:space="preserve">important </w:t>
+      </w:r>
+      <w:r>
+        <w:t xml:space="preserve">concept in programming, that they </w:t>
+      </w:r>
+      <w:r>
+        <w:rPr>
+          <w:color w:val="FF0000"/>
+        </w:rPr>
+        <w:t xml:space="preserve">are defined </w:t>
+      </w:r>
+      <w:r>
+        <w:t xml:space="preserve">as a </w:t>
+      </w:r>
+      <w:r>
+        <w:rPr>
+          <w:color w:val="FF0000"/>
+        </w:rPr>
+        <w:t>separate</w:t>
+      </w:r>
+      <w:r>
+        <w:t xml:space="preserve"> construct inside </w:t>
+      </w:r>
+      <w:r>
+        <w:rPr>
+          <w:color w:val="FF0000"/>
+        </w:rPr>
+        <w:t>the new computer language</w:t>
       </w:r>
       <w:r>
         <w:t xml:space="preserve">. </w:t>
@@ -3337,565 +4734,6 @@
         <w:rPr>
           <w:color w:val="FF0000"/>
         </w:rPr>
-        <w:t xml:space="preserve">Anything </w:t>
-      </w:r>
-      <w:r>
-        <w:t xml:space="preserve">can reference </w:t>
-      </w:r>
-      <w:r>
-        <w:rPr>
-          <w:color w:val="FF0000"/>
-        </w:rPr>
-        <w:t xml:space="preserve">anything </w:t>
-      </w:r>
-      <w:r>
-        <w:t xml:space="preserve">and this </w:t>
-      </w:r>
-      <w:r>
-        <w:rPr>
-          <w:color w:val="FF0000"/>
-        </w:rPr>
-        <w:t xml:space="preserve">results </w:t>
-      </w:r>
-      <w:r>
-        <w:t xml:space="preserve">in </w:t>
-      </w:r>
-      <w:r>
-        <w:rPr>
-          <w:color w:val="FF0000"/>
-        </w:rPr>
-        <w:t xml:space="preserve">all sorts </w:t>
-      </w:r>
-      <w:r>
-        <w:t xml:space="preserve">of possibilities, that things </w:t>
-      </w:r>
-      <w:r>
-        <w:rPr>
-          <w:color w:val="FF0000"/>
-        </w:rPr>
-        <w:t xml:space="preserve">will go wrong </w:t>
-      </w:r>
-      <w:r>
-        <w:t xml:space="preserve">in a program. Type control only </w:t>
-      </w:r>
-      <w:r>
-        <w:rPr>
-          <w:color w:val="FF0000"/>
-        </w:rPr>
-        <w:t>enforces restrictions</w:t>
-      </w:r>
-      <w:r>
-        <w:t xml:space="preserve">. When type controls </w:t>
-      </w:r>
-      <w:r>
-        <w:rPr>
-          <w:color w:val="FF0000"/>
-        </w:rPr>
-        <w:t xml:space="preserve">is </w:t>
-      </w:r>
-      <w:r>
-        <w:t xml:space="preserve">implemented inside </w:t>
-      </w:r>
-      <w:r>
-        <w:rPr>
-          <w:color w:val="FF0000"/>
-        </w:rPr>
-        <w:t>the new computer language</w:t>
-      </w:r>
-      <w:r>
-        <w:t xml:space="preserve">, it </w:t>
-      </w:r>
-      <w:r>
-        <w:rPr>
-          <w:color w:val="FF0000"/>
-        </w:rPr>
-        <w:t xml:space="preserve">is </w:t>
-      </w:r>
-      <w:r>
-        <w:t xml:space="preserve">like </w:t>
-      </w:r>
-      <w:r>
-        <w:rPr>
-          <w:color w:val="FF0000"/>
-        </w:rPr>
-        <w:t xml:space="preserve">nothing extra is </w:t>
-      </w:r>
-      <w:r>
-        <w:t xml:space="preserve">offered, but </w:t>
-      </w:r>
-      <w:r>
-        <w:rPr>
-          <w:color w:val="FF0000"/>
-        </w:rPr>
-        <w:t xml:space="preserve">only </w:t>
-      </w:r>
-      <w:r>
-        <w:t xml:space="preserve">the ability to </w:t>
-      </w:r>
-      <w:r>
-        <w:rPr>
-          <w:color w:val="FF0000"/>
-        </w:rPr>
-        <w:t xml:space="preserve">impose </w:t>
-      </w:r>
-      <w:r>
-        <w:t xml:space="preserve">more </w:t>
-      </w:r>
-      <w:r>
-        <w:rPr>
-          <w:color w:val="FF0000"/>
-        </w:rPr>
-        <w:t xml:space="preserve">restrictions </w:t>
-      </w:r>
-      <w:r>
-        <w:t xml:space="preserve">to the </w:t>
-      </w:r>
-      <w:proofErr w:type="spellStart"/>
-      <w:r>
-        <w:t>possiblities</w:t>
-      </w:r>
-      <w:proofErr w:type="spellEnd"/>
-      <w:r>
-        <w:t xml:space="preserve"> </w:t>
-      </w:r>
-      <w:r>
-        <w:rPr>
-          <w:color w:val="FF0000"/>
-        </w:rPr>
-        <w:t xml:space="preserve">already </w:t>
-      </w:r>
-      <w:r>
-        <w:t>offered.</w:t>
-      </w:r>
-    </w:p>
-    <w:p>
-      <w:pPr>
-        <w:pStyle w:val="Spacing"/>
-      </w:pPr>
-    </w:p>
-    <w:p>
-      <w:pPr>
-        <w:ind w:left="1136"/>
-      </w:pPr>
-      <w:r>
-        <w:t xml:space="preserve">This documentation folder </w:t>
-      </w:r>
-      <w:r>
-        <w:rPr>
-          <w:color w:val="FF0000"/>
-        </w:rPr>
-        <w:t xml:space="preserve">contains only </w:t>
-      </w:r>
-      <w:r>
-        <w:t xml:space="preserve">one document, that </w:t>
-      </w:r>
-      <w:r>
-        <w:rPr>
-          <w:color w:val="FF0000"/>
-        </w:rPr>
-        <w:t xml:space="preserve">contains </w:t>
-      </w:r>
-      <w:r>
-        <w:t xml:space="preserve">a </w:t>
-      </w:r>
-      <w:r>
-        <w:rPr>
-          <w:color w:val="FF0000"/>
-        </w:rPr>
-        <w:t xml:space="preserve">stack-up </w:t>
-      </w:r>
-      <w:r>
-        <w:t xml:space="preserve">of ideas yet </w:t>
-      </w:r>
-      <w:r>
-        <w:rPr>
-          <w:color w:val="FF0000"/>
-        </w:rPr>
-        <w:t xml:space="preserve">to be </w:t>
-      </w:r>
-      <w:r>
-        <w:t xml:space="preserve">turned into </w:t>
-      </w:r>
-      <w:r>
-        <w:rPr>
-          <w:color w:val="FF0000"/>
-        </w:rPr>
-        <w:t xml:space="preserve">good </w:t>
-      </w:r>
-      <w:r>
-        <w:t xml:space="preserve">documentation. It also </w:t>
-      </w:r>
-      <w:r>
-        <w:rPr>
-          <w:color w:val="FF0000"/>
-        </w:rPr>
-        <w:t xml:space="preserve">contains </w:t>
-      </w:r>
-      <w:r>
-        <w:t xml:space="preserve">type control as originally worked out in an </w:t>
-      </w:r>
-      <w:r>
-        <w:rPr>
-          <w:color w:val="FF0000"/>
-        </w:rPr>
-        <w:t xml:space="preserve">older </w:t>
-      </w:r>
-      <w:r>
-        <w:t>design of a diagram notation language.</w:t>
-      </w:r>
-    </w:p>
-    <w:p>
-      <w:pPr>
-        <w:pStyle w:val="Spacing"/>
-      </w:pPr>
-    </w:p>
-    <w:p>
-      <w:pPr>
-        <w:pStyle w:val="Heading3"/>
-      </w:pPr>
-      <w:r>
-        <w:t>Object Resolution</w:t>
-      </w:r>
-    </w:p>
-    <w:p>
-      <w:pPr>
-        <w:pStyle w:val="Spacing"/>
-      </w:pPr>
-    </w:p>
-    <w:p>
-      <w:pPr>
-        <w:ind w:left="1136"/>
-      </w:pPr>
-      <w:r>
-        <w:t xml:space="preserve">Object resolution takes place when a reference to one object </w:t>
-      </w:r>
-      <w:r>
-        <w:rPr>
-          <w:color w:val="FF0000"/>
-        </w:rPr>
-        <w:t xml:space="preserve">is blocked out </w:t>
-      </w:r>
-      <w:r>
-        <w:t xml:space="preserve">by another object, shadowing or overriding the original object. (It also </w:t>
-      </w:r>
-      <w:r>
-        <w:rPr>
-          <w:color w:val="FF0000"/>
-        </w:rPr>
-        <w:t xml:space="preserve">applies </w:t>
-      </w:r>
-      <w:r>
-        <w:t xml:space="preserve">to commands or methods.) A reference </w:t>
-      </w:r>
-      <w:r>
-        <w:rPr>
-          <w:color w:val="FF0000"/>
-        </w:rPr>
-        <w:t xml:space="preserve">is </w:t>
-      </w:r>
-      <w:r>
-        <w:t xml:space="preserve">set to </w:t>
-      </w:r>
-      <w:r>
-        <w:rPr>
-          <w:color w:val="FF0000"/>
-        </w:rPr>
-        <w:t xml:space="preserve">one </w:t>
-      </w:r>
-      <w:r>
-        <w:t xml:space="preserve">object, but instead the reference </w:t>
-      </w:r>
-      <w:r>
-        <w:rPr>
-          <w:color w:val="FF0000"/>
-        </w:rPr>
-        <w:t xml:space="preserve">is </w:t>
-      </w:r>
-      <w:r>
-        <w:t xml:space="preserve">sort of </w:t>
-      </w:r>
-      <w:proofErr w:type="spellStart"/>
-      <w:r>
-        <w:t>inconsentiously</w:t>
-      </w:r>
-      <w:proofErr w:type="spellEnd"/>
-      <w:r>
-        <w:t xml:space="preserve"> </w:t>
-      </w:r>
-      <w:r>
-        <w:rPr>
-          <w:color w:val="FF0000"/>
-        </w:rPr>
-        <w:t xml:space="preserve">gravitated </w:t>
-      </w:r>
-      <w:r>
-        <w:t xml:space="preserve">towards another object. There </w:t>
-      </w:r>
-      <w:r>
-        <w:rPr>
-          <w:color w:val="FF0000"/>
-        </w:rPr>
-        <w:t xml:space="preserve">are </w:t>
-      </w:r>
-      <w:r>
-        <w:t xml:space="preserve">multiple situations in which object resolution takes place, such as: overriding, overloading, shadowing, ambiguity, implicit conversions and default members. At first it was thought, that these kinds of situations </w:t>
-      </w:r>
-      <w:r>
-        <w:rPr>
-          <w:color w:val="FF0000"/>
-        </w:rPr>
-        <w:t xml:space="preserve">were </w:t>
-      </w:r>
-      <w:r>
-        <w:t xml:space="preserve">due to </w:t>
-      </w:r>
-      <w:r>
-        <w:rPr>
-          <w:color w:val="FF0000"/>
-        </w:rPr>
-        <w:t xml:space="preserve">ambiguity </w:t>
-      </w:r>
-      <w:r>
-        <w:t xml:space="preserve">and the textual nature of code, but in the </w:t>
-      </w:r>
-      <w:r>
-        <w:rPr>
-          <w:color w:val="FF0000"/>
-        </w:rPr>
-        <w:t xml:space="preserve">new computer language </w:t>
-      </w:r>
-      <w:r>
-        <w:t xml:space="preserve">when you draw out the situation in a diagram, they </w:t>
-      </w:r>
-      <w:r>
-        <w:rPr>
-          <w:color w:val="FF0000"/>
-        </w:rPr>
-        <w:t xml:space="preserve">turn out </w:t>
-      </w:r>
-      <w:r>
-        <w:t>to be more like automatically detoured object references.</w:t>
-      </w:r>
-    </w:p>
-    <w:p>
-      <w:pPr>
-        <w:pStyle w:val="Spacing"/>
-      </w:pPr>
-    </w:p>
-    <w:p>
-      <w:pPr>
-        <w:ind w:left="1136"/>
-      </w:pPr>
-      <w:r>
-        <w:t xml:space="preserve">This documentation </w:t>
-      </w:r>
-      <w:r>
-        <w:rPr>
-          <w:color w:val="FF0000"/>
-        </w:rPr>
-        <w:t xml:space="preserve">is </w:t>
-      </w:r>
-      <w:r>
-        <w:t xml:space="preserve">not </w:t>
-      </w:r>
-      <w:r>
-        <w:rPr>
-          <w:color w:val="FF0000"/>
-        </w:rPr>
-        <w:t xml:space="preserve">finished up </w:t>
-      </w:r>
-      <w:r>
-        <w:t xml:space="preserve">yet. It contains </w:t>
-      </w:r>
-      <w:r>
-        <w:rPr>
-          <w:color w:val="FF0000"/>
-        </w:rPr>
-        <w:t xml:space="preserve">a lot </w:t>
-      </w:r>
-      <w:r>
-        <w:t xml:space="preserve">of ideas, that </w:t>
-      </w:r>
-      <w:r>
-        <w:rPr>
-          <w:color w:val="FF0000"/>
-        </w:rPr>
-        <w:t xml:space="preserve">are not </w:t>
-      </w:r>
-      <w:r>
-        <w:t xml:space="preserve">entirely described yet, that </w:t>
-      </w:r>
-      <w:r>
-        <w:rPr>
-          <w:color w:val="FF0000"/>
-        </w:rPr>
-        <w:t xml:space="preserve">are </w:t>
-      </w:r>
-      <w:r>
-        <w:t xml:space="preserve">yet to be turned into </w:t>
-      </w:r>
-      <w:r>
-        <w:rPr>
-          <w:color w:val="FF0000"/>
-        </w:rPr>
-        <w:t xml:space="preserve">readable </w:t>
-      </w:r>
-      <w:r>
-        <w:t>documentation.</w:t>
-      </w:r>
-    </w:p>
-    <w:p>
-      <w:pPr>
-        <w:pStyle w:val="Spacing"/>
-      </w:pPr>
-    </w:p>
-    <w:p>
-      <w:pPr>
-        <w:pStyle w:val="Heading3"/>
-      </w:pPr>
-      <w:r>
-        <w:t>Conditions</w:t>
-      </w:r>
-    </w:p>
-    <w:p>
-      <w:pPr>
-        <w:pStyle w:val="Spacing"/>
-      </w:pPr>
-    </w:p>
-    <w:p>
-      <w:pPr>
-        <w:ind w:left="1136"/>
-      </w:pPr>
-      <w:r>
-        <w:t xml:space="preserve">You can set </w:t>
-      </w:r>
-      <w:r>
-        <w:rPr>
-          <w:color w:val="FF0000"/>
-        </w:rPr>
-        <w:t xml:space="preserve">rules </w:t>
-      </w:r>
-      <w:r>
-        <w:t xml:space="preserve">for what kind of values </w:t>
-      </w:r>
-      <w:r>
-        <w:rPr>
-          <w:color w:val="FF0000"/>
-        </w:rPr>
-        <w:t xml:space="preserve">can be </w:t>
-      </w:r>
-      <w:r>
-        <w:t xml:space="preserve">filled in into an object and conditions for starting a procedure. You </w:t>
-      </w:r>
-      <w:r>
-        <w:rPr>
-          <w:color w:val="FF0000"/>
-        </w:rPr>
-        <w:t xml:space="preserve">can </w:t>
-      </w:r>
-      <w:r>
-        <w:t>do</w:t>
-      </w:r>
-      <w:r>
-        <w:rPr>
-          <w:color w:val="FF0000"/>
-        </w:rPr>
-        <w:t xml:space="preserve"> </w:t>
-      </w:r>
-      <w:r>
-        <w:t xml:space="preserve">this by adding code to a procedure or to a </w:t>
-      </w:r>
-      <w:r>
-        <w:rPr>
-          <w:rStyle w:val="CodeChar"/>
-        </w:rPr>
-        <w:t>S</w:t>
-      </w:r>
-      <w:r>
-        <w:rPr>
-          <w:rStyle w:val="CodeChar"/>
-        </w:rPr>
-        <w:t xml:space="preserve">et </w:t>
-      </w:r>
-      <w:r>
-        <w:t xml:space="preserve">procedure for the assignment of a value. That code then </w:t>
-      </w:r>
-      <w:r>
-        <w:rPr>
-          <w:color w:val="FF0000"/>
-        </w:rPr>
-        <w:t>makes sure</w:t>
-      </w:r>
-      <w:r>
-        <w:t xml:space="preserve">, that when certain conditions are </w:t>
-      </w:r>
-      <w:r>
-        <w:rPr>
-          <w:color w:val="FF0000"/>
-        </w:rPr>
-        <w:t>not met</w:t>
-      </w:r>
-      <w:r>
-        <w:t xml:space="preserve">, the execution of the rest of the procedure </w:t>
-      </w:r>
-      <w:r>
-        <w:rPr>
-          <w:color w:val="FF0000"/>
-        </w:rPr>
-        <w:t>is refused</w:t>
-      </w:r>
-      <w:r>
-        <w:t xml:space="preserve">. This is the low-level way to specify conditions. However, conditions </w:t>
-      </w:r>
-      <w:r>
-        <w:rPr>
-          <w:color w:val="FF0000"/>
-        </w:rPr>
-        <w:t xml:space="preserve">are such </w:t>
-      </w:r>
-      <w:r>
-        <w:t xml:space="preserve">an </w:t>
-      </w:r>
-      <w:r>
-        <w:rPr>
-          <w:color w:val="FF0000"/>
-        </w:rPr>
-        <w:t xml:space="preserve">important </w:t>
-      </w:r>
-      <w:r>
-        <w:t xml:space="preserve">concept in programming, that they </w:t>
-      </w:r>
-      <w:r>
-        <w:rPr>
-          <w:color w:val="FF0000"/>
-        </w:rPr>
-        <w:t xml:space="preserve">are defined </w:t>
-      </w:r>
-      <w:r>
-        <w:t xml:space="preserve">as a </w:t>
-      </w:r>
-      <w:r>
-        <w:rPr>
-          <w:color w:val="FF0000"/>
-        </w:rPr>
-        <w:t>separate</w:t>
-      </w:r>
-      <w:r>
-        <w:t xml:space="preserve"> construct inside </w:t>
-      </w:r>
-      <w:r>
-        <w:rPr>
-          <w:color w:val="FF0000"/>
-        </w:rPr>
-        <w:t>the new computer language</w:t>
-      </w:r>
-      <w:r>
-        <w:t xml:space="preserve">. </w:t>
-      </w:r>
-      <w:r>
-        <w:rPr>
-          <w:color w:val="FF0000"/>
-        </w:rPr>
         <w:t xml:space="preserve">Every </w:t>
       </w:r>
       <w:r>
@@ -3983,11 +4821,7 @@
         <w:t>loose ideas.</w:t>
       </w:r>
     </w:p>
-    <w:p>
-      <w:pPr>
-        <w:pStyle w:val="Spacing"/>
-      </w:pPr>
-    </w:p>
+    <w:p/>
     <w:p>
       <w:pPr>
         <w:keepNext/>
@@ -4095,11 +4929,7 @@
         <w:t>documentation.</w:t>
       </w:r>
     </w:p>
-    <w:p>
-      <w:pPr>
-        <w:pStyle w:val="Spacing"/>
-      </w:pPr>
-    </w:p>
+    <w:p/>
     <w:p>
       <w:pPr>
         <w:pStyle w:val="Heading3"/>
@@ -4108,11 +4938,7 @@
         <w:t>Uncategorized</w:t>
       </w:r>
     </w:p>
-    <w:p>
-      <w:pPr>
-        <w:pStyle w:val="Spacing"/>
-      </w:pPr>
-    </w:p>
+    <w:p/>
     <w:p>
       <w:pPr>
         <w:ind w:left="1136"/>
@@ -4682,10 +5508,7 @@
         <w:t>documentation.</w:t>
       </w:r>
     </w:p>
-    <w:p>
-      <w:bookmarkStart w:id="0" w:name="_GoBack"/>
-      <w:bookmarkEnd w:id="0"/>
-    </w:p>
+    <w:p/>
     <w:p/>
     <w:p>
       <w:pPr>
@@ -4737,7 +5560,25 @@
     </w:p>
     <w:p>
       <w:r>
-        <w:t>- If he would give his functions better identifiers, you would already be better off.</w:t>
+        <w:t xml:space="preserve">- If he </w:t>
+      </w:r>
+      <w:r>
+        <w:rPr>
+          <w:color w:val="FF0000"/>
+        </w:rPr>
+        <w:t>would</w:t>
+      </w:r>
+      <w:r>
+        <w:t xml:space="preserve"> give his functions better identifiers, you </w:t>
+      </w:r>
+      <w:r>
+        <w:rPr>
+          <w:color w:val="FF0000"/>
+        </w:rPr>
+        <w:t>would</w:t>
+      </w:r>
+      <w:r>
+        <w:t xml:space="preserve"> already be better off.</w:t>
       </w:r>
     </w:p>
     <w:p/>
@@ -6115,7 +6956,16 @@
     </w:p>
     <w:p>
       <w:r>
-        <w:t>An application of this new model, that is my software system, would be</w:t>
+        <w:t xml:space="preserve">An application of this new model, that is my software system, </w:t>
+      </w:r>
+      <w:r>
+        <w:rPr>
+          <w:color w:val="FF0000"/>
+        </w:rPr>
+        <w:t>would</w:t>
+      </w:r>
+      <w:r>
+        <w:t xml:space="preserve"> be</w:t>
       </w:r>
     </w:p>
     <w:p>
@@ -7314,12 +8164,27 @@
     </w:p>
     <w:p>
       <w:r>
-        <w:t>would not offer a better or equally practical</w:t>
-      </w:r>
-    </w:p>
-    <w:p>
-      <w:r>
-        <w:t>solution, would products like that be finished</w:t>
+        <w:rPr>
+          <w:color w:val="FF0000"/>
+        </w:rPr>
+        <w:t>would</w:t>
+      </w:r>
+      <w:r>
+        <w:t xml:space="preserve"> not offer a better or equally practical</w:t>
+      </w:r>
+    </w:p>
+    <w:p>
+      <w:r>
+        <w:t xml:space="preserve">solution, </w:t>
+      </w:r>
+      <w:r>
+        <w:rPr>
+          <w:color w:val="FF0000"/>
+        </w:rPr>
+        <w:t>would</w:t>
+      </w:r>
+      <w:r>
+        <w:t xml:space="preserve"> products like that be finished</w:t>
       </w:r>
     </w:p>
     <w:p>

</xml_diff>

<commit_message>
Circle Language Spec: * In the 'Circle Language Spec Overview' tried adding wiggle room in place of definite statements by replacing some of the trigger words marked in red. * Replaced the term 'execution control' by 'execution flow'.
</commit_message>
<xml_diff>
--- a/1.1. Circle Language Spec/01. Overview/Circle Language Spec Overview.docx
+++ b/1.1. Circle Language Spec/01. Overview/Circle Language Spec Overview.docx
@@ -98,28 +98,46 @@
         <w:ind w:left="568"/>
       </w:pPr>
       <w:r>
-        <w:t xml:space="preserve">It makes an </w:t>
-      </w:r>
-      <w:r>
-        <w:rPr>
-          <w:color w:val="FF0000"/>
-        </w:rPr>
-        <w:t xml:space="preserve">effort </w:t>
+        <w:t xml:space="preserve">It </w:t>
+      </w:r>
+      <w:r>
+        <w:t>tries</w:t>
+      </w:r>
+      <w:r>
+        <w:rPr>
+          <w:color w:val="FF0000"/>
+        </w:rPr>
+        <w:t xml:space="preserve"> </w:t>
       </w:r>
       <w:r>
         <w:t xml:space="preserve">to explain </w:t>
       </w:r>
       <w:r>
-        <w:t xml:space="preserve">how basic coding concepts </w:t>
-      </w:r>
-      <w:r>
-        <w:t xml:space="preserve">work </w:t>
+        <w:t xml:space="preserve">how coding concepts </w:t>
+      </w:r>
+      <w:r>
+        <w:t xml:space="preserve">might be </w:t>
+      </w:r>
+      <w:r>
+        <w:t>express</w:t>
+      </w:r>
+      <w:r>
+        <w:t>ed</w:t>
+      </w:r>
+      <w:r>
+        <w:t xml:space="preserve"> </w:t>
       </w:r>
       <w:r>
         <w:t>in Circle</w:t>
       </w:r>
       <w:r>
-        <w:t xml:space="preserve"> language: concepts such as objects, classes, relations, interfaces, </w:t>
+        <w:t xml:space="preserve"> language: concepts </w:t>
+      </w:r>
+      <w:r>
+        <w:t>like</w:t>
+      </w:r>
+      <w:r>
+        <w:t xml:space="preserve"> objects, classes, relations, interfaces, </w:t>
       </w:r>
       <w:r>
         <w:t xml:space="preserve">events, </w:t>
@@ -141,7 +159,7 @@
         </w:rPr>
       </w:pPr>
       <w:r>
-        <w:t>Related to this, s</w:t>
+        <w:t>S</w:t>
       </w:r>
       <w:r>
         <w:t>everal experimental versions of programming language</w:t>
@@ -150,16 +168,28 @@
         <w:t xml:space="preserve">s </w:t>
       </w:r>
       <w:r>
+        <w:t>r</w:t>
+      </w:r>
+      <w:r>
+        <w:t>elated to this</w:t>
+      </w:r>
+      <w:r>
+        <w:t xml:space="preserve"> </w:t>
+      </w:r>
+      <w:r>
         <w:t xml:space="preserve">have been </w:t>
       </w:r>
       <w:r>
         <w:t xml:space="preserve">developed, but </w:t>
       </w:r>
       <w:r>
-        <w:t xml:space="preserve">nothing entirely </w:t>
-      </w:r>
-      <w:r>
-        <w:t>finished.</w:t>
+        <w:t xml:space="preserve">nothing </w:t>
+      </w:r>
+      <w:r>
+        <w:t>final</w:t>
+      </w:r>
+      <w:r>
+        <w:t>.</w:t>
       </w:r>
     </w:p>
     <w:p/>
@@ -171,13 +201,13 @@
         <w:t xml:space="preserve"> </w:t>
       </w:r>
       <w:r>
-        <w:t xml:space="preserve">tries to </w:t>
-      </w:r>
-      <w:r>
-        <w:rPr>
-          <w:color w:val="FF0000"/>
-        </w:rPr>
-        <w:t xml:space="preserve">cover </w:t>
+        <w:t>tries to</w:t>
+      </w:r>
+      <w:r>
+        <w:t xml:space="preserve"> shed light on</w:t>
+      </w:r>
+      <w:r>
+        <w:t xml:space="preserve"> </w:t>
       </w:r>
       <w:r>
         <w:t xml:space="preserve">the following </w:t>
@@ -201,7 +231,25 @@
         <w:ind w:left="1136"/>
       </w:pPr>
       <w:r>
-        <w:t xml:space="preserve">This overview, which attempts to briefly describe each topic. </w:t>
+        <w:t xml:space="preserve">This overview, which attempts to </w:t>
+      </w:r>
+      <w:r>
+        <w:t>summarize</w:t>
+      </w:r>
+      <w:r>
+        <w:t xml:space="preserve"> </w:t>
+      </w:r>
+      <w:r>
+        <w:t>the</w:t>
+      </w:r>
+      <w:r>
+        <w:t xml:space="preserve"> topic</w:t>
+      </w:r>
+      <w:r>
+        <w:t>s</w:t>
+      </w:r>
+      <w:r>
+        <w:t xml:space="preserve">. </w:t>
       </w:r>
     </w:p>
     <w:p/>
@@ -231,7 +279,10 @@
         <w:ind w:left="1136"/>
       </w:pPr>
       <w:r>
-        <w:t xml:space="preserve">Might </w:t>
+        <w:t>Tries to</w:t>
+      </w:r>
+      <w:r>
+        <w:t xml:space="preserve"> </w:t>
       </w:r>
       <w:r>
         <w:t xml:space="preserve">gently introduce </w:t>
@@ -279,13 +330,7 @@
         <w:t>Basic Diagram Elements</w:t>
       </w:r>
     </w:p>
-    <w:p>
-      <w:pPr>
-        <w:rPr>
-          <w:sz w:val="12"/>
-        </w:rPr>
-      </w:pPr>
-    </w:p>
+    <w:p/>
     <w:p>
       <w:pPr>
         <w:ind w:left="1136"/>
@@ -297,7 +342,13 @@
         <w:t xml:space="preserve">give </w:t>
       </w:r>
       <w:r>
-        <w:t xml:space="preserve">a more </w:t>
+        <w:t>a more</w:t>
+      </w:r>
+      <w:r>
+        <w:t xml:space="preserve"> or less</w:t>
+      </w:r>
+      <w:r>
+        <w:t xml:space="preserve"> </w:t>
       </w:r>
       <w:r>
         <w:t xml:space="preserve">complete </w:t>
@@ -315,43 +366,58 @@
         <w:t xml:space="preserve">basic elements </w:t>
       </w:r>
       <w:r>
-        <w:t xml:space="preserve">that the diagrams are composed of, such as circles, triangles, crosses, squares and lines. This documentation </w:t>
-      </w:r>
-      <w:r>
-        <w:rPr>
-          <w:color w:val="FF0000"/>
-        </w:rPr>
-        <w:t xml:space="preserve">explains </w:t>
-      </w:r>
-      <w:r>
-        <w:t xml:space="preserve">what they </w:t>
-      </w:r>
-      <w:r>
-        <w:rPr>
-          <w:color w:val="FF0000"/>
-        </w:rPr>
-        <w:t xml:space="preserve">mean </w:t>
-      </w:r>
-      <w:r>
-        <w:t>in diagrams.</w:t>
-      </w:r>
-      <w:r>
-        <w:t xml:space="preserve"> </w:t>
-      </w:r>
-      <w:r>
-        <w:t xml:space="preserve">Later in the </w:t>
-      </w:r>
-      <w:r>
-        <w:t xml:space="preserve"> </w:t>
-      </w:r>
-      <w:r>
-        <w:t xml:space="preserve">documentation more details about the diagram notation </w:t>
-      </w:r>
-      <w:r>
-        <w:rPr>
-          <w:color w:val="FF0000"/>
-        </w:rPr>
-        <w:t xml:space="preserve">will be </w:t>
+        <w:t>that</w:t>
+      </w:r>
+      <w:r>
+        <w:t xml:space="preserve"> you might see in the</w:t>
+      </w:r>
+      <w:r>
+        <w:t xml:space="preserve"> diagrams, </w:t>
+      </w:r>
+      <w:r>
+        <w:t>like</w:t>
+      </w:r>
+      <w:r>
+        <w:t xml:space="preserve"> circles, triangles, crosses, squares and lines. This </w:t>
+      </w:r>
+      <w:r>
+        <w:t xml:space="preserve">documentation </w:t>
+      </w:r>
+      <w:r>
+        <w:t>describes</w:t>
+      </w:r>
+      <w:r>
+        <w:t xml:space="preserve"> what they</w:t>
+      </w:r>
+      <w:r>
+        <w:t xml:space="preserve"> might</w:t>
+      </w:r>
+      <w:r>
+        <w:t xml:space="preserve"> mean in</w:t>
+      </w:r>
+      <w:r>
+        <w:t xml:space="preserve"> the</w:t>
+      </w:r>
+      <w:r>
+        <w:t xml:space="preserve"> </w:t>
+      </w:r>
+      <w:r>
+        <w:t>diagrams.</w:t>
+      </w:r>
+      <w:r>
+        <w:t xml:space="preserve"> </w:t>
+      </w:r>
+      <w:r>
+        <w:t>Later in the documentation details about the diagram notation</w:t>
+      </w:r>
+      <w:r>
+        <w:t xml:space="preserve"> might be</w:t>
+      </w:r>
+      <w:r>
+        <w:rPr>
+          <w:color w:val="FF0000"/>
+        </w:rPr>
+        <w:t xml:space="preserve"> </w:t>
       </w:r>
       <w:r>
         <w:t>covered.</w:t>
@@ -381,13 +447,16 @@
         <w:t xml:space="preserve">describe what objects </w:t>
       </w:r>
       <w:r>
-        <w:rPr>
-          <w:color w:val="FF0000"/>
-        </w:rPr>
-        <w:t xml:space="preserve">are </w:t>
-      </w:r>
-      <w:r>
-        <w:t xml:space="preserve">in computer technology and basic of concepts about objects. It also </w:t>
+        <w:t>might be</w:t>
+      </w:r>
+      <w:r>
+        <w:rPr>
+          <w:color w:val="FF0000"/>
+        </w:rPr>
+        <w:t xml:space="preserve"> </w:t>
+      </w:r>
+      <w:r>
+        <w:t xml:space="preserve">in computer technology and basic concepts about objects. It also </w:t>
       </w:r>
       <w:r>
         <w:t xml:space="preserve">tries to shed light on </w:t>
@@ -432,10 +501,10 @@
         <w:t xml:space="preserve">attempts to </w:t>
       </w:r>
       <w:r>
-        <w:rPr>
-          <w:color w:val="FF0000"/>
-        </w:rPr>
-        <w:t xml:space="preserve">explain </w:t>
+        <w:t>demonstrate</w:t>
+      </w:r>
+      <w:r>
+        <w:t xml:space="preserve"> </w:t>
       </w:r>
       <w:r>
         <w:t xml:space="preserve">the concept of </w:t>
@@ -486,10 +555,40 @@
         <w:t xml:space="preserve">the idea is that </w:t>
       </w:r>
       <w:r>
-        <w:t>their behavior is then boun</w:t>
-      </w:r>
-      <w:r>
-        <w:t>d to the rules set by that class</w:t>
+        <w:t>their behavior is then</w:t>
+      </w:r>
+      <w:r>
+        <w:t xml:space="preserve"> </w:t>
+      </w:r>
+      <w:r>
+        <w:t>guided</w:t>
+      </w:r>
+      <w:r>
+        <w:t xml:space="preserve"> by </w:t>
+      </w:r>
+      <w:r>
+        <w:t xml:space="preserve">the </w:t>
+      </w:r>
+      <w:r>
+        <w:t>rules</w:t>
+      </w:r>
+      <w:r>
+        <w:rPr>
+          <w:color w:val="FF0000"/>
+        </w:rPr>
+        <w:t xml:space="preserve"> </w:t>
+      </w:r>
+      <w:r>
+        <w:t>described</w:t>
+      </w:r>
+      <w:r>
+        <w:t xml:space="preserve"> </w:t>
+      </w:r>
+      <w:r>
+        <w:t xml:space="preserve">by </w:t>
+      </w:r>
+      <w:r>
+        <w:t>that class</w:t>
       </w:r>
       <w:r>
         <w:t>.</w:t>
@@ -501,7 +600,10 @@
         <w:t xml:space="preserve">The </w:t>
       </w:r>
       <w:r>
-        <w:t xml:space="preserve">foundation </w:t>
+        <w:t>basic ideas</w:t>
+      </w:r>
+      <w:r>
+        <w:t xml:space="preserve"> </w:t>
       </w:r>
       <w:r>
         <w:t xml:space="preserve">may </w:t>
@@ -528,16 +630,22 @@
         <w:t xml:space="preserve">is </w:t>
       </w:r>
       <w:r>
-        <w:rPr>
-          <w:color w:val="FF0000"/>
-        </w:rPr>
-        <w:t xml:space="preserve">not really </w:t>
-      </w:r>
-      <w:r>
-        <w:t>worked out</w:t>
-      </w:r>
-      <w:r>
-        <w:t xml:space="preserve"> yet</w:t>
+        <w:t>intended</w:t>
+      </w:r>
+      <w:r>
+        <w:t xml:space="preserve"> to be </w:t>
+      </w:r>
+      <w:r>
+        <w:t xml:space="preserve">worked </w:t>
+      </w:r>
+      <w:r>
+        <w:t xml:space="preserve">at a </w:t>
+      </w:r>
+      <w:r>
+        <w:t>later</w:t>
+      </w:r>
+      <w:r>
+        <w:t xml:space="preserve"> time</w:t>
       </w:r>
       <w:r>
         <w:t>.</w:t>
@@ -588,9 +696,6 @@
         <w:t xml:space="preserve">is </w:t>
       </w:r>
       <w:r>
-        <w:rPr>
-          <w:color w:val="FF0000"/>
-        </w:rPr>
         <w:t>established</w:t>
       </w:r>
       <w:r>
@@ -600,10 +705,7 @@
         <w:t xml:space="preserve">tries to </w:t>
       </w:r>
       <w:r>
-        <w:rPr>
-          <w:color w:val="FF0000"/>
-        </w:rPr>
-        <w:t xml:space="preserve">explain </w:t>
+        <w:t xml:space="preserve">clarify </w:t>
       </w:r>
       <w:r>
         <w:t xml:space="preserve">the concept of relations. Even though objects </w:t>
@@ -621,18 +723,18 @@
         <w:t xml:space="preserve">arbitrary set of other objects, the concept </w:t>
       </w:r>
       <w:r>
-        <w:rPr>
-          <w:color w:val="FF0000"/>
-        </w:rPr>
-        <w:t xml:space="preserve">can </w:t>
+        <w:t>might</w:t>
+      </w:r>
+      <w:r>
+        <w:rPr>
+          <w:color w:val="FF0000"/>
+        </w:rPr>
+        <w:t xml:space="preserve"> </w:t>
       </w:r>
       <w:r>
         <w:t xml:space="preserve">also </w:t>
       </w:r>
       <w:r>
-        <w:rPr>
-          <w:color w:val="FF0000"/>
-        </w:rPr>
         <w:t xml:space="preserve">be </w:t>
       </w:r>
       <w:r>
@@ -648,10 +750,13 @@
         <w:t xml:space="preserve">set the </w:t>
       </w:r>
       <w:r>
-        <w:rPr>
-          <w:color w:val="FF0000"/>
-        </w:rPr>
-        <w:t xml:space="preserve">rules </w:t>
+        <w:t>guidelines</w:t>
+      </w:r>
+      <w:r>
+        <w:rPr>
+          <w:color w:val="FF0000"/>
+        </w:rPr>
+        <w:t xml:space="preserve"> </w:t>
       </w:r>
       <w:r>
         <w:t xml:space="preserve">for </w:t>
@@ -666,10 +771,13 @@
         <w:t xml:space="preserve"> of relations objects </w:t>
       </w:r>
       <w:r>
-        <w:rPr>
-          <w:color w:val="FF0000"/>
-        </w:rPr>
-        <w:t xml:space="preserve">can </w:t>
+        <w:t>might</w:t>
+      </w:r>
+      <w:r>
+        <w:rPr>
+          <w:color w:val="FF0000"/>
+        </w:rPr>
+        <w:t xml:space="preserve"> </w:t>
       </w:r>
       <w:r>
         <w:t xml:space="preserve">have. Relations between classes form </w:t>
@@ -690,13 +798,13 @@
         <w:t xml:space="preserve">model </w:t>
       </w:r>
       <w:r>
-        <w:t xml:space="preserve">of relations to which objects </w:t>
-      </w:r>
-      <w:r>
-        <w:rPr>
-          <w:color w:val="FF0000"/>
-        </w:rPr>
-        <w:t>conform</w:t>
+        <w:t>of relations which objects</w:t>
+      </w:r>
+      <w:r>
+        <w:t xml:space="preserve"> </w:t>
+      </w:r>
+      <w:r>
+        <w:t>adhere to</w:t>
       </w:r>
       <w:r>
         <w:t>.</w:t>
@@ -738,13 +846,22 @@
         <w:t xml:space="preserve">one where </w:t>
       </w:r>
       <w:r>
-        <w:t xml:space="preserve">systems </w:t>
-      </w:r>
-      <w:r>
-        <w:rPr>
-          <w:color w:val="FF0000"/>
-        </w:rPr>
-        <w:t xml:space="preserve">are </w:t>
+        <w:t>systems</w:t>
+      </w:r>
+      <w:r>
+        <w:t xml:space="preserve"> </w:t>
+      </w:r>
+      <w:r>
+        <w:t>may</w:t>
+      </w:r>
+      <w:r>
+        <w:t xml:space="preserve"> be</w:t>
+      </w:r>
+      <w:r>
+        <w:rPr>
+          <w:color w:val="FF0000"/>
+        </w:rPr>
+        <w:t xml:space="preserve"> </w:t>
       </w:r>
       <w:r>
         <w:t xml:space="preserve">composed of </w:t>
@@ -762,7 +879,13 @@
         <w:t xml:space="preserve"> </w:t>
       </w:r>
       <w:r>
-        <w:t xml:space="preserve">System objects could be the </w:t>
+        <w:t xml:space="preserve">System objects </w:t>
+      </w:r>
+      <w:r>
+        <w:t>could</w:t>
+      </w:r>
+      <w:r>
+        <w:t xml:space="preserve"> be the </w:t>
       </w:r>
       <w:r>
         <w:rPr>
@@ -777,10 +900,16 @@
         <w:t xml:space="preserve"> </w:t>
       </w:r>
       <w:r>
-        <w:t xml:space="preserve">This </w:t>
-      </w:r>
-      <w:r>
-        <w:t xml:space="preserve">might be a very specific </w:t>
+        <w:t>Maybe t</w:t>
+      </w:r>
+      <w:r>
+        <w:t xml:space="preserve">his </w:t>
+      </w:r>
+      <w:r>
+        <w:t xml:space="preserve">is </w:t>
+      </w:r>
+      <w:r>
+        <w:t xml:space="preserve">a specific </w:t>
       </w:r>
       <w:r>
         <w:t xml:space="preserve">use </w:t>
@@ -798,10 +927,13 @@
         <w:t xml:space="preserve"> </w:t>
       </w:r>
       <w:r>
-        <w:rPr>
-          <w:color w:val="FF0000"/>
-        </w:rPr>
-        <w:t xml:space="preserve">explaining </w:t>
+        <w:t>describing</w:t>
+      </w:r>
+      <w:r>
+        <w:rPr>
+          <w:color w:val="FF0000"/>
+        </w:rPr>
+        <w:t xml:space="preserve"> </w:t>
       </w:r>
       <w:r>
         <w:t>it</w:t>
@@ -816,10 +948,7 @@
         <w:t xml:space="preserve">seems to </w:t>
       </w:r>
       <w:r>
-        <w:rPr>
-          <w:color w:val="FF0000"/>
-        </w:rPr>
-        <w:t xml:space="preserve">make </w:t>
+        <w:t xml:space="preserve">allow more </w:t>
       </w:r>
       <w:r>
         <w:t>general</w:t>
@@ -828,34 +957,37 @@
         <w:t>ly</w:t>
       </w:r>
       <w:r>
-        <w:t xml:space="preserve"> usable things</w:t>
-      </w:r>
-      <w:r>
-        <w:t xml:space="preserve"> </w:t>
-      </w:r>
-      <w:r>
-        <w:t xml:space="preserve">fall </w:t>
-      </w:r>
-      <w:r>
-        <w:t>out</w:t>
+        <w:t xml:space="preserve"> usable </w:t>
+      </w:r>
+      <w:r>
+        <w:t>things to come to light</w:t>
       </w:r>
       <w:r>
         <w:t xml:space="preserve">. </w:t>
       </w:r>
       <w:r>
-        <w:t xml:space="preserve">The main </w:t>
-      </w:r>
-      <w:r>
-        <w:rPr>
-          <w:color w:val="FF0000"/>
-        </w:rPr>
-        <w:t xml:space="preserve">purpose </w:t>
+        <w:t xml:space="preserve">One of the </w:t>
+      </w:r>
+      <w:r>
+        <w:t>intention</w:t>
+      </w:r>
+      <w:r>
+        <w:t>s</w:t>
+      </w:r>
+      <w:r>
+        <w:rPr>
+          <w:color w:val="FF0000"/>
+        </w:rPr>
+        <w:t xml:space="preserve"> </w:t>
       </w:r>
       <w:r>
         <w:t xml:space="preserve">of system objects </w:t>
       </w:r>
       <w:r>
-        <w:t>might be</w:t>
+        <w:t xml:space="preserve">could </w:t>
+      </w:r>
+      <w:r>
+        <w:t>be</w:t>
       </w:r>
       <w:r>
         <w:t>,</w:t>
@@ -874,13 +1006,10 @@
         <w:t>relations</w:t>
       </w:r>
       <w:r>
-        <w:t xml:space="preserve"> between objects. System objects </w:t>
-      </w:r>
-      <w:r>
-        <w:rPr>
-          <w:color w:val="FF0000"/>
-        </w:rPr>
-        <w:t xml:space="preserve">can </w:t>
+        <w:t xml:space="preserve"> between objects. </w:t>
+      </w:r>
+      <w:r>
+        <w:t xml:space="preserve">They might </w:t>
       </w:r>
       <w:r>
         <w:t xml:space="preserve">also </w:t>
@@ -950,646 +1079,596 @@
         <w:t xml:space="preserve">ould be </w:t>
       </w:r>
       <w:r>
-        <w:t xml:space="preserve">controlled through system commands. </w:t>
-      </w:r>
-      <w:r>
-        <w:t xml:space="preserve">Then </w:t>
-      </w:r>
-      <w:r>
-        <w:t xml:space="preserve">the story </w:t>
-      </w:r>
-      <w:r>
-        <w:t>goes on with a</w:t>
-      </w:r>
-      <w:r>
-        <w:t>ssignment commands</w:t>
-      </w:r>
-      <w:r>
-        <w:t xml:space="preserve">, which </w:t>
-      </w:r>
-      <w:r>
-        <w:t>c</w:t>
-      </w:r>
-      <w:r>
-        <w:t>ould</w:t>
-      </w:r>
-      <w:r>
-        <w:t xml:space="preserve"> also </w:t>
-      </w:r>
-      <w:r>
-        <w:t xml:space="preserve">be </w:t>
-      </w:r>
-      <w:r>
-        <w:t xml:space="preserve">considered </w:t>
-      </w:r>
-      <w:r>
-        <w:t xml:space="preserve">system commands. An assignment command </w:t>
-      </w:r>
-      <w:r>
-        <w:rPr>
-          <w:color w:val="FF0000"/>
-        </w:rPr>
-        <w:t xml:space="preserve">copies </w:t>
-      </w:r>
-      <w:r>
-        <w:t>an aspect from one object to another.</w:t>
-      </w:r>
-      <w:r>
-        <w:t xml:space="preserve"> </w:t>
-      </w:r>
-      <w:r>
-        <w:t xml:space="preserve">The </w:t>
-      </w:r>
-      <w:r>
-        <w:rPr>
-          <w:i/>
-        </w:rPr>
-        <w:t xml:space="preserve">System Objects </w:t>
-      </w:r>
-      <w:r>
-        <w:t xml:space="preserve">documentation </w:t>
-      </w:r>
-      <w:r>
-        <w:rPr>
-          <w:iCs/>
-        </w:rPr>
-        <w:t>also</w:t>
-      </w:r>
-      <w:r>
-        <w:rPr>
-          <w:i/>
-        </w:rPr>
-        <w:t xml:space="preserve"> </w:t>
-      </w:r>
-      <w:r>
-        <w:t xml:space="preserve">tries to </w:t>
-      </w:r>
-      <w:r>
-        <w:rPr>
-          <w:color w:val="FF0000"/>
-        </w:rPr>
-        <w:t xml:space="preserve">cover </w:t>
-      </w:r>
-      <w:r>
-        <w:t xml:space="preserve">connectors, connections and different notational forms </w:t>
-      </w:r>
-      <w:r>
-        <w:t xml:space="preserve">to </w:t>
-      </w:r>
-      <w:r>
-        <w:rPr>
-          <w:color w:val="FF0000"/>
-        </w:rPr>
-        <w:t xml:space="preserve">control </w:t>
-      </w:r>
-      <w:r>
-        <w:t xml:space="preserve">these </w:t>
-      </w:r>
-      <w:r>
-        <w:t>aspects.</w:t>
-      </w:r>
-    </w:p>
-    <w:p/>
-    <w:p>
-      <w:pPr>
-        <w:pStyle w:val="Heading3"/>
-      </w:pPr>
-      <w:r>
-        <w:t>Commands</w:t>
-      </w:r>
-    </w:p>
-    <w:p/>
-    <w:p>
-      <w:pPr>
-        <w:ind w:left="1136"/>
-      </w:pPr>
-      <w:r>
-        <w:t xml:space="preserve">Commands </w:t>
-      </w:r>
-      <w:r>
-        <w:rPr>
-          <w:color w:val="FF0000"/>
-        </w:rPr>
-        <w:t xml:space="preserve">are </w:t>
-      </w:r>
-      <w:r>
-        <w:t xml:space="preserve">considered </w:t>
-      </w:r>
-      <w:r>
-        <w:t xml:space="preserve">executable objects. </w:t>
-      </w:r>
-      <w:r>
-        <w:t xml:space="preserve">Other synonyms for </w:t>
-      </w:r>
-      <w:r>
-        <w:t>commands</w:t>
-      </w:r>
-      <w:r>
-        <w:t xml:space="preserve"> </w:t>
-      </w:r>
-      <w:r>
-        <w:rPr>
-          <w:color w:val="FF0000"/>
-        </w:rPr>
-        <w:t xml:space="preserve">are </w:t>
-      </w:r>
-      <w:r>
-        <w:rPr>
-          <w:i/>
-        </w:rPr>
-        <w:t>method</w:t>
-      </w:r>
-      <w:r>
-        <w:rPr>
-          <w:i/>
-        </w:rPr>
-        <w:t>s</w:t>
-      </w:r>
-      <w:r>
-        <w:t xml:space="preserve">, </w:t>
-      </w:r>
-      <w:r>
-        <w:rPr>
-          <w:i/>
-        </w:rPr>
-        <w:t>procedure</w:t>
-      </w:r>
-      <w:r>
-        <w:rPr>
-          <w:i/>
-        </w:rPr>
-        <w:t>s</w:t>
-      </w:r>
-      <w:r>
-        <w:t xml:space="preserve">, </w:t>
-      </w:r>
-      <w:r>
-        <w:rPr>
-          <w:i/>
-        </w:rPr>
-        <w:t>routin</w:t>
-      </w:r>
-      <w:r>
-        <w:rPr>
-          <w:i/>
-        </w:rPr>
-        <w:t>e</w:t>
-      </w:r>
-      <w:r>
-        <w:rPr>
-          <w:i/>
-        </w:rPr>
-        <w:t>s</w:t>
-      </w:r>
-      <w:r>
-        <w:t xml:space="preserve">, </w:t>
-      </w:r>
-      <w:r>
-        <w:rPr>
-          <w:i/>
-        </w:rPr>
-        <w:t>sub</w:t>
-      </w:r>
-      <w:r>
-        <w:rPr>
-          <w:i/>
-        </w:rPr>
-        <w:t>s</w:t>
-      </w:r>
-      <w:r>
-        <w:rPr>
-          <w:i/>
-        </w:rPr>
-        <w:t xml:space="preserve"> </w:t>
-      </w:r>
-      <w:r>
-        <w:t xml:space="preserve">and </w:t>
-      </w:r>
-      <w:r>
-        <w:rPr>
-          <w:i/>
-        </w:rPr>
-        <w:t>function</w:t>
-      </w:r>
-      <w:r>
-        <w:rPr>
-          <w:i/>
-        </w:rPr>
-        <w:t>s</w:t>
-      </w:r>
-      <w:r>
-        <w:t xml:space="preserve">. </w:t>
-      </w:r>
-      <w:r>
-        <w:t xml:space="preserve">In the </w:t>
-      </w:r>
-      <w:r>
-        <w:t xml:space="preserve">Circle Language Spec </w:t>
-      </w:r>
-      <w:r>
-        <w:rPr>
-          <w:color w:val="FF0000"/>
-        </w:rPr>
-        <w:t xml:space="preserve">all </w:t>
-      </w:r>
-      <w:r>
-        <w:t>those executable objects</w:t>
-      </w:r>
-      <w:r>
-        <w:t xml:space="preserve"> </w:t>
-      </w:r>
-      <w:r>
-        <w:rPr>
-          <w:color w:val="FF0000"/>
-        </w:rPr>
-        <w:t xml:space="preserve">are </w:t>
-      </w:r>
-      <w:r>
-        <w:t xml:space="preserve">called </w:t>
-      </w:r>
-      <w:r>
-        <w:rPr>
-          <w:i/>
-        </w:rPr>
-        <w:t>commands</w:t>
-      </w:r>
-      <w:r>
-        <w:t xml:space="preserve">. </w:t>
-      </w:r>
-      <w:r>
-        <w:t xml:space="preserve">In </w:t>
-      </w:r>
-      <w:r>
-        <w:t xml:space="preserve">some </w:t>
-      </w:r>
-      <w:r>
-        <w:t xml:space="preserve">programming languages, commands </w:t>
-      </w:r>
-      <w:r>
-        <w:rPr>
-          <w:color w:val="FF0000"/>
-        </w:rPr>
-        <w:t xml:space="preserve">are </w:t>
-      </w:r>
-      <w:r>
-        <w:rPr>
-          <w:color w:val="FF0000"/>
-        </w:rPr>
-        <w:t xml:space="preserve">not </w:t>
-      </w:r>
-      <w:r>
-        <w:t xml:space="preserve">objects, but </w:t>
-      </w:r>
-      <w:r>
-        <w:rPr>
-          <w:color w:val="FF0000"/>
-        </w:rPr>
-        <w:t xml:space="preserve">completely </w:t>
-      </w:r>
-      <w:r>
-        <w:rPr>
-          <w:color w:val="FF0000"/>
-        </w:rPr>
-        <w:t xml:space="preserve">separate </w:t>
-      </w:r>
-      <w:r>
-        <w:t xml:space="preserve">constructs, that you </w:t>
-      </w:r>
-      <w:r>
-        <w:t xml:space="preserve">might </w:t>
-      </w:r>
-      <w:r>
-        <w:rPr>
-          <w:color w:val="FF0000"/>
-        </w:rPr>
-        <w:t xml:space="preserve">not </w:t>
-      </w:r>
-      <w:r>
-        <w:rPr>
-          <w:color w:val="FF0000"/>
-        </w:rPr>
-        <w:t xml:space="preserve">really </w:t>
-      </w:r>
-      <w:r>
-        <w:t xml:space="preserve">exchange with objects. But in </w:t>
-      </w:r>
-      <w:r>
-        <w:t xml:space="preserve">Circle an attempt is made to </w:t>
-      </w:r>
-      <w:r>
-        <w:t xml:space="preserve">see </w:t>
-      </w:r>
-      <w:r>
-        <w:t xml:space="preserve">them </w:t>
-      </w:r>
-      <w:r>
-        <w:t>as</w:t>
-      </w:r>
-      <w:r>
-        <w:t xml:space="preserve"> object</w:t>
-      </w:r>
-      <w:r>
-        <w:t xml:space="preserve">s, that </w:t>
-      </w:r>
-      <w:r>
-        <w:rPr>
-          <w:color w:val="FF0000"/>
-        </w:rPr>
-        <w:t xml:space="preserve">just </w:t>
-      </w:r>
-      <w:r>
-        <w:rPr>
-          <w:color w:val="FF0000"/>
-        </w:rPr>
-        <w:t xml:space="preserve">so </w:t>
-      </w:r>
-      <w:r>
-        <w:t>happen</w:t>
-      </w:r>
-      <w:r>
-        <w:t xml:space="preserve"> to be executable. </w:t>
-      </w:r>
-      <w:r>
-        <w:t>C</w:t>
-      </w:r>
-      <w:r>
-        <w:t xml:space="preserve">ommands do </w:t>
-      </w:r>
-      <w:r>
-        <w:t xml:space="preserve">seem to </w:t>
-      </w:r>
-      <w:r>
-        <w:t xml:space="preserve">have </w:t>
-      </w:r>
-      <w:r>
-        <w:rPr>
-          <w:color w:val="FF0000"/>
-        </w:rPr>
-        <w:t xml:space="preserve">special </w:t>
-      </w:r>
-      <w:r>
-        <w:t>(</w:t>
-      </w:r>
-      <w:r>
-        <w:t>creation</w:t>
-      </w:r>
-      <w:r>
-        <w:t>)</w:t>
-      </w:r>
-      <w:r>
-        <w:t xml:space="preserve"> behavior</w:t>
-      </w:r>
-      <w:r>
-        <w:t xml:space="preserve">. This documentation tries to evaluate this </w:t>
-      </w:r>
-      <w:r>
-        <w:rPr>
-          <w:color w:val="FF0000"/>
-        </w:rPr>
-        <w:t xml:space="preserve">special </w:t>
-      </w:r>
-      <w:r>
-        <w:t xml:space="preserve">behavior and their </w:t>
-      </w:r>
-      <w:r>
-        <w:rPr>
-          <w:color w:val="FF0000"/>
-        </w:rPr>
-        <w:t>rules</w:t>
-      </w:r>
-      <w:r>
-        <w:t>.</w:t>
-      </w:r>
-    </w:p>
-    <w:p/>
-    <w:p>
-      <w:pPr>
-        <w:pStyle w:val="Heading3"/>
-      </w:pPr>
-      <w:r>
-        <w:t>Parameters</w:t>
-      </w:r>
-    </w:p>
-    <w:p/>
-    <w:p>
-      <w:pPr>
-        <w:ind w:left="1136"/>
-      </w:pPr>
-      <w:r>
-        <w:t xml:space="preserve">Parameters </w:t>
-      </w:r>
-      <w:r>
-        <w:rPr>
-          <w:color w:val="FF0000"/>
-        </w:rPr>
-        <w:t xml:space="preserve">are </w:t>
-      </w:r>
-      <w:r>
-        <w:t xml:space="preserve">like instructions passed along with a command that </w:t>
-      </w:r>
-      <w:r>
-        <w:rPr>
-          <w:color w:val="FF0000"/>
-        </w:rPr>
-        <w:t xml:space="preserve">make </w:t>
-      </w:r>
-      <w:r>
-        <w:t xml:space="preserve">the command behave differently. </w:t>
-      </w:r>
-      <w:r>
-        <w:t xml:space="preserve">This documentation tries to </w:t>
-      </w:r>
-      <w:r>
-        <w:rPr>
-          <w:color w:val="FF0000"/>
-        </w:rPr>
-        <w:t xml:space="preserve">explain </w:t>
-      </w:r>
-      <w:r>
-        <w:t>parameters as a relationship</w:t>
-      </w:r>
-      <w:r>
-        <w:rPr>
-          <w:i/>
-        </w:rPr>
-        <w:t xml:space="preserve"> </w:t>
-      </w:r>
-      <w:r>
-        <w:t>between commands and objects.</w:t>
-      </w:r>
-      <w:r>
-        <w:t xml:space="preserve"> It entertains an idea of how</w:t>
-      </w:r>
-      <w:r>
-        <w:t xml:space="preserve"> </w:t>
-      </w:r>
-      <w:r>
-        <w:rPr>
-          <w:i/>
-        </w:rPr>
-        <w:t xml:space="preserve">command parameters </w:t>
-      </w:r>
-      <w:r>
-        <w:t xml:space="preserve">and </w:t>
-      </w:r>
-      <w:r>
-        <w:rPr>
-          <w:i/>
-        </w:rPr>
-        <w:t xml:space="preserve">class </w:t>
-      </w:r>
-      <w:r>
-        <w:rPr>
-          <w:i/>
-        </w:rPr>
-        <w:t xml:space="preserve">methods </w:t>
-      </w:r>
-      <w:r>
-        <w:rPr>
-          <w:color w:val="FF0000"/>
-        </w:rPr>
-        <w:t>ar</w:t>
-      </w:r>
-      <w:r>
-        <w:rPr>
-          <w:color w:val="FF0000"/>
-        </w:rPr>
-        <w:t xml:space="preserve">e </w:t>
-      </w:r>
-      <w:r>
-        <w:t>inter</w:t>
-      </w:r>
-      <w:r>
-        <w:t xml:space="preserve">changeable: </w:t>
-      </w:r>
-      <w:r>
-        <w:rPr>
-          <w:color w:val="FF0000"/>
-        </w:rPr>
-        <w:t xml:space="preserve">one and the same </w:t>
-      </w:r>
-      <w:r>
-        <w:t>concept</w:t>
-      </w:r>
-      <w:r>
-        <w:t xml:space="preserve">. It is </w:t>
-      </w:r>
-      <w:r>
-        <w:rPr>
-          <w:color w:val="FF0000"/>
-        </w:rPr>
-        <w:t>not</w:t>
-      </w:r>
-      <w:r>
-        <w:rPr>
-          <w:color w:val="FF0000"/>
-        </w:rPr>
-        <w:t xml:space="preserve"> sure</w:t>
-      </w:r>
-      <w:r>
-        <w:t>,</w:t>
-      </w:r>
-      <w:r>
-        <w:t xml:space="preserve"> if this idea </w:t>
-      </w:r>
-      <w:r>
-        <w:rPr>
-          <w:color w:val="FF0000"/>
-        </w:rPr>
-        <w:t xml:space="preserve">will </w:t>
-      </w:r>
-      <w:r>
-        <w:t xml:space="preserve">still be in there </w:t>
-      </w:r>
-      <w:r>
-        <w:t>in the future.</w:t>
-      </w:r>
-      <w:r>
-        <w:t xml:space="preserve"> </w:t>
-      </w:r>
-      <w:r>
-        <w:t>Also t</w:t>
-      </w:r>
-      <w:r>
-        <w:t xml:space="preserve">he diagram notation of commands and parameters </w:t>
-      </w:r>
-      <w:r>
-        <w:rPr>
-          <w:color w:val="FF0000"/>
-        </w:rPr>
-        <w:t xml:space="preserve">is </w:t>
-      </w:r>
-      <w:r>
-        <w:rPr>
-          <w:color w:val="FF0000"/>
-        </w:rPr>
-        <w:t>covered</w:t>
-      </w:r>
-      <w:r>
-        <w:t>.</w:t>
-      </w:r>
-    </w:p>
-    <w:p/>
-    <w:p>
-      <w:pPr>
-        <w:pStyle w:val="Heading3"/>
-      </w:pPr>
-      <w:r>
-        <w:t>Globality</w:t>
-      </w:r>
-    </w:p>
-    <w:p/>
-    <w:p>
-      <w:pPr>
-        <w:ind w:left="1136"/>
-      </w:pPr>
-      <w:r>
-        <w:t>(</w:t>
-      </w:r>
-      <w:r>
-        <w:t>The made</w:t>
-      </w:r>
-      <w:r>
-        <w:t>-</w:t>
-      </w:r>
-      <w:r>
-        <w:t xml:space="preserve">up word 'globality' </w:t>
-      </w:r>
-      <w:r>
-        <w:t>is</w:t>
-      </w:r>
-      <w:r>
-        <w:t xml:space="preserve"> </w:t>
-      </w:r>
-      <w:r>
-        <w:t xml:space="preserve">based on the </w:t>
-      </w:r>
-      <w:r>
-        <w:t>concept of 'global'</w:t>
-      </w:r>
-      <w:r>
-        <w:t xml:space="preserve"> from </w:t>
-      </w:r>
-      <w:r>
-        <w:t>Visual Basic</w:t>
-      </w:r>
-      <w:r>
-        <w:t>. B</w:t>
-      </w:r>
-      <w:r>
-        <w:t xml:space="preserve">ut </w:t>
-      </w:r>
-      <w:r>
-        <w:t xml:space="preserve">later </w:t>
-      </w:r>
-      <w:r>
-        <w:t xml:space="preserve">the term </w:t>
+        <w:t xml:space="preserve">controlled through </w:t>
       </w:r>
       <w:r>
         <w:rPr>
           <w:i/>
           <w:iCs/>
         </w:rPr>
+        <w:t>system commands</w:t>
+      </w:r>
+      <w:r>
+        <w:t xml:space="preserve">. </w:t>
+      </w:r>
+      <w:r>
+        <w:t>T</w:t>
+      </w:r>
+      <w:r>
+        <w:t xml:space="preserve">he story </w:t>
+      </w:r>
+      <w:r>
+        <w:t xml:space="preserve">moves </w:t>
+      </w:r>
+      <w:r>
+        <w:t xml:space="preserve">on </w:t>
+      </w:r>
+      <w:r>
+        <w:t xml:space="preserve">to </w:t>
+      </w:r>
+      <w:r>
+        <w:t>a</w:t>
+      </w:r>
+      <w:r>
+        <w:t xml:space="preserve">ssignment commands. </w:t>
+      </w:r>
+      <w:r>
+        <w:t xml:space="preserve">The idea is that </w:t>
+      </w:r>
+      <w:r>
+        <w:t>assignment command</w:t>
+      </w:r>
+      <w:r>
+        <w:t xml:space="preserve"> </w:t>
+      </w:r>
+      <w:r>
+        <w:t xml:space="preserve">copy </w:t>
+      </w:r>
+      <w:r>
+        <w:t>an aspect from one object to another.</w:t>
+      </w:r>
+      <w:r>
+        <w:t xml:space="preserve"> </w:t>
+      </w:r>
+      <w:r>
+        <w:t xml:space="preserve">The </w:t>
+      </w:r>
+      <w:r>
+        <w:rPr>
+          <w:i/>
+        </w:rPr>
+        <w:t xml:space="preserve">System Objects </w:t>
+      </w:r>
+      <w:r>
+        <w:t xml:space="preserve">documentation </w:t>
+      </w:r>
+      <w:r>
+        <w:rPr>
+          <w:iCs/>
+        </w:rPr>
+        <w:t>also</w:t>
+      </w:r>
+      <w:r>
+        <w:rPr>
+          <w:i/>
+        </w:rPr>
+        <w:t xml:space="preserve"> </w:t>
+      </w:r>
+      <w:r>
+        <w:t>tries to</w:t>
+      </w:r>
+      <w:r>
+        <w:t xml:space="preserve"> show</w:t>
+      </w:r>
+      <w:r>
+        <w:rPr>
+          <w:color w:val="FF0000"/>
+        </w:rPr>
+        <w:t xml:space="preserve"> </w:t>
+      </w:r>
+      <w:r>
+        <w:t xml:space="preserve">connectors, connections and different notational forms </w:t>
+      </w:r>
+      <w:r>
+        <w:t xml:space="preserve">to </w:t>
+      </w:r>
+      <w:r>
+        <w:t>regulate</w:t>
+      </w:r>
+      <w:r>
+        <w:t xml:space="preserve"> </w:t>
+      </w:r>
+      <w:r>
+        <w:t>the</w:t>
+      </w:r>
+      <w:r>
+        <w:t xml:space="preserve"> </w:t>
+      </w:r>
+      <w:r>
+        <w:t>aspects.</w:t>
+      </w:r>
+    </w:p>
+    <w:p/>
+    <w:p>
+      <w:pPr>
+        <w:pStyle w:val="Heading3"/>
+      </w:pPr>
+      <w:r>
+        <w:t>Commands</w:t>
+      </w:r>
+    </w:p>
+    <w:p/>
+    <w:p>
+      <w:pPr>
+        <w:ind w:left="1136"/>
+      </w:pPr>
+      <w:r>
+        <w:t>Commands</w:t>
+      </w:r>
+      <w:r>
+        <w:t xml:space="preserve"> could be seen as </w:t>
+      </w:r>
+      <w:r>
+        <w:t xml:space="preserve">executable objects. </w:t>
+      </w:r>
+      <w:r>
+        <w:t xml:space="preserve">Other synonyms for </w:t>
+      </w:r>
+      <w:r>
+        <w:t>commands</w:t>
+      </w:r>
+      <w:r>
+        <w:t xml:space="preserve"> might be </w:t>
+      </w:r>
+      <w:r>
+        <w:rPr>
+          <w:i/>
+        </w:rPr>
+        <w:t>method</w:t>
+      </w:r>
+      <w:r>
+        <w:rPr>
+          <w:i/>
+        </w:rPr>
+        <w:t>s</w:t>
+      </w:r>
+      <w:r>
+        <w:t xml:space="preserve">, </w:t>
+      </w:r>
+      <w:r>
+        <w:rPr>
+          <w:i/>
+        </w:rPr>
+        <w:t>procedure</w:t>
+      </w:r>
+      <w:r>
+        <w:rPr>
+          <w:i/>
+        </w:rPr>
+        <w:t>s</w:t>
+      </w:r>
+      <w:r>
+        <w:t xml:space="preserve">, </w:t>
+      </w:r>
+      <w:r>
+        <w:rPr>
+          <w:i/>
+        </w:rPr>
+        <w:t>routin</w:t>
+      </w:r>
+      <w:r>
+        <w:rPr>
+          <w:i/>
+        </w:rPr>
+        <w:t>e</w:t>
+      </w:r>
+      <w:r>
+        <w:rPr>
+          <w:i/>
+        </w:rPr>
+        <w:t>s</w:t>
+      </w:r>
+      <w:r>
+        <w:t xml:space="preserve">, </w:t>
+      </w:r>
+      <w:r>
+        <w:rPr>
+          <w:i/>
+        </w:rPr>
+        <w:t>sub</w:t>
+      </w:r>
+      <w:r>
+        <w:rPr>
+          <w:i/>
+        </w:rPr>
+        <w:t>s</w:t>
+      </w:r>
+      <w:r>
+        <w:rPr>
+          <w:i/>
+        </w:rPr>
+        <w:t xml:space="preserve"> </w:t>
+      </w:r>
+      <w:r>
+        <w:t xml:space="preserve">and </w:t>
+      </w:r>
+      <w:r>
+        <w:rPr>
+          <w:i/>
+        </w:rPr>
+        <w:t>function</w:t>
+      </w:r>
+      <w:r>
+        <w:rPr>
+          <w:i/>
+        </w:rPr>
+        <w:t>s</w:t>
+      </w:r>
+      <w:r>
+        <w:t xml:space="preserve">. </w:t>
+      </w:r>
+      <w:r>
+        <w:t>But i</w:t>
+      </w:r>
+      <w:r>
+        <w:t xml:space="preserve">n the </w:t>
+      </w:r>
+      <w:r>
+        <w:t xml:space="preserve">Circle Language Spec </w:t>
+      </w:r>
+      <w:r>
+        <w:t>those executable objects</w:t>
+      </w:r>
+      <w:r>
+        <w:t xml:space="preserve"> </w:t>
+      </w:r>
+      <w:r>
+        <w:t>would</w:t>
+      </w:r>
+      <w:r>
+        <w:t xml:space="preserve"> be</w:t>
+      </w:r>
+      <w:r>
+        <w:rPr>
+          <w:color w:val="FF0000"/>
+        </w:rPr>
+        <w:t xml:space="preserve"> </w:t>
+      </w:r>
+      <w:r>
+        <w:t xml:space="preserve">called </w:t>
+      </w:r>
+      <w:r>
+        <w:rPr>
+          <w:i/>
+        </w:rPr>
+        <w:t>commands</w:t>
+      </w:r>
+      <w:r>
+        <w:t xml:space="preserve">. </w:t>
+      </w:r>
+      <w:r>
+        <w:t xml:space="preserve">In </w:t>
+      </w:r>
+      <w:r>
+        <w:t xml:space="preserve">some </w:t>
+      </w:r>
+      <w:r>
+        <w:t>programming languages, commands</w:t>
+      </w:r>
+      <w:r>
+        <w:t xml:space="preserve"> might not</w:t>
+      </w:r>
+      <w:r>
+        <w:rPr>
+          <w:color w:val="FF0000"/>
+        </w:rPr>
+        <w:t xml:space="preserve"> </w:t>
+      </w:r>
+      <w:r>
+        <w:t xml:space="preserve">be </w:t>
+      </w:r>
+      <w:r>
+        <w:t xml:space="preserve">objects, but constructs, that </w:t>
+      </w:r>
+      <w:r>
+        <w:t xml:space="preserve">are not exchangeable with </w:t>
+      </w:r>
+      <w:r>
+        <w:t xml:space="preserve">objects. But in </w:t>
+      </w:r>
+      <w:r>
+        <w:t xml:space="preserve">Circle an attempt is made to </w:t>
+      </w:r>
+      <w:r>
+        <w:t xml:space="preserve">see </w:t>
+      </w:r>
+      <w:r>
+        <w:t xml:space="preserve">them </w:t>
+      </w:r>
+      <w:r>
+        <w:t>as</w:t>
+      </w:r>
+      <w:r>
+        <w:t xml:space="preserve"> object</w:t>
+      </w:r>
+      <w:r>
+        <w:t>s, that happen</w:t>
+      </w:r>
+      <w:r>
+        <w:t xml:space="preserve"> to be executable. </w:t>
+      </w:r>
+      <w:r>
+        <w:t>C</w:t>
+      </w:r>
+      <w:r>
+        <w:t xml:space="preserve">ommands do </w:t>
+      </w:r>
+      <w:r>
+        <w:t xml:space="preserve">seem to </w:t>
+      </w:r>
+      <w:r>
+        <w:t xml:space="preserve">have </w:t>
+      </w:r>
+      <w:r>
+        <w:t>specific</w:t>
+      </w:r>
+      <w:r>
+        <w:rPr>
+          <w:color w:val="FF0000"/>
+        </w:rPr>
+        <w:t xml:space="preserve"> </w:t>
+      </w:r>
+      <w:r>
+        <w:t>(</w:t>
+      </w:r>
+      <w:r>
+        <w:t>creation</w:t>
+      </w:r>
+      <w:r>
+        <w:t>)</w:t>
+      </w:r>
+      <w:r>
+        <w:t xml:space="preserve"> behavior</w:t>
+      </w:r>
+      <w:r>
+        <w:t xml:space="preserve">. This documentation tries to evaluate this </w:t>
+      </w:r>
+      <w:r>
+        <w:t>specific</w:t>
+      </w:r>
+      <w:r>
+        <w:rPr>
+          <w:color w:val="FF0000"/>
+        </w:rPr>
+        <w:t xml:space="preserve"> </w:t>
+      </w:r>
+      <w:r>
+        <w:t>behavior</w:t>
+      </w:r>
+      <w:r>
+        <w:t xml:space="preserve"> of commands</w:t>
+      </w:r>
+      <w:r>
+        <w:t>.</w:t>
+      </w:r>
+    </w:p>
+    <w:p/>
+    <w:p>
+      <w:pPr>
+        <w:pStyle w:val="Heading3"/>
+      </w:pPr>
+      <w:r>
+        <w:t>Parameters</w:t>
+      </w:r>
+    </w:p>
+    <w:p/>
+    <w:p>
+      <w:pPr>
+        <w:ind w:left="1136"/>
+      </w:pPr>
+      <w:r>
+        <w:t>Parameters</w:t>
+      </w:r>
+      <w:r>
+        <w:t xml:space="preserve"> are like</w:t>
+      </w:r>
+      <w:r>
+        <w:t xml:space="preserve"> instructions passed along with a command that</w:t>
+      </w:r>
+      <w:r>
+        <w:t xml:space="preserve"> could</w:t>
+      </w:r>
+      <w:r>
+        <w:t xml:space="preserve"> </w:t>
+      </w:r>
+      <w:r>
+        <w:t xml:space="preserve">make </w:t>
+      </w:r>
+      <w:r>
+        <w:t xml:space="preserve">the command behave differently. </w:t>
+      </w:r>
+      <w:r>
+        <w:t>This documentation tries to</w:t>
+      </w:r>
+      <w:r>
+        <w:t xml:space="preserve"> view</w:t>
+      </w:r>
+      <w:r>
+        <w:rPr>
+          <w:color w:val="FF0000"/>
+        </w:rPr>
+        <w:t xml:space="preserve"> </w:t>
+      </w:r>
+      <w:r>
+        <w:t>parameters as a relationship</w:t>
+      </w:r>
+      <w:r>
+        <w:rPr>
+          <w:i/>
+        </w:rPr>
+        <w:t xml:space="preserve"> </w:t>
+      </w:r>
+      <w:r>
+        <w:t>between commands and objects.</w:t>
+      </w:r>
+      <w:r>
+        <w:t xml:space="preserve"> It entertains an idea of how</w:t>
+      </w:r>
+      <w:r>
+        <w:t xml:space="preserve"> </w:t>
+      </w:r>
+      <w:r>
+        <w:rPr>
+          <w:i/>
+        </w:rPr>
+        <w:t xml:space="preserve">command parameters </w:t>
+      </w:r>
+      <w:r>
+        <w:t xml:space="preserve">and </w:t>
+      </w:r>
+      <w:r>
+        <w:rPr>
+          <w:i/>
+        </w:rPr>
+        <w:t xml:space="preserve">class </w:t>
+      </w:r>
+      <w:r>
+        <w:rPr>
+          <w:i/>
+        </w:rPr>
+        <w:t xml:space="preserve">methods </w:t>
+      </w:r>
+      <w:r>
+        <w:t>might be</w:t>
+      </w:r>
+      <w:r>
+        <w:rPr>
+          <w:color w:val="FF0000"/>
+        </w:rPr>
+        <w:t xml:space="preserve"> </w:t>
+      </w:r>
+      <w:r>
+        <w:t>inter</w:t>
+      </w:r>
+      <w:r>
+        <w:t>changeable</w:t>
+      </w:r>
+      <w:r>
+        <w:t xml:space="preserve">, as if they </w:t>
+      </w:r>
+      <w:r>
+        <w:t>might be</w:t>
+      </w:r>
+      <w:r>
+        <w:t xml:space="preserve"> </w:t>
+      </w:r>
+      <w:r>
+        <w:t xml:space="preserve">one and the same </w:t>
+      </w:r>
+      <w:r>
+        <w:t>concept</w:t>
+      </w:r>
+      <w:r>
+        <w:t xml:space="preserve">. It is </w:t>
+      </w:r>
+      <w:r>
+        <w:t>not</w:t>
+      </w:r>
+      <w:r>
+        <w:t xml:space="preserve"> sure</w:t>
+      </w:r>
+      <w:r>
+        <w:t>,</w:t>
+      </w:r>
+      <w:r>
+        <w:t xml:space="preserve"> if this idea </w:t>
+      </w:r>
+      <w:r>
+        <w:t xml:space="preserve">will </w:t>
+      </w:r>
+      <w:r>
+        <w:t xml:space="preserve">still be in there </w:t>
+      </w:r>
+      <w:r>
+        <w:t>in the future.</w:t>
+      </w:r>
+      <w:r>
+        <w:t xml:space="preserve"> </w:t>
+      </w:r>
+      <w:r>
+        <w:t xml:space="preserve">Also </w:t>
+      </w:r>
+      <w:r>
+        <w:t>a</w:t>
+      </w:r>
+      <w:r>
+        <w:t xml:space="preserve"> diagram notation of commands and parameters</w:t>
+      </w:r>
+      <w:r>
+        <w:t xml:space="preserve"> is suggested.</w:t>
+      </w:r>
+    </w:p>
+    <w:p/>
+    <w:p>
+      <w:pPr>
+        <w:pStyle w:val="Heading3"/>
+      </w:pPr>
+      <w:r>
+        <w:t>Globality</w:t>
+      </w:r>
+    </w:p>
+    <w:p/>
+    <w:p>
+      <w:pPr>
+        <w:ind w:left="1136"/>
+      </w:pPr>
+      <w:r>
+        <w:t>(</w:t>
+      </w:r>
+      <w:r>
+        <w:t>The made</w:t>
+      </w:r>
+      <w:r>
+        <w:t>-</w:t>
+      </w:r>
+      <w:r>
+        <w:t xml:space="preserve">up word 'globality' </w:t>
+      </w:r>
+      <w:r>
+        <w:t>is</w:t>
+      </w:r>
+      <w:r>
+        <w:t xml:space="preserve"> </w:t>
+      </w:r>
+      <w:r>
+        <w:t xml:space="preserve">based on the </w:t>
+      </w:r>
+      <w:r>
+        <w:t>concept of 'global'</w:t>
+      </w:r>
+      <w:r>
+        <w:t xml:space="preserve"> from </w:t>
+      </w:r>
+      <w:r>
+        <w:t>Visual Basic</w:t>
+      </w:r>
+      <w:r>
+        <w:t>. B</w:t>
+      </w:r>
+      <w:r>
+        <w:t xml:space="preserve">ut </w:t>
+      </w:r>
+      <w:r>
+        <w:t xml:space="preserve">later </w:t>
+      </w:r>
+      <w:r>
+        <w:t xml:space="preserve">the term </w:t>
+      </w:r>
+      <w:r>
+        <w:rPr>
+          <w:i/>
+          <w:iCs/>
+        </w:rPr>
         <w:t>Modules</w:t>
       </w:r>
       <w:r>
@@ -1621,19 +1700,24 @@
         <w:t xml:space="preserve">is like a </w:t>
       </w:r>
       <w:r>
-        <w:rPr>
-          <w:color w:val="FF0000"/>
-        </w:rPr>
         <w:t xml:space="preserve">little </w:t>
       </w:r>
       <w:r>
-        <w:t xml:space="preserve">world in which objects and commands live. A </w:t>
+        <w:t>world in whic</w:t>
+      </w:r>
+      <w:bookmarkStart w:id="0" w:name="_GoBack"/>
+      <w:bookmarkEnd w:id="0"/>
+      <w:r>
+        <w:t xml:space="preserve">h objects and commands live. A </w:t>
       </w:r>
       <w:r>
         <w:t xml:space="preserve">module </w:t>
       </w:r>
       <w:r>
-        <w:t xml:space="preserve">can </w:t>
+        <w:t>might</w:t>
+      </w:r>
+      <w:r>
+        <w:t xml:space="preserve"> </w:t>
       </w:r>
       <w:r>
         <w:t>be a site, a computer program</w:t>
@@ -1654,68 +1738,80 @@
         <w:t xml:space="preserve">or </w:t>
       </w:r>
       <w:r>
-        <w:rPr>
-          <w:color w:val="FF0000"/>
-        </w:rPr>
         <w:t xml:space="preserve">any </w:t>
       </w:r>
       <w:r>
-        <w:t xml:space="preserve">other kind of module. A </w:t>
+        <w:t>other kind of module</w:t>
+      </w:r>
+      <w:r>
+        <w:t>, perhaps</w:t>
+      </w:r>
+      <w:r>
+        <w:t xml:space="preserve">. A </w:t>
+      </w:r>
+      <w:r>
+        <w:t>module</w:t>
+      </w:r>
+      <w:r>
+        <w:t xml:space="preserve"> might</w:t>
+      </w:r>
+      <w:r>
+        <w:t xml:space="preserve"> </w:t>
+      </w:r>
+      <w:r>
+        <w:t xml:space="preserve">group </w:t>
+      </w:r>
+      <w:r>
+        <w:t xml:space="preserve">together functionality or data. A </w:t>
+      </w:r>
+      <w:r>
+        <w:t>module</w:t>
+      </w:r>
+      <w:r>
+        <w:t xml:space="preserve"> might</w:t>
+      </w:r>
+      <w:r>
+        <w:t xml:space="preserve"> </w:t>
+      </w:r>
+      <w:r>
+        <w:t>be thought of as</w:t>
+      </w:r>
+      <w:r>
+        <w:t xml:space="preserve"> an object with a special property</w:t>
+      </w:r>
+      <w:r>
+        <w:t>.</w:t>
+      </w:r>
+      <w:r>
+        <w:t xml:space="preserve"> </w:t>
+      </w:r>
+      <w:r>
+        <w:t xml:space="preserve">This is </w:t>
+      </w:r>
+      <w:r>
+        <w:t>a</w:t>
+      </w:r>
+      <w:r>
+        <w:t xml:space="preserve"> suggested description of that property: A</w:t>
+      </w:r>
+      <w:r>
+        <w:t xml:space="preserve">nything directly inside the </w:t>
       </w:r>
       <w:r>
         <w:t xml:space="preserve">module </w:t>
       </w:r>
       <w:r>
-        <w:rPr>
-          <w:color w:val="FF0000"/>
-        </w:rPr>
-        <w:t xml:space="preserve">groups </w:t>
-      </w:r>
-      <w:r>
-        <w:t xml:space="preserve">together functionality or data. A </w:t>
-      </w:r>
-      <w:r>
-        <w:t xml:space="preserve">module </w:t>
-      </w:r>
-      <w:r>
-        <w:rPr>
-          <w:color w:val="FF0000"/>
-        </w:rPr>
-        <w:t xml:space="preserve">can </w:t>
-      </w:r>
-      <w:r>
-        <w:t>be thought of as</w:t>
-      </w:r>
-      <w:r>
-        <w:t xml:space="preserve"> an object with a special property</w:t>
+        <w:t>can be directly refe</w:t>
+      </w:r>
+      <w:r>
+        <w:t xml:space="preserve">renced from anywhere within that </w:t>
+      </w:r>
+      <w:r>
+        <w:t>module</w:t>
       </w:r>
       <w:r>
         <w:t>.</w:t>
       </w:r>
-      <w:r>
-        <w:t xml:space="preserve"> </w:t>
-      </w:r>
-      <w:r>
-        <w:t>This is the suggested description of that property: A</w:t>
-      </w:r>
-      <w:r>
-        <w:t xml:space="preserve">nything directly inside the </w:t>
-      </w:r>
-      <w:r>
-        <w:t xml:space="preserve">module </w:t>
-      </w:r>
-      <w:r>
-        <w:t>can be directly refe</w:t>
-      </w:r>
-      <w:r>
-        <w:t xml:space="preserve">renced from anywhere within that </w:t>
-      </w:r>
-      <w:r>
-        <w:t>module</w:t>
-      </w:r>
-      <w:r>
-        <w:t>.</w:t>
-      </w:r>
     </w:p>
     <w:p/>
     <w:p>
@@ -1726,10 +1822,7 @@
         <w:t xml:space="preserve">Execution </w:t>
       </w:r>
       <w:r>
-        <w:rPr>
-          <w:color w:val="FF0000"/>
-        </w:rPr>
-        <w:t>Control</w:t>
+        <w:t>Flow</w:t>
       </w:r>
     </w:p>
     <w:p/>
@@ -1741,13 +1834,16 @@
         <w:t>The idea of e</w:t>
       </w:r>
       <w:r>
-        <w:t xml:space="preserve">xecution </w:t>
-      </w:r>
-      <w:r>
-        <w:rPr>
-          <w:color w:val="FF0000"/>
-        </w:rPr>
-        <w:t xml:space="preserve">control </w:t>
+        <w:t>xecution</w:t>
+      </w:r>
+      <w:r>
+        <w:t xml:space="preserve"> </w:t>
+      </w:r>
+      <w:r>
+        <w:t>flow</w:t>
+      </w:r>
+      <w:r>
+        <w:t xml:space="preserve"> </w:t>
       </w:r>
       <w:r>
         <w:t xml:space="preserve">statements </w:t>
@@ -1756,19 +1852,16 @@
         <w:t xml:space="preserve">is that they </w:t>
       </w:r>
       <w:r>
-        <w:rPr>
-          <w:color w:val="FF0000"/>
-        </w:rPr>
-        <w:t>would</w:t>
-      </w:r>
-      <w:r>
-        <w:t xml:space="preserve"> </w:t>
-      </w:r>
-      <w:r>
-        <w:rPr>
-          <w:color w:val="FF0000"/>
-        </w:rPr>
-        <w:t xml:space="preserve">control </w:t>
+        <w:t>might</w:t>
+      </w:r>
+      <w:r>
+        <w:t xml:space="preserve"> regulate</w:t>
+      </w:r>
+      <w:r>
+        <w:rPr>
+          <w:color w:val="FF0000"/>
+        </w:rPr>
+        <w:t xml:space="preserve"> </w:t>
       </w:r>
       <w:r>
         <w:t xml:space="preserve">the execution flow of a program: the order in which things are executed. </w:t>
@@ -1783,13 +1876,13 @@
         <w:t>s</w:t>
       </w:r>
       <w:r>
-        <w:t xml:space="preserve"> </w:t>
-      </w:r>
-      <w:r>
-        <w:rPr>
-          <w:color w:val="FF0000"/>
-        </w:rPr>
-        <w:t xml:space="preserve">are </w:t>
+        <w:t xml:space="preserve"> might be</w:t>
+      </w:r>
+      <w:r>
+        <w:rPr>
+          <w:color w:val="FF0000"/>
+        </w:rPr>
+        <w:t xml:space="preserve"> </w:t>
       </w:r>
       <w:r>
         <w:t>proposed</w:t>
@@ -1810,10 +1903,7 @@
         <w:t xml:space="preserve"> </w:t>
       </w:r>
       <w:r>
-        <w:rPr>
-          <w:color w:val="FF0000"/>
-        </w:rPr>
-        <w:t>are</w:t>
+        <w:t>might be</w:t>
       </w:r>
       <w:r>
         <w:t>:</w:t>
@@ -1845,31 +1935,22 @@
         <w:t xml:space="preserve">An attempt is made to </w:t>
       </w:r>
       <w:r>
-        <w:rPr>
-          <w:color w:val="FF0000"/>
-        </w:rPr>
-        <w:t xml:space="preserve">cover </w:t>
-      </w:r>
-      <w:r>
-        <w:t xml:space="preserve">a </w:t>
-      </w:r>
-      <w:r>
-        <w:rPr>
-          <w:color w:val="FF0000"/>
-        </w:rPr>
-        <w:t xml:space="preserve">complete </w:t>
-      </w:r>
-      <w:r>
-        <w:t xml:space="preserve">set of </w:t>
+        <w:t>build up</w:t>
+      </w:r>
+      <w:r>
+        <w:rPr>
+          <w:color w:val="FF0000"/>
+        </w:rPr>
+        <w:t xml:space="preserve"> </w:t>
+      </w:r>
+      <w:r>
+        <w:t xml:space="preserve">a set of </w:t>
       </w:r>
       <w:r>
         <w:t xml:space="preserve">execution </w:t>
       </w:r>
       <w:r>
-        <w:rPr>
-          <w:color w:val="FF0000"/>
-        </w:rPr>
-        <w:t xml:space="preserve">control </w:t>
+        <w:t xml:space="preserve">flow </w:t>
       </w:r>
       <w:r>
         <w:t>statements</w:t>
@@ -1878,13 +1959,10 @@
         <w:t>,</w:t>
       </w:r>
       <w:r>
-        <w:t xml:space="preserve"> to explore what </w:t>
-      </w:r>
-      <w:r>
-        <w:rPr>
-          <w:color w:val="FF0000"/>
-        </w:rPr>
-        <w:t>would</w:t>
+        <w:t xml:space="preserve"> to explore what</w:t>
+      </w:r>
+      <w:r>
+        <w:t xml:space="preserve"> might</w:t>
       </w:r>
       <w:r>
         <w:t xml:space="preserve"> be </w:t>
@@ -3811,12 +3889,7 @@
         <w:t xml:space="preserve">might </w:t>
       </w:r>
       <w:r>
-        <w:t>relate to arbitra</w:t>
-      </w:r>
-      <w:bookmarkStart w:id="0" w:name="_GoBack"/>
-      <w:bookmarkEnd w:id="0"/>
-      <w:r>
-        <w:t>ry set</w:t>
+        <w:t>relate to arbitrary set</w:t>
       </w:r>
       <w:r>
         <w:t>s</w:t>
@@ -4842,13 +4915,7 @@
         <w:t>Object Order</w:t>
       </w:r>
     </w:p>
-    <w:p>
-      <w:pPr>
-        <w:rPr>
-          <w:sz w:val="12"/>
-        </w:rPr>
-      </w:pPr>
-    </w:p>
+    <w:p/>
     <w:p>
       <w:pPr>
         <w:ind w:left="1136"/>
@@ -5014,13 +5081,7 @@
         <w:t>Other Diagram Topics</w:t>
       </w:r>
     </w:p>
-    <w:p>
-      <w:pPr>
-        <w:rPr>
-          <w:sz w:val="12"/>
-        </w:rPr>
-      </w:pPr>
-    </w:p>
+    <w:p/>
     <w:p>
       <w:pPr>
         <w:ind w:left="1136"/>
@@ -5413,13 +5474,7 @@
         <w:t>Previous Versions</w:t>
       </w:r>
     </w:p>
-    <w:p>
-      <w:pPr>
-        <w:rPr>
-          <w:sz w:val="12"/>
-        </w:rPr>
-      </w:pPr>
-    </w:p>
+    <w:p/>
     <w:p>
       <w:pPr>
         <w:ind w:left="1136"/>
@@ -6058,13 +6113,7 @@
         <w:t>Windows doesn't allow shortcuts with the same name in a folder even when the short cuts have different target types.</w:t>
       </w:r>
     </w:p>
-    <w:p>
-      <w:pPr>
-        <w:rPr>
-          <w:sz w:val="12"/>
-        </w:rPr>
-      </w:pPr>
-    </w:p>
+    <w:p/>
     <w:p>
       <w:pPr>
         <w:rPr>
@@ -6999,13 +7048,7 @@
         <w:t xml:space="preserve"> processes.</w:t>
       </w:r>
     </w:p>
-    <w:p>
-      <w:pPr>
-        <w:rPr>
-          <w:sz w:val="12"/>
-        </w:rPr>
-      </w:pPr>
-    </w:p>
+    <w:p/>
     <w:p>
       <w:r>
         <w:t>A handy user could inherit an existing system and extend it with a new</w:t>
@@ -7016,13 +7059,7 @@
         <w:t>concept, that was not applicable to the system yet.</w:t>
       </w:r>
     </w:p>
-    <w:p>
-      <w:pPr>
-        <w:rPr>
-          <w:sz w:val="12"/>
-        </w:rPr>
-      </w:pPr>
-    </w:p>
+    <w:p/>
     <w:p>
       <w:r>
         <w:t>I think in order for a system to be adaptable to new concepts, there</w:t>

</xml_diff>

<commit_message>
Circle Language Spec Overview: Reformulations of content.
</commit_message>
<xml_diff>
--- a/1.1. Circle Language Spec/01. Overview/Circle Language Spec Overview.docx
+++ b/1.1. Circle Language Spec/01. Overview/Circle Language Spec Overview.docx
@@ -56,7 +56,16 @@
         <w:t xml:space="preserve">This documentation </w:t>
       </w:r>
       <w:r>
-        <w:t xml:space="preserve">attempts to </w:t>
+        <w:t xml:space="preserve">is an </w:t>
+      </w:r>
+      <w:r>
+        <w:t>attempt</w:t>
+      </w:r>
+      <w:r>
+        <w:t xml:space="preserve"> </w:t>
+      </w:r>
+      <w:r>
+        <w:t xml:space="preserve">to </w:t>
       </w:r>
       <w:r>
         <w:t xml:space="preserve">describe </w:t>
@@ -74,13 +83,7 @@
         <w:t xml:space="preserve">It </w:t>
       </w:r>
       <w:r>
-        <w:t xml:space="preserve">is </w:t>
-      </w:r>
-      <w:r>
-        <w:t xml:space="preserve">mostly </w:t>
-      </w:r>
-      <w:r>
-        <w:t xml:space="preserve">about </w:t>
+        <w:t xml:space="preserve">aims to be </w:t>
       </w:r>
       <w:r>
         <w:t xml:space="preserve">a diagram notation for visualizing </w:t>
@@ -98,7 +101,7 @@
         <w:ind w:left="568"/>
       </w:pPr>
       <w:r>
-        <w:t xml:space="preserve">It </w:t>
+        <w:t xml:space="preserve">The documentation </w:t>
       </w:r>
       <w:r>
         <w:t>tries</w:t>
@@ -154,36 +157,27 @@
     <w:p>
       <w:pPr>
         <w:ind w:left="568"/>
-        <w:rPr>
-          <w:i/>
-        </w:rPr>
-      </w:pPr>
-      <w:r>
-        <w:t>S</w:t>
-      </w:r>
-      <w:r>
-        <w:t>everal experimental versions of programming language</w:t>
-      </w:r>
-      <w:r>
-        <w:t xml:space="preserve">s </w:t>
-      </w:r>
-      <w:r>
-        <w:t>related to this</w:t>
-      </w:r>
-      <w:r>
-        <w:t xml:space="preserve"> </w:t>
-      </w:r>
-      <w:r>
-        <w:t xml:space="preserve">have been </w:t>
-      </w:r>
-      <w:r>
-        <w:t xml:space="preserve">developed, but </w:t>
-      </w:r>
-      <w:r>
-        <w:t xml:space="preserve">nothing </w:t>
-      </w:r>
-      <w:r>
-        <w:t>final</w:t>
+      </w:pPr>
+      <w:r>
+        <w:t>The Circle language for now is a specification in writing. At the time of this writing, no finished program was made yet to use it</w:t>
+      </w:r>
+      <w:r>
+        <w:t>.</w:t>
+      </w:r>
+      <w:r>
+        <w:t xml:space="preserve"> </w:t>
+      </w:r>
+      <w:r>
+        <w:t>O</w:t>
+      </w:r>
+      <w:r>
+        <w:t>nly experiment</w:t>
+      </w:r>
+      <w:r>
+        <w:t>s</w:t>
+      </w:r>
+      <w:r>
+        <w:t xml:space="preserve"> were done</w:t>
       </w:r>
       <w:r>
         <w:t>.</w:t>
@@ -288,7 +282,7 @@
         <w:t>what this</w:t>
       </w:r>
       <w:r>
-        <w:t xml:space="preserve"> Circle </w:t>
+        <w:t xml:space="preserve"> </w:t>
       </w:r>
       <w:r>
         <w:t xml:space="preserve">language </w:t>
@@ -333,7 +327,10 @@
         <w:ind w:left="1136"/>
       </w:pPr>
       <w:r>
-        <w:t xml:space="preserve">Tries to </w:t>
+        <w:t xml:space="preserve">Attempts </w:t>
+      </w:r>
+      <w:r>
+        <w:t xml:space="preserve">to </w:t>
       </w:r>
       <w:r>
         <w:t xml:space="preserve">give </w:t>
@@ -420,7 +417,13 @@
         <w:t>Later in the documentation details about the diagram notation</w:t>
       </w:r>
       <w:r>
-        <w:t xml:space="preserve"> might be</w:t>
+        <w:t xml:space="preserve"> </w:t>
+      </w:r>
+      <w:r>
+        <w:t xml:space="preserve">could </w:t>
+      </w:r>
+      <w:r>
+        <w:t>be</w:t>
       </w:r>
       <w:r>
         <w:rPr>
@@ -549,7 +552,10 @@
         <w:t xml:space="preserve">a special object, that </w:t>
       </w:r>
       <w:r>
-        <w:t xml:space="preserve">describes </w:t>
+        <w:t xml:space="preserve">aims to </w:t>
+      </w:r>
+      <w:r>
+        <w:t xml:space="preserve">describe </w:t>
       </w:r>
       <w:r>
         <w:t xml:space="preserve">the characteristics and behavior of other objects. The other objects </w:t>
@@ -558,7 +564,13 @@
         <w:t xml:space="preserve">might </w:t>
       </w:r>
       <w:r>
-        <w:t xml:space="preserve">select the special object as their class and </w:t>
+        <w:t>select th</w:t>
+      </w:r>
+      <w:r>
+        <w:t>at</w:t>
+      </w:r>
+      <w:r>
+        <w:t xml:space="preserve"> special object as their class and </w:t>
       </w:r>
       <w:r>
         <w:t xml:space="preserve">the idea is that </w:t>
@@ -699,7 +711,7 @@
         <w:t xml:space="preserve">it is like </w:t>
       </w:r>
       <w:r>
-        <w:t xml:space="preserve">a relation between the two objects </w:t>
+        <w:t xml:space="preserve">a relation between the two </w:t>
       </w:r>
       <w:r>
         <w:t xml:space="preserve">is </w:t>
@@ -807,13 +819,13 @@
         <w:t xml:space="preserve">model </w:t>
       </w:r>
       <w:r>
-        <w:t>of relations which objects</w:t>
-      </w:r>
-      <w:r>
-        <w:t xml:space="preserve"> </w:t>
-      </w:r>
-      <w:r>
-        <w:t>adhere to</w:t>
+        <w:t xml:space="preserve">of relations </w:t>
+      </w:r>
+      <w:r>
+        <w:t xml:space="preserve">for </w:t>
+      </w:r>
+      <w:r>
+        <w:t>objects</w:t>
       </w:r>
       <w:r>
         <w:t>.</w:t>
@@ -924,6 +936,9 @@
         <w:t xml:space="preserve">use </w:t>
       </w:r>
       <w:r>
+        <w:t xml:space="preserve">case </w:t>
+      </w:r>
+      <w:r>
         <w:t>of the language</w:t>
       </w:r>
       <w:r>
@@ -957,7 +972,16 @@
         <w:t xml:space="preserve">seems to </w:t>
       </w:r>
       <w:r>
-        <w:t xml:space="preserve">allow more </w:t>
+        <w:t xml:space="preserve">have </w:t>
+      </w:r>
+      <w:r>
+        <w:t>allow</w:t>
+      </w:r>
+      <w:r>
+        <w:t>ed</w:t>
+      </w:r>
+      <w:r>
+        <w:t xml:space="preserve"> more </w:t>
       </w:r>
       <w:r>
         <w:t>general</w:t>
@@ -1079,7 +1103,13 @@
         <w:t>Data</w:t>
       </w:r>
       <w:r>
-        <w:t xml:space="preserve">. Aspects </w:t>
+        <w:t xml:space="preserve">. </w:t>
+      </w:r>
+      <w:r>
+        <w:t>Those a</w:t>
+      </w:r>
+      <w:r>
+        <w:t xml:space="preserve">spects </w:t>
       </w:r>
       <w:r>
         <w:t>c</w:t>
@@ -1440,10 +1470,55 @@
         <w:t xml:space="preserve"> behavior</w:t>
       </w:r>
       <w:r>
-        <w:t xml:space="preserve">. This documentation tries to evaluate this </w:t>
-      </w:r>
-      <w:r>
-        <w:t>specific</w:t>
+        <w:t>. This documentation tries to evaluate this behavior</w:t>
+      </w:r>
+      <w:r>
+        <w:t xml:space="preserve"> of commands</w:t>
+      </w:r>
+      <w:r>
+        <w:t>.</w:t>
+      </w:r>
+    </w:p>
+    <w:p/>
+    <w:p>
+      <w:pPr>
+        <w:pStyle w:val="Heading3"/>
+      </w:pPr>
+      <w:r>
+        <w:t>Parameters</w:t>
+      </w:r>
+    </w:p>
+    <w:p/>
+    <w:p>
+      <w:pPr>
+        <w:ind w:left="1136"/>
+      </w:pPr>
+      <w:r>
+        <w:t>Parameters</w:t>
+      </w:r>
+      <w:r>
+        <w:t xml:space="preserve"> are like</w:t>
+      </w:r>
+      <w:r>
+        <w:t xml:space="preserve"> instructions passed along with a command that</w:t>
+      </w:r>
+      <w:r>
+        <w:t xml:space="preserve"> could</w:t>
+      </w:r>
+      <w:r>
+        <w:t xml:space="preserve"> </w:t>
+      </w:r>
+      <w:r>
+        <w:t xml:space="preserve">make </w:t>
+      </w:r>
+      <w:r>
+        <w:t xml:space="preserve">the command behave differently. </w:t>
+      </w:r>
+      <w:r>
+        <w:t>This documentation tries to</w:t>
+      </w:r>
+      <w:r>
+        <w:t xml:space="preserve"> view</w:t>
       </w:r>
       <w:r>
         <w:rPr>
@@ -1452,10 +1527,316 @@
         <w:t xml:space="preserve"> </w:t>
       </w:r>
       <w:r>
-        <w:t>behavior</w:t>
-      </w:r>
-      <w:r>
-        <w:t xml:space="preserve"> of commands</w:t>
+        <w:t>parameters as a relationship</w:t>
+      </w:r>
+      <w:r>
+        <w:rPr>
+          <w:i/>
+        </w:rPr>
+        <w:t xml:space="preserve"> </w:t>
+      </w:r>
+      <w:r>
+        <w:t>between commands and objects.</w:t>
+      </w:r>
+      <w:r>
+        <w:t xml:space="preserve"> It entertains an idea of how</w:t>
+      </w:r>
+      <w:r>
+        <w:t xml:space="preserve"> </w:t>
+      </w:r>
+      <w:r>
+        <w:rPr>
+          <w:i/>
+        </w:rPr>
+        <w:t xml:space="preserve">command parameters </w:t>
+      </w:r>
+      <w:r>
+        <w:t xml:space="preserve">and </w:t>
+      </w:r>
+      <w:r>
+        <w:rPr>
+          <w:i/>
+        </w:rPr>
+        <w:t xml:space="preserve">class </w:t>
+      </w:r>
+      <w:r>
+        <w:rPr>
+          <w:i/>
+        </w:rPr>
+        <w:t xml:space="preserve">methods </w:t>
+      </w:r>
+      <w:r>
+        <w:t>might be</w:t>
+      </w:r>
+      <w:r>
+        <w:rPr>
+          <w:color w:val="FF0000"/>
+        </w:rPr>
+        <w:t xml:space="preserve"> </w:t>
+      </w:r>
+      <w:r>
+        <w:t>inter</w:t>
+      </w:r>
+      <w:r>
+        <w:t>changeable</w:t>
+      </w:r>
+      <w:r>
+        <w:t xml:space="preserve">, as if they </w:t>
+      </w:r>
+      <w:r>
+        <w:t>might be</w:t>
+      </w:r>
+      <w:r>
+        <w:t xml:space="preserve"> </w:t>
+      </w:r>
+      <w:r>
+        <w:t xml:space="preserve">one and the same </w:t>
+      </w:r>
+      <w:r>
+        <w:t>concept</w:t>
+      </w:r>
+      <w:r>
+        <w:t xml:space="preserve">. It is </w:t>
+      </w:r>
+      <w:r>
+        <w:t>not</w:t>
+      </w:r>
+      <w:r>
+        <w:t xml:space="preserve"> sure</w:t>
+      </w:r>
+      <w:r>
+        <w:t>,</w:t>
+      </w:r>
+      <w:r>
+        <w:t xml:space="preserve"> if this idea </w:t>
+      </w:r>
+      <w:r>
+        <w:t xml:space="preserve">will </w:t>
+      </w:r>
+      <w:r>
+        <w:t xml:space="preserve">still be in there </w:t>
+      </w:r>
+      <w:r>
+        <w:t>in the future.</w:t>
+      </w:r>
+      <w:r>
+        <w:t xml:space="preserve"> </w:t>
+      </w:r>
+      <w:r>
+        <w:t xml:space="preserve">Also </w:t>
+      </w:r>
+      <w:r>
+        <w:t>a</w:t>
+      </w:r>
+      <w:r>
+        <w:t xml:space="preserve"> diagram notation of commands and parameters</w:t>
+      </w:r>
+      <w:r>
+        <w:t xml:space="preserve"> is suggested.</w:t>
+      </w:r>
+    </w:p>
+    <w:p/>
+    <w:p>
+      <w:pPr>
+        <w:pStyle w:val="Heading3"/>
+      </w:pPr>
+      <w:r>
+        <w:t>Globality</w:t>
+      </w:r>
+    </w:p>
+    <w:p/>
+    <w:p>
+      <w:pPr>
+        <w:ind w:left="1136"/>
+      </w:pPr>
+      <w:r>
+        <w:t>(</w:t>
+      </w:r>
+      <w:r>
+        <w:t>The made</w:t>
+      </w:r>
+      <w:r>
+        <w:t>-</w:t>
+      </w:r>
+      <w:r>
+        <w:t xml:space="preserve">up word 'globality' </w:t>
+      </w:r>
+      <w:r>
+        <w:t>is</w:t>
+      </w:r>
+      <w:r>
+        <w:t xml:space="preserve"> </w:t>
+      </w:r>
+      <w:r>
+        <w:t xml:space="preserve">based on the </w:t>
+      </w:r>
+      <w:r>
+        <w:t>concept of 'global'</w:t>
+      </w:r>
+      <w:r>
+        <w:t xml:space="preserve"> from </w:t>
+      </w:r>
+      <w:r>
+        <w:t>Visual Basic</w:t>
+      </w:r>
+      <w:r>
+        <w:t>. B</w:t>
+      </w:r>
+      <w:r>
+        <w:t xml:space="preserve">ut </w:t>
+      </w:r>
+      <w:r>
+        <w:t xml:space="preserve">later </w:t>
+      </w:r>
+      <w:r>
+        <w:t xml:space="preserve">the term </w:t>
+      </w:r>
+      <w:r>
+        <w:rPr>
+          <w:i/>
+          <w:iCs/>
+        </w:rPr>
+        <w:t>Modules</w:t>
+      </w:r>
+      <w:r>
+        <w:t xml:space="preserve"> might </w:t>
+      </w:r>
+      <w:r>
+        <w:t>used instead.</w:t>
+      </w:r>
+      <w:r>
+        <w:t>)</w:t>
+      </w:r>
+    </w:p>
+    <w:p>
+      <w:pPr>
+        <w:ind w:left="1136"/>
+      </w:pPr>
+    </w:p>
+    <w:p>
+      <w:pPr>
+        <w:ind w:left="1136"/>
+      </w:pPr>
+      <w:r>
+        <w:t xml:space="preserve">A </w:t>
+      </w:r>
+      <w:r>
+        <w:t xml:space="preserve">module </w:t>
+      </w:r>
+      <w:r>
+        <w:t xml:space="preserve">is like a </w:t>
+      </w:r>
+      <w:r>
+        <w:t xml:space="preserve">little </w:t>
+      </w:r>
+      <w:r>
+        <w:t xml:space="preserve">world in which objects and commands live. A </w:t>
+      </w:r>
+      <w:r>
+        <w:t xml:space="preserve">module </w:t>
+      </w:r>
+      <w:r>
+        <w:t>might</w:t>
+      </w:r>
+      <w:r>
+        <w:t xml:space="preserve"> </w:t>
+      </w:r>
+      <w:r>
+        <w:t>be a site, a computer program</w:t>
+      </w:r>
+      <w:r>
+        <w:t xml:space="preserve">, </w:t>
+      </w:r>
+      <w:r>
+        <w:t>a library</w:t>
+      </w:r>
+      <w:r>
+        <w:t>, a name space</w:t>
+      </w:r>
+      <w:r>
+        <w:t xml:space="preserve"> </w:t>
+      </w:r>
+      <w:r>
+        <w:t xml:space="preserve">or other kind of module. A </w:t>
+      </w:r>
+      <w:r>
+        <w:t>module</w:t>
+      </w:r>
+      <w:r>
+        <w:t xml:space="preserve"> </w:t>
+      </w:r>
+      <w:r>
+        <w:t xml:space="preserve">may </w:t>
+      </w:r>
+      <w:r>
+        <w:t xml:space="preserve">group </w:t>
+      </w:r>
+      <w:r>
+        <w:t xml:space="preserve">together functionality or data. A </w:t>
+      </w:r>
+      <w:r>
+        <w:t>module</w:t>
+      </w:r>
+      <w:r>
+        <w:t xml:space="preserve"> might</w:t>
+      </w:r>
+      <w:r>
+        <w:t xml:space="preserve"> </w:t>
+      </w:r>
+      <w:r>
+        <w:t>be thought of as</w:t>
+      </w:r>
+      <w:r>
+        <w:t xml:space="preserve"> an object with a special property</w:t>
+      </w:r>
+      <w:r>
+        <w:t xml:space="preserve">: something that might be called </w:t>
+      </w:r>
+      <w:r>
+        <w:rPr>
+          <w:i/>
+          <w:iCs/>
+        </w:rPr>
+        <w:t>global</w:t>
+      </w:r>
+      <w:r>
+        <w:t xml:space="preserve"> access to</w:t>
+      </w:r>
+      <w:r>
+        <w:t xml:space="preserve"> its sub-</w:t>
+      </w:r>
+      <w:r>
+        <w:t>objects.</w:t>
+      </w:r>
+      <w:r>
+        <w:t xml:space="preserve"> </w:t>
+      </w:r>
+      <w:r>
+        <w:t xml:space="preserve">This is </w:t>
+      </w:r>
+      <w:r>
+        <w:t>a</w:t>
+      </w:r>
+      <w:r>
+        <w:t>nother</w:t>
+      </w:r>
+      <w:r>
+        <w:t xml:space="preserve"> suggested description of that property: A</w:t>
+      </w:r>
+      <w:r>
+        <w:t xml:space="preserve">nything directly inside the </w:t>
+      </w:r>
+      <w:r>
+        <w:t xml:space="preserve">module </w:t>
+      </w:r>
+      <w:r>
+        <w:t>can be directly refe</w:t>
+      </w:r>
+      <w:r>
+        <w:t xml:space="preserve">renced from anywhere within that </w:t>
+      </w:r>
+      <w:r>
+        <w:t>module</w:t>
       </w:r>
       <w:r>
         <w:t>.</w:t>
@@ -1467,7 +1848,10 @@
         <w:pStyle w:val="Heading3"/>
       </w:pPr>
       <w:r>
-        <w:t>Parameters</w:t>
+        <w:t xml:space="preserve">Execution </w:t>
+      </w:r>
+      <w:r>
+        <w:t>Flow</w:t>
       </w:r>
     </w:p>
     <w:p/>
@@ -1476,31 +1860,31 @@
         <w:ind w:left="1136"/>
       </w:pPr>
       <w:r>
-        <w:t>Parameters</w:t>
-      </w:r>
-      <w:r>
-        <w:t xml:space="preserve"> are like</w:t>
-      </w:r>
-      <w:r>
-        <w:t xml:space="preserve"> instructions passed along with a command that</w:t>
-      </w:r>
-      <w:r>
-        <w:t xml:space="preserve"> could</w:t>
-      </w:r>
-      <w:r>
-        <w:t xml:space="preserve"> </w:t>
-      </w:r>
-      <w:r>
-        <w:t xml:space="preserve">make </w:t>
-      </w:r>
-      <w:r>
-        <w:t xml:space="preserve">the command behave differently. </w:t>
-      </w:r>
-      <w:r>
-        <w:t>This documentation tries to</w:t>
-      </w:r>
-      <w:r>
-        <w:t xml:space="preserve"> view</w:t>
+        <w:t>The idea of e</w:t>
+      </w:r>
+      <w:r>
+        <w:t>xecution</w:t>
+      </w:r>
+      <w:r>
+        <w:t xml:space="preserve"> </w:t>
+      </w:r>
+      <w:r>
+        <w:t>flow</w:t>
+      </w:r>
+      <w:r>
+        <w:t xml:space="preserve"> </w:t>
+      </w:r>
+      <w:r>
+        <w:t xml:space="preserve">statements </w:t>
+      </w:r>
+      <w:r>
+        <w:t xml:space="preserve">is that they </w:t>
+      </w:r>
+      <w:r>
+        <w:t>may</w:t>
+      </w:r>
+      <w:r>
+        <w:t xml:space="preserve"> regulate</w:t>
       </w:r>
       <w:r>
         <w:rPr>
@@ -1509,405 +1893,49 @@
         <w:t xml:space="preserve"> </w:t>
       </w:r>
       <w:r>
-        <w:t>parameters as a relationship</w:t>
-      </w:r>
-      <w:r>
-        <w:rPr>
-          <w:i/>
-        </w:rPr>
-        <w:t xml:space="preserve"> </w:t>
-      </w:r>
-      <w:r>
-        <w:t>between commands and objects.</w:t>
-      </w:r>
-      <w:r>
-        <w:t xml:space="preserve"> It entertains an idea of how</w:t>
-      </w:r>
-      <w:r>
-        <w:t xml:space="preserve"> </w:t>
-      </w:r>
-      <w:r>
-        <w:rPr>
-          <w:i/>
-        </w:rPr>
-        <w:t xml:space="preserve">command parameters </w:t>
-      </w:r>
-      <w:r>
-        <w:t xml:space="preserve">and </w:t>
-      </w:r>
-      <w:r>
-        <w:rPr>
-          <w:i/>
-        </w:rPr>
-        <w:t xml:space="preserve">class </w:t>
-      </w:r>
-      <w:r>
-        <w:rPr>
-          <w:i/>
-        </w:rPr>
-        <w:t xml:space="preserve">methods </w:t>
+        <w:t xml:space="preserve">the order in which things are executed. </w:t>
+      </w:r>
+      <w:r>
+        <w:t xml:space="preserve">Several </w:t>
+      </w:r>
+      <w:r>
+        <w:t xml:space="preserve">execution </w:t>
+      </w:r>
+      <w:r>
+        <w:t xml:space="preserve">flow </w:t>
+      </w:r>
+      <w:r>
+        <w:t>statement</w:t>
+      </w:r>
+      <w:r>
+        <w:t>s</w:t>
+      </w:r>
+      <w:r>
+        <w:t xml:space="preserve"> </w:t>
+      </w:r>
+      <w:r>
+        <w:t xml:space="preserve">are </w:t>
+      </w:r>
+      <w:r>
+        <w:t>proposed</w:t>
+      </w:r>
+      <w:r>
+        <w:t xml:space="preserve">. </w:t>
+      </w:r>
+      <w:r>
+        <w:t>The k</w:t>
+      </w:r>
+      <w:r>
+        <w:t>ey e</w:t>
+      </w:r>
+      <w:r>
+        <w:t>xamples</w:t>
+      </w:r>
+      <w:r>
+        <w:t xml:space="preserve"> </w:t>
       </w:r>
       <w:r>
         <w:t>might be</w:t>
-      </w:r>
-      <w:r>
-        <w:rPr>
-          <w:color w:val="FF0000"/>
-        </w:rPr>
-        <w:t xml:space="preserve"> </w:t>
-      </w:r>
-      <w:r>
-        <w:t>inter</w:t>
-      </w:r>
-      <w:r>
-        <w:t>changeable</w:t>
-      </w:r>
-      <w:r>
-        <w:t xml:space="preserve">, as if they </w:t>
-      </w:r>
-      <w:r>
-        <w:t>might be</w:t>
-      </w:r>
-      <w:r>
-        <w:t xml:space="preserve"> </w:t>
-      </w:r>
-      <w:r>
-        <w:t xml:space="preserve">one and the same </w:t>
-      </w:r>
-      <w:r>
-        <w:t>concept</w:t>
-      </w:r>
-      <w:r>
-        <w:t xml:space="preserve">. It is </w:t>
-      </w:r>
-      <w:r>
-        <w:t>not</w:t>
-      </w:r>
-      <w:r>
-        <w:t xml:space="preserve"> sure</w:t>
-      </w:r>
-      <w:r>
-        <w:t>,</w:t>
-      </w:r>
-      <w:r>
-        <w:t xml:space="preserve"> if this idea </w:t>
-      </w:r>
-      <w:r>
-        <w:t xml:space="preserve">will </w:t>
-      </w:r>
-      <w:r>
-        <w:t xml:space="preserve">still be in there </w:t>
-      </w:r>
-      <w:r>
-        <w:t>in the future.</w:t>
-      </w:r>
-      <w:r>
-        <w:t xml:space="preserve"> </w:t>
-      </w:r>
-      <w:r>
-        <w:t xml:space="preserve">Also </w:t>
-      </w:r>
-      <w:r>
-        <w:t>a</w:t>
-      </w:r>
-      <w:r>
-        <w:t xml:space="preserve"> diagram notation of commands and parameters</w:t>
-      </w:r>
-      <w:r>
-        <w:t xml:space="preserve"> is suggested.</w:t>
-      </w:r>
-    </w:p>
-    <w:p/>
-    <w:p>
-      <w:pPr>
-        <w:pStyle w:val="Heading3"/>
-      </w:pPr>
-      <w:r>
-        <w:t>Globality</w:t>
-      </w:r>
-    </w:p>
-    <w:p/>
-    <w:p>
-      <w:pPr>
-        <w:ind w:left="1136"/>
-      </w:pPr>
-      <w:r>
-        <w:t>(</w:t>
-      </w:r>
-      <w:r>
-        <w:t>The made</w:t>
-      </w:r>
-      <w:r>
-        <w:t>-</w:t>
-      </w:r>
-      <w:r>
-        <w:t xml:space="preserve">up word 'globality' </w:t>
-      </w:r>
-      <w:r>
-        <w:t>is</w:t>
-      </w:r>
-      <w:r>
-        <w:t xml:space="preserve"> </w:t>
-      </w:r>
-      <w:r>
-        <w:t xml:space="preserve">based on the </w:t>
-      </w:r>
-      <w:r>
-        <w:t>concept of 'global'</w:t>
-      </w:r>
-      <w:r>
-        <w:t xml:space="preserve"> from </w:t>
-      </w:r>
-      <w:r>
-        <w:t>Visual Basic</w:t>
-      </w:r>
-      <w:r>
-        <w:t>. B</w:t>
-      </w:r>
-      <w:r>
-        <w:t xml:space="preserve">ut </w:t>
-      </w:r>
-      <w:r>
-        <w:t xml:space="preserve">later </w:t>
-      </w:r>
-      <w:r>
-        <w:t xml:space="preserve">the term </w:t>
-      </w:r>
-      <w:r>
-        <w:rPr>
-          <w:i/>
-          <w:iCs/>
-        </w:rPr>
-        <w:t>Modules</w:t>
-      </w:r>
-      <w:r>
-        <w:t xml:space="preserve"> might </w:t>
-      </w:r>
-      <w:r>
-        <w:t>used instead.</w:t>
-      </w:r>
-      <w:r>
-        <w:t>)</w:t>
-      </w:r>
-    </w:p>
-    <w:p>
-      <w:pPr>
-        <w:ind w:left="1136"/>
-      </w:pPr>
-    </w:p>
-    <w:p>
-      <w:pPr>
-        <w:ind w:left="1136"/>
-      </w:pPr>
-      <w:r>
-        <w:t xml:space="preserve">A </w:t>
-      </w:r>
-      <w:r>
-        <w:t xml:space="preserve">module </w:t>
-      </w:r>
-      <w:r>
-        <w:t xml:space="preserve">is like a </w:t>
-      </w:r>
-      <w:r>
-        <w:t xml:space="preserve">little </w:t>
-      </w:r>
-      <w:r>
-        <w:t xml:space="preserve">world in which objects and commands live. A </w:t>
-      </w:r>
-      <w:r>
-        <w:t xml:space="preserve">module </w:t>
-      </w:r>
-      <w:r>
-        <w:t>might</w:t>
-      </w:r>
-      <w:r>
-        <w:t xml:space="preserve"> </w:t>
-      </w:r>
-      <w:r>
-        <w:t>be a site, a computer program</w:t>
-      </w:r>
-      <w:r>
-        <w:t xml:space="preserve">, </w:t>
-      </w:r>
-      <w:r>
-        <w:t>a library</w:t>
-      </w:r>
-      <w:r>
-        <w:t>, a name space</w:t>
-      </w:r>
-      <w:r>
-        <w:t xml:space="preserve"> </w:t>
-      </w:r>
-      <w:r>
-        <w:t xml:space="preserve">or </w:t>
-      </w:r>
-      <w:r>
-        <w:t xml:space="preserve">any </w:t>
-      </w:r>
-      <w:r>
-        <w:t xml:space="preserve">other kind of module. A </w:t>
-      </w:r>
-      <w:r>
-        <w:t>module</w:t>
-      </w:r>
-      <w:r>
-        <w:t xml:space="preserve"> might</w:t>
-      </w:r>
-      <w:r>
-        <w:t xml:space="preserve"> </w:t>
-      </w:r>
-      <w:r>
-        <w:t xml:space="preserve">group </w:t>
-      </w:r>
-      <w:r>
-        <w:t xml:space="preserve">together functionality or data. A </w:t>
-      </w:r>
-      <w:r>
-        <w:t>module</w:t>
-      </w:r>
-      <w:r>
-        <w:t xml:space="preserve"> might</w:t>
-      </w:r>
-      <w:r>
-        <w:t xml:space="preserve"> </w:t>
-      </w:r>
-      <w:r>
-        <w:t>be thought of as</w:t>
-      </w:r>
-      <w:r>
-        <w:t xml:space="preserve"> an object with a special property</w:t>
-      </w:r>
-      <w:r>
-        <w:t>.</w:t>
-      </w:r>
-      <w:r>
-        <w:t xml:space="preserve"> </w:t>
-      </w:r>
-      <w:r>
-        <w:t xml:space="preserve">This is </w:t>
-      </w:r>
-      <w:r>
-        <w:t>a</w:t>
-      </w:r>
-      <w:r>
-        <w:t xml:space="preserve"> suggested description of that property: A</w:t>
-      </w:r>
-      <w:r>
-        <w:t xml:space="preserve">nything directly inside the </w:t>
-      </w:r>
-      <w:r>
-        <w:t xml:space="preserve">module </w:t>
-      </w:r>
-      <w:r>
-        <w:t>can be directly refe</w:t>
-      </w:r>
-      <w:r>
-        <w:t xml:space="preserve">renced from anywhere within that </w:t>
-      </w:r>
-      <w:r>
-        <w:t>module</w:t>
-      </w:r>
-      <w:r>
-        <w:t>.</w:t>
-      </w:r>
-    </w:p>
-    <w:p/>
-    <w:p>
-      <w:pPr>
-        <w:pStyle w:val="Heading3"/>
-      </w:pPr>
-      <w:r>
-        <w:t xml:space="preserve">Execution </w:t>
-      </w:r>
-      <w:r>
-        <w:t>Flow</w:t>
-      </w:r>
-    </w:p>
-    <w:p/>
-    <w:p>
-      <w:pPr>
-        <w:ind w:left="1136"/>
-      </w:pPr>
-      <w:r>
-        <w:t>The idea of e</w:t>
-      </w:r>
-      <w:r>
-        <w:t>xecution</w:t>
-      </w:r>
-      <w:r>
-        <w:t xml:space="preserve"> </w:t>
-      </w:r>
-      <w:r>
-        <w:t>flow</w:t>
-      </w:r>
-      <w:r>
-        <w:t xml:space="preserve"> </w:t>
-      </w:r>
-      <w:r>
-        <w:t xml:space="preserve">statements </w:t>
-      </w:r>
-      <w:r>
-        <w:t xml:space="preserve">is that they </w:t>
-      </w:r>
-      <w:r>
-        <w:t>may</w:t>
-      </w:r>
-      <w:r>
-        <w:t xml:space="preserve"> regulate</w:t>
-      </w:r>
-      <w:r>
-        <w:rPr>
-          <w:color w:val="FF0000"/>
-        </w:rPr>
-        <w:t xml:space="preserve"> </w:t>
-      </w:r>
-      <w:r>
-        <w:t xml:space="preserve">the execution flow of a program: the order in which things are executed. </w:t>
-      </w:r>
-      <w:r>
-        <w:t xml:space="preserve">Several </w:t>
-      </w:r>
-      <w:r>
-        <w:t xml:space="preserve">execution </w:t>
-      </w:r>
-      <w:r>
-        <w:t xml:space="preserve">flow </w:t>
-      </w:r>
-      <w:r>
-        <w:t>statement</w:t>
-      </w:r>
-      <w:r>
-        <w:t>s</w:t>
-      </w:r>
-      <w:r>
-        <w:t xml:space="preserve"> </w:t>
-      </w:r>
-      <w:r>
-        <w:t xml:space="preserve">are </w:t>
-      </w:r>
-      <w:r>
-        <w:t>proposed</w:t>
-      </w:r>
-      <w:r>
-        <w:t xml:space="preserve">. </w:t>
-      </w:r>
-      <w:r>
-        <w:t>The k</w:t>
-      </w:r>
-      <w:r>
-        <w:t>ey e</w:t>
-      </w:r>
-      <w:r>
-        <w:t>xamples</w:t>
-      </w:r>
-      <w:r>
-        <w:t xml:space="preserve"> </w:t>
-      </w:r>
-      <w:r>
-        <w:t>might be</w:t>
-      </w:r>
-      <w:r>
-        <w:t xml:space="preserve"> the</w:t>
       </w:r>
       <w:r>
         <w:t xml:space="preserve"> </w:t>
@@ -1923,9 +1951,6 @@
         <w:t xml:space="preserve"> and</w:t>
       </w:r>
       <w:r>
-        <w:t xml:space="preserve"> the</w:t>
-      </w:r>
-      <w:r>
         <w:t xml:space="preserve"> </w:t>
       </w:r>
       <w:r>
@@ -2000,7 +2025,13 @@
         <w:t xml:space="preserve"> </w:t>
       </w:r>
       <w:r>
-        <w:t>from the diagram notation.</w:t>
+        <w:t>from the diagram notation</w:t>
+      </w:r>
+      <w:r>
+        <w:t xml:space="preserve"> for it</w:t>
+      </w:r>
+      <w:r>
+        <w:t>.</w:t>
       </w:r>
     </w:p>
     <w:p/>
@@ -2156,7 +2187,7 @@
         <w:t xml:space="preserve">might </w:t>
       </w:r>
       <w:r>
-        <w:t xml:space="preserve">allow </w:t>
+        <w:t xml:space="preserve">be </w:t>
       </w:r>
       <w:r>
         <w:t xml:space="preserve">a way </w:t>
@@ -2168,7 +2199,10 @@
         <w:t>work with the input and output</w:t>
       </w:r>
       <w:r>
-        <w:t xml:space="preserve"> alone</w:t>
+        <w:t xml:space="preserve"> </w:t>
+      </w:r>
+      <w:r>
+        <w:t>only</w:t>
       </w:r>
       <w:r>
         <w:t>.</w:t>
@@ -2501,6 +2535,9 @@
         <w:t xml:space="preserve">like </w:t>
       </w:r>
       <w:r>
+        <w:t xml:space="preserve">it is </w:t>
+      </w:r>
+      <w:r>
         <w:t xml:space="preserve">in </w:t>
       </w:r>
       <w:r>
@@ -2567,7 +2604,7 @@
         <w:t xml:space="preserve">concept of interfaces along with </w:t>
       </w:r>
       <w:r>
-        <w:t xml:space="preserve">its </w:t>
+        <w:t xml:space="preserve">their </w:t>
       </w:r>
       <w:r>
         <w:t xml:space="preserve">diagram notation. </w:t>
@@ -2803,7 +2840,7 @@
         <w:t>.</w:t>
       </w:r>
       <w:r>
-        <w:t xml:space="preserve"> The term observer may be of help </w:t>
+        <w:t xml:space="preserve"> The term observer may help </w:t>
       </w:r>
       <w:r>
         <w:t xml:space="preserve">here, </w:t>
@@ -2812,7 +2849,13 @@
         <w:t xml:space="preserve">to realize what an event is for: </w:t>
       </w:r>
       <w:r>
-        <w:t xml:space="preserve">watching out for something to take place, then possibly </w:t>
+        <w:t xml:space="preserve">watching out for something to take place, </w:t>
+      </w:r>
+      <w:r>
+        <w:t>to</w:t>
+      </w:r>
+      <w:r>
+        <w:t xml:space="preserve"> possibly </w:t>
       </w:r>
       <w:r>
         <w:t xml:space="preserve">take action. </w:t>
@@ -2839,7 +2882,13 @@
         <w:t xml:space="preserve">should have </w:t>
       </w:r>
       <w:r>
-        <w:t xml:space="preserve">an interface, specified by the </w:t>
+        <w:t xml:space="preserve">an interface, </w:t>
+      </w:r>
+      <w:r>
+        <w:t xml:space="preserve">given </w:t>
+      </w:r>
+      <w:r>
+        <w:t xml:space="preserve">by the </w:t>
       </w:r>
       <w:r>
         <w:t>sender</w:t>
@@ -3359,1001 +3408,997 @@
         <w:t xml:space="preserve"> module inheritance</w:t>
       </w:r>
       <w:r>
-        <w:t>. If the original system change</w:t>
-      </w:r>
-      <w:r>
+        <w:t xml:space="preserve">. If the original system </w:t>
+      </w:r>
+      <w:r>
+        <w:t xml:space="preserve">would </w:t>
+      </w:r>
+      <w:r>
+        <w:t>change, this may also change the derived systems.</w:t>
+      </w:r>
+      <w:r>
+        <w:t xml:space="preserve"> (Other technology might establish this with </w:t>
+      </w:r>
+      <w:r>
+        <w:t xml:space="preserve">what </w:t>
+      </w:r>
+      <w:r>
+        <w:t xml:space="preserve">may </w:t>
+      </w:r>
+      <w:r>
+        <w:t xml:space="preserve">be </w:t>
+      </w:r>
+      <w:r>
+        <w:t>call</w:t>
+      </w:r>
+      <w:r>
+        <w:t>ed</w:t>
+      </w:r>
+      <w:r>
+        <w:t xml:space="preserve"> </w:t>
+      </w:r>
+      <w:r>
+        <w:t xml:space="preserve">'proxy classes' and extending auto-generated </w:t>
+      </w:r>
+      <w:r>
+        <w:t>proxy-</w:t>
+      </w:r>
+      <w:r>
+        <w:t xml:space="preserve">classes with </w:t>
+      </w:r>
+      <w:r>
+        <w:t>additional</w:t>
+      </w:r>
+      <w:r>
+        <w:t xml:space="preserve"> </w:t>
+      </w:r>
+      <w:r>
+        <w:t>aspects.)</w:t>
+      </w:r>
+      <w:r>
+        <w:t xml:space="preserve"> So </w:t>
+      </w:r>
+      <w:r>
+        <w:t>the idea is that</w:t>
+      </w:r>
+      <w:r>
+        <w:t xml:space="preserve"> things</w:t>
+      </w:r>
+      <w:r>
+        <w:t xml:space="preserve"> </w:t>
+      </w:r>
+      <w:r>
+        <w:t xml:space="preserve">can </w:t>
+      </w:r>
+      <w:r>
+        <w:t xml:space="preserve">be inherited from </w:t>
+      </w:r>
+      <w:r>
+        <w:t xml:space="preserve">to </w:t>
+      </w:r>
+      <w:r>
+        <w:t>render specialized versions of</w:t>
+      </w:r>
+      <w:r>
+        <w:t xml:space="preserve"> </w:t>
+      </w:r>
+      <w:r>
+        <w:t xml:space="preserve">a </w:t>
+      </w:r>
+      <w:r>
+        <w:t>class, object, collection or module.</w:t>
+      </w:r>
+    </w:p>
+    <w:p/>
+    <w:p>
+      <w:pPr>
+        <w:ind w:left="1136"/>
+      </w:pPr>
+      <w:r>
+        <w:t xml:space="preserve">Such specialization </w:t>
+      </w:r>
+      <w:r>
+        <w:t xml:space="preserve">might </w:t>
+      </w:r>
+      <w:r>
+        <w:t xml:space="preserve">also be applied to </w:t>
+      </w:r>
+      <w:r>
+        <w:rPr>
+          <w:i/>
+        </w:rPr>
+        <w:t>command</w:t>
+      </w:r>
+      <w:r>
+        <w:rPr>
+          <w:i/>
+        </w:rPr>
         <w:t>s</w:t>
       </w:r>
       <w:r>
-        <w:t>, this may also change the derived systems.</w:t>
-      </w:r>
-      <w:r>
-        <w:t xml:space="preserve"> (Other technology might establish this with </w:t>
-      </w:r>
-      <w:r>
-        <w:t xml:space="preserve">what </w:t>
+        <w:t>. The i</w:t>
+      </w:r>
+      <w:r>
+        <w:t>nheritance</w:t>
+      </w:r>
+      <w:r>
+        <w:rPr>
+          <w:i/>
+        </w:rPr>
+        <w:t xml:space="preserve"> </w:t>
+      </w:r>
+      <w:r>
+        <w:t xml:space="preserve">documentation also </w:t>
+      </w:r>
+      <w:r>
+        <w:t>aims to</w:t>
+      </w:r>
+      <w:r>
+        <w:t xml:space="preserve"> describe</w:t>
+      </w:r>
+      <w:r>
+        <w:rPr>
+          <w:color w:val="FF0000"/>
+        </w:rPr>
+        <w:t xml:space="preserve"> </w:t>
+      </w:r>
+      <w:r>
+        <w:t>other</w:t>
+      </w:r>
+      <w:r>
+        <w:rPr>
+          <w:i/>
+        </w:rPr>
+        <w:t xml:space="preserve"> </w:t>
+      </w:r>
+      <w:r>
+        <w:t xml:space="preserve">concepts in the area of </w:t>
+      </w:r>
+      <w:r>
+        <w:rPr>
+          <w:i/>
+        </w:rPr>
+        <w:t>specialization</w:t>
+      </w:r>
+      <w:r>
+        <w:rPr>
+          <w:i/>
+        </w:rPr>
+        <w:t xml:space="preserve"> </w:t>
+      </w:r>
+      <w:r>
+        <w:t xml:space="preserve">and </w:t>
+      </w:r>
+      <w:r>
+        <w:rPr>
+          <w:i/>
+        </w:rPr>
+        <w:t>extension</w:t>
+      </w:r>
+      <w:r>
+        <w:t xml:space="preserve">. Inheritance </w:t>
+      </w:r>
+      <w:r>
+        <w:t xml:space="preserve">might be thought of </w:t>
+      </w:r>
+      <w:r>
+        <w:t xml:space="preserve">related to the concept of </w:t>
+      </w:r>
+      <w:r>
+        <w:rPr>
+          <w:i/>
+        </w:rPr>
+        <w:t>interface</w:t>
+      </w:r>
+      <w:r>
+        <w:rPr>
+          <w:i/>
+        </w:rPr>
+        <w:t>s.</w:t>
+      </w:r>
+    </w:p>
+    <w:p/>
+    <w:p>
+      <w:r>
+        <w:t xml:space="preserve">That was </w:t>
+      </w:r>
+      <w:r>
+        <w:t>the</w:t>
+      </w:r>
+      <w:r>
+        <w:t xml:space="preserve"> more</w:t>
+      </w:r>
+      <w:r>
+        <w:t xml:space="preserve"> rounded</w:t>
+      </w:r>
+      <w:r>
+        <w:t xml:space="preserve"> up</w:t>
+      </w:r>
+      <w:r>
+        <w:rPr>
+          <w:i/>
+          <w:color w:val="FF0000"/>
+        </w:rPr>
+        <w:t xml:space="preserve"> </w:t>
+      </w:r>
+      <w:r>
+        <w:t xml:space="preserve">documentation. </w:t>
+      </w:r>
+      <w:r>
+        <w:t>Next</w:t>
+      </w:r>
+      <w:r>
+        <w:t xml:space="preserve"> an attempt </w:t>
+      </w:r>
+      <w:r>
+        <w:t xml:space="preserve">is made </w:t>
+      </w:r>
+      <w:r>
+        <w:t xml:space="preserve">to </w:t>
+      </w:r>
+      <w:r>
+        <w:t xml:space="preserve">list </w:t>
+      </w:r>
+      <w:r>
+        <w:t>the document</w:t>
+      </w:r>
+      <w:r>
+        <w:t>s</w:t>
+      </w:r>
+      <w:r>
+        <w:t>, that</w:t>
+      </w:r>
+      <w:r>
+        <w:t xml:space="preserve"> might not be as </w:t>
+      </w:r>
+      <w:r>
+        <w:t xml:space="preserve">well </w:t>
+      </w:r>
+      <w:r>
+        <w:t>polished</w:t>
+      </w:r>
+      <w:r>
+        <w:t>. The descriptions below, however,</w:t>
+      </w:r>
+      <w:r>
+        <w:t xml:space="preserve"> </w:t>
+      </w:r>
+      <w:r>
+        <w:t xml:space="preserve">might </w:t>
+      </w:r>
+      <w:r>
+        <w:t xml:space="preserve">be </w:t>
+      </w:r>
+      <w:r>
+        <w:t xml:space="preserve">a rounded </w:t>
+      </w:r>
+      <w:r>
+        <w:t xml:space="preserve">reflection </w:t>
+      </w:r>
+      <w:r>
+        <w:t>o</w:t>
+      </w:r>
+      <w:r>
+        <w:t>n</w:t>
+      </w:r>
+      <w:r>
+        <w:t xml:space="preserve"> the topics</w:t>
+      </w:r>
+      <w:r>
+        <w:t>.</w:t>
+      </w:r>
+    </w:p>
+    <w:p/>
+    <w:p>
+      <w:pPr>
+        <w:pStyle w:val="Heading3"/>
+      </w:pPr>
+      <w:r>
+        <w:t>Type Control</w:t>
+      </w:r>
+    </w:p>
+    <w:p/>
+    <w:p>
+      <w:pPr>
+        <w:ind w:left="1136"/>
+      </w:pPr>
+      <w:r>
+        <w:t xml:space="preserve">Objects </w:t>
+      </w:r>
+      <w:r>
+        <w:t xml:space="preserve">might </w:t>
+      </w:r>
+      <w:r>
+        <w:t>relate to</w:t>
+      </w:r>
+      <w:r>
+        <w:t xml:space="preserve"> fre</w:t>
+      </w:r>
+      <w:r>
+        <w:t>e</w:t>
+      </w:r>
+      <w:r>
+        <w:t xml:space="preserve"> to choose</w:t>
+      </w:r>
+      <w:r>
+        <w:t xml:space="preserve"> set</w:t>
+      </w:r>
+      <w:r>
+        <w:t>s</w:t>
+      </w:r>
+      <w:r>
+        <w:t xml:space="preserve"> of other objects. </w:t>
+      </w:r>
+      <w:r>
+        <w:t xml:space="preserve">But </w:t>
+      </w:r>
+      <w:r>
+        <w:t>when</w:t>
+      </w:r>
+      <w:r>
+        <w:t xml:space="preserve"> the class of an object </w:t>
+      </w:r>
+      <w:r>
+        <w:t>is set</w:t>
+      </w:r>
+      <w:r>
+        <w:t xml:space="preserve">, </w:t>
+      </w:r>
+      <w:r>
+        <w:t xml:space="preserve">some </w:t>
+      </w:r>
+      <w:r>
+        <w:t>relations</w:t>
+      </w:r>
+      <w:r>
+        <w:t xml:space="preserve"> might be determined by the class</w:t>
+      </w:r>
+      <w:r>
+        <w:t>. This</w:t>
+      </w:r>
+      <w:r>
+        <w:t xml:space="preserve"> </w:t>
+      </w:r>
+      <w:r>
+        <w:t xml:space="preserve">could </w:t>
+      </w:r>
+      <w:r>
+        <w:t xml:space="preserve">be considered </w:t>
+      </w:r>
+      <w:r>
+        <w:t xml:space="preserve">a </w:t>
+      </w:r>
+      <w:r>
+        <w:t xml:space="preserve">form of </w:t>
+      </w:r>
+      <w:r>
+        <w:rPr>
+          <w:i/>
+          <w:iCs/>
+        </w:rPr>
+        <w:t>type control</w:t>
+      </w:r>
+      <w:r>
+        <w:t>. Another form of type control</w:t>
+      </w:r>
+      <w:r>
+        <w:t xml:space="preserve"> might be</w:t>
+      </w:r>
+      <w:r>
+        <w:rPr>
+          <w:color w:val="FF0000"/>
+        </w:rPr>
+        <w:t xml:space="preserve"> </w:t>
+      </w:r>
+      <w:r>
+        <w:t>assign</w:t>
+      </w:r>
+      <w:r>
+        <w:t>ing</w:t>
+      </w:r>
+      <w:r>
+        <w:t xml:space="preserve"> </w:t>
+      </w:r>
+      <w:r>
+        <w:t xml:space="preserve">an </w:t>
+      </w:r>
+      <w:r>
+        <w:t xml:space="preserve">interface </w:t>
+      </w:r>
+      <w:r>
+        <w:t xml:space="preserve">to </w:t>
+      </w:r>
+      <w:r>
+        <w:t>an object reference. This</w:t>
+      </w:r>
+      <w:r>
+        <w:t xml:space="preserve"> may change </w:t>
+      </w:r>
+      <w:r>
+        <w:t>the types of objects</w:t>
+      </w:r>
+      <w:r>
+        <w:t xml:space="preserve"> that might be </w:t>
+      </w:r>
+      <w:r>
+        <w:t>assign</w:t>
+      </w:r>
+      <w:r>
+        <w:t>ed</w:t>
+      </w:r>
+      <w:r>
+        <w:t xml:space="preserve"> to the </w:t>
+      </w:r>
+      <w:r>
+        <w:t>object refer</w:t>
+      </w:r>
+      <w:r>
+        <w:t>ence.</w:t>
+      </w:r>
+    </w:p>
+    <w:p/>
+    <w:p>
+      <w:pPr>
+        <w:ind w:left="1136"/>
+      </w:pPr>
+      <w:r>
+        <w:t xml:space="preserve">Binding an object </w:t>
+      </w:r>
+      <w:r>
+        <w:t xml:space="preserve">like that </w:t>
+      </w:r>
+      <w:r>
+        <w:t xml:space="preserve">could be </w:t>
+      </w:r>
+      <w:r>
+        <w:t xml:space="preserve">called </w:t>
+      </w:r>
+      <w:r>
+        <w:rPr>
+          <w:i/>
+        </w:rPr>
+        <w:t>explicit</w:t>
+      </w:r>
+      <w:r>
+        <w:t xml:space="preserve"> </w:t>
+      </w:r>
+      <w:r>
+        <w:t xml:space="preserve">declaration. Not binding an object or object reference </w:t>
+      </w:r>
+      <w:r>
+        <w:t xml:space="preserve">like that might be </w:t>
+      </w:r>
+      <w:r>
+        <w:t xml:space="preserve">called </w:t>
+      </w:r>
+      <w:r>
+        <w:rPr>
+          <w:i/>
+        </w:rPr>
+        <w:t>generic</w:t>
+      </w:r>
+      <w:r>
+        <w:t xml:space="preserve"> declaration</w:t>
+      </w:r>
+      <w:r>
+        <w:t>. Both concepts</w:t>
+      </w:r>
+      <w:r>
+        <w:t xml:space="preserve"> </w:t>
+      </w:r>
+      <w:r>
+        <w:t xml:space="preserve">could </w:t>
+      </w:r>
+      <w:r>
+        <w:t>be seen as</w:t>
+      </w:r>
+      <w:r>
+        <w:t xml:space="preserve"> </w:t>
+      </w:r>
+      <w:r>
+        <w:rPr>
+          <w:i/>
+        </w:rPr>
+        <w:t>type control</w:t>
+      </w:r>
+      <w:r>
+        <w:t>.</w:t>
+      </w:r>
+    </w:p>
+    <w:p/>
+    <w:p>
+      <w:pPr>
+        <w:ind w:left="1136"/>
+      </w:pPr>
+      <w:r>
+        <w:t>This documentation folder</w:t>
+      </w:r>
+      <w:r>
+        <w:t xml:space="preserve"> might have </w:t>
+      </w:r>
+      <w:r>
+        <w:t xml:space="preserve">one document, </w:t>
+      </w:r>
+      <w:r>
+        <w:t xml:space="preserve">with </w:t>
+      </w:r>
+      <w:r>
+        <w:t xml:space="preserve">ideas </w:t>
+      </w:r>
+      <w:r>
+        <w:t>that are possibly not as well polished</w:t>
+      </w:r>
+      <w:r>
+        <w:t xml:space="preserve">, </w:t>
+      </w:r>
+      <w:r>
+        <w:t xml:space="preserve">including </w:t>
+      </w:r>
+      <w:r>
+        <w:t xml:space="preserve">an </w:t>
+      </w:r>
+      <w:r>
+        <w:t>original</w:t>
+      </w:r>
+      <w:r>
+        <w:t xml:space="preserve"> description </w:t>
+      </w:r>
+      <w:r>
+        <w:t>worked out in a</w:t>
+      </w:r>
+      <w:r>
+        <w:t xml:space="preserve"> previous version of the </w:t>
+      </w:r>
+      <w:r>
+        <w:t xml:space="preserve">design of </w:t>
+      </w:r>
+      <w:r>
+        <w:t>this</w:t>
+      </w:r>
+      <w:r>
+        <w:t xml:space="preserve"> diagram notation language.</w:t>
+      </w:r>
+    </w:p>
+    <w:p/>
+    <w:p>
+      <w:pPr>
+        <w:pStyle w:val="Heading3"/>
+      </w:pPr>
+      <w:r>
+        <w:t>Object Resolution</w:t>
+      </w:r>
+    </w:p>
+    <w:p/>
+    <w:p>
+      <w:pPr>
+        <w:ind w:left="1136"/>
+      </w:pPr>
+      <w:r>
+        <w:t xml:space="preserve">Object resolution </w:t>
+      </w:r>
+      <w:r>
+        <w:t xml:space="preserve">might </w:t>
+      </w:r>
+      <w:r>
+        <w:t xml:space="preserve">take place when a reference to one object </w:t>
+      </w:r>
+      <w:r>
+        <w:t>is</w:t>
+      </w:r>
+      <w:r>
+        <w:t xml:space="preserve"> more or less</w:t>
+      </w:r>
+      <w:r>
+        <w:t xml:space="preserve"> </w:t>
+      </w:r>
+      <w:r>
+        <w:t xml:space="preserve">obscured </w:t>
+      </w:r>
+      <w:r>
+        <w:t>by another object, shadowing or overriding the original object. (It also</w:t>
+      </w:r>
+      <w:r>
+        <w:t xml:space="preserve"> might </w:t>
+      </w:r>
+      <w:r>
+        <w:t>appl</w:t>
+      </w:r>
+      <w:r>
+        <w:t>y</w:t>
+      </w:r>
+      <w:r>
+        <w:t xml:space="preserve"> </w:t>
+      </w:r>
+      <w:r>
+        <w:t>to commands.) A reference</w:t>
+      </w:r>
+      <w:r>
+        <w:t xml:space="preserve"> might be</w:t>
+      </w:r>
+      <w:r>
+        <w:rPr>
+          <w:color w:val="FF0000"/>
+        </w:rPr>
+        <w:t xml:space="preserve"> </w:t>
+      </w:r>
+      <w:r>
+        <w:t>set to</w:t>
+      </w:r>
+      <w:r>
+        <w:t xml:space="preserve"> an</w:t>
+      </w:r>
+      <w:r>
+        <w:t xml:space="preserve"> object, but instead the reference</w:t>
+      </w:r>
+      <w:r>
+        <w:t xml:space="preserve"> might be</w:t>
+      </w:r>
+      <w:r>
+        <w:t xml:space="preserve"> sort of </w:t>
+      </w:r>
+      <w:r>
+        <w:t>non-</w:t>
+      </w:r>
+      <w:r>
+        <w:t>consentiously</w:t>
+      </w:r>
+      <w:r>
+        <w:t xml:space="preserve"> pulled</w:t>
+      </w:r>
+      <w:r>
+        <w:t xml:space="preserve"> towards another object. There</w:t>
+      </w:r>
+      <w:r>
+        <w:t xml:space="preserve"> may be </w:t>
+      </w:r>
+      <w:r>
+        <w:t xml:space="preserve">multiple situations in which object resolution takes place, </w:t>
+      </w:r>
+      <w:r>
+        <w:t>like</w:t>
+      </w:r>
+      <w:r>
+        <w:t>: overriding, overloading, shadowing, ambiguity, implicit conversions and default members. At first it was thought, that these kinds of situations</w:t>
+      </w:r>
+      <w:r>
+        <w:t xml:space="preserve"> might be</w:t>
+      </w:r>
+      <w:r>
+        <w:t xml:space="preserve"> due to </w:t>
+      </w:r>
+      <w:r>
+        <w:t xml:space="preserve">ambiguity </w:t>
+      </w:r>
+      <w:r>
+        <w:t>and the textual nature of code, but in the</w:t>
+      </w:r>
+      <w:r>
+        <w:t xml:space="preserve"> Circle diagram notation</w:t>
+      </w:r>
+      <w:r>
+        <w:t xml:space="preserve"> when draw</w:t>
+      </w:r>
+      <w:r>
+        <w:t>ing</w:t>
+      </w:r>
+      <w:r>
+        <w:t xml:space="preserve"> out the situation in a diagram,</w:t>
+      </w:r>
+      <w:r>
+        <w:t xml:space="preserve"> it seems to fall into place</w:t>
+      </w:r>
+      <w:r>
+        <w:t>,</w:t>
+      </w:r>
+      <w:r>
+        <w:t xml:space="preserve"> that they might be </w:t>
+      </w:r>
+      <w:r>
+        <w:t>more like automatically detoured references.</w:t>
+      </w:r>
+    </w:p>
+    <w:p/>
+    <w:p>
+      <w:pPr>
+        <w:ind w:left="1136"/>
+      </w:pPr>
+      <w:r>
+        <w:t>This documentation</w:t>
+      </w:r>
+      <w:r>
+        <w:t xml:space="preserve"> might be</w:t>
+      </w:r>
+      <w:r>
+        <w:t xml:space="preserve"> </w:t>
+      </w:r>
+      <w:r>
+        <w:t xml:space="preserve">less </w:t>
+      </w:r>
+      <w:r>
+        <w:t>smooth</w:t>
+      </w:r>
+      <w:r>
+        <w:t xml:space="preserve">. It </w:t>
       </w:r>
       <w:r>
         <w:t xml:space="preserve">may </w:t>
       </w:r>
       <w:r>
+        <w:t>contain ideas</w:t>
+      </w:r>
+      <w:r>
+        <w:t xml:space="preserve"> </w:t>
+      </w:r>
+      <w:r>
+        <w:t xml:space="preserve">but </w:t>
+      </w:r>
+      <w:r>
+        <w:t>partly</w:t>
+      </w:r>
+      <w:r>
+        <w:t xml:space="preserve"> described, </w:t>
+      </w:r>
+      <w:r>
+        <w:t xml:space="preserve">not as </w:t>
+      </w:r>
+      <w:r>
+        <w:t>refine</w:t>
+      </w:r>
+      <w:r>
+        <w:t>d</w:t>
+      </w:r>
+      <w:r>
+        <w:t xml:space="preserve"> into polished </w:t>
+      </w:r>
+      <w:r>
+        <w:t xml:space="preserve">up </w:t>
+      </w:r>
+      <w:r>
+        <w:t>text.</w:t>
+      </w:r>
+    </w:p>
+    <w:p/>
+    <w:p>
+      <w:pPr>
+        <w:pStyle w:val="Heading3"/>
+      </w:pPr>
+      <w:r>
+        <w:t>Conditions</w:t>
+      </w:r>
+    </w:p>
+    <w:p/>
+    <w:p>
+      <w:pPr>
+        <w:ind w:left="1136"/>
+      </w:pPr>
+      <w:r>
+        <w:t xml:space="preserve">An object might </w:t>
+      </w:r>
+      <w:r>
+        <w:t xml:space="preserve">set rules </w:t>
+      </w:r>
+      <w:r>
+        <w:t xml:space="preserve">for </w:t>
+      </w:r>
+      <w:r>
+        <w:t>what kind of values</w:t>
+      </w:r>
+      <w:r>
+        <w:t xml:space="preserve"> </w:t>
+      </w:r>
+      <w:r>
+        <w:t xml:space="preserve">may be </w:t>
+      </w:r>
+      <w:r>
+        <w:t xml:space="preserve">filled in into </w:t>
+      </w:r>
+      <w:r>
+        <w:t xml:space="preserve">it </w:t>
+      </w:r>
+      <w:r>
+        <w:t>and</w:t>
+      </w:r>
+      <w:r>
+        <w:t xml:space="preserve"> a command might be given </w:t>
+      </w:r>
+      <w:r>
+        <w:t xml:space="preserve">conditions </w:t>
+      </w:r>
+      <w:r>
+        <w:t>on whether the procedure might be started or not</w:t>
+      </w:r>
+      <w:r>
+        <w:t xml:space="preserve">. </w:t>
+      </w:r>
+      <w:r>
+        <w:t xml:space="preserve">This might </w:t>
+      </w:r>
+      <w:r>
+        <w:t xml:space="preserve">perhaps </w:t>
+      </w:r>
+      <w:r>
+        <w:t xml:space="preserve">be done </w:t>
+      </w:r>
+      <w:r>
+        <w:t xml:space="preserve">by adding code to a procedure </w:t>
+      </w:r>
+      <w:r>
+        <w:t>(</w:t>
+      </w:r>
+      <w:r>
+        <w:t xml:space="preserve">or </w:t>
+      </w:r>
+      <w:r>
+        <w:t xml:space="preserve">for an object, </w:t>
+      </w:r>
+      <w:r>
+        <w:t xml:space="preserve">to </w:t>
+      </w:r>
+      <w:r>
+        <w:t xml:space="preserve">the </w:t>
+      </w:r>
+      <w:r>
+        <w:rPr>
+          <w:b/>
+          <w:bCs/>
+        </w:rPr>
+        <w:t xml:space="preserve">Set </w:t>
+      </w:r>
+      <w:r>
+        <w:t>command)</w:t>
+      </w:r>
+      <w:r>
+        <w:t xml:space="preserve">. </w:t>
+      </w:r>
+      <w:r>
+        <w:t>From t</w:t>
+      </w:r>
+      <w:r>
+        <w:t xml:space="preserve">hat code </w:t>
+      </w:r>
+      <w:r>
+        <w:t>may follow</w:t>
+      </w:r>
+      <w:r>
+        <w:t>,</w:t>
+      </w:r>
+      <w:r>
+        <w:t xml:space="preserve"> </w:t>
+      </w:r>
+      <w:r>
+        <w:t xml:space="preserve">that </w:t>
+      </w:r>
+      <w:r>
+        <w:t xml:space="preserve">depending on </w:t>
+      </w:r>
+      <w:r>
+        <w:t>certain conditions, the execution of the rest of the procedure</w:t>
+      </w:r>
+      <w:r>
+        <w:t xml:space="preserve"> is </w:t>
+      </w:r>
+      <w:r>
+        <w:t xml:space="preserve">or is not </w:t>
+      </w:r>
+      <w:r>
+        <w:t xml:space="preserve">run. </w:t>
+      </w:r>
+      <w:r>
+        <w:t xml:space="preserve">That </w:t>
+      </w:r>
+      <w:r>
+        <w:t xml:space="preserve">just </w:t>
+      </w:r>
+      <w:r>
+        <w:t xml:space="preserve">may have described a </w:t>
+      </w:r>
+      <w:r>
+        <w:t xml:space="preserve">low-level way to </w:t>
+      </w:r>
+      <w:r>
+        <w:t xml:space="preserve">handle </w:t>
+      </w:r>
+      <w:r>
+        <w:t xml:space="preserve">conditions. </w:t>
+      </w:r>
+      <w:r>
+        <w:t>But</w:t>
+      </w:r>
+      <w:r>
+        <w:t xml:space="preserve"> conditions</w:t>
+      </w:r>
+      <w:r>
+        <w:t xml:space="preserve"> </w:t>
+      </w:r>
+      <w:r>
+        <w:t xml:space="preserve">could </w:t>
+      </w:r>
+      <w:r>
+        <w:t>be centric enough</w:t>
+      </w:r>
+      <w:r>
+        <w:t xml:space="preserve"> in programming, that they</w:t>
+      </w:r>
+      <w:r>
+        <w:t xml:space="preserve"> might become </w:t>
+      </w:r>
+      <w:r>
+        <w:t xml:space="preserve">a construct </w:t>
+      </w:r>
+      <w:r>
+        <w:t xml:space="preserve">in </w:t>
+      </w:r>
+      <w:r>
+        <w:t>the Circle diagram language</w:t>
+      </w:r>
+      <w:r>
+        <w:t xml:space="preserve">. </w:t>
+      </w:r>
+      <w:r>
+        <w:t xml:space="preserve">A </w:t>
+      </w:r>
+      <w:r>
+        <w:t>(</w:t>
+      </w:r>
+      <w:r>
+        <w:t>value</w:t>
+      </w:r>
+      <w:r>
+        <w:t>)</w:t>
+      </w:r>
+      <w:r>
+        <w:t xml:space="preserve"> object </w:t>
+      </w:r>
+      <w:r>
+        <w:t xml:space="preserve">or </w:t>
+      </w:r>
+      <w:r>
+        <w:t>command</w:t>
+      </w:r>
+      <w:r>
+        <w:t xml:space="preserve"> might propose</w:t>
+      </w:r>
+      <w:r>
+        <w:rPr>
+          <w:color w:val="FF0000"/>
+        </w:rPr>
+        <w:t xml:space="preserve"> </w:t>
+      </w:r>
+      <w:r>
+        <w:t xml:space="preserve">a set of conditions, </w:t>
+      </w:r>
+      <w:r>
+        <w:t xml:space="preserve">to evaluate whether the </w:t>
+      </w:r>
+      <w:r>
+        <w:t>value</w:t>
+      </w:r>
+      <w:r>
+        <w:t xml:space="preserve"> </w:t>
+      </w:r>
+      <w:r>
+        <w:t xml:space="preserve">may </w:t>
+      </w:r>
+      <w:r>
         <w:t xml:space="preserve">be </w:t>
       </w:r>
       <w:r>
-        <w:t>call</w:t>
-      </w:r>
-      <w:r>
-        <w:t>ed</w:t>
-      </w:r>
-      <w:r>
-        <w:t xml:space="preserve"> </w:t>
-      </w:r>
-      <w:r>
-        <w:t xml:space="preserve">'proxy classes' and extending auto-generated </w:t>
-      </w:r>
-      <w:r>
-        <w:t>proxy-</w:t>
-      </w:r>
-      <w:r>
-        <w:t xml:space="preserve">classes with </w:t>
-      </w:r>
-      <w:r>
-        <w:t>additional</w:t>
-      </w:r>
-      <w:r>
-        <w:t xml:space="preserve"> </w:t>
-      </w:r>
-      <w:r>
-        <w:t>aspects.)</w:t>
-      </w:r>
-      <w:r>
-        <w:t xml:space="preserve"> So </w:t>
-      </w:r>
-      <w:r>
-        <w:t>the idea is that</w:t>
-      </w:r>
-      <w:r>
-        <w:t xml:space="preserve"> things</w:t>
-      </w:r>
-      <w:r>
-        <w:t xml:space="preserve"> </w:t>
-      </w:r>
-      <w:r>
-        <w:t xml:space="preserve">might </w:t>
-      </w:r>
-      <w:r>
-        <w:t xml:space="preserve">be inherited from </w:t>
-      </w:r>
-      <w:r>
-        <w:t xml:space="preserve">to </w:t>
-      </w:r>
-      <w:r>
-        <w:t>render specialized versions of</w:t>
-      </w:r>
-      <w:r>
-        <w:t xml:space="preserve"> </w:t>
-      </w:r>
-      <w:r>
-        <w:t xml:space="preserve">a </w:t>
-      </w:r>
-      <w:r>
-        <w:t>class, object, collection or module.</w:t>
-      </w:r>
-    </w:p>
-    <w:p/>
-    <w:p>
-      <w:pPr>
-        <w:ind w:left="1136"/>
-      </w:pPr>
-      <w:r>
-        <w:t xml:space="preserve">Such specialization </w:t>
-      </w:r>
-      <w:r>
-        <w:t xml:space="preserve">might </w:t>
-      </w:r>
-      <w:r>
-        <w:t xml:space="preserve">also be applied to </w:t>
-      </w:r>
-      <w:r>
-        <w:rPr>
-          <w:i/>
-        </w:rPr>
-        <w:t>command</w:t>
-      </w:r>
-      <w:r>
-        <w:rPr>
-          <w:i/>
-        </w:rPr>
-        <w:t>s</w:t>
-      </w:r>
-      <w:r>
-        <w:t>. The i</w:t>
-      </w:r>
-      <w:r>
-        <w:t>nheritance</w:t>
-      </w:r>
-      <w:r>
-        <w:rPr>
-          <w:i/>
-        </w:rPr>
-        <w:t xml:space="preserve"> </w:t>
-      </w:r>
-      <w:r>
-        <w:t xml:space="preserve">documentation also </w:t>
-      </w:r>
-      <w:r>
-        <w:t>aims to</w:t>
-      </w:r>
-      <w:r>
-        <w:t xml:space="preserve"> describe</w:t>
-      </w:r>
-      <w:r>
-        <w:rPr>
-          <w:color w:val="FF0000"/>
-        </w:rPr>
-        <w:t xml:space="preserve"> </w:t>
-      </w:r>
-      <w:r>
-        <w:t>other</w:t>
-      </w:r>
-      <w:r>
-        <w:rPr>
-          <w:i/>
-        </w:rPr>
-        <w:t xml:space="preserve"> </w:t>
-      </w:r>
-      <w:r>
-        <w:t xml:space="preserve">concepts in the area of </w:t>
-      </w:r>
-      <w:r>
-        <w:rPr>
-          <w:i/>
-        </w:rPr>
-        <w:t>specialization</w:t>
-      </w:r>
-      <w:r>
-        <w:rPr>
-          <w:i/>
-        </w:rPr>
-        <w:t xml:space="preserve"> </w:t>
-      </w:r>
-      <w:r>
-        <w:t xml:space="preserve">and </w:t>
-      </w:r>
-      <w:r>
-        <w:rPr>
-          <w:i/>
-        </w:rPr>
-        <w:t>extension</w:t>
-      </w:r>
-      <w:r>
-        <w:t xml:space="preserve">. Inheritance </w:t>
-      </w:r>
-      <w:r>
-        <w:t xml:space="preserve">might be thought of </w:t>
-      </w:r>
-      <w:r>
-        <w:t xml:space="preserve">related to the concept of </w:t>
-      </w:r>
-      <w:r>
-        <w:rPr>
-          <w:i/>
-        </w:rPr>
-        <w:t>interface</w:t>
-      </w:r>
-      <w:r>
-        <w:rPr>
-          <w:i/>
-        </w:rPr>
-        <w:t>s.</w:t>
-      </w:r>
-    </w:p>
-    <w:p/>
-    <w:p>
-      <w:r>
-        <w:t xml:space="preserve">That was </w:t>
-      </w:r>
-      <w:r>
-        <w:t>the</w:t>
-      </w:r>
-      <w:r>
-        <w:t xml:space="preserve"> more</w:t>
-      </w:r>
-      <w:r>
-        <w:t xml:space="preserve"> rounded</w:t>
-      </w:r>
-      <w:r>
-        <w:t xml:space="preserve"> up</w:t>
-      </w:r>
-      <w:r>
-        <w:rPr>
-          <w:i/>
-          <w:color w:val="FF0000"/>
-        </w:rPr>
-        <w:t xml:space="preserve"> </w:t>
-      </w:r>
-      <w:r>
-        <w:t xml:space="preserve">documentation. </w:t>
-      </w:r>
-      <w:r>
-        <w:t>Next</w:t>
-      </w:r>
-      <w:r>
-        <w:t xml:space="preserve"> an attempt to </w:t>
-      </w:r>
-      <w:r>
-        <w:t xml:space="preserve">list </w:t>
-      </w:r>
-      <w:r>
-        <w:t>the document</w:t>
-      </w:r>
-      <w:r>
-        <w:t>s</w:t>
-      </w:r>
-      <w:r>
-        <w:t>, that</w:t>
-      </w:r>
-      <w:r>
-        <w:t xml:space="preserve"> might not be as </w:t>
-      </w:r>
-      <w:r>
-        <w:t xml:space="preserve">well </w:t>
-      </w:r>
-      <w:r>
-        <w:t>polished</w:t>
-      </w:r>
-      <w:r>
-        <w:t>. The descriptions below, however,</w:t>
-      </w:r>
-      <w:r>
-        <w:t xml:space="preserve"> should </w:t>
-      </w:r>
-      <w:r>
-        <w:t xml:space="preserve">be </w:t>
-      </w:r>
-      <w:r>
-        <w:t xml:space="preserve">a rounded </w:t>
-      </w:r>
-      <w:r>
-        <w:t xml:space="preserve">reflection </w:t>
-      </w:r>
-      <w:r>
-        <w:t>o</w:t>
-      </w:r>
-      <w:r>
-        <w:t>n</w:t>
-      </w:r>
-      <w:r>
-        <w:t xml:space="preserve"> the topics</w:t>
-      </w:r>
-      <w:r>
-        <w:t>.</w:t>
-      </w:r>
-    </w:p>
-    <w:p/>
-    <w:p>
-      <w:pPr>
-        <w:pStyle w:val="Heading3"/>
-      </w:pPr>
-      <w:r>
-        <w:t>Type Control</w:t>
-      </w:r>
-    </w:p>
-    <w:p/>
-    <w:p>
-      <w:pPr>
-        <w:ind w:left="1136"/>
-      </w:pPr>
-      <w:r>
-        <w:t xml:space="preserve">Objects </w:t>
-      </w:r>
-      <w:r>
-        <w:t xml:space="preserve">might </w:t>
-      </w:r>
-      <w:r>
-        <w:t>relate to</w:t>
-      </w:r>
-      <w:r>
-        <w:t xml:space="preserve"> fre</w:t>
-      </w:r>
-      <w:r>
-        <w:t>e</w:t>
-      </w:r>
-      <w:r>
-        <w:t xml:space="preserve"> to choose</w:t>
-      </w:r>
-      <w:r>
-        <w:t xml:space="preserve"> set</w:t>
-      </w:r>
-      <w:r>
-        <w:t>s</w:t>
-      </w:r>
-      <w:r>
-        <w:t xml:space="preserve"> of other objects. </w:t>
-      </w:r>
-      <w:r>
-        <w:t xml:space="preserve">But </w:t>
-      </w:r>
-      <w:r>
-        <w:t>when</w:t>
-      </w:r>
-      <w:r>
-        <w:t xml:space="preserve"> the class of an object </w:t>
-      </w:r>
-      <w:r>
-        <w:t>is set</w:t>
-      </w:r>
-      <w:r>
-        <w:t xml:space="preserve">, </w:t>
-      </w:r>
-      <w:r>
-        <w:t xml:space="preserve">some </w:t>
-      </w:r>
-      <w:r>
-        <w:t>relations</w:t>
-      </w:r>
-      <w:r>
-        <w:t xml:space="preserve"> might be determined by the class</w:t>
-      </w:r>
-      <w:r>
-        <w:t>. This</w:t>
-      </w:r>
-      <w:r>
-        <w:t xml:space="preserve"> </w:t>
-      </w:r>
-      <w:r>
-        <w:t xml:space="preserve">could </w:t>
-      </w:r>
-      <w:r>
-        <w:t>be considered one</w:t>
-      </w:r>
-      <w:r>
-        <w:t xml:space="preserve"> form of type control. Another form of type control</w:t>
-      </w:r>
-      <w:r>
-        <w:t xml:space="preserve"> might be</w:t>
-      </w:r>
-      <w:r>
-        <w:rPr>
-          <w:color w:val="FF0000"/>
-        </w:rPr>
-        <w:t xml:space="preserve"> </w:t>
-      </w:r>
-      <w:r>
-        <w:t>assign</w:t>
-      </w:r>
-      <w:r>
-        <w:t>ing</w:t>
-      </w:r>
-      <w:r>
-        <w:t xml:space="preserve"> </w:t>
-      </w:r>
-      <w:r>
-        <w:t xml:space="preserve">an </w:t>
-      </w:r>
-      <w:r>
-        <w:t xml:space="preserve">interface </w:t>
-      </w:r>
-      <w:r>
-        <w:t xml:space="preserve">to </w:t>
-      </w:r>
-      <w:r>
-        <w:t>an object reference. This</w:t>
-      </w:r>
-      <w:r>
-        <w:t xml:space="preserve"> may change </w:t>
-      </w:r>
-      <w:r>
-        <w:t>the types of objects</w:t>
-      </w:r>
-      <w:r>
-        <w:t xml:space="preserve"> that might be </w:t>
-      </w:r>
-      <w:r>
-        <w:t>assign</w:t>
-      </w:r>
-      <w:r>
-        <w:t>ed</w:t>
-      </w:r>
-      <w:r>
-        <w:t xml:space="preserve"> to the </w:t>
-      </w:r>
-      <w:r>
-        <w:t>object refer</w:t>
-      </w:r>
-      <w:r>
-        <w:t xml:space="preserve">ence. </w:t>
-      </w:r>
-      <w:r>
-        <w:t>O</w:t>
-      </w:r>
-      <w:r>
-        <w:t>bjects with a class</w:t>
-      </w:r>
-      <w:r>
-        <w:t xml:space="preserve"> </w:t>
-      </w:r>
-      <w:r>
-        <w:t>that support</w:t>
-      </w:r>
-      <w:r>
-        <w:t>s</w:t>
-      </w:r>
-      <w:r>
-        <w:t xml:space="preserve"> the interface</w:t>
-      </w:r>
-      <w:r>
-        <w:t>,</w:t>
-      </w:r>
-      <w:r>
-        <w:t xml:space="preserve"> </w:t>
-      </w:r>
-      <w:r>
-        <w:t xml:space="preserve">could </w:t>
-      </w:r>
-      <w:r>
-        <w:t>be assigned</w:t>
-      </w:r>
-      <w:r>
-        <w:t xml:space="preserve"> then</w:t>
-      </w:r>
-      <w:r>
-        <w:t>.</w:t>
-      </w:r>
-    </w:p>
-    <w:p/>
-    <w:p>
-      <w:pPr>
-        <w:ind w:left="1136"/>
-      </w:pPr>
-      <w:r>
-        <w:t xml:space="preserve">Binding an object </w:t>
-      </w:r>
-      <w:r>
-        <w:t xml:space="preserve">like that </w:t>
-      </w:r>
-      <w:r>
-        <w:t xml:space="preserve">could be </w:t>
-      </w:r>
-      <w:r>
-        <w:t xml:space="preserve">called </w:t>
-      </w:r>
-      <w:r>
-        <w:rPr>
-          <w:i/>
-        </w:rPr>
-        <w:t>explicit</w:t>
-      </w:r>
-      <w:r>
-        <w:t xml:space="preserve"> </w:t>
-      </w:r>
-      <w:r>
-        <w:t xml:space="preserve">declaration. Not binding an object or object reference </w:t>
-      </w:r>
-      <w:r>
-        <w:t xml:space="preserve">like that might be </w:t>
-      </w:r>
-      <w:r>
-        <w:t xml:space="preserve">called </w:t>
-      </w:r>
-      <w:r>
-        <w:rPr>
-          <w:i/>
-        </w:rPr>
-        <w:t>generic</w:t>
-      </w:r>
-      <w:r>
-        <w:t xml:space="preserve"> declaration</w:t>
-      </w:r>
-      <w:r>
-        <w:t>. Both concepts</w:t>
-      </w:r>
-      <w:r>
-        <w:t xml:space="preserve"> </w:t>
-      </w:r>
-      <w:r>
-        <w:t xml:space="preserve">could </w:t>
-      </w:r>
-      <w:r>
-        <w:t>be seen as</w:t>
-      </w:r>
-      <w:r>
-        <w:t xml:space="preserve"> </w:t>
-      </w:r>
-      <w:r>
-        <w:rPr>
-          <w:i/>
-        </w:rPr>
-        <w:t>type control</w:t>
-      </w:r>
-      <w:r>
-        <w:t>.</w:t>
-      </w:r>
-    </w:p>
-    <w:p/>
-    <w:p>
-      <w:pPr>
-        <w:ind w:left="1136"/>
-      </w:pPr>
-      <w:r>
-        <w:t>This documentation folder</w:t>
-      </w:r>
-      <w:r>
-        <w:t xml:space="preserve"> might have </w:t>
-      </w:r>
-      <w:r>
-        <w:t xml:space="preserve">one document, </w:t>
-      </w:r>
-      <w:r>
-        <w:t xml:space="preserve">with </w:t>
-      </w:r>
-      <w:r>
-        <w:t xml:space="preserve">ideas </w:t>
-      </w:r>
-      <w:r>
-        <w:t xml:space="preserve">that are </w:t>
-      </w:r>
-      <w:r>
-        <w:t xml:space="preserve">possibly </w:t>
-      </w:r>
-      <w:r>
-        <w:t>not as well polished</w:t>
-      </w:r>
-      <w:r>
-        <w:t>, among which</w:t>
-      </w:r>
-      <w:r>
-        <w:rPr>
-          <w:color w:val="FF0000"/>
-        </w:rPr>
-        <w:t xml:space="preserve"> </w:t>
-      </w:r>
-      <w:r>
-        <w:t>type control as originally worked out in a</w:t>
-      </w:r>
-      <w:r>
-        <w:t xml:space="preserve"> previous version of the </w:t>
-      </w:r>
-      <w:r>
-        <w:t xml:space="preserve">design of </w:t>
-      </w:r>
-      <w:r>
-        <w:t>this</w:t>
-      </w:r>
-      <w:r>
-        <w:t xml:space="preserve"> diagram notation language.</w:t>
-      </w:r>
-    </w:p>
-    <w:p/>
-    <w:p>
-      <w:pPr>
-        <w:pStyle w:val="Heading3"/>
-      </w:pPr>
-      <w:r>
-        <w:t>Object Resolution</w:t>
-      </w:r>
-    </w:p>
-    <w:p/>
-    <w:p>
-      <w:pPr>
-        <w:ind w:left="1136"/>
-      </w:pPr>
-      <w:r>
-        <w:t xml:space="preserve">Object resolution </w:t>
-      </w:r>
-      <w:r>
-        <w:t xml:space="preserve">might </w:t>
-      </w:r>
-      <w:r>
-        <w:t xml:space="preserve">take place when a reference to one object </w:t>
-      </w:r>
-      <w:r>
-        <w:t>is</w:t>
-      </w:r>
-      <w:r>
-        <w:t xml:space="preserve"> more or less</w:t>
-      </w:r>
-      <w:r>
-        <w:t xml:space="preserve"> </w:t>
-      </w:r>
-      <w:r>
-        <w:t xml:space="preserve">obscured </w:t>
-      </w:r>
-      <w:r>
-        <w:t>by another object, shadowing or overriding the original object. (It also</w:t>
-      </w:r>
-      <w:r>
-        <w:t xml:space="preserve"> might </w:t>
-      </w:r>
-      <w:r>
-        <w:t>appl</w:t>
-      </w:r>
-      <w:r>
-        <w:t>y</w:t>
-      </w:r>
-      <w:r>
-        <w:t xml:space="preserve"> </w:t>
-      </w:r>
-      <w:r>
-        <w:t>to commands or methods.) A reference</w:t>
-      </w:r>
-      <w:r>
-        <w:t xml:space="preserve"> might be</w:t>
-      </w:r>
-      <w:r>
-        <w:rPr>
-          <w:color w:val="FF0000"/>
-        </w:rPr>
-        <w:t xml:space="preserve"> </w:t>
-      </w:r>
-      <w:r>
-        <w:t>set to</w:t>
-      </w:r>
-      <w:r>
-        <w:t xml:space="preserve"> an</w:t>
-      </w:r>
-      <w:r>
-        <w:t xml:space="preserve"> object, but instead the reference</w:t>
-      </w:r>
-      <w:r>
-        <w:t xml:space="preserve"> might be</w:t>
-      </w:r>
-      <w:r>
-        <w:t xml:space="preserve"> sort of </w:t>
-      </w:r>
-      <w:r>
-        <w:t>non-</w:t>
-      </w:r>
-      <w:r>
-        <w:t>consentiously</w:t>
-      </w:r>
-      <w:r>
-        <w:t xml:space="preserve"> pulled</w:t>
-      </w:r>
-      <w:r>
-        <w:t xml:space="preserve"> towards another object. There</w:t>
-      </w:r>
-      <w:r>
-        <w:t xml:space="preserve"> may be </w:t>
-      </w:r>
-      <w:r>
-        <w:t xml:space="preserve">multiple situations in which object resolution takes place, </w:t>
-      </w:r>
-      <w:r>
-        <w:t>like</w:t>
-      </w:r>
-      <w:r>
-        <w:t>: overriding, overloading, shadowing, ambiguity, implicit conversions and default members. At first it was thought, that these kinds of situations</w:t>
-      </w:r>
-      <w:r>
-        <w:t xml:space="preserve"> might be</w:t>
-      </w:r>
-      <w:r>
-        <w:t xml:space="preserve"> due to </w:t>
-      </w:r>
-      <w:r>
-        <w:t xml:space="preserve">ambiguity </w:t>
-      </w:r>
-      <w:r>
-        <w:t>and the textual nature of code, but in the</w:t>
-      </w:r>
-      <w:r>
-        <w:t xml:space="preserve"> Circle diagram notation</w:t>
-      </w:r>
-      <w:r>
-        <w:t xml:space="preserve"> when draw</w:t>
-      </w:r>
-      <w:r>
-        <w:t>ing</w:t>
-      </w:r>
-      <w:r>
-        <w:t xml:space="preserve"> out the situation in a diagram,</w:t>
-      </w:r>
-      <w:r>
-        <w:t xml:space="preserve"> it seems to fall into place</w:t>
-      </w:r>
-      <w:r>
-        <w:t>,</w:t>
-      </w:r>
-      <w:r>
-        <w:t xml:space="preserve"> that they might be </w:t>
-      </w:r>
-      <w:r>
-        <w:t>more like automatically detoured object references.</w:t>
-      </w:r>
-    </w:p>
-    <w:p/>
-    <w:p>
-      <w:pPr>
-        <w:ind w:left="1136"/>
-      </w:pPr>
-      <w:r>
-        <w:t>This documentation</w:t>
-      </w:r>
-      <w:r>
-        <w:t xml:space="preserve"> might be</w:t>
-      </w:r>
-      <w:r>
-        <w:t xml:space="preserve"> </w:t>
-      </w:r>
-      <w:r>
-        <w:t xml:space="preserve">less </w:t>
-      </w:r>
-      <w:r>
-        <w:t>smooth</w:t>
-      </w:r>
-      <w:r>
-        <w:t xml:space="preserve">. It </w:t>
-      </w:r>
-      <w:r>
-        <w:t xml:space="preserve">may </w:t>
-      </w:r>
-      <w:r>
-        <w:t>contain ideas</w:t>
-      </w:r>
-      <w:r>
-        <w:t xml:space="preserve"> </w:t>
-      </w:r>
-      <w:r>
-        <w:t xml:space="preserve">but </w:t>
-      </w:r>
-      <w:r>
-        <w:t>partly</w:t>
-      </w:r>
-      <w:r>
-        <w:t xml:space="preserve"> described, </w:t>
-      </w:r>
-      <w:r>
-        <w:t xml:space="preserve">not as </w:t>
-      </w:r>
-      <w:r>
-        <w:t>refine</w:t>
-      </w:r>
-      <w:r>
-        <w:t>d</w:t>
-      </w:r>
-      <w:r>
-        <w:t xml:space="preserve"> into polished </w:t>
-      </w:r>
-      <w:r>
-        <w:t xml:space="preserve">up </w:t>
-      </w:r>
-      <w:r>
-        <w:t>text.</w:t>
-      </w:r>
-    </w:p>
-    <w:p/>
-    <w:p>
-      <w:pPr>
-        <w:pStyle w:val="Heading3"/>
-      </w:pPr>
-      <w:r>
-        <w:t>Conditions</w:t>
-      </w:r>
-    </w:p>
-    <w:p/>
-    <w:p>
-      <w:pPr>
-        <w:ind w:left="1136"/>
-      </w:pPr>
-      <w:r>
-        <w:t xml:space="preserve">An object might </w:t>
-      </w:r>
-      <w:r>
-        <w:t>propos</w:t>
-      </w:r>
-      <w:r>
-        <w:t>e</w:t>
-      </w:r>
-      <w:r>
-        <w:rPr>
-          <w:color w:val="FF0000"/>
-        </w:rPr>
-        <w:t xml:space="preserve"> </w:t>
-      </w:r>
-      <w:r>
-        <w:t>what kind of values</w:t>
-      </w:r>
-      <w:r>
-        <w:t xml:space="preserve"> </w:t>
-      </w:r>
-      <w:r>
-        <w:t xml:space="preserve">may be </w:t>
-      </w:r>
-      <w:r>
-        <w:t xml:space="preserve">filled in into </w:t>
-      </w:r>
-      <w:r>
-        <w:t xml:space="preserve">it </w:t>
-      </w:r>
-      <w:r>
-        <w:t>and</w:t>
-      </w:r>
-      <w:r>
-        <w:t xml:space="preserve"> a command might be given </w:t>
-      </w:r>
-      <w:r>
-        <w:t xml:space="preserve">conditions </w:t>
-      </w:r>
-      <w:r>
-        <w:t>on whether the procedure might be started or not</w:t>
-      </w:r>
-      <w:r>
-        <w:t xml:space="preserve">. </w:t>
-      </w:r>
-      <w:r>
-        <w:t xml:space="preserve">This might </w:t>
-      </w:r>
-      <w:r>
-        <w:t xml:space="preserve">perhaps </w:t>
-      </w:r>
-      <w:r>
-        <w:t xml:space="preserve">be done </w:t>
-      </w:r>
-      <w:r>
-        <w:t xml:space="preserve">by adding code to a procedure or to a </w:t>
-      </w:r>
-      <w:r>
-        <w:rPr>
-          <w:rStyle w:val="CodeChar"/>
-        </w:rPr>
-        <w:t>S</w:t>
-      </w:r>
-      <w:r>
-        <w:rPr>
-          <w:rStyle w:val="CodeChar"/>
-        </w:rPr>
-        <w:t xml:space="preserve">et </w:t>
-      </w:r>
-      <w:r>
-        <w:t xml:space="preserve">procedure for the assignment of a value. </w:t>
-      </w:r>
-      <w:r>
-        <w:t>From t</w:t>
-      </w:r>
-      <w:r>
-        <w:t xml:space="preserve">hat code </w:t>
-      </w:r>
-      <w:r>
-        <w:t>may follow</w:t>
-      </w:r>
-      <w:r>
-        <w:t>,</w:t>
-      </w:r>
-      <w:r>
-        <w:t xml:space="preserve"> </w:t>
-      </w:r>
-      <w:r>
-        <w:t xml:space="preserve">that </w:t>
-      </w:r>
-      <w:r>
-        <w:t xml:space="preserve">depending on </w:t>
-      </w:r>
-      <w:r>
-        <w:t>certain conditions, the execution of the rest of the procedure</w:t>
-      </w:r>
-      <w:r>
-        <w:t xml:space="preserve"> is run or not. </w:t>
-      </w:r>
-      <w:r>
-        <w:t xml:space="preserve">That </w:t>
-      </w:r>
-      <w:r>
-        <w:t xml:space="preserve">just </w:t>
-      </w:r>
-      <w:r>
-        <w:t xml:space="preserve">may have described a </w:t>
-      </w:r>
-      <w:r>
-        <w:t xml:space="preserve">low-level way to </w:t>
-      </w:r>
-      <w:r>
-        <w:t xml:space="preserve">handle </w:t>
-      </w:r>
-      <w:r>
-        <w:t xml:space="preserve">conditions. </w:t>
-      </w:r>
-      <w:r>
-        <w:t>But</w:t>
-      </w:r>
-      <w:r>
-        <w:t xml:space="preserve"> conditions</w:t>
-      </w:r>
-      <w:r>
-        <w:t xml:space="preserve"> </w:t>
-      </w:r>
-      <w:r>
-        <w:t xml:space="preserve">could </w:t>
-      </w:r>
-      <w:r>
-        <w:t>be centric enough</w:t>
-      </w:r>
-      <w:r>
-        <w:t xml:space="preserve"> in programming, that they</w:t>
-      </w:r>
-      <w:r>
-        <w:t xml:space="preserve"> might become </w:t>
-      </w:r>
-      <w:r>
-        <w:t xml:space="preserve">a construct </w:t>
-      </w:r>
-      <w:r>
-        <w:t xml:space="preserve">in </w:t>
-      </w:r>
-      <w:r>
-        <w:t>the Circle diagram language</w:t>
-      </w:r>
-      <w:r>
-        <w:t xml:space="preserve">. </w:t>
-      </w:r>
-      <w:r>
-        <w:t xml:space="preserve">A </w:t>
-      </w:r>
-      <w:r>
-        <w:t>(</w:t>
-      </w:r>
-      <w:r>
-        <w:t>value</w:t>
-      </w:r>
-      <w:r>
-        <w:t>)</w:t>
-      </w:r>
-      <w:r>
-        <w:t xml:space="preserve"> object </w:t>
-      </w:r>
-      <w:r>
-        <w:t xml:space="preserve">or </w:t>
-      </w:r>
-      <w:r>
-        <w:t>command</w:t>
-      </w:r>
-      <w:r>
-        <w:t xml:space="preserve"> might propose</w:t>
-      </w:r>
-      <w:r>
-        <w:rPr>
-          <w:color w:val="FF0000"/>
-        </w:rPr>
-        <w:t xml:space="preserve"> </w:t>
-      </w:r>
-      <w:r>
-        <w:t xml:space="preserve">a set of conditions, </w:t>
-      </w:r>
-      <w:r>
-        <w:t xml:space="preserve">to evaluate whether the </w:t>
-      </w:r>
-      <w:r>
-        <w:t>value</w:t>
-      </w:r>
-      <w:r>
-        <w:t xml:space="preserve"> </w:t>
-      </w:r>
-      <w:r>
-        <w:t xml:space="preserve">may </w:t>
-      </w:r>
-      <w:r>
-        <w:t xml:space="preserve">be </w:t>
-      </w:r>
-      <w:r>
-        <w:t>assigned or the command</w:t>
-      </w:r>
-      <w:r>
-        <w:t xml:space="preserve"> </w:t>
-      </w:r>
-      <w:r>
-        <w:t xml:space="preserve">may </w:t>
-      </w:r>
-      <w:r>
-        <w:t xml:space="preserve">be </w:t>
-      </w:r>
-      <w:r>
-        <w:t>execute</w:t>
-      </w:r>
-      <w:r>
-        <w:t>d</w:t>
-      </w:r>
-      <w:r>
-        <w:t>. The documentation</w:t>
+        <w:t xml:space="preserve">assigned or </w:t>
+      </w:r>
+      <w:r>
+        <w:t xml:space="preserve">if </w:t>
+      </w:r>
+      <w:r>
+        <w:t>the command</w:t>
+      </w:r>
+      <w:r>
+        <w:t xml:space="preserve"> </w:t>
+      </w:r>
+      <w:r>
+        <w:t xml:space="preserve">is allowed to </w:t>
+      </w:r>
+      <w:r>
+        <w:t>execute. The documentation</w:t>
       </w:r>
       <w:r>
         <w:t xml:space="preserve"> may be </w:t>
@@ -4407,10 +4452,19 @@
         <w:t>By default, objects inside a collection</w:t>
       </w:r>
       <w:r>
-        <w:t xml:space="preserve"> might be arbitrarily </w:t>
-      </w:r>
-      <w:r>
-        <w:t>ordered</w:t>
+        <w:t xml:space="preserve"> might be </w:t>
+      </w:r>
+      <w:r>
+        <w:t xml:space="preserve">put in an </w:t>
+      </w:r>
+      <w:r>
+        <w:t>arbitrar</w:t>
+      </w:r>
+      <w:r>
+        <w:t xml:space="preserve">y </w:t>
+      </w:r>
+      <w:r>
+        <w:t>order</w:t>
       </w:r>
       <w:r>
         <w:t xml:space="preserve">. The </w:t>
@@ -4431,7 +4485,13 @@
         <w:t xml:space="preserve">may </w:t>
       </w:r>
       <w:r>
-        <w:t xml:space="preserve">allow sorting a list, and also </w:t>
+        <w:t>allow sorting a list</w:t>
+      </w:r>
+      <w:r>
+        <w:t>, or putting things in a manually chosen order</w:t>
+      </w:r>
+      <w:r>
+        <w:t xml:space="preserve">, and also </w:t>
       </w:r>
       <w:r>
         <w:t xml:space="preserve">perhaps </w:t>
@@ -4477,13 +4537,7 @@
         <w:ind w:left="1136"/>
       </w:pPr>
       <w:r>
-        <w:t>The intention could be to move pointer-to-pointer relat</w:t>
-      </w:r>
-      <w:r>
-        <w:t>ed</w:t>
-      </w:r>
-      <w:r>
-        <w:t xml:space="preserve"> issues from being </w:t>
+        <w:t xml:space="preserve">The intention could be to move pointer-to-pointer related issues from being </w:t>
       </w:r>
       <w:r>
         <w:t xml:space="preserve">in more than one place </w:t>
@@ -4495,13 +4549,19 @@
         <w:t xml:space="preserve">this </w:t>
       </w:r>
       <w:r>
-        <w:t xml:space="preserve">chapter to </w:t>
-      </w:r>
-      <w:r>
-        <w:t>describe</w:t>
-      </w:r>
-      <w:r>
-        <w:t xml:space="preserve"> it. This may not have been realized yet.</w:t>
+        <w:t xml:space="preserve">chapter. This may </w:t>
+      </w:r>
+      <w:r>
+        <w:t xml:space="preserve">or may </w:t>
+      </w:r>
+      <w:r>
+        <w:t xml:space="preserve">not have been </w:t>
+      </w:r>
+      <w:r>
+        <w:t xml:space="preserve">done </w:t>
+      </w:r>
+      <w:r>
+        <w:t>yet.</w:t>
       </w:r>
     </w:p>
     <w:p/>
@@ -4563,7 +4623,13 @@
         <w:t xml:space="preserve">the </w:t>
       </w:r>
       <w:r>
-        <w:t>metrics and positioning of the shapes and lines</w:t>
+        <w:t>metrics and position</w:t>
+      </w:r>
+      <w:r>
+        <w:t>s</w:t>
+      </w:r>
+      <w:r>
+        <w:t xml:space="preserve"> of the shapes and lines</w:t>
       </w:r>
       <w:r>
         <w:t xml:space="preserve"> </w:t>
@@ -4590,7 +4656,10 @@
         <w:t xml:space="preserve">this documentation about aspects of positioning, that </w:t>
       </w:r>
       <w:r>
-        <w:t xml:space="preserve">maybe </w:t>
+        <w:t>might</w:t>
+      </w:r>
+      <w:r>
+        <w:t xml:space="preserve"> </w:t>
       </w:r>
       <w:r>
         <w:t xml:space="preserve">make diagrams </w:t>
@@ -4605,13 +4674,22 @@
         <w:t xml:space="preserve"> Also </w:t>
       </w:r>
       <w:r>
-        <w:t xml:space="preserve">described </w:t>
-      </w:r>
-      <w:r>
-        <w:t xml:space="preserve">might be </w:t>
-      </w:r>
-      <w:r>
-        <w:t>ideas about how coloring might be</w:t>
+        <w:t xml:space="preserve">described might be </w:t>
+      </w:r>
+      <w:r>
+        <w:t>ideas about how color</w:t>
+      </w:r>
+      <w:r>
+        <w:t>s</w:t>
+      </w:r>
+      <w:r>
+        <w:t xml:space="preserve"> </w:t>
+      </w:r>
+      <w:r>
+        <w:t xml:space="preserve">may </w:t>
+      </w:r>
+      <w:r>
+        <w:t>be</w:t>
       </w:r>
       <w:r>
         <w:t xml:space="preserve"> </w:t>
@@ -4692,13 +4770,16 @@
         <w:t>ize</w:t>
       </w:r>
       <w:r>
-        <w:t xml:space="preserve"> of other languages, mainly C and C++, in the form of bulleted lists. They </w:t>
+        <w:t xml:space="preserve"> other languages, mainly C and C++, in the form of bulleted lists. They </w:t>
       </w:r>
       <w:r>
         <w:t xml:space="preserve">were </w:t>
       </w:r>
       <w:r>
         <w:t xml:space="preserve">made around the year 2004 during an analysis of the grammar of C and C++ to compare </w:t>
+      </w:r>
+      <w:r>
+        <w:t xml:space="preserve">it </w:t>
       </w:r>
       <w:bookmarkStart w:id="0" w:name="_GoBack"/>
       <w:bookmarkEnd w:id="0"/>

</xml_diff>

<commit_message>
Circle Language Spec: Move ideas from Overview to the corresponding Overview in Circle Broader View.
</commit_message>
<xml_diff>
--- a/1.1. Circle Language Spec/01. Overview/Circle Language Spec Overview.docx
+++ b/1.1. Circle Language Spec/01. Overview/Circle Language Spec Overview.docx
@@ -2649,8 +2649,13 @@
         <w:t>There are also</w:t>
       </w:r>
       <w:r>
-        <w:t xml:space="preserve"> attemps</w:t>
-      </w:r>
+        <w:t xml:space="preserve"> </w:t>
+      </w:r>
+      <w:proofErr w:type="spellStart"/>
+      <w:r>
+        <w:t>attemps</w:t>
+      </w:r>
+      <w:proofErr w:type="spellEnd"/>
       <w:r>
         <w:t xml:space="preserve"> </w:t>
       </w:r>
@@ -4781,8 +4786,6 @@
       <w:r>
         <w:t xml:space="preserve">it </w:t>
       </w:r>
-      <w:bookmarkStart w:id="0" w:name="_GoBack"/>
-      <w:bookmarkEnd w:id="0"/>
       <w:r>
         <w:t>to</w:t>
       </w:r>
@@ -4854,6 +4857,7 @@
           <w:szCs w:val="28"/>
         </w:rPr>
       </w:pPr>
+      <w:bookmarkStart w:id="0" w:name="_Hlk41853334"/>
       <w:r>
         <w:rPr>
           <w:rFonts w:ascii="Arial" w:hAnsi="Arial" w:cs="Arial"/>
@@ -4863,6 +4867,30 @@
           <w:sz w:val="36"/>
           <w:szCs w:val="28"/>
         </w:rPr>
+        <w:t>Loos</w:t>
+      </w:r>
+      <w:bookmarkStart w:id="1" w:name="_GoBack"/>
+      <w:bookmarkEnd w:id="1"/>
+      <w:r>
+        <w:rPr>
+          <w:rFonts w:ascii="Arial" w:hAnsi="Arial" w:cs="Arial"/>
+          <w:b/>
+          <w:bCs/>
+          <w:iCs/>
+          <w:sz w:val="36"/>
+          <w:szCs w:val="28"/>
+        </w:rPr>
+        <w:t xml:space="preserve">e </w:t>
+      </w:r>
+      <w:r>
+        <w:rPr>
+          <w:rFonts w:ascii="Arial" w:hAnsi="Arial" w:cs="Arial"/>
+          <w:b/>
+          <w:bCs/>
+          <w:iCs/>
+          <w:sz w:val="36"/>
+          <w:szCs w:val="28"/>
+        </w:rPr>
         <w:t>Ideas</w:t>
       </w:r>
     </w:p>
@@ -4872,18 +4900,26 @@
           <w:i/>
         </w:rPr>
       </w:pPr>
-      <w:r>
-        <w:rPr>
-          <w:i/>
-        </w:rPr>
-        <w:t xml:space="preserve">The texts below are loose ideas, yet to be turned into </w:t>
+      <w:bookmarkStart w:id="2" w:name="_Hlk41853341"/>
+      <w:bookmarkEnd w:id="0"/>
+      <w:r>
+        <w:rPr>
+          <w:i/>
+        </w:rPr>
+        <w:t>The texts below are loose ideas, yet to be turned into</w:t>
+      </w:r>
+      <w:r>
+        <w:rPr>
+          <w:i/>
+        </w:rPr>
+        <w:t xml:space="preserve"> more polished</w:t>
       </w:r>
       <w:r>
         <w:rPr>
           <w:i/>
           <w:color w:val="FF0000"/>
         </w:rPr>
-        <w:t xml:space="preserve">good </w:t>
+        <w:t xml:space="preserve"> </w:t>
       </w:r>
       <w:r>
         <w:rPr>
@@ -4892,7 +4928,7 @@
         <w:t>documentation.</w:t>
       </w:r>
     </w:p>
-    <w:p/>
+    <w:bookmarkEnd w:id="2"/>
     <w:p/>
     <w:p>
       <w:pPr>
@@ -4903,40 +4939,743 @@
           <w:rFonts w:cs="Arial"/>
           <w:bCs/>
           <w:i/>
-        </w:rPr>
-      </w:pPr>
+          <w:lang w:val="nl-NL"/>
+        </w:rPr>
+      </w:pPr>
+      <w:proofErr w:type="spellStart"/>
       <w:r>
         <w:rPr>
           <w:rFonts w:cs="Arial"/>
           <w:bCs/>
           <w:i/>
-        </w:rPr>
-        <w:t>Other Programming Languages</w:t>
-      </w:r>
-    </w:p>
-    <w:p>
-      <w:r>
-        <w:t>Looking at the 'Subtext' programming language</w:t>
-      </w:r>
-    </w:p>
-    <w:p>
-      <w:r>
-        <w:t>- 'Subtext' implies that this is always possible, but ofcourse underlying procedures could be</w:t>
-      </w:r>
-    </w:p>
-    <w:p>
-      <w:r>
-        <w:t>- 'Subtext' code when it grows is really bound to become unoverviewable.</w:t>
-      </w:r>
-    </w:p>
-    <w:p>
-      <w:r>
-        <w:t>- His assumption that humans are not good at abstract thinking is just bullshit. Humans do nothing else.</w:t>
-      </w:r>
-    </w:p>
-    <w:p>
-      <w:r>
-        <w:t xml:space="preserve">- If he </w:t>
+          <w:lang w:val="nl-NL"/>
+        </w:rPr>
+        <w:t>Other</w:t>
+      </w:r>
+      <w:proofErr w:type="spellEnd"/>
+    </w:p>
+    <w:p>
+      <w:pPr>
+        <w:ind w:left="851"/>
+        <w:rPr>
+          <w:lang w:val="nl-NL"/>
+        </w:rPr>
+      </w:pPr>
+    </w:p>
+    <w:p>
+      <w:pPr>
+        <w:ind w:left="1135"/>
+        <w:rPr>
+          <w:lang w:val="nl-NL"/>
+        </w:rPr>
+      </w:pPr>
+      <w:r>
+        <w:rPr>
+          <w:lang w:val="nl-NL"/>
+        </w:rPr>
+        <w:t>Computer Language,</w:t>
+      </w:r>
+    </w:p>
+    <w:p>
+      <w:pPr>
+        <w:ind w:left="1135"/>
+        <w:rPr>
+          <w:lang w:val="nl-NL"/>
+        </w:rPr>
+      </w:pPr>
+    </w:p>
+    <w:p>
+      <w:pPr>
+        <w:ind w:left="1135"/>
+        <w:rPr>
+          <w:lang w:val="nl-NL"/>
+        </w:rPr>
+      </w:pPr>
+      <w:r>
+        <w:rPr>
+          <w:lang w:val="nl-NL"/>
+        </w:rPr>
+        <w:t>Referenties naar een copy functie wil je</w:t>
+      </w:r>
+    </w:p>
+    <w:p>
+      <w:pPr>
+        <w:ind w:left="1135"/>
+        <w:rPr>
+          <w:lang w:val="nl-NL"/>
+        </w:rPr>
+      </w:pPr>
+      <w:r>
+        <w:rPr>
+          <w:lang w:val="nl-NL"/>
+        </w:rPr>
+        <w:t xml:space="preserve">ook niet in de in de copy </w:t>
+      </w:r>
+      <w:proofErr w:type="spellStart"/>
+      <w:r>
+        <w:rPr>
+          <w:lang w:val="nl-NL"/>
+        </w:rPr>
+        <w:t>command</w:t>
+      </w:r>
+      <w:proofErr w:type="spellEnd"/>
+      <w:r>
+        <w:rPr>
+          <w:lang w:val="nl-NL"/>
+        </w:rPr>
+        <w:t xml:space="preserve"> definitie zelf bijhouden.</w:t>
+      </w:r>
+    </w:p>
+    <w:p>
+      <w:pPr>
+        <w:ind w:left="1135"/>
+        <w:rPr>
+          <w:lang w:val="nl-NL"/>
+        </w:rPr>
+      </w:pPr>
+      <w:r>
+        <w:rPr>
+          <w:lang w:val="nl-NL"/>
+        </w:rPr>
+        <w:t xml:space="preserve">Maar je zou wel de mogelijkheid willen hebben om te </w:t>
+      </w:r>
+      <w:proofErr w:type="spellStart"/>
+      <w:r>
+        <w:rPr>
+          <w:lang w:val="nl-NL"/>
+        </w:rPr>
+        <w:t>querien</w:t>
+      </w:r>
+      <w:proofErr w:type="spellEnd"/>
+    </w:p>
+    <w:p>
+      <w:pPr>
+        <w:ind w:left="1135"/>
+        <w:rPr>
+          <w:lang w:val="nl-NL"/>
+        </w:rPr>
+      </w:pPr>
+      <w:r>
+        <w:rPr>
+          <w:lang w:val="nl-NL"/>
+        </w:rPr>
+        <w:t xml:space="preserve">welke </w:t>
+      </w:r>
+      <w:proofErr w:type="spellStart"/>
+      <w:r>
+        <w:rPr>
+          <w:lang w:val="nl-NL"/>
+        </w:rPr>
+        <w:t>kopieeracties</w:t>
+      </w:r>
+      <w:proofErr w:type="spellEnd"/>
+      <w:r>
+        <w:rPr>
+          <w:lang w:val="nl-NL"/>
+        </w:rPr>
+        <w:t xml:space="preserve"> er binnen een bepaald systeem zijn.</w:t>
+      </w:r>
+    </w:p>
+    <w:p>
+      <w:pPr>
+        <w:ind w:left="1135"/>
+        <w:rPr>
+          <w:lang w:val="nl-NL"/>
+        </w:rPr>
+      </w:pPr>
+      <w:r>
+        <w:rPr>
+          <w:lang w:val="nl-NL"/>
+        </w:rPr>
+        <w:t xml:space="preserve">Je kunt altijd een ruwe </w:t>
+      </w:r>
+      <w:proofErr w:type="spellStart"/>
+      <w:r>
+        <w:rPr>
+          <w:lang w:val="nl-NL"/>
+        </w:rPr>
+        <w:t>sequentiele</w:t>
+      </w:r>
+      <w:proofErr w:type="spellEnd"/>
+      <w:r>
+        <w:rPr>
+          <w:lang w:val="nl-NL"/>
+        </w:rPr>
+        <w:t xml:space="preserve"> zoek-query uitvoeren op</w:t>
+      </w:r>
+    </w:p>
+    <w:p>
+      <w:pPr>
+        <w:ind w:left="1135"/>
+        <w:rPr>
+          <w:lang w:val="nl-NL"/>
+        </w:rPr>
+      </w:pPr>
+      <w:r>
+        <w:rPr>
+          <w:lang w:val="nl-NL"/>
+        </w:rPr>
+        <w:t>een subsysteem.</w:t>
+      </w:r>
+    </w:p>
+    <w:p>
+      <w:pPr>
+        <w:ind w:left="1135"/>
+        <w:rPr>
+          <w:lang w:val="nl-NL"/>
+        </w:rPr>
+      </w:pPr>
+      <w:r>
+        <w:rPr>
+          <w:lang w:val="nl-NL"/>
+        </w:rPr>
+        <w:t xml:space="preserve">Maar je wilt het misschien ook centraal bijhouden. Dan </w:t>
+      </w:r>
+    </w:p>
+    <w:p>
+      <w:pPr>
+        <w:ind w:left="1135"/>
+        <w:rPr>
+          <w:lang w:val="nl-NL"/>
+        </w:rPr>
+      </w:pPr>
+      <w:r>
+        <w:rPr>
+          <w:lang w:val="nl-NL"/>
+        </w:rPr>
+        <w:t>zou je een filter index moeten kunnen maken,</w:t>
+      </w:r>
+    </w:p>
+    <w:p>
+      <w:pPr>
+        <w:ind w:left="1135"/>
+        <w:rPr>
+          <w:lang w:val="nl-NL"/>
+        </w:rPr>
+      </w:pPr>
+      <w:r>
+        <w:rPr>
+          <w:lang w:val="nl-NL"/>
+        </w:rPr>
+        <w:t>maar een filter index gezet op een elders gedefinieerde</w:t>
+      </w:r>
+    </w:p>
+    <w:p>
+      <w:pPr>
+        <w:ind w:left="1135"/>
+        <w:rPr>
+          <w:lang w:val="nl-NL"/>
+        </w:rPr>
+      </w:pPr>
+      <w:proofErr w:type="spellStart"/>
+      <w:r>
+        <w:rPr>
+          <w:lang w:val="nl-NL"/>
+        </w:rPr>
+        <w:t>method</w:t>
+      </w:r>
+      <w:proofErr w:type="spellEnd"/>
+      <w:r>
+        <w:rPr>
+          <w:lang w:val="nl-NL"/>
+        </w:rPr>
+        <w:t xml:space="preserve"> of class.</w:t>
+      </w:r>
+    </w:p>
+    <w:p>
+      <w:pPr>
+        <w:ind w:left="1135"/>
+        <w:rPr>
+          <w:lang w:val="nl-NL"/>
+        </w:rPr>
+      </w:pPr>
+      <w:r>
+        <w:rPr>
+          <w:lang w:val="nl-NL"/>
+        </w:rPr>
+        <w:t xml:space="preserve"> </w:t>
+      </w:r>
+    </w:p>
+    <w:p>
+      <w:pPr>
+        <w:ind w:left="1135"/>
+        <w:rPr>
+          <w:lang w:val="nl-NL"/>
+        </w:rPr>
+      </w:pPr>
+      <w:r>
+        <w:rPr>
+          <w:lang w:val="nl-NL"/>
+        </w:rPr>
+        <w:t>Ik heb er toch best moeite mee, dat je</w:t>
+      </w:r>
+    </w:p>
+    <w:p>
+      <w:pPr>
+        <w:ind w:left="1135"/>
+        <w:rPr>
+          <w:lang w:val="nl-NL"/>
+        </w:rPr>
+      </w:pPr>
+      <w:r>
+        <w:rPr>
+          <w:lang w:val="nl-NL"/>
+        </w:rPr>
+        <w:t>in een stuk diagram niet ziet wat er allemaal naar</w:t>
+      </w:r>
+    </w:p>
+    <w:p>
+      <w:pPr>
+        <w:ind w:left="1135"/>
+        <w:rPr>
+          <w:lang w:val="nl-NL"/>
+        </w:rPr>
+      </w:pPr>
+      <w:r>
+        <w:rPr>
+          <w:lang w:val="nl-NL"/>
+        </w:rPr>
+        <w:t>een bepaald object verwijst, maar alleen waarnaar</w:t>
+      </w:r>
+    </w:p>
+    <w:p>
+      <w:pPr>
+        <w:ind w:left="1135"/>
+        <w:rPr>
+          <w:lang w:val="nl-NL"/>
+        </w:rPr>
+      </w:pPr>
+      <w:r>
+        <w:rPr>
+          <w:lang w:val="nl-NL"/>
+        </w:rPr>
+        <w:t>de objecten in de diagram verwijzen.</w:t>
+      </w:r>
+    </w:p>
+    <w:p>
+      <w:pPr>
+        <w:ind w:left="1135"/>
+        <w:rPr>
+          <w:lang w:val="nl-NL"/>
+        </w:rPr>
+      </w:pPr>
+      <w:r>
+        <w:rPr>
+          <w:lang w:val="nl-NL"/>
+        </w:rPr>
+        <w:t>O, wacht, dat gebeurt voor objecten wel, omdat</w:t>
+      </w:r>
+    </w:p>
+    <w:p>
+      <w:pPr>
+        <w:ind w:left="1135"/>
+        <w:rPr>
+          <w:lang w:val="nl-NL"/>
+        </w:rPr>
+      </w:pPr>
+      <w:r>
+        <w:rPr>
+          <w:lang w:val="nl-NL"/>
+        </w:rPr>
+        <w:t>de gerelateerde objecten als sub objecten worden getoond.</w:t>
+      </w:r>
+    </w:p>
+    <w:p>
+      <w:pPr>
+        <w:ind w:left="1135"/>
+        <w:rPr>
+          <w:lang w:val="nl-NL"/>
+        </w:rPr>
+      </w:pPr>
+      <w:r>
+        <w:rPr>
+          <w:lang w:val="nl-NL"/>
+        </w:rPr>
+        <w:t>Heen en weer relaties tussen objecten in principe gelijkwaardig.</w:t>
+      </w:r>
+    </w:p>
+    <w:p>
+      <w:pPr>
+        <w:ind w:left="1135"/>
+        <w:rPr>
+          <w:lang w:val="nl-NL"/>
+        </w:rPr>
+      </w:pPr>
+      <w:r>
+        <w:rPr>
+          <w:lang w:val="nl-NL"/>
+        </w:rPr>
+        <w:t xml:space="preserve">Maar bij </w:t>
+      </w:r>
+      <w:proofErr w:type="spellStart"/>
+      <w:r>
+        <w:rPr>
+          <w:lang w:val="nl-NL"/>
+        </w:rPr>
+        <w:t>methods</w:t>
+      </w:r>
+      <w:proofErr w:type="spellEnd"/>
+      <w:r>
+        <w:rPr>
+          <w:lang w:val="nl-NL"/>
+        </w:rPr>
+        <w:t xml:space="preserve"> is het anders. Die hebben altijd een richting,</w:t>
+      </w:r>
+    </w:p>
+    <w:p>
+      <w:pPr>
+        <w:ind w:left="1135"/>
+        <w:rPr>
+          <w:lang w:val="nl-NL"/>
+        </w:rPr>
+      </w:pPr>
+      <w:r>
+        <w:rPr>
+          <w:lang w:val="nl-NL"/>
+        </w:rPr>
+        <w:t xml:space="preserve">en de relatie terug is echt de </w:t>
+      </w:r>
+      <w:proofErr w:type="spellStart"/>
+      <w:r>
+        <w:rPr>
+          <w:lang w:val="nl-NL"/>
+        </w:rPr>
+        <w:t>backwards</w:t>
+      </w:r>
+      <w:proofErr w:type="spellEnd"/>
+      <w:r>
+        <w:rPr>
+          <w:lang w:val="nl-NL"/>
+        </w:rPr>
+        <w:t xml:space="preserve"> verwijzing.</w:t>
+      </w:r>
+    </w:p>
+    <w:p>
+      <w:pPr>
+        <w:ind w:left="1135"/>
+        <w:rPr>
+          <w:lang w:val="nl-NL"/>
+        </w:rPr>
+      </w:pPr>
+    </w:p>
+    <w:p>
+      <w:pPr>
+        <w:ind w:left="1135"/>
+        <w:rPr>
+          <w:lang w:val="nl-NL"/>
+        </w:rPr>
+      </w:pPr>
+      <w:r>
+        <w:rPr>
+          <w:lang w:val="nl-NL"/>
+        </w:rPr>
+        <w:t>Het is zeg maar een kwestie van 'belachelijk om allemaal bij te houden'.</w:t>
+      </w:r>
+    </w:p>
+    <w:p>
+      <w:pPr>
+        <w:ind w:left="1135"/>
+        <w:rPr>
+          <w:lang w:val="nl-NL"/>
+        </w:rPr>
+      </w:pPr>
+      <w:r>
+        <w:rPr>
+          <w:lang w:val="nl-NL"/>
+        </w:rPr>
+        <w:t xml:space="preserve"> </w:t>
+      </w:r>
+    </w:p>
+    <w:p>
+      <w:pPr>
+        <w:ind w:left="1135"/>
+        <w:rPr>
+          <w:lang w:val="nl-NL"/>
+        </w:rPr>
+      </w:pPr>
+      <w:r>
+        <w:rPr>
+          <w:lang w:val="nl-NL"/>
+        </w:rPr>
+        <w:t xml:space="preserve">Alleen soms wil je voor een definitie, die zijn </w:t>
+      </w:r>
+      <w:proofErr w:type="spellStart"/>
+      <w:r>
+        <w:rPr>
+          <w:lang w:val="nl-NL"/>
+        </w:rPr>
+        <w:t>referrers</w:t>
+      </w:r>
+      <w:proofErr w:type="spellEnd"/>
+      <w:r>
+        <w:rPr>
+          <w:lang w:val="nl-NL"/>
+        </w:rPr>
+        <w:t xml:space="preserve"> niet bijhoudt,</w:t>
+      </w:r>
+    </w:p>
+    <w:p>
+      <w:pPr>
+        <w:ind w:left="1135"/>
+        <w:rPr>
+          <w:lang w:val="nl-NL"/>
+        </w:rPr>
+      </w:pPr>
+      <w:r>
+        <w:rPr>
+          <w:lang w:val="nl-NL"/>
+        </w:rPr>
+        <w:t xml:space="preserve">toch </w:t>
+      </w:r>
+      <w:proofErr w:type="spellStart"/>
+      <w:r>
+        <w:rPr>
+          <w:lang w:val="nl-NL"/>
+        </w:rPr>
+        <w:t>referrers</w:t>
+      </w:r>
+      <w:proofErr w:type="spellEnd"/>
+      <w:r>
+        <w:rPr>
+          <w:lang w:val="nl-NL"/>
+        </w:rPr>
+        <w:t xml:space="preserve"> bijhouden.</w:t>
+      </w:r>
+    </w:p>
+    <w:p>
+      <w:pPr>
+        <w:ind w:left="1135"/>
+        <w:rPr>
+          <w:lang w:val="nl-NL"/>
+        </w:rPr>
+      </w:pPr>
+      <w:r>
+        <w:rPr>
+          <w:lang w:val="nl-NL"/>
+        </w:rPr>
+        <w:t xml:space="preserve"> </w:t>
+      </w:r>
+    </w:p>
+    <w:p>
+      <w:pPr>
+        <w:ind w:left="1135"/>
+        <w:rPr>
+          <w:lang w:val="nl-NL"/>
+        </w:rPr>
+      </w:pPr>
+      <w:r>
+        <w:rPr>
+          <w:lang w:val="nl-NL"/>
+        </w:rPr>
+        <w:t xml:space="preserve">Eigenlijk moet dan een systeem de </w:t>
+      </w:r>
+      <w:proofErr w:type="spellStart"/>
+      <w:r>
+        <w:rPr>
+          <w:lang w:val="nl-NL"/>
+        </w:rPr>
+        <w:t>referrers</w:t>
+      </w:r>
+      <w:proofErr w:type="spellEnd"/>
+      <w:r>
+        <w:rPr>
+          <w:lang w:val="nl-NL"/>
+        </w:rPr>
+        <w:t xml:space="preserve"> naar een definitie van een</w:t>
+      </w:r>
+    </w:p>
+    <w:p>
+      <w:pPr>
+        <w:ind w:left="1135"/>
+        <w:rPr>
+          <w:lang w:val="nl-NL"/>
+        </w:rPr>
+      </w:pPr>
+      <w:r>
+        <w:rPr>
+          <w:lang w:val="nl-NL"/>
+        </w:rPr>
+        <w:t>ander systeem bij kunnen houden.</w:t>
+      </w:r>
+    </w:p>
+    <w:p>
+      <w:pPr>
+        <w:ind w:left="1135"/>
+        <w:rPr>
+          <w:lang w:val="nl-NL"/>
+        </w:rPr>
+      </w:pPr>
+      <w:r>
+        <w:rPr>
+          <w:lang w:val="nl-NL"/>
+        </w:rPr>
+        <w:t xml:space="preserve"> </w:t>
+      </w:r>
+    </w:p>
+    <w:p>
+      <w:pPr>
+        <w:ind w:left="1135"/>
+        <w:rPr>
+          <w:lang w:val="nl-NL"/>
+        </w:rPr>
+      </w:pPr>
+      <w:r>
+        <w:rPr>
+          <w:lang w:val="nl-NL"/>
+        </w:rPr>
+        <w:t xml:space="preserve">Je maakt bij </w:t>
+      </w:r>
+      <w:proofErr w:type="spellStart"/>
+      <w:r>
+        <w:rPr>
+          <w:lang w:val="nl-NL"/>
+        </w:rPr>
+        <w:t>methods</w:t>
+      </w:r>
+      <w:proofErr w:type="spellEnd"/>
+      <w:r>
+        <w:rPr>
+          <w:lang w:val="nl-NL"/>
+        </w:rPr>
+        <w:t xml:space="preserve"> eigenlijk ook relaties tussen </w:t>
+      </w:r>
+      <w:proofErr w:type="spellStart"/>
+      <w:r>
+        <w:rPr>
+          <w:lang w:val="nl-NL"/>
+        </w:rPr>
+        <w:t>method</w:t>
+      </w:r>
+      <w:proofErr w:type="spellEnd"/>
+      <w:r>
+        <w:rPr>
+          <w:lang w:val="nl-NL"/>
+        </w:rPr>
+        <w:t xml:space="preserve"> </w:t>
+      </w:r>
+      <w:proofErr w:type="spellStart"/>
+      <w:r>
+        <w:rPr>
+          <w:lang w:val="nl-NL"/>
+        </w:rPr>
+        <w:t>definitions</w:t>
+      </w:r>
+      <w:proofErr w:type="spellEnd"/>
+      <w:r>
+        <w:rPr>
+          <w:lang w:val="nl-NL"/>
+        </w:rPr>
+        <w:t xml:space="preserve"> aan.</w:t>
+      </w:r>
+    </w:p>
+    <w:p>
+      <w:pPr>
+        <w:ind w:left="1135"/>
+        <w:rPr>
+          <w:lang w:val="nl-NL"/>
+        </w:rPr>
+      </w:pPr>
+      <w:r>
+        <w:rPr>
+          <w:lang w:val="nl-NL"/>
+        </w:rPr>
+        <w:t xml:space="preserve">Die zouden dan ook </w:t>
+      </w:r>
+      <w:proofErr w:type="spellStart"/>
+      <w:r>
+        <w:rPr>
+          <w:lang w:val="nl-NL"/>
+        </w:rPr>
+        <w:t>referrers</w:t>
+      </w:r>
+      <w:proofErr w:type="spellEnd"/>
+      <w:r>
+        <w:rPr>
+          <w:lang w:val="nl-NL"/>
+        </w:rPr>
+        <w:t xml:space="preserve"> bij kunnen houden, en een gesynchroniseerde</w:t>
+      </w:r>
+    </w:p>
+    <w:p>
+      <w:pPr>
+        <w:ind w:left="1135"/>
+        <w:rPr>
+          <w:lang w:val="nl-NL"/>
+        </w:rPr>
+      </w:pPr>
+      <w:r>
+        <w:rPr>
+          <w:lang w:val="nl-NL"/>
+        </w:rPr>
+        <w:t>relatie aan kunnen gaan.</w:t>
+      </w:r>
+    </w:p>
+    <w:p>
+      <w:pPr>
+        <w:ind w:left="1135"/>
+        <w:rPr>
+          <w:lang w:val="nl-NL"/>
+        </w:rPr>
+      </w:pPr>
+    </w:p>
+    <w:p>
+      <w:pPr>
+        <w:ind w:left="1135"/>
+        <w:rPr>
+          <w:lang w:val="nl-NL"/>
+        </w:rPr>
+      </w:pPr>
+      <w:r>
+        <w:rPr>
+          <w:lang w:val="nl-NL"/>
+        </w:rPr>
+        <w:t>JJ</w:t>
+      </w:r>
+    </w:p>
+    <w:p>
+      <w:pPr>
+        <w:ind w:left="1135"/>
+        <w:rPr>
+          <w:lang w:val="nl-NL"/>
+        </w:rPr>
+      </w:pPr>
+    </w:p>
+    <w:p>
+      <w:pPr>
+        <w:ind w:left="1135"/>
+        <w:rPr>
+          <w:lang w:val="nl-NL"/>
+        </w:rPr>
+      </w:pPr>
+    </w:p>
+    <w:p>
+      <w:pPr>
+        <w:ind w:left="1135"/>
+        <w:rPr>
+          <w:lang w:val="nl-NL"/>
+        </w:rPr>
+      </w:pPr>
+      <w:r>
+        <w:rPr>
+          <w:lang w:val="nl-NL"/>
+        </w:rPr>
+        <w:t>Software System, General</w:t>
+      </w:r>
+    </w:p>
+    <w:p>
+      <w:pPr>
+        <w:ind w:left="1135"/>
+        <w:rPr>
+          <w:lang w:val="nl-NL"/>
+        </w:rPr>
+      </w:pPr>
+    </w:p>
+    <w:p>
+      <w:pPr>
+        <w:ind w:left="1135"/>
+      </w:pPr>
+      <w:r>
+        <w:t xml:space="preserve">An application of this new model, that is my software system, </w:t>
       </w:r>
       <w:r>
         <w:rPr>
@@ -4945,7 +5684,105 @@
         <w:t>would</w:t>
       </w:r>
       <w:r>
-        <w:t xml:space="preserve"> give his functions better identifiers, </w:t>
+        <w:t xml:space="preserve"> be</w:t>
+      </w:r>
+    </w:p>
+    <w:p>
+      <w:pPr>
+        <w:ind w:left="1135"/>
+      </w:pPr>
+      <w:r>
+        <w:t>for instance, that someone comes up with something that makes any lengthy</w:t>
+      </w:r>
+    </w:p>
+    <w:p>
+      <w:pPr>
+        <w:ind w:left="1135"/>
+      </w:pPr>
+      <w:r>
+        <w:t xml:space="preserve">process </w:t>
+      </w:r>
+      <w:proofErr w:type="spellStart"/>
+      <w:r>
+        <w:t>pauzable</w:t>
+      </w:r>
+      <w:proofErr w:type="spellEnd"/>
+      <w:r>
+        <w:t>, items in it skippable, etcetera. Just a handy concept</w:t>
+      </w:r>
+    </w:p>
+    <w:p>
+      <w:pPr>
+        <w:ind w:left="1135"/>
+      </w:pPr>
+      <w:r>
+        <w:t xml:space="preserve">for handling </w:t>
+      </w:r>
+      <w:proofErr w:type="spellStart"/>
+      <w:r>
+        <w:t>lenghty</w:t>
+      </w:r>
+      <w:proofErr w:type="spellEnd"/>
+      <w:r>
+        <w:t xml:space="preserve"> processes.</w:t>
+      </w:r>
+    </w:p>
+    <w:p>
+      <w:pPr>
+        <w:ind w:left="1135"/>
+      </w:pPr>
+    </w:p>
+    <w:p>
+      <w:pPr>
+        <w:ind w:left="1135"/>
+      </w:pPr>
+      <w:r>
+        <w:t>A handy user could inherit an existing system and extend it with a new</w:t>
+      </w:r>
+    </w:p>
+    <w:p>
+      <w:pPr>
+        <w:ind w:left="1135"/>
+      </w:pPr>
+      <w:r>
+        <w:t>concept, that was not applicable to the system yet.</w:t>
+      </w:r>
+    </w:p>
+    <w:p>
+      <w:pPr>
+        <w:ind w:left="1135"/>
+      </w:pPr>
+    </w:p>
+    <w:p>
+      <w:pPr>
+        <w:ind w:left="1135"/>
+      </w:pPr>
+      <w:r>
+        <w:t>I think in order for a system to be adaptable to new concepts, there</w:t>
+      </w:r>
+    </w:p>
+    <w:p>
+      <w:pPr>
+        <w:ind w:left="1135"/>
+      </w:pPr>
+      <w:r>
+        <w:t>must be a set of standards to be upheld. Otherwise a program might be just</w:t>
+      </w:r>
+    </w:p>
+    <w:p>
+      <w:pPr>
+        <w:ind w:left="1135"/>
+      </w:pPr>
+      <w:r>
+        <w:t>one big method, and that can not adopt new concepts.</w:t>
+      </w:r>
+    </w:p>
+    <w:p>
+      <w:pPr>
+        <w:ind w:left="1135"/>
+      </w:pPr>
+      <w:r>
+        <w:t xml:space="preserve">So </w:t>
       </w:r>
       <w:r>
         <w:rPr>
@@ -4954,896 +5791,249 @@
         <w:t>you</w:t>
       </w:r>
       <w:r>
-        <w:t xml:space="preserve"> </w:t>
+        <w:t xml:space="preserve"> have to impose design rules in order to make a program</w:t>
+      </w:r>
+    </w:p>
+    <w:p>
+      <w:pPr>
+        <w:ind w:left="1135"/>
+      </w:pPr>
+      <w:r>
+        <w:t>adaptable to new concepts.</w:t>
+      </w:r>
+    </w:p>
+    <w:p>
+      <w:pPr>
+        <w:ind w:left="1135"/>
+      </w:pPr>
+    </w:p>
+    <w:p>
+      <w:pPr>
+        <w:ind w:left="1135"/>
+      </w:pPr>
+      <w:r>
+        <w:t>JJ</w:t>
+      </w:r>
+    </w:p>
+    <w:p>
+      <w:pPr>
+        <w:ind w:left="1135"/>
+      </w:pPr>
+    </w:p>
+    <w:p>
+      <w:pPr>
+        <w:ind w:left="1135"/>
+      </w:pPr>
+    </w:p>
+    <w:p>
+      <w:pPr>
+        <w:ind w:left="1135"/>
+      </w:pPr>
+      <w:r>
+        <w:t>Stereotyping</w:t>
+      </w:r>
+    </w:p>
+    <w:p>
+      <w:pPr>
+        <w:ind w:left="1135"/>
+      </w:pPr>
+    </w:p>
+    <w:p>
+      <w:pPr>
+        <w:ind w:left="1135"/>
+      </w:pPr>
+      <w:r>
+        <w:t xml:space="preserve">Perhaps another typing can be assigned to a relation, instead of containment. For instance: </w:t>
+      </w:r>
+      <w:r>
+        <w:rPr>
+          <w:i/>
+          <w:iCs/>
+        </w:rPr>
+        <w:t xml:space="preserve">ownership </w:t>
+      </w:r>
+      <w:r>
+        <w:t xml:space="preserve">or </w:t>
+      </w:r>
+      <w:r>
+        <w:rPr>
+          <w:i/>
+          <w:iCs/>
+        </w:rPr>
+        <w:t>usage</w:t>
+      </w:r>
+      <w:r>
+        <w:t xml:space="preserve">. Perhaps a few standard ones, and it may be possible to define </w:t>
       </w:r>
       <w:r>
         <w:rPr>
           <w:color w:val="FF0000"/>
         </w:rPr>
-        <w:t>would</w:t>
-      </w:r>
-      <w:r>
-        <w:t xml:space="preserve"> already be better off.</w:t>
-      </w:r>
-    </w:p>
-    <w:p/>
-    <w:p>
-      <w:r>
-        <w:t>J Code</w:t>
-      </w:r>
-    </w:p>
-    <w:p/>
-    <w:p>
-      <w:r>
-        <w:t>Analyse the features of F# and find a place for it in my system.</w:t>
-      </w:r>
-    </w:p>
-    <w:p>
-      <w:r>
-        <w:t>http://pro.tweakers.net/nieuws/49986/microsoft-stopt-functionele-taal-f-in-visual-studio.html</w:t>
-      </w:r>
-    </w:p>
-    <w:p/>
-    <w:p>
-      <w:pPr>
-        <w:rPr>
-          <w:lang w:val="nl-NL"/>
-        </w:rPr>
-      </w:pPr>
-      <w:r>
-        <w:rPr>
-          <w:lang w:val="nl-NL"/>
-        </w:rPr>
+        <w:t>you</w:t>
+      </w:r>
+      <w:r>
+        <w:t xml:space="preserve">r own typing by specifying a </w:t>
+      </w:r>
+      <w:r>
+        <w:rPr>
+          <w:rFonts w:ascii="Franklin Gothic Demi" w:hAnsi="Franklin Gothic Demi"/>
+        </w:rPr>
+        <w:t>String</w:t>
+      </w:r>
+      <w:r>
+        <w:t>.</w:t>
+      </w:r>
+    </w:p>
+    <w:p>
+      <w:pPr>
+        <w:ind w:left="1135"/>
+      </w:pPr>
+    </w:p>
+    <w:p>
+      <w:pPr>
+        <w:ind w:left="1135"/>
+      </w:pPr>
+      <w:r>
         <w:t>JJ</w:t>
       </w:r>
     </w:p>
     <w:p>
       <w:pPr>
-        <w:rPr>
-          <w:lang w:val="nl-NL"/>
-        </w:rPr>
-      </w:pPr>
-    </w:p>
-    <w:p>
-      <w:pPr>
-        <w:rPr>
-          <w:lang w:val="nl-NL"/>
-        </w:rPr>
-      </w:pPr>
-    </w:p>
-    <w:p>
-      <w:pPr>
-        <w:rPr>
-          <w:lang w:val="nl-NL"/>
-        </w:rPr>
-      </w:pPr>
-      <w:r>
-        <w:rPr>
-          <w:lang w:val="nl-NL"/>
-        </w:rPr>
-        <w:t>Caché bestrijkt vele gebieden al, waar Code een oplossing voor biedt. Het relationeel en object georienteerd unifyen, dan zit daar eigenlijk al bijna compleet in.</w:t>
-      </w:r>
-    </w:p>
-    <w:p>
-      <w:pPr>
-        <w:rPr>
-          <w:lang w:val="nl-NL"/>
-        </w:rPr>
-      </w:pPr>
-    </w:p>
-    <w:p>
-      <w:pPr>
-        <w:rPr>
-          <w:lang w:val="nl-NL"/>
-        </w:rPr>
-      </w:pPr>
-      <w:r>
-        <w:rPr>
-          <w:lang w:val="nl-NL"/>
-        </w:rPr>
-        <w:t>Afgeleide containment relaties niet, diagrammen niet en applicatie feature generatie niet, en aspecten niet (ik zal naast standaard aspecten van JJ, zorgen dan je customer concepten kunt introduceren.) extended inheritance niet, kiezen tussen geheugen en schrijf niet, speciale security niet.</w:t>
-      </w:r>
-    </w:p>
-    <w:p>
-      <w:pPr>
-        <w:rPr>
-          <w:lang w:val="nl-NL"/>
-        </w:rPr>
-      </w:pPr>
-    </w:p>
-    <w:p>
-      <w:pPr>
-        <w:rPr>
-          <w:lang w:val="nl-NL"/>
-        </w:rPr>
-      </w:pPr>
-      <w:r>
-        <w:rPr>
-          <w:lang w:val="nl-NL"/>
-        </w:rPr>
-        <w:t>Dat soort concepten niet, maar het hele idee relationeel en object georienteerd gelijk trekken wel. Behalve echt 1 taal maken van OO en SQL</w:t>
-      </w:r>
-    </w:p>
-    <w:p>
-      <w:pPr>
-        <w:rPr>
-          <w:lang w:val="nl-NL"/>
-        </w:rPr>
-      </w:pPr>
-    </w:p>
-    <w:p>
-      <w:r>
-        <w:rPr>
-          <w:lang w:val="nl-NL"/>
-        </w:rPr>
-        <w:t xml:space="preserve">Relaties ingaan in SQL statements in Cache, is precies de manier waarop ik het van plan was. </w:t>
-      </w:r>
-      <w:r>
-        <w:t>But I don't think it takes relations and classes as the base of the system. It's either specify tables with foreign keys, or declare objects with sub objects in them. I don't know if the two counterparts of a relation are synchronized either.</w:t>
-      </w:r>
-    </w:p>
-    <w:p/>
-    <w:p>
-      <w:r>
-        <w:rPr>
-          <w:lang w:val="nl-NL"/>
-        </w:rPr>
-        <w:t xml:space="preserve">Cache integreert wel al met bestaande grote standaarden, zoals ODBC, XML, SOAP. </w:t>
-      </w:r>
-      <w:r>
-        <w:t>And it provides in importing data into it from other database systems.</w:t>
-      </w:r>
-    </w:p>
-    <w:p/>
-    <w:p>
-      <w:pPr>
-        <w:rPr>
-          <w:lang w:val="nl-NL"/>
-        </w:rPr>
-      </w:pPr>
-      <w:r>
-        <w:rPr>
-          <w:lang w:val="nl-NL"/>
-        </w:rPr>
-        <w:t>Wat nog steeds wel origineel is, ook ten opzichte van Cache, is de visie om OO ondergeschikt te maken aan het relationele model. In OO - Relational oplossingen wordt in object-relational mapping, OO bovenop relationeel geplaatst. Chaché zet de OO benadering ook bovenaan, en de relationele benadering als handig alternatief.</w:t>
-      </w:r>
-    </w:p>
-    <w:p>
-      <w:pPr>
-        <w:keepNext/>
-        <w:ind w:left="851"/>
-        <w:outlineLvl w:val="2"/>
-        <w:rPr>
-          <w:rFonts w:cs="Arial"/>
-          <w:bCs/>
-          <w:i/>
-          <w:lang w:val="nl-NL"/>
-        </w:rPr>
-      </w:pPr>
-      <w:r>
-        <w:rPr>
-          <w:rFonts w:cs="Arial"/>
-          <w:bCs/>
-          <w:i/>
-          <w:lang w:val="nl-NL"/>
-        </w:rPr>
-        <w:t>OO Versus Relational Database</w:t>
-      </w:r>
-    </w:p>
-    <w:p>
-      <w:pPr>
-        <w:rPr>
-          <w:lang w:val="nl-NL"/>
-        </w:rPr>
-      </w:pPr>
-      <w:r>
-        <w:rPr>
-          <w:lang w:val="nl-NL"/>
-        </w:rPr>
-        <w:t>Ik zie ook beweringen op het internet, dat een OO data benadering geavanceerder is dan relationeel. Maar er zijn voordelen aan relationeel, waar dan niet meer over gesproken wordt.</w:t>
-      </w:r>
-    </w:p>
-    <w:p>
-      <w:pPr>
-        <w:rPr>
-          <w:lang w:val="nl-NL"/>
-        </w:rPr>
-      </w:pPr>
-    </w:p>
-    <w:p>
-      <w:pPr>
-        <w:rPr>
-          <w:lang w:val="nl-NL"/>
-        </w:rPr>
-      </w:pPr>
-      <w:r>
-        <w:rPr>
-          <w:lang w:val="nl-NL"/>
-        </w:rPr>
-        <w:t>Ik denk dat het ook een zaak is twee-kampen. Ik zie in beide methodes het licht.</w:t>
-      </w:r>
-    </w:p>
-    <w:p>
-      <w:pPr>
-        <w:rPr>
-          <w:lang w:val="nl-NL"/>
-        </w:rPr>
-      </w:pPr>
-    </w:p>
-    <w:p>
-      <w:pPr>
-        <w:rPr>
-          <w:lang w:val="nl-NL"/>
-        </w:rPr>
-      </w:pPr>
-      <w:r>
-        <w:rPr>
-          <w:lang w:val="nl-NL"/>
-        </w:rPr>
-        <w:t>Anderen vinden OO bijvoorbeeld het beste, en voegen hier relationeel aan toe, en andere mensen vinden relationeel het handigste, en voegen hier OO aan toe. Don’t want to consider</w:t>
-      </w:r>
-    </w:p>
-    <w:p>
-      <w:pPr>
-        <w:rPr>
-          <w:lang w:val="nl-NL"/>
-        </w:rPr>
-      </w:pPr>
-      <w:r>
-        <w:rPr>
-          <w:lang w:val="nl-NL"/>
-        </w:rPr>
-        <w:t>Je moet dus echt aansporen dingen in de objectstructuur te embedded en daar met recursie op te lossen, in plaats van EEN moeilijke procedure erlangs schrijven</w:t>
-      </w:r>
-    </w:p>
-    <w:p>
-      <w:pPr>
-        <w:rPr>
-          <w:lang w:val="nl-NL"/>
-        </w:rPr>
-      </w:pPr>
-    </w:p>
-    <w:p>
-      <w:pPr>
-        <w:keepNext/>
-        <w:ind w:left="851"/>
-        <w:outlineLvl w:val="2"/>
-        <w:rPr>
-          <w:rFonts w:cs="Arial"/>
-          <w:bCs/>
-          <w:i/>
-        </w:rPr>
-      </w:pPr>
-      <w:r>
-        <w:rPr>
-          <w:rFonts w:cs="Arial"/>
-          <w:bCs/>
-          <w:i/>
-        </w:rPr>
-        <w:t>Other People’s Software</w:t>
-      </w:r>
-    </w:p>
-    <w:p>
-      <w:r>
-        <w:t>Windows doesn't allow shortcuts with the same name in a folder even when the short cuts have different target types.</w:t>
-      </w:r>
-    </w:p>
-    <w:p/>
-    <w:p>
-      <w:pPr>
-        <w:rPr>
-          <w:lang w:val="nl-NL"/>
-        </w:rPr>
-      </w:pPr>
-      <w:r>
-        <w:rPr>
-          <w:lang w:val="nl-NL"/>
-        </w:rPr>
-        <w:t>Oracle 8.0i</w:t>
-      </w:r>
-    </w:p>
-    <w:p>
-      <w:pPr>
-        <w:rPr>
-          <w:lang w:val="nl-NL"/>
-        </w:rPr>
-      </w:pPr>
-    </w:p>
-    <w:p>
-      <w:pPr>
-        <w:rPr>
-          <w:lang w:val="nl-NL"/>
-        </w:rPr>
-      </w:pPr>
-      <w:r>
-        <w:rPr>
-          <w:lang w:val="nl-NL"/>
-        </w:rPr>
-        <w:t>Zoek op in HTML for Dummies hoe je naar een 'bookmark' springt.</w:t>
-      </w:r>
-    </w:p>
-    <w:p>
-      <w:pPr>
-        <w:rPr>
-          <w:lang w:val="nl-NL"/>
-        </w:rPr>
-      </w:pPr>
-    </w:p>
-    <w:p>
-      <w:pPr>
-        <w:rPr>
-          <w:lang w:val="nl-NL"/>
-        </w:rPr>
-      </w:pPr>
-    </w:p>
-    <w:p>
-      <w:pPr>
-        <w:rPr>
-          <w:lang w:val="nl-NL"/>
-        </w:rPr>
-      </w:pPr>
-    </w:p>
-    <w:p>
-      <w:pPr>
-        <w:rPr>
-          <w:lang w:val="nl-NL"/>
-        </w:rPr>
-      </w:pPr>
-      <w:r>
-        <w:rPr>
-          <w:lang w:val="nl-NL"/>
-        </w:rPr>
-        <w:t>Ideas,</w:t>
-      </w:r>
-    </w:p>
-    <w:p>
-      <w:pPr>
-        <w:rPr>
-          <w:lang w:val="nl-NL"/>
-        </w:rPr>
-      </w:pPr>
-      <w:r>
-        <w:rPr>
-          <w:lang w:val="nl-NL"/>
-        </w:rPr>
-        <w:t xml:space="preserve"> </w:t>
-      </w:r>
-    </w:p>
-    <w:p>
-      <w:pPr>
-        <w:rPr>
-          <w:lang w:val="nl-NL"/>
-        </w:rPr>
-      </w:pPr>
-      <w:r>
-        <w:rPr>
-          <w:lang w:val="nl-NL"/>
-        </w:rPr>
-        <w:t>Ik heb het vermoeden, dat als we alle gegevensverwerkingen via webservices zouden laten lopen, dat de boel niet vooruit te branden is.</w:t>
-      </w:r>
-    </w:p>
-    <w:p>
-      <w:pPr>
-        <w:rPr>
-          <w:lang w:val="nl-NL"/>
-        </w:rPr>
-      </w:pPr>
-      <w:r>
-        <w:rPr>
-          <w:lang w:val="nl-NL"/>
-        </w:rPr>
-        <w:t xml:space="preserve"> </w:t>
-      </w:r>
-    </w:p>
-    <w:p>
-      <w:pPr>
-        <w:rPr>
-          <w:lang w:val="nl-NL"/>
-        </w:rPr>
-      </w:pPr>
-      <w:r>
-        <w:rPr>
-          <w:lang w:val="nl-NL"/>
-        </w:rPr>
+        <w:ind w:left="1135"/>
+      </w:pPr>
+    </w:p>
+    <w:p>
+      <w:pPr>
+        <w:ind w:left="1135"/>
+      </w:pPr>
+    </w:p>
+    <w:p>
+      <w:pPr>
+        <w:ind w:left="1135"/>
+      </w:pPr>
+      <w:r>
+        <w:t>Computer Language Functional Design,</w:t>
+      </w:r>
+    </w:p>
+    <w:p>
+      <w:pPr>
+        <w:ind w:left="1135"/>
+      </w:pPr>
+      <w:r>
+        <w:t>2008-08-31</w:t>
+      </w:r>
+    </w:p>
+    <w:p>
+      <w:pPr>
+        <w:ind w:left="1135"/>
+      </w:pPr>
+    </w:p>
+    <w:p>
+      <w:pPr>
+        <w:ind w:left="1135"/>
+      </w:pPr>
+      <w:r>
+        <w:t>Sometimes it is just clearer to have an article,</w:t>
+      </w:r>
+    </w:p>
+    <w:p>
+      <w:pPr>
+        <w:ind w:left="1135"/>
+      </w:pPr>
+      <w:r>
+        <w:t>with diagrams in it straight away, without</w:t>
+      </w:r>
+    </w:p>
+    <w:p>
+      <w:pPr>
+        <w:ind w:left="1135"/>
+      </w:pPr>
+      <w:r>
+        <w:t>any article with just textual explanations.</w:t>
+      </w:r>
+    </w:p>
+    <w:p>
+      <w:pPr>
+        <w:ind w:left="1135"/>
+      </w:pPr>
+      <w:r>
+        <w:t>In the future, the whole form of the documentation</w:t>
+      </w:r>
+    </w:p>
+    <w:p>
+      <w:pPr>
+        <w:ind w:left="1135"/>
+      </w:pPr>
+      <w:r>
+        <w:t>might change as such and have diagram expression</w:t>
+      </w:r>
+    </w:p>
+    <w:p>
+      <w:pPr>
+        <w:ind w:left="1135"/>
+      </w:pPr>
+      <w:r>
+        <w:t>be more present in the conceptual explanations.</w:t>
+      </w:r>
+    </w:p>
+    <w:p>
+      <w:pPr>
+        <w:ind w:left="1135"/>
+      </w:pPr>
+    </w:p>
+    <w:p>
+      <w:pPr>
+        <w:ind w:left="1135"/>
+      </w:pPr>
+      <w:r>
         <w:t>JJ</w:t>
       </w:r>
     </w:p>
     <w:p>
       <w:pPr>
-        <w:rPr>
-          <w:lang w:val="nl-NL"/>
-        </w:rPr>
-      </w:pPr>
-    </w:p>
-    <w:p>
-      <w:pPr>
-        <w:rPr>
-          <w:lang w:val="nl-NL"/>
-        </w:rPr>
-      </w:pPr>
-    </w:p>
-    <w:p>
-      <w:pPr>
-        <w:rPr>
-          <w:lang w:val="nl-NL"/>
-        </w:rPr>
-      </w:pPr>
-    </w:p>
-    <w:p>
-      <w:pPr>
-        <w:rPr>
-          <w:lang w:val="nl-NL"/>
-        </w:rPr>
-      </w:pPr>
-    </w:p>
-    <w:p>
-      <w:pPr>
-        <w:rPr>
-          <w:lang w:val="nl-NL"/>
-        </w:rPr>
-      </w:pPr>
-    </w:p>
-    <w:p>
-      <w:pPr>
-        <w:keepNext/>
-        <w:ind w:left="851"/>
-        <w:outlineLvl w:val="2"/>
-        <w:rPr>
-          <w:rFonts w:cs="Arial"/>
-          <w:bCs/>
-          <w:i/>
-          <w:lang w:val="nl-NL"/>
-        </w:rPr>
-      </w:pPr>
-      <w:r>
-        <w:rPr>
-          <w:rFonts w:cs="Arial"/>
-          <w:bCs/>
-          <w:i/>
-          <w:lang w:val="nl-NL"/>
-        </w:rPr>
-        <w:t>Other</w:t>
-      </w:r>
-    </w:p>
-    <w:p>
-      <w:pPr>
-        <w:rPr>
-          <w:lang w:val="nl-NL"/>
-        </w:rPr>
-      </w:pPr>
-      <w:r>
-        <w:rPr>
-          <w:lang w:val="nl-NL"/>
-        </w:rPr>
-        <w:t>Computer Language,</w:t>
-      </w:r>
-    </w:p>
-    <w:p>
-      <w:pPr>
-        <w:rPr>
-          <w:lang w:val="nl-NL"/>
-        </w:rPr>
-      </w:pPr>
-    </w:p>
-    <w:p>
-      <w:pPr>
-        <w:rPr>
-          <w:lang w:val="nl-NL"/>
-        </w:rPr>
-      </w:pPr>
-      <w:r>
-        <w:rPr>
-          <w:lang w:val="nl-NL"/>
-        </w:rPr>
-        <w:t>Referenties naar een copy functie wil je</w:t>
-      </w:r>
-    </w:p>
-    <w:p>
-      <w:pPr>
-        <w:rPr>
-          <w:lang w:val="nl-NL"/>
-        </w:rPr>
-      </w:pPr>
-      <w:r>
-        <w:rPr>
-          <w:lang w:val="nl-NL"/>
-        </w:rPr>
-        <w:t>ook niet in de in de copy command definitie zelf bijhouden.</w:t>
-      </w:r>
-    </w:p>
-    <w:p>
-      <w:pPr>
-        <w:rPr>
-          <w:lang w:val="nl-NL"/>
-        </w:rPr>
-      </w:pPr>
-      <w:r>
-        <w:rPr>
-          <w:lang w:val="nl-NL"/>
-        </w:rPr>
-        <w:t>Maar je zou wel de mogelijkheid willen hebben om te querien</w:t>
-      </w:r>
-    </w:p>
-    <w:p>
-      <w:pPr>
-        <w:rPr>
-          <w:lang w:val="nl-NL"/>
-        </w:rPr>
-      </w:pPr>
-      <w:r>
-        <w:rPr>
-          <w:lang w:val="nl-NL"/>
-        </w:rPr>
-        <w:t>welke kopieeracties er binnen een bepaald systeem zijn.</w:t>
-      </w:r>
-    </w:p>
-    <w:p>
-      <w:pPr>
-        <w:rPr>
-          <w:lang w:val="nl-NL"/>
-        </w:rPr>
-      </w:pPr>
-      <w:r>
-        <w:rPr>
-          <w:lang w:val="nl-NL"/>
-        </w:rPr>
-        <w:t>Je kunt altijd een ruwe sequentiele zoek-query uitvoeren op</w:t>
-      </w:r>
-    </w:p>
-    <w:p>
-      <w:pPr>
-        <w:rPr>
-          <w:lang w:val="nl-NL"/>
-        </w:rPr>
-      </w:pPr>
-      <w:r>
-        <w:rPr>
-          <w:lang w:val="nl-NL"/>
-        </w:rPr>
-        <w:t>een subsysteem.</w:t>
-      </w:r>
-    </w:p>
-    <w:p>
-      <w:pPr>
-        <w:rPr>
-          <w:lang w:val="nl-NL"/>
-        </w:rPr>
-      </w:pPr>
-      <w:r>
-        <w:rPr>
-          <w:lang w:val="nl-NL"/>
-        </w:rPr>
-        <w:t xml:space="preserve">Maar je wilt het misschien ook centraal bijhouden. Dan </w:t>
-      </w:r>
-    </w:p>
-    <w:p>
-      <w:pPr>
-        <w:rPr>
-          <w:lang w:val="nl-NL"/>
-        </w:rPr>
-      </w:pPr>
-      <w:r>
-        <w:rPr>
-          <w:lang w:val="nl-NL"/>
-        </w:rPr>
-        <w:t>zou je een filter index moeten kunnen maken,</w:t>
-      </w:r>
-    </w:p>
-    <w:p>
-      <w:pPr>
-        <w:rPr>
-          <w:lang w:val="nl-NL"/>
-        </w:rPr>
-      </w:pPr>
-      <w:r>
-        <w:rPr>
-          <w:lang w:val="nl-NL"/>
-        </w:rPr>
-        <w:t>maar een filter index gezet op een elders gedefinieerde</w:t>
-      </w:r>
-    </w:p>
-    <w:p>
-      <w:pPr>
-        <w:rPr>
-          <w:lang w:val="nl-NL"/>
-        </w:rPr>
-      </w:pPr>
-      <w:r>
-        <w:rPr>
-          <w:lang w:val="nl-NL"/>
-        </w:rPr>
-        <w:t>method of class.</w:t>
-      </w:r>
-    </w:p>
-    <w:p>
-      <w:pPr>
-        <w:rPr>
-          <w:lang w:val="nl-NL"/>
-        </w:rPr>
-      </w:pPr>
-      <w:r>
-        <w:rPr>
-          <w:lang w:val="nl-NL"/>
-        </w:rPr>
-        <w:t xml:space="preserve"> </w:t>
-      </w:r>
-    </w:p>
-    <w:p>
-      <w:pPr>
-        <w:rPr>
-          <w:lang w:val="nl-NL"/>
-        </w:rPr>
-      </w:pPr>
-      <w:r>
-        <w:rPr>
-          <w:lang w:val="nl-NL"/>
-        </w:rPr>
-        <w:t>Ik heb er toch best moeite mee, dat je</w:t>
-      </w:r>
-    </w:p>
-    <w:p>
-      <w:pPr>
-        <w:rPr>
-          <w:lang w:val="nl-NL"/>
-        </w:rPr>
-      </w:pPr>
-      <w:r>
-        <w:rPr>
-          <w:lang w:val="nl-NL"/>
-        </w:rPr>
-        <w:t>in een stuk diagram niet ziet wat er allemaal naar</w:t>
-      </w:r>
-    </w:p>
-    <w:p>
-      <w:pPr>
-        <w:rPr>
-          <w:lang w:val="nl-NL"/>
-        </w:rPr>
-      </w:pPr>
-      <w:r>
-        <w:rPr>
-          <w:lang w:val="nl-NL"/>
-        </w:rPr>
-        <w:t>een bepaald object verwijst, maar alleen waarnaar</w:t>
-      </w:r>
-    </w:p>
-    <w:p>
-      <w:pPr>
-        <w:rPr>
-          <w:lang w:val="nl-NL"/>
-        </w:rPr>
-      </w:pPr>
-      <w:r>
-        <w:rPr>
-          <w:lang w:val="nl-NL"/>
-        </w:rPr>
-        <w:t>de objecten in de diagram verwijzen.</w:t>
-      </w:r>
-    </w:p>
-    <w:p>
-      <w:pPr>
-        <w:rPr>
-          <w:lang w:val="nl-NL"/>
-        </w:rPr>
-      </w:pPr>
-      <w:r>
-        <w:rPr>
-          <w:lang w:val="nl-NL"/>
-        </w:rPr>
-        <w:t>O, wacht, dat gebeurt voor objecten wel, omdat</w:t>
-      </w:r>
-    </w:p>
-    <w:p>
-      <w:pPr>
-        <w:rPr>
-          <w:lang w:val="nl-NL"/>
-        </w:rPr>
-      </w:pPr>
-      <w:r>
-        <w:rPr>
-          <w:lang w:val="nl-NL"/>
-        </w:rPr>
-        <w:t>de gerelateerde objecten als sub objecten worden getoond.</w:t>
-      </w:r>
-    </w:p>
-    <w:p>
-      <w:pPr>
-        <w:rPr>
-          <w:lang w:val="nl-NL"/>
-        </w:rPr>
-      </w:pPr>
-      <w:r>
-        <w:rPr>
-          <w:lang w:val="nl-NL"/>
-        </w:rPr>
-        <w:t>Heen en weer relaties tussen objecten in principe gelijkwaardig.</w:t>
-      </w:r>
-    </w:p>
-    <w:p>
-      <w:pPr>
-        <w:rPr>
-          <w:lang w:val="nl-NL"/>
-        </w:rPr>
-      </w:pPr>
-      <w:r>
-        <w:rPr>
-          <w:lang w:val="nl-NL"/>
-        </w:rPr>
-        <w:t>Maar bij methods is het anders. Die hebben altijd een richting,</w:t>
-      </w:r>
-    </w:p>
-    <w:p>
-      <w:pPr>
-        <w:rPr>
-          <w:lang w:val="nl-NL"/>
-        </w:rPr>
-      </w:pPr>
-      <w:r>
-        <w:rPr>
-          <w:lang w:val="nl-NL"/>
-        </w:rPr>
-        <w:t>en de relatie terug is echt de backwards verwijzing.</w:t>
-      </w:r>
-    </w:p>
-    <w:p>
-      <w:pPr>
-        <w:rPr>
-          <w:lang w:val="nl-NL"/>
-        </w:rPr>
-      </w:pPr>
-    </w:p>
-    <w:p>
-      <w:pPr>
-        <w:rPr>
-          <w:lang w:val="nl-NL"/>
-        </w:rPr>
-      </w:pPr>
-      <w:r>
-        <w:rPr>
-          <w:lang w:val="nl-NL"/>
-        </w:rPr>
-        <w:t>Het is zeg maar een kwestie van 'belachelijk om allemaal bij te houden'.</w:t>
-      </w:r>
-    </w:p>
-    <w:p>
-      <w:pPr>
-        <w:rPr>
-          <w:lang w:val="nl-NL"/>
-        </w:rPr>
-      </w:pPr>
-      <w:r>
-        <w:rPr>
-          <w:lang w:val="nl-NL"/>
-        </w:rPr>
-        <w:t xml:space="preserve"> </w:t>
-      </w:r>
-    </w:p>
-    <w:p>
-      <w:pPr>
-        <w:rPr>
-          <w:lang w:val="nl-NL"/>
-        </w:rPr>
-      </w:pPr>
-      <w:r>
-        <w:rPr>
-          <w:lang w:val="nl-NL"/>
-        </w:rPr>
-        <w:t>Alleen soms wil je voor een definitie, die zijn referrers niet bijhoudt,</w:t>
-      </w:r>
-    </w:p>
-    <w:p>
-      <w:pPr>
-        <w:rPr>
-          <w:lang w:val="nl-NL"/>
-        </w:rPr>
-      </w:pPr>
-      <w:r>
-        <w:rPr>
-          <w:lang w:val="nl-NL"/>
-        </w:rPr>
-        <w:t>toch referrers bijhouden.</w:t>
-      </w:r>
-    </w:p>
-    <w:p>
-      <w:pPr>
-        <w:rPr>
-          <w:lang w:val="nl-NL"/>
-        </w:rPr>
-      </w:pPr>
-      <w:r>
-        <w:rPr>
-          <w:lang w:val="nl-NL"/>
-        </w:rPr>
-        <w:t xml:space="preserve"> </w:t>
-      </w:r>
-    </w:p>
-    <w:p>
-      <w:pPr>
-        <w:rPr>
-          <w:lang w:val="nl-NL"/>
-        </w:rPr>
-      </w:pPr>
-      <w:r>
-        <w:rPr>
-          <w:lang w:val="nl-NL"/>
-        </w:rPr>
-        <w:t>Eigenlijk moet dan een systeem de referrers naar een definitie van een</w:t>
-      </w:r>
-    </w:p>
-    <w:p>
-      <w:pPr>
-        <w:rPr>
-          <w:lang w:val="nl-NL"/>
-        </w:rPr>
-      </w:pPr>
-      <w:r>
-        <w:rPr>
-          <w:lang w:val="nl-NL"/>
-        </w:rPr>
-        <w:t>ander systeem bij kunnen houden.</w:t>
-      </w:r>
-    </w:p>
-    <w:p>
-      <w:pPr>
-        <w:rPr>
-          <w:lang w:val="nl-NL"/>
-        </w:rPr>
-      </w:pPr>
-      <w:r>
-        <w:rPr>
-          <w:lang w:val="nl-NL"/>
-        </w:rPr>
-        <w:t xml:space="preserve"> </w:t>
-      </w:r>
-    </w:p>
-    <w:p>
-      <w:pPr>
-        <w:rPr>
-          <w:lang w:val="nl-NL"/>
-        </w:rPr>
-      </w:pPr>
-      <w:r>
-        <w:rPr>
-          <w:lang w:val="nl-NL"/>
-        </w:rPr>
-        <w:t>Je maakt bij methods eigenlijk ook relaties tussen method definitions aan.</w:t>
-      </w:r>
-    </w:p>
-    <w:p>
-      <w:pPr>
-        <w:rPr>
-          <w:lang w:val="nl-NL"/>
-        </w:rPr>
-      </w:pPr>
-      <w:r>
-        <w:rPr>
-          <w:lang w:val="nl-NL"/>
-        </w:rPr>
-        <w:t>Die zouden dan ook referrers bij kunnen houden, en een gesynchroniseerde</w:t>
-      </w:r>
-    </w:p>
-    <w:p>
-      <w:pPr>
-        <w:rPr>
-          <w:lang w:val="nl-NL"/>
-        </w:rPr>
-      </w:pPr>
-      <w:r>
-        <w:rPr>
-          <w:lang w:val="nl-NL"/>
-        </w:rPr>
-        <w:t>relatie aan kunnen gaan.</w:t>
-      </w:r>
-    </w:p>
-    <w:p>
-      <w:pPr>
-        <w:rPr>
-          <w:lang w:val="nl-NL"/>
-        </w:rPr>
-      </w:pPr>
-    </w:p>
-    <w:p>
-      <w:pPr>
+        <w:ind w:left="1135"/>
+        <w:rPr>
+          <w:lang w:val="nl-NL"/>
+        </w:rPr>
+      </w:pPr>
+    </w:p>
+    <w:p>
+      <w:pPr>
+        <w:ind w:left="1135"/>
+        <w:rPr>
+          <w:lang w:val="nl-NL"/>
+        </w:rPr>
+      </w:pPr>
+    </w:p>
+    <w:p>
+      <w:pPr>
+        <w:ind w:left="1135"/>
+      </w:pPr>
+      <w:r>
+        <w:t>2008-11</w:t>
+      </w:r>
+    </w:p>
+    <w:p>
+      <w:pPr>
+        <w:ind w:left="1135"/>
+      </w:pPr>
+    </w:p>
+    <w:p>
+      <w:pPr>
+        <w:ind w:left="1135"/>
+      </w:pPr>
+      <w:r>
+        <w:t>The roles that symbols get when connecting them with lines.</w:t>
+      </w:r>
+    </w:p>
+    <w:p>
+      <w:pPr>
+        <w:ind w:left="1135"/>
+      </w:pPr>
+    </w:p>
+    <w:p>
+      <w:pPr>
+        <w:ind w:left="1135"/>
         <w:rPr>
           <w:lang w:val="nl-NL"/>
         </w:rPr>
@@ -5854,1476 +6044,6 @@
         </w:rPr>
         <w:t>JJ</w:t>
       </w:r>
-    </w:p>
-    <w:p>
-      <w:pPr>
-        <w:rPr>
-          <w:lang w:val="nl-NL"/>
-        </w:rPr>
-      </w:pPr>
-    </w:p>
-    <w:p>
-      <w:pPr>
-        <w:rPr>
-          <w:lang w:val="nl-NL"/>
-        </w:rPr>
-      </w:pPr>
-      <w:r>
-        <w:rPr>
-          <w:lang w:val="nl-NL"/>
-        </w:rPr>
-        <w:t>Software System, General</w:t>
-      </w:r>
-    </w:p>
-    <w:p>
-      <w:pPr>
-        <w:rPr>
-          <w:lang w:val="nl-NL"/>
-        </w:rPr>
-      </w:pPr>
-    </w:p>
-    <w:p>
-      <w:r>
-        <w:t xml:space="preserve">An application of this new model, that is my software system, </w:t>
-      </w:r>
-      <w:r>
-        <w:rPr>
-          <w:color w:val="FF0000"/>
-        </w:rPr>
-        <w:t>would</w:t>
-      </w:r>
-      <w:r>
-        <w:t xml:space="preserve"> be</w:t>
-      </w:r>
-    </w:p>
-    <w:p>
-      <w:r>
-        <w:t>for instance, that someone comes up with something that makes any lengthy</w:t>
-      </w:r>
-    </w:p>
-    <w:p>
-      <w:r>
-        <w:t>process pauzable, items in it skippable, etcetera. Just a handy concept</w:t>
-      </w:r>
-    </w:p>
-    <w:p>
-      <w:r>
-        <w:t>for handling lenghty processes.</w:t>
-      </w:r>
-    </w:p>
-    <w:p/>
-    <w:p>
-      <w:r>
-        <w:t>A handy user could inherit an existing system and extend it with a new</w:t>
-      </w:r>
-    </w:p>
-    <w:p>
-      <w:r>
-        <w:t>concept, that was not applicable to the system yet.</w:t>
-      </w:r>
-    </w:p>
-    <w:p/>
-    <w:p>
-      <w:r>
-        <w:t>I think in order for a system to be adaptable to new concepts, there</w:t>
-      </w:r>
-    </w:p>
-    <w:p>
-      <w:r>
-        <w:t>must be a set of standards to be upheld. Otherwise a program might be just</w:t>
-      </w:r>
-    </w:p>
-    <w:p>
-      <w:r>
-        <w:t>one big method, and that can not adopt new concepts.</w:t>
-      </w:r>
-    </w:p>
-    <w:p>
-      <w:r>
-        <w:t xml:space="preserve">So </w:t>
-      </w:r>
-      <w:r>
-        <w:rPr>
-          <w:color w:val="FF0000"/>
-        </w:rPr>
-        <w:t>you</w:t>
-      </w:r>
-      <w:r>
-        <w:t xml:space="preserve"> have to impose design rules in order to make a program</w:t>
-      </w:r>
-    </w:p>
-    <w:p>
-      <w:r>
-        <w:t>adaptable to new concepts.</w:t>
-      </w:r>
-    </w:p>
-    <w:p/>
-    <w:p>
-      <w:r>
-        <w:t>JJ</w:t>
-      </w:r>
-    </w:p>
-    <w:p/>
-    <w:p/>
-    <w:p>
-      <w:r>
-        <w:t>Software System</w:t>
-      </w:r>
-    </w:p>
-    <w:p/>
-    <w:p>
-      <w:r>
-        <w:t>- Crap first</w:t>
-      </w:r>
-    </w:p>
-    <w:p>
-      <w:r>
-        <w:t>- Objects second</w:t>
-      </w:r>
-    </w:p>
-    <w:p>
-      <w:r>
-        <w:t>- Methods third</w:t>
-      </w:r>
-    </w:p>
-    <w:p>
-      <w:r>
-        <w:t>Not:</w:t>
-      </w:r>
-    </w:p>
-    <w:p>
-      <w:r>
-        <w:t>- Methods first</w:t>
-      </w:r>
-    </w:p>
-    <w:p>
-      <w:r>
-        <w:t>- Object second</w:t>
-      </w:r>
-    </w:p>
-    <w:p>
-      <w:r>
-        <w:t>- Crap third</w:t>
-      </w:r>
-    </w:p>
-    <w:p/>
-    <w:p>
-      <w:pPr>
-        <w:rPr>
-          <w:lang w:val="nl-NL"/>
-        </w:rPr>
-      </w:pPr>
-      <w:r>
-        <w:rPr>
-          <w:lang w:val="nl-NL"/>
-        </w:rPr>
-        <w:t>JJ</w:t>
-      </w:r>
-    </w:p>
-    <w:p>
-      <w:pPr>
-        <w:rPr>
-          <w:lang w:val="nl-NL"/>
-        </w:rPr>
-      </w:pPr>
-    </w:p>
-    <w:p>
-      <w:pPr>
-        <w:rPr>
-          <w:lang w:val="nl-NL"/>
-        </w:rPr>
-      </w:pPr>
-    </w:p>
-    <w:p>
-      <w:pPr>
-        <w:rPr>
-          <w:lang w:val="nl-NL"/>
-        </w:rPr>
-      </w:pPr>
-      <w:r>
-        <w:rPr>
-          <w:lang w:val="nl-NL"/>
-        </w:rPr>
-        <w:t>Computer Language,</w:t>
-      </w:r>
-    </w:p>
-    <w:p>
-      <w:pPr>
-        <w:rPr>
-          <w:lang w:val="nl-NL"/>
-        </w:rPr>
-      </w:pPr>
-    </w:p>
-    <w:p>
-      <w:pPr>
-        <w:rPr>
-          <w:lang w:val="nl-NL"/>
-        </w:rPr>
-      </w:pPr>
-      <w:r>
-        <w:rPr>
-          <w:lang w:val="nl-NL"/>
-        </w:rPr>
-        <w:t>Windows Workflow raakvlakken met diagrammen.</w:t>
-      </w:r>
-    </w:p>
-    <w:p>
-      <w:pPr>
-        <w:rPr>
-          <w:lang w:val="nl-NL"/>
-        </w:rPr>
-      </w:pPr>
-    </w:p>
-    <w:p>
-      <w:r>
-        <w:t>JJ</w:t>
-      </w:r>
-    </w:p>
-    <w:p/>
-    <w:p/>
-    <w:p>
-      <w:r>
-        <w:t>Computer Language,</w:t>
-      </w:r>
-    </w:p>
-    <w:p/>
-    <w:p>
-      <w:r>
-        <w:t>I saw something call speficying the structure of a program, rather than what happens step-by-step is called declarative programming, as opposed to imperative programming.</w:t>
-      </w:r>
-    </w:p>
-    <w:p/>
-    <w:p>
-      <w:r>
-        <w:t>JJ</w:t>
-      </w:r>
-    </w:p>
-    <w:p/>
-    <w:p/>
-    <w:p>
-      <w:r>
-        <w:t>Computer Language,</w:t>
-      </w:r>
-    </w:p>
-    <w:p/>
-    <w:p>
-      <w:r>
-        <w:t>I don't have ... for user program flow, for instance when using</w:t>
-      </w:r>
-    </w:p>
-    <w:p>
-      <w:r>
-        <w:t>multiple windows seemingly arbitrarily, but not...</w:t>
-      </w:r>
-    </w:p>
-    <w:p>
-      <w:r>
-        <w:t>And also not for workflow.</w:t>
-      </w:r>
-    </w:p>
-    <w:p>
-      <w:r>
-        <w:t>I don't know yet how workflow fits into the system.</w:t>
-      </w:r>
-    </w:p>
-    <w:p>
-      <w:r>
-        <w:t>Probably as internet threads.</w:t>
-      </w:r>
-    </w:p>
-    <w:p/>
-    <w:p>
-      <w:r>
-        <w:t>JJ</w:t>
-      </w:r>
-    </w:p>
-    <w:p/>
-    <w:p/>
-    <w:p>
-      <w:r>
-        <w:t>Computer Language,</w:t>
-      </w:r>
-    </w:p>
-    <w:p/>
-    <w:p>
-      <w:pPr>
-        <w:rPr>
-          <w:lang w:val="nl-NL"/>
-        </w:rPr>
-      </w:pPr>
-      <w:r>
-        <w:rPr>
-          <w:lang w:val="nl-NL"/>
-        </w:rPr>
-        <w:t xml:space="preserve">Ik wil gewoon dat workflow en methods die elkaar aanroepen gewoon hetzelfde concept zijn. </w:t>
-      </w:r>
-      <w:r>
-        <w:rPr>
-          <w:lang w:val="nl-NL"/>
-        </w:rPr>
-        <w:cr/>
-        <w:t>Method stappen kunnen parallel lopen en seriele punten hebben en vertragingen en gezette tijden hebben.</w:t>
-      </w:r>
-    </w:p>
-    <w:p>
-      <w:pPr>
-        <w:rPr>
-          <w:lang w:val="nl-NL"/>
-        </w:rPr>
-      </w:pPr>
-    </w:p>
-    <w:p>
-      <w:r>
-        <w:t>JJ</w:t>
-      </w:r>
-    </w:p>
-    <w:p/>
-    <w:p/>
-    <w:p>
-      <w:r>
-        <w:t>Stereotyping</w:t>
-      </w:r>
-    </w:p>
-    <w:p/>
-    <w:p>
-      <w:r>
-        <w:t xml:space="preserve">Perhaps another typing can be assigned to a relation, instead of containment. For instance: </w:t>
-      </w:r>
-      <w:r>
-        <w:rPr>
-          <w:i/>
-          <w:iCs/>
-        </w:rPr>
-        <w:t xml:space="preserve">ownership </w:t>
-      </w:r>
-      <w:r>
-        <w:t xml:space="preserve">or </w:t>
-      </w:r>
-      <w:r>
-        <w:rPr>
-          <w:i/>
-          <w:iCs/>
-        </w:rPr>
-        <w:t>usage</w:t>
-      </w:r>
-      <w:r>
-        <w:t xml:space="preserve">. Perhaps a few standard ones, and it may be possible to define </w:t>
-      </w:r>
-      <w:r>
-        <w:rPr>
-          <w:color w:val="FF0000"/>
-        </w:rPr>
-        <w:t>you</w:t>
-      </w:r>
-      <w:r>
-        <w:t xml:space="preserve">r own typing by specifying a </w:t>
-      </w:r>
-      <w:r>
-        <w:rPr>
-          <w:rFonts w:ascii="Franklin Gothic Demi" w:hAnsi="Franklin Gothic Demi"/>
-        </w:rPr>
-        <w:t>String</w:t>
-      </w:r>
-      <w:r>
-        <w:t>.</w:t>
-      </w:r>
-    </w:p>
-    <w:p/>
-    <w:p>
-      <w:r>
-        <w:t>JJ</w:t>
-      </w:r>
-    </w:p>
-    <w:p/>
-    <w:p/>
-    <w:p>
-      <w:r>
-        <w:t>Computer Language,</w:t>
-      </w:r>
-    </w:p>
-    <w:p/>
-    <w:p>
-      <w:r>
-        <w:t>Dead links.</w:t>
-      </w:r>
-    </w:p>
-    <w:p/>
-    <w:p>
-      <w:pPr>
-        <w:rPr>
-          <w:lang w:val="nl-NL"/>
-        </w:rPr>
-      </w:pPr>
-      <w:r>
-        <w:rPr>
-          <w:lang w:val="nl-NL"/>
-        </w:rPr>
-        <w:t>JJ</w:t>
-      </w:r>
-    </w:p>
-    <w:p>
-      <w:pPr>
-        <w:rPr>
-          <w:lang w:val="nl-NL"/>
-        </w:rPr>
-      </w:pPr>
-    </w:p>
-    <w:p>
-      <w:pPr>
-        <w:rPr>
-          <w:lang w:val="nl-NL"/>
-        </w:rPr>
-      </w:pPr>
-    </w:p>
-    <w:p>
-      <w:pPr>
-        <w:rPr>
-          <w:lang w:val="nl-NL"/>
-        </w:rPr>
-      </w:pPr>
-      <w:r>
-        <w:rPr>
-          <w:lang w:val="nl-NL"/>
-        </w:rPr>
-        <w:t>Collection,</w:t>
-      </w:r>
-    </w:p>
-    <w:p>
-      <w:pPr>
-        <w:rPr>
-          <w:lang w:val="nl-NL"/>
-        </w:rPr>
-      </w:pPr>
-    </w:p>
-    <w:p>
-      <w:pPr>
-        <w:rPr>
-          <w:lang w:val="nl-NL"/>
-        </w:rPr>
-      </w:pPr>
-      <w:r>
-        <w:rPr>
-          <w:lang w:val="nl-NL"/>
-        </w:rPr>
-        <w:t>In Collection kan je ook vanalles van verschillende modules van verschillende sites combineren, tot 1 home-page. Je hoeft dus niet te kiezen tussen sites, waar je een home-page op kunt maken. Je kunt zelf alles dat ze aanbieden met elkaar combineren, zonder al te veel heisa. Ook een leuk argument om het Collection te hoemen.</w:t>
-      </w:r>
-    </w:p>
-    <w:p>
-      <w:pPr>
-        <w:rPr>
-          <w:lang w:val="nl-NL"/>
-        </w:rPr>
-      </w:pPr>
-    </w:p>
-    <w:p>
-      <w:pPr>
-        <w:rPr>
-          <w:lang w:val="nl-NL"/>
-        </w:rPr>
-      </w:pPr>
-      <w:r>
-        <w:rPr>
-          <w:lang w:val="nl-NL"/>
-        </w:rPr>
-        <w:t>JJ</w:t>
-      </w:r>
-    </w:p>
-    <w:p>
-      <w:pPr>
-        <w:rPr>
-          <w:lang w:val="nl-NL"/>
-        </w:rPr>
-      </w:pPr>
-    </w:p>
-    <w:p>
-      <w:pPr>
-        <w:rPr>
-          <w:lang w:val="nl-NL"/>
-        </w:rPr>
-      </w:pPr>
-    </w:p>
-    <w:p>
-      <w:pPr>
-        <w:rPr>
-          <w:lang w:val="nl-NL"/>
-        </w:rPr>
-      </w:pPr>
-      <w:r>
-        <w:rPr>
-          <w:lang w:val="nl-NL"/>
-        </w:rPr>
-        <w:t>Computer Language,</w:t>
-      </w:r>
-    </w:p>
-    <w:p>
-      <w:pPr>
-        <w:rPr>
-          <w:lang w:val="nl-NL"/>
-        </w:rPr>
-      </w:pPr>
-    </w:p>
-    <w:p>
-      <w:r>
-        <w:t>Important statement to use: objects first, procedures second.</w:t>
-      </w:r>
-    </w:p>
-    <w:p/>
-    <w:p>
-      <w:r>
-        <w:t>JJ</w:t>
-      </w:r>
-    </w:p>
-    <w:p/>
-    <w:p/>
-    <w:p>
-      <w:r>
-        <w:t>Computer Language,</w:t>
-      </w:r>
-    </w:p>
-    <w:p/>
-    <w:p>
-      <w:r>
-        <w:t>People aren't realizing that a computer program IS a domain-specific language.</w:t>
-      </w:r>
-    </w:p>
-    <w:p/>
-    <w:p>
-      <w:pPr>
-        <w:rPr>
-          <w:lang w:val="nl-NL"/>
-        </w:rPr>
-      </w:pPr>
-      <w:r>
-        <w:rPr>
-          <w:lang w:val="nl-NL"/>
-        </w:rPr>
-        <w:t>JJ</w:t>
-      </w:r>
-    </w:p>
-    <w:p>
-      <w:pPr>
-        <w:rPr>
-          <w:lang w:val="nl-NL"/>
-        </w:rPr>
-      </w:pPr>
-    </w:p>
-    <w:p>
-      <w:pPr>
-        <w:rPr>
-          <w:lang w:val="nl-NL"/>
-        </w:rPr>
-      </w:pPr>
-    </w:p>
-    <w:p>
-      <w:pPr>
-        <w:rPr>
-          <w:lang w:val="nl-NL"/>
-        </w:rPr>
-      </w:pPr>
-      <w:r>
-        <w:rPr>
-          <w:lang w:val="nl-NL"/>
-        </w:rPr>
-        <w:t>Computer Language,</w:t>
-      </w:r>
-    </w:p>
-    <w:p>
-      <w:pPr>
-        <w:rPr>
-          <w:lang w:val="nl-NL"/>
-        </w:rPr>
-      </w:pPr>
-      <w:r>
-        <w:rPr>
-          <w:lang w:val="nl-NL"/>
-        </w:rPr>
-        <w:t xml:space="preserve"> </w:t>
-      </w:r>
-    </w:p>
-    <w:p>
-      <w:pPr>
-        <w:rPr>
-          <w:lang w:val="nl-NL"/>
-        </w:rPr>
-      </w:pPr>
-      <w:r>
-        <w:rPr>
-          <w:lang w:val="nl-NL"/>
-        </w:rPr>
-        <w:t>Met diagrams in computer language wordt de systematiek echt zichtbaar.</w:t>
-      </w:r>
-    </w:p>
-    <w:p>
-      <w:pPr>
-        <w:rPr>
-          <w:lang w:val="nl-NL"/>
-        </w:rPr>
-      </w:pPr>
-      <w:r>
-        <w:rPr>
-          <w:lang w:val="nl-NL"/>
-        </w:rPr>
-        <w:t>Op het moment programmeren we eigenlijk allemaal blind en op de tast.</w:t>
-      </w:r>
-    </w:p>
-    <w:p>
-      <w:pPr>
-        <w:rPr>
-          <w:lang w:val="nl-NL"/>
-        </w:rPr>
-      </w:pPr>
-      <w:r>
-        <w:rPr>
-          <w:lang w:val="nl-NL"/>
-        </w:rPr>
-        <w:t xml:space="preserve"> </w:t>
-      </w:r>
-    </w:p>
-    <w:p>
-      <w:r>
-        <w:t>JJ</w:t>
-      </w:r>
-    </w:p>
-    <w:p/>
-    <w:p/>
-    <w:p>
-      <w:r>
-        <w:t>Computer Language,</w:t>
-      </w:r>
-    </w:p>
-    <w:p/>
-    <w:p>
-      <w:r>
-        <w:t>The idea of object oriented is: objects first, procedures second.</w:t>
-      </w:r>
-    </w:p>
-    <w:p/>
-    <w:p>
-      <w:r>
-        <w:t>JJ</w:t>
-      </w:r>
-    </w:p>
-    <w:p/>
-    <w:p/>
-    <w:p>
-      <w:r>
-        <w:t>Computer Language,</w:t>
-      </w:r>
-    </w:p>
-    <w:p/>
-    <w:p>
-      <w:r>
-        <w:t xml:space="preserve">The diagram expression also makes it possible to </w:t>
-      </w:r>
-    </w:p>
-    <w:p>
-      <w:r>
-        <w:t>use hand signs in the air to draw out relations between objects,</w:t>
-      </w:r>
-    </w:p>
-    <w:p>
-      <w:r>
-        <w:t xml:space="preserve">in a technical story </w:t>
-      </w:r>
-      <w:r>
-        <w:rPr>
-          <w:color w:val="FF0000"/>
-        </w:rPr>
-        <w:t>you</w:t>
-      </w:r>
-      <w:r>
-        <w:t xml:space="preserve"> try to explain.</w:t>
-      </w:r>
-    </w:p>
-    <w:p/>
-    <w:p>
-      <w:pPr>
-        <w:rPr>
-          <w:lang w:val="nl-NL"/>
-        </w:rPr>
-      </w:pPr>
-      <w:r>
-        <w:rPr>
-          <w:lang w:val="nl-NL"/>
-        </w:rPr>
-        <w:t>JJ 2008-06-03</w:t>
-      </w:r>
-    </w:p>
-    <w:p>
-      <w:pPr>
-        <w:rPr>
-          <w:lang w:val="nl-NL"/>
-        </w:rPr>
-      </w:pPr>
-    </w:p>
-    <w:p>
-      <w:pPr>
-        <w:rPr>
-          <w:lang w:val="nl-NL"/>
-        </w:rPr>
-      </w:pPr>
-    </w:p>
-    <w:p>
-      <w:pPr>
-        <w:rPr>
-          <w:lang w:val="nl-NL"/>
-        </w:rPr>
-      </w:pPr>
-      <w:r>
-        <w:rPr>
-          <w:lang w:val="nl-NL"/>
-        </w:rPr>
-        <w:t>Computer Language,</w:t>
-      </w:r>
-    </w:p>
-    <w:p>
-      <w:pPr>
-        <w:rPr>
-          <w:lang w:val="nl-NL"/>
-        </w:rPr>
-      </w:pPr>
-    </w:p>
-    <w:p>
-      <w:pPr>
-        <w:rPr>
-          <w:lang w:val="nl-NL"/>
-        </w:rPr>
-      </w:pPr>
-      <w:r>
-        <w:rPr>
-          <w:lang w:val="nl-NL"/>
-        </w:rPr>
-        <w:t>De kracht van programmeertalen nu, zit hem niet in de taal zelf,</w:t>
-      </w:r>
-    </w:p>
-    <w:p>
-      <w:r>
-        <w:t>maar in het framework.</w:t>
-      </w:r>
-    </w:p>
-    <w:p/>
-    <w:p>
-      <w:r>
-        <w:t>What makes programming languages today powerful,</w:t>
-      </w:r>
-    </w:p>
-    <w:p>
-      <w:r>
-        <w:t>is not the language itself, but the framework.</w:t>
-      </w:r>
-    </w:p>
-    <w:p/>
-    <w:p>
-      <w:r>
-        <w:t>JJ</w:t>
-      </w:r>
-    </w:p>
-    <w:p/>
-    <w:p/>
-    <w:p>
-      <w:r>
-        <w:t>Computer Language,</w:t>
-      </w:r>
-    </w:p>
-    <w:p>
-      <w:r>
-        <w:t>2008-08-15</w:t>
-      </w:r>
-    </w:p>
-    <w:p/>
-    <w:p>
-      <w:r>
-        <w:t>Other programming languages and diagram expressions:</w:t>
-      </w:r>
-    </w:p>
-    <w:p>
-      <w:r>
-        <w:t>http://www.obsolete.com/dug/sorcery/oop.htm</w:t>
-      </w:r>
-    </w:p>
-    <w:p>
-      <w:r>
-        <w:t xml:space="preserve"> </w:t>
-      </w:r>
-    </w:p>
-    <w:p>
-      <w:r>
-        <w:t>JJ</w:t>
-      </w:r>
-    </w:p>
-    <w:p/>
-    <w:p/>
-    <w:p>
-      <w:r>
-        <w:t>Computer Language,</w:t>
-      </w:r>
-    </w:p>
-    <w:p>
-      <w:r>
-        <w:t xml:space="preserve"> </w:t>
-      </w:r>
-    </w:p>
-    <w:p>
-      <w:r>
-        <w:t>Other programming languages and diagram expressions:</w:t>
-      </w:r>
-    </w:p>
-    <w:p>
-      <w:pPr>
-        <w:rPr>
-          <w:lang w:val="nl-NL"/>
-        </w:rPr>
-      </w:pPr>
-      <w:r>
-        <w:rPr>
-          <w:lang w:val="nl-NL"/>
-        </w:rPr>
-        <w:t>Leuke zoekterm om op te googlen:</w:t>
-      </w:r>
-    </w:p>
-    <w:p>
-      <w:r>
-        <w:t>"my own programming language"</w:t>
-      </w:r>
-    </w:p>
-    <w:p/>
-    <w:p>
-      <w:r>
-        <w:t>JJ</w:t>
-      </w:r>
-    </w:p>
-    <w:p/>
-    <w:p/>
-    <w:p>
-      <w:r>
-        <w:t>Computer Language,</w:t>
-      </w:r>
-    </w:p>
-    <w:p>
-      <w:r>
-        <w:t>2008-08-15</w:t>
-      </w:r>
-    </w:p>
-    <w:p>
-      <w:r>
-        <w:t xml:space="preserve"> </w:t>
-      </w:r>
-    </w:p>
-    <w:p>
-      <w:r>
-        <w:t>Other programming languages and diagram expressions:</w:t>
-      </w:r>
-    </w:p>
-    <w:p>
-      <w:r>
-        <w:t>http://jolt-lang.org/</w:t>
-      </w:r>
-    </w:p>
-    <w:p>
-      <w:r>
-        <w:t xml:space="preserve"> </w:t>
-      </w:r>
-    </w:p>
-    <w:p>
-      <w:r>
-        <w:t>JJ</w:t>
-      </w:r>
-    </w:p>
-    <w:p/>
-    <w:p/>
-    <w:p>
-      <w:r>
-        <w:t>Single paradigm for all digital objects,</w:t>
-      </w:r>
-    </w:p>
-    <w:p>
-      <w:r>
-        <w:t xml:space="preserve"> </w:t>
-      </w:r>
-    </w:p>
-    <w:p>
-      <w:r>
-        <w:t>See the physical disk as an object.</w:t>
-      </w:r>
-    </w:p>
-    <w:p>
-      <w:r>
-        <w:t xml:space="preserve">See the IO on it, </w:t>
-      </w:r>
-    </w:p>
-    <w:p>
-      <w:r>
-        <w:t>and what source does IO on it.</w:t>
-      </w:r>
-    </w:p>
-    <w:p>
-      <w:r>
-        <w:t>Be able to see which reference has the most activity.</w:t>
-      </w:r>
-    </w:p>
-    <w:p>
-      <w:r>
-        <w:t>Be able to navigate through the system,</w:t>
-      </w:r>
-    </w:p>
-    <w:p>
-      <w:r>
-        <w:t xml:space="preserve">so that </w:t>
-      </w:r>
-      <w:r>
-        <w:rPr>
-          <w:color w:val="FF0000"/>
-        </w:rPr>
-        <w:t>you</w:t>
-      </w:r>
-      <w:r>
-        <w:t xml:space="preserve"> can trace the source of the activity.</w:t>
-      </w:r>
-    </w:p>
-    <w:p>
-      <w:r>
-        <w:t xml:space="preserve"> </w:t>
-      </w:r>
-    </w:p>
-    <w:p>
-      <w:r>
-        <w:t xml:space="preserve">That way </w:t>
-      </w:r>
-      <w:r>
-        <w:rPr>
-          <w:color w:val="FF0000"/>
-        </w:rPr>
-        <w:t>you</w:t>
-      </w:r>
-      <w:r>
-        <w:t xml:space="preserve"> not only fly through the internet,</w:t>
-      </w:r>
-    </w:p>
-    <w:p>
-      <w:r>
-        <w:t xml:space="preserve">and the applications, but </w:t>
-      </w:r>
-      <w:r>
-        <w:rPr>
-          <w:color w:val="FF0000"/>
-        </w:rPr>
-        <w:t>you</w:t>
-      </w:r>
-      <w:r>
-        <w:t xml:space="preserve"> can also navigate through</w:t>
-      </w:r>
-    </w:p>
-    <w:p>
-      <w:r>
-        <w:t xml:space="preserve">the internal workings of </w:t>
-      </w:r>
-      <w:r>
-        <w:rPr>
-          <w:color w:val="FF0000"/>
-        </w:rPr>
-        <w:t>you</w:t>
-      </w:r>
-      <w:r>
-        <w:t>r computer.</w:t>
-      </w:r>
-    </w:p>
-    <w:p>
-      <w:r>
-        <w:t xml:space="preserve"> </w:t>
-      </w:r>
-    </w:p>
-    <w:p>
-      <w:r>
-        <w:t>I guess I do want to see magnitude of activity</w:t>
-      </w:r>
-    </w:p>
-    <w:p>
-      <w:r>
-        <w:t>in the diagrams.</w:t>
-      </w:r>
-    </w:p>
-    <w:p>
-      <w:r>
-        <w:t xml:space="preserve">  </w:t>
-      </w:r>
-    </w:p>
-    <w:p>
-      <w:r>
-        <w:t>JJ</w:t>
-      </w:r>
-    </w:p>
-    <w:p/>
-    <w:p/>
-    <w:p>
-      <w:r>
-        <w:t>Computer Language,</w:t>
-      </w:r>
-    </w:p>
-    <w:p>
-      <w:r>
-        <w:t>2008-09-02</w:t>
-      </w:r>
-    </w:p>
-    <w:p/>
-    <w:p>
-      <w:r>
-        <w:t>Some people seem to like isolated memory space.</w:t>
-      </w:r>
-    </w:p>
-    <w:p>
-      <w:r>
-        <w:t>But this is just for some protection that it gives.</w:t>
-      </w:r>
-    </w:p>
-    <w:p>
-      <w:r>
-        <w:t>Memory leaks only live inside a process.</w:t>
-      </w:r>
-    </w:p>
-    <w:p>
-      <w:r>
-        <w:t>When it is stopped, then the memory leaks</w:t>
-      </w:r>
-    </w:p>
-    <w:p>
-      <w:r>
-        <w:t>are released.</w:t>
-      </w:r>
-    </w:p>
-    <w:p>
-      <w:r>
-        <w:t>When something crashes, it is just that process, that crashes.</w:t>
-      </w:r>
-    </w:p>
-    <w:p>
-      <w:r>
-        <w:t>The rest keeps running.</w:t>
-      </w:r>
-    </w:p>
-    <w:p>
-      <w:r>
-        <w:t xml:space="preserve"> </w:t>
-      </w:r>
-    </w:p>
-    <w:p>
-      <w:r>
-        <w:t>But in my own system, the whole internet is really just one process.</w:t>
-      </w:r>
-    </w:p>
-    <w:p>
-      <w:r>
-        <w:t>So what needs to be done, is analyse the advantages</w:t>
-      </w:r>
-    </w:p>
-    <w:p>
-      <w:r>
-        <w:t>people think they can only get from isolated processes,</w:t>
-      </w:r>
-    </w:p>
-    <w:p>
-      <w:r>
-        <w:t>(advantages, that are probably only precautions for problems)</w:t>
-      </w:r>
-    </w:p>
-    <w:p>
-      <w:r>
-        <w:t>and see what solutions for those problems will be implemented</w:t>
-      </w:r>
-    </w:p>
-    <w:p>
-      <w:r>
-        <w:t>in my own system.</w:t>
-      </w:r>
-    </w:p>
-    <w:p>
-      <w:r>
-        <w:t xml:space="preserve"> </w:t>
-      </w:r>
-    </w:p>
-    <w:p>
-      <w:r>
-        <w:t>JJ</w:t>
-      </w:r>
-    </w:p>
-    <w:p/>
-    <w:p/>
-    <w:p>
-      <w:r>
-        <w:t>Computer Language,</w:t>
-      </w:r>
-    </w:p>
-    <w:p>
-      <w:r>
-        <w:t>2008-09-02</w:t>
-      </w:r>
-    </w:p>
-    <w:p>
-      <w:r>
-        <w:t xml:space="preserve"> </w:t>
-      </w:r>
-    </w:p>
-    <w:p>
-      <w:r>
-        <w:t>Google using a separate process for each tab in its</w:t>
-      </w:r>
-    </w:p>
-    <w:p>
-      <w:r>
-        <w:t>Google Chrome browser, is just a practical</w:t>
-      </w:r>
-    </w:p>
-    <w:p>
-      <w:r>
-        <w:t>solution, relatively easy to implement.</w:t>
-      </w:r>
-    </w:p>
-    <w:p>
-      <w:r>
-        <w:t>That's why process isolation offers a solution</w:t>
-      </w:r>
-    </w:p>
-    <w:p>
-      <w:r>
-        <w:t>to this problem. It is not, that with more effort,</w:t>
-      </w:r>
-    </w:p>
-    <w:p>
-      <w:r>
-        <w:t>a not-yet existing solution to this problem,</w:t>
-      </w:r>
-    </w:p>
-    <w:p>
-      <w:r>
-        <w:t xml:space="preserve">that does not use the isolation of processes, </w:t>
-      </w:r>
-    </w:p>
-    <w:p>
-      <w:r>
-        <w:rPr>
-          <w:color w:val="FF0000"/>
-        </w:rPr>
-        <w:t>would</w:t>
-      </w:r>
-      <w:r>
-        <w:t xml:space="preserve"> not offer a better or equally practical</w:t>
-      </w:r>
-    </w:p>
-    <w:p>
-      <w:r>
-        <w:t xml:space="preserve">solution, </w:t>
-      </w:r>
-      <w:r>
-        <w:rPr>
-          <w:color w:val="FF0000"/>
-        </w:rPr>
-        <w:t>would</w:t>
-      </w:r>
-      <w:r>
-        <w:t xml:space="preserve"> products like that be finished</w:t>
-      </w:r>
-    </w:p>
-    <w:p>
-      <w:r>
-        <w:t>today and free to use.</w:t>
-      </w:r>
-    </w:p>
-    <w:p>
-      <w:r>
-        <w:t xml:space="preserve"> </w:t>
-      </w:r>
-    </w:p>
-    <w:p>
-      <w:pPr>
-        <w:rPr>
-          <w:lang w:val="nl-NL"/>
-        </w:rPr>
-      </w:pPr>
-      <w:r>
-        <w:rPr>
-          <w:lang w:val="nl-NL"/>
-        </w:rPr>
-        <w:t>JJ</w:t>
-      </w:r>
-    </w:p>
-    <w:p>
-      <w:pPr>
-        <w:rPr>
-          <w:lang w:val="nl-NL"/>
-        </w:rPr>
-      </w:pPr>
-    </w:p>
-    <w:p>
-      <w:pPr>
-        <w:rPr>
-          <w:lang w:val="nl-NL"/>
-        </w:rPr>
-      </w:pPr>
-    </w:p>
-    <w:p>
-      <w:pPr>
-        <w:rPr>
-          <w:lang w:val="nl-NL"/>
-        </w:rPr>
-      </w:pPr>
-      <w:r>
-        <w:rPr>
-          <w:lang w:val="nl-NL"/>
-        </w:rPr>
-        <w:t>Computer Language,</w:t>
-      </w:r>
-    </w:p>
-    <w:p>
-      <w:pPr>
-        <w:rPr>
-          <w:lang w:val="nl-NL"/>
-        </w:rPr>
-      </w:pPr>
-      <w:r>
-        <w:rPr>
-          <w:lang w:val="nl-NL"/>
-        </w:rPr>
-        <w:t xml:space="preserve"> </w:t>
-      </w:r>
-    </w:p>
-    <w:p>
-      <w:pPr>
-        <w:rPr>
-          <w:lang w:val="nl-NL"/>
-        </w:rPr>
-      </w:pPr>
-      <w:r>
-        <w:rPr>
-          <w:lang w:val="nl-NL"/>
-        </w:rPr>
-        <w:t>Ik ben me er wel van bewust,</w:t>
-      </w:r>
-    </w:p>
-    <w:p>
-      <w:pPr>
-        <w:rPr>
-          <w:lang w:val="nl-NL"/>
-        </w:rPr>
-      </w:pPr>
-      <w:r>
-        <w:rPr>
-          <w:lang w:val="nl-NL"/>
-        </w:rPr>
-        <w:t>dat een nieuwe programmeertaal,</w:t>
-      </w:r>
-    </w:p>
-    <w:p>
-      <w:pPr>
-        <w:rPr>
-          <w:lang w:val="nl-NL"/>
-        </w:rPr>
-      </w:pPr>
-      <w:r>
-        <w:rPr>
-          <w:lang w:val="nl-NL"/>
-        </w:rPr>
-        <w:t>of nieuwe manier van besturen van je computer,</w:t>
-      </w:r>
-    </w:p>
-    <w:p>
-      <w:pPr>
-        <w:rPr>
-          <w:lang w:val="nl-NL"/>
-        </w:rPr>
-      </w:pPr>
-      <w:r>
-        <w:rPr>
-          <w:lang w:val="nl-NL"/>
-        </w:rPr>
-        <w:t>een bijdrage is, niet een vervanging van alle</w:t>
-      </w:r>
-    </w:p>
-    <w:p>
-      <w:pPr>
-        <w:rPr>
-          <w:lang w:val="nl-NL"/>
-        </w:rPr>
-      </w:pPr>
-      <w:r>
-        <w:rPr>
-          <w:lang w:val="nl-NL"/>
-        </w:rPr>
-        <w:t>andere software. Daar zijn software giganten</w:t>
-      </w:r>
-    </w:p>
-    <w:p>
-      <w:pPr>
-        <w:rPr>
-          <w:lang w:val="nl-NL"/>
-        </w:rPr>
-      </w:pPr>
-      <w:r>
-        <w:rPr>
-          <w:lang w:val="nl-NL"/>
-        </w:rPr>
-        <w:t>veel te innovatief voor geworden.</w:t>
-      </w:r>
-    </w:p>
-    <w:p>
-      <w:pPr>
-        <w:rPr>
-          <w:lang w:val="nl-NL"/>
-        </w:rPr>
-      </w:pPr>
-      <w:r>
-        <w:rPr>
-          <w:lang w:val="nl-NL"/>
-        </w:rPr>
-        <w:t xml:space="preserve"> </w:t>
-      </w:r>
-    </w:p>
-    <w:p>
-      <w:r>
-        <w:t>JJ</w:t>
-      </w:r>
-    </w:p>
-    <w:p/>
-    <w:p/>
-    <w:p>
-      <w:r>
-        <w:t>Computer Language,</w:t>
-      </w:r>
-    </w:p>
-    <w:p>
-      <w:r>
-        <w:t>2008-08-23</w:t>
-      </w:r>
-    </w:p>
-    <w:p/>
-    <w:p>
-      <w:r>
-        <w:t>The way it is right now, the system can not change the system as much as a user can change the system.</w:t>
-      </w:r>
-    </w:p>
-    <w:p/>
-    <w:p>
-      <w:r>
-        <w:t>JJ</w:t>
-      </w:r>
-    </w:p>
-    <w:p/>
-    <w:p/>
-    <w:p>
-      <w:r>
-        <w:t>Computer Language Functional Design,</w:t>
-      </w:r>
-    </w:p>
-    <w:p>
-      <w:r>
-        <w:t>2008-08-31</w:t>
-      </w:r>
-    </w:p>
-    <w:p/>
-    <w:p>
-      <w:r>
-        <w:t>Sometimes it is just clearer to have an article,</w:t>
-      </w:r>
-    </w:p>
-    <w:p>
-      <w:r>
-        <w:t>with diagrams in it straight away, without</w:t>
-      </w:r>
-    </w:p>
-    <w:p>
-      <w:r>
-        <w:t>any article with just textual explanations.</w:t>
-      </w:r>
-    </w:p>
-    <w:p>
-      <w:r>
-        <w:t>In the future, the whole form of the documentation</w:t>
-      </w:r>
-    </w:p>
-    <w:p>
-      <w:r>
-        <w:t>might change as such and have diagram expression</w:t>
-      </w:r>
-    </w:p>
-    <w:p>
-      <w:r>
-        <w:t>be more present in the conceptual explanations.</w:t>
-      </w:r>
-    </w:p>
-    <w:p/>
-    <w:p>
-      <w:r>
-        <w:t>JJ</w:t>
-      </w:r>
-    </w:p>
-    <w:p/>
-    <w:p>
-      <w:pPr>
-        <w:rPr>
-          <w:lang w:val="nl-NL"/>
-        </w:rPr>
-      </w:pPr>
-    </w:p>
-    <w:p>
-      <w:pPr>
-        <w:rPr>
-          <w:lang w:val="nl-NL"/>
-        </w:rPr>
-      </w:pPr>
-    </w:p>
-    <w:p>
-      <w:pPr>
-        <w:rPr>
-          <w:lang w:val="nl-NL"/>
-        </w:rPr>
-      </w:pPr>
-    </w:p>
-    <w:p>
-      <w:pPr>
-        <w:rPr>
-          <w:lang w:val="nl-NL"/>
-        </w:rPr>
-      </w:pPr>
-    </w:p>
-    <w:p>
-      <w:r>
-        <w:t>2008-11</w:t>
-      </w:r>
-    </w:p>
-    <w:p/>
-    <w:p>
-      <w:r>
-        <w:t>The roles that symbols get when connecting them with lines.</w:t>
-      </w:r>
-    </w:p>
-    <w:p/>
-    <w:p>
-      <w:pPr>
-        <w:rPr>
-          <w:lang w:val="nl-NL"/>
-        </w:rPr>
-      </w:pPr>
-      <w:r>
-        <w:rPr>
-          <w:lang w:val="nl-NL"/>
-        </w:rPr>
-        <w:t>JJ</w:t>
-      </w:r>
-    </w:p>
-    <w:p>
-      <w:pPr>
-        <w:rPr>
-          <w:lang w:val="nl-NL"/>
-        </w:rPr>
-      </w:pPr>
-    </w:p>
-    <w:p>
-      <w:pPr>
-        <w:jc w:val="center"/>
-      </w:pPr>
-    </w:p>
-    <w:p>
-      <w:pPr>
-        <w:jc w:val="center"/>
-      </w:pPr>
     </w:p>
     <w:sectPr>
       <w:pgSz w:w="12240" w:h="15840"/>

</xml_diff>

<commit_message>
Circle Language Spec: Move remaining loose ideas from Circle Language Spec Overview to a more specific place.
</commit_message>
<xml_diff>
--- a/1.1. Circle Language Spec/01. Overview/Circle Language Spec Overview.docx
+++ b/1.1. Circle Language Spec/01. Overview/Circle Language Spec Overview.docx
@@ -4841,1209 +4841,8 @@
       <w:r>
         <w:t>.</w:t>
       </w:r>
-    </w:p>
-    <w:p>
-      <w:pPr>
-        <w:keepNext/>
-        <w:spacing w:before="160" w:after="160"/>
-        <w:ind w:left="284"/>
-        <w:outlineLvl w:val="1"/>
-        <w:rPr>
-          <w:rFonts w:ascii="Arial" w:hAnsi="Arial" w:cs="Arial"/>
-          <w:b/>
-          <w:bCs/>
-          <w:iCs/>
-          <w:sz w:val="36"/>
-          <w:szCs w:val="28"/>
-        </w:rPr>
-      </w:pPr>
-      <w:bookmarkStart w:id="0" w:name="_Hlk41853334"/>
-      <w:r>
-        <w:rPr>
-          <w:rFonts w:ascii="Arial" w:hAnsi="Arial" w:cs="Arial"/>
-          <w:b/>
-          <w:bCs/>
-          <w:iCs/>
-          <w:sz w:val="36"/>
-          <w:szCs w:val="28"/>
-        </w:rPr>
-        <w:t>Loos</w:t>
-      </w:r>
-      <w:bookmarkStart w:id="1" w:name="_GoBack"/>
-      <w:bookmarkEnd w:id="1"/>
-      <w:r>
-        <w:rPr>
-          <w:rFonts w:ascii="Arial" w:hAnsi="Arial" w:cs="Arial"/>
-          <w:b/>
-          <w:bCs/>
-          <w:iCs/>
-          <w:sz w:val="36"/>
-          <w:szCs w:val="28"/>
-        </w:rPr>
-        <w:t xml:space="preserve">e </w:t>
-      </w:r>
-      <w:r>
-        <w:rPr>
-          <w:rFonts w:ascii="Arial" w:hAnsi="Arial" w:cs="Arial"/>
-          <w:b/>
-          <w:bCs/>
-          <w:iCs/>
-          <w:sz w:val="36"/>
-          <w:szCs w:val="28"/>
-        </w:rPr>
-        <w:t>Ideas</w:t>
-      </w:r>
-    </w:p>
-    <w:p>
-      <w:pPr>
-        <w:rPr>
-          <w:i/>
-        </w:rPr>
-      </w:pPr>
-      <w:bookmarkStart w:id="2" w:name="_Hlk41853341"/>
+      <w:bookmarkStart w:id="0" w:name="_GoBack"/>
       <w:bookmarkEnd w:id="0"/>
-      <w:r>
-        <w:rPr>
-          <w:i/>
-        </w:rPr>
-        <w:t>The texts below are loose ideas, yet to be turned into</w:t>
-      </w:r>
-      <w:r>
-        <w:rPr>
-          <w:i/>
-        </w:rPr>
-        <w:t xml:space="preserve"> more polished</w:t>
-      </w:r>
-      <w:r>
-        <w:rPr>
-          <w:i/>
-          <w:color w:val="FF0000"/>
-        </w:rPr>
-        <w:t xml:space="preserve"> </w:t>
-      </w:r>
-      <w:r>
-        <w:rPr>
-          <w:i/>
-        </w:rPr>
-        <w:t>documentation.</w:t>
-      </w:r>
-    </w:p>
-    <w:bookmarkEnd w:id="2"/>
-    <w:p/>
-    <w:p>
-      <w:pPr>
-        <w:keepNext/>
-        <w:ind w:left="851"/>
-        <w:outlineLvl w:val="2"/>
-        <w:rPr>
-          <w:rFonts w:cs="Arial"/>
-          <w:bCs/>
-          <w:i/>
-          <w:lang w:val="nl-NL"/>
-        </w:rPr>
-      </w:pPr>
-      <w:proofErr w:type="spellStart"/>
-      <w:r>
-        <w:rPr>
-          <w:rFonts w:cs="Arial"/>
-          <w:bCs/>
-          <w:i/>
-          <w:lang w:val="nl-NL"/>
-        </w:rPr>
-        <w:t>Other</w:t>
-      </w:r>
-      <w:proofErr w:type="spellEnd"/>
-    </w:p>
-    <w:p>
-      <w:pPr>
-        <w:ind w:left="851"/>
-        <w:rPr>
-          <w:lang w:val="nl-NL"/>
-        </w:rPr>
-      </w:pPr>
-    </w:p>
-    <w:p>
-      <w:pPr>
-        <w:ind w:left="1135"/>
-        <w:rPr>
-          <w:lang w:val="nl-NL"/>
-        </w:rPr>
-      </w:pPr>
-      <w:r>
-        <w:rPr>
-          <w:lang w:val="nl-NL"/>
-        </w:rPr>
-        <w:t>Computer Language,</w:t>
-      </w:r>
-    </w:p>
-    <w:p>
-      <w:pPr>
-        <w:ind w:left="1135"/>
-        <w:rPr>
-          <w:lang w:val="nl-NL"/>
-        </w:rPr>
-      </w:pPr>
-    </w:p>
-    <w:p>
-      <w:pPr>
-        <w:ind w:left="1135"/>
-        <w:rPr>
-          <w:lang w:val="nl-NL"/>
-        </w:rPr>
-      </w:pPr>
-      <w:r>
-        <w:rPr>
-          <w:lang w:val="nl-NL"/>
-        </w:rPr>
-        <w:t>Referenties naar een copy functie wil je</w:t>
-      </w:r>
-    </w:p>
-    <w:p>
-      <w:pPr>
-        <w:ind w:left="1135"/>
-        <w:rPr>
-          <w:lang w:val="nl-NL"/>
-        </w:rPr>
-      </w:pPr>
-      <w:r>
-        <w:rPr>
-          <w:lang w:val="nl-NL"/>
-        </w:rPr>
-        <w:t xml:space="preserve">ook niet in de in de copy </w:t>
-      </w:r>
-      <w:proofErr w:type="spellStart"/>
-      <w:r>
-        <w:rPr>
-          <w:lang w:val="nl-NL"/>
-        </w:rPr>
-        <w:t>command</w:t>
-      </w:r>
-      <w:proofErr w:type="spellEnd"/>
-      <w:r>
-        <w:rPr>
-          <w:lang w:val="nl-NL"/>
-        </w:rPr>
-        <w:t xml:space="preserve"> definitie zelf bijhouden.</w:t>
-      </w:r>
-    </w:p>
-    <w:p>
-      <w:pPr>
-        <w:ind w:left="1135"/>
-        <w:rPr>
-          <w:lang w:val="nl-NL"/>
-        </w:rPr>
-      </w:pPr>
-      <w:r>
-        <w:rPr>
-          <w:lang w:val="nl-NL"/>
-        </w:rPr>
-        <w:t xml:space="preserve">Maar je zou wel de mogelijkheid willen hebben om te </w:t>
-      </w:r>
-      <w:proofErr w:type="spellStart"/>
-      <w:r>
-        <w:rPr>
-          <w:lang w:val="nl-NL"/>
-        </w:rPr>
-        <w:t>querien</w:t>
-      </w:r>
-      <w:proofErr w:type="spellEnd"/>
-    </w:p>
-    <w:p>
-      <w:pPr>
-        <w:ind w:left="1135"/>
-        <w:rPr>
-          <w:lang w:val="nl-NL"/>
-        </w:rPr>
-      </w:pPr>
-      <w:r>
-        <w:rPr>
-          <w:lang w:val="nl-NL"/>
-        </w:rPr>
-        <w:t xml:space="preserve">welke </w:t>
-      </w:r>
-      <w:proofErr w:type="spellStart"/>
-      <w:r>
-        <w:rPr>
-          <w:lang w:val="nl-NL"/>
-        </w:rPr>
-        <w:t>kopieeracties</w:t>
-      </w:r>
-      <w:proofErr w:type="spellEnd"/>
-      <w:r>
-        <w:rPr>
-          <w:lang w:val="nl-NL"/>
-        </w:rPr>
-        <w:t xml:space="preserve"> er binnen een bepaald systeem zijn.</w:t>
-      </w:r>
-    </w:p>
-    <w:p>
-      <w:pPr>
-        <w:ind w:left="1135"/>
-        <w:rPr>
-          <w:lang w:val="nl-NL"/>
-        </w:rPr>
-      </w:pPr>
-      <w:r>
-        <w:rPr>
-          <w:lang w:val="nl-NL"/>
-        </w:rPr>
-        <w:t xml:space="preserve">Je kunt altijd een ruwe </w:t>
-      </w:r>
-      <w:proofErr w:type="spellStart"/>
-      <w:r>
-        <w:rPr>
-          <w:lang w:val="nl-NL"/>
-        </w:rPr>
-        <w:t>sequentiele</w:t>
-      </w:r>
-      <w:proofErr w:type="spellEnd"/>
-      <w:r>
-        <w:rPr>
-          <w:lang w:val="nl-NL"/>
-        </w:rPr>
-        <w:t xml:space="preserve"> zoek-query uitvoeren op</w:t>
-      </w:r>
-    </w:p>
-    <w:p>
-      <w:pPr>
-        <w:ind w:left="1135"/>
-        <w:rPr>
-          <w:lang w:val="nl-NL"/>
-        </w:rPr>
-      </w:pPr>
-      <w:r>
-        <w:rPr>
-          <w:lang w:val="nl-NL"/>
-        </w:rPr>
-        <w:t>een subsysteem.</w:t>
-      </w:r>
-    </w:p>
-    <w:p>
-      <w:pPr>
-        <w:ind w:left="1135"/>
-        <w:rPr>
-          <w:lang w:val="nl-NL"/>
-        </w:rPr>
-      </w:pPr>
-      <w:r>
-        <w:rPr>
-          <w:lang w:val="nl-NL"/>
-        </w:rPr>
-        <w:t xml:space="preserve">Maar je wilt het misschien ook centraal bijhouden. Dan </w:t>
-      </w:r>
-    </w:p>
-    <w:p>
-      <w:pPr>
-        <w:ind w:left="1135"/>
-        <w:rPr>
-          <w:lang w:val="nl-NL"/>
-        </w:rPr>
-      </w:pPr>
-      <w:r>
-        <w:rPr>
-          <w:lang w:val="nl-NL"/>
-        </w:rPr>
-        <w:t>zou je een filter index moeten kunnen maken,</w:t>
-      </w:r>
-    </w:p>
-    <w:p>
-      <w:pPr>
-        <w:ind w:left="1135"/>
-        <w:rPr>
-          <w:lang w:val="nl-NL"/>
-        </w:rPr>
-      </w:pPr>
-      <w:r>
-        <w:rPr>
-          <w:lang w:val="nl-NL"/>
-        </w:rPr>
-        <w:t>maar een filter index gezet op een elders gedefinieerde</w:t>
-      </w:r>
-    </w:p>
-    <w:p>
-      <w:pPr>
-        <w:ind w:left="1135"/>
-        <w:rPr>
-          <w:lang w:val="nl-NL"/>
-        </w:rPr>
-      </w:pPr>
-      <w:proofErr w:type="spellStart"/>
-      <w:r>
-        <w:rPr>
-          <w:lang w:val="nl-NL"/>
-        </w:rPr>
-        <w:t>method</w:t>
-      </w:r>
-      <w:proofErr w:type="spellEnd"/>
-      <w:r>
-        <w:rPr>
-          <w:lang w:val="nl-NL"/>
-        </w:rPr>
-        <w:t xml:space="preserve"> of class.</w:t>
-      </w:r>
-    </w:p>
-    <w:p>
-      <w:pPr>
-        <w:ind w:left="1135"/>
-        <w:rPr>
-          <w:lang w:val="nl-NL"/>
-        </w:rPr>
-      </w:pPr>
-      <w:r>
-        <w:rPr>
-          <w:lang w:val="nl-NL"/>
-        </w:rPr>
-        <w:t xml:space="preserve"> </w:t>
-      </w:r>
-    </w:p>
-    <w:p>
-      <w:pPr>
-        <w:ind w:left="1135"/>
-        <w:rPr>
-          <w:lang w:val="nl-NL"/>
-        </w:rPr>
-      </w:pPr>
-      <w:r>
-        <w:rPr>
-          <w:lang w:val="nl-NL"/>
-        </w:rPr>
-        <w:t>Ik heb er toch best moeite mee, dat je</w:t>
-      </w:r>
-    </w:p>
-    <w:p>
-      <w:pPr>
-        <w:ind w:left="1135"/>
-        <w:rPr>
-          <w:lang w:val="nl-NL"/>
-        </w:rPr>
-      </w:pPr>
-      <w:r>
-        <w:rPr>
-          <w:lang w:val="nl-NL"/>
-        </w:rPr>
-        <w:t>in een stuk diagram niet ziet wat er allemaal naar</w:t>
-      </w:r>
-    </w:p>
-    <w:p>
-      <w:pPr>
-        <w:ind w:left="1135"/>
-        <w:rPr>
-          <w:lang w:val="nl-NL"/>
-        </w:rPr>
-      </w:pPr>
-      <w:r>
-        <w:rPr>
-          <w:lang w:val="nl-NL"/>
-        </w:rPr>
-        <w:t>een bepaald object verwijst, maar alleen waarnaar</w:t>
-      </w:r>
-    </w:p>
-    <w:p>
-      <w:pPr>
-        <w:ind w:left="1135"/>
-        <w:rPr>
-          <w:lang w:val="nl-NL"/>
-        </w:rPr>
-      </w:pPr>
-      <w:r>
-        <w:rPr>
-          <w:lang w:val="nl-NL"/>
-        </w:rPr>
-        <w:t>de objecten in de diagram verwijzen.</w:t>
-      </w:r>
-    </w:p>
-    <w:p>
-      <w:pPr>
-        <w:ind w:left="1135"/>
-        <w:rPr>
-          <w:lang w:val="nl-NL"/>
-        </w:rPr>
-      </w:pPr>
-      <w:r>
-        <w:rPr>
-          <w:lang w:val="nl-NL"/>
-        </w:rPr>
-        <w:t>O, wacht, dat gebeurt voor objecten wel, omdat</w:t>
-      </w:r>
-    </w:p>
-    <w:p>
-      <w:pPr>
-        <w:ind w:left="1135"/>
-        <w:rPr>
-          <w:lang w:val="nl-NL"/>
-        </w:rPr>
-      </w:pPr>
-      <w:r>
-        <w:rPr>
-          <w:lang w:val="nl-NL"/>
-        </w:rPr>
-        <w:t>de gerelateerde objecten als sub objecten worden getoond.</w:t>
-      </w:r>
-    </w:p>
-    <w:p>
-      <w:pPr>
-        <w:ind w:left="1135"/>
-        <w:rPr>
-          <w:lang w:val="nl-NL"/>
-        </w:rPr>
-      </w:pPr>
-      <w:r>
-        <w:rPr>
-          <w:lang w:val="nl-NL"/>
-        </w:rPr>
-        <w:t>Heen en weer relaties tussen objecten in principe gelijkwaardig.</w:t>
-      </w:r>
-    </w:p>
-    <w:p>
-      <w:pPr>
-        <w:ind w:left="1135"/>
-        <w:rPr>
-          <w:lang w:val="nl-NL"/>
-        </w:rPr>
-      </w:pPr>
-      <w:r>
-        <w:rPr>
-          <w:lang w:val="nl-NL"/>
-        </w:rPr>
-        <w:t xml:space="preserve">Maar bij </w:t>
-      </w:r>
-      <w:proofErr w:type="spellStart"/>
-      <w:r>
-        <w:rPr>
-          <w:lang w:val="nl-NL"/>
-        </w:rPr>
-        <w:t>methods</w:t>
-      </w:r>
-      <w:proofErr w:type="spellEnd"/>
-      <w:r>
-        <w:rPr>
-          <w:lang w:val="nl-NL"/>
-        </w:rPr>
-        <w:t xml:space="preserve"> is het anders. Die hebben altijd een richting,</w:t>
-      </w:r>
-    </w:p>
-    <w:p>
-      <w:pPr>
-        <w:ind w:left="1135"/>
-        <w:rPr>
-          <w:lang w:val="nl-NL"/>
-        </w:rPr>
-      </w:pPr>
-      <w:r>
-        <w:rPr>
-          <w:lang w:val="nl-NL"/>
-        </w:rPr>
-        <w:t xml:space="preserve">en de relatie terug is echt de </w:t>
-      </w:r>
-      <w:proofErr w:type="spellStart"/>
-      <w:r>
-        <w:rPr>
-          <w:lang w:val="nl-NL"/>
-        </w:rPr>
-        <w:t>backwards</w:t>
-      </w:r>
-      <w:proofErr w:type="spellEnd"/>
-      <w:r>
-        <w:rPr>
-          <w:lang w:val="nl-NL"/>
-        </w:rPr>
-        <w:t xml:space="preserve"> verwijzing.</w:t>
-      </w:r>
-    </w:p>
-    <w:p>
-      <w:pPr>
-        <w:ind w:left="1135"/>
-        <w:rPr>
-          <w:lang w:val="nl-NL"/>
-        </w:rPr>
-      </w:pPr>
-    </w:p>
-    <w:p>
-      <w:pPr>
-        <w:ind w:left="1135"/>
-        <w:rPr>
-          <w:lang w:val="nl-NL"/>
-        </w:rPr>
-      </w:pPr>
-      <w:r>
-        <w:rPr>
-          <w:lang w:val="nl-NL"/>
-        </w:rPr>
-        <w:t>Het is zeg maar een kwestie van 'belachelijk om allemaal bij te houden'.</w:t>
-      </w:r>
-    </w:p>
-    <w:p>
-      <w:pPr>
-        <w:ind w:left="1135"/>
-        <w:rPr>
-          <w:lang w:val="nl-NL"/>
-        </w:rPr>
-      </w:pPr>
-      <w:r>
-        <w:rPr>
-          <w:lang w:val="nl-NL"/>
-        </w:rPr>
-        <w:t xml:space="preserve"> </w:t>
-      </w:r>
-    </w:p>
-    <w:p>
-      <w:pPr>
-        <w:ind w:left="1135"/>
-        <w:rPr>
-          <w:lang w:val="nl-NL"/>
-        </w:rPr>
-      </w:pPr>
-      <w:r>
-        <w:rPr>
-          <w:lang w:val="nl-NL"/>
-        </w:rPr>
-        <w:t xml:space="preserve">Alleen soms wil je voor een definitie, die zijn </w:t>
-      </w:r>
-      <w:proofErr w:type="spellStart"/>
-      <w:r>
-        <w:rPr>
-          <w:lang w:val="nl-NL"/>
-        </w:rPr>
-        <w:t>referrers</w:t>
-      </w:r>
-      <w:proofErr w:type="spellEnd"/>
-      <w:r>
-        <w:rPr>
-          <w:lang w:val="nl-NL"/>
-        </w:rPr>
-        <w:t xml:space="preserve"> niet bijhoudt,</w:t>
-      </w:r>
-    </w:p>
-    <w:p>
-      <w:pPr>
-        <w:ind w:left="1135"/>
-        <w:rPr>
-          <w:lang w:val="nl-NL"/>
-        </w:rPr>
-      </w:pPr>
-      <w:r>
-        <w:rPr>
-          <w:lang w:val="nl-NL"/>
-        </w:rPr>
-        <w:t xml:space="preserve">toch </w:t>
-      </w:r>
-      <w:proofErr w:type="spellStart"/>
-      <w:r>
-        <w:rPr>
-          <w:lang w:val="nl-NL"/>
-        </w:rPr>
-        <w:t>referrers</w:t>
-      </w:r>
-      <w:proofErr w:type="spellEnd"/>
-      <w:r>
-        <w:rPr>
-          <w:lang w:val="nl-NL"/>
-        </w:rPr>
-        <w:t xml:space="preserve"> bijhouden.</w:t>
-      </w:r>
-    </w:p>
-    <w:p>
-      <w:pPr>
-        <w:ind w:left="1135"/>
-        <w:rPr>
-          <w:lang w:val="nl-NL"/>
-        </w:rPr>
-      </w:pPr>
-      <w:r>
-        <w:rPr>
-          <w:lang w:val="nl-NL"/>
-        </w:rPr>
-        <w:t xml:space="preserve"> </w:t>
-      </w:r>
-    </w:p>
-    <w:p>
-      <w:pPr>
-        <w:ind w:left="1135"/>
-        <w:rPr>
-          <w:lang w:val="nl-NL"/>
-        </w:rPr>
-      </w:pPr>
-      <w:r>
-        <w:rPr>
-          <w:lang w:val="nl-NL"/>
-        </w:rPr>
-        <w:t xml:space="preserve">Eigenlijk moet dan een systeem de </w:t>
-      </w:r>
-      <w:proofErr w:type="spellStart"/>
-      <w:r>
-        <w:rPr>
-          <w:lang w:val="nl-NL"/>
-        </w:rPr>
-        <w:t>referrers</w:t>
-      </w:r>
-      <w:proofErr w:type="spellEnd"/>
-      <w:r>
-        <w:rPr>
-          <w:lang w:val="nl-NL"/>
-        </w:rPr>
-        <w:t xml:space="preserve"> naar een definitie van een</w:t>
-      </w:r>
-    </w:p>
-    <w:p>
-      <w:pPr>
-        <w:ind w:left="1135"/>
-        <w:rPr>
-          <w:lang w:val="nl-NL"/>
-        </w:rPr>
-      </w:pPr>
-      <w:r>
-        <w:rPr>
-          <w:lang w:val="nl-NL"/>
-        </w:rPr>
-        <w:t>ander systeem bij kunnen houden.</w:t>
-      </w:r>
-    </w:p>
-    <w:p>
-      <w:pPr>
-        <w:ind w:left="1135"/>
-        <w:rPr>
-          <w:lang w:val="nl-NL"/>
-        </w:rPr>
-      </w:pPr>
-      <w:r>
-        <w:rPr>
-          <w:lang w:val="nl-NL"/>
-        </w:rPr>
-        <w:t xml:space="preserve"> </w:t>
-      </w:r>
-    </w:p>
-    <w:p>
-      <w:pPr>
-        <w:ind w:left="1135"/>
-        <w:rPr>
-          <w:lang w:val="nl-NL"/>
-        </w:rPr>
-      </w:pPr>
-      <w:r>
-        <w:rPr>
-          <w:lang w:val="nl-NL"/>
-        </w:rPr>
-        <w:t xml:space="preserve">Je maakt bij </w:t>
-      </w:r>
-      <w:proofErr w:type="spellStart"/>
-      <w:r>
-        <w:rPr>
-          <w:lang w:val="nl-NL"/>
-        </w:rPr>
-        <w:t>methods</w:t>
-      </w:r>
-      <w:proofErr w:type="spellEnd"/>
-      <w:r>
-        <w:rPr>
-          <w:lang w:val="nl-NL"/>
-        </w:rPr>
-        <w:t xml:space="preserve"> eigenlijk ook relaties tussen </w:t>
-      </w:r>
-      <w:proofErr w:type="spellStart"/>
-      <w:r>
-        <w:rPr>
-          <w:lang w:val="nl-NL"/>
-        </w:rPr>
-        <w:t>method</w:t>
-      </w:r>
-      <w:proofErr w:type="spellEnd"/>
-      <w:r>
-        <w:rPr>
-          <w:lang w:val="nl-NL"/>
-        </w:rPr>
-        <w:t xml:space="preserve"> </w:t>
-      </w:r>
-      <w:proofErr w:type="spellStart"/>
-      <w:r>
-        <w:rPr>
-          <w:lang w:val="nl-NL"/>
-        </w:rPr>
-        <w:t>definitions</w:t>
-      </w:r>
-      <w:proofErr w:type="spellEnd"/>
-      <w:r>
-        <w:rPr>
-          <w:lang w:val="nl-NL"/>
-        </w:rPr>
-        <w:t xml:space="preserve"> aan.</w:t>
-      </w:r>
-    </w:p>
-    <w:p>
-      <w:pPr>
-        <w:ind w:left="1135"/>
-        <w:rPr>
-          <w:lang w:val="nl-NL"/>
-        </w:rPr>
-      </w:pPr>
-      <w:r>
-        <w:rPr>
-          <w:lang w:val="nl-NL"/>
-        </w:rPr>
-        <w:t xml:space="preserve">Die zouden dan ook </w:t>
-      </w:r>
-      <w:proofErr w:type="spellStart"/>
-      <w:r>
-        <w:rPr>
-          <w:lang w:val="nl-NL"/>
-        </w:rPr>
-        <w:t>referrers</w:t>
-      </w:r>
-      <w:proofErr w:type="spellEnd"/>
-      <w:r>
-        <w:rPr>
-          <w:lang w:val="nl-NL"/>
-        </w:rPr>
-        <w:t xml:space="preserve"> bij kunnen houden, en een gesynchroniseerde</w:t>
-      </w:r>
-    </w:p>
-    <w:p>
-      <w:pPr>
-        <w:ind w:left="1135"/>
-        <w:rPr>
-          <w:lang w:val="nl-NL"/>
-        </w:rPr>
-      </w:pPr>
-      <w:r>
-        <w:rPr>
-          <w:lang w:val="nl-NL"/>
-        </w:rPr>
-        <w:t>relatie aan kunnen gaan.</w:t>
-      </w:r>
-    </w:p>
-    <w:p>
-      <w:pPr>
-        <w:ind w:left="1135"/>
-        <w:rPr>
-          <w:lang w:val="nl-NL"/>
-        </w:rPr>
-      </w:pPr>
-    </w:p>
-    <w:p>
-      <w:pPr>
-        <w:ind w:left="1135"/>
-        <w:rPr>
-          <w:lang w:val="nl-NL"/>
-        </w:rPr>
-      </w:pPr>
-      <w:r>
-        <w:rPr>
-          <w:lang w:val="nl-NL"/>
-        </w:rPr>
-        <w:t>JJ</w:t>
-      </w:r>
-    </w:p>
-    <w:p>
-      <w:pPr>
-        <w:ind w:left="1135"/>
-        <w:rPr>
-          <w:lang w:val="nl-NL"/>
-        </w:rPr>
-      </w:pPr>
-    </w:p>
-    <w:p>
-      <w:pPr>
-        <w:ind w:left="1135"/>
-        <w:rPr>
-          <w:lang w:val="nl-NL"/>
-        </w:rPr>
-      </w:pPr>
-    </w:p>
-    <w:p>
-      <w:pPr>
-        <w:ind w:left="1135"/>
-        <w:rPr>
-          <w:lang w:val="nl-NL"/>
-        </w:rPr>
-      </w:pPr>
-      <w:r>
-        <w:rPr>
-          <w:lang w:val="nl-NL"/>
-        </w:rPr>
-        <w:t>Software System, General</w:t>
-      </w:r>
-    </w:p>
-    <w:p>
-      <w:pPr>
-        <w:ind w:left="1135"/>
-        <w:rPr>
-          <w:lang w:val="nl-NL"/>
-        </w:rPr>
-      </w:pPr>
-    </w:p>
-    <w:p>
-      <w:pPr>
-        <w:ind w:left="1135"/>
-      </w:pPr>
-      <w:r>
-        <w:t xml:space="preserve">An application of this new model, that is my software system, </w:t>
-      </w:r>
-      <w:r>
-        <w:rPr>
-          <w:color w:val="FF0000"/>
-        </w:rPr>
-        <w:t>would</w:t>
-      </w:r>
-      <w:r>
-        <w:t xml:space="preserve"> be</w:t>
-      </w:r>
-    </w:p>
-    <w:p>
-      <w:pPr>
-        <w:ind w:left="1135"/>
-      </w:pPr>
-      <w:r>
-        <w:t>for instance, that someone comes up with something that makes any lengthy</w:t>
-      </w:r>
-    </w:p>
-    <w:p>
-      <w:pPr>
-        <w:ind w:left="1135"/>
-      </w:pPr>
-      <w:r>
-        <w:t xml:space="preserve">process </w:t>
-      </w:r>
-      <w:proofErr w:type="spellStart"/>
-      <w:r>
-        <w:t>pauzable</w:t>
-      </w:r>
-      <w:proofErr w:type="spellEnd"/>
-      <w:r>
-        <w:t>, items in it skippable, etcetera. Just a handy concept</w:t>
-      </w:r>
-    </w:p>
-    <w:p>
-      <w:pPr>
-        <w:ind w:left="1135"/>
-      </w:pPr>
-      <w:r>
-        <w:t xml:space="preserve">for handling </w:t>
-      </w:r>
-      <w:proofErr w:type="spellStart"/>
-      <w:r>
-        <w:t>lenghty</w:t>
-      </w:r>
-      <w:proofErr w:type="spellEnd"/>
-      <w:r>
-        <w:t xml:space="preserve"> processes.</w:t>
-      </w:r>
-    </w:p>
-    <w:p>
-      <w:pPr>
-        <w:ind w:left="1135"/>
-      </w:pPr>
-    </w:p>
-    <w:p>
-      <w:pPr>
-        <w:ind w:left="1135"/>
-      </w:pPr>
-      <w:r>
-        <w:t>A handy user could inherit an existing system and extend it with a new</w:t>
-      </w:r>
-    </w:p>
-    <w:p>
-      <w:pPr>
-        <w:ind w:left="1135"/>
-      </w:pPr>
-      <w:r>
-        <w:t>concept, that was not applicable to the system yet.</w:t>
-      </w:r>
-    </w:p>
-    <w:p>
-      <w:pPr>
-        <w:ind w:left="1135"/>
-      </w:pPr>
-    </w:p>
-    <w:p>
-      <w:pPr>
-        <w:ind w:left="1135"/>
-      </w:pPr>
-      <w:r>
-        <w:t>I think in order for a system to be adaptable to new concepts, there</w:t>
-      </w:r>
-    </w:p>
-    <w:p>
-      <w:pPr>
-        <w:ind w:left="1135"/>
-      </w:pPr>
-      <w:r>
-        <w:t>must be a set of standards to be upheld. Otherwise a program might be just</w:t>
-      </w:r>
-    </w:p>
-    <w:p>
-      <w:pPr>
-        <w:ind w:left="1135"/>
-      </w:pPr>
-      <w:r>
-        <w:t>one big method, and that can not adopt new concepts.</w:t>
-      </w:r>
-    </w:p>
-    <w:p>
-      <w:pPr>
-        <w:ind w:left="1135"/>
-      </w:pPr>
-      <w:r>
-        <w:t xml:space="preserve">So </w:t>
-      </w:r>
-      <w:r>
-        <w:rPr>
-          <w:color w:val="FF0000"/>
-        </w:rPr>
-        <w:t>you</w:t>
-      </w:r>
-      <w:r>
-        <w:t xml:space="preserve"> have to impose design rules in order to make a program</w:t>
-      </w:r>
-    </w:p>
-    <w:p>
-      <w:pPr>
-        <w:ind w:left="1135"/>
-      </w:pPr>
-      <w:r>
-        <w:t>adaptable to new concepts.</w:t>
-      </w:r>
-    </w:p>
-    <w:p>
-      <w:pPr>
-        <w:ind w:left="1135"/>
-      </w:pPr>
-    </w:p>
-    <w:p>
-      <w:pPr>
-        <w:ind w:left="1135"/>
-      </w:pPr>
-      <w:r>
-        <w:t>JJ</w:t>
-      </w:r>
-    </w:p>
-    <w:p>
-      <w:pPr>
-        <w:ind w:left="1135"/>
-      </w:pPr>
-    </w:p>
-    <w:p>
-      <w:pPr>
-        <w:ind w:left="1135"/>
-      </w:pPr>
-    </w:p>
-    <w:p>
-      <w:pPr>
-        <w:ind w:left="1135"/>
-      </w:pPr>
-      <w:r>
-        <w:t>Stereotyping</w:t>
-      </w:r>
-    </w:p>
-    <w:p>
-      <w:pPr>
-        <w:ind w:left="1135"/>
-      </w:pPr>
-    </w:p>
-    <w:p>
-      <w:pPr>
-        <w:ind w:left="1135"/>
-      </w:pPr>
-      <w:r>
-        <w:t xml:space="preserve">Perhaps another typing can be assigned to a relation, instead of containment. For instance: </w:t>
-      </w:r>
-      <w:r>
-        <w:rPr>
-          <w:i/>
-          <w:iCs/>
-        </w:rPr>
-        <w:t xml:space="preserve">ownership </w:t>
-      </w:r>
-      <w:r>
-        <w:t xml:space="preserve">or </w:t>
-      </w:r>
-      <w:r>
-        <w:rPr>
-          <w:i/>
-          <w:iCs/>
-        </w:rPr>
-        <w:t>usage</w:t>
-      </w:r>
-      <w:r>
-        <w:t xml:space="preserve">. Perhaps a few standard ones, and it may be possible to define </w:t>
-      </w:r>
-      <w:r>
-        <w:rPr>
-          <w:color w:val="FF0000"/>
-        </w:rPr>
-        <w:t>you</w:t>
-      </w:r>
-      <w:r>
-        <w:t xml:space="preserve">r own typing by specifying a </w:t>
-      </w:r>
-      <w:r>
-        <w:rPr>
-          <w:rFonts w:ascii="Franklin Gothic Demi" w:hAnsi="Franklin Gothic Demi"/>
-        </w:rPr>
-        <w:t>String</w:t>
-      </w:r>
-      <w:r>
-        <w:t>.</w:t>
-      </w:r>
-    </w:p>
-    <w:p>
-      <w:pPr>
-        <w:ind w:left="1135"/>
-      </w:pPr>
-    </w:p>
-    <w:p>
-      <w:pPr>
-        <w:ind w:left="1135"/>
-      </w:pPr>
-      <w:r>
-        <w:t>JJ</w:t>
-      </w:r>
-    </w:p>
-    <w:p>
-      <w:pPr>
-        <w:ind w:left="1135"/>
-      </w:pPr>
-    </w:p>
-    <w:p>
-      <w:pPr>
-        <w:ind w:left="1135"/>
-      </w:pPr>
-    </w:p>
-    <w:p>
-      <w:pPr>
-        <w:ind w:left="1135"/>
-      </w:pPr>
-      <w:r>
-        <w:t>Computer Language Functional Design,</w:t>
-      </w:r>
-    </w:p>
-    <w:p>
-      <w:pPr>
-        <w:ind w:left="1135"/>
-      </w:pPr>
-      <w:r>
-        <w:t>2008-08-31</w:t>
-      </w:r>
-    </w:p>
-    <w:p>
-      <w:pPr>
-        <w:ind w:left="1135"/>
-      </w:pPr>
-    </w:p>
-    <w:p>
-      <w:pPr>
-        <w:ind w:left="1135"/>
-      </w:pPr>
-      <w:r>
-        <w:t>Sometimes it is just clearer to have an article,</w:t>
-      </w:r>
-    </w:p>
-    <w:p>
-      <w:pPr>
-        <w:ind w:left="1135"/>
-      </w:pPr>
-      <w:r>
-        <w:t>with diagrams in it straight away, without</w:t>
-      </w:r>
-    </w:p>
-    <w:p>
-      <w:pPr>
-        <w:ind w:left="1135"/>
-      </w:pPr>
-      <w:r>
-        <w:t>any article with just textual explanations.</w:t>
-      </w:r>
-    </w:p>
-    <w:p>
-      <w:pPr>
-        <w:ind w:left="1135"/>
-      </w:pPr>
-      <w:r>
-        <w:t>In the future, the whole form of the documentation</w:t>
-      </w:r>
-    </w:p>
-    <w:p>
-      <w:pPr>
-        <w:ind w:left="1135"/>
-      </w:pPr>
-      <w:r>
-        <w:t>might change as such and have diagram expression</w:t>
-      </w:r>
-    </w:p>
-    <w:p>
-      <w:pPr>
-        <w:ind w:left="1135"/>
-      </w:pPr>
-      <w:r>
-        <w:t>be more present in the conceptual explanations.</w:t>
-      </w:r>
-    </w:p>
-    <w:p>
-      <w:pPr>
-        <w:ind w:left="1135"/>
-      </w:pPr>
-    </w:p>
-    <w:p>
-      <w:pPr>
-        <w:ind w:left="1135"/>
-      </w:pPr>
-      <w:r>
-        <w:t>JJ</w:t>
-      </w:r>
-    </w:p>
-    <w:p>
-      <w:pPr>
-        <w:ind w:left="1135"/>
-        <w:rPr>
-          <w:lang w:val="nl-NL"/>
-        </w:rPr>
-      </w:pPr>
-    </w:p>
-    <w:p>
-      <w:pPr>
-        <w:ind w:left="1135"/>
-        <w:rPr>
-          <w:lang w:val="nl-NL"/>
-        </w:rPr>
-      </w:pPr>
-    </w:p>
-    <w:p>
-      <w:pPr>
-        <w:ind w:left="1135"/>
-      </w:pPr>
-      <w:r>
-        <w:t>2008-11</w:t>
-      </w:r>
-    </w:p>
-    <w:p>
-      <w:pPr>
-        <w:ind w:left="1135"/>
-      </w:pPr>
-    </w:p>
-    <w:p>
-      <w:pPr>
-        <w:ind w:left="1135"/>
-      </w:pPr>
-      <w:r>
-        <w:t>The roles that symbols get when connecting them with lines.</w:t>
-      </w:r>
-    </w:p>
-    <w:p>
-      <w:pPr>
-        <w:ind w:left="1135"/>
-      </w:pPr>
-    </w:p>
-    <w:p>
-      <w:pPr>
-        <w:ind w:left="1135"/>
-        <w:rPr>
-          <w:lang w:val="nl-NL"/>
-        </w:rPr>
-      </w:pPr>
-      <w:r>
-        <w:rPr>
-          <w:lang w:val="nl-NL"/>
-        </w:rPr>
-        <w:t>JJ</w:t>
-      </w:r>
     </w:p>
     <w:sectPr>
       <w:pgSz w:w="12240" w:h="15840"/>

</xml_diff>

<commit_message>
Circle Language Spec: Convert 'Basic Diagram Elements' from doc to docx.
</commit_message>
<xml_diff>
--- a/1.1. Circle Language Spec/01. Overview/Circle Language Spec Overview.docx
+++ b/1.1. Circle Language Spec/01. Overview/Circle Language Spec Overview.docx
@@ -300,6 +300,8 @@
           <w:i/>
         </w:rPr>
       </w:pPr>
+      <w:bookmarkStart w:id="0" w:name="_GoBack"/>
+      <w:bookmarkEnd w:id="0"/>
     </w:p>
     <w:p>
       <w:pPr>
@@ -4841,8 +4843,6 @@
       <w:r>
         <w:t>.</w:t>
       </w:r>
-      <w:bookmarkStart w:id="0" w:name="_GoBack"/>
-      <w:bookmarkEnd w:id="0"/>
     </w:p>
     <w:sectPr>
       <w:pgSz w:w="12240" w:h="15840"/>

</xml_diff>

<commit_message>
Circle Language Spec: Add pictures to 'Circle Language Spec Overview'. Rename 'Execution Flow' folder and articles.
</commit_message>
<xml_diff>
--- a/1.1. Circle Language Spec/01. Overview/Circle Language Spec Overview.docx
+++ b/1.1. Circle Language Spec/01. Overview/Circle Language Spec Overview.docx
@@ -131,7 +131,13 @@
         <w:t xml:space="preserve"> </w:t>
       </w:r>
       <w:r>
-        <w:t>in Circle</w:t>
+        <w:t xml:space="preserve">in </w:t>
+      </w:r>
+      <w:r>
+        <w:t xml:space="preserve">the </w:t>
+      </w:r>
+      <w:r>
+        <w:t>Circle</w:t>
       </w:r>
       <w:r>
         <w:t xml:space="preserve"> language: concepts </w:t>
@@ -159,7 +165,7 @@
         <w:ind w:left="568"/>
       </w:pPr>
       <w:r>
-        <w:t>The Circle language for now is a specification in writing. At the time of this writing, no finished program was made yet to use it</w:t>
+        <w:t>The Circle language for now is a specification in writing. At the time of this writing, no finished program was made yet</w:t>
       </w:r>
       <w:r>
         <w:t>.</w:t>
@@ -231,16 +237,10 @@
         <w:t xml:space="preserve"> </w:t>
       </w:r>
       <w:r>
-        <w:t>the</w:t>
-      </w:r>
-      <w:r>
-        <w:t xml:space="preserve"> topic</w:t>
-      </w:r>
-      <w:r>
-        <w:t>s</w:t>
-      </w:r>
-      <w:r>
-        <w:t xml:space="preserve">. </w:t>
+        <w:t>each</w:t>
+      </w:r>
+      <w:r>
+        <w:t xml:space="preserve"> topic. </w:t>
       </w:r>
     </w:p>
     <w:p/>
@@ -279,16 +279,13 @@
         <w:t xml:space="preserve">gently introduce </w:t>
       </w:r>
       <w:r>
-        <w:t>what this</w:t>
-      </w:r>
-      <w:r>
-        <w:t xml:space="preserve"> </w:t>
-      </w:r>
-      <w:r>
-        <w:t xml:space="preserve">language </w:t>
-      </w:r>
-      <w:r>
-        <w:t>is about</w:t>
+        <w:t>this</w:t>
+      </w:r>
+      <w:r>
+        <w:t xml:space="preserve"> </w:t>
+      </w:r>
+      <w:r>
+        <w:t>language</w:t>
       </w:r>
       <w:r>
         <w:t>.</w:t>
@@ -300,8 +297,6 @@
           <w:i/>
         </w:rPr>
       </w:pPr>
-      <w:bookmarkStart w:id="0" w:name="_GoBack"/>
-      <w:bookmarkEnd w:id="0"/>
     </w:p>
     <w:p>
       <w:pPr>
@@ -329,7 +324,185 @@
         <w:ind w:left="1136"/>
       </w:pPr>
       <w:r>
-        <w:t xml:space="preserve">Attempts </w:t>
+        <w:rPr>
+          <w:noProof/>
+        </w:rPr>
+        <w:drawing>
+          <wp:inline distT="0" distB="0" distL="0" distR="0" wp14:anchorId="44B510AC" wp14:editId="714D76D7">
+            <wp:extent cx="337185" cy="342265"/>
+            <wp:effectExtent l="0" t="0" r="5715" b="635"/>
+            <wp:docPr id="1" name="Picture 1"/>
+            <wp:cNvGraphicFramePr>
+              <a:graphicFrameLocks xmlns:a="http://schemas.openxmlformats.org/drawingml/2006/main" noChangeAspect="1"/>
+            </wp:cNvGraphicFramePr>
+            <a:graphic xmlns:a="http://schemas.openxmlformats.org/drawingml/2006/main">
+              <a:graphicData uri="http://schemas.openxmlformats.org/drawingml/2006/picture">
+                <pic:pic xmlns:pic="http://schemas.openxmlformats.org/drawingml/2006/picture">
+                  <pic:nvPicPr>
+                    <pic:cNvPr id="0" name="Picture 1"/>
+                    <pic:cNvPicPr>
+                      <a:picLocks noChangeAspect="1" noChangeArrowheads="1"/>
+                    </pic:cNvPicPr>
+                  </pic:nvPicPr>
+                  <pic:blipFill>
+                    <a:blip r:embed="rId5">
+                      <a:lum bright="20000" contrast="-20000"/>
+                      <a:extLst>
+                        <a:ext uri="{28A0092B-C50C-407E-A947-70E740481C1C}">
+                          <a14:useLocalDpi xmlns:a14="http://schemas.microsoft.com/office/drawing/2010/main" val="0"/>
+                        </a:ext>
+                      </a:extLst>
+                    </a:blip>
+                    <a:srcRect/>
+                    <a:stretch>
+                      <a:fillRect/>
+                    </a:stretch>
+                  </pic:blipFill>
+                  <pic:spPr bwMode="auto">
+                    <a:xfrm>
+                      <a:off x="0" y="0"/>
+                      <a:ext cx="337185" cy="342265"/>
+                    </a:xfrm>
+                    <a:prstGeom prst="rect">
+                      <a:avLst/>
+                    </a:prstGeom>
+                    <a:noFill/>
+                    <a:ln>
+                      <a:noFill/>
+                    </a:ln>
+                  </pic:spPr>
+                </pic:pic>
+              </a:graphicData>
+            </a:graphic>
+          </wp:inline>
+        </w:drawing>
+      </w:r>
+      <w:r>
+        <w:rPr>
+          <w:noProof/>
+        </w:rPr>
+        <w:drawing>
+          <wp:inline distT="0" distB="0" distL="0" distR="0" wp14:anchorId="1FBD0683" wp14:editId="31AF8D7B">
+            <wp:extent cx="452755" cy="328295"/>
+            <wp:effectExtent l="0" t="0" r="4445" b="0"/>
+            <wp:docPr id="7" name="Picture 7"/>
+            <wp:cNvGraphicFramePr>
+              <a:graphicFrameLocks xmlns:a="http://schemas.openxmlformats.org/drawingml/2006/main" noChangeAspect="1"/>
+            </wp:cNvGraphicFramePr>
+            <a:graphic xmlns:a="http://schemas.openxmlformats.org/drawingml/2006/main">
+              <a:graphicData uri="http://schemas.openxmlformats.org/drawingml/2006/picture">
+                <pic:pic xmlns:pic="http://schemas.openxmlformats.org/drawingml/2006/picture">
+                  <pic:nvPicPr>
+                    <pic:cNvPr id="0" name="Picture 7"/>
+                    <pic:cNvPicPr>
+                      <a:picLocks noChangeAspect="1" noChangeArrowheads="1"/>
+                    </pic:cNvPicPr>
+                  </pic:nvPicPr>
+                  <pic:blipFill>
+                    <a:blip r:embed="rId6">
+                      <a:lum bright="20000" contrast="-20000"/>
+                      <a:extLst>
+                        <a:ext uri="{28A0092B-C50C-407E-A947-70E740481C1C}">
+                          <a14:useLocalDpi xmlns:a14="http://schemas.microsoft.com/office/drawing/2010/main" val="0"/>
+                        </a:ext>
+                      </a:extLst>
+                    </a:blip>
+                    <a:srcRect/>
+                    <a:stretch>
+                      <a:fillRect/>
+                    </a:stretch>
+                  </pic:blipFill>
+                  <pic:spPr bwMode="auto">
+                    <a:xfrm>
+                      <a:off x="0" y="0"/>
+                      <a:ext cx="452755" cy="328295"/>
+                    </a:xfrm>
+                    <a:prstGeom prst="rect">
+                      <a:avLst/>
+                    </a:prstGeom>
+                    <a:noFill/>
+                    <a:ln>
+                      <a:noFill/>
+                    </a:ln>
+                  </pic:spPr>
+                </pic:pic>
+              </a:graphicData>
+            </a:graphic>
+          </wp:inline>
+        </w:drawing>
+      </w:r>
+      <w:r>
+        <w:rPr>
+          <w:noProof/>
+        </w:rPr>
+        <w:drawing>
+          <wp:inline distT="0" distB="0" distL="0" distR="0" wp14:anchorId="23CC66BC" wp14:editId="738E0273">
+            <wp:extent cx="280035" cy="285750"/>
+            <wp:effectExtent l="0" t="0" r="5715" b="0"/>
+            <wp:docPr id="3" name="Picture 3"/>
+            <wp:cNvGraphicFramePr>
+              <a:graphicFrameLocks xmlns:a="http://schemas.openxmlformats.org/drawingml/2006/main" noChangeAspect="1"/>
+            </wp:cNvGraphicFramePr>
+            <a:graphic xmlns:a="http://schemas.openxmlformats.org/drawingml/2006/main">
+              <a:graphicData uri="http://schemas.openxmlformats.org/drawingml/2006/picture">
+                <pic:pic xmlns:pic="http://schemas.openxmlformats.org/drawingml/2006/picture">
+                  <pic:nvPicPr>
+                    <pic:cNvPr id="0" name="Picture 3"/>
+                    <pic:cNvPicPr>
+                      <a:picLocks noChangeAspect="1" noChangeArrowheads="1"/>
+                    </pic:cNvPicPr>
+                  </pic:nvPicPr>
+                  <pic:blipFill>
+                    <a:blip r:embed="rId7">
+                      <a:lum bright="20000" contrast="-20000"/>
+                      <a:extLst>
+                        <a:ext uri="{28A0092B-C50C-407E-A947-70E740481C1C}">
+                          <a14:useLocalDpi xmlns:a14="http://schemas.microsoft.com/office/drawing/2010/main" val="0"/>
+                        </a:ext>
+                      </a:extLst>
+                    </a:blip>
+                    <a:srcRect/>
+                    <a:stretch>
+                      <a:fillRect/>
+                    </a:stretch>
+                  </pic:blipFill>
+                  <pic:spPr bwMode="auto">
+                    <a:xfrm>
+                      <a:off x="0" y="0"/>
+                      <a:ext cx="280035" cy="285750"/>
+                    </a:xfrm>
+                    <a:prstGeom prst="rect">
+                      <a:avLst/>
+                    </a:prstGeom>
+                    <a:noFill/>
+                    <a:ln>
+                      <a:noFill/>
+                    </a:ln>
+                  </pic:spPr>
+                </pic:pic>
+              </a:graphicData>
+            </a:graphic>
+          </wp:inline>
+        </w:drawing>
+      </w:r>
+      <w:r>
+        <w:t xml:space="preserve"> </w:t>
+      </w:r>
+    </w:p>
+    <w:p>
+      <w:pPr>
+        <w:ind w:left="1136"/>
+      </w:pPr>
+    </w:p>
+    <w:p>
+      <w:pPr>
+        <w:ind w:left="1136"/>
+      </w:pPr>
+      <w:r>
+        <w:t>An a</w:t>
+      </w:r>
+      <w:r>
+        <w:t xml:space="preserve">ttempt </w:t>
       </w:r>
       <w:r>
         <w:t xml:space="preserve">to </w:t>
@@ -452,6 +625,74 @@
         <w:ind w:left="1136"/>
       </w:pPr>
       <w:r>
+        <w:rPr>
+          <w:noProof/>
+        </w:rPr>
+        <w:drawing>
+          <wp:inline distT="0" distB="0" distL="0" distR="0">
+            <wp:extent cx="498249" cy="515204"/>
+            <wp:effectExtent l="0" t="0" r="0" b="0"/>
+            <wp:docPr id="24" name="Picture 24"/>
+            <wp:cNvGraphicFramePr>
+              <a:graphicFrameLocks xmlns:a="http://schemas.openxmlformats.org/drawingml/2006/main" noChangeAspect="1"/>
+            </wp:cNvGraphicFramePr>
+            <a:graphic xmlns:a="http://schemas.openxmlformats.org/drawingml/2006/main">
+              <a:graphicData uri="http://schemas.openxmlformats.org/drawingml/2006/picture">
+                <pic:pic xmlns:pic="http://schemas.openxmlformats.org/drawingml/2006/picture">
+                  <pic:nvPicPr>
+                    <pic:cNvPr id="0" name="Picture 6"/>
+                    <pic:cNvPicPr>
+                      <a:picLocks noChangeAspect="1" noChangeArrowheads="1"/>
+                    </pic:cNvPicPr>
+                  </pic:nvPicPr>
+                  <pic:blipFill>
+                    <a:blip r:embed="rId8">
+                      <a:extLst>
+                        <a:ext uri="{BEBA8EAE-BF5A-486C-A8C5-ECC9F3942E4B}">
+                          <a14:imgProps xmlns:a14="http://schemas.microsoft.com/office/drawing/2010/main">
+                            <a14:imgLayer r:embed="rId9">
+                              <a14:imgEffect>
+                                <a14:brightnessContrast bright="20000"/>
+                              </a14:imgEffect>
+                            </a14:imgLayer>
+                          </a14:imgProps>
+                        </a:ext>
+                        <a:ext uri="{28A0092B-C50C-407E-A947-70E740481C1C}">
+                          <a14:useLocalDpi xmlns:a14="http://schemas.microsoft.com/office/drawing/2010/main" val="0"/>
+                        </a:ext>
+                      </a:extLst>
+                    </a:blip>
+                    <a:srcRect/>
+                    <a:stretch>
+                      <a:fillRect/>
+                    </a:stretch>
+                  </pic:blipFill>
+                  <pic:spPr bwMode="auto">
+                    <a:xfrm>
+                      <a:off x="0" y="0"/>
+                      <a:ext cx="531911" cy="550011"/>
+                    </a:xfrm>
+                    <a:prstGeom prst="rect">
+                      <a:avLst/>
+                    </a:prstGeom>
+                    <a:noFill/>
+                    <a:ln>
+                      <a:noFill/>
+                    </a:ln>
+                  </pic:spPr>
+                </pic:pic>
+              </a:graphicData>
+            </a:graphic>
+          </wp:inline>
+        </w:drawing>
+      </w:r>
+    </w:p>
+    <w:p/>
+    <w:p>
+      <w:pPr>
+        <w:ind w:left="1136"/>
+      </w:pPr>
+      <w:r>
         <w:t xml:space="preserve">This documentation </w:t>
       </w:r>
       <w:r>
@@ -509,6 +750,78 @@
         <w:ind w:left="1136"/>
       </w:pPr>
       <w:r>
+        <w:rPr>
+          <w:noProof/>
+        </w:rPr>
+        <w:drawing>
+          <wp:inline distT="0" distB="0" distL="0" distR="0">
+            <wp:extent cx="441134" cy="418982"/>
+            <wp:effectExtent l="0" t="0" r="0" b="635"/>
+            <wp:docPr id="25" name="Picture 25"/>
+            <wp:cNvGraphicFramePr>
+              <a:graphicFrameLocks xmlns:a="http://schemas.openxmlformats.org/drawingml/2006/main" noChangeAspect="1"/>
+            </wp:cNvGraphicFramePr>
+            <a:graphic xmlns:a="http://schemas.openxmlformats.org/drawingml/2006/main">
+              <a:graphicData uri="http://schemas.openxmlformats.org/drawingml/2006/picture">
+                <pic:pic xmlns:pic="http://schemas.openxmlformats.org/drawingml/2006/picture">
+                  <pic:nvPicPr>
+                    <pic:cNvPr id="0" name="Picture 7"/>
+                    <pic:cNvPicPr>
+                      <a:picLocks noChangeAspect="1" noChangeArrowheads="1"/>
+                    </pic:cNvPicPr>
+                  </pic:nvPicPr>
+                  <pic:blipFill>
+                    <a:blip r:embed="rId10">
+                      <a:extLst>
+                        <a:ext uri="{BEBA8EAE-BF5A-486C-A8C5-ECC9F3942E4B}">
+                          <a14:imgProps xmlns:a14="http://schemas.microsoft.com/office/drawing/2010/main">
+                            <a14:imgLayer r:embed="rId11">
+                              <a14:imgEffect>
+                                <a14:brightnessContrast bright="20000"/>
+                              </a14:imgEffect>
+                            </a14:imgLayer>
+                          </a14:imgProps>
+                        </a:ext>
+                        <a:ext uri="{28A0092B-C50C-407E-A947-70E740481C1C}">
+                          <a14:useLocalDpi xmlns:a14="http://schemas.microsoft.com/office/drawing/2010/main" val="0"/>
+                        </a:ext>
+                      </a:extLst>
+                    </a:blip>
+                    <a:srcRect/>
+                    <a:stretch>
+                      <a:fillRect/>
+                    </a:stretch>
+                  </pic:blipFill>
+                  <pic:spPr bwMode="auto">
+                    <a:xfrm>
+                      <a:off x="0" y="0"/>
+                      <a:ext cx="450318" cy="427705"/>
+                    </a:xfrm>
+                    <a:prstGeom prst="rect">
+                      <a:avLst/>
+                    </a:prstGeom>
+                    <a:noFill/>
+                    <a:ln>
+                      <a:noFill/>
+                    </a:ln>
+                  </pic:spPr>
+                </pic:pic>
+              </a:graphicData>
+            </a:graphic>
+          </wp:inline>
+        </w:drawing>
+      </w:r>
+    </w:p>
+    <w:p>
+      <w:pPr>
+        <w:ind w:left="1136"/>
+      </w:pPr>
+    </w:p>
+    <w:p>
+      <w:pPr>
+        <w:ind w:left="1136"/>
+      </w:pPr>
+      <w:r>
         <w:t xml:space="preserve">This documentation </w:t>
       </w:r>
       <w:r>
@@ -689,6 +1002,78 @@
         <w:ind w:left="1136"/>
       </w:pPr>
       <w:r>
+        <w:rPr>
+          <w:noProof/>
+        </w:rPr>
+        <w:drawing>
+          <wp:inline distT="0" distB="0" distL="0" distR="0">
+            <wp:extent cx="1433240" cy="557699"/>
+            <wp:effectExtent l="0" t="0" r="0" b="0"/>
+            <wp:docPr id="22" name="Picture 22"/>
+            <wp:cNvGraphicFramePr>
+              <a:graphicFrameLocks xmlns:a="http://schemas.openxmlformats.org/drawingml/2006/main" noChangeAspect="1"/>
+            </wp:cNvGraphicFramePr>
+            <a:graphic xmlns:a="http://schemas.openxmlformats.org/drawingml/2006/main">
+              <a:graphicData uri="http://schemas.openxmlformats.org/drawingml/2006/picture">
+                <pic:pic xmlns:pic="http://schemas.openxmlformats.org/drawingml/2006/picture">
+                  <pic:nvPicPr>
+                    <pic:cNvPr id="0" name="Picture 4"/>
+                    <pic:cNvPicPr>
+                      <a:picLocks noChangeAspect="1" noChangeArrowheads="1"/>
+                    </pic:cNvPicPr>
+                  </pic:nvPicPr>
+                  <pic:blipFill>
+                    <a:blip r:embed="rId12">
+                      <a:extLst>
+                        <a:ext uri="{BEBA8EAE-BF5A-486C-A8C5-ECC9F3942E4B}">
+                          <a14:imgProps xmlns:a14="http://schemas.microsoft.com/office/drawing/2010/main">
+                            <a14:imgLayer r:embed="rId13">
+                              <a14:imgEffect>
+                                <a14:brightnessContrast bright="20000"/>
+                              </a14:imgEffect>
+                            </a14:imgLayer>
+                          </a14:imgProps>
+                        </a:ext>
+                        <a:ext uri="{28A0092B-C50C-407E-A947-70E740481C1C}">
+                          <a14:useLocalDpi xmlns:a14="http://schemas.microsoft.com/office/drawing/2010/main" val="0"/>
+                        </a:ext>
+                      </a:extLst>
+                    </a:blip>
+                    <a:srcRect/>
+                    <a:stretch>
+                      <a:fillRect/>
+                    </a:stretch>
+                  </pic:blipFill>
+                  <pic:spPr bwMode="auto">
+                    <a:xfrm>
+                      <a:off x="0" y="0"/>
+                      <a:ext cx="1495790" cy="582038"/>
+                    </a:xfrm>
+                    <a:prstGeom prst="rect">
+                      <a:avLst/>
+                    </a:prstGeom>
+                    <a:noFill/>
+                    <a:ln>
+                      <a:noFill/>
+                    </a:ln>
+                  </pic:spPr>
+                </pic:pic>
+              </a:graphicData>
+            </a:graphic>
+          </wp:inline>
+        </w:drawing>
+      </w:r>
+    </w:p>
+    <w:p>
+      <w:pPr>
+        <w:ind w:left="1136"/>
+      </w:pPr>
+    </w:p>
+    <w:p>
+      <w:pPr>
+        <w:ind w:left="1136"/>
+      </w:pPr>
+      <w:r>
         <w:t>When an object</w:t>
       </w:r>
       <w:r>
@@ -848,6 +1233,78 @@
         <w:ind w:left="1136"/>
       </w:pPr>
       <w:r>
+        <w:rPr>
+          <w:noProof/>
+        </w:rPr>
+        <w:drawing>
+          <wp:inline distT="0" distB="0" distL="0" distR="0">
+            <wp:extent cx="453061" cy="441629"/>
+            <wp:effectExtent l="0" t="0" r="4445" b="0"/>
+            <wp:docPr id="23" name="Picture 23"/>
+            <wp:cNvGraphicFramePr>
+              <a:graphicFrameLocks xmlns:a="http://schemas.openxmlformats.org/drawingml/2006/main" noChangeAspect="1"/>
+            </wp:cNvGraphicFramePr>
+            <a:graphic xmlns:a="http://schemas.openxmlformats.org/drawingml/2006/main">
+              <a:graphicData uri="http://schemas.openxmlformats.org/drawingml/2006/picture">
+                <pic:pic xmlns:pic="http://schemas.openxmlformats.org/drawingml/2006/picture">
+                  <pic:nvPicPr>
+                    <pic:cNvPr id="0" name="Picture 5"/>
+                    <pic:cNvPicPr>
+                      <a:picLocks noChangeAspect="1" noChangeArrowheads="1"/>
+                    </pic:cNvPicPr>
+                  </pic:nvPicPr>
+                  <pic:blipFill>
+                    <a:blip r:embed="rId14" cstate="print">
+                      <a:extLst>
+                        <a:ext uri="{BEBA8EAE-BF5A-486C-A8C5-ECC9F3942E4B}">
+                          <a14:imgProps xmlns:a14="http://schemas.microsoft.com/office/drawing/2010/main">
+                            <a14:imgLayer r:embed="rId15">
+                              <a14:imgEffect>
+                                <a14:brightnessContrast bright="-20000" contrast="20000"/>
+                              </a14:imgEffect>
+                            </a14:imgLayer>
+                          </a14:imgProps>
+                        </a:ext>
+                        <a:ext uri="{28A0092B-C50C-407E-A947-70E740481C1C}">
+                          <a14:useLocalDpi xmlns:a14="http://schemas.microsoft.com/office/drawing/2010/main" val="0"/>
+                        </a:ext>
+                      </a:extLst>
+                    </a:blip>
+                    <a:srcRect/>
+                    <a:stretch>
+                      <a:fillRect/>
+                    </a:stretch>
+                  </pic:blipFill>
+                  <pic:spPr bwMode="auto">
+                    <a:xfrm>
+                      <a:off x="0" y="0"/>
+                      <a:ext cx="468237" cy="456422"/>
+                    </a:xfrm>
+                    <a:prstGeom prst="rect">
+                      <a:avLst/>
+                    </a:prstGeom>
+                    <a:noFill/>
+                    <a:ln>
+                      <a:noFill/>
+                    </a:ln>
+                  </pic:spPr>
+                </pic:pic>
+              </a:graphicData>
+            </a:graphic>
+          </wp:inline>
+        </w:drawing>
+      </w:r>
+    </w:p>
+    <w:p>
+      <w:pPr>
+        <w:ind w:left="1136"/>
+      </w:pPr>
+    </w:p>
+    <w:p>
+      <w:pPr>
+        <w:ind w:left="1136"/>
+      </w:pPr>
+      <w:r>
         <w:t>O</w:t>
       </w:r>
       <w:r>
@@ -995,7 +1452,10 @@
         <w:t xml:space="preserve"> usable </w:t>
       </w:r>
       <w:r>
-        <w:t>things to come to light</w:t>
+        <w:t xml:space="preserve">things </w:t>
+      </w:r>
+      <w:r>
+        <w:t>fall out</w:t>
       </w:r>
       <w:r>
         <w:t xml:space="preserve">. </w:t>
@@ -1244,6 +1704,73 @@
         <w:ind w:left="1136"/>
       </w:pPr>
       <w:r>
+        <w:t xml:space="preserve"> </w:t>
+      </w:r>
+      <w:r>
+        <w:rPr>
+          <w:noProof/>
+        </w:rPr>
+        <w:drawing>
+          <wp:inline distT="0" distB="0" distL="0" distR="0" wp14:anchorId="2D6BBE67" wp14:editId="19744C6A">
+            <wp:extent cx="382859" cy="390672"/>
+            <wp:effectExtent l="0" t="0" r="0" b="0"/>
+            <wp:docPr id="17" name="Picture 17"/>
+            <wp:cNvGraphicFramePr>
+              <a:graphicFrameLocks xmlns:a="http://schemas.openxmlformats.org/drawingml/2006/main" noChangeAspect="1"/>
+            </wp:cNvGraphicFramePr>
+            <a:graphic xmlns:a="http://schemas.openxmlformats.org/drawingml/2006/main">
+              <a:graphicData uri="http://schemas.openxmlformats.org/drawingml/2006/picture">
+                <pic:pic xmlns:pic="http://schemas.openxmlformats.org/drawingml/2006/picture">
+                  <pic:nvPicPr>
+                    <pic:cNvPr id="0" name="Picture 17"/>
+                    <pic:cNvPicPr>
+                      <a:picLocks noChangeAspect="1" noChangeArrowheads="1"/>
+                    </pic:cNvPicPr>
+                  </pic:nvPicPr>
+                  <pic:blipFill>
+                    <a:blip r:embed="rId7">
+                      <a:lum bright="20000"/>
+                      <a:extLst>
+                        <a:ext uri="{28A0092B-C50C-407E-A947-70E740481C1C}">
+                          <a14:useLocalDpi xmlns:a14="http://schemas.microsoft.com/office/drawing/2010/main" val="0"/>
+                        </a:ext>
+                      </a:extLst>
+                    </a:blip>
+                    <a:srcRect/>
+                    <a:stretch>
+                      <a:fillRect/>
+                    </a:stretch>
+                  </pic:blipFill>
+                  <pic:spPr bwMode="auto">
+                    <a:xfrm>
+                      <a:off x="0" y="0"/>
+                      <a:ext cx="398154" cy="406279"/>
+                    </a:xfrm>
+                    <a:prstGeom prst="rect">
+                      <a:avLst/>
+                    </a:prstGeom>
+                    <a:noFill/>
+                    <a:ln>
+                      <a:noFill/>
+                    </a:ln>
+                  </pic:spPr>
+                </pic:pic>
+              </a:graphicData>
+            </a:graphic>
+          </wp:inline>
+        </w:drawing>
+      </w:r>
+    </w:p>
+    <w:p>
+      <w:pPr>
+        <w:ind w:left="1136"/>
+      </w:pPr>
+    </w:p>
+    <w:p>
+      <w:pPr>
+        <w:ind w:left="1136"/>
+      </w:pPr>
+      <w:r>
         <w:t>Commands</w:t>
       </w:r>
       <w:r>
@@ -1460,22 +1987,503 @@
         <w:t xml:space="preserve"> </w:t>
       </w:r>
       <w:r>
+        <w:t>behavior</w:t>
+      </w:r>
+      <w:r>
+        <w:t>. This documentation tries to evaluate this behavior</w:t>
+      </w:r>
+      <w:r>
+        <w:t xml:space="preserve"> of commands</w:t>
+      </w:r>
+      <w:r>
+        <w:t>.</w:t>
+      </w:r>
+    </w:p>
+    <w:p/>
+    <w:p>
+      <w:pPr>
+        <w:pStyle w:val="Heading3"/>
+      </w:pPr>
+      <w:r>
+        <w:t>Parameters</w:t>
+      </w:r>
+    </w:p>
+    <w:p/>
+    <w:p>
+      <w:pPr>
+        <w:ind w:left="1136"/>
+      </w:pPr>
+      <w:r>
+        <w:rPr>
+          <w:noProof/>
+        </w:rPr>
+        <w:drawing>
+          <wp:inline distT="0" distB="0" distL="0" distR="0">
+            <wp:extent cx="639797" cy="639797"/>
+            <wp:effectExtent l="0" t="0" r="8255" b="8255"/>
+            <wp:docPr id="46" name="Picture 46"/>
+            <wp:cNvGraphicFramePr>
+              <a:graphicFrameLocks xmlns:a="http://schemas.openxmlformats.org/drawingml/2006/main" noChangeAspect="1"/>
+            </wp:cNvGraphicFramePr>
+            <a:graphic xmlns:a="http://schemas.openxmlformats.org/drawingml/2006/main">
+              <a:graphicData uri="http://schemas.openxmlformats.org/drawingml/2006/picture">
+                <pic:pic xmlns:pic="http://schemas.openxmlformats.org/drawingml/2006/picture">
+                  <pic:nvPicPr>
+                    <pic:cNvPr id="0" name="Picture 26"/>
+                    <pic:cNvPicPr>
+                      <a:picLocks noChangeAspect="1" noChangeArrowheads="1"/>
+                    </pic:cNvPicPr>
+                  </pic:nvPicPr>
+                  <pic:blipFill>
+                    <a:blip r:embed="rId16" cstate="print">
+                      <a:extLst>
+                        <a:ext uri="{28A0092B-C50C-407E-A947-70E740481C1C}">
+                          <a14:useLocalDpi xmlns:a14="http://schemas.microsoft.com/office/drawing/2010/main" val="0"/>
+                        </a:ext>
+                      </a:extLst>
+                    </a:blip>
+                    <a:srcRect/>
+                    <a:stretch>
+                      <a:fillRect/>
+                    </a:stretch>
+                  </pic:blipFill>
+                  <pic:spPr bwMode="auto">
+                    <a:xfrm>
+                      <a:off x="0" y="0"/>
+                      <a:ext cx="665379" cy="665379"/>
+                    </a:xfrm>
+                    <a:prstGeom prst="rect">
+                      <a:avLst/>
+                    </a:prstGeom>
+                    <a:noFill/>
+                    <a:ln>
+                      <a:noFill/>
+                    </a:ln>
+                  </pic:spPr>
+                </pic:pic>
+              </a:graphicData>
+            </a:graphic>
+          </wp:inline>
+        </w:drawing>
+      </w:r>
+    </w:p>
+    <w:p>
+      <w:pPr>
+        <w:ind w:left="1136"/>
+      </w:pPr>
+    </w:p>
+    <w:p>
+      <w:pPr>
+        <w:ind w:left="1136"/>
+      </w:pPr>
+      <w:r>
+        <w:t>Parameters</w:t>
+      </w:r>
+      <w:r>
+        <w:t xml:space="preserve"> are like</w:t>
+      </w:r>
+      <w:r>
+        <w:t xml:space="preserve"> instructions passed along with a command that</w:t>
+      </w:r>
+      <w:r>
+        <w:t xml:space="preserve"> could</w:t>
+      </w:r>
+      <w:r>
+        <w:t xml:space="preserve"> </w:t>
+      </w:r>
+      <w:r>
+        <w:t xml:space="preserve">make </w:t>
+      </w:r>
+      <w:r>
+        <w:t xml:space="preserve">the command behave differently. </w:t>
+      </w:r>
+      <w:r>
+        <w:t>This documentation tries to</w:t>
+      </w:r>
+      <w:r>
+        <w:t xml:space="preserve"> view</w:t>
+      </w:r>
+      <w:r>
+        <w:rPr>
+          <w:color w:val="FF0000"/>
+        </w:rPr>
+        <w:t xml:space="preserve"> </w:t>
+      </w:r>
+      <w:r>
+        <w:t>parameters as a relationship</w:t>
+      </w:r>
+      <w:r>
+        <w:rPr>
+          <w:i/>
+        </w:rPr>
+        <w:t xml:space="preserve"> </w:t>
+      </w:r>
+      <w:r>
+        <w:t>between commands and objects.</w:t>
+      </w:r>
+      <w:r>
+        <w:t xml:space="preserve"> It entertains an idea of how</w:t>
+      </w:r>
+      <w:r>
+        <w:t xml:space="preserve"> </w:t>
+      </w:r>
+      <w:r>
+        <w:rPr>
+          <w:i/>
+        </w:rPr>
+        <w:t xml:space="preserve">command parameters </w:t>
+      </w:r>
+      <w:r>
+        <w:t xml:space="preserve">and </w:t>
+      </w:r>
+      <w:r>
+        <w:rPr>
+          <w:i/>
+        </w:rPr>
+        <w:t xml:space="preserve">class </w:t>
+      </w:r>
+      <w:r>
+        <w:rPr>
+          <w:i/>
+        </w:rPr>
+        <w:t xml:space="preserve">methods </w:t>
+      </w:r>
+      <w:r>
+        <w:t>might be</w:t>
+      </w:r>
+      <w:r>
+        <w:rPr>
+          <w:color w:val="FF0000"/>
+        </w:rPr>
+        <w:t xml:space="preserve"> </w:t>
+      </w:r>
+      <w:r>
+        <w:t>inter</w:t>
+      </w:r>
+      <w:r>
+        <w:t>changeable</w:t>
+      </w:r>
+      <w:r>
+        <w:t xml:space="preserve">, as if they </w:t>
+      </w:r>
+      <w:r>
+        <w:t>might be</w:t>
+      </w:r>
+      <w:r>
+        <w:t xml:space="preserve"> </w:t>
+      </w:r>
+      <w:r>
+        <w:t xml:space="preserve">one and the same </w:t>
+      </w:r>
+      <w:r>
+        <w:t>concept</w:t>
+      </w:r>
+      <w:r>
+        <w:t xml:space="preserve">. It is </w:t>
+      </w:r>
+      <w:r>
+        <w:t>not</w:t>
+      </w:r>
+      <w:r>
+        <w:t xml:space="preserve"> sure</w:t>
+      </w:r>
+      <w:r>
+        <w:t>,</w:t>
+      </w:r>
+      <w:r>
+        <w:t xml:space="preserve"> if this idea </w:t>
+      </w:r>
+      <w:r>
+        <w:t xml:space="preserve">will </w:t>
+      </w:r>
+      <w:r>
+        <w:t xml:space="preserve">still be in there </w:t>
+      </w:r>
+      <w:r>
+        <w:t>in the future.</w:t>
+      </w:r>
+      <w:r>
+        <w:t xml:space="preserve"> </w:t>
+      </w:r>
+      <w:r>
+        <w:t xml:space="preserve">Also </w:t>
+      </w:r>
+      <w:r>
+        <w:t>a</w:t>
+      </w:r>
+      <w:r>
+        <w:t xml:space="preserve"> diagram notation of commands and parameters</w:t>
+      </w:r>
+      <w:r>
+        <w:t xml:space="preserve"> is suggested.</w:t>
+      </w:r>
+    </w:p>
+    <w:p/>
+    <w:p>
+      <w:pPr>
+        <w:pStyle w:val="Heading3"/>
+      </w:pPr>
+      <w:r>
+        <w:t>Globality</w:t>
+      </w:r>
+    </w:p>
+    <w:p/>
+    <w:p>
+      <w:pPr>
+        <w:ind w:left="1136"/>
+      </w:pPr>
+      <w:r>
+        <w:rPr>
+          <w:noProof/>
+        </w:rPr>
+        <w:drawing>
+          <wp:inline distT="0" distB="0" distL="0" distR="0" wp14:anchorId="68C82918" wp14:editId="61DD6A10">
+            <wp:extent cx="569023" cy="535153"/>
+            <wp:effectExtent l="0" t="0" r="2540" b="0"/>
+            <wp:docPr id="19" name="Picture 19"/>
+            <wp:cNvGraphicFramePr>
+              <a:graphicFrameLocks xmlns:a="http://schemas.openxmlformats.org/drawingml/2006/main" noChangeAspect="1"/>
+            </wp:cNvGraphicFramePr>
+            <a:graphic xmlns:a="http://schemas.openxmlformats.org/drawingml/2006/main">
+              <a:graphicData uri="http://schemas.openxmlformats.org/drawingml/2006/picture">
+                <pic:pic xmlns:pic="http://schemas.openxmlformats.org/drawingml/2006/picture">
+                  <pic:nvPicPr>
+                    <pic:cNvPr id="0" name="Picture 19"/>
+                    <pic:cNvPicPr>
+                      <a:picLocks noChangeAspect="1" noChangeArrowheads="1"/>
+                    </pic:cNvPicPr>
+                  </pic:nvPicPr>
+                  <pic:blipFill>
+                    <a:blip r:embed="rId17" cstate="print">
+                      <a:lum contrast="20000"/>
+                      <a:extLst>
+                        <a:ext uri="{28A0092B-C50C-407E-A947-70E740481C1C}">
+                          <a14:useLocalDpi xmlns:a14="http://schemas.microsoft.com/office/drawing/2010/main" val="0"/>
+                        </a:ext>
+                      </a:extLst>
+                    </a:blip>
+                    <a:srcRect/>
+                    <a:stretch>
+                      <a:fillRect/>
+                    </a:stretch>
+                  </pic:blipFill>
+                  <pic:spPr bwMode="auto">
+                    <a:xfrm>
+                      <a:off x="0" y="0"/>
+                      <a:ext cx="592050" cy="556810"/>
+                    </a:xfrm>
+                    <a:prstGeom prst="rect">
+                      <a:avLst/>
+                    </a:prstGeom>
+                    <a:noFill/>
+                    <a:ln>
+                      <a:noFill/>
+                    </a:ln>
+                  </pic:spPr>
+                </pic:pic>
+              </a:graphicData>
+            </a:graphic>
+          </wp:inline>
+        </w:drawing>
+      </w:r>
+    </w:p>
+    <w:p>
+      <w:pPr>
+        <w:ind w:left="1136"/>
+      </w:pPr>
+    </w:p>
+    <w:p>
+      <w:pPr>
+        <w:ind w:left="1136"/>
+      </w:pPr>
+      <w:r>
         <w:t>(</w:t>
       </w:r>
       <w:r>
-        <w:t>creation</w:t>
+        <w:t>The made</w:t>
+      </w:r>
+      <w:r>
+        <w:t>-</w:t>
+      </w:r>
+      <w:r>
+        <w:t xml:space="preserve">up word 'globality' </w:t>
+      </w:r>
+      <w:r>
+        <w:t>is</w:t>
+      </w:r>
+      <w:r>
+        <w:t xml:space="preserve"> </w:t>
+      </w:r>
+      <w:r>
+        <w:t xml:space="preserve">based on the </w:t>
+      </w:r>
+      <w:r>
+        <w:t>concept of 'global'</w:t>
+      </w:r>
+      <w:r>
+        <w:t xml:space="preserve"> from </w:t>
+      </w:r>
+      <w:r>
+        <w:t>Visual Basic</w:t>
+      </w:r>
+      <w:r>
+        <w:t>. B</w:t>
+      </w:r>
+      <w:r>
+        <w:t xml:space="preserve">ut </w:t>
+      </w:r>
+      <w:r>
+        <w:t xml:space="preserve">later </w:t>
+      </w:r>
+      <w:r>
+        <w:t xml:space="preserve">the term </w:t>
+      </w:r>
+      <w:r>
+        <w:rPr>
+          <w:i/>
+          <w:iCs/>
+        </w:rPr>
+        <w:t>Modules</w:t>
+      </w:r>
+      <w:r>
+        <w:t xml:space="preserve"> might </w:t>
+      </w:r>
+      <w:r>
+        <w:t>used instead.</w:t>
       </w:r>
       <w:r>
         <w:t>)</w:t>
       </w:r>
-      <w:r>
-        <w:t xml:space="preserve"> behavior</w:t>
-      </w:r>
-      <w:r>
-        <w:t>. This documentation tries to evaluate this behavior</w:t>
-      </w:r>
-      <w:r>
-        <w:t xml:space="preserve"> of commands</w:t>
+    </w:p>
+    <w:p>
+      <w:pPr>
+        <w:ind w:left="1136"/>
+      </w:pPr>
+    </w:p>
+    <w:p>
+      <w:pPr>
+        <w:ind w:left="1136"/>
+      </w:pPr>
+      <w:r>
+        <w:t xml:space="preserve">A </w:t>
+      </w:r>
+      <w:r>
+        <w:t xml:space="preserve">module </w:t>
+      </w:r>
+      <w:r>
+        <w:t xml:space="preserve">is like a </w:t>
+      </w:r>
+      <w:r>
+        <w:t xml:space="preserve">little </w:t>
+      </w:r>
+      <w:r>
+        <w:t xml:space="preserve">world in which objects and commands live. A </w:t>
+      </w:r>
+      <w:r>
+        <w:t xml:space="preserve">module </w:t>
+      </w:r>
+      <w:r>
+        <w:t>might</w:t>
+      </w:r>
+      <w:r>
+        <w:t xml:space="preserve"> </w:t>
+      </w:r>
+      <w:r>
+        <w:t>be a site, a computer program</w:t>
+      </w:r>
+      <w:r>
+        <w:t xml:space="preserve">, </w:t>
+      </w:r>
+      <w:r>
+        <w:t>a library</w:t>
+      </w:r>
+      <w:r>
+        <w:t>, a name space</w:t>
+      </w:r>
+      <w:r>
+        <w:t xml:space="preserve"> </w:t>
+      </w:r>
+      <w:r>
+        <w:t xml:space="preserve">or other kind of module. A </w:t>
+      </w:r>
+      <w:r>
+        <w:t>module</w:t>
+      </w:r>
+      <w:r>
+        <w:t xml:space="preserve"> </w:t>
+      </w:r>
+      <w:r>
+        <w:t xml:space="preserve">may </w:t>
+      </w:r>
+      <w:r>
+        <w:t xml:space="preserve">group </w:t>
+      </w:r>
+      <w:r>
+        <w:t xml:space="preserve">together functionality or data. A </w:t>
+      </w:r>
+      <w:r>
+        <w:t>module</w:t>
+      </w:r>
+      <w:r>
+        <w:t xml:space="preserve"> might</w:t>
+      </w:r>
+      <w:r>
+        <w:t xml:space="preserve"> </w:t>
+      </w:r>
+      <w:r>
+        <w:t>be thought of as</w:t>
+      </w:r>
+      <w:r>
+        <w:t xml:space="preserve"> an object with a special property</w:t>
+      </w:r>
+      <w:r>
+        <w:t xml:space="preserve">: something that might be called </w:t>
+      </w:r>
+      <w:r>
+        <w:rPr>
+          <w:i/>
+          <w:iCs/>
+        </w:rPr>
+        <w:t>global</w:t>
+      </w:r>
+      <w:r>
+        <w:t xml:space="preserve"> access to</w:t>
+      </w:r>
+      <w:r>
+        <w:t xml:space="preserve"> its sub-</w:t>
+      </w:r>
+      <w:r>
+        <w:t>objects.</w:t>
+      </w:r>
+      <w:r>
+        <w:t xml:space="preserve"> </w:t>
+      </w:r>
+      <w:r>
+        <w:t xml:space="preserve">This is </w:t>
+      </w:r>
+      <w:r>
+        <w:t>a</w:t>
+      </w:r>
+      <w:r>
+        <w:t>nother</w:t>
+      </w:r>
+      <w:r>
+        <w:t xml:space="preserve"> suggested description of that property: A</w:t>
+      </w:r>
+      <w:r>
+        <w:t xml:space="preserve">nything directly inside the </w:t>
+      </w:r>
+      <w:r>
+        <w:t xml:space="preserve">module </w:t>
+      </w:r>
+      <w:r>
+        <w:t>can be directly refe</w:t>
+      </w:r>
+      <w:r>
+        <w:t xml:space="preserve">renced from anywhere within that </w:t>
+      </w:r>
+      <w:r>
+        <w:t>module</w:t>
       </w:r>
       <w:r>
         <w:t>.</w:t>
@@ -1487,7 +2495,10 @@
         <w:pStyle w:val="Heading3"/>
       </w:pPr>
       <w:r>
-        <w:t>Parameters</w:t>
+        <w:t xml:space="preserve">Execution </w:t>
+      </w:r>
+      <w:r>
+        <w:t>Flow</w:t>
       </w:r>
     </w:p>
     <w:p/>
@@ -1496,367 +2507,73 @@
         <w:ind w:left="1136"/>
       </w:pPr>
       <w:r>
-        <w:t>Parameters</w:t>
-      </w:r>
-      <w:r>
-        <w:t xml:space="preserve"> are like</w:t>
-      </w:r>
-      <w:r>
-        <w:t xml:space="preserve"> instructions passed along with a command that</w:t>
-      </w:r>
-      <w:r>
-        <w:t xml:space="preserve"> could</w:t>
-      </w:r>
-      <w:r>
-        <w:t xml:space="preserve"> </w:t>
-      </w:r>
-      <w:r>
-        <w:t xml:space="preserve">make </w:t>
-      </w:r>
-      <w:r>
-        <w:t xml:space="preserve">the command behave differently. </w:t>
-      </w:r>
-      <w:r>
-        <w:t>This documentation tries to</w:t>
-      </w:r>
-      <w:r>
-        <w:t xml:space="preserve"> view</w:t>
-      </w:r>
-      <w:r>
-        <w:rPr>
-          <w:color w:val="FF0000"/>
-        </w:rPr>
-        <w:t xml:space="preserve"> </w:t>
-      </w:r>
-      <w:r>
-        <w:t>parameters as a relationship</w:t>
-      </w:r>
-      <w:r>
-        <w:rPr>
-          <w:i/>
-        </w:rPr>
-        <w:t xml:space="preserve"> </w:t>
-      </w:r>
-      <w:r>
-        <w:t>between commands and objects.</w:t>
-      </w:r>
-      <w:r>
-        <w:t xml:space="preserve"> It entertains an idea of how</w:t>
-      </w:r>
-      <w:r>
-        <w:t xml:space="preserve"> </w:t>
-      </w:r>
-      <w:r>
-        <w:rPr>
-          <w:i/>
-        </w:rPr>
-        <w:t xml:space="preserve">command parameters </w:t>
-      </w:r>
-      <w:r>
-        <w:t xml:space="preserve">and </w:t>
-      </w:r>
-      <w:r>
-        <w:rPr>
-          <w:i/>
-        </w:rPr>
-        <w:t xml:space="preserve">class </w:t>
-      </w:r>
-      <w:r>
-        <w:rPr>
-          <w:i/>
-        </w:rPr>
-        <w:t xml:space="preserve">methods </w:t>
-      </w:r>
-      <w:r>
-        <w:t>might be</w:t>
-      </w:r>
-      <w:r>
-        <w:rPr>
-          <w:color w:val="FF0000"/>
-        </w:rPr>
-        <w:t xml:space="preserve"> </w:t>
-      </w:r>
-      <w:r>
-        <w:t>inter</w:t>
-      </w:r>
-      <w:r>
-        <w:t>changeable</w:t>
-      </w:r>
-      <w:r>
-        <w:t xml:space="preserve">, as if they </w:t>
-      </w:r>
-      <w:r>
-        <w:t>might be</w:t>
-      </w:r>
-      <w:r>
-        <w:t xml:space="preserve"> </w:t>
-      </w:r>
-      <w:r>
-        <w:t xml:space="preserve">one and the same </w:t>
-      </w:r>
-      <w:r>
-        <w:t>concept</w:t>
-      </w:r>
-      <w:r>
-        <w:t xml:space="preserve">. It is </w:t>
-      </w:r>
-      <w:r>
-        <w:t>not</w:t>
-      </w:r>
-      <w:r>
-        <w:t xml:space="preserve"> sure</w:t>
-      </w:r>
-      <w:r>
-        <w:t>,</w:t>
-      </w:r>
-      <w:r>
-        <w:t xml:space="preserve"> if this idea </w:t>
-      </w:r>
-      <w:r>
-        <w:t xml:space="preserve">will </w:t>
-      </w:r>
-      <w:r>
-        <w:t xml:space="preserve">still be in there </w:t>
-      </w:r>
-      <w:r>
-        <w:t>in the future.</w:t>
-      </w:r>
-      <w:r>
-        <w:t xml:space="preserve"> </w:t>
-      </w:r>
-      <w:r>
-        <w:t xml:space="preserve">Also </w:t>
-      </w:r>
-      <w:r>
-        <w:t>a</w:t>
-      </w:r>
-      <w:r>
-        <w:t xml:space="preserve"> diagram notation of commands and parameters</w:t>
-      </w:r>
-      <w:r>
-        <w:t xml:space="preserve"> is suggested.</w:t>
-      </w:r>
-    </w:p>
-    <w:p/>
-    <w:p>
-      <w:pPr>
-        <w:pStyle w:val="Heading3"/>
-      </w:pPr>
-      <w:r>
-        <w:t>Globality</w:t>
-      </w:r>
-    </w:p>
-    <w:p/>
+        <w:rPr>
+          <w:noProof/>
+        </w:rPr>
+        <w:drawing>
+          <wp:inline distT="0" distB="0" distL="0" distR="0" wp14:anchorId="0F3D2F8F" wp14:editId="39564057">
+            <wp:extent cx="1231468" cy="1321173"/>
+            <wp:effectExtent l="0" t="0" r="6985" b="0"/>
+            <wp:docPr id="29" name="Picture 29"/>
+            <wp:cNvGraphicFramePr>
+              <a:graphicFrameLocks xmlns:a="http://schemas.openxmlformats.org/drawingml/2006/main" noChangeAspect="1"/>
+            </wp:cNvGraphicFramePr>
+            <a:graphic xmlns:a="http://schemas.openxmlformats.org/drawingml/2006/main">
+              <a:graphicData uri="http://schemas.openxmlformats.org/drawingml/2006/picture">
+                <pic:pic xmlns:pic="http://schemas.openxmlformats.org/drawingml/2006/picture">
+                  <pic:nvPicPr>
+                    <pic:cNvPr id="0" name="Picture 11"/>
+                    <pic:cNvPicPr>
+                      <a:picLocks noChangeAspect="1" noChangeArrowheads="1"/>
+                    </pic:cNvPicPr>
+                  </pic:nvPicPr>
+                  <pic:blipFill>
+                    <a:blip r:embed="rId18">
+                      <a:extLst>
+                        <a:ext uri="{BEBA8EAE-BF5A-486C-A8C5-ECC9F3942E4B}">
+                          <a14:imgProps xmlns:a14="http://schemas.microsoft.com/office/drawing/2010/main">
+                            <a14:imgLayer r:embed="rId19">
+                              <a14:imgEffect>
+                                <a14:brightnessContrast bright="20000"/>
+                              </a14:imgEffect>
+                            </a14:imgLayer>
+                          </a14:imgProps>
+                        </a:ext>
+                        <a:ext uri="{28A0092B-C50C-407E-A947-70E740481C1C}">
+                          <a14:useLocalDpi xmlns:a14="http://schemas.microsoft.com/office/drawing/2010/main" val="0"/>
+                        </a:ext>
+                      </a:extLst>
+                    </a:blip>
+                    <a:srcRect/>
+                    <a:stretch>
+                      <a:fillRect/>
+                    </a:stretch>
+                  </pic:blipFill>
+                  <pic:spPr bwMode="auto">
+                    <a:xfrm>
+                      <a:off x="0" y="0"/>
+                      <a:ext cx="1238452" cy="1328666"/>
+                    </a:xfrm>
+                    <a:prstGeom prst="rect">
+                      <a:avLst/>
+                    </a:prstGeom>
+                    <a:noFill/>
+                    <a:ln>
+                      <a:noFill/>
+                    </a:ln>
+                  </pic:spPr>
+                </pic:pic>
+              </a:graphicData>
+            </a:graphic>
+          </wp:inline>
+        </w:drawing>
+      </w:r>
+    </w:p>
     <w:p>
       <w:pPr>
         <w:ind w:left="1136"/>
       </w:pPr>
-      <w:r>
-        <w:t>(</w:t>
-      </w:r>
-      <w:r>
-        <w:t>The made</w:t>
-      </w:r>
-      <w:r>
-        <w:t>-</w:t>
-      </w:r>
-      <w:r>
-        <w:t xml:space="preserve">up word 'globality' </w:t>
-      </w:r>
-      <w:r>
-        <w:t>is</w:t>
-      </w:r>
-      <w:r>
-        <w:t xml:space="preserve"> </w:t>
-      </w:r>
-      <w:r>
-        <w:t xml:space="preserve">based on the </w:t>
-      </w:r>
-      <w:r>
-        <w:t>concept of 'global'</w:t>
-      </w:r>
-      <w:r>
-        <w:t xml:space="preserve"> from </w:t>
-      </w:r>
-      <w:r>
-        <w:t>Visual Basic</w:t>
-      </w:r>
-      <w:r>
-        <w:t>. B</w:t>
-      </w:r>
-      <w:r>
-        <w:t xml:space="preserve">ut </w:t>
-      </w:r>
-      <w:r>
-        <w:t xml:space="preserve">later </w:t>
-      </w:r>
-      <w:r>
-        <w:t xml:space="preserve">the term </w:t>
-      </w:r>
-      <w:r>
-        <w:rPr>
-          <w:i/>
-          <w:iCs/>
-        </w:rPr>
-        <w:t>Modules</w:t>
-      </w:r>
-      <w:r>
-        <w:t xml:space="preserve"> might </w:t>
-      </w:r>
-      <w:r>
-        <w:t>used instead.</w:t>
-      </w:r>
-      <w:r>
-        <w:t>)</w:t>
-      </w:r>
-    </w:p>
-    <w:p>
-      <w:pPr>
-        <w:ind w:left="1136"/>
-      </w:pPr>
-    </w:p>
-    <w:p>
-      <w:pPr>
-        <w:ind w:left="1136"/>
-      </w:pPr>
-      <w:r>
-        <w:t xml:space="preserve">A </w:t>
-      </w:r>
-      <w:r>
-        <w:t xml:space="preserve">module </w:t>
-      </w:r>
-      <w:r>
-        <w:t xml:space="preserve">is like a </w:t>
-      </w:r>
-      <w:r>
-        <w:t xml:space="preserve">little </w:t>
-      </w:r>
-      <w:r>
-        <w:t xml:space="preserve">world in which objects and commands live. A </w:t>
-      </w:r>
-      <w:r>
-        <w:t xml:space="preserve">module </w:t>
-      </w:r>
-      <w:r>
-        <w:t>might</w:t>
-      </w:r>
-      <w:r>
-        <w:t xml:space="preserve"> </w:t>
-      </w:r>
-      <w:r>
-        <w:t>be a site, a computer program</w:t>
-      </w:r>
-      <w:r>
-        <w:t xml:space="preserve">, </w:t>
-      </w:r>
-      <w:r>
-        <w:t>a library</w:t>
-      </w:r>
-      <w:r>
-        <w:t>, a name space</w:t>
-      </w:r>
-      <w:r>
-        <w:t xml:space="preserve"> </w:t>
-      </w:r>
-      <w:r>
-        <w:t xml:space="preserve">or other kind of module. A </w:t>
-      </w:r>
-      <w:r>
-        <w:t>module</w:t>
-      </w:r>
-      <w:r>
-        <w:t xml:space="preserve"> </w:t>
-      </w:r>
-      <w:r>
-        <w:t xml:space="preserve">may </w:t>
-      </w:r>
-      <w:r>
-        <w:t xml:space="preserve">group </w:t>
-      </w:r>
-      <w:r>
-        <w:t xml:space="preserve">together functionality or data. A </w:t>
-      </w:r>
-      <w:r>
-        <w:t>module</w:t>
-      </w:r>
-      <w:r>
-        <w:t xml:space="preserve"> might</w:t>
-      </w:r>
-      <w:r>
-        <w:t xml:space="preserve"> </w:t>
-      </w:r>
-      <w:r>
-        <w:t>be thought of as</w:t>
-      </w:r>
-      <w:r>
-        <w:t xml:space="preserve"> an object with a special property</w:t>
-      </w:r>
-      <w:r>
-        <w:t xml:space="preserve">: something that might be called </w:t>
-      </w:r>
-      <w:r>
-        <w:rPr>
-          <w:i/>
-          <w:iCs/>
-        </w:rPr>
-        <w:t>global</w:t>
-      </w:r>
-      <w:r>
-        <w:t xml:space="preserve"> access to</w:t>
-      </w:r>
-      <w:r>
-        <w:t xml:space="preserve"> its sub-</w:t>
-      </w:r>
-      <w:r>
-        <w:t>objects.</w:t>
-      </w:r>
-      <w:r>
-        <w:t xml:space="preserve"> </w:t>
-      </w:r>
-      <w:r>
-        <w:t xml:space="preserve">This is </w:t>
-      </w:r>
-      <w:r>
-        <w:t>a</w:t>
-      </w:r>
-      <w:r>
-        <w:t>nother</w:t>
-      </w:r>
-      <w:r>
-        <w:t xml:space="preserve"> suggested description of that property: A</w:t>
-      </w:r>
-      <w:r>
-        <w:t xml:space="preserve">nything directly inside the </w:t>
-      </w:r>
-      <w:r>
-        <w:t xml:space="preserve">module </w:t>
-      </w:r>
-      <w:r>
-        <w:t>can be directly refe</w:t>
-      </w:r>
-      <w:r>
-        <w:t xml:space="preserve">renced from anywhere within that </w:t>
-      </w:r>
-      <w:r>
-        <w:t>module</w:t>
-      </w:r>
-      <w:r>
-        <w:t>.</w:t>
-      </w:r>
-    </w:p>
-    <w:p/>
-    <w:p>
-      <w:pPr>
-        <w:pStyle w:val="Heading3"/>
-      </w:pPr>
-      <w:r>
-        <w:t xml:space="preserve">Execution </w:t>
-      </w:r>
-      <w:r>
-        <w:t>Flow</w:t>
-      </w:r>
-    </w:p>
-    <w:p/>
+    </w:p>
     <w:p>
       <w:pPr>
         <w:ind w:left="1136"/>
@@ -2054,6 +2771,69 @@
         <w:ind w:left="1136"/>
       </w:pPr>
       <w:r>
+        <w:rPr>
+          <w:noProof/>
+        </w:rPr>
+        <w:drawing>
+          <wp:inline distT="0" distB="0" distL="0" distR="0">
+            <wp:extent cx="866140" cy="615315"/>
+            <wp:effectExtent l="0" t="0" r="0" b="0"/>
+            <wp:docPr id="32" name="Picture 32"/>
+            <wp:cNvGraphicFramePr>
+              <a:graphicFrameLocks xmlns:a="http://schemas.openxmlformats.org/drawingml/2006/main" noChangeAspect="1"/>
+            </wp:cNvGraphicFramePr>
+            <a:graphic xmlns:a="http://schemas.openxmlformats.org/drawingml/2006/main">
+              <a:graphicData uri="http://schemas.openxmlformats.org/drawingml/2006/picture">
+                <pic:pic xmlns:pic="http://schemas.openxmlformats.org/drawingml/2006/picture">
+                  <pic:nvPicPr>
+                    <pic:cNvPr id="0" name="Picture 13"/>
+                    <pic:cNvPicPr>
+                      <a:picLocks noChangeAspect="1" noChangeArrowheads="1"/>
+                    </pic:cNvPicPr>
+                  </pic:nvPicPr>
+                  <pic:blipFill>
+                    <a:blip r:embed="rId20">
+                      <a:extLst>
+                        <a:ext uri="{28A0092B-C50C-407E-A947-70E740481C1C}">
+                          <a14:useLocalDpi xmlns:a14="http://schemas.microsoft.com/office/drawing/2010/main" val="0"/>
+                        </a:ext>
+                      </a:extLst>
+                    </a:blip>
+                    <a:srcRect/>
+                    <a:stretch>
+                      <a:fillRect/>
+                    </a:stretch>
+                  </pic:blipFill>
+                  <pic:spPr bwMode="auto">
+                    <a:xfrm>
+                      <a:off x="0" y="0"/>
+                      <a:ext cx="866140" cy="615315"/>
+                    </a:xfrm>
+                    <a:prstGeom prst="rect">
+                      <a:avLst/>
+                    </a:prstGeom>
+                    <a:noFill/>
+                    <a:ln>
+                      <a:noFill/>
+                    </a:ln>
+                  </pic:spPr>
+                </pic:pic>
+              </a:graphicData>
+            </a:graphic>
+          </wp:inline>
+        </w:drawing>
+      </w:r>
+    </w:p>
+    <w:p>
+      <w:pPr>
+        <w:ind w:left="1136"/>
+      </w:pPr>
+    </w:p>
+    <w:p>
+      <w:pPr>
+        <w:ind w:left="1136"/>
+      </w:pPr>
+      <w:r>
         <w:t xml:space="preserve">It </w:t>
       </w:r>
       <w:r>
@@ -2588,6 +3368,69 @@
         <w:ind w:left="1136"/>
       </w:pPr>
       <w:r>
+        <w:rPr>
+          <w:noProof/>
+        </w:rPr>
+        <w:drawing>
+          <wp:inline distT="0" distB="0" distL="0" distR="0">
+            <wp:extent cx="420509" cy="399165"/>
+            <wp:effectExtent l="0" t="0" r="0" b="1270"/>
+            <wp:docPr id="33" name="Picture 33"/>
+            <wp:cNvGraphicFramePr>
+              <a:graphicFrameLocks xmlns:a="http://schemas.openxmlformats.org/drawingml/2006/main" noChangeAspect="1"/>
+            </wp:cNvGraphicFramePr>
+            <a:graphic xmlns:a="http://schemas.openxmlformats.org/drawingml/2006/main">
+              <a:graphicData uri="http://schemas.openxmlformats.org/drawingml/2006/picture">
+                <pic:pic xmlns:pic="http://schemas.openxmlformats.org/drawingml/2006/picture">
+                  <pic:nvPicPr>
+                    <pic:cNvPr id="0" name="Picture 14"/>
+                    <pic:cNvPicPr>
+                      <a:picLocks noChangeAspect="1" noChangeArrowheads="1"/>
+                    </pic:cNvPicPr>
+                  </pic:nvPicPr>
+                  <pic:blipFill>
+                    <a:blip r:embed="rId21">
+                      <a:extLst>
+                        <a:ext uri="{28A0092B-C50C-407E-A947-70E740481C1C}">
+                          <a14:useLocalDpi xmlns:a14="http://schemas.microsoft.com/office/drawing/2010/main" val="0"/>
+                        </a:ext>
+                      </a:extLst>
+                    </a:blip>
+                    <a:srcRect/>
+                    <a:stretch>
+                      <a:fillRect/>
+                    </a:stretch>
+                  </pic:blipFill>
+                  <pic:spPr bwMode="auto">
+                    <a:xfrm>
+                      <a:off x="0" y="0"/>
+                      <a:ext cx="438197" cy="415955"/>
+                    </a:xfrm>
+                    <a:prstGeom prst="rect">
+                      <a:avLst/>
+                    </a:prstGeom>
+                    <a:noFill/>
+                    <a:ln>
+                      <a:noFill/>
+                    </a:ln>
+                  </pic:spPr>
+                </pic:pic>
+              </a:graphicData>
+            </a:graphic>
+          </wp:inline>
+        </w:drawing>
+      </w:r>
+    </w:p>
+    <w:p>
+      <w:pPr>
+        <w:ind w:left="1136"/>
+      </w:pPr>
+    </w:p>
+    <w:p>
+      <w:pPr>
+        <w:ind w:left="1136"/>
+      </w:pPr>
+      <w:r>
         <w:t>This chapter attempts to</w:t>
       </w:r>
       <w:r>
@@ -2760,6 +3603,78 @@
         <w:ind w:left="1136"/>
       </w:pPr>
       <w:r>
+        <w:rPr>
+          <w:noProof/>
+        </w:rPr>
+        <w:drawing>
+          <wp:inline distT="0" distB="0" distL="0" distR="0">
+            <wp:extent cx="710182" cy="628473"/>
+            <wp:effectExtent l="0" t="0" r="0" b="635"/>
+            <wp:docPr id="34" name="Picture 34"/>
+            <wp:cNvGraphicFramePr>
+              <a:graphicFrameLocks xmlns:a="http://schemas.openxmlformats.org/drawingml/2006/main" noChangeAspect="1"/>
+            </wp:cNvGraphicFramePr>
+            <a:graphic xmlns:a="http://schemas.openxmlformats.org/drawingml/2006/main">
+              <a:graphicData uri="http://schemas.openxmlformats.org/drawingml/2006/picture">
+                <pic:pic xmlns:pic="http://schemas.openxmlformats.org/drawingml/2006/picture">
+                  <pic:nvPicPr>
+                    <pic:cNvPr id="0" name="Picture 15"/>
+                    <pic:cNvPicPr>
+                      <a:picLocks noChangeAspect="1" noChangeArrowheads="1"/>
+                    </pic:cNvPicPr>
+                  </pic:nvPicPr>
+                  <pic:blipFill>
+                    <a:blip r:embed="rId22">
+                      <a:extLst>
+                        <a:ext uri="{BEBA8EAE-BF5A-486C-A8C5-ECC9F3942E4B}">
+                          <a14:imgProps xmlns:a14="http://schemas.microsoft.com/office/drawing/2010/main">
+                            <a14:imgLayer r:embed="rId23">
+                              <a14:imgEffect>
+                                <a14:brightnessContrast bright="20000"/>
+                              </a14:imgEffect>
+                            </a14:imgLayer>
+                          </a14:imgProps>
+                        </a:ext>
+                        <a:ext uri="{28A0092B-C50C-407E-A947-70E740481C1C}">
+                          <a14:useLocalDpi xmlns:a14="http://schemas.microsoft.com/office/drawing/2010/main" val="0"/>
+                        </a:ext>
+                      </a:extLst>
+                    </a:blip>
+                    <a:srcRect/>
+                    <a:stretch>
+                      <a:fillRect/>
+                    </a:stretch>
+                  </pic:blipFill>
+                  <pic:spPr bwMode="auto">
+                    <a:xfrm>
+                      <a:off x="0" y="0"/>
+                      <a:ext cx="744224" cy="658598"/>
+                    </a:xfrm>
+                    <a:prstGeom prst="rect">
+                      <a:avLst/>
+                    </a:prstGeom>
+                    <a:noFill/>
+                    <a:ln>
+                      <a:noFill/>
+                    </a:ln>
+                  </pic:spPr>
+                </pic:pic>
+              </a:graphicData>
+            </a:graphic>
+          </wp:inline>
+        </w:drawing>
+      </w:r>
+    </w:p>
+    <w:p>
+      <w:pPr>
+        <w:ind w:left="1136"/>
+      </w:pPr>
+    </w:p>
+    <w:p>
+      <w:pPr>
+        <w:ind w:left="1136"/>
+      </w:pPr>
+      <w:r>
         <w:t xml:space="preserve">Events </w:t>
       </w:r>
       <w:r>
@@ -3057,6 +3972,78 @@
         <w:ind w:left="1136"/>
       </w:pPr>
       <w:r>
+        <w:rPr>
+          <w:noProof/>
+        </w:rPr>
+        <w:drawing>
+          <wp:inline distT="0" distB="0" distL="0" distR="0">
+            <wp:extent cx="1401325" cy="508019"/>
+            <wp:effectExtent l="0" t="0" r="8890" b="6350"/>
+            <wp:docPr id="35" name="Picture 35"/>
+            <wp:cNvGraphicFramePr>
+              <a:graphicFrameLocks xmlns:a="http://schemas.openxmlformats.org/drawingml/2006/main" noChangeAspect="1"/>
+            </wp:cNvGraphicFramePr>
+            <a:graphic xmlns:a="http://schemas.openxmlformats.org/drawingml/2006/main">
+              <a:graphicData uri="http://schemas.openxmlformats.org/drawingml/2006/picture">
+                <pic:pic xmlns:pic="http://schemas.openxmlformats.org/drawingml/2006/picture">
+                  <pic:nvPicPr>
+                    <pic:cNvPr id="0" name="Picture 16"/>
+                    <pic:cNvPicPr>
+                      <a:picLocks noChangeAspect="1" noChangeArrowheads="1"/>
+                    </pic:cNvPicPr>
+                  </pic:nvPicPr>
+                  <pic:blipFill>
+                    <a:blip r:embed="rId24" cstate="print">
+                      <a:extLst>
+                        <a:ext uri="{BEBA8EAE-BF5A-486C-A8C5-ECC9F3942E4B}">
+                          <a14:imgProps xmlns:a14="http://schemas.microsoft.com/office/drawing/2010/main">
+                            <a14:imgLayer r:embed="rId25">
+                              <a14:imgEffect>
+                                <a14:brightnessContrast bright="40000"/>
+                              </a14:imgEffect>
+                            </a14:imgLayer>
+                          </a14:imgProps>
+                        </a:ext>
+                        <a:ext uri="{28A0092B-C50C-407E-A947-70E740481C1C}">
+                          <a14:useLocalDpi xmlns:a14="http://schemas.microsoft.com/office/drawing/2010/main" val="0"/>
+                        </a:ext>
+                      </a:extLst>
+                    </a:blip>
+                    <a:srcRect/>
+                    <a:stretch>
+                      <a:fillRect/>
+                    </a:stretch>
+                  </pic:blipFill>
+                  <pic:spPr bwMode="auto">
+                    <a:xfrm>
+                      <a:off x="0" y="0"/>
+                      <a:ext cx="1431249" cy="518867"/>
+                    </a:xfrm>
+                    <a:prstGeom prst="rect">
+                      <a:avLst/>
+                    </a:prstGeom>
+                    <a:noFill/>
+                    <a:ln>
+                      <a:noFill/>
+                    </a:ln>
+                  </pic:spPr>
+                </pic:pic>
+              </a:graphicData>
+            </a:graphic>
+          </wp:inline>
+        </w:drawing>
+      </w:r>
+    </w:p>
+    <w:p>
+      <w:pPr>
+        <w:ind w:left="1136"/>
+      </w:pPr>
+    </w:p>
+    <w:p>
+      <w:pPr>
+        <w:ind w:left="1136"/>
+      </w:pPr>
+      <w:r>
         <w:t xml:space="preserve">This </w:t>
       </w:r>
       <w:r>
@@ -3710,6 +4697,78 @@
         <w:ind w:left="1136"/>
       </w:pPr>
       <w:r>
+        <w:rPr>
+          <w:noProof/>
+        </w:rPr>
+        <w:drawing>
+          <wp:inline distT="0" distB="0" distL="0" distR="0" wp14:anchorId="61524F11" wp14:editId="2DB0344A">
+            <wp:extent cx="1217313" cy="431699"/>
+            <wp:effectExtent l="0" t="0" r="1905" b="6985"/>
+            <wp:docPr id="2" name="Picture 2"/>
+            <wp:cNvGraphicFramePr>
+              <a:graphicFrameLocks xmlns:a="http://schemas.openxmlformats.org/drawingml/2006/main" noChangeAspect="1"/>
+            </wp:cNvGraphicFramePr>
+            <a:graphic xmlns:a="http://schemas.openxmlformats.org/drawingml/2006/main">
+              <a:graphicData uri="http://schemas.openxmlformats.org/drawingml/2006/picture">
+                <pic:pic xmlns:pic="http://schemas.openxmlformats.org/drawingml/2006/picture">
+                  <pic:nvPicPr>
+                    <pic:cNvPr id="0" name="Picture 1"/>
+                    <pic:cNvPicPr>
+                      <a:picLocks noChangeAspect="1" noChangeArrowheads="1"/>
+                    </pic:cNvPicPr>
+                  </pic:nvPicPr>
+                  <pic:blipFill>
+                    <a:blip r:embed="rId26">
+                      <a:extLst>
+                        <a:ext uri="{BEBA8EAE-BF5A-486C-A8C5-ECC9F3942E4B}">
+                          <a14:imgProps xmlns:a14="http://schemas.microsoft.com/office/drawing/2010/main">
+                            <a14:imgLayer r:embed="rId27">
+                              <a14:imgEffect>
+                                <a14:brightnessContrast bright="40000" contrast="40000"/>
+                              </a14:imgEffect>
+                            </a14:imgLayer>
+                          </a14:imgProps>
+                        </a:ext>
+                        <a:ext uri="{28A0092B-C50C-407E-A947-70E740481C1C}">
+                          <a14:useLocalDpi xmlns:a14="http://schemas.microsoft.com/office/drawing/2010/main" val="0"/>
+                        </a:ext>
+                      </a:extLst>
+                    </a:blip>
+                    <a:srcRect/>
+                    <a:stretch>
+                      <a:fillRect/>
+                    </a:stretch>
+                  </pic:blipFill>
+                  <pic:spPr bwMode="auto">
+                    <a:xfrm>
+                      <a:off x="0" y="0"/>
+                      <a:ext cx="1265744" cy="448874"/>
+                    </a:xfrm>
+                    <a:prstGeom prst="rect">
+                      <a:avLst/>
+                    </a:prstGeom>
+                    <a:noFill/>
+                    <a:ln>
+                      <a:noFill/>
+                    </a:ln>
+                  </pic:spPr>
+                </pic:pic>
+              </a:graphicData>
+            </a:graphic>
+          </wp:inline>
+        </w:drawing>
+      </w:r>
+    </w:p>
+    <w:p>
+      <w:pPr>
+        <w:ind w:left="1136"/>
+      </w:pPr>
+    </w:p>
+    <w:p>
+      <w:pPr>
+        <w:ind w:left="1136"/>
+      </w:pPr>
+      <w:r>
         <w:t xml:space="preserve">Objects </w:t>
       </w:r>
       <w:r>
@@ -3981,6 +5040,78 @@
         <w:ind w:left="1136"/>
       </w:pPr>
       <w:r>
+        <w:rPr>
+          <w:noProof/>
+        </w:rPr>
+        <w:drawing>
+          <wp:inline distT="0" distB="0" distL="0" distR="0">
+            <wp:extent cx="1155631" cy="1285256"/>
+            <wp:effectExtent l="0" t="0" r="6985" b="0"/>
+            <wp:docPr id="37" name="Picture 37"/>
+            <wp:cNvGraphicFramePr>
+              <a:graphicFrameLocks xmlns:a="http://schemas.openxmlformats.org/drawingml/2006/main" noChangeAspect="1"/>
+            </wp:cNvGraphicFramePr>
+            <a:graphic xmlns:a="http://schemas.openxmlformats.org/drawingml/2006/main">
+              <a:graphicData uri="http://schemas.openxmlformats.org/drawingml/2006/picture">
+                <pic:pic xmlns:pic="http://schemas.openxmlformats.org/drawingml/2006/picture">
+                  <pic:nvPicPr>
+                    <pic:cNvPr id="0" name="Picture 18"/>
+                    <pic:cNvPicPr>
+                      <a:picLocks noChangeAspect="1" noChangeArrowheads="1"/>
+                    </pic:cNvPicPr>
+                  </pic:nvPicPr>
+                  <pic:blipFill>
+                    <a:blip r:embed="rId28">
+                      <a:extLst>
+                        <a:ext uri="{BEBA8EAE-BF5A-486C-A8C5-ECC9F3942E4B}">
+                          <a14:imgProps xmlns:a14="http://schemas.microsoft.com/office/drawing/2010/main">
+                            <a14:imgLayer r:embed="rId29">
+                              <a14:imgEffect>
+                                <a14:brightnessContrast bright="20000"/>
+                              </a14:imgEffect>
+                            </a14:imgLayer>
+                          </a14:imgProps>
+                        </a:ext>
+                        <a:ext uri="{28A0092B-C50C-407E-A947-70E740481C1C}">
+                          <a14:useLocalDpi xmlns:a14="http://schemas.microsoft.com/office/drawing/2010/main" val="0"/>
+                        </a:ext>
+                      </a:extLst>
+                    </a:blip>
+                    <a:srcRect/>
+                    <a:stretch>
+                      <a:fillRect/>
+                    </a:stretch>
+                  </pic:blipFill>
+                  <pic:spPr bwMode="auto">
+                    <a:xfrm>
+                      <a:off x="0" y="0"/>
+                      <a:ext cx="1177888" cy="1310009"/>
+                    </a:xfrm>
+                    <a:prstGeom prst="rect">
+                      <a:avLst/>
+                    </a:prstGeom>
+                    <a:noFill/>
+                    <a:ln>
+                      <a:noFill/>
+                    </a:ln>
+                  </pic:spPr>
+                </pic:pic>
+              </a:graphicData>
+            </a:graphic>
+          </wp:inline>
+        </w:drawing>
+      </w:r>
+    </w:p>
+    <w:p>
+      <w:pPr>
+        <w:ind w:left="1136"/>
+      </w:pPr>
+    </w:p>
+    <w:p>
+      <w:pPr>
+        <w:ind w:left="1136"/>
+      </w:pPr>
+      <w:r>
         <w:t xml:space="preserve">Object resolution </w:t>
       </w:r>
       <w:r>
@@ -4174,6 +5305,78 @@
       </w:r>
     </w:p>
     <w:p/>
+    <w:p>
+      <w:pPr>
+        <w:ind w:left="1136"/>
+      </w:pPr>
+      <w:r>
+        <w:rPr>
+          <w:noProof/>
+        </w:rPr>
+        <w:drawing>
+          <wp:inline distT="0" distB="0" distL="0" distR="0">
+            <wp:extent cx="894306" cy="469677"/>
+            <wp:effectExtent l="0" t="0" r="1270" b="6985"/>
+            <wp:docPr id="39" name="Picture 39"/>
+            <wp:cNvGraphicFramePr>
+              <a:graphicFrameLocks xmlns:a="http://schemas.openxmlformats.org/drawingml/2006/main" noChangeAspect="1"/>
+            </wp:cNvGraphicFramePr>
+            <a:graphic xmlns:a="http://schemas.openxmlformats.org/drawingml/2006/main">
+              <a:graphicData uri="http://schemas.openxmlformats.org/drawingml/2006/picture">
+                <pic:pic xmlns:pic="http://schemas.openxmlformats.org/drawingml/2006/picture">
+                  <pic:nvPicPr>
+                    <pic:cNvPr id="0" name="Picture 20"/>
+                    <pic:cNvPicPr>
+                      <a:picLocks noChangeAspect="1" noChangeArrowheads="1"/>
+                    </pic:cNvPicPr>
+                  </pic:nvPicPr>
+                  <pic:blipFill>
+                    <a:blip r:embed="rId30" cstate="print">
+                      <a:extLst>
+                        <a:ext uri="{BEBA8EAE-BF5A-486C-A8C5-ECC9F3942E4B}">
+                          <a14:imgProps xmlns:a14="http://schemas.microsoft.com/office/drawing/2010/main">
+                            <a14:imgLayer r:embed="rId31">
+                              <a14:imgEffect>
+                                <a14:brightnessContrast bright="20000"/>
+                              </a14:imgEffect>
+                            </a14:imgLayer>
+                          </a14:imgProps>
+                        </a:ext>
+                        <a:ext uri="{28A0092B-C50C-407E-A947-70E740481C1C}">
+                          <a14:useLocalDpi xmlns:a14="http://schemas.microsoft.com/office/drawing/2010/main" val="0"/>
+                        </a:ext>
+                      </a:extLst>
+                    </a:blip>
+                    <a:srcRect/>
+                    <a:stretch>
+                      <a:fillRect/>
+                    </a:stretch>
+                  </pic:blipFill>
+                  <pic:spPr bwMode="auto">
+                    <a:xfrm>
+                      <a:off x="0" y="0"/>
+                      <a:ext cx="928482" cy="487626"/>
+                    </a:xfrm>
+                    <a:prstGeom prst="rect">
+                      <a:avLst/>
+                    </a:prstGeom>
+                    <a:noFill/>
+                    <a:ln>
+                      <a:noFill/>
+                    </a:ln>
+                  </pic:spPr>
+                </pic:pic>
+              </a:graphicData>
+            </a:graphic>
+          </wp:inline>
+        </w:drawing>
+      </w:r>
+    </w:p>
+    <w:p>
+      <w:pPr>
+        <w:ind w:left="1136"/>
+      </w:pPr>
+    </w:p>
     <w:p>
       <w:pPr>
         <w:ind w:left="1136"/>
@@ -4538,7 +5741,74 @@
         <w:t>Pointers</w:t>
       </w:r>
     </w:p>
-    <w:p/>
+    <w:p>
+      <w:pPr>
+        <w:ind w:left="1136"/>
+      </w:pPr>
+    </w:p>
+    <w:p>
+      <w:pPr>
+        <w:ind w:left="1136"/>
+      </w:pPr>
+      <w:r>
+        <w:rPr>
+          <w:noProof/>
+        </w:rPr>
+        <w:drawing>
+          <wp:inline distT="0" distB="0" distL="0" distR="0">
+            <wp:extent cx="1074395" cy="560530"/>
+            <wp:effectExtent l="0" t="0" r="0" b="0"/>
+            <wp:docPr id="44" name="Picture 44"/>
+            <wp:cNvGraphicFramePr>
+              <a:graphicFrameLocks xmlns:a="http://schemas.openxmlformats.org/drawingml/2006/main" noChangeAspect="1"/>
+            </wp:cNvGraphicFramePr>
+            <a:graphic xmlns:a="http://schemas.openxmlformats.org/drawingml/2006/main">
+              <a:graphicData uri="http://schemas.openxmlformats.org/drawingml/2006/picture">
+                <pic:pic xmlns:pic="http://schemas.openxmlformats.org/drawingml/2006/picture">
+                  <pic:nvPicPr>
+                    <pic:cNvPr id="0" name="Picture 24"/>
+                    <pic:cNvPicPr>
+                      <a:picLocks noChangeAspect="1" noChangeArrowheads="1"/>
+                    </pic:cNvPicPr>
+                  </pic:nvPicPr>
+                  <pic:blipFill>
+                    <a:blip r:embed="rId32">
+                      <a:extLst>
+                        <a:ext uri="{28A0092B-C50C-407E-A947-70E740481C1C}">
+                          <a14:useLocalDpi xmlns:a14="http://schemas.microsoft.com/office/drawing/2010/main" val="0"/>
+                        </a:ext>
+                      </a:extLst>
+                    </a:blip>
+                    <a:srcRect/>
+                    <a:stretch>
+                      <a:fillRect/>
+                    </a:stretch>
+                  </pic:blipFill>
+                  <pic:spPr bwMode="auto">
+                    <a:xfrm>
+                      <a:off x="0" y="0"/>
+                      <a:ext cx="1084840" cy="565979"/>
+                    </a:xfrm>
+                    <a:prstGeom prst="rect">
+                      <a:avLst/>
+                    </a:prstGeom>
+                    <a:noFill/>
+                    <a:ln>
+                      <a:noFill/>
+                    </a:ln>
+                  </pic:spPr>
+                </pic:pic>
+              </a:graphicData>
+            </a:graphic>
+          </wp:inline>
+        </w:drawing>
+      </w:r>
+    </w:p>
+    <w:p>
+      <w:pPr>
+        <w:ind w:left="1136"/>
+      </w:pPr>
+    </w:p>
     <w:p>
       <w:pPr>
         <w:ind w:left="1136"/>
@@ -4710,63 +5980,63 @@
       <w:r>
         <w:t>things.</w:t>
       </w:r>
+      <w:r>
+        <w:t xml:space="preserve"> </w:t>
+      </w:r>
+      <w:r>
+        <w:t>T</w:t>
+      </w:r>
+      <w:r>
+        <w:t>his documentation</w:t>
+      </w:r>
+      <w:r>
+        <w:t xml:space="preserve"> might </w:t>
+      </w:r>
+      <w:r>
+        <w:t xml:space="preserve">still </w:t>
+      </w:r>
+      <w:r>
+        <w:t xml:space="preserve">be loose ideas </w:t>
+      </w:r>
+      <w:r>
+        <w:t xml:space="preserve">from </w:t>
+      </w:r>
+      <w:r>
+        <w:t xml:space="preserve">previous versions of </w:t>
+      </w:r>
+      <w:r>
+        <w:t xml:space="preserve">descriptions of </w:t>
+      </w:r>
+      <w:r>
+        <w:t xml:space="preserve">this Circle programming </w:t>
+      </w:r>
+      <w:r>
+        <w:t>language</w:t>
+      </w:r>
+      <w:r>
+        <w:t>.</w:t>
+      </w:r>
     </w:p>
     <w:p>
       <w:pPr>
         <w:ind w:left="1136"/>
       </w:pPr>
-      <w:r>
-        <w:t>T</w:t>
-      </w:r>
-      <w:r>
-        <w:t>his documentation</w:t>
-      </w:r>
-      <w:r>
-        <w:t xml:space="preserve"> might </w:t>
-      </w:r>
-      <w:r>
-        <w:t xml:space="preserve">still </w:t>
-      </w:r>
-      <w:r>
-        <w:t xml:space="preserve">be loose ideas </w:t>
-      </w:r>
-      <w:r>
-        <w:t xml:space="preserve">from </w:t>
-      </w:r>
-      <w:r>
-        <w:t xml:space="preserve">previous versions of </w:t>
-      </w:r>
-      <w:r>
-        <w:t xml:space="preserve">descriptions of </w:t>
-      </w:r>
-      <w:r>
-        <w:t xml:space="preserve">this Circle programming </w:t>
-      </w:r>
-      <w:r>
-        <w:t>language</w:t>
-      </w:r>
-      <w:r>
-        <w:t>.</w:t>
-      </w:r>
-    </w:p>
+    </w:p>
+    <w:p>
+      <w:pPr>
+        <w:pStyle w:val="Heading3"/>
+      </w:pPr>
+      <w:r>
+        <w:t>Summaries of Other Languages</w:t>
+      </w:r>
+    </w:p>
+    <w:p/>
     <w:p>
       <w:pPr>
         <w:ind w:left="1136"/>
       </w:pPr>
-    </w:p>
-    <w:p>
-      <w:pPr>
-        <w:pStyle w:val="Heading3"/>
-      </w:pPr>
-      <w:r>
-        <w:t>Summaries of Other Languages</w:t>
-      </w:r>
-    </w:p>
-    <w:p/>
-    <w:p>
-      <w:pPr>
-        <w:ind w:left="1136"/>
-      </w:pPr>
+      <w:bookmarkStart w:id="0" w:name="_GoBack"/>
+      <w:bookmarkEnd w:id="0"/>
       <w:r>
         <w:t xml:space="preserve">Attempts to </w:t>
       </w:r>

</xml_diff>

<commit_message>
Circle Language Spec: Replace the word 'globality' with 'module' in some places.
</commit_message>
<xml_diff>
--- a/1.1. Circle Language Spec/01. Overview/Circle Language Spec Overview.docx
+++ b/1.1. Circle Language Spec/01. Overview/Circle Language Spec Overview.docx
@@ -2224,7 +2224,7 @@
         <w:pStyle w:val="Heading3"/>
       </w:pPr>
       <w:r>
-        <w:t>Globality</w:t>
+        <w:t>Modules</w:t>
       </w:r>
     </w:p>
     <w:p/>
@@ -2296,74 +2296,8 @@
       <w:pPr>
         <w:ind w:left="1136"/>
       </w:pPr>
-      <w:r>
-        <w:t>(</w:t>
-      </w:r>
-      <w:r>
-        <w:t>The made</w:t>
-      </w:r>
-      <w:r>
-        <w:t>-</w:t>
-      </w:r>
-      <w:r>
-        <w:t xml:space="preserve">up word 'globality' </w:t>
-      </w:r>
-      <w:r>
-        <w:t>is</w:t>
-      </w:r>
-      <w:r>
-        <w:t xml:space="preserve"> </w:t>
-      </w:r>
-      <w:r>
-        <w:t xml:space="preserve">based on the </w:t>
-      </w:r>
-      <w:r>
-        <w:t>concept of 'global'</w:t>
-      </w:r>
-      <w:r>
-        <w:t xml:space="preserve"> from </w:t>
-      </w:r>
-      <w:r>
-        <w:t>Visual Basic</w:t>
-      </w:r>
-      <w:r>
-        <w:t>. B</w:t>
-      </w:r>
-      <w:r>
-        <w:t xml:space="preserve">ut </w:t>
-      </w:r>
-      <w:r>
-        <w:t xml:space="preserve">later </w:t>
-      </w:r>
-      <w:r>
-        <w:t xml:space="preserve">the term </w:t>
-      </w:r>
-      <w:r>
-        <w:rPr>
-          <w:i/>
-          <w:iCs/>
-        </w:rPr>
-        <w:t>Modules</w:t>
-      </w:r>
-      <w:r>
-        <w:t xml:space="preserve"> might </w:t>
-      </w:r>
-      <w:r>
-        <w:t>used instead.</w:t>
-      </w:r>
-      <w:r>
-        <w:t>)</w:t>
-      </w:r>
-    </w:p>
-    <w:p>
-      <w:pPr>
-        <w:ind w:left="1136"/>
-      </w:pPr>
-    </w:p>
-    <w:p>
-      <w:pPr>
-        <w:ind w:left="1136"/>
-      </w:pPr>
+      <w:bookmarkStart w:id="0" w:name="_GoBack"/>
+      <w:bookmarkEnd w:id="0"/>
       <w:r>
         <w:t xml:space="preserve">A </w:t>
       </w:r>
@@ -3494,13 +3428,8 @@
         <w:t>There are also</w:t>
       </w:r>
       <w:r>
-        <w:t xml:space="preserve"> </w:t>
-      </w:r>
-      <w:proofErr w:type="spellStart"/>
-      <w:r>
-        <w:t>attemps</w:t>
-      </w:r>
-      <w:proofErr w:type="spellEnd"/>
+        <w:t xml:space="preserve"> attemps</w:t>
+      </w:r>
       <w:r>
         <w:t xml:space="preserve"> </w:t>
       </w:r>
@@ -6035,8 +5964,6 @@
       <w:pPr>
         <w:ind w:left="1136"/>
       </w:pPr>
-      <w:bookmarkStart w:id="0" w:name="_GoBack"/>
-      <w:bookmarkEnd w:id="0"/>
       <w:r>
         <w:t xml:space="preserve">Attempts to </w:t>
       </w:r>

</xml_diff>

<commit_message>
Circle Language Spec: Basic Diagram Elements: Reformulated some more 'trigger words' (that were marked in red) into more open, less resolute language.
</commit_message>
<xml_diff>
--- a/1.1. Circle Language Spec/01. Overview/Circle Language Spec Overview.docx
+++ b/1.1. Circle Language Spec/01. Overview/Circle Language Spec Overview.docx
@@ -499,7 +499,10 @@
         <w:ind w:left="1136"/>
       </w:pPr>
       <w:r>
-        <w:t>An a</w:t>
+        <w:t>Tries to make it a bit more formal with a</w:t>
+      </w:r>
+      <w:r>
+        <w:t>n a</w:t>
       </w:r>
       <w:r>
         <w:t xml:space="preserve">ttempt </w:t>
@@ -586,28 +589,15 @@
         <w:t>diagrams.</w:t>
       </w:r>
       <w:r>
-        <w:t xml:space="preserve"> </w:t>
-      </w:r>
-      <w:r>
-        <w:t>Later in the documentation details about the diagram notation</w:t>
-      </w:r>
-      <w:r>
-        <w:t xml:space="preserve"> </w:t>
-      </w:r>
-      <w:r>
-        <w:t xml:space="preserve">could </w:t>
-      </w:r>
-      <w:r>
-        <w:t>be</w:t>
-      </w:r>
-      <w:r>
-        <w:rPr>
-          <w:color w:val="FF0000"/>
-        </w:rPr>
-        <w:t xml:space="preserve"> </w:t>
-      </w:r>
-      <w:r>
-        <w:t>covered.</w:t>
+        <w:t xml:space="preserve"> Details might follow in later </w:t>
+      </w:r>
+      <w:r>
+        <w:t>text</w:t>
+      </w:r>
+      <w:bookmarkStart w:id="0" w:name="_GoBack"/>
+      <w:bookmarkEnd w:id="0"/>
+      <w:r>
+        <w:t>.</w:t>
       </w:r>
     </w:p>
     <w:p/>
@@ -2296,8 +2286,6 @@
       <w:pPr>
         <w:ind w:left="1136"/>
       </w:pPr>
-      <w:bookmarkStart w:id="0" w:name="_GoBack"/>
-      <w:bookmarkEnd w:id="0"/>
       <w:r>
         <w:t xml:space="preserve">A </w:t>
       </w:r>

</xml_diff>

<commit_message>
Circle Language Spec: Objects: Mark trigger words in red and questionnable ones with an asterisk *. Trigger words would be ones that might express definiteness, strictness or judgement.
</commit_message>
<xml_diff>
--- a/1.1. Circle Language Spec/01. Overview/Circle Language Spec Overview.docx
+++ b/1.1. Circle Language Spec/01. Overview/Circle Language Spec Overview.docx
@@ -594,8 +594,6 @@
       <w:r>
         <w:t>text</w:t>
       </w:r>
-      <w:bookmarkStart w:id="0" w:name="_GoBack"/>
-      <w:bookmarkEnd w:id="0"/>
       <w:r>
         <w:t>.</w:t>
       </w:r>
@@ -1228,8 +1226,8 @@
         </w:rPr>
         <w:drawing>
           <wp:inline distT="0" distB="0" distL="0" distR="0">
-            <wp:extent cx="453061" cy="441629"/>
-            <wp:effectExtent l="0" t="0" r="4445" b="0"/>
+            <wp:extent cx="588840" cy="573982"/>
+            <wp:effectExtent l="0" t="0" r="1905" b="0"/>
             <wp:docPr id="23" name="Picture 23"/>
             <wp:cNvGraphicFramePr>
               <a:graphicFrameLocks xmlns:a="http://schemas.openxmlformats.org/drawingml/2006/main" noChangeAspect="1"/>
@@ -1268,7 +1266,7 @@
                   <pic:spPr bwMode="auto">
                     <a:xfrm>
                       <a:off x="0" y="0"/>
-                      <a:ext cx="468237" cy="456422"/>
+                      <a:ext cx="615797" cy="600258"/>
                     </a:xfrm>
                     <a:prstGeom prst="rect">
                       <a:avLst/>
@@ -1672,6 +1670,11 @@
       <w:r>
         <w:t>the</w:t>
       </w:r>
+      <w:r>
+        <w:t>se</w:t>
+      </w:r>
+      <w:bookmarkStart w:id="0" w:name="_GoBack"/>
+      <w:bookmarkEnd w:id="0"/>
       <w:r>
         <w:t xml:space="preserve"> </w:t>
       </w:r>

</xml_diff>

<commit_message>
Circle Language Spec: Trivial changes in first chapters.
</commit_message>
<xml_diff>
--- a/1.1. Circle Language Spec/01. Overview/Circle Language Spec Overview.docx
+++ b/1.1. Circle Language Spec/01. Overview/Circle Language Spec Overview.docx
@@ -1673,8 +1673,6 @@
       <w:r>
         <w:t>se</w:t>
       </w:r>
-      <w:bookmarkStart w:id="0" w:name="_GoBack"/>
-      <w:bookmarkEnd w:id="0"/>
       <w:r>
         <w:t xml:space="preserve"> </w:t>
       </w:r>
@@ -1986,9 +1984,6 @@
         <w:t>. This documentation tries to evaluate this behavior</w:t>
       </w:r>
       <w:r>
-        <w:t xml:space="preserve"> of commands</w:t>
-      </w:r>
-      <w:r>
         <w:t>.</w:t>
       </w:r>
     </w:p>
@@ -2296,7 +2291,12 @@
         <w:t xml:space="preserve">module </w:t>
       </w:r>
       <w:r>
-        <w:t xml:space="preserve">is like a </w:t>
+        <w:t>would be</w:t>
+      </w:r>
+      <w:bookmarkStart w:id="0" w:name="_GoBack"/>
+      <w:bookmarkEnd w:id="0"/>
+      <w:r>
+        <w:t xml:space="preserve"> like a </w:t>
       </w:r>
       <w:r>
         <w:t xml:space="preserve">little </w:t>

</xml_diff>

<commit_message>
Circle Language Spec: * Relationships: An image of what the implementation of relationship synchronization might look like. * Small changes to the Overview and Introduction chapters.
</commit_message>
<xml_diff>
--- a/1.1. Circle Language Spec/01. Overview/Circle Language Spec Overview.docx
+++ b/1.1. Circle Language Spec/01. Overview/Circle Language Spec Overview.docx
@@ -134,7 +134,15 @@
         <w:t xml:space="preserve">in </w:t>
       </w:r>
       <w:r>
-        <w:t xml:space="preserve">the </w:t>
+        <w:t>th</w:t>
+      </w:r>
+      <w:r>
+        <w:t>is</w:t>
+      </w:r>
+      <w:bookmarkStart w:id="0" w:name="_GoBack"/>
+      <w:bookmarkEnd w:id="0"/>
+      <w:r>
+        <w:t xml:space="preserve"> </w:t>
       </w:r>
       <w:r>
         <w:t>Circle</w:t>
@@ -2293,8 +2301,6 @@
       <w:r>
         <w:t>would be</w:t>
       </w:r>
-      <w:bookmarkStart w:id="0" w:name="_GoBack"/>
-      <w:bookmarkEnd w:id="0"/>
       <w:r>
         <w:t xml:space="preserve"> like a </w:t>
       </w:r>

</xml_diff>

<commit_message>
Circle Language Spec: Relationships: Reformulations for the "Relationships Between Classes" section.
</commit_message>
<xml_diff>
--- a/1.1. Circle Language Spec/01. Overview/Circle Language Spec Overview.docx
+++ b/1.1. Circle Language Spec/01. Overview/Circle Language Spec Overview.docx
@@ -139,8 +139,6 @@
       <w:r>
         <w:t>is</w:t>
       </w:r>
-      <w:bookmarkStart w:id="0" w:name="_GoBack"/>
-      <w:bookmarkEnd w:id="0"/>
       <w:r>
         <w:t xml:space="preserve"> </w:t>
       </w:r>
@@ -991,6 +989,9 @@
       <w:r>
         <w:t>Relations</w:t>
       </w:r>
+      <w:r>
+        <w:t>hips</w:t>
+      </w:r>
     </w:p>
     <w:p/>
     <w:p>
@@ -1002,10 +1003,10 @@
           <w:noProof/>
         </w:rPr>
         <w:drawing>
-          <wp:inline distT="0" distB="0" distL="0" distR="0">
-            <wp:extent cx="1433240" cy="557699"/>
-            <wp:effectExtent l="0" t="0" r="0" b="0"/>
-            <wp:docPr id="22" name="Picture 22"/>
+          <wp:inline distT="0" distB="0" distL="0" distR="0" wp14:anchorId="53A5EF6A" wp14:editId="57657517">
+            <wp:extent cx="1593316" cy="523728"/>
+            <wp:effectExtent l="0" t="0" r="6985" b="0"/>
+            <wp:docPr id="4" name="Picture 4"/>
             <wp:cNvGraphicFramePr>
               <a:graphicFrameLocks xmlns:a="http://schemas.openxmlformats.org/drawingml/2006/main" noChangeAspect="1"/>
             </wp:cNvGraphicFramePr>
@@ -1013,45 +1014,23 @@
               <a:graphicData uri="http://schemas.openxmlformats.org/drawingml/2006/picture">
                 <pic:pic xmlns:pic="http://schemas.openxmlformats.org/drawingml/2006/picture">
                   <pic:nvPicPr>
-                    <pic:cNvPr id="0" name="Picture 4"/>
-                    <pic:cNvPicPr>
-                      <a:picLocks noChangeAspect="1" noChangeArrowheads="1"/>
-                    </pic:cNvPicPr>
+                    <pic:cNvPr id="1" name=""/>
+                    <pic:cNvPicPr/>
                   </pic:nvPicPr>
                   <pic:blipFill>
-                    <a:blip r:embed="rId12">
-                      <a:extLst>
-                        <a:ext uri="{BEBA8EAE-BF5A-486C-A8C5-ECC9F3942E4B}">
-                          <a14:imgProps xmlns:a14="http://schemas.microsoft.com/office/drawing/2010/main">
-                            <a14:imgLayer r:embed="rId13">
-                              <a14:imgEffect>
-                                <a14:brightnessContrast bright="20000"/>
-                              </a14:imgEffect>
-                            </a14:imgLayer>
-                          </a14:imgProps>
-                        </a:ext>
-                        <a:ext uri="{28A0092B-C50C-407E-A947-70E740481C1C}">
-                          <a14:useLocalDpi xmlns:a14="http://schemas.microsoft.com/office/drawing/2010/main" val="0"/>
-                        </a:ext>
-                      </a:extLst>
-                    </a:blip>
-                    <a:srcRect/>
+                    <a:blip r:embed="rId12"/>
                     <a:stretch>
                       <a:fillRect/>
                     </a:stretch>
                   </pic:blipFill>
-                  <pic:spPr bwMode="auto">
+                  <pic:spPr>
                     <a:xfrm>
                       <a:off x="0" y="0"/>
-                      <a:ext cx="1495790" cy="582038"/>
+                      <a:ext cx="1645150" cy="540766"/>
                     </a:xfrm>
                     <a:prstGeom prst="rect">
                       <a:avLst/>
                     </a:prstGeom>
-                    <a:noFill/>
-                    <a:ln>
-                      <a:noFill/>
-                    </a:ln>
                   </pic:spPr>
                 </pic:pic>
               </a:graphicData>
@@ -1094,7 +1073,13 @@
         <w:t xml:space="preserve">it is like </w:t>
       </w:r>
       <w:r>
-        <w:t xml:space="preserve">a relation between the two </w:t>
+        <w:t>a relation</w:t>
+      </w:r>
+      <w:r>
+        <w:t>ship</w:t>
+      </w:r>
+      <w:r>
+        <w:t xml:space="preserve"> between the two </w:t>
       </w:r>
       <w:r>
         <w:t xml:space="preserve">is </w:t>
@@ -1112,7 +1097,13 @@
         <w:t xml:space="preserve">clarify </w:t>
       </w:r>
       <w:r>
-        <w:t xml:space="preserve">the concept of relations. Even though objects </w:t>
+        <w:t>the concept of relations</w:t>
+      </w:r>
+      <w:r>
+        <w:t>hips</w:t>
+      </w:r>
+      <w:r>
+        <w:t xml:space="preserve">. Even though objects </w:t>
       </w:r>
       <w:r>
         <w:t xml:space="preserve">might </w:t>
@@ -1172,7 +1163,13 @@
         <w:t>s</w:t>
       </w:r>
       <w:r>
-        <w:t xml:space="preserve"> of relations objects </w:t>
+        <w:t xml:space="preserve"> of relations</w:t>
+      </w:r>
+      <w:r>
+        <w:t>hips</w:t>
+      </w:r>
+      <w:r>
+        <w:t xml:space="preserve"> objects </w:t>
       </w:r>
       <w:r>
         <w:t>might</w:t>
@@ -1202,17 +1199,28 @@
         <w:t xml:space="preserve">model </w:t>
       </w:r>
       <w:r>
-        <w:t xml:space="preserve">of relations </w:t>
+        <w:t>of relations</w:t>
+      </w:r>
+      <w:r>
+        <w:t>hips</w:t>
+      </w:r>
+      <w:r>
+        <w:t xml:space="preserve"> </w:t>
       </w:r>
       <w:r>
         <w:t xml:space="preserve">for </w:t>
       </w:r>
+      <w:proofErr w:type="spellStart"/>
       <w:r>
         <w:t>objects</w:t>
       </w:r>
       <w:r>
         <w:t>.</w:t>
       </w:r>
+      <w:r>
+        <w:t>e</w:t>
+      </w:r>
+      <w:proofErr w:type="spellEnd"/>
     </w:p>
     <w:p/>
     <w:p>
@@ -1234,8 +1242,8 @@
         </w:rPr>
         <w:drawing>
           <wp:inline distT="0" distB="0" distL="0" distR="0">
-            <wp:extent cx="588840" cy="573982"/>
-            <wp:effectExtent l="0" t="0" r="1905" b="0"/>
+            <wp:extent cx="699247" cy="681602"/>
+            <wp:effectExtent l="0" t="0" r="5715" b="4445"/>
             <wp:docPr id="23" name="Picture 23"/>
             <wp:cNvGraphicFramePr>
               <a:graphicFrameLocks xmlns:a="http://schemas.openxmlformats.org/drawingml/2006/main" noChangeAspect="1"/>
@@ -1250,11 +1258,11 @@
                     </pic:cNvPicPr>
                   </pic:nvPicPr>
                   <pic:blipFill>
-                    <a:blip r:embed="rId14" cstate="print">
+                    <a:blip r:embed="rId13" cstate="print">
                       <a:extLst>
                         <a:ext uri="{BEBA8EAE-BF5A-486C-A8C5-ECC9F3942E4B}">
                           <a14:imgProps xmlns:a14="http://schemas.microsoft.com/office/drawing/2010/main">
-                            <a14:imgLayer r:embed="rId15">
+                            <a14:imgLayer r:embed="rId14">
                               <a14:imgEffect>
                                 <a14:brightnessContrast bright="-20000" contrast="20000"/>
                               </a14:imgEffect>
@@ -1274,7 +1282,7 @@
                   <pic:spPr bwMode="auto">
                     <a:xfrm>
                       <a:off x="0" y="0"/>
-                      <a:ext cx="615797" cy="600258"/>
+                      <a:ext cx="736590" cy="718002"/>
                     </a:xfrm>
                     <a:prstGeom prst="rect">
                       <a:avLst/>
@@ -1567,7 +1575,12 @@
         <w:t>Those a</w:t>
       </w:r>
       <w:r>
-        <w:t xml:space="preserve">spects </w:t>
+        <w:t>spec</w:t>
+      </w:r>
+      <w:bookmarkStart w:id="0" w:name="_GoBack"/>
+      <w:bookmarkEnd w:id="0"/>
+      <w:r>
+        <w:t xml:space="preserve">ts </w:t>
       </w:r>
       <w:r>
         <w:t>c</w:t>
@@ -2031,7 +2044,7 @@
                     </pic:cNvPicPr>
                   </pic:nvPicPr>
                   <pic:blipFill>
-                    <a:blip r:embed="rId16" cstate="print">
+                    <a:blip r:embed="rId15" cstate="print">
                       <a:extLst>
                         <a:ext uri="{28A0092B-C50C-407E-A947-70E740481C1C}">
                           <a14:useLocalDpi xmlns:a14="http://schemas.microsoft.com/office/drawing/2010/main" val="0"/>
@@ -2250,7 +2263,7 @@
                     </pic:cNvPicPr>
                   </pic:nvPicPr>
                   <pic:blipFill>
-                    <a:blip r:embed="rId17" cstate="print">
+                    <a:blip r:embed="rId16" cstate="print">
                       <a:lum contrast="20000"/>
                       <a:extLst>
                         <a:ext uri="{28A0092B-C50C-407E-A947-70E740481C1C}">
@@ -2459,11 +2472,11 @@
                     </pic:cNvPicPr>
                   </pic:nvPicPr>
                   <pic:blipFill>
-                    <a:blip r:embed="rId18">
+                    <a:blip r:embed="rId17">
                       <a:extLst>
                         <a:ext uri="{BEBA8EAE-BF5A-486C-A8C5-ECC9F3942E4B}">
                           <a14:imgProps xmlns:a14="http://schemas.microsoft.com/office/drawing/2010/main">
-                            <a14:imgLayer r:embed="rId19">
+                            <a14:imgLayer r:embed="rId18">
                               <a14:imgEffect>
                                 <a14:brightnessContrast bright="20000"/>
                               </a14:imgEffect>
@@ -2723,7 +2736,7 @@
                     </pic:cNvPicPr>
                   </pic:nvPicPr>
                   <pic:blipFill>
-                    <a:blip r:embed="rId20">
+                    <a:blip r:embed="rId19">
                       <a:extLst>
                         <a:ext uri="{28A0092B-C50C-407E-A947-70E740481C1C}">
                           <a14:useLocalDpi xmlns:a14="http://schemas.microsoft.com/office/drawing/2010/main" val="0"/>
@@ -3320,7 +3333,7 @@
                     </pic:cNvPicPr>
                   </pic:nvPicPr>
                   <pic:blipFill>
-                    <a:blip r:embed="rId21">
+                    <a:blip r:embed="rId20">
                       <a:extLst>
                         <a:ext uri="{28A0092B-C50C-407E-A947-70E740481C1C}">
                           <a14:useLocalDpi xmlns:a14="http://schemas.microsoft.com/office/drawing/2010/main" val="0"/>
@@ -3425,8 +3438,13 @@
         <w:t>There are also</w:t>
       </w:r>
       <w:r>
-        <w:t xml:space="preserve"> attemps</w:t>
-      </w:r>
+        <w:t xml:space="preserve"> </w:t>
+      </w:r>
+      <w:proofErr w:type="spellStart"/>
+      <w:r>
+        <w:t>attemps</w:t>
+      </w:r>
+      <w:proofErr w:type="spellEnd"/>
       <w:r>
         <w:t xml:space="preserve"> </w:t>
       </w:r>
@@ -3550,11 +3568,11 @@
                     </pic:cNvPicPr>
                   </pic:nvPicPr>
                   <pic:blipFill>
-                    <a:blip r:embed="rId22">
+                    <a:blip r:embed="rId21">
                       <a:extLst>
                         <a:ext uri="{BEBA8EAE-BF5A-486C-A8C5-ECC9F3942E4B}">
                           <a14:imgProps xmlns:a14="http://schemas.microsoft.com/office/drawing/2010/main">
-                            <a14:imgLayer r:embed="rId23">
+                            <a14:imgLayer r:embed="rId22">
                               <a14:imgEffect>
                                 <a14:brightnessContrast bright="20000"/>
                               </a14:imgEffect>
@@ -3919,11 +3937,11 @@
                     </pic:cNvPicPr>
                   </pic:nvPicPr>
                   <pic:blipFill>
-                    <a:blip r:embed="rId24" cstate="print">
+                    <a:blip r:embed="rId23" cstate="print">
                       <a:extLst>
                         <a:ext uri="{BEBA8EAE-BF5A-486C-A8C5-ECC9F3942E4B}">
                           <a14:imgProps xmlns:a14="http://schemas.microsoft.com/office/drawing/2010/main">
-                            <a14:imgLayer r:embed="rId25">
+                            <a14:imgLayer r:embed="rId24">
                               <a14:imgEffect>
                                 <a14:brightnessContrast bright="40000"/>
                               </a14:imgEffect>
@@ -4644,11 +4662,11 @@
                     </pic:cNvPicPr>
                   </pic:nvPicPr>
                   <pic:blipFill>
-                    <a:blip r:embed="rId26">
+                    <a:blip r:embed="rId25">
                       <a:extLst>
                         <a:ext uri="{BEBA8EAE-BF5A-486C-A8C5-ECC9F3942E4B}">
                           <a14:imgProps xmlns:a14="http://schemas.microsoft.com/office/drawing/2010/main">
-                            <a14:imgLayer r:embed="rId27">
+                            <a14:imgLayer r:embed="rId26">
                               <a14:imgEffect>
                                 <a14:brightnessContrast bright="40000" contrast="40000"/>
                               </a14:imgEffect>
@@ -4987,11 +5005,11 @@
                     </pic:cNvPicPr>
                   </pic:nvPicPr>
                   <pic:blipFill>
-                    <a:blip r:embed="rId28">
+                    <a:blip r:embed="rId27">
                       <a:extLst>
                         <a:ext uri="{BEBA8EAE-BF5A-486C-A8C5-ECC9F3942E4B}">
                           <a14:imgProps xmlns:a14="http://schemas.microsoft.com/office/drawing/2010/main">
-                            <a14:imgLayer r:embed="rId29">
+                            <a14:imgLayer r:embed="rId28">
                               <a14:imgEffect>
                                 <a14:brightnessContrast bright="20000"/>
                               </a14:imgEffect>
@@ -5257,11 +5275,11 @@
                     </pic:cNvPicPr>
                   </pic:nvPicPr>
                   <pic:blipFill>
-                    <a:blip r:embed="rId30" cstate="print">
+                    <a:blip r:embed="rId29" cstate="print">
                       <a:extLst>
                         <a:ext uri="{BEBA8EAE-BF5A-486C-A8C5-ECC9F3942E4B}">
                           <a14:imgProps xmlns:a14="http://schemas.microsoft.com/office/drawing/2010/main">
-                            <a14:imgLayer r:embed="rId31">
+                            <a14:imgLayer r:embed="rId30">
                               <a14:imgEffect>
                                 <a14:brightnessContrast bright="20000"/>
                               </a14:imgEffect>
@@ -5698,7 +5716,7 @@
                     </pic:cNvPicPr>
                   </pic:nvPicPr>
                   <pic:blipFill>
-                    <a:blip r:embed="rId32">
+                    <a:blip r:embed="rId31">
                       <a:extLst>
                         <a:ext uri="{28A0092B-C50C-407E-A947-70E740481C1C}">
                           <a14:useLocalDpi xmlns:a14="http://schemas.microsoft.com/office/drawing/2010/main" val="0"/>

</xml_diff>